<commit_message>
MDS-3374: added water supply units to Edited application pdf
</commit_message>
<xml_diff>
--- a/services/core-api/app/templates/now/Notice of Work Form.docx
+++ b/services/core-api/app/templates/now/Notice of Work Form.docx
@@ -8028,10 +8028,10 @@
         <w:gridCol w:w="1351"/>
         <w:gridCol w:w="1351"/>
         <w:gridCol w:w="1353"/>
-        <w:gridCol w:w="1351"/>
+        <w:gridCol w:w="1352"/>
         <w:gridCol w:w="1350"/>
         <w:gridCol w:w="1350"/>
-        <w:gridCol w:w="1341"/>
+        <w:gridCol w:w="1340"/>
       </w:tblGrid>
       <w:tr>
         <w:trPr/>
@@ -8165,7 +8165,7 @@
         </w:tc>
         <w:tc>
           <w:tcPr>
-            <w:tcW w:w="1351" w:type="dxa"/>
+            <w:tcW w:w="1352" w:type="dxa"/>
             <w:tcBorders>
               <w:top w:val="single" w:sz="8" w:space="0" w:color="000000"/>
               <w:left w:val="single" w:sz="8" w:space="0" w:color="000000"/>
@@ -8276,7 +8276,7 @@
         </w:tc>
         <w:tc>
           <w:tcPr>
-            <w:tcW w:w="1341" w:type="dxa"/>
+            <w:tcW w:w="1340" w:type="dxa"/>
             <w:tcBorders>
               <w:top w:val="single" w:sz="8" w:space="0" w:color="000000"/>
               <w:left w:val="single" w:sz="8" w:space="0" w:color="000000"/>
@@ -8419,7 +8419,7 @@
         </w:tc>
         <w:tc>
           <w:tcPr>
-            <w:tcW w:w="1351" w:type="dxa"/>
+            <w:tcW w:w="1352" w:type="dxa"/>
             <w:tcBorders>
               <w:top w:val="single" w:sz="8" w:space="0" w:color="000000"/>
               <w:left w:val="single" w:sz="8" w:space="0" w:color="000000"/>
@@ -8500,7 +8500,7 @@
         </w:tc>
         <w:tc>
           <w:tcPr>
-            <w:tcW w:w="1341" w:type="dxa"/>
+            <w:tcW w:w="1340" w:type="dxa"/>
             <w:tcBorders>
               <w:top w:val="single" w:sz="8" w:space="0" w:color="000000"/>
               <w:left w:val="single" w:sz="8" w:space="0" w:color="000000"/>
@@ -8642,7 +8642,7 @@
         </w:tc>
         <w:tc>
           <w:tcPr>
-            <w:tcW w:w="1351" w:type="dxa"/>
+            <w:tcW w:w="1352" w:type="dxa"/>
             <w:tcBorders>
               <w:top w:val="single" w:sz="8" w:space="0" w:color="000000"/>
               <w:left w:val="single" w:sz="8" w:space="0" w:color="000000"/>
@@ -8726,7 +8726,7 @@
         </w:tc>
         <w:tc>
           <w:tcPr>
-            <w:tcW w:w="1341" w:type="dxa"/>
+            <w:tcW w:w="1340" w:type="dxa"/>
             <w:tcBorders>
               <w:top w:val="single" w:sz="8" w:space="0" w:color="000000"/>
               <w:left w:val="single" w:sz="8" w:space="0" w:color="000000"/>
@@ -14678,7 +14678,7 @@
                 <w:rFonts w:eastAsia="Times New Roman" w:cs="Times New Roman" w:ascii="Times New Roman" w:hAnsi="Times New Roman"/>
                 <w:b/>
               </w:rPr>
-              <w:t>Estimate (m/s)</w:t>
+              <w:t>Estimate</w:t>
             </w:r>
           </w:p>
         </w:tc>
@@ -14793,7 +14793,13 @@
               <w:rPr>
                 <w:rFonts w:eastAsia="Times New Roman" w:cs="Times New Roman" w:ascii="Times New Roman" w:hAnsi="Times New Roman"/>
               </w:rPr>
-              <w:t>{d.water_supply.details[i].estimate_rate}</w:t>
+              <w:t xml:space="preserve">{d.water_supply.details[i].estimate_rate} </w:t>
+            </w:r>
+            <w:r>
+              <w:rPr>
+                <w:rFonts w:eastAsia="Times New Roman" w:cs="Times New Roman" w:ascii="Times New Roman" w:hAnsi="Times New Roman"/>
+              </w:rPr>
+              <w:t>{d.water_supply.details[i].estimate_rate_unit_type_code}</w:t>
             </w:r>
           </w:p>
         </w:tc>
@@ -14908,7 +14914,13 @@
               <w:rPr>
                 <w:rFonts w:eastAsia="Times New Roman" w:cs="Times New Roman" w:ascii="Times New Roman" w:hAnsi="Times New Roman"/>
               </w:rPr>
-              <w:t>{d.water_supply.details[i+1].estimate_rate}</w:t>
+              <w:t xml:space="preserve">{d.water_supply.details[i+1].estimate_rate} </w:t>
+            </w:r>
+            <w:r>
+              <w:rPr>
+                <w:rFonts w:eastAsia="Times New Roman" w:cs="Times New Roman" w:ascii="Times New Roman" w:hAnsi="Times New Roman"/>
+              </w:rPr>
+              <w:t>{d.water_supply.details[i+1].estimate_rate_unit_type_code}</w:t>
             </w:r>
           </w:p>
         </w:tc>
@@ -16075,7 +16087,7 @@
     </w:r>
     <w:r>
       <w:rPr/>
-      <w:t>21</w:t>
+      <w:t>22</w:t>
     </w:r>
     <w:r>
       <w:rPr/>

</xml_diff>

<commit_message>
MDS-3374: updates for editable table, updated undergraound exploration default unit_type_code
</commit_message>
<xml_diff>
--- a/services/core-api/app/templates/now/Notice of Work Form.docx
+++ b/services/core-api/app/templates/now/Notice of Work Form.docx
@@ -8028,10 +8028,10 @@
         <w:gridCol w:w="1351"/>
         <w:gridCol w:w="1351"/>
         <w:gridCol w:w="1353"/>
-        <w:gridCol w:w="1352"/>
+        <w:gridCol w:w="1353"/>
         <w:gridCol w:w="1350"/>
         <w:gridCol w:w="1350"/>
-        <w:gridCol w:w="1340"/>
+        <w:gridCol w:w="1339"/>
       </w:tblGrid>
       <w:tr>
         <w:trPr/>
@@ -8165,7 +8165,7 @@
         </w:tc>
         <w:tc>
           <w:tcPr>
-            <w:tcW w:w="1352" w:type="dxa"/>
+            <w:tcW w:w="1353" w:type="dxa"/>
             <w:tcBorders>
               <w:top w:val="single" w:sz="8" w:space="0" w:color="000000"/>
               <w:left w:val="single" w:sz="8" w:space="0" w:color="000000"/>
@@ -8276,7 +8276,7 @@
         </w:tc>
         <w:tc>
           <w:tcPr>
-            <w:tcW w:w="1340" w:type="dxa"/>
+            <w:tcW w:w="1339" w:type="dxa"/>
             <w:tcBorders>
               <w:top w:val="single" w:sz="8" w:space="0" w:color="000000"/>
               <w:left w:val="single" w:sz="8" w:space="0" w:color="000000"/>
@@ -8419,7 +8419,7 @@
         </w:tc>
         <w:tc>
           <w:tcPr>
-            <w:tcW w:w="1352" w:type="dxa"/>
+            <w:tcW w:w="1353" w:type="dxa"/>
             <w:tcBorders>
               <w:top w:val="single" w:sz="8" w:space="0" w:color="000000"/>
               <w:left w:val="single" w:sz="8" w:space="0" w:color="000000"/>
@@ -8500,7 +8500,7 @@
         </w:tc>
         <w:tc>
           <w:tcPr>
-            <w:tcW w:w="1340" w:type="dxa"/>
+            <w:tcW w:w="1339" w:type="dxa"/>
             <w:tcBorders>
               <w:top w:val="single" w:sz="8" w:space="0" w:color="000000"/>
               <w:left w:val="single" w:sz="8" w:space="0" w:color="000000"/>
@@ -8642,7 +8642,7 @@
         </w:tc>
         <w:tc>
           <w:tcPr>
-            <w:tcW w:w="1352" w:type="dxa"/>
+            <w:tcW w:w="1353" w:type="dxa"/>
             <w:tcBorders>
               <w:top w:val="single" w:sz="8" w:space="0" w:color="000000"/>
               <w:left w:val="single" w:sz="8" w:space="0" w:color="000000"/>
@@ -8726,7 +8726,7 @@
         </w:tc>
         <w:tc>
           <w:tcPr>
-            <w:tcW w:w="1340" w:type="dxa"/>
+            <w:tcW w:w="1339" w:type="dxa"/>
             <w:tcBorders>
               <w:top w:val="single" w:sz="8" w:space="0" w:color="000000"/>
               <w:left w:val="single" w:sz="8" w:space="0" w:color="000000"/>
@@ -10607,7 +10607,7 @@
                 <w:rFonts w:eastAsia="Times New Roman" w:cs="Times New Roman" w:ascii="Times New Roman" w:hAnsi="Times New Roman"/>
                 <w:b/>
               </w:rPr>
-              <w:t>Length (km)</w:t>
+              <w:t>Length (m)</w:t>
             </w:r>
           </w:p>
         </w:tc>
@@ -14793,13 +14793,7 @@
               <w:rPr>
                 <w:rFonts w:eastAsia="Times New Roman" w:cs="Times New Roman" w:ascii="Times New Roman" w:hAnsi="Times New Roman"/>
               </w:rPr>
-              <w:t xml:space="preserve">{d.water_supply.details[i].estimate_rate} </w:t>
-            </w:r>
-            <w:r>
-              <w:rPr>
-                <w:rFonts w:eastAsia="Times New Roman" w:cs="Times New Roman" w:ascii="Times New Roman" w:hAnsi="Times New Roman"/>
-              </w:rPr>
-              <w:t>{d.water_supply.details[i].estimate_rate_unit_type_code}</w:t>
+              <w:t>{d.water_supply.details[i].estimate_rate} {d.water_supply.details[i].estimate_rate_unit_type_code}</w:t>
             </w:r>
           </w:p>
         </w:tc>
@@ -14914,13 +14908,7 @@
               <w:rPr>
                 <w:rFonts w:eastAsia="Times New Roman" w:cs="Times New Roman" w:ascii="Times New Roman" w:hAnsi="Times New Roman"/>
               </w:rPr>
-              <w:t xml:space="preserve">{d.water_supply.details[i+1].estimate_rate} </w:t>
-            </w:r>
-            <w:r>
-              <w:rPr>
-                <w:rFonts w:eastAsia="Times New Roman" w:cs="Times New Roman" w:ascii="Times New Roman" w:hAnsi="Times New Roman"/>
-              </w:rPr>
-              <w:t>{d.water_supply.details[i+1].estimate_rate_unit_type_code}</w:t>
+              <w:t>{d.water_supply.details[i+1].estimate_rate} {d.water_supply.details[i+1].estimate_rate_unit_type_code}</w:t>
             </w:r>
           </w:p>
         </w:tc>

</xml_diff>

<commit_message>
MDS-3374: updated Placer Operations
</commit_message>
<xml_diff>
--- a/services/core-api/app/templates/now/Notice of Work Form.docx
+++ b/services/core-api/app/templates/now/Notice of Work Form.docx
@@ -8029,9 +8029,9 @@
         <w:gridCol w:w="1351"/>
         <w:gridCol w:w="1353"/>
         <w:gridCol w:w="1353"/>
+        <w:gridCol w:w="1351"/>
         <w:gridCol w:w="1350"/>
-        <w:gridCol w:w="1350"/>
-        <w:gridCol w:w="1339"/>
+        <w:gridCol w:w="1338"/>
       </w:tblGrid>
       <w:tr>
         <w:trPr/>
@@ -8197,6 +8197,53 @@
         </w:tc>
         <w:tc>
           <w:tcPr>
+            <w:tcW w:w="1351" w:type="dxa"/>
+            <w:tcBorders>
+              <w:top w:val="single" w:sz="8" w:space="0" w:color="000000"/>
+              <w:left w:val="single" w:sz="8" w:space="0" w:color="000000"/>
+              <w:bottom w:val="single" w:sz="8" w:space="0" w:color="000000"/>
+              <w:right w:val="single" w:sz="8" w:space="0" w:color="000000"/>
+            </w:tcBorders>
+            <w:shd w:color="auto" w:fill="auto" w:val="clear"/>
+          </w:tcPr>
+          <w:p>
+            <w:pPr>
+              <w:pStyle w:val="LOnormal1"/>
+              <w:widowControl w:val="false"/>
+              <w:spacing w:lineRule="auto" w:line="240"/>
+              <w:jc w:val="center"/>
+              <w:rPr>
+                <w:rFonts w:ascii="Times New Roman" w:hAnsi="Times New Roman" w:eastAsia="Times New Roman" w:cs="Times New Roman"/>
+                <w:b/>
+                <w:b/>
+              </w:rPr>
+            </w:pPr>
+            <w:r>
+              <w:rPr>
+                <w:rFonts w:eastAsia="Times New Roman" w:cs="Times New Roman" w:ascii="Times New Roman" w:hAnsi="Times New Roman"/>
+                <w:b/>
+              </w:rPr>
+              <w:t>Merchantable Timber Volume (m</w:t>
+            </w:r>
+            <w:r>
+              <w:rPr>
+                <w:rFonts w:eastAsia="Times New Roman" w:cs="Times New Roman" w:ascii="Times New Roman" w:hAnsi="Times New Roman"/>
+                <w:b/>
+                <w:vertAlign w:val="superscript"/>
+              </w:rPr>
+              <w:t>3</w:t>
+            </w:r>
+            <w:r>
+              <w:rPr>
+                <w:rFonts w:eastAsia="Times New Roman" w:cs="Times New Roman" w:ascii="Times New Roman" w:hAnsi="Times New Roman"/>
+                <w:b/>
+              </w:rPr>
+              <w:t>)</w:t>
+            </w:r>
+          </w:p>
+        </w:tc>
+        <w:tc>
+          <w:tcPr>
             <w:tcW w:w="1350" w:type="dxa"/>
             <w:tcBorders>
               <w:top w:val="single" w:sz="8" w:space="0" w:color="000000"/>
@@ -8223,60 +8270,13 @@
                 <w:rFonts w:eastAsia="Times New Roman" w:cs="Times New Roman" w:ascii="Times New Roman" w:hAnsi="Times New Roman"/>
                 <w:b/>
               </w:rPr>
-              <w:t>Merchantable Timber Volume (m</w:t>
-            </w:r>
-            <w:r>
-              <w:rPr>
-                <w:rFonts w:eastAsia="Times New Roman" w:cs="Times New Roman" w:ascii="Times New Roman" w:hAnsi="Times New Roman"/>
-                <w:b/>
-                <w:vertAlign w:val="superscript"/>
-              </w:rPr>
-              <w:t>3</w:t>
-            </w:r>
-            <w:r>
-              <w:rPr>
-                <w:rFonts w:eastAsia="Times New Roman" w:cs="Times New Roman" w:ascii="Times New Roman" w:hAnsi="Times New Roman"/>
-                <w:b/>
-              </w:rPr>
-              <w:t>)</w:t>
-            </w:r>
-          </w:p>
-        </w:tc>
-        <w:tc>
-          <w:tcPr>
-            <w:tcW w:w="1350" w:type="dxa"/>
-            <w:tcBorders>
-              <w:top w:val="single" w:sz="8" w:space="0" w:color="000000"/>
-              <w:left w:val="single" w:sz="8" w:space="0" w:color="000000"/>
-              <w:bottom w:val="single" w:sz="8" w:space="0" w:color="000000"/>
-              <w:right w:val="single" w:sz="8" w:space="0" w:color="000000"/>
-            </w:tcBorders>
-            <w:shd w:color="auto" w:fill="auto" w:val="clear"/>
-          </w:tcPr>
-          <w:p>
-            <w:pPr>
-              <w:pStyle w:val="LOnormal1"/>
-              <w:widowControl w:val="false"/>
-              <w:spacing w:lineRule="auto" w:line="240"/>
-              <w:jc w:val="center"/>
-              <w:rPr>
-                <w:rFonts w:ascii="Times New Roman" w:hAnsi="Times New Roman" w:eastAsia="Times New Roman" w:cs="Times New Roman"/>
-                <w:b/>
-                <w:b/>
-              </w:rPr>
-            </w:pPr>
-            <w:r>
-              <w:rPr>
-                <w:rFonts w:eastAsia="Times New Roman" w:cs="Times New Roman" w:ascii="Times New Roman" w:hAnsi="Times New Roman"/>
-                <w:b/>
-              </w:rPr>
               <w:t>Water Source</w:t>
             </w:r>
           </w:p>
         </w:tc>
         <w:tc>
           <w:tcPr>
-            <w:tcW w:w="1339" w:type="dxa"/>
+            <w:tcW w:w="1338" w:type="dxa"/>
             <w:tcBorders>
               <w:top w:val="single" w:sz="8" w:space="0" w:color="000000"/>
               <w:left w:val="single" w:sz="8" w:space="0" w:color="000000"/>
@@ -8446,6 +8446,33 @@
         </w:tc>
         <w:tc>
           <w:tcPr>
+            <w:tcW w:w="1351" w:type="dxa"/>
+            <w:tcBorders>
+              <w:top w:val="single" w:sz="8" w:space="0" w:color="000000"/>
+              <w:left w:val="single" w:sz="8" w:space="0" w:color="000000"/>
+              <w:bottom w:val="single" w:sz="8" w:space="0" w:color="000000"/>
+              <w:right w:val="single" w:sz="8" w:space="0" w:color="000000"/>
+            </w:tcBorders>
+            <w:shd w:color="auto" w:fill="auto" w:val="clear"/>
+          </w:tcPr>
+          <w:p>
+            <w:pPr>
+              <w:pStyle w:val="LOnormal1"/>
+              <w:widowControl w:val="false"/>
+              <w:rPr>
+                <w:rFonts w:ascii="Times New Roman" w:hAnsi="Times New Roman" w:eastAsia="Times New Roman" w:cs="Times New Roman"/>
+              </w:rPr>
+            </w:pPr>
+            <w:r>
+              <w:rPr>
+                <w:rFonts w:eastAsia="Times New Roman" w:cs="Times New Roman" w:ascii="Times New Roman" w:hAnsi="Times New Roman"/>
+              </w:rPr>
+              <w:t>{d.settling_pond.details[i].timber_volume}</w:t>
+            </w:r>
+          </w:p>
+        </w:tc>
+        <w:tc>
+          <w:tcPr>
             <w:tcW w:w="1350" w:type="dxa"/>
             <w:tcBorders>
               <w:top w:val="single" w:sz="8" w:space="0" w:color="000000"/>
@@ -8467,40 +8494,13 @@
               <w:rPr>
                 <w:rFonts w:eastAsia="Times New Roman" w:cs="Times New Roman" w:ascii="Times New Roman" w:hAnsi="Times New Roman"/>
               </w:rPr>
-              <w:t>{d.settling_pond.details[i].timber_volume}</w:t>
-            </w:r>
-          </w:p>
-        </w:tc>
-        <w:tc>
-          <w:tcPr>
-            <w:tcW w:w="1350" w:type="dxa"/>
-            <w:tcBorders>
-              <w:top w:val="single" w:sz="8" w:space="0" w:color="000000"/>
-              <w:left w:val="single" w:sz="8" w:space="0" w:color="000000"/>
-              <w:bottom w:val="single" w:sz="8" w:space="0" w:color="000000"/>
-              <w:right w:val="single" w:sz="8" w:space="0" w:color="000000"/>
-            </w:tcBorders>
-            <w:shd w:color="auto" w:fill="auto" w:val="clear"/>
-          </w:tcPr>
-          <w:p>
-            <w:pPr>
-              <w:pStyle w:val="LOnormal1"/>
-              <w:widowControl w:val="false"/>
-              <w:rPr>
-                <w:rFonts w:ascii="Times New Roman" w:hAnsi="Times New Roman" w:eastAsia="Times New Roman" w:cs="Times New Roman"/>
-              </w:rPr>
-            </w:pPr>
-            <w:r>
-              <w:rPr>
-                <w:rFonts w:eastAsia="Times New Roman" w:cs="Times New Roman" w:ascii="Times New Roman" w:hAnsi="Times New Roman"/>
-              </w:rPr>
               <w:t>{d.settling_pond.details[i].water_source_description}</w:t>
             </w:r>
           </w:p>
         </w:tc>
         <w:tc>
           <w:tcPr>
-            <w:tcW w:w="1339" w:type="dxa"/>
+            <w:tcW w:w="1338" w:type="dxa"/>
             <w:tcBorders>
               <w:top w:val="single" w:sz="8" w:space="0" w:color="000000"/>
               <w:left w:val="single" w:sz="8" w:space="0" w:color="000000"/>
@@ -8670,6 +8670,34 @@
         </w:tc>
         <w:tc>
           <w:tcPr>
+            <w:tcW w:w="1351" w:type="dxa"/>
+            <w:tcBorders>
+              <w:top w:val="single" w:sz="8" w:space="0" w:color="000000"/>
+              <w:left w:val="single" w:sz="8" w:space="0" w:color="000000"/>
+              <w:bottom w:val="single" w:sz="8" w:space="0" w:color="000000"/>
+              <w:right w:val="single" w:sz="8" w:space="0" w:color="000000"/>
+            </w:tcBorders>
+            <w:shd w:color="auto" w:fill="auto" w:val="clear"/>
+          </w:tcPr>
+          <w:p>
+            <w:pPr>
+              <w:pStyle w:val="LOnormal1"/>
+              <w:widowControl w:val="false"/>
+              <w:spacing w:lineRule="auto" w:line="240"/>
+              <w:rPr>
+                <w:rFonts w:ascii="Times New Roman" w:hAnsi="Times New Roman" w:eastAsia="Times New Roman" w:cs="Times New Roman"/>
+              </w:rPr>
+            </w:pPr>
+            <w:r>
+              <w:rPr>
+                <w:rFonts w:eastAsia="Times New Roman" w:cs="Times New Roman" w:ascii="Times New Roman" w:hAnsi="Times New Roman"/>
+              </w:rPr>
+              <w:t>{d.settling_pond.details[i+1].timber_volume}</w:t>
+            </w:r>
+          </w:p>
+        </w:tc>
+        <w:tc>
+          <w:tcPr>
             <w:tcW w:w="1350" w:type="dxa"/>
             <w:tcBorders>
               <w:top w:val="single" w:sz="8" w:space="0" w:color="000000"/>
@@ -8692,41 +8720,13 @@
               <w:rPr>
                 <w:rFonts w:eastAsia="Times New Roman" w:cs="Times New Roman" w:ascii="Times New Roman" w:hAnsi="Times New Roman"/>
               </w:rPr>
-              <w:t>{d.settling_pond.details[i+1].timber_volume}</w:t>
-            </w:r>
-          </w:p>
-        </w:tc>
-        <w:tc>
-          <w:tcPr>
-            <w:tcW w:w="1350" w:type="dxa"/>
-            <w:tcBorders>
-              <w:top w:val="single" w:sz="8" w:space="0" w:color="000000"/>
-              <w:left w:val="single" w:sz="8" w:space="0" w:color="000000"/>
-              <w:bottom w:val="single" w:sz="8" w:space="0" w:color="000000"/>
-              <w:right w:val="single" w:sz="8" w:space="0" w:color="000000"/>
-            </w:tcBorders>
-            <w:shd w:color="auto" w:fill="auto" w:val="clear"/>
-          </w:tcPr>
-          <w:p>
-            <w:pPr>
-              <w:pStyle w:val="LOnormal1"/>
-              <w:widowControl w:val="false"/>
-              <w:spacing w:lineRule="auto" w:line="240"/>
-              <w:rPr>
-                <w:rFonts w:ascii="Times New Roman" w:hAnsi="Times New Roman" w:eastAsia="Times New Roman" w:cs="Times New Roman"/>
-              </w:rPr>
-            </w:pPr>
-            <w:r>
-              <w:rPr>
-                <w:rFonts w:eastAsia="Times New Roman" w:cs="Times New Roman" w:ascii="Times New Roman" w:hAnsi="Times New Roman"/>
-              </w:rPr>
               <w:t>{d.settling_pond.details[i+1].water_source_description}</w:t>
             </w:r>
           </w:p>
         </w:tc>
         <w:tc>
           <w:tcPr>
-            <w:tcW w:w="1339" w:type="dxa"/>
+            <w:tcW w:w="1338" w:type="dxa"/>
             <w:tcBorders>
               <w:top w:val="single" w:sz="8" w:space="0" w:color="000000"/>
               <w:left w:val="single" w:sz="8" w:space="0" w:color="000000"/>
@@ -13389,7 +13389,7 @@
                 <w:rFonts w:eastAsia="Times New Roman" w:cs="Times New Roman" w:ascii="Times New Roman" w:hAnsi="Times New Roman"/>
                 <w:b/>
               </w:rPr>
-              <w:t>Length (km)</w:t>
+              <w:t>Length (m)</w:t>
             </w:r>
           </w:p>
         </w:tc>

</xml_diff>

<commit_message>
MDS-3374: updated cut lines title
</commit_message>
<xml_diff>
--- a/services/core-api/app/templates/now/Notice of Work Form.docx
+++ b/services/core-api/app/templates/now/Notice of Work Form.docx
@@ -8029,9 +8029,9 @@
         <w:gridCol w:w="1351"/>
         <w:gridCol w:w="1353"/>
         <w:gridCol w:w="1353"/>
-        <w:gridCol w:w="1351"/>
+        <w:gridCol w:w="1352"/>
         <w:gridCol w:w="1350"/>
-        <w:gridCol w:w="1338"/>
+        <w:gridCol w:w="1337"/>
       </w:tblGrid>
       <w:tr>
         <w:trPr/>
@@ -8127,7 +8127,7 @@
                 <w:rFonts w:eastAsia="Times New Roman" w:cs="Times New Roman" w:ascii="Times New Roman" w:hAnsi="Times New Roman"/>
                 <w:b/>
               </w:rPr>
-              <w:t>Length (km)</w:t>
+              <w:t>Length (m)</w:t>
             </w:r>
           </w:p>
         </w:tc>
@@ -8197,7 +8197,7 @@
         </w:tc>
         <w:tc>
           <w:tcPr>
-            <w:tcW w:w="1351" w:type="dxa"/>
+            <w:tcW w:w="1352" w:type="dxa"/>
             <w:tcBorders>
               <w:top w:val="single" w:sz="8" w:space="0" w:color="000000"/>
               <w:left w:val="single" w:sz="8" w:space="0" w:color="000000"/>
@@ -8276,7 +8276,7 @@
         </w:tc>
         <w:tc>
           <w:tcPr>
-            <w:tcW w:w="1338" w:type="dxa"/>
+            <w:tcW w:w="1337" w:type="dxa"/>
             <w:tcBorders>
               <w:top w:val="single" w:sz="8" w:space="0" w:color="000000"/>
               <w:left w:val="single" w:sz="8" w:space="0" w:color="000000"/>
@@ -8446,7 +8446,7 @@
         </w:tc>
         <w:tc>
           <w:tcPr>
-            <w:tcW w:w="1351" w:type="dxa"/>
+            <w:tcW w:w="1352" w:type="dxa"/>
             <w:tcBorders>
               <w:top w:val="single" w:sz="8" w:space="0" w:color="000000"/>
               <w:left w:val="single" w:sz="8" w:space="0" w:color="000000"/>
@@ -8500,7 +8500,7 @@
         </w:tc>
         <w:tc>
           <w:tcPr>
-            <w:tcW w:w="1338" w:type="dxa"/>
+            <w:tcW w:w="1337" w:type="dxa"/>
             <w:tcBorders>
               <w:top w:val="single" w:sz="8" w:space="0" w:color="000000"/>
               <w:left w:val="single" w:sz="8" w:space="0" w:color="000000"/>
@@ -8670,7 +8670,7 @@
         </w:tc>
         <w:tc>
           <w:tcPr>
-            <w:tcW w:w="1351" w:type="dxa"/>
+            <w:tcW w:w="1352" w:type="dxa"/>
             <w:tcBorders>
               <w:top w:val="single" w:sz="8" w:space="0" w:color="000000"/>
               <w:left w:val="single" w:sz="8" w:space="0" w:color="000000"/>
@@ -8726,7 +8726,7 @@
         </w:tc>
         <w:tc>
           <w:tcPr>
-            <w:tcW w:w="1338" w:type="dxa"/>
+            <w:tcW w:w="1337" w:type="dxa"/>
             <w:tcBorders>
               <w:top w:val="single" w:sz="8" w:space="0" w:color="000000"/>
               <w:left w:val="single" w:sz="8" w:space="0" w:color="000000"/>
@@ -16075,7 +16075,7 @@
     </w:r>
     <w:r>
       <w:rPr/>
-      <w:t>22</w:t>
+      <w:t>9</w:t>
     </w:r>
     <w:r>
       <w:rPr/>

</xml_diff>

<commit_message>
added all additional units to technical review pdf
</commit_message>
<xml_diff>
--- a/services/core-api/app/templates/now/Notice of Work Form.docx
+++ b/services/core-api/app/templates/now/Notice of Work Form.docx
@@ -8029,9 +8029,9 @@
         <w:gridCol w:w="1351"/>
         <w:gridCol w:w="1353"/>
         <w:gridCol w:w="1353"/>
-        <w:gridCol w:w="1353"/>
+        <w:gridCol w:w="1355"/>
         <w:gridCol w:w="1350"/>
-        <w:gridCol w:w="1336"/>
+        <w:gridCol w:w="1334"/>
       </w:tblGrid>
       <w:tr>
         <w:trPr/>
@@ -8197,7 +8197,7 @@
         </w:tc>
         <w:tc>
           <w:tcPr>
-            <w:tcW w:w="1353" w:type="dxa"/>
+            <w:tcW w:w="1355" w:type="dxa"/>
             <w:tcBorders>
               <w:top w:val="single" w:sz="8" w:space="0" w:color="000000"/>
               <w:left w:val="single" w:sz="8" w:space="0" w:color="000000"/>
@@ -8276,7 +8276,7 @@
         </w:tc>
         <w:tc>
           <w:tcPr>
-            <w:tcW w:w="1336" w:type="dxa"/>
+            <w:tcW w:w="1334" w:type="dxa"/>
             <w:tcBorders>
               <w:top w:val="single" w:sz="8" w:space="0" w:color="000000"/>
               <w:left w:val="single" w:sz="8" w:space="0" w:color="000000"/>
@@ -8446,7 +8446,7 @@
         </w:tc>
         <w:tc>
           <w:tcPr>
-            <w:tcW w:w="1353" w:type="dxa"/>
+            <w:tcW w:w="1355" w:type="dxa"/>
             <w:tcBorders>
               <w:top w:val="single" w:sz="8" w:space="0" w:color="000000"/>
               <w:left w:val="single" w:sz="8" w:space="0" w:color="000000"/>
@@ -8500,7 +8500,7 @@
         </w:tc>
         <w:tc>
           <w:tcPr>
-            <w:tcW w:w="1336" w:type="dxa"/>
+            <w:tcW w:w="1334" w:type="dxa"/>
             <w:tcBorders>
               <w:top w:val="single" w:sz="8" w:space="0" w:color="000000"/>
               <w:left w:val="single" w:sz="8" w:space="0" w:color="000000"/>
@@ -8670,7 +8670,7 @@
         </w:tc>
         <w:tc>
           <w:tcPr>
-            <w:tcW w:w="1353" w:type="dxa"/>
+            <w:tcW w:w="1355" w:type="dxa"/>
             <w:tcBorders>
               <w:top w:val="single" w:sz="8" w:space="0" w:color="000000"/>
               <w:left w:val="single" w:sz="8" w:space="0" w:color="000000"/>
@@ -8726,7 +8726,7 @@
         </w:tc>
         <w:tc>
           <w:tcPr>
-            <w:tcW w:w="1336" w:type="dxa"/>
+            <w:tcW w:w="1334" w:type="dxa"/>
             <w:tcBorders>
               <w:top w:val="single" w:sz="8" w:space="0" w:color="000000"/>
               <w:left w:val="single" w:sz="8" w:space="0" w:color="000000"/>
@@ -11386,6 +11386,37 @@
         </w:rPr>
         <w:t>{d.underground_exploration.total_ore_amount}</w:t>
       </w:r>
+      <w:r>
+        <w:rPr>
+          <w:rFonts w:eastAsia="Times New Roman" w:cs="Times New Roman" w:ascii="Times New Roman" w:hAnsi="Times New Roman"/>
+          <w:b/>
+        </w:rPr>
+        <w:t xml:space="preserve"> </w:t>
+      </w:r>
+      <w:r>
+        <w:rPr>
+          <w:rFonts w:eastAsia="Times New Roman" w:cs="Times New Roman" w:ascii="Times New Roman" w:hAnsi="Times New Roman"/>
+          <w:b w:val="false"/>
+          <w:bCs w:val="false"/>
+        </w:rPr>
+        <w:t>{d.underground_exploration.total_ore_</w:t>
+      </w:r>
+      <w:r>
+        <w:rPr>
+          <w:rFonts w:eastAsia="Times New Roman" w:cs="Times New Roman" w:ascii="Times New Roman" w:hAnsi="Times New Roman"/>
+          <w:b w:val="false"/>
+          <w:bCs w:val="false"/>
+        </w:rPr>
+        <w:t>unit_type_code</w:t>
+      </w:r>
+      <w:r>
+        <w:rPr>
+          <w:rFonts w:eastAsia="Times New Roman" w:cs="Times New Roman" w:ascii="Times New Roman" w:hAnsi="Times New Roman"/>
+          <w:b w:val="false"/>
+          <w:bCs w:val="false"/>
+        </w:rPr>
+        <w:t>}</w:t>
+      </w:r>
     </w:p>
     <w:p>
       <w:pPr>
@@ -11440,7 +11471,19 @@
         <w:rPr>
           <w:rFonts w:eastAsia="Times New Roman" w:cs="Times New Roman" w:ascii="Times New Roman" w:hAnsi="Times New Roman"/>
         </w:rPr>
-        <w:t>{d.underground_exploration.total_waste_amount}</w:t>
+        <w:t>{d.underground_exploration.total_waste_amount} {d.underground_exploration.total_waste_</w:t>
+      </w:r>
+      <w:r>
+        <w:rPr>
+          <w:rFonts w:eastAsia="Times New Roman" w:cs="Times New Roman" w:ascii="Times New Roman" w:hAnsi="Times New Roman"/>
+        </w:rPr>
+        <w:t>unit_type_code</w:t>
+      </w:r>
+      <w:r>
+        <w:rPr>
+          <w:rFonts w:eastAsia="Times New Roman" w:cs="Times New Roman" w:ascii="Times New Roman" w:hAnsi="Times New Roman"/>
+        </w:rPr>
+        <w:t>}</w:t>
       </w:r>
     </w:p>
     <w:p>
@@ -11580,6 +11623,37 @@
         </w:rPr>
         <w:t>{d.sand_and_gravel.average_overburden_depth}</w:t>
       </w:r>
+      <w:r>
+        <w:rPr>
+          <w:rFonts w:eastAsia="Times New Roman" w:cs="Times New Roman" w:ascii="Times New Roman" w:hAnsi="Times New Roman"/>
+          <w:b/>
+        </w:rPr>
+        <w:t xml:space="preserve"> </w:t>
+      </w:r>
+      <w:r>
+        <w:rPr>
+          <w:rFonts w:eastAsia="Times New Roman" w:cs="Times New Roman" w:ascii="Times New Roman" w:hAnsi="Times New Roman"/>
+          <w:b w:val="false"/>
+          <w:bCs w:val="false"/>
+        </w:rPr>
+        <w:t>{d.sand_and_gravel.average_overburden_depth_</w:t>
+      </w:r>
+      <w:r>
+        <w:rPr>
+          <w:rFonts w:eastAsia="Times New Roman" w:cs="Times New Roman" w:ascii="Times New Roman" w:hAnsi="Times New Roman"/>
+          <w:b w:val="false"/>
+          <w:bCs w:val="false"/>
+        </w:rPr>
+        <w:t>unit_type_code</w:t>
+      </w:r>
+      <w:r>
+        <w:rPr>
+          <w:rFonts w:eastAsia="Times New Roman" w:cs="Times New Roman" w:ascii="Times New Roman" w:hAnsi="Times New Roman"/>
+          <w:b w:val="false"/>
+          <w:bCs w:val="false"/>
+        </w:rPr>
+        <w:t>}</w:t>
+      </w:r>
     </w:p>
     <w:p>
       <w:pPr>
@@ -11637,6 +11711,37 @@
           <w:rFonts w:eastAsia="Times New Roman" w:cs="Times New Roman" w:ascii="Times New Roman" w:hAnsi="Times New Roman"/>
         </w:rPr>
         <w:t>{d.sand_and_gravel.average_top_soil_depth}</w:t>
+      </w:r>
+      <w:r>
+        <w:rPr>
+          <w:rFonts w:eastAsia="Times New Roman" w:cs="Times New Roman" w:ascii="Times New Roman" w:hAnsi="Times New Roman"/>
+          <w:b/>
+        </w:rPr>
+        <w:t xml:space="preserve"> </w:t>
+      </w:r>
+      <w:r>
+        <w:rPr>
+          <w:rFonts w:eastAsia="Times New Roman" w:cs="Times New Roman" w:ascii="Times New Roman" w:hAnsi="Times New Roman"/>
+          <w:b w:val="false"/>
+          <w:bCs w:val="false"/>
+        </w:rPr>
+        <w:t>{d.sand_and_gravel.average_top_soil_depth_</w:t>
+      </w:r>
+      <w:r>
+        <w:rPr>
+          <w:rFonts w:eastAsia="Times New Roman" w:cs="Times New Roman" w:ascii="Times New Roman" w:hAnsi="Times New Roman"/>
+          <w:b w:val="false"/>
+          <w:bCs w:val="false"/>
+        </w:rPr>
+        <w:t>unit_type_code</w:t>
+      </w:r>
+      <w:r>
+        <w:rPr>
+          <w:rFonts w:eastAsia="Times New Roman" w:cs="Times New Roman" w:ascii="Times New Roman" w:hAnsi="Times New Roman"/>
+          <w:b w:val="false"/>
+          <w:bCs w:val="false"/>
+        </w:rPr>
+        <w:t>}</w:t>
       </w:r>
     </w:p>
     <w:p>
@@ -12118,6 +12223,37 @@
         </w:rPr>
         <w:t>{d.sand_and_gravel.total_mineable_reserves}</w:t>
       </w:r>
+      <w:r>
+        <w:rPr>
+          <w:rFonts w:eastAsia="Times New Roman" w:cs="Times New Roman" w:ascii="Times New Roman" w:hAnsi="Times New Roman"/>
+          <w:b/>
+        </w:rPr>
+        <w:t xml:space="preserve"> </w:t>
+      </w:r>
+      <w:r>
+        <w:rPr>
+          <w:rFonts w:eastAsia="Times New Roman" w:cs="Times New Roman" w:ascii="Times New Roman" w:hAnsi="Times New Roman"/>
+          <w:b w:val="false"/>
+          <w:bCs w:val="false"/>
+        </w:rPr>
+        <w:t>{d.sand_and_gravel.total_mineable_reserves_</w:t>
+      </w:r>
+      <w:r>
+        <w:rPr>
+          <w:rFonts w:eastAsia="Times New Roman" w:cs="Times New Roman" w:ascii="Times New Roman" w:hAnsi="Times New Roman"/>
+          <w:b w:val="false"/>
+          <w:bCs w:val="false"/>
+        </w:rPr>
+        <w:t>unit_type_code</w:t>
+      </w:r>
+      <w:r>
+        <w:rPr>
+          <w:rFonts w:eastAsia="Times New Roman" w:cs="Times New Roman" w:ascii="Times New Roman" w:hAnsi="Times New Roman"/>
+          <w:b w:val="false"/>
+          <w:bCs w:val="false"/>
+        </w:rPr>
+        <w:t>}</w:t>
+      </w:r>
     </w:p>
     <w:p>
       <w:pPr>
@@ -12175,6 +12311,21 @@
           <w:rFonts w:eastAsia="Times New Roman" w:cs="Times New Roman" w:ascii="Times New Roman" w:hAnsi="Times New Roman"/>
         </w:rPr>
         <w:t>{d.sand_and_gravel.total_annual_extraction}</w:t>
+      </w:r>
+      <w:r>
+        <w:rPr>
+          <w:rFonts w:eastAsia="Times New Roman" w:cs="Times New Roman" w:ascii="Times New Roman" w:hAnsi="Times New Roman"/>
+          <w:b/>
+        </w:rPr>
+        <w:t xml:space="preserve"> </w:t>
+      </w:r>
+      <w:r>
+        <w:rPr>
+          <w:rFonts w:eastAsia="Times New Roman" w:cs="Times New Roman" w:ascii="Times New Roman" w:hAnsi="Times New Roman"/>
+          <w:b w:val="false"/>
+          <w:bCs w:val="false"/>
+        </w:rPr>
+        <w:t>{d.sand_and_gravel.total_annual_extraction_unit_type_code}</w:t>
       </w:r>
     </w:p>
     <w:p>
@@ -13935,23 +14086,7 @@
           <w:b w:val="false"/>
           <w:bCs w:val="false"/>
         </w:rPr>
-        <w:t>{d.placer_operation.proposed_production_</w:t>
-      </w:r>
-      <w:r>
-        <w:rPr>
-          <w:rFonts w:eastAsia="Times New Roman" w:cs="Times New Roman" w:ascii="Times New Roman" w:hAnsi="Times New Roman"/>
-          <w:b w:val="false"/>
-          <w:bCs w:val="false"/>
-        </w:rPr>
-        <w:t>unit_type_code</w:t>
-      </w:r>
-      <w:r>
-        <w:rPr>
-          <w:rFonts w:eastAsia="Times New Roman" w:cs="Times New Roman" w:ascii="Times New Roman" w:hAnsi="Times New Roman"/>
-          <w:b w:val="false"/>
-          <w:bCs w:val="false"/>
-        </w:rPr>
-        <w:t>}</w:t>
+        <w:t>{d.placer_operation.proposed_production_unit_type_code}</w:t>
       </w:r>
     </w:p>
     <w:p>
@@ -14424,19 +14559,7 @@
         <w:rPr>
           <w:rFonts w:eastAsia="Times New Roman" w:cs="Times New Roman" w:ascii="Times New Roman" w:hAnsi="Times New Roman"/>
         </w:rPr>
-        <w:t>_</w:t>
-      </w:r>
-      <w:r>
-        <w:rPr>
-          <w:rFonts w:eastAsia="Times New Roman" w:cs="Times New Roman" w:ascii="Times New Roman" w:hAnsi="Times New Roman"/>
-        </w:rPr>
-        <w:t>unit_type_code</w:t>
-      </w:r>
-      <w:r>
-        <w:rPr>
-          <w:rFonts w:eastAsia="Times New Roman" w:cs="Times New Roman" w:ascii="Times New Roman" w:hAnsi="Times New Roman"/>
-        </w:rPr>
-        <w:t>}</w:t>
+        <w:t>_unit_type_code}</w:t>
       </w:r>
     </w:p>
     <w:p>
@@ -16145,7 +16268,7 @@
     </w:r>
     <w:r>
       <w:rPr/>
-      <w:t>1</w:t>
+      <w:t>22</w:t>
     </w:r>
     <w:r>
       <w:rPr/>

</xml_diff>

<commit_message>
Update: Placer data/Reclamation Summary Calculations, misc pdf updates/formatting (#1671)
</commit_message>
<xml_diff>
--- a/services/core-api/app/templates/now/Notice of Work Form.docx
+++ b/services/core-api/app/templates/now/Notice of Work Form.docx
@@ -1210,7 +1210,7 @@
           <w:bottom w:w="100" w:type="dxa"/>
           <w:right w:w="100" w:type="dxa"/>
         </w:tblCellMar>
-        <w:tblLook w:firstRow="0" w:noVBand="1" w:lastRow="0" w:firstColumn="0" w:lastColumn="0" w:noHBand="1" w:val="0600"/>
+        <w:tblLook w:val="0600" w:noVBand="1" w:noHBand="1" w:lastColumn="0" w:firstColumn="0" w:lastRow="0" w:firstRow="0"/>
       </w:tblPr>
       <w:tblGrid>
         <w:gridCol w:w="2160"/>
@@ -3368,7 +3368,7 @@
           <w:bottom w:w="100" w:type="dxa"/>
           <w:right w:w="100" w:type="dxa"/>
         </w:tblCellMar>
-        <w:tblLook w:firstRow="0" w:noVBand="1" w:lastRow="0" w:firstColumn="0" w:lastColumn="0" w:noHBand="1" w:val="0600"/>
+        <w:tblLook w:val="0600" w:noVBand="1" w:noHBand="1" w:lastColumn="0" w:firstColumn="0" w:lastRow="0" w:firstRow="0"/>
       </w:tblPr>
       <w:tblGrid>
         <w:gridCol w:w="3600"/>
@@ -3739,7 +3739,7 @@
           <w:bottom w:w="100" w:type="dxa"/>
           <w:right w:w="100" w:type="dxa"/>
         </w:tblCellMar>
-        <w:tblLook w:firstRow="0" w:noVBand="1" w:lastRow="0" w:firstColumn="0" w:lastColumn="0" w:noHBand="1" w:val="0600"/>
+        <w:tblLook w:val="0600" w:noVBand="1" w:noHBand="1" w:lastColumn="0" w:firstColumn="0" w:lastRow="0" w:firstRow="0"/>
       </w:tblPr>
       <w:tblGrid>
         <w:gridCol w:w="2701"/>
@@ -4292,7 +4292,7 @@
           <w:bottom w:w="100" w:type="dxa"/>
           <w:right w:w="100" w:type="dxa"/>
         </w:tblCellMar>
-        <w:tblLook w:firstRow="0" w:noVBand="1" w:lastRow="0" w:firstColumn="0" w:lastColumn="0" w:noHBand="1" w:val="0600"/>
+        <w:tblLook w:val="0600" w:noVBand="1" w:noHBand="1" w:lastColumn="0" w:firstColumn="0" w:lastRow="0" w:firstRow="0"/>
       </w:tblPr>
       <w:tblGrid>
         <w:gridCol w:w="3600"/>
@@ -5031,7 +5031,7 @@
           <w:bottom w:w="100" w:type="dxa"/>
           <w:right w:w="100" w:type="dxa"/>
         </w:tblCellMar>
-        <w:tblLook w:firstRow="0" w:noVBand="1" w:lastRow="0" w:firstColumn="0" w:lastColumn="0" w:noHBand="1" w:val="0600"/>
+        <w:tblLook w:val="0600" w:noVBand="1" w:noHBand="1" w:lastColumn="0" w:firstColumn="0" w:lastRow="0" w:firstRow="0"/>
       </w:tblPr>
       <w:tblGrid>
         <w:gridCol w:w="3600"/>
@@ -5786,7 +5786,7 @@
           <w:bottom w:w="100" w:type="dxa"/>
           <w:right w:w="100" w:type="dxa"/>
         </w:tblCellMar>
-        <w:tblLook w:firstRow="0" w:noVBand="1" w:lastRow="0" w:firstColumn="0" w:lastColumn="0" w:noHBand="1" w:val="0600"/>
+        <w:tblLook w:val="0600" w:noVBand="1" w:noHBand="1" w:lastColumn="0" w:firstColumn="0" w:lastRow="0" w:firstRow="0"/>
       </w:tblPr>
       <w:tblGrid>
         <w:gridCol w:w="3600"/>
@@ -6328,7 +6328,7 @@
           <w:bottom w:w="100" w:type="dxa"/>
           <w:right w:w="100" w:type="dxa"/>
         </w:tblCellMar>
-        <w:tblLook w:firstRow="0" w:noVBand="1" w:lastRow="0" w:firstColumn="0" w:lastColumn="0" w:noHBand="1" w:val="0600"/>
+        <w:tblLook w:val="0600" w:noVBand="1" w:noHBand="1" w:lastColumn="0" w:firstColumn="0" w:lastRow="0" w:firstRow="0"/>
       </w:tblPr>
       <w:tblGrid>
         <w:gridCol w:w="2701"/>
@@ -7005,7 +7005,7 @@
           <w:bottom w:w="100" w:type="dxa"/>
           <w:right w:w="100" w:type="dxa"/>
         </w:tblCellMar>
-        <w:tblLook w:firstRow="0" w:noVBand="1" w:lastRow="0" w:firstColumn="0" w:lastColumn="0" w:noHBand="1" w:val="0600"/>
+        <w:tblLook w:val="0600" w:noVBand="1" w:noHBand="1" w:lastColumn="0" w:firstColumn="0" w:lastRow="0" w:firstRow="0"/>
       </w:tblPr>
       <w:tblGrid>
         <w:gridCol w:w="2701"/>
@@ -7480,7 +7480,7 @@
           <w:bottom w:w="100" w:type="dxa"/>
           <w:right w:w="100" w:type="dxa"/>
         </w:tblCellMar>
-        <w:tblLook w:firstRow="0" w:noVBand="1" w:lastRow="0" w:firstColumn="0" w:lastColumn="0" w:noHBand="1" w:val="0600"/>
+        <w:tblLook w:val="0600" w:noVBand="1" w:noHBand="1" w:lastColumn="0" w:firstColumn="0" w:lastRow="0" w:firstRow="0"/>
       </w:tblPr>
       <w:tblGrid>
         <w:gridCol w:w="3600"/>
@@ -8021,7 +8021,7 @@
           <w:bottom w:w="100" w:type="dxa"/>
           <w:right w:w="100" w:type="dxa"/>
         </w:tblCellMar>
-        <w:tblLook w:firstRow="0" w:noVBand="1" w:lastRow="0" w:firstColumn="0" w:lastColumn="0" w:noHBand="1" w:val="0600"/>
+        <w:tblLook w:val="0600" w:noVBand="1" w:noHBand="1" w:lastColumn="0" w:firstColumn="0" w:lastRow="0" w:firstRow="0"/>
       </w:tblPr>
       <w:tblGrid>
         <w:gridCol w:w="1351"/>
@@ -8029,9 +8029,9 @@
         <w:gridCol w:w="1351"/>
         <w:gridCol w:w="1353"/>
         <w:gridCol w:w="1353"/>
-        <w:gridCol w:w="1352"/>
+        <w:gridCol w:w="1355"/>
         <w:gridCol w:w="1350"/>
-        <w:gridCol w:w="1337"/>
+        <w:gridCol w:w="1334"/>
       </w:tblGrid>
       <w:tr>
         <w:trPr/>
@@ -8197,7 +8197,7 @@
         </w:tc>
         <w:tc>
           <w:tcPr>
-            <w:tcW w:w="1352" w:type="dxa"/>
+            <w:tcW w:w="1355" w:type="dxa"/>
             <w:tcBorders>
               <w:top w:val="single" w:sz="8" w:space="0" w:color="000000"/>
               <w:left w:val="single" w:sz="8" w:space="0" w:color="000000"/>
@@ -8276,7 +8276,7 @@
         </w:tc>
         <w:tc>
           <w:tcPr>
-            <w:tcW w:w="1337" w:type="dxa"/>
+            <w:tcW w:w="1334" w:type="dxa"/>
             <w:tcBorders>
               <w:top w:val="single" w:sz="8" w:space="0" w:color="000000"/>
               <w:left w:val="single" w:sz="8" w:space="0" w:color="000000"/>
@@ -8446,7 +8446,7 @@
         </w:tc>
         <w:tc>
           <w:tcPr>
-            <w:tcW w:w="1352" w:type="dxa"/>
+            <w:tcW w:w="1355" w:type="dxa"/>
             <w:tcBorders>
               <w:top w:val="single" w:sz="8" w:space="0" w:color="000000"/>
               <w:left w:val="single" w:sz="8" w:space="0" w:color="000000"/>
@@ -8500,7 +8500,7 @@
         </w:tc>
         <w:tc>
           <w:tcPr>
-            <w:tcW w:w="1337" w:type="dxa"/>
+            <w:tcW w:w="1334" w:type="dxa"/>
             <w:tcBorders>
               <w:top w:val="single" w:sz="8" w:space="0" w:color="000000"/>
               <w:left w:val="single" w:sz="8" w:space="0" w:color="000000"/>
@@ -8670,7 +8670,7 @@
         </w:tc>
         <w:tc>
           <w:tcPr>
-            <w:tcW w:w="1352" w:type="dxa"/>
+            <w:tcW w:w="1355" w:type="dxa"/>
             <w:tcBorders>
               <w:top w:val="single" w:sz="8" w:space="0" w:color="000000"/>
               <w:left w:val="single" w:sz="8" w:space="0" w:color="000000"/>
@@ -8726,7 +8726,7 @@
         </w:tc>
         <w:tc>
           <w:tcPr>
-            <w:tcW w:w="1337" w:type="dxa"/>
+            <w:tcW w:w="1334" w:type="dxa"/>
             <w:tcBorders>
               <w:top w:val="single" w:sz="8" w:space="0" w:color="000000"/>
               <w:left w:val="single" w:sz="8" w:space="0" w:color="000000"/>
@@ -9220,7 +9220,7 @@
           <w:bottom w:w="100" w:type="dxa"/>
           <w:right w:w="100" w:type="dxa"/>
         </w:tblCellMar>
-        <w:tblLook w:firstRow="0" w:noVBand="1" w:lastRow="0" w:firstColumn="0" w:lastColumn="0" w:noHBand="1" w:val="0600"/>
+        <w:tblLook w:val="0600" w:noVBand="1" w:noHBand="1" w:lastColumn="0" w:firstColumn="0" w:lastRow="0" w:firstRow="0"/>
       </w:tblPr>
       <w:tblGrid>
         <w:gridCol w:w="2701"/>
@@ -9861,7 +9861,7 @@
           <w:bottom w:w="100" w:type="dxa"/>
           <w:right w:w="100" w:type="dxa"/>
         </w:tblCellMar>
-        <w:tblLook w:firstRow="0" w:noVBand="1" w:lastRow="0" w:firstColumn="0" w:lastColumn="0" w:noHBand="1" w:val="0600"/>
+        <w:tblLook w:val="0600" w:noVBand="1" w:noHBand="1" w:lastColumn="0" w:firstColumn="0" w:lastRow="0" w:firstRow="0"/>
       </w:tblPr>
       <w:tblGrid>
         <w:gridCol w:w="3600"/>
@@ -10402,7 +10402,7 @@
           <w:bottom w:w="100" w:type="dxa"/>
           <w:right w:w="100" w:type="dxa"/>
         </w:tblCellMar>
-        <w:tblLook w:firstRow="0" w:noVBand="1" w:lastRow="0" w:firstColumn="0" w:lastColumn="0" w:noHBand="1" w:val="0600"/>
+        <w:tblLook w:val="0600" w:noVBand="1" w:noHBand="1" w:lastColumn="0" w:firstColumn="0" w:lastRow="0" w:firstRow="0"/>
       </w:tblPr>
       <w:tblGrid>
         <w:gridCol w:w="1331"/>
@@ -11386,6 +11386,37 @@
         </w:rPr>
         <w:t>{d.underground_exploration.total_ore_amount}</w:t>
       </w:r>
+      <w:r>
+        <w:rPr>
+          <w:rFonts w:eastAsia="Times New Roman" w:cs="Times New Roman" w:ascii="Times New Roman" w:hAnsi="Times New Roman"/>
+          <w:b/>
+        </w:rPr>
+        <w:t xml:space="preserve"> </w:t>
+      </w:r>
+      <w:r>
+        <w:rPr>
+          <w:rFonts w:eastAsia="Times New Roman" w:cs="Times New Roman" w:ascii="Times New Roman" w:hAnsi="Times New Roman"/>
+          <w:b w:val="false"/>
+          <w:bCs w:val="false"/>
+        </w:rPr>
+        <w:t>{d.underground_exploration.total_ore_</w:t>
+      </w:r>
+      <w:r>
+        <w:rPr>
+          <w:rFonts w:eastAsia="Times New Roman" w:cs="Times New Roman" w:ascii="Times New Roman" w:hAnsi="Times New Roman"/>
+          <w:b w:val="false"/>
+          <w:bCs w:val="false"/>
+        </w:rPr>
+        <w:t>unit_type_code</w:t>
+      </w:r>
+      <w:r>
+        <w:rPr>
+          <w:rFonts w:eastAsia="Times New Roman" w:cs="Times New Roman" w:ascii="Times New Roman" w:hAnsi="Times New Roman"/>
+          <w:b w:val="false"/>
+          <w:bCs w:val="false"/>
+        </w:rPr>
+        <w:t>}</w:t>
+      </w:r>
     </w:p>
     <w:p>
       <w:pPr>
@@ -11440,7 +11471,19 @@
         <w:rPr>
           <w:rFonts w:eastAsia="Times New Roman" w:cs="Times New Roman" w:ascii="Times New Roman" w:hAnsi="Times New Roman"/>
         </w:rPr>
-        <w:t>{d.underground_exploration.total_waste_amount}</w:t>
+        <w:t>{d.underground_exploration.total_waste_amount} {d.underground_exploration.total_waste_</w:t>
+      </w:r>
+      <w:r>
+        <w:rPr>
+          <w:rFonts w:eastAsia="Times New Roman" w:cs="Times New Roman" w:ascii="Times New Roman" w:hAnsi="Times New Roman"/>
+        </w:rPr>
+        <w:t>unit_type_code</w:t>
+      </w:r>
+      <w:r>
+        <w:rPr>
+          <w:rFonts w:eastAsia="Times New Roman" w:cs="Times New Roman" w:ascii="Times New Roman" w:hAnsi="Times New Roman"/>
+        </w:rPr>
+        <w:t>}</w:t>
       </w:r>
     </w:p>
     <w:p>
@@ -11580,6 +11623,37 @@
         </w:rPr>
         <w:t>{d.sand_and_gravel.average_overburden_depth}</w:t>
       </w:r>
+      <w:r>
+        <w:rPr>
+          <w:rFonts w:eastAsia="Times New Roman" w:cs="Times New Roman" w:ascii="Times New Roman" w:hAnsi="Times New Roman"/>
+          <w:b/>
+        </w:rPr>
+        <w:t xml:space="preserve"> </w:t>
+      </w:r>
+      <w:r>
+        <w:rPr>
+          <w:rFonts w:eastAsia="Times New Roman" w:cs="Times New Roman" w:ascii="Times New Roman" w:hAnsi="Times New Roman"/>
+          <w:b w:val="false"/>
+          <w:bCs w:val="false"/>
+        </w:rPr>
+        <w:t>{d.sand_and_gravel.average_overburden_depth_</w:t>
+      </w:r>
+      <w:r>
+        <w:rPr>
+          <w:rFonts w:eastAsia="Times New Roman" w:cs="Times New Roman" w:ascii="Times New Roman" w:hAnsi="Times New Roman"/>
+          <w:b w:val="false"/>
+          <w:bCs w:val="false"/>
+        </w:rPr>
+        <w:t>unit_type_code</w:t>
+      </w:r>
+      <w:r>
+        <w:rPr>
+          <w:rFonts w:eastAsia="Times New Roman" w:cs="Times New Roman" w:ascii="Times New Roman" w:hAnsi="Times New Roman"/>
+          <w:b w:val="false"/>
+          <w:bCs w:val="false"/>
+        </w:rPr>
+        <w:t>}</w:t>
+      </w:r>
     </w:p>
     <w:p>
       <w:pPr>
@@ -11637,6 +11711,37 @@
           <w:rFonts w:eastAsia="Times New Roman" w:cs="Times New Roman" w:ascii="Times New Roman" w:hAnsi="Times New Roman"/>
         </w:rPr>
         <w:t>{d.sand_and_gravel.average_top_soil_depth}</w:t>
+      </w:r>
+      <w:r>
+        <w:rPr>
+          <w:rFonts w:eastAsia="Times New Roman" w:cs="Times New Roman" w:ascii="Times New Roman" w:hAnsi="Times New Roman"/>
+          <w:b/>
+        </w:rPr>
+        <w:t xml:space="preserve"> </w:t>
+      </w:r>
+      <w:r>
+        <w:rPr>
+          <w:rFonts w:eastAsia="Times New Roman" w:cs="Times New Roman" w:ascii="Times New Roman" w:hAnsi="Times New Roman"/>
+          <w:b w:val="false"/>
+          <w:bCs w:val="false"/>
+        </w:rPr>
+        <w:t>{d.sand_and_gravel.average_top_soil_depth_</w:t>
+      </w:r>
+      <w:r>
+        <w:rPr>
+          <w:rFonts w:eastAsia="Times New Roman" w:cs="Times New Roman" w:ascii="Times New Roman" w:hAnsi="Times New Roman"/>
+          <w:b w:val="false"/>
+          <w:bCs w:val="false"/>
+        </w:rPr>
+        <w:t>unit_type_code</w:t>
+      </w:r>
+      <w:r>
+        <w:rPr>
+          <w:rFonts w:eastAsia="Times New Roman" w:cs="Times New Roman" w:ascii="Times New Roman" w:hAnsi="Times New Roman"/>
+          <w:b w:val="false"/>
+          <w:bCs w:val="false"/>
+        </w:rPr>
+        <w:t>}</w:t>
       </w:r>
     </w:p>
     <w:p>
@@ -12118,6 +12223,37 @@
         </w:rPr>
         <w:t>{d.sand_and_gravel.total_mineable_reserves}</w:t>
       </w:r>
+      <w:r>
+        <w:rPr>
+          <w:rFonts w:eastAsia="Times New Roman" w:cs="Times New Roman" w:ascii="Times New Roman" w:hAnsi="Times New Roman"/>
+          <w:b/>
+        </w:rPr>
+        <w:t xml:space="preserve"> </w:t>
+      </w:r>
+      <w:r>
+        <w:rPr>
+          <w:rFonts w:eastAsia="Times New Roman" w:cs="Times New Roman" w:ascii="Times New Roman" w:hAnsi="Times New Roman"/>
+          <w:b w:val="false"/>
+          <w:bCs w:val="false"/>
+        </w:rPr>
+        <w:t>{d.sand_and_gravel.total_mineable_reserves_</w:t>
+      </w:r>
+      <w:r>
+        <w:rPr>
+          <w:rFonts w:eastAsia="Times New Roman" w:cs="Times New Roman" w:ascii="Times New Roman" w:hAnsi="Times New Roman"/>
+          <w:b w:val="false"/>
+          <w:bCs w:val="false"/>
+        </w:rPr>
+        <w:t>unit_type_code</w:t>
+      </w:r>
+      <w:r>
+        <w:rPr>
+          <w:rFonts w:eastAsia="Times New Roman" w:cs="Times New Roman" w:ascii="Times New Roman" w:hAnsi="Times New Roman"/>
+          <w:b w:val="false"/>
+          <w:bCs w:val="false"/>
+        </w:rPr>
+        <w:t>}</w:t>
+      </w:r>
     </w:p>
     <w:p>
       <w:pPr>
@@ -12175,6 +12311,21 @@
           <w:rFonts w:eastAsia="Times New Roman" w:cs="Times New Roman" w:ascii="Times New Roman" w:hAnsi="Times New Roman"/>
         </w:rPr>
         <w:t>{d.sand_and_gravel.total_annual_extraction}</w:t>
+      </w:r>
+      <w:r>
+        <w:rPr>
+          <w:rFonts w:eastAsia="Times New Roman" w:cs="Times New Roman" w:ascii="Times New Roman" w:hAnsi="Times New Roman"/>
+          <w:b/>
+        </w:rPr>
+        <w:t xml:space="preserve"> </w:t>
+      </w:r>
+      <w:r>
+        <w:rPr>
+          <w:rFonts w:eastAsia="Times New Roman" w:cs="Times New Roman" w:ascii="Times New Roman" w:hAnsi="Times New Roman"/>
+          <w:b w:val="false"/>
+          <w:bCs w:val="false"/>
+        </w:rPr>
+        <w:t>{d.sand_and_gravel.total_annual_extraction_unit_type_code}</w:t>
       </w:r>
     </w:p>
     <w:p>
@@ -12202,7 +12353,7 @@
           <w:bottom w:w="100" w:type="dxa"/>
           <w:right w:w="100" w:type="dxa"/>
         </w:tblCellMar>
-        <w:tblLook w:firstRow="0" w:noVBand="1" w:lastRow="0" w:firstColumn="0" w:lastColumn="0" w:noHBand="1" w:val="0600"/>
+        <w:tblLook w:val="0600" w:noVBand="1" w:noHBand="1" w:lastColumn="0" w:firstColumn="0" w:lastRow="0" w:firstRow="0"/>
       </w:tblPr>
       <w:tblGrid>
         <w:gridCol w:w="3600"/>
@@ -12582,7 +12733,7 @@
           <w:bottom w:w="100" w:type="dxa"/>
           <w:right w:w="100" w:type="dxa"/>
         </w:tblCellMar>
-        <w:tblLook w:firstRow="0" w:noVBand="1" w:lastRow="0" w:firstColumn="0" w:lastColumn="0" w:noHBand="1" w:val="0600"/>
+        <w:tblLook w:val="0600" w:noVBand="1" w:noHBand="1" w:lastColumn="0" w:firstColumn="0" w:lastRow="0" w:firstRow="0"/>
       </w:tblPr>
       <w:tblGrid>
         <w:gridCol w:w="3600"/>
@@ -13253,7 +13404,7 @@
           <w:bottom w:w="100" w:type="dxa"/>
           <w:right w:w="100" w:type="dxa"/>
         </w:tblCellMar>
-        <w:tblLook w:firstRow="0" w:noVBand="1" w:lastRow="0" w:firstColumn="0" w:lastColumn="0" w:noHBand="1" w:val="0600"/>
+        <w:tblLook w:val="0600" w:noVBand="1" w:noHBand="1" w:lastColumn="0" w:firstColumn="0" w:lastRow="0" w:firstRow="0"/>
       </w:tblPr>
       <w:tblGrid>
         <w:gridCol w:w="1801"/>
@@ -13927,7 +14078,15 @@
         <w:rPr>
           <w:rFonts w:eastAsia="Times New Roman" w:cs="Times New Roman" w:ascii="Times New Roman" w:hAnsi="Times New Roman"/>
         </w:rPr>
-        <w:t>{d.placer_operation.proposed_production}</w:t>
+        <w:t xml:space="preserve">{d.placer_operation.proposed_production} </w:t>
+      </w:r>
+      <w:r>
+        <w:rPr>
+          <w:rFonts w:eastAsia="Times New Roman" w:cs="Times New Roman" w:ascii="Times New Roman" w:hAnsi="Times New Roman"/>
+          <w:b w:val="false"/>
+          <w:bCs w:val="false"/>
+        </w:rPr>
+        <w:t>{d.placer_operation.proposed_production_unit_type_code}</w:t>
       </w:r>
     </w:p>
     <w:p>
@@ -13958,7 +14117,7 @@
           <w:bottom w:w="100" w:type="dxa"/>
           <w:right w:w="100" w:type="dxa"/>
         </w:tblCellMar>
-        <w:tblLook w:firstRow="0" w:noVBand="1" w:lastRow="0" w:firstColumn="0" w:lastColumn="0" w:noHBand="1" w:val="0600"/>
+        <w:tblLook w:val="0600" w:noVBand="1" w:noHBand="1" w:lastColumn="0" w:firstColumn="0" w:lastRow="0" w:firstRow="0"/>
       </w:tblPr>
       <w:tblGrid>
         <w:gridCol w:w="3600"/>
@@ -14366,7 +14525,41 @@
         <w:rPr>
           <w:rFonts w:eastAsia="Times New Roman" w:cs="Times New Roman" w:ascii="Times New Roman" w:hAnsi="Times New Roman"/>
         </w:rPr>
-        <w:t>{d.placer_operation.total_disturbed_area}</w:t>
+        <w:t>{d.placer_operation.</w:t>
+      </w:r>
+      <w:r>
+        <w:rPr>
+          <w:rFonts w:eastAsia="Times New Roman" w:cs="Times New Roman" w:ascii="Times New Roman" w:hAnsi="Times New Roman"/>
+          <w:color w:val="auto"/>
+          <w:kern w:val="0"/>
+          <w:sz w:val="22"/>
+          <w:szCs w:val="22"/>
+          <w:lang w:val="en" w:eastAsia="zh-CN" w:bidi="hi-IN"/>
+        </w:rPr>
+        <w:t>reclamation</w:t>
+      </w:r>
+      <w:r>
+        <w:rPr>
+          <w:rFonts w:eastAsia="Times New Roman" w:cs="Times New Roman" w:ascii="Times New Roman" w:hAnsi="Times New Roman"/>
+        </w:rPr>
+        <w:t>_area} {d.placer_operation.</w:t>
+      </w:r>
+      <w:r>
+        <w:rPr>
+          <w:rFonts w:eastAsia="Times New Roman" w:cs="Times New Roman" w:ascii="Times New Roman" w:hAnsi="Times New Roman"/>
+          <w:color w:val="auto"/>
+          <w:kern w:val="0"/>
+          <w:sz w:val="22"/>
+          <w:szCs w:val="22"/>
+          <w:lang w:val="en" w:eastAsia="zh-CN" w:bidi="hi-IN"/>
+        </w:rPr>
+        <w:t>reclamation</w:t>
+      </w:r>
+      <w:r>
+        <w:rPr>
+          <w:rFonts w:eastAsia="Times New Roman" w:cs="Times New Roman" w:ascii="Times New Roman" w:hAnsi="Times New Roman"/>
+        </w:rPr>
+        <w:t>_unit_type_code}</w:t>
       </w:r>
     </w:p>
     <w:p>
@@ -14544,7 +14737,7 @@
           <w:bottom w:w="100" w:type="dxa"/>
           <w:right w:w="100" w:type="dxa"/>
         </w:tblCellMar>
-        <w:tblLook w:firstRow="0" w:noVBand="1" w:lastRow="0" w:firstColumn="0" w:lastColumn="0" w:noHBand="1" w:val="0600"/>
+        <w:tblLook w:val="0600" w:noVBand="1" w:noHBand="1" w:lastColumn="0" w:firstColumn="0" w:lastRow="0" w:firstRow="0"/>
       </w:tblPr>
       <w:tblGrid>
         <w:gridCol w:w="2701"/>
@@ -15163,7 +15356,7 @@
           <w:bottom w:w="100" w:type="dxa"/>
           <w:right w:w="100" w:type="dxa"/>
         </w:tblCellMar>
-        <w:tblLook w:firstRow="0" w:noVBand="1" w:lastRow="0" w:firstColumn="0" w:lastColumn="0" w:noHBand="1" w:val="0600"/>
+        <w:tblLook w:val="0600" w:noVBand="1" w:noHBand="1" w:lastColumn="0" w:firstColumn="0" w:lastRow="0" w:firstRow="0"/>
       </w:tblPr>
       <w:tblGrid>
         <w:gridCol w:w="3600"/>
@@ -15556,7 +15749,7 @@
           <w:bottom w:w="100" w:type="dxa"/>
           <w:right w:w="100" w:type="dxa"/>
         </w:tblCellMar>
-        <w:tblLook w:firstRow="0" w:noVBand="1" w:lastRow="0" w:firstColumn="0" w:lastColumn="0" w:noHBand="1" w:val="0600"/>
+        <w:tblLook w:val="0600" w:noVBand="1" w:noHBand="1" w:lastColumn="0" w:firstColumn="0" w:lastRow="0" w:firstRow="0"/>
       </w:tblPr>
       <w:tblGrid>
         <w:gridCol w:w="2701"/>
@@ -16075,7 +16268,7 @@
     </w:r>
     <w:r>
       <w:rPr/>
-      <w:t>9</w:t>
+      <w:t>22</w:t>
     </w:r>
     <w:r>
       <w:rPr/>

</xml_diff>

<commit_message>
removed reclamation program from the water supply section of the NoW pdf
</commit_message>
<xml_diff>
--- a/services/core-api/app/templates/now/Notice of Work Form.docx
+++ b/services/core-api/app/templates/now/Notice of Work Form.docx
@@ -8029,9 +8029,9 @@
         <w:gridCol w:w="1351"/>
         <w:gridCol w:w="1353"/>
         <w:gridCol w:w="1353"/>
-        <w:gridCol w:w="1355"/>
-        <w:gridCol w:w="1350"/>
-        <w:gridCol w:w="1334"/>
+        <w:gridCol w:w="1356"/>
+        <w:gridCol w:w="1351"/>
+        <w:gridCol w:w="1332"/>
       </w:tblGrid>
       <w:tr>
         <w:trPr/>
@@ -8197,7 +8197,7 @@
         </w:tc>
         <w:tc>
           <w:tcPr>
-            <w:tcW w:w="1355" w:type="dxa"/>
+            <w:tcW w:w="1356" w:type="dxa"/>
             <w:tcBorders>
               <w:top w:val="single" w:sz="8" w:space="0" w:color="000000"/>
               <w:left w:val="single" w:sz="8" w:space="0" w:color="000000"/>
@@ -8244,7 +8244,7 @@
         </w:tc>
         <w:tc>
           <w:tcPr>
-            <w:tcW w:w="1350" w:type="dxa"/>
+            <w:tcW w:w="1351" w:type="dxa"/>
             <w:tcBorders>
               <w:top w:val="single" w:sz="8" w:space="0" w:color="000000"/>
               <w:left w:val="single" w:sz="8" w:space="0" w:color="000000"/>
@@ -8276,7 +8276,7 @@
         </w:tc>
         <w:tc>
           <w:tcPr>
-            <w:tcW w:w="1334" w:type="dxa"/>
+            <w:tcW w:w="1332" w:type="dxa"/>
             <w:tcBorders>
               <w:top w:val="single" w:sz="8" w:space="0" w:color="000000"/>
               <w:left w:val="single" w:sz="8" w:space="0" w:color="000000"/>
@@ -8446,7 +8446,7 @@
         </w:tc>
         <w:tc>
           <w:tcPr>
-            <w:tcW w:w="1355" w:type="dxa"/>
+            <w:tcW w:w="1356" w:type="dxa"/>
             <w:tcBorders>
               <w:top w:val="single" w:sz="8" w:space="0" w:color="000000"/>
               <w:left w:val="single" w:sz="8" w:space="0" w:color="000000"/>
@@ -8473,7 +8473,7 @@
         </w:tc>
         <w:tc>
           <w:tcPr>
-            <w:tcW w:w="1350" w:type="dxa"/>
+            <w:tcW w:w="1351" w:type="dxa"/>
             <w:tcBorders>
               <w:top w:val="single" w:sz="8" w:space="0" w:color="000000"/>
               <w:left w:val="single" w:sz="8" w:space="0" w:color="000000"/>
@@ -8500,7 +8500,7 @@
         </w:tc>
         <w:tc>
           <w:tcPr>
-            <w:tcW w:w="1334" w:type="dxa"/>
+            <w:tcW w:w="1332" w:type="dxa"/>
             <w:tcBorders>
               <w:top w:val="single" w:sz="8" w:space="0" w:color="000000"/>
               <w:left w:val="single" w:sz="8" w:space="0" w:color="000000"/>
@@ -8670,7 +8670,7 @@
         </w:tc>
         <w:tc>
           <w:tcPr>
-            <w:tcW w:w="1355" w:type="dxa"/>
+            <w:tcW w:w="1356" w:type="dxa"/>
             <w:tcBorders>
               <w:top w:val="single" w:sz="8" w:space="0" w:color="000000"/>
               <w:left w:val="single" w:sz="8" w:space="0" w:color="000000"/>
@@ -8698,7 +8698,7 @@
         </w:tc>
         <w:tc>
           <w:tcPr>
-            <w:tcW w:w="1350" w:type="dxa"/>
+            <w:tcW w:w="1351" w:type="dxa"/>
             <w:tcBorders>
               <w:top w:val="single" w:sz="8" w:space="0" w:color="000000"/>
               <w:left w:val="single" w:sz="8" w:space="0" w:color="000000"/>
@@ -8726,7 +8726,7 @@
         </w:tc>
         <w:tc>
           <w:tcPr>
-            <w:tcW w:w="1334" w:type="dxa"/>
+            <w:tcW w:w="1332" w:type="dxa"/>
             <w:tcBorders>
               <w:top w:val="single" w:sz="8" w:space="0" w:color="000000"/>
               <w:left w:val="single" w:sz="8" w:space="0" w:color="000000"/>
@@ -11399,23 +11399,7 @@
           <w:b w:val="false"/>
           <w:bCs w:val="false"/>
         </w:rPr>
-        <w:t>{d.underground_exploration.total_ore_</w:t>
-      </w:r>
-      <w:r>
-        <w:rPr>
-          <w:rFonts w:eastAsia="Times New Roman" w:cs="Times New Roman" w:ascii="Times New Roman" w:hAnsi="Times New Roman"/>
-          <w:b w:val="false"/>
-          <w:bCs w:val="false"/>
-        </w:rPr>
-        <w:t>unit_type_code</w:t>
-      </w:r>
-      <w:r>
-        <w:rPr>
-          <w:rFonts w:eastAsia="Times New Roman" w:cs="Times New Roman" w:ascii="Times New Roman" w:hAnsi="Times New Roman"/>
-          <w:b w:val="false"/>
-          <w:bCs w:val="false"/>
-        </w:rPr>
-        <w:t>}</w:t>
+        <w:t>{d.underground_exploration.total_ore_unit_type_code}</w:t>
       </w:r>
     </w:p>
     <w:p>
@@ -11471,19 +11455,7 @@
         <w:rPr>
           <w:rFonts w:eastAsia="Times New Roman" w:cs="Times New Roman" w:ascii="Times New Roman" w:hAnsi="Times New Roman"/>
         </w:rPr>
-        <w:t>{d.underground_exploration.total_waste_amount} {d.underground_exploration.total_waste_</w:t>
-      </w:r>
-      <w:r>
-        <w:rPr>
-          <w:rFonts w:eastAsia="Times New Roman" w:cs="Times New Roman" w:ascii="Times New Roman" w:hAnsi="Times New Roman"/>
-        </w:rPr>
-        <w:t>unit_type_code</w:t>
-      </w:r>
-      <w:r>
-        <w:rPr>
-          <w:rFonts w:eastAsia="Times New Roman" w:cs="Times New Roman" w:ascii="Times New Roman" w:hAnsi="Times New Roman"/>
-        </w:rPr>
-        <w:t>}</w:t>
+        <w:t>{d.underground_exploration.total_waste_amount} {d.underground_exploration.total_waste_unit_type_code}</w:t>
       </w:r>
     </w:p>
     <w:p>
@@ -11636,7 +11608,72 @@
           <w:b w:val="false"/>
           <w:bCs w:val="false"/>
         </w:rPr>
-        <w:t>{d.sand_and_gravel.average_overburden_depth_</w:t>
+        <w:t>{d.sand_and_gravel.average_overburden_depth_unit_type_code}</w:t>
+      </w:r>
+    </w:p>
+    <w:p>
+      <w:pPr>
+        <w:pStyle w:val="LOnormal1"/>
+        <w:rPr>
+          <w:rFonts w:ascii="Times New Roman" w:hAnsi="Times New Roman" w:eastAsia="Times New Roman" w:cs="Times New Roman"/>
+          <w:b/>
+          <w:b/>
+          <w:color w:val="00FF00"/>
+        </w:rPr>
+      </w:pPr>
+      <w:r>
+        <w:rPr>
+          <w:rFonts w:eastAsia="Times New Roman" w:cs="Times New Roman" w:ascii="Times New Roman" w:hAnsi="Times New Roman"/>
+          <w:b/>
+        </w:rPr>
+        <w:t>Average Depth of topsoil</w:t>
+      </w:r>
+      <w:r>
+        <w:rPr>
+          <w:rFonts w:eastAsia="Times New Roman" w:cs="Times New Roman" w:ascii="Times New Roman" w:hAnsi="Times New Roman"/>
+          <w:b/>
+          <w:color w:val="00FF00"/>
+        </w:rPr>
+        <w:t xml:space="preserve">{d.edited_fields.sand_and_gravel.average_top_soil_depth:ifEQ(true):showBegin} </w:t>
+      </w:r>
+      <w:r>
+        <w:rPr>
+          <w:rFonts w:eastAsia="Times New Roman" w:cs="Times New Roman" w:ascii="Times New Roman" w:hAnsi="Times New Roman"/>
+          <w:b/>
+          <w:color w:val="234075"/>
+        </w:rPr>
+        <w:t>[EDITED]</w:t>
+      </w:r>
+      <w:r>
+        <w:rPr>
+          <w:rFonts w:eastAsia="Times New Roman" w:cs="Times New Roman" w:ascii="Times New Roman" w:hAnsi="Times New Roman"/>
+          <w:b/>
+          <w:color w:val="00FF00"/>
+        </w:rPr>
+        <w:t xml:space="preserve">{d.edited_fields.sand_and_gravel.average_top_soil_depth:showEnd} </w:t>
+      </w:r>
+    </w:p>
+    <w:p>
+      <w:pPr>
+        <w:pStyle w:val="LOnormal1"/>
+        <w:rPr>
+          <w:rFonts w:ascii="Times New Roman" w:hAnsi="Times New Roman" w:eastAsia="Times New Roman" w:cs="Times New Roman"/>
+          <w:b/>
+          <w:b/>
+        </w:rPr>
+      </w:pPr>
+      <w:r>
+        <w:rPr>
+          <w:rFonts w:eastAsia="Times New Roman" w:cs="Times New Roman" w:ascii="Times New Roman" w:hAnsi="Times New Roman"/>
+        </w:rPr>
+        <w:t>{d.sand_and_gravel.average_top_soil_depth}</w:t>
+      </w:r>
+      <w:r>
+        <w:rPr>
+          <w:rFonts w:eastAsia="Times New Roman" w:cs="Times New Roman" w:ascii="Times New Roman" w:hAnsi="Times New Roman"/>
+          <w:b/>
+        </w:rPr>
+        <w:t xml:space="preserve"> </w:t>
       </w:r>
       <w:r>
         <w:rPr>
@@ -11644,7 +11681,494 @@
           <w:b w:val="false"/>
           <w:bCs w:val="false"/>
         </w:rPr>
-        <w:t>unit_type_code</w:t>
+        <w:t>{d.sand_and_gravel.average_top_soil_depth_unit_type_code}</w:t>
+      </w:r>
+    </w:p>
+    <w:p>
+      <w:pPr>
+        <w:pStyle w:val="LOnormal1"/>
+        <w:rPr>
+          <w:rFonts w:ascii="Times New Roman" w:hAnsi="Times New Roman" w:eastAsia="Times New Roman" w:cs="Times New Roman"/>
+          <w:b/>
+          <w:b/>
+          <w:color w:val="00FF00"/>
+        </w:rPr>
+      </w:pPr>
+      <w:r>
+        <w:rPr>
+          <w:rFonts w:eastAsia="Times New Roman" w:cs="Times New Roman" w:ascii="Times New Roman" w:hAnsi="Times New Roman"/>
+          <w:b/>
+        </w:rPr>
+        <w:t>Measures to stabilize soil overburden stockpiles and control noxious weeds</w:t>
+      </w:r>
+      <w:r>
+        <w:rPr>
+          <w:rFonts w:eastAsia="Times New Roman" w:cs="Times New Roman" w:ascii="Times New Roman" w:hAnsi="Times New Roman"/>
+          <w:b/>
+          <w:color w:val="00FF00"/>
+        </w:rPr>
+        <w:t xml:space="preserve">{d.edited_fields.sand_and_gravel.stability_measures_description:ifEQ(true):showBegin} </w:t>
+      </w:r>
+      <w:r>
+        <w:rPr>
+          <w:rFonts w:eastAsia="Times New Roman" w:cs="Times New Roman" w:ascii="Times New Roman" w:hAnsi="Times New Roman"/>
+          <w:b/>
+          <w:color w:val="234075"/>
+        </w:rPr>
+        <w:t>[EDITED]</w:t>
+      </w:r>
+      <w:r>
+        <w:rPr>
+          <w:rFonts w:eastAsia="Times New Roman" w:cs="Times New Roman" w:ascii="Times New Roman" w:hAnsi="Times New Roman"/>
+          <w:b/>
+          <w:color w:val="00FF00"/>
+        </w:rPr>
+        <w:t>{d.edited_fields.sand_and_gravel.stability_measures_description:showEnd}</w:t>
+      </w:r>
+    </w:p>
+    <w:p>
+      <w:pPr>
+        <w:pStyle w:val="LOnormal1"/>
+        <w:rPr>
+          <w:rFonts w:ascii="Times New Roman" w:hAnsi="Times New Roman" w:eastAsia="Times New Roman" w:cs="Times New Roman"/>
+          <w:b/>
+          <w:b/>
+        </w:rPr>
+      </w:pPr>
+      <w:r>
+        <w:rPr>
+          <w:rFonts w:eastAsia="Times New Roman" w:cs="Times New Roman" w:ascii="Times New Roman" w:hAnsi="Times New Roman"/>
+        </w:rPr>
+        <w:t>{d.sand_and_gravel.stability_measures_description}</w:t>
+      </w:r>
+    </w:p>
+    <w:p>
+      <w:pPr>
+        <w:pStyle w:val="Heading3"/>
+        <w:rPr>
+          <w:rFonts w:ascii="Times New Roman" w:hAnsi="Times New Roman" w:eastAsia="Times New Roman" w:cs="Times New Roman"/>
+        </w:rPr>
+      </w:pPr>
+      <w:bookmarkStart w:id="41" w:name="_70pj7c22moc6"/>
+      <w:bookmarkEnd w:id="41"/>
+      <w:r>
+        <w:rPr>
+          <w:rFonts w:eastAsia="Times New Roman" w:cs="Times New Roman" w:ascii="Times New Roman" w:hAnsi="Times New Roman"/>
+        </w:rPr>
+        <w:t>Land Use</w:t>
+      </w:r>
+    </w:p>
+    <w:p>
+      <w:pPr>
+        <w:pStyle w:val="LOnormal1"/>
+        <w:rPr>
+          <w:rFonts w:ascii="Times New Roman" w:hAnsi="Times New Roman" w:eastAsia="Times New Roman" w:cs="Times New Roman"/>
+          <w:b/>
+          <w:b/>
+          <w:color w:val="00FF00"/>
+        </w:rPr>
+      </w:pPr>
+      <w:r>
+        <w:rPr>
+          <w:rFonts w:eastAsia="Times New Roman" w:cs="Times New Roman" w:ascii="Times New Roman" w:hAnsi="Times New Roman"/>
+          <w:b/>
+        </w:rPr>
+        <w:t>Is this site within the Agricultural Land Reserve?</w:t>
+      </w:r>
+      <w:r>
+        <w:rPr>
+          <w:rFonts w:eastAsia="Times New Roman" w:cs="Times New Roman" w:ascii="Times New Roman" w:hAnsi="Times New Roman"/>
+          <w:b/>
+          <w:color w:val="00FF00"/>
+        </w:rPr>
+        <w:t xml:space="preserve">{d.edited_fields.sand_and_gravel.is_agricultural_land_reserve:ifEQ(true):showBegin} </w:t>
+      </w:r>
+      <w:r>
+        <w:rPr>
+          <w:rFonts w:eastAsia="Times New Roman" w:cs="Times New Roman" w:ascii="Times New Roman" w:hAnsi="Times New Roman"/>
+          <w:b/>
+          <w:color w:val="234075"/>
+        </w:rPr>
+        <w:t>[EDITED]</w:t>
+      </w:r>
+      <w:r>
+        <w:rPr>
+          <w:rFonts w:eastAsia="Times New Roman" w:cs="Times New Roman" w:ascii="Times New Roman" w:hAnsi="Times New Roman"/>
+          <w:b/>
+          <w:color w:val="00FF00"/>
+        </w:rPr>
+        <w:t xml:space="preserve"> {d.edited_fields.sand_and_gravel.is_agricultural_land_reserve:showEnd}</w:t>
+      </w:r>
+    </w:p>
+    <w:p>
+      <w:pPr>
+        <w:pStyle w:val="LOnormal1"/>
+        <w:rPr>
+          <w:rFonts w:ascii="Times New Roman" w:hAnsi="Times New Roman" w:eastAsia="Times New Roman" w:cs="Times New Roman"/>
+          <w:b/>
+          <w:b/>
+        </w:rPr>
+      </w:pPr>
+      <w:r>
+        <w:rPr>
+          <w:rFonts w:eastAsia="Times New Roman" w:cs="Times New Roman" w:ascii="Times New Roman" w:hAnsi="Times New Roman"/>
+        </w:rPr>
+        <w:t>{d.sand_and_gravel.is_agricultural_land_reserve}</w:t>
+      </w:r>
+    </w:p>
+    <w:p>
+      <w:pPr>
+        <w:pStyle w:val="LOnormal1"/>
+        <w:rPr>
+          <w:rFonts w:ascii="Times New Roman" w:hAnsi="Times New Roman" w:eastAsia="Times New Roman" w:cs="Times New Roman"/>
+          <w:b/>
+          <w:b/>
+          <w:color w:val="00FF00"/>
+        </w:rPr>
+      </w:pPr>
+      <w:r>
+        <w:rPr>
+          <w:rFonts w:eastAsia="Times New Roman" w:cs="Times New Roman" w:ascii="Times New Roman" w:hAnsi="Times New Roman"/>
+          <w:b/>
+        </w:rPr>
+        <w:t>Permit Application Number</w:t>
+      </w:r>
+      <w:r>
+        <w:rPr>
+          <w:rFonts w:eastAsia="Times New Roman" w:cs="Times New Roman" w:ascii="Times New Roman" w:hAnsi="Times New Roman"/>
+          <w:b/>
+          <w:color w:val="00FF00"/>
+        </w:rPr>
+        <w:t xml:space="preserve">{d.edited_fields.sand_and_gravel.agri_lnd_rsrv_permit_application_number:ifEQ(true):showBegin} </w:t>
+      </w:r>
+      <w:r>
+        <w:rPr>
+          <w:rFonts w:eastAsia="Times New Roman" w:cs="Times New Roman" w:ascii="Times New Roman" w:hAnsi="Times New Roman"/>
+          <w:b/>
+          <w:color w:val="234075"/>
+        </w:rPr>
+        <w:t>[EDITED]</w:t>
+      </w:r>
+      <w:r>
+        <w:rPr>
+          <w:rFonts w:eastAsia="Times New Roman" w:cs="Times New Roman" w:ascii="Times New Roman" w:hAnsi="Times New Roman"/>
+          <w:b/>
+          <w:color w:val="00FF00"/>
+        </w:rPr>
+        <w:t>{d.edited_fields.sand_and_gravel.agri_lnd_rsrv_permit_application_number:showEnd}</w:t>
+      </w:r>
+    </w:p>
+    <w:p>
+      <w:pPr>
+        <w:pStyle w:val="LOnormal1"/>
+        <w:rPr>
+          <w:rFonts w:ascii="Times New Roman" w:hAnsi="Times New Roman" w:eastAsia="Times New Roman" w:cs="Times New Roman"/>
+          <w:b/>
+          <w:b/>
+        </w:rPr>
+      </w:pPr>
+      <w:r>
+        <w:rPr>
+          <w:rFonts w:eastAsia="Times New Roman" w:cs="Times New Roman" w:ascii="Times New Roman" w:hAnsi="Times New Roman"/>
+        </w:rPr>
+        <w:t>{d.sand_and_gravel.agri_lnd_rsrv_permit_application_number}</w:t>
+      </w:r>
+    </w:p>
+    <w:p>
+      <w:pPr>
+        <w:pStyle w:val="LOnormal1"/>
+        <w:rPr>
+          <w:rFonts w:ascii="Times New Roman" w:hAnsi="Times New Roman" w:eastAsia="Times New Roman" w:cs="Times New Roman"/>
+          <w:b/>
+          <w:b/>
+          <w:color w:val="00FF00"/>
+        </w:rPr>
+      </w:pPr>
+      <w:r>
+        <w:rPr>
+          <w:rFonts w:eastAsia="Times New Roman" w:cs="Times New Roman" w:ascii="Times New Roman" w:hAnsi="Times New Roman"/>
+          <w:b/>
+        </w:rPr>
+        <w:t>Current land use zoning for the site</w:t>
+      </w:r>
+      <w:r>
+        <w:rPr>
+          <w:rFonts w:eastAsia="Times New Roman" w:cs="Times New Roman" w:ascii="Times New Roman" w:hAnsi="Times New Roman"/>
+          <w:b/>
+          <w:color w:val="00FF00"/>
+        </w:rPr>
+        <w:t xml:space="preserve">{d.edited_fields.sand_and_gravel.land_use_zoning:ifEQ(true):showBegin} </w:t>
+      </w:r>
+      <w:r>
+        <w:rPr>
+          <w:rFonts w:eastAsia="Times New Roman" w:cs="Times New Roman" w:ascii="Times New Roman" w:hAnsi="Times New Roman"/>
+          <w:b/>
+          <w:color w:val="234075"/>
+        </w:rPr>
+        <w:t>[EDITED]</w:t>
+      </w:r>
+      <w:r>
+        <w:rPr>
+          <w:rFonts w:eastAsia="Times New Roman" w:cs="Times New Roman" w:ascii="Times New Roman" w:hAnsi="Times New Roman"/>
+          <w:b/>
+          <w:color w:val="00FF00"/>
+        </w:rPr>
+        <w:t xml:space="preserve"> {d.edited_fields.sand_and_gravel.land_use_zoning:showEnd} </w:t>
+      </w:r>
+    </w:p>
+    <w:p>
+      <w:pPr>
+        <w:pStyle w:val="LOnormal1"/>
+        <w:rPr>
+          <w:rFonts w:ascii="Times New Roman" w:hAnsi="Times New Roman" w:eastAsia="Times New Roman" w:cs="Times New Roman"/>
+          <w:b/>
+          <w:b/>
+        </w:rPr>
+      </w:pPr>
+      <w:r>
+        <w:rPr>
+          <w:rFonts w:eastAsia="Times New Roman" w:cs="Times New Roman" w:ascii="Times New Roman" w:hAnsi="Times New Roman"/>
+        </w:rPr>
+        <w:t>{d.sand_and_gravel.land_use_zoning}</w:t>
+      </w:r>
+    </w:p>
+    <w:p>
+      <w:pPr>
+        <w:pStyle w:val="LOnormal1"/>
+        <w:rPr>
+          <w:rFonts w:ascii="Times New Roman" w:hAnsi="Times New Roman" w:eastAsia="Times New Roman" w:cs="Times New Roman"/>
+          <w:b/>
+          <w:b/>
+          <w:color w:val="00FF00"/>
+        </w:rPr>
+      </w:pPr>
+      <w:r>
+        <w:rPr>
+          <w:rFonts w:eastAsia="Times New Roman" w:cs="Times New Roman" w:ascii="Times New Roman" w:hAnsi="Times New Roman"/>
+          <w:b/>
+        </w:rPr>
+        <w:t>Proposed land use</w:t>
+      </w:r>
+      <w:r>
+        <w:rPr>
+          <w:rFonts w:eastAsia="Times New Roman" w:cs="Times New Roman" w:ascii="Times New Roman" w:hAnsi="Times New Roman"/>
+          <w:b/>
+          <w:color w:val="00FF00"/>
+        </w:rPr>
+        <w:t xml:space="preserve">{d.edited_fields.sand_and_gravel.proposed_land_use:ifEQ(true):showBegin} </w:t>
+      </w:r>
+      <w:r>
+        <w:rPr>
+          <w:rFonts w:eastAsia="Times New Roman" w:cs="Times New Roman" w:ascii="Times New Roman" w:hAnsi="Times New Roman"/>
+          <w:b/>
+          <w:color w:val="234075"/>
+        </w:rPr>
+        <w:t>[EDITED]</w:t>
+      </w:r>
+      <w:r>
+        <w:rPr>
+          <w:rFonts w:eastAsia="Times New Roman" w:cs="Times New Roman" w:ascii="Times New Roman" w:hAnsi="Times New Roman"/>
+          <w:b/>
+          <w:color w:val="00FF00"/>
+        </w:rPr>
+        <w:t xml:space="preserve"> {d.edited_fields.sand_and_gravel.proposed_land_use:showEnd}</w:t>
+      </w:r>
+    </w:p>
+    <w:p>
+      <w:pPr>
+        <w:pStyle w:val="LOnormal1"/>
+        <w:rPr>
+          <w:rFonts w:ascii="Times New Roman" w:hAnsi="Times New Roman" w:eastAsia="Times New Roman" w:cs="Times New Roman"/>
+          <w:b/>
+          <w:b/>
+        </w:rPr>
+      </w:pPr>
+      <w:r>
+        <w:rPr>
+          <w:rFonts w:eastAsia="Times New Roman" w:cs="Times New Roman" w:ascii="Times New Roman" w:hAnsi="Times New Roman"/>
+        </w:rPr>
+        <w:t>{d.sand_and_gravel.proposed_land_use}</w:t>
+      </w:r>
+    </w:p>
+    <w:p>
+      <w:pPr>
+        <w:pStyle w:val="LOnormal1"/>
+        <w:rPr>
+          <w:rFonts w:ascii="Times New Roman" w:hAnsi="Times New Roman" w:eastAsia="Times New Roman" w:cs="Times New Roman"/>
+          <w:b/>
+          <w:b/>
+          <w:color w:val="00FF00"/>
+        </w:rPr>
+      </w:pPr>
+      <w:r>
+        <w:rPr>
+          <w:rFonts w:eastAsia="Times New Roman" w:cs="Times New Roman" w:ascii="Times New Roman" w:hAnsi="Times New Roman"/>
+          <w:b/>
+        </w:rPr>
+        <w:t>Official community plan for the site</w:t>
+      </w:r>
+      <w:r>
+        <w:rPr>
+          <w:rFonts w:eastAsia="Times New Roman" w:cs="Times New Roman" w:ascii="Times New Roman" w:hAnsi="Times New Roman"/>
+          <w:b/>
+          <w:color w:val="00FF00"/>
+        </w:rPr>
+        <w:t xml:space="preserve">{d.edited_fields.sand_and_gravel.community_plan:ifEQ(true):showBegin} </w:t>
+      </w:r>
+      <w:r>
+        <w:rPr>
+          <w:rFonts w:eastAsia="Times New Roman" w:cs="Times New Roman" w:ascii="Times New Roman" w:hAnsi="Times New Roman"/>
+          <w:b/>
+          <w:color w:val="234075"/>
+        </w:rPr>
+        <w:t>[EDITED]</w:t>
+      </w:r>
+      <w:r>
+        <w:rPr>
+          <w:rFonts w:eastAsia="Times New Roman" w:cs="Times New Roman" w:ascii="Times New Roman" w:hAnsi="Times New Roman"/>
+          <w:b/>
+          <w:color w:val="00FF00"/>
+        </w:rPr>
+        <w:t xml:space="preserve"> {d.edited_fields.sand_and_gravel.community_plan:showEnd} </w:t>
+      </w:r>
+    </w:p>
+    <w:p>
+      <w:pPr>
+        <w:pStyle w:val="LOnormal1"/>
+        <w:rPr>
+          <w:rFonts w:ascii="Times New Roman" w:hAnsi="Times New Roman" w:eastAsia="Times New Roman" w:cs="Times New Roman"/>
+          <w:b/>
+          <w:b/>
+        </w:rPr>
+      </w:pPr>
+      <w:r>
+        <w:rPr>
+          <w:rFonts w:eastAsia="Times New Roman" w:cs="Times New Roman" w:ascii="Times New Roman" w:hAnsi="Times New Roman"/>
+        </w:rPr>
+        <w:t>{d.sand_and_gravel.community_plan}</w:t>
+      </w:r>
+    </w:p>
+    <w:p>
+      <w:pPr>
+        <w:pStyle w:val="LOnormal1"/>
+        <w:rPr>
+          <w:rFonts w:ascii="Times New Roman" w:hAnsi="Times New Roman" w:eastAsia="Times New Roman" w:cs="Times New Roman"/>
+          <w:b/>
+          <w:b/>
+          <w:color w:val="00FF00"/>
+        </w:rPr>
+      </w:pPr>
+      <w:r>
+        <w:rPr>
+          <w:rFonts w:eastAsia="Times New Roman" w:cs="Times New Roman" w:ascii="Times New Roman" w:hAnsi="Times New Roman"/>
+          <w:b/>
+        </w:rPr>
+        <w:t>Does the local government have a soil removal bylaw?</w:t>
+      </w:r>
+      <w:r>
+        <w:rPr>
+          <w:rFonts w:eastAsia="Times New Roman" w:cs="Times New Roman" w:ascii="Times New Roman" w:hAnsi="Times New Roman"/>
+          <w:b/>
+          <w:color w:val="00FF00"/>
+        </w:rPr>
+        <w:t xml:space="preserve">{d.edited_fields.sand_and_gravel.has_local_soil_removal_bylaw:ifEQ(true):showBegin} </w:t>
+      </w:r>
+      <w:r>
+        <w:rPr>
+          <w:rFonts w:eastAsia="Times New Roman" w:cs="Times New Roman" w:ascii="Times New Roman" w:hAnsi="Times New Roman"/>
+          <w:b/>
+          <w:color w:val="234075"/>
+        </w:rPr>
+        <w:t>[EDITED]</w:t>
+      </w:r>
+      <w:r>
+        <w:rPr>
+          <w:rFonts w:eastAsia="Times New Roman" w:cs="Times New Roman" w:ascii="Times New Roman" w:hAnsi="Times New Roman"/>
+          <w:b/>
+          <w:color w:val="00FF00"/>
+        </w:rPr>
+        <w:t xml:space="preserve"> {d.edited_fields.sand_and_gravel.has_local_soil_removal_bylaw:showEnd}</w:t>
+      </w:r>
+    </w:p>
+    <w:p>
+      <w:pPr>
+        <w:pStyle w:val="LOnormal1"/>
+        <w:rPr>
+          <w:rFonts w:ascii="Times New Roman" w:hAnsi="Times New Roman" w:eastAsia="Times New Roman" w:cs="Times New Roman"/>
+          <w:b/>
+          <w:b/>
+        </w:rPr>
+      </w:pPr>
+      <w:r>
+        <w:rPr>
+          <w:rFonts w:eastAsia="Times New Roman" w:cs="Times New Roman" w:ascii="Times New Roman" w:hAnsi="Times New Roman"/>
+        </w:rPr>
+        <w:t>{d.sand_and_gravel.has_local_soil_removal_bylaw}</w:t>
+      </w:r>
+    </w:p>
+    <w:p>
+      <w:pPr>
+        <w:pStyle w:val="LOnormal1"/>
+        <w:rPr>
+          <w:rFonts w:ascii="Times New Roman" w:hAnsi="Times New Roman" w:eastAsia="Times New Roman" w:cs="Times New Roman"/>
+          <w:b/>
+          <w:b/>
+          <w:color w:val="00FF00"/>
+        </w:rPr>
+      </w:pPr>
+      <w:r>
+        <w:rPr>
+          <w:rFonts w:eastAsia="Times New Roman" w:cs="Times New Roman" w:ascii="Times New Roman" w:hAnsi="Times New Roman"/>
+          <w:b/>
+        </w:rPr>
+        <w:t>Total mineable reserves over the life of the mine</w:t>
+      </w:r>
+      <w:r>
+        <w:rPr>
+          <w:rFonts w:eastAsia="Times New Roman" w:cs="Times New Roman" w:ascii="Times New Roman" w:hAnsi="Times New Roman"/>
+          <w:b/>
+          <w:color w:val="00FF00"/>
+        </w:rPr>
+        <w:t xml:space="preserve">{d.edited_fields.sand_and_gravel.total_mineable_reserves:ifEQ(true):showBegin} </w:t>
+      </w:r>
+      <w:r>
+        <w:rPr>
+          <w:rFonts w:eastAsia="Times New Roman" w:cs="Times New Roman" w:ascii="Times New Roman" w:hAnsi="Times New Roman"/>
+          <w:b/>
+          <w:color w:val="234075"/>
+        </w:rPr>
+        <w:t>[EDITED]</w:t>
+      </w:r>
+      <w:r>
+        <w:rPr>
+          <w:rFonts w:eastAsia="Times New Roman" w:cs="Times New Roman" w:ascii="Times New Roman" w:hAnsi="Times New Roman"/>
+          <w:b/>
+          <w:color w:val="00FF00"/>
+        </w:rPr>
+        <w:t xml:space="preserve"> {d.edited_fields.sand_and_gravel.total_mineable_reserves:showEnd}</w:t>
+      </w:r>
+    </w:p>
+    <w:p>
+      <w:pPr>
+        <w:pStyle w:val="LOnormal1"/>
+        <w:rPr>
+          <w:rFonts w:ascii="Times New Roman" w:hAnsi="Times New Roman" w:eastAsia="Times New Roman" w:cs="Times New Roman"/>
+          <w:b/>
+          <w:b/>
+        </w:rPr>
+      </w:pPr>
+      <w:r>
+        <w:rPr>
+          <w:rFonts w:eastAsia="Times New Roman" w:cs="Times New Roman" w:ascii="Times New Roman" w:hAnsi="Times New Roman"/>
+        </w:rPr>
+        <w:t>{d.sand_and_gravel.total_mineable_reserves}</w:t>
+      </w:r>
+      <w:r>
+        <w:rPr>
+          <w:rFonts w:eastAsia="Times New Roman" w:cs="Times New Roman" w:ascii="Times New Roman" w:hAnsi="Times New Roman"/>
+          <w:b/>
+        </w:rPr>
+        <w:t xml:space="preserve"> </w:t>
       </w:r>
       <w:r>
         <w:rPr>
@@ -11652,607 +12176,7 @@
           <w:b w:val="false"/>
           <w:bCs w:val="false"/>
         </w:rPr>
-        <w:t>}</w:t>
-      </w:r>
-    </w:p>
-    <w:p>
-      <w:pPr>
-        <w:pStyle w:val="LOnormal1"/>
-        <w:rPr>
-          <w:rFonts w:ascii="Times New Roman" w:hAnsi="Times New Roman" w:eastAsia="Times New Roman" w:cs="Times New Roman"/>
-          <w:b/>
-          <w:b/>
-          <w:color w:val="00FF00"/>
-        </w:rPr>
-      </w:pPr>
-      <w:r>
-        <w:rPr>
-          <w:rFonts w:eastAsia="Times New Roman" w:cs="Times New Roman" w:ascii="Times New Roman" w:hAnsi="Times New Roman"/>
-          <w:b/>
-        </w:rPr>
-        <w:t>Average Depth of topsoil</w:t>
-      </w:r>
-      <w:r>
-        <w:rPr>
-          <w:rFonts w:eastAsia="Times New Roman" w:cs="Times New Roman" w:ascii="Times New Roman" w:hAnsi="Times New Roman"/>
-          <w:b/>
-          <w:color w:val="00FF00"/>
-        </w:rPr>
-        <w:t xml:space="preserve">{d.edited_fields.sand_and_gravel.average_top_soil_depth:ifEQ(true):showBegin} </w:t>
-      </w:r>
-      <w:r>
-        <w:rPr>
-          <w:rFonts w:eastAsia="Times New Roman" w:cs="Times New Roman" w:ascii="Times New Roman" w:hAnsi="Times New Roman"/>
-          <w:b/>
-          <w:color w:val="234075"/>
-        </w:rPr>
-        <w:t>[EDITED]</w:t>
-      </w:r>
-      <w:r>
-        <w:rPr>
-          <w:rFonts w:eastAsia="Times New Roman" w:cs="Times New Roman" w:ascii="Times New Roman" w:hAnsi="Times New Roman"/>
-          <w:b/>
-          <w:color w:val="00FF00"/>
-        </w:rPr>
-        <w:t xml:space="preserve">{d.edited_fields.sand_and_gravel.average_top_soil_depth:showEnd} </w:t>
-      </w:r>
-    </w:p>
-    <w:p>
-      <w:pPr>
-        <w:pStyle w:val="LOnormal1"/>
-        <w:rPr>
-          <w:rFonts w:ascii="Times New Roman" w:hAnsi="Times New Roman" w:eastAsia="Times New Roman" w:cs="Times New Roman"/>
-          <w:b/>
-          <w:b/>
-        </w:rPr>
-      </w:pPr>
-      <w:r>
-        <w:rPr>
-          <w:rFonts w:eastAsia="Times New Roman" w:cs="Times New Roman" w:ascii="Times New Roman" w:hAnsi="Times New Roman"/>
-        </w:rPr>
-        <w:t>{d.sand_and_gravel.average_top_soil_depth}</w:t>
-      </w:r>
-      <w:r>
-        <w:rPr>
-          <w:rFonts w:eastAsia="Times New Roman" w:cs="Times New Roman" w:ascii="Times New Roman" w:hAnsi="Times New Roman"/>
-          <w:b/>
-        </w:rPr>
-        <w:t xml:space="preserve"> </w:t>
-      </w:r>
-      <w:r>
-        <w:rPr>
-          <w:rFonts w:eastAsia="Times New Roman" w:cs="Times New Roman" w:ascii="Times New Roman" w:hAnsi="Times New Roman"/>
-          <w:b w:val="false"/>
-          <w:bCs w:val="false"/>
-        </w:rPr>
-        <w:t>{d.sand_and_gravel.average_top_soil_depth_</w:t>
-      </w:r>
-      <w:r>
-        <w:rPr>
-          <w:rFonts w:eastAsia="Times New Roman" w:cs="Times New Roman" w:ascii="Times New Roman" w:hAnsi="Times New Roman"/>
-          <w:b w:val="false"/>
-          <w:bCs w:val="false"/>
-        </w:rPr>
-        <w:t>unit_type_code</w:t>
-      </w:r>
-      <w:r>
-        <w:rPr>
-          <w:rFonts w:eastAsia="Times New Roman" w:cs="Times New Roman" w:ascii="Times New Roman" w:hAnsi="Times New Roman"/>
-          <w:b w:val="false"/>
-          <w:bCs w:val="false"/>
-        </w:rPr>
-        <w:t>}</w:t>
-      </w:r>
-    </w:p>
-    <w:p>
-      <w:pPr>
-        <w:pStyle w:val="LOnormal1"/>
-        <w:rPr>
-          <w:rFonts w:ascii="Times New Roman" w:hAnsi="Times New Roman" w:eastAsia="Times New Roman" w:cs="Times New Roman"/>
-          <w:b/>
-          <w:b/>
-          <w:color w:val="00FF00"/>
-        </w:rPr>
-      </w:pPr>
-      <w:r>
-        <w:rPr>
-          <w:rFonts w:eastAsia="Times New Roman" w:cs="Times New Roman" w:ascii="Times New Roman" w:hAnsi="Times New Roman"/>
-          <w:b/>
-        </w:rPr>
-        <w:t>Measures to stabilize soil overburden stockpiles and control noxious weeds</w:t>
-      </w:r>
-      <w:r>
-        <w:rPr>
-          <w:rFonts w:eastAsia="Times New Roman" w:cs="Times New Roman" w:ascii="Times New Roman" w:hAnsi="Times New Roman"/>
-          <w:b/>
-          <w:color w:val="00FF00"/>
-        </w:rPr>
-        <w:t xml:space="preserve">{d.edited_fields.sand_and_gravel.stability_measures_description:ifEQ(true):showBegin} </w:t>
-      </w:r>
-      <w:r>
-        <w:rPr>
-          <w:rFonts w:eastAsia="Times New Roman" w:cs="Times New Roman" w:ascii="Times New Roman" w:hAnsi="Times New Roman"/>
-          <w:b/>
-          <w:color w:val="234075"/>
-        </w:rPr>
-        <w:t>[EDITED]</w:t>
-      </w:r>
-      <w:r>
-        <w:rPr>
-          <w:rFonts w:eastAsia="Times New Roman" w:cs="Times New Roman" w:ascii="Times New Roman" w:hAnsi="Times New Roman"/>
-          <w:b/>
-          <w:color w:val="00FF00"/>
-        </w:rPr>
-        <w:t>{d.edited_fields.sand_and_gravel.stability_measures_description:showEnd}</w:t>
-      </w:r>
-    </w:p>
-    <w:p>
-      <w:pPr>
-        <w:pStyle w:val="LOnormal1"/>
-        <w:rPr>
-          <w:rFonts w:ascii="Times New Roman" w:hAnsi="Times New Roman" w:eastAsia="Times New Roman" w:cs="Times New Roman"/>
-          <w:b/>
-          <w:b/>
-        </w:rPr>
-      </w:pPr>
-      <w:r>
-        <w:rPr>
-          <w:rFonts w:eastAsia="Times New Roman" w:cs="Times New Roman" w:ascii="Times New Roman" w:hAnsi="Times New Roman"/>
-        </w:rPr>
-        <w:t>{d.sand_and_gravel.stability_measures_description}</w:t>
-      </w:r>
-    </w:p>
-    <w:p>
-      <w:pPr>
-        <w:pStyle w:val="Heading3"/>
-        <w:rPr>
-          <w:rFonts w:ascii="Times New Roman" w:hAnsi="Times New Roman" w:eastAsia="Times New Roman" w:cs="Times New Roman"/>
-        </w:rPr>
-      </w:pPr>
-      <w:bookmarkStart w:id="41" w:name="_70pj7c22moc6"/>
-      <w:bookmarkEnd w:id="41"/>
-      <w:r>
-        <w:rPr>
-          <w:rFonts w:eastAsia="Times New Roman" w:cs="Times New Roman" w:ascii="Times New Roman" w:hAnsi="Times New Roman"/>
-        </w:rPr>
-        <w:t>Land Use</w:t>
-      </w:r>
-    </w:p>
-    <w:p>
-      <w:pPr>
-        <w:pStyle w:val="LOnormal1"/>
-        <w:rPr>
-          <w:rFonts w:ascii="Times New Roman" w:hAnsi="Times New Roman" w:eastAsia="Times New Roman" w:cs="Times New Roman"/>
-          <w:b/>
-          <w:b/>
-          <w:color w:val="00FF00"/>
-        </w:rPr>
-      </w:pPr>
-      <w:r>
-        <w:rPr>
-          <w:rFonts w:eastAsia="Times New Roman" w:cs="Times New Roman" w:ascii="Times New Roman" w:hAnsi="Times New Roman"/>
-          <w:b/>
-        </w:rPr>
-        <w:t>Is this site within the Agricultural Land Reserve?</w:t>
-      </w:r>
-      <w:r>
-        <w:rPr>
-          <w:rFonts w:eastAsia="Times New Roman" w:cs="Times New Roman" w:ascii="Times New Roman" w:hAnsi="Times New Roman"/>
-          <w:b/>
-          <w:color w:val="00FF00"/>
-        </w:rPr>
-        <w:t xml:space="preserve">{d.edited_fields.sand_and_gravel.is_agricultural_land_reserve:ifEQ(true):showBegin} </w:t>
-      </w:r>
-      <w:r>
-        <w:rPr>
-          <w:rFonts w:eastAsia="Times New Roman" w:cs="Times New Roman" w:ascii="Times New Roman" w:hAnsi="Times New Roman"/>
-          <w:b/>
-          <w:color w:val="234075"/>
-        </w:rPr>
-        <w:t>[EDITED]</w:t>
-      </w:r>
-      <w:r>
-        <w:rPr>
-          <w:rFonts w:eastAsia="Times New Roman" w:cs="Times New Roman" w:ascii="Times New Roman" w:hAnsi="Times New Roman"/>
-          <w:b/>
-          <w:color w:val="00FF00"/>
-        </w:rPr>
-        <w:t xml:space="preserve"> {d.edited_fields.sand_and_gravel.is_agricultural_land_reserve:showEnd}</w:t>
-      </w:r>
-    </w:p>
-    <w:p>
-      <w:pPr>
-        <w:pStyle w:val="LOnormal1"/>
-        <w:rPr>
-          <w:rFonts w:ascii="Times New Roman" w:hAnsi="Times New Roman" w:eastAsia="Times New Roman" w:cs="Times New Roman"/>
-          <w:b/>
-          <w:b/>
-        </w:rPr>
-      </w:pPr>
-      <w:r>
-        <w:rPr>
-          <w:rFonts w:eastAsia="Times New Roman" w:cs="Times New Roman" w:ascii="Times New Roman" w:hAnsi="Times New Roman"/>
-        </w:rPr>
-        <w:t>{d.sand_and_gravel.is_agricultural_land_reserve}</w:t>
-      </w:r>
-    </w:p>
-    <w:p>
-      <w:pPr>
-        <w:pStyle w:val="LOnormal1"/>
-        <w:rPr>
-          <w:rFonts w:ascii="Times New Roman" w:hAnsi="Times New Roman" w:eastAsia="Times New Roman" w:cs="Times New Roman"/>
-          <w:b/>
-          <w:b/>
-          <w:color w:val="00FF00"/>
-        </w:rPr>
-      </w:pPr>
-      <w:r>
-        <w:rPr>
-          <w:rFonts w:eastAsia="Times New Roman" w:cs="Times New Roman" w:ascii="Times New Roman" w:hAnsi="Times New Roman"/>
-          <w:b/>
-        </w:rPr>
-        <w:t>Permit Application Number</w:t>
-      </w:r>
-      <w:r>
-        <w:rPr>
-          <w:rFonts w:eastAsia="Times New Roman" w:cs="Times New Roman" w:ascii="Times New Roman" w:hAnsi="Times New Roman"/>
-          <w:b/>
-          <w:color w:val="00FF00"/>
-        </w:rPr>
-        <w:t xml:space="preserve">{d.edited_fields.sand_and_gravel.agri_lnd_rsrv_permit_application_number:ifEQ(true):showBegin} </w:t>
-      </w:r>
-      <w:r>
-        <w:rPr>
-          <w:rFonts w:eastAsia="Times New Roman" w:cs="Times New Roman" w:ascii="Times New Roman" w:hAnsi="Times New Roman"/>
-          <w:b/>
-          <w:color w:val="234075"/>
-        </w:rPr>
-        <w:t>[EDITED]</w:t>
-      </w:r>
-      <w:r>
-        <w:rPr>
-          <w:rFonts w:eastAsia="Times New Roman" w:cs="Times New Roman" w:ascii="Times New Roman" w:hAnsi="Times New Roman"/>
-          <w:b/>
-          <w:color w:val="00FF00"/>
-        </w:rPr>
-        <w:t>{d.edited_fields.sand_and_gravel.agri_lnd_rsrv_permit_application_number:showEnd}</w:t>
-      </w:r>
-    </w:p>
-    <w:p>
-      <w:pPr>
-        <w:pStyle w:val="LOnormal1"/>
-        <w:rPr>
-          <w:rFonts w:ascii="Times New Roman" w:hAnsi="Times New Roman" w:eastAsia="Times New Roman" w:cs="Times New Roman"/>
-          <w:b/>
-          <w:b/>
-        </w:rPr>
-      </w:pPr>
-      <w:r>
-        <w:rPr>
-          <w:rFonts w:eastAsia="Times New Roman" w:cs="Times New Roman" w:ascii="Times New Roman" w:hAnsi="Times New Roman"/>
-        </w:rPr>
-        <w:t>{d.sand_and_gravel.agri_lnd_rsrv_permit_application_number}</w:t>
-      </w:r>
-    </w:p>
-    <w:p>
-      <w:pPr>
-        <w:pStyle w:val="LOnormal1"/>
-        <w:rPr>
-          <w:rFonts w:ascii="Times New Roman" w:hAnsi="Times New Roman" w:eastAsia="Times New Roman" w:cs="Times New Roman"/>
-          <w:b/>
-          <w:b/>
-          <w:color w:val="00FF00"/>
-        </w:rPr>
-      </w:pPr>
-      <w:r>
-        <w:rPr>
-          <w:rFonts w:eastAsia="Times New Roman" w:cs="Times New Roman" w:ascii="Times New Roman" w:hAnsi="Times New Roman"/>
-          <w:b/>
-        </w:rPr>
-        <w:t>Current land use zoning for the site</w:t>
-      </w:r>
-      <w:r>
-        <w:rPr>
-          <w:rFonts w:eastAsia="Times New Roman" w:cs="Times New Roman" w:ascii="Times New Roman" w:hAnsi="Times New Roman"/>
-          <w:b/>
-          <w:color w:val="00FF00"/>
-        </w:rPr>
-        <w:t xml:space="preserve">{d.edited_fields.sand_and_gravel.land_use_zoning:ifEQ(true):showBegin} </w:t>
-      </w:r>
-      <w:r>
-        <w:rPr>
-          <w:rFonts w:eastAsia="Times New Roman" w:cs="Times New Roman" w:ascii="Times New Roman" w:hAnsi="Times New Roman"/>
-          <w:b/>
-          <w:color w:val="234075"/>
-        </w:rPr>
-        <w:t>[EDITED]</w:t>
-      </w:r>
-      <w:r>
-        <w:rPr>
-          <w:rFonts w:eastAsia="Times New Roman" w:cs="Times New Roman" w:ascii="Times New Roman" w:hAnsi="Times New Roman"/>
-          <w:b/>
-          <w:color w:val="00FF00"/>
-        </w:rPr>
-        <w:t xml:space="preserve"> {d.edited_fields.sand_and_gravel.land_use_zoning:showEnd} </w:t>
-      </w:r>
-    </w:p>
-    <w:p>
-      <w:pPr>
-        <w:pStyle w:val="LOnormal1"/>
-        <w:rPr>
-          <w:rFonts w:ascii="Times New Roman" w:hAnsi="Times New Roman" w:eastAsia="Times New Roman" w:cs="Times New Roman"/>
-          <w:b/>
-          <w:b/>
-        </w:rPr>
-      </w:pPr>
-      <w:r>
-        <w:rPr>
-          <w:rFonts w:eastAsia="Times New Roman" w:cs="Times New Roman" w:ascii="Times New Roman" w:hAnsi="Times New Roman"/>
-        </w:rPr>
-        <w:t>{d.sand_and_gravel.land_use_zoning}</w:t>
-      </w:r>
-    </w:p>
-    <w:p>
-      <w:pPr>
-        <w:pStyle w:val="LOnormal1"/>
-        <w:rPr>
-          <w:rFonts w:ascii="Times New Roman" w:hAnsi="Times New Roman" w:eastAsia="Times New Roman" w:cs="Times New Roman"/>
-          <w:b/>
-          <w:b/>
-          <w:color w:val="00FF00"/>
-        </w:rPr>
-      </w:pPr>
-      <w:r>
-        <w:rPr>
-          <w:rFonts w:eastAsia="Times New Roman" w:cs="Times New Roman" w:ascii="Times New Roman" w:hAnsi="Times New Roman"/>
-          <w:b/>
-        </w:rPr>
-        <w:t>Proposed land use</w:t>
-      </w:r>
-      <w:r>
-        <w:rPr>
-          <w:rFonts w:eastAsia="Times New Roman" w:cs="Times New Roman" w:ascii="Times New Roman" w:hAnsi="Times New Roman"/>
-          <w:b/>
-          <w:color w:val="00FF00"/>
-        </w:rPr>
-        <w:t xml:space="preserve">{d.edited_fields.sand_and_gravel.proposed_land_use:ifEQ(true):showBegin} </w:t>
-      </w:r>
-      <w:r>
-        <w:rPr>
-          <w:rFonts w:eastAsia="Times New Roman" w:cs="Times New Roman" w:ascii="Times New Roman" w:hAnsi="Times New Roman"/>
-          <w:b/>
-          <w:color w:val="234075"/>
-        </w:rPr>
-        <w:t>[EDITED]</w:t>
-      </w:r>
-      <w:r>
-        <w:rPr>
-          <w:rFonts w:eastAsia="Times New Roman" w:cs="Times New Roman" w:ascii="Times New Roman" w:hAnsi="Times New Roman"/>
-          <w:b/>
-          <w:color w:val="00FF00"/>
-        </w:rPr>
-        <w:t xml:space="preserve"> {d.edited_fields.sand_and_gravel.proposed_land_use:showEnd}</w:t>
-      </w:r>
-    </w:p>
-    <w:p>
-      <w:pPr>
-        <w:pStyle w:val="LOnormal1"/>
-        <w:rPr>
-          <w:rFonts w:ascii="Times New Roman" w:hAnsi="Times New Roman" w:eastAsia="Times New Roman" w:cs="Times New Roman"/>
-          <w:b/>
-          <w:b/>
-        </w:rPr>
-      </w:pPr>
-      <w:r>
-        <w:rPr>
-          <w:rFonts w:eastAsia="Times New Roman" w:cs="Times New Roman" w:ascii="Times New Roman" w:hAnsi="Times New Roman"/>
-        </w:rPr>
-        <w:t>{d.sand_and_gravel.proposed_land_use}</w:t>
-      </w:r>
-    </w:p>
-    <w:p>
-      <w:pPr>
-        <w:pStyle w:val="LOnormal1"/>
-        <w:rPr>
-          <w:rFonts w:ascii="Times New Roman" w:hAnsi="Times New Roman" w:eastAsia="Times New Roman" w:cs="Times New Roman"/>
-          <w:b/>
-          <w:b/>
-          <w:color w:val="00FF00"/>
-        </w:rPr>
-      </w:pPr>
-      <w:r>
-        <w:rPr>
-          <w:rFonts w:eastAsia="Times New Roman" w:cs="Times New Roman" w:ascii="Times New Roman" w:hAnsi="Times New Roman"/>
-          <w:b/>
-        </w:rPr>
-        <w:t>Official community plan for the site</w:t>
-      </w:r>
-      <w:r>
-        <w:rPr>
-          <w:rFonts w:eastAsia="Times New Roman" w:cs="Times New Roman" w:ascii="Times New Roman" w:hAnsi="Times New Roman"/>
-          <w:b/>
-          <w:color w:val="00FF00"/>
-        </w:rPr>
-        <w:t xml:space="preserve">{d.edited_fields.sand_and_gravel.community_plan:ifEQ(true):showBegin} </w:t>
-      </w:r>
-      <w:r>
-        <w:rPr>
-          <w:rFonts w:eastAsia="Times New Roman" w:cs="Times New Roman" w:ascii="Times New Roman" w:hAnsi="Times New Roman"/>
-          <w:b/>
-          <w:color w:val="234075"/>
-        </w:rPr>
-        <w:t>[EDITED]</w:t>
-      </w:r>
-      <w:r>
-        <w:rPr>
-          <w:rFonts w:eastAsia="Times New Roman" w:cs="Times New Roman" w:ascii="Times New Roman" w:hAnsi="Times New Roman"/>
-          <w:b/>
-          <w:color w:val="00FF00"/>
-        </w:rPr>
-        <w:t xml:space="preserve"> {d.edited_fields.sand_and_gravel.community_plan:showEnd} </w:t>
-      </w:r>
-    </w:p>
-    <w:p>
-      <w:pPr>
-        <w:pStyle w:val="LOnormal1"/>
-        <w:rPr>
-          <w:rFonts w:ascii="Times New Roman" w:hAnsi="Times New Roman" w:eastAsia="Times New Roman" w:cs="Times New Roman"/>
-          <w:b/>
-          <w:b/>
-        </w:rPr>
-      </w:pPr>
-      <w:r>
-        <w:rPr>
-          <w:rFonts w:eastAsia="Times New Roman" w:cs="Times New Roman" w:ascii="Times New Roman" w:hAnsi="Times New Roman"/>
-        </w:rPr>
-        <w:t>{d.sand_and_gravel.community_plan}</w:t>
-      </w:r>
-    </w:p>
-    <w:p>
-      <w:pPr>
-        <w:pStyle w:val="LOnormal1"/>
-        <w:rPr>
-          <w:rFonts w:ascii="Times New Roman" w:hAnsi="Times New Roman" w:eastAsia="Times New Roman" w:cs="Times New Roman"/>
-          <w:b/>
-          <w:b/>
-          <w:color w:val="00FF00"/>
-        </w:rPr>
-      </w:pPr>
-      <w:r>
-        <w:rPr>
-          <w:rFonts w:eastAsia="Times New Roman" w:cs="Times New Roman" w:ascii="Times New Roman" w:hAnsi="Times New Roman"/>
-          <w:b/>
-        </w:rPr>
-        <w:t>Does the local government have a soil removal bylaw?</w:t>
-      </w:r>
-      <w:r>
-        <w:rPr>
-          <w:rFonts w:eastAsia="Times New Roman" w:cs="Times New Roman" w:ascii="Times New Roman" w:hAnsi="Times New Roman"/>
-          <w:b/>
-          <w:color w:val="00FF00"/>
-        </w:rPr>
-        <w:t xml:space="preserve">{d.edited_fields.sand_and_gravel.has_local_soil_removal_bylaw:ifEQ(true):showBegin} </w:t>
-      </w:r>
-      <w:r>
-        <w:rPr>
-          <w:rFonts w:eastAsia="Times New Roman" w:cs="Times New Roman" w:ascii="Times New Roman" w:hAnsi="Times New Roman"/>
-          <w:b/>
-          <w:color w:val="234075"/>
-        </w:rPr>
-        <w:t>[EDITED]</w:t>
-      </w:r>
-      <w:r>
-        <w:rPr>
-          <w:rFonts w:eastAsia="Times New Roman" w:cs="Times New Roman" w:ascii="Times New Roman" w:hAnsi="Times New Roman"/>
-          <w:b/>
-          <w:color w:val="00FF00"/>
-        </w:rPr>
-        <w:t xml:space="preserve"> {d.edited_fields.sand_and_gravel.has_local_soil_removal_bylaw:showEnd}</w:t>
-      </w:r>
-    </w:p>
-    <w:p>
-      <w:pPr>
-        <w:pStyle w:val="LOnormal1"/>
-        <w:rPr>
-          <w:rFonts w:ascii="Times New Roman" w:hAnsi="Times New Roman" w:eastAsia="Times New Roman" w:cs="Times New Roman"/>
-          <w:b/>
-          <w:b/>
-        </w:rPr>
-      </w:pPr>
-      <w:r>
-        <w:rPr>
-          <w:rFonts w:eastAsia="Times New Roman" w:cs="Times New Roman" w:ascii="Times New Roman" w:hAnsi="Times New Roman"/>
-        </w:rPr>
-        <w:t>{d.sand_and_gravel.has_local_soil_removal_bylaw}</w:t>
-      </w:r>
-    </w:p>
-    <w:p>
-      <w:pPr>
-        <w:pStyle w:val="LOnormal1"/>
-        <w:rPr>
-          <w:rFonts w:ascii="Times New Roman" w:hAnsi="Times New Roman" w:eastAsia="Times New Roman" w:cs="Times New Roman"/>
-          <w:b/>
-          <w:b/>
-          <w:color w:val="00FF00"/>
-        </w:rPr>
-      </w:pPr>
-      <w:r>
-        <w:rPr>
-          <w:rFonts w:eastAsia="Times New Roman" w:cs="Times New Roman" w:ascii="Times New Roman" w:hAnsi="Times New Roman"/>
-          <w:b/>
-        </w:rPr>
-        <w:t>Total mineable reserves over the life of the mine</w:t>
-      </w:r>
-      <w:r>
-        <w:rPr>
-          <w:rFonts w:eastAsia="Times New Roman" w:cs="Times New Roman" w:ascii="Times New Roman" w:hAnsi="Times New Roman"/>
-          <w:b/>
-          <w:color w:val="00FF00"/>
-        </w:rPr>
-        <w:t xml:space="preserve">{d.edited_fields.sand_and_gravel.total_mineable_reserves:ifEQ(true):showBegin} </w:t>
-      </w:r>
-      <w:r>
-        <w:rPr>
-          <w:rFonts w:eastAsia="Times New Roman" w:cs="Times New Roman" w:ascii="Times New Roman" w:hAnsi="Times New Roman"/>
-          <w:b/>
-          <w:color w:val="234075"/>
-        </w:rPr>
-        <w:t>[EDITED]</w:t>
-      </w:r>
-      <w:r>
-        <w:rPr>
-          <w:rFonts w:eastAsia="Times New Roman" w:cs="Times New Roman" w:ascii="Times New Roman" w:hAnsi="Times New Roman"/>
-          <w:b/>
-          <w:color w:val="00FF00"/>
-        </w:rPr>
-        <w:t xml:space="preserve"> {d.edited_fields.sand_and_gravel.total_mineable_reserves:showEnd}</w:t>
-      </w:r>
-    </w:p>
-    <w:p>
-      <w:pPr>
-        <w:pStyle w:val="LOnormal1"/>
-        <w:rPr>
-          <w:rFonts w:ascii="Times New Roman" w:hAnsi="Times New Roman" w:eastAsia="Times New Roman" w:cs="Times New Roman"/>
-          <w:b/>
-          <w:b/>
-        </w:rPr>
-      </w:pPr>
-      <w:r>
-        <w:rPr>
-          <w:rFonts w:eastAsia="Times New Roman" w:cs="Times New Roman" w:ascii="Times New Roman" w:hAnsi="Times New Roman"/>
-        </w:rPr>
-        <w:t>{d.sand_and_gravel.total_mineable_reserves}</w:t>
-      </w:r>
-      <w:r>
-        <w:rPr>
-          <w:rFonts w:eastAsia="Times New Roman" w:cs="Times New Roman" w:ascii="Times New Roman" w:hAnsi="Times New Roman"/>
-          <w:b/>
-        </w:rPr>
-        <w:t xml:space="preserve"> </w:t>
-      </w:r>
-      <w:r>
-        <w:rPr>
-          <w:rFonts w:eastAsia="Times New Roman" w:cs="Times New Roman" w:ascii="Times New Roman" w:hAnsi="Times New Roman"/>
-          <w:b w:val="false"/>
-          <w:bCs w:val="false"/>
-        </w:rPr>
-        <w:t>{d.sand_and_gravel.total_mineable_reserves_</w:t>
-      </w:r>
-      <w:r>
-        <w:rPr>
-          <w:rFonts w:eastAsia="Times New Roman" w:cs="Times New Roman" w:ascii="Times New Roman" w:hAnsi="Times New Roman"/>
-          <w:b w:val="false"/>
-          <w:bCs w:val="false"/>
-        </w:rPr>
-        <w:t>unit_type_code</w:t>
-      </w:r>
-      <w:r>
-        <w:rPr>
-          <w:rFonts w:eastAsia="Times New Roman" w:cs="Times New Roman" w:ascii="Times New Roman" w:hAnsi="Times New Roman"/>
-          <w:b w:val="false"/>
-          <w:bCs w:val="false"/>
-        </w:rPr>
-        <w:t>}</w:t>
+        <w:t>{d.sand_and_gravel.total_mineable_reserves_unit_type_code}</w:t>
       </w:r>
     </w:p>
     <w:p>
@@ -15171,172 +15095,29 @@
     </w:p>
     <w:p>
       <w:pPr>
-        <w:pStyle w:val="Heading3"/>
-        <w:rPr>
-          <w:rFonts w:ascii="Times New Roman" w:hAnsi="Times New Roman" w:eastAsia="Times New Roman" w:cs="Times New Roman"/>
-        </w:rPr>
-      </w:pPr>
-      <w:bookmarkStart w:id="48" w:name="_fnpoikvbmqnn"/>
+        <w:pStyle w:val="LOnormal1"/>
+        <w:rPr>
+          <w:rFonts w:ascii="Times New Roman" w:hAnsi="Times New Roman" w:eastAsia="Times New Roman" w:cs="Times New Roman"/>
+        </w:rPr>
+      </w:pPr>
+      <w:r>
+        <w:rPr>
+          <w:rFonts w:eastAsia="Times New Roman" w:cs="Times New Roman" w:ascii="Times New Roman" w:hAnsi="Times New Roman"/>
+        </w:rPr>
+      </w:r>
+      <w:r>
+        <w:br w:type="page"/>
+      </w:r>
+    </w:p>
+    <w:p>
+      <w:pPr>
+        <w:pStyle w:val="Heading2"/>
+        <w:rPr>
+          <w:rFonts w:ascii="Times New Roman" w:hAnsi="Times New Roman" w:eastAsia="Times New Roman" w:cs="Times New Roman"/>
+        </w:rPr>
+      </w:pPr>
+      <w:bookmarkStart w:id="48" w:name="_elit8l18g16p"/>
       <w:bookmarkEnd w:id="48"/>
-      <w:r>
-        <w:rPr>
-          <w:rFonts w:eastAsia="Times New Roman" w:cs="Times New Roman" w:ascii="Times New Roman" w:hAnsi="Times New Roman"/>
-        </w:rPr>
-        <w:t>Reclamation Program</w:t>
-      </w:r>
-    </w:p>
-    <w:p>
-      <w:pPr>
-        <w:pStyle w:val="LOnormal1"/>
-        <w:rPr>
-          <w:rFonts w:ascii="Times New Roman" w:hAnsi="Times New Roman" w:eastAsia="Times New Roman" w:cs="Times New Roman"/>
-        </w:rPr>
-      </w:pPr>
-      <w:r>
-        <w:rPr>
-          <w:rFonts w:eastAsia="Times New Roman" w:cs="Times New Roman" w:ascii="Times New Roman" w:hAnsi="Times New Roman"/>
-          <w:b/>
-        </w:rPr>
-        <w:t>Proposed reclamation and timing for this specific activity</w:t>
-      </w:r>
-      <w:r>
-        <w:rPr>
-          <w:rFonts w:eastAsia="Times New Roman" w:cs="Times New Roman" w:ascii="Times New Roman" w:hAnsi="Times New Roman"/>
-          <w:b/>
-          <w:color w:val="00FF00"/>
-        </w:rPr>
-        <w:t xml:space="preserve">{d.edited_fields.water_supply.reclamation_description:ifEQ(true):showBegin} </w:t>
-      </w:r>
-      <w:r>
-        <w:rPr>
-          <w:rFonts w:eastAsia="Times New Roman" w:cs="Times New Roman" w:ascii="Times New Roman" w:hAnsi="Times New Roman"/>
-          <w:b/>
-          <w:color w:val="234075"/>
-        </w:rPr>
-        <w:t xml:space="preserve">[EDITED] </w:t>
-      </w:r>
-      <w:r>
-        <w:rPr>
-          <w:rFonts w:eastAsia="Times New Roman" w:cs="Times New Roman" w:ascii="Times New Roman" w:hAnsi="Times New Roman"/>
-          <w:b/>
-          <w:color w:val="00FF00"/>
-        </w:rPr>
-        <w:t>{d.edited_fields.water_supply.reclamation_description:showEnd}</w:t>
-      </w:r>
-    </w:p>
-    <w:p>
-      <w:pPr>
-        <w:pStyle w:val="LOnormal1"/>
-        <w:rPr>
-          <w:rFonts w:ascii="Times New Roman" w:hAnsi="Times New Roman" w:eastAsia="Times New Roman" w:cs="Times New Roman"/>
-        </w:rPr>
-      </w:pPr>
-      <w:r>
-        <w:rPr>
-          <w:rFonts w:eastAsia="Times New Roman" w:cs="Times New Roman" w:ascii="Times New Roman" w:hAnsi="Times New Roman"/>
-        </w:rPr>
-        <w:t xml:space="preserve">{d.water_supply.reclamation_description} </w:t>
-      </w:r>
-    </w:p>
-    <w:p>
-      <w:pPr>
-        <w:pStyle w:val="LOnormal1"/>
-        <w:rPr>
-          <w:rFonts w:ascii="Times New Roman" w:hAnsi="Times New Roman" w:eastAsia="Times New Roman" w:cs="Times New Roman"/>
-          <w:b/>
-          <w:b/>
-          <w:color w:val="234075"/>
-        </w:rPr>
-      </w:pPr>
-      <w:r>
-        <w:rPr>
-          <w:rFonts w:eastAsia="Times New Roman" w:cs="Times New Roman" w:ascii="Times New Roman" w:hAnsi="Times New Roman"/>
-          <w:b/>
-        </w:rPr>
-        <w:t>Estimated Cost of reclamation activities described above</w:t>
-      </w:r>
-      <w:r>
-        <w:rPr>
-          <w:rFonts w:eastAsia="Times New Roman" w:cs="Times New Roman" w:ascii="Times New Roman" w:hAnsi="Times New Roman"/>
-          <w:b/>
-          <w:color w:val="00FF00"/>
-        </w:rPr>
-        <w:t>{d.edited_fields.water_supply.reclamation_cost:ifEQ(true):showBegin}</w:t>
-      </w:r>
-      <w:r>
-        <w:rPr>
-          <w:rFonts w:eastAsia="Times New Roman" w:cs="Times New Roman" w:ascii="Times New Roman" w:hAnsi="Times New Roman"/>
-          <w:b/>
-        </w:rPr>
-        <w:t xml:space="preserve"> </w:t>
-      </w:r>
-      <w:r>
-        <w:rPr>
-          <w:rFonts w:eastAsia="Times New Roman" w:cs="Times New Roman" w:ascii="Times New Roman" w:hAnsi="Times New Roman"/>
-          <w:b/>
-          <w:color w:val="234075"/>
-        </w:rPr>
-        <w:t>[EDITED]</w:t>
-      </w:r>
-    </w:p>
-    <w:p>
-      <w:pPr>
-        <w:pStyle w:val="LOnormal1"/>
-        <w:rPr>
-          <w:rFonts w:ascii="Times New Roman" w:hAnsi="Times New Roman" w:eastAsia="Times New Roman" w:cs="Times New Roman"/>
-          <w:b/>
-          <w:b/>
-          <w:color w:val="234075"/>
-        </w:rPr>
-      </w:pPr>
-      <w:r>
-        <w:rPr>
-          <w:rFonts w:eastAsia="Times New Roman" w:cs="Times New Roman" w:ascii="Times New Roman" w:hAnsi="Times New Roman"/>
-          <w:b/>
-          <w:color w:val="00FF00"/>
-        </w:rPr>
-        <w:t>{d.edited_fields.water_supply.reclamation_cost:showEnd}</w:t>
-      </w:r>
-    </w:p>
-    <w:p>
-      <w:pPr>
-        <w:pStyle w:val="LOnormal1"/>
-        <w:rPr>
-          <w:rFonts w:ascii="Times New Roman" w:hAnsi="Times New Roman" w:eastAsia="Times New Roman" w:cs="Times New Roman"/>
-        </w:rPr>
-      </w:pPr>
-      <w:r>
-        <w:rPr>
-          <w:rFonts w:eastAsia="Times New Roman" w:cs="Times New Roman" w:ascii="Times New Roman" w:hAnsi="Times New Roman"/>
-        </w:rPr>
-        <w:t>{d.water_supply.reclamation_cost}</w:t>
-      </w:r>
-    </w:p>
-    <w:p>
-      <w:pPr>
-        <w:pStyle w:val="LOnormal1"/>
-        <w:rPr>
-          <w:rFonts w:ascii="Times New Roman" w:hAnsi="Times New Roman" w:eastAsia="Times New Roman" w:cs="Times New Roman"/>
-        </w:rPr>
-      </w:pPr>
-      <w:r>
-        <w:rPr>
-          <w:rFonts w:eastAsia="Times New Roman" w:cs="Times New Roman" w:ascii="Times New Roman" w:hAnsi="Times New Roman"/>
-        </w:rPr>
-      </w:r>
-      <w:r>
-        <w:br w:type="page"/>
-      </w:r>
-    </w:p>
-    <w:p>
-      <w:pPr>
-        <w:pStyle w:val="Heading2"/>
-        <w:rPr>
-          <w:rFonts w:ascii="Times New Roman" w:hAnsi="Times New Roman" w:eastAsia="Times New Roman" w:cs="Times New Roman"/>
-        </w:rPr>
-      </w:pPr>
-      <w:bookmarkStart w:id="49" w:name="_elit8l18g16p"/>
-      <w:bookmarkEnd w:id="49"/>
       <w:r>
         <w:rPr>
           <w:rFonts w:eastAsia="Times New Roman" w:cs="Times New Roman" w:ascii="Times New Roman" w:hAnsi="Times New Roman"/>
@@ -15728,8 +15509,8 @@
           <w:u w:val="single"/>
         </w:rPr>
       </w:pPr>
-      <w:bookmarkStart w:id="50" w:name="_4bodpbbi5ql0"/>
-      <w:bookmarkEnd w:id="50"/>
+      <w:bookmarkStart w:id="49" w:name="_4bodpbbi5ql0"/>
+      <w:bookmarkEnd w:id="49"/>
       <w:r>
         <w:rPr>
           <w:rFonts w:eastAsia="Times New Roman" w:cs="Times New Roman" w:ascii="Times New Roman" w:hAnsi="Times New Roman"/>
@@ -16268,7 +16049,7 @@
     </w:r>
     <w:r>
       <w:rPr/>
-      <w:t>22</w:t>
+      <w:t>21</w:t>
     </w:r>
     <w:r>
       <w:rPr/>

</xml_diff>

<commit_message>
updated water_supply on now pdf
</commit_message>
<xml_diff>
--- a/services/core-api/app/templates/now/Notice of Work Form.docx
+++ b/services/core-api/app/templates/now/Notice of Work Form.docx
@@ -8029,9 +8029,9 @@
         <w:gridCol w:w="1351"/>
         <w:gridCol w:w="1353"/>
         <w:gridCol w:w="1353"/>
-        <w:gridCol w:w="1357"/>
+        <w:gridCol w:w="1358"/>
         <w:gridCol w:w="1351"/>
-        <w:gridCol w:w="1331"/>
+        <w:gridCol w:w="1330"/>
       </w:tblGrid>
       <w:tr>
         <w:trPr/>
@@ -8197,7 +8197,7 @@
         </w:tc>
         <w:tc>
           <w:tcPr>
-            <w:tcW w:w="1357" w:type="dxa"/>
+            <w:tcW w:w="1358" w:type="dxa"/>
             <w:tcBorders>
               <w:top w:val="single" w:sz="8" w:space="0" w:color="000000"/>
               <w:left w:val="single" w:sz="8" w:space="0" w:color="000000"/>
@@ -8276,7 +8276,7 @@
         </w:tc>
         <w:tc>
           <w:tcPr>
-            <w:tcW w:w="1331" w:type="dxa"/>
+            <w:tcW w:w="1330" w:type="dxa"/>
             <w:tcBorders>
               <w:top w:val="single" w:sz="8" w:space="0" w:color="000000"/>
               <w:left w:val="single" w:sz="8" w:space="0" w:color="000000"/>
@@ -8446,7 +8446,7 @@
         </w:tc>
         <w:tc>
           <w:tcPr>
-            <w:tcW w:w="1357" w:type="dxa"/>
+            <w:tcW w:w="1358" w:type="dxa"/>
             <w:tcBorders>
               <w:top w:val="single" w:sz="8" w:space="0" w:color="000000"/>
               <w:left w:val="single" w:sz="8" w:space="0" w:color="000000"/>
@@ -8500,7 +8500,7 @@
         </w:tc>
         <w:tc>
           <w:tcPr>
-            <w:tcW w:w="1331" w:type="dxa"/>
+            <w:tcW w:w="1330" w:type="dxa"/>
             <w:tcBorders>
               <w:top w:val="single" w:sz="8" w:space="0" w:color="000000"/>
               <w:left w:val="single" w:sz="8" w:space="0" w:color="000000"/>
@@ -8670,7 +8670,7 @@
         </w:tc>
         <w:tc>
           <w:tcPr>
-            <w:tcW w:w="1357" w:type="dxa"/>
+            <w:tcW w:w="1358" w:type="dxa"/>
             <w:tcBorders>
               <w:top w:val="single" w:sz="8" w:space="0" w:color="000000"/>
               <w:left w:val="single" w:sz="8" w:space="0" w:color="000000"/>
@@ -8726,7 +8726,7 @@
         </w:tc>
         <w:tc>
           <w:tcPr>
-            <w:tcW w:w="1331" w:type="dxa"/>
+            <w:tcW w:w="1330" w:type="dxa"/>
             <w:tcBorders>
               <w:top w:val="single" w:sz="8" w:space="0" w:color="000000"/>
               <w:left w:val="single" w:sz="8" w:space="0" w:color="000000"/>
@@ -14668,7 +14668,7 @@
         <w:gridCol w:w="1801"/>
         <w:gridCol w:w="1803"/>
         <w:gridCol w:w="1802"/>
-        <w:gridCol w:w="1803"/>
+        <w:gridCol w:w="1802"/>
         <w:gridCol w:w="1820"/>
       </w:tblGrid>
       <w:tr>
@@ -14795,13 +14795,13 @@
                 <w:rFonts w:eastAsia="Times New Roman" w:cs="Times New Roman" w:ascii="Times New Roman" w:hAnsi="Times New Roman"/>
                 <w:b/>
               </w:rPr>
-              <w:t>Pump Size(in)</w:t>
-            </w:r>
-          </w:p>
-        </w:tc>
-        <w:tc>
-          <w:tcPr>
-            <w:tcW w:w="1803" w:type="dxa"/>
+              <w:t>Pump Size (in)</w:t>
+            </w:r>
+          </w:p>
+        </w:tc>
+        <w:tc>
+          <w:tcPr>
+            <w:tcW w:w="1802" w:type="dxa"/>
             <w:tcBorders>
               <w:top w:val="single" w:sz="8" w:space="0" w:color="000000"/>
               <w:left w:val="single" w:sz="8" w:space="0" w:color="000000"/>
@@ -14859,14 +14859,7 @@
                 <w:rFonts w:eastAsia="Times New Roman" w:cs="Times New Roman" w:ascii="Times New Roman" w:hAnsi="Times New Roman"/>
                 <w:b/>
               </w:rPr>
-              <w:t xml:space="preserve">Estimate </w:t>
-            </w:r>
-            <w:r>
-              <w:rPr>
-                <w:rFonts w:eastAsia="Times New Roman" w:cs="Times New Roman" w:ascii="Times New Roman" w:hAnsi="Times New Roman"/>
-                <w:b/>
-              </w:rPr>
-              <w:t>Rate</w:t>
+              <w:t>Estimate Rate</w:t>
             </w:r>
           </w:p>
         </w:tc>
@@ -14925,19 +14918,7 @@
               <w:rPr>
                 <w:rFonts w:eastAsia="Times New Roman" w:cs="Times New Roman" w:ascii="Times New Roman" w:hAnsi="Times New Roman"/>
               </w:rPr>
-              <w:t>{d.water_supply.details[i].</w:t>
-            </w:r>
-            <w:r>
-              <w:rPr>
-                <w:rFonts w:eastAsia="Times New Roman" w:cs="Times New Roman" w:ascii="Times New Roman" w:hAnsi="Times New Roman"/>
-              </w:rPr>
-              <w:t>supply_source_type</w:t>
-            </w:r>
-            <w:r>
-              <w:rPr>
-                <w:rFonts w:eastAsia="Times New Roman" w:cs="Times New Roman" w:ascii="Times New Roman" w:hAnsi="Times New Roman"/>
-              </w:rPr>
-              <w:t>}</w:t>
+              <w:t>{d.water_supply.details[i].supply_source_type}</w:t>
             </w:r>
           </w:p>
         </w:tc>
@@ -15014,7 +14995,7 @@
         </w:tc>
         <w:tc>
           <w:tcPr>
-            <w:tcW w:w="1803" w:type="dxa"/>
+            <w:tcW w:w="1802" w:type="dxa"/>
             <w:tcBorders>
               <w:top w:val="single" w:sz="8" w:space="0" w:color="000000"/>
               <w:left w:val="single" w:sz="8" w:space="0" w:color="000000"/>
@@ -15211,59 +15192,59 @@
               <w:rPr>
                 <w:rFonts w:eastAsia="Times New Roman" w:cs="Times New Roman" w:ascii="Times New Roman" w:hAnsi="Times New Roman"/>
               </w:rPr>
-              <w:t>{d.water_supply.details[i].</w:t>
-            </w:r>
-            <w:r>
-              <w:rPr>
-                <w:rFonts w:eastAsia="Times New Roman" w:cs="Times New Roman" w:ascii="Times New Roman" w:hAnsi="Times New Roman"/>
-              </w:rPr>
-              <w:t>pump size</w:t>
-            </w:r>
-            <w:r>
-              <w:rPr>
-                <w:rFonts w:eastAsia="Times New Roman" w:cs="Times New Roman" w:ascii="Times New Roman" w:hAnsi="Times New Roman"/>
-              </w:rPr>
-              <w:t>}</w:t>
-            </w:r>
-          </w:p>
-        </w:tc>
-        <w:tc>
-          <w:tcPr>
-            <w:tcW w:w="1803" w:type="dxa"/>
-            <w:tcBorders>
-              <w:top w:val="single" w:sz="8" w:space="0" w:color="000000"/>
-              <w:left w:val="single" w:sz="8" w:space="0" w:color="000000"/>
-              <w:bottom w:val="single" w:sz="8" w:space="0" w:color="000000"/>
-              <w:right w:val="single" w:sz="8" w:space="0" w:color="000000"/>
-            </w:tcBorders>
-            <w:shd w:color="auto" w:fill="auto" w:val="clear"/>
-          </w:tcPr>
-          <w:p>
-            <w:pPr>
-              <w:pStyle w:val="LOnormal1"/>
-              <w:widowControl w:val="false"/>
-              <w:spacing w:lineRule="auto" w:line="240"/>
-              <w:rPr>
-                <w:rFonts w:ascii="Times New Roman" w:hAnsi="Times New Roman" w:eastAsia="Times New Roman" w:cs="Times New Roman"/>
-              </w:rPr>
-            </w:pPr>
-            <w:r>
-              <w:rPr>
-                <w:rFonts w:eastAsia="Times New Roman" w:cs="Times New Roman" w:ascii="Times New Roman" w:hAnsi="Times New Roman"/>
-              </w:rPr>
-              <w:t>{d.water_supply.details[i].</w:t>
-            </w:r>
-            <w:r>
-              <w:rPr>
-                <w:rFonts w:eastAsia="Times New Roman" w:cs="Times New Roman" w:ascii="Times New Roman" w:hAnsi="Times New Roman"/>
-              </w:rPr>
-              <w:t>intake_location</w:t>
-            </w:r>
-            <w:r>
-              <w:rPr>
-                <w:rFonts w:eastAsia="Times New Roman" w:cs="Times New Roman" w:ascii="Times New Roman" w:hAnsi="Times New Roman"/>
-              </w:rPr>
-              <w:t>}</w:t>
+              <w:t>{d.water_supply.details[i</w:t>
+            </w:r>
+            <w:r>
+              <w:rPr>
+                <w:rFonts w:eastAsia="Times New Roman" w:cs="Times New Roman" w:ascii="Times New Roman" w:hAnsi="Times New Roman"/>
+              </w:rPr>
+              <w:t>+1</w:t>
+            </w:r>
+            <w:r>
+              <w:rPr>
+                <w:rFonts w:eastAsia="Times New Roman" w:cs="Times New Roman" w:ascii="Times New Roman" w:hAnsi="Times New Roman"/>
+              </w:rPr>
+              <w:t>].pump_size}</w:t>
+            </w:r>
+          </w:p>
+        </w:tc>
+        <w:tc>
+          <w:tcPr>
+            <w:tcW w:w="1802" w:type="dxa"/>
+            <w:tcBorders>
+              <w:top w:val="single" w:sz="8" w:space="0" w:color="000000"/>
+              <w:left w:val="single" w:sz="8" w:space="0" w:color="000000"/>
+              <w:bottom w:val="single" w:sz="8" w:space="0" w:color="000000"/>
+              <w:right w:val="single" w:sz="8" w:space="0" w:color="000000"/>
+            </w:tcBorders>
+            <w:shd w:color="auto" w:fill="auto" w:val="clear"/>
+          </w:tcPr>
+          <w:p>
+            <w:pPr>
+              <w:pStyle w:val="LOnormal1"/>
+              <w:widowControl w:val="false"/>
+              <w:spacing w:lineRule="auto" w:line="240"/>
+              <w:rPr>
+                <w:rFonts w:ascii="Times New Roman" w:hAnsi="Times New Roman" w:eastAsia="Times New Roman" w:cs="Times New Roman"/>
+              </w:rPr>
+            </w:pPr>
+            <w:r>
+              <w:rPr>
+                <w:rFonts w:eastAsia="Times New Roman" w:cs="Times New Roman" w:ascii="Times New Roman" w:hAnsi="Times New Roman"/>
+              </w:rPr>
+              <w:t>{d.water_supply.details[i</w:t>
+            </w:r>
+            <w:r>
+              <w:rPr>
+                <w:rFonts w:eastAsia="Times New Roman" w:cs="Times New Roman" w:ascii="Times New Roman" w:hAnsi="Times New Roman"/>
+              </w:rPr>
+              <w:t>+1</w:t>
+            </w:r>
+            <w:r>
+              <w:rPr>
+                <w:rFonts w:eastAsia="Times New Roman" w:cs="Times New Roman" w:ascii="Times New Roman" w:hAnsi="Times New Roman"/>
+              </w:rPr>
+              <w:t>].intake_location}</w:t>
             </w:r>
           </w:p>
         </w:tc>
@@ -16315,7 +16296,7 @@
     </w:r>
     <w:r>
       <w:rPr/>
-      <w:t>21</w:t>
+      <w:t>18</w:t>
     </w:r>
     <w:r>
       <w:rPr/>

</xml_diff>

<commit_message>
Update/pdf to include more water supply details (#1686)
</commit_message>
<xml_diff>
--- a/services/core-api/app/templates/now/Notice of Work Form.docx
+++ b/services/core-api/app/templates/now/Notice of Work Form.docx
@@ -8029,9 +8029,9 @@
         <w:gridCol w:w="1351"/>
         <w:gridCol w:w="1353"/>
         <w:gridCol w:w="1353"/>
-        <w:gridCol w:w="1356"/>
+        <w:gridCol w:w="1358"/>
         <w:gridCol w:w="1351"/>
-        <w:gridCol w:w="1332"/>
+        <w:gridCol w:w="1330"/>
       </w:tblGrid>
       <w:tr>
         <w:trPr/>
@@ -8197,7 +8197,7 @@
         </w:tc>
         <w:tc>
           <w:tcPr>
-            <w:tcW w:w="1356" w:type="dxa"/>
+            <w:tcW w:w="1358" w:type="dxa"/>
             <w:tcBorders>
               <w:top w:val="single" w:sz="8" w:space="0" w:color="000000"/>
               <w:left w:val="single" w:sz="8" w:space="0" w:color="000000"/>
@@ -8276,7 +8276,7 @@
         </w:tc>
         <w:tc>
           <w:tcPr>
-            <w:tcW w:w="1332" w:type="dxa"/>
+            <w:tcW w:w="1330" w:type="dxa"/>
             <w:tcBorders>
               <w:top w:val="single" w:sz="8" w:space="0" w:color="000000"/>
               <w:left w:val="single" w:sz="8" w:space="0" w:color="000000"/>
@@ -8446,7 +8446,7 @@
         </w:tc>
         <w:tc>
           <w:tcPr>
-            <w:tcW w:w="1356" w:type="dxa"/>
+            <w:tcW w:w="1358" w:type="dxa"/>
             <w:tcBorders>
               <w:top w:val="single" w:sz="8" w:space="0" w:color="000000"/>
               <w:left w:val="single" w:sz="8" w:space="0" w:color="000000"/>
@@ -8500,7 +8500,7 @@
         </w:tc>
         <w:tc>
           <w:tcPr>
-            <w:tcW w:w="1332" w:type="dxa"/>
+            <w:tcW w:w="1330" w:type="dxa"/>
             <w:tcBorders>
               <w:top w:val="single" w:sz="8" w:space="0" w:color="000000"/>
               <w:left w:val="single" w:sz="8" w:space="0" w:color="000000"/>
@@ -8670,7 +8670,7 @@
         </w:tc>
         <w:tc>
           <w:tcPr>
-            <w:tcW w:w="1356" w:type="dxa"/>
+            <w:tcW w:w="1358" w:type="dxa"/>
             <w:tcBorders>
               <w:top w:val="single" w:sz="8" w:space="0" w:color="000000"/>
               <w:left w:val="single" w:sz="8" w:space="0" w:color="000000"/>
@@ -8726,7 +8726,7 @@
         </w:tc>
         <w:tc>
           <w:tcPr>
-            <w:tcW w:w="1332" w:type="dxa"/>
+            <w:tcW w:w="1330" w:type="dxa"/>
             <w:tcBorders>
               <w:top w:val="single" w:sz="8" w:space="0" w:color="000000"/>
               <w:left w:val="single" w:sz="8" w:space="0" w:color="000000"/>
@@ -14651,7 +14651,7 @@
     </w:p>
     <w:tbl>
       <w:tblPr>
-        <w:tblW w:w="10800" w:type="dxa"/>
+        <w:tblW w:w="10830" w:type="dxa"/>
         <w:jc w:val="left"/>
         <w:tblInd w:w="110" w:type="dxa"/>
         <w:tblLayout w:type="fixed"/>
@@ -14664,16 +14664,18 @@
         <w:tblLook w:val="0600" w:noVBand="1" w:noHBand="1" w:lastColumn="0" w:firstColumn="0" w:lastRow="0" w:firstRow="0"/>
       </w:tblPr>
       <w:tblGrid>
-        <w:gridCol w:w="2701"/>
-        <w:gridCol w:w="2700"/>
-        <w:gridCol w:w="2702"/>
-        <w:gridCol w:w="2696"/>
+        <w:gridCol w:w="1801"/>
+        <w:gridCol w:w="1801"/>
+        <w:gridCol w:w="1803"/>
+        <w:gridCol w:w="1802"/>
+        <w:gridCol w:w="1802"/>
+        <w:gridCol w:w="1820"/>
       </w:tblGrid>
       <w:tr>
         <w:trPr/>
         <w:tc>
           <w:tcPr>
-            <w:tcW w:w="2701" w:type="dxa"/>
+            <w:tcW w:w="1801" w:type="dxa"/>
             <w:tcBorders>
               <w:top w:val="single" w:sz="8" w:space="0" w:color="000000"/>
               <w:left w:val="single" w:sz="8" w:space="0" w:color="000000"/>
@@ -14705,7 +14707,7 @@
         </w:tc>
         <w:tc>
           <w:tcPr>
-            <w:tcW w:w="2700" w:type="dxa"/>
+            <w:tcW w:w="1801" w:type="dxa"/>
             <w:tcBorders>
               <w:top w:val="single" w:sz="8" w:space="0" w:color="000000"/>
               <w:left w:val="single" w:sz="8" w:space="0" w:color="000000"/>
@@ -14737,12 +14739,11 @@
         </w:tc>
         <w:tc>
           <w:tcPr>
-            <w:tcW w:w="2702" w:type="dxa"/>
-            <w:tcBorders>
-              <w:top w:val="single" w:sz="8" w:space="0" w:color="000000"/>
-              <w:left w:val="single" w:sz="8" w:space="0" w:color="000000"/>
-              <w:bottom w:val="single" w:sz="8" w:space="0" w:color="000000"/>
-              <w:right w:val="single" w:sz="8" w:space="0" w:color="000000"/>
+            <w:tcW w:w="1803" w:type="dxa"/>
+            <w:tcBorders>
+              <w:top w:val="single" w:sz="8" w:space="0" w:color="000000"/>
+              <w:left w:val="single" w:sz="8" w:space="0" w:color="000000"/>
+              <w:bottom w:val="single" w:sz="8" w:space="0" w:color="000000"/>
             </w:tcBorders>
             <w:shd w:color="auto" w:fill="auto" w:val="clear"/>
           </w:tcPr>
@@ -14769,12 +14770,11 @@
         </w:tc>
         <w:tc>
           <w:tcPr>
-            <w:tcW w:w="2696" w:type="dxa"/>
-            <w:tcBorders>
-              <w:top w:val="single" w:sz="8" w:space="0" w:color="000000"/>
-              <w:left w:val="single" w:sz="8" w:space="0" w:color="000000"/>
-              <w:bottom w:val="single" w:sz="8" w:space="0" w:color="000000"/>
-              <w:right w:val="single" w:sz="8" w:space="0" w:color="000000"/>
+            <w:tcW w:w="1802" w:type="dxa"/>
+            <w:tcBorders>
+              <w:top w:val="single" w:sz="8" w:space="0" w:color="000000"/>
+              <w:left w:val="single" w:sz="8" w:space="0" w:color="000000"/>
+              <w:bottom w:val="single" w:sz="8" w:space="0" w:color="000000"/>
             </w:tcBorders>
             <w:shd w:color="auto" w:fill="auto" w:val="clear"/>
           </w:tcPr>
@@ -14795,7 +14795,71 @@
                 <w:rFonts w:eastAsia="Times New Roman" w:cs="Times New Roman" w:ascii="Times New Roman" w:hAnsi="Times New Roman"/>
                 <w:b/>
               </w:rPr>
-              <w:t>Estimate</w:t>
+              <w:t>Pump Size (in)</w:t>
+            </w:r>
+          </w:p>
+        </w:tc>
+        <w:tc>
+          <w:tcPr>
+            <w:tcW w:w="1802" w:type="dxa"/>
+            <w:tcBorders>
+              <w:top w:val="single" w:sz="8" w:space="0" w:color="000000"/>
+              <w:left w:val="single" w:sz="8" w:space="0" w:color="000000"/>
+              <w:bottom w:val="single" w:sz="8" w:space="0" w:color="000000"/>
+              <w:right w:val="single" w:sz="8" w:space="0" w:color="000000"/>
+            </w:tcBorders>
+            <w:shd w:color="auto" w:fill="auto" w:val="clear"/>
+          </w:tcPr>
+          <w:p>
+            <w:pPr>
+              <w:pStyle w:val="LOnormal1"/>
+              <w:widowControl w:val="false"/>
+              <w:spacing w:lineRule="auto" w:line="240"/>
+              <w:jc w:val="center"/>
+              <w:rPr>
+                <w:rFonts w:ascii="Times New Roman" w:hAnsi="Times New Roman" w:eastAsia="Times New Roman" w:cs="Times New Roman"/>
+                <w:b/>
+                <w:b/>
+              </w:rPr>
+            </w:pPr>
+            <w:r>
+              <w:rPr>
+                <w:rFonts w:eastAsia="Times New Roman" w:cs="Times New Roman" w:ascii="Times New Roman" w:hAnsi="Times New Roman"/>
+                <w:b/>
+              </w:rPr>
+              <w:t>Intake Location</w:t>
+            </w:r>
+          </w:p>
+        </w:tc>
+        <w:tc>
+          <w:tcPr>
+            <w:tcW w:w="1820" w:type="dxa"/>
+            <w:tcBorders>
+              <w:top w:val="single" w:sz="8" w:space="0" w:color="000000"/>
+              <w:left w:val="single" w:sz="8" w:space="0" w:color="000000"/>
+              <w:bottom w:val="single" w:sz="8" w:space="0" w:color="000000"/>
+              <w:right w:val="single" w:sz="8" w:space="0" w:color="000000"/>
+            </w:tcBorders>
+            <w:shd w:color="auto" w:fill="auto" w:val="clear"/>
+          </w:tcPr>
+          <w:p>
+            <w:pPr>
+              <w:pStyle w:val="LOnormal1"/>
+              <w:widowControl w:val="false"/>
+              <w:spacing w:lineRule="auto" w:line="240"/>
+              <w:jc w:val="center"/>
+              <w:rPr>
+                <w:rFonts w:ascii="Times New Roman" w:hAnsi="Times New Roman" w:eastAsia="Times New Roman" w:cs="Times New Roman"/>
+                <w:b/>
+                <w:b/>
+              </w:rPr>
+            </w:pPr>
+            <w:r>
+              <w:rPr>
+                <w:rFonts w:eastAsia="Times New Roman" w:cs="Times New Roman" w:ascii="Times New Roman" w:hAnsi="Times New Roman"/>
+                <w:b/>
+              </w:rPr>
+              <w:t>Estimate Rate</w:t>
             </w:r>
           </w:p>
         </w:tc>
@@ -14804,7 +14868,7 @@
         <w:trPr/>
         <w:tc>
           <w:tcPr>
-            <w:tcW w:w="2701" w:type="dxa"/>
+            <w:tcW w:w="1801" w:type="dxa"/>
             <w:tcBorders>
               <w:top w:val="single" w:sz="8" w:space="0" w:color="000000"/>
               <w:left w:val="single" w:sz="8" w:space="0" w:color="000000"/>
@@ -14832,40 +14896,39 @@
         </w:tc>
         <w:tc>
           <w:tcPr>
-            <w:tcW w:w="2700" w:type="dxa"/>
-            <w:tcBorders>
-              <w:top w:val="single" w:sz="8" w:space="0" w:color="000000"/>
-              <w:left w:val="single" w:sz="8" w:space="0" w:color="000000"/>
-              <w:bottom w:val="single" w:sz="8" w:space="0" w:color="000000"/>
-              <w:right w:val="single" w:sz="8" w:space="0" w:color="000000"/>
-            </w:tcBorders>
-            <w:shd w:color="auto" w:fill="auto" w:val="clear"/>
-          </w:tcPr>
-          <w:p>
-            <w:pPr>
-              <w:pStyle w:val="LOnormal1"/>
-              <w:widowControl w:val="false"/>
-              <w:spacing w:lineRule="auto" w:line="240"/>
-              <w:rPr>
-                <w:rFonts w:ascii="Times New Roman" w:hAnsi="Times New Roman" w:eastAsia="Times New Roman" w:cs="Times New Roman"/>
-              </w:rPr>
-            </w:pPr>
-            <w:r>
-              <w:rPr>
-                <w:rFonts w:eastAsia="Times New Roman" w:cs="Times New Roman" w:ascii="Times New Roman" w:hAnsi="Times New Roman"/>
-              </w:rPr>
-              <w:t>{d.water_supply.details[i].activity_type_description}</w:t>
-            </w:r>
-          </w:p>
-        </w:tc>
-        <w:tc>
-          <w:tcPr>
-            <w:tcW w:w="2702" w:type="dxa"/>
-            <w:tcBorders>
-              <w:top w:val="single" w:sz="8" w:space="0" w:color="000000"/>
-              <w:left w:val="single" w:sz="8" w:space="0" w:color="000000"/>
-              <w:bottom w:val="single" w:sz="8" w:space="0" w:color="000000"/>
-              <w:right w:val="single" w:sz="8" w:space="0" w:color="000000"/>
+            <w:tcW w:w="1801" w:type="dxa"/>
+            <w:tcBorders>
+              <w:top w:val="single" w:sz="8" w:space="0" w:color="000000"/>
+              <w:left w:val="single" w:sz="8" w:space="0" w:color="000000"/>
+              <w:bottom w:val="single" w:sz="8" w:space="0" w:color="000000"/>
+              <w:right w:val="single" w:sz="8" w:space="0" w:color="000000"/>
+            </w:tcBorders>
+            <w:shd w:color="auto" w:fill="auto" w:val="clear"/>
+          </w:tcPr>
+          <w:p>
+            <w:pPr>
+              <w:pStyle w:val="LOnormal1"/>
+              <w:widowControl w:val="false"/>
+              <w:spacing w:lineRule="auto" w:line="240"/>
+              <w:rPr>
+                <w:rFonts w:ascii="Times New Roman" w:hAnsi="Times New Roman" w:eastAsia="Times New Roman" w:cs="Times New Roman"/>
+              </w:rPr>
+            </w:pPr>
+            <w:r>
+              <w:rPr>
+                <w:rFonts w:eastAsia="Times New Roman" w:cs="Times New Roman" w:ascii="Times New Roman" w:hAnsi="Times New Roman"/>
+              </w:rPr>
+              <w:t>{d.water_supply.details[i].supply_source_type}</w:t>
+            </w:r>
+          </w:p>
+        </w:tc>
+        <w:tc>
+          <w:tcPr>
+            <w:tcW w:w="1803" w:type="dxa"/>
+            <w:tcBorders>
+              <w:top w:val="single" w:sz="8" w:space="0" w:color="000000"/>
+              <w:left w:val="single" w:sz="8" w:space="0" w:color="000000"/>
+              <w:bottom w:val="single" w:sz="8" w:space="0" w:color="000000"/>
             </w:tcBorders>
             <w:shd w:color="auto" w:fill="auto" w:val="clear"/>
           </w:tcPr>
@@ -14888,7 +14951,96 @@
         </w:tc>
         <w:tc>
           <w:tcPr>
-            <w:tcW w:w="2696" w:type="dxa"/>
+            <w:tcW w:w="1802" w:type="dxa"/>
+            <w:tcBorders>
+              <w:top w:val="single" w:sz="8" w:space="0" w:color="000000"/>
+              <w:left w:val="single" w:sz="8" w:space="0" w:color="000000"/>
+              <w:bottom w:val="single" w:sz="8" w:space="0" w:color="000000"/>
+            </w:tcBorders>
+            <w:shd w:color="auto" w:fill="auto" w:val="clear"/>
+          </w:tcPr>
+          <w:p>
+            <w:pPr>
+              <w:pStyle w:val="LOnormal1"/>
+              <w:widowControl w:val="false"/>
+              <w:spacing w:lineRule="auto" w:line="240"/>
+              <w:rPr>
+                <w:rFonts w:ascii="Times New Roman" w:hAnsi="Times New Roman" w:eastAsia="Times New Roman" w:cs="Times New Roman"/>
+              </w:rPr>
+            </w:pPr>
+            <w:r>
+              <w:rPr>
+                <w:rFonts w:eastAsia="Times New Roman" w:cs="Times New Roman" w:ascii="Times New Roman" w:hAnsi="Times New Roman"/>
+              </w:rPr>
+              <w:t>{d.water_supply.details[i].</w:t>
+            </w:r>
+            <w:r>
+              <w:rPr>
+                <w:rFonts w:eastAsia="Times New Roman" w:cs="Times New Roman" w:ascii="Times New Roman" w:hAnsi="Times New Roman"/>
+                <w:color w:val="auto"/>
+                <w:kern w:val="0"/>
+                <w:sz w:val="22"/>
+                <w:szCs w:val="22"/>
+                <w:lang w:val="en" w:eastAsia="zh-CN" w:bidi="hi-IN"/>
+              </w:rPr>
+              <w:t>pump_size</w:t>
+            </w:r>
+            <w:r>
+              <w:rPr>
+                <w:rFonts w:eastAsia="Times New Roman" w:cs="Times New Roman" w:ascii="Times New Roman" w:hAnsi="Times New Roman"/>
+              </w:rPr>
+              <w:t>}</w:t>
+            </w:r>
+          </w:p>
+        </w:tc>
+        <w:tc>
+          <w:tcPr>
+            <w:tcW w:w="1802" w:type="dxa"/>
+            <w:tcBorders>
+              <w:top w:val="single" w:sz="8" w:space="0" w:color="000000"/>
+              <w:left w:val="single" w:sz="8" w:space="0" w:color="000000"/>
+              <w:bottom w:val="single" w:sz="8" w:space="0" w:color="000000"/>
+              <w:right w:val="single" w:sz="8" w:space="0" w:color="000000"/>
+            </w:tcBorders>
+            <w:shd w:color="auto" w:fill="auto" w:val="clear"/>
+          </w:tcPr>
+          <w:p>
+            <w:pPr>
+              <w:pStyle w:val="LOnormal1"/>
+              <w:widowControl w:val="false"/>
+              <w:spacing w:lineRule="auto" w:line="240"/>
+              <w:rPr>
+                <w:rFonts w:ascii="Times New Roman" w:hAnsi="Times New Roman" w:eastAsia="Times New Roman" w:cs="Times New Roman"/>
+              </w:rPr>
+            </w:pPr>
+            <w:r>
+              <w:rPr>
+                <w:rFonts w:eastAsia="Times New Roman" w:cs="Times New Roman" w:ascii="Times New Roman" w:hAnsi="Times New Roman"/>
+              </w:rPr>
+              <w:t>{d.water_supply.details[i].</w:t>
+            </w:r>
+            <w:r>
+              <w:rPr>
+                <w:rFonts w:eastAsia="Times New Roman" w:cs="Times New Roman" w:ascii="Times New Roman" w:hAnsi="Times New Roman"/>
+                <w:color w:val="auto"/>
+                <w:kern w:val="0"/>
+                <w:sz w:val="22"/>
+                <w:szCs w:val="22"/>
+                <w:lang w:val="en" w:eastAsia="zh-CN" w:bidi="hi-IN"/>
+              </w:rPr>
+              <w:t>intake_location</w:t>
+            </w:r>
+            <w:r>
+              <w:rPr>
+                <w:rFonts w:eastAsia="Times New Roman" w:cs="Times New Roman" w:ascii="Times New Roman" w:hAnsi="Times New Roman"/>
+              </w:rPr>
+              <w:t>}</w:t>
+            </w:r>
+          </w:p>
+        </w:tc>
+        <w:tc>
+          <w:tcPr>
+            <w:tcW w:w="1820" w:type="dxa"/>
             <w:tcBorders>
               <w:top w:val="single" w:sz="8" w:space="0" w:color="000000"/>
               <w:left w:val="single" w:sz="8" w:space="0" w:color="000000"/>
@@ -14919,7 +15071,7 @@
         <w:trPr/>
         <w:tc>
           <w:tcPr>
-            <w:tcW w:w="2701" w:type="dxa"/>
+            <w:tcW w:w="1801" w:type="dxa"/>
             <w:tcBorders>
               <w:top w:val="single" w:sz="8" w:space="0" w:color="000000"/>
               <w:left w:val="single" w:sz="8" w:space="0" w:color="000000"/>
@@ -14947,40 +15099,56 @@
         </w:tc>
         <w:tc>
           <w:tcPr>
-            <w:tcW w:w="2700" w:type="dxa"/>
-            <w:tcBorders>
-              <w:top w:val="single" w:sz="8" w:space="0" w:color="000000"/>
-              <w:left w:val="single" w:sz="8" w:space="0" w:color="000000"/>
-              <w:bottom w:val="single" w:sz="8" w:space="0" w:color="000000"/>
-              <w:right w:val="single" w:sz="8" w:space="0" w:color="000000"/>
-            </w:tcBorders>
-            <w:shd w:color="auto" w:fill="auto" w:val="clear"/>
-          </w:tcPr>
-          <w:p>
-            <w:pPr>
-              <w:pStyle w:val="LOnormal1"/>
-              <w:widowControl w:val="false"/>
-              <w:spacing w:lineRule="auto" w:line="240"/>
-              <w:rPr>
-                <w:rFonts w:ascii="Times New Roman" w:hAnsi="Times New Roman" w:eastAsia="Times New Roman" w:cs="Times New Roman"/>
-              </w:rPr>
-            </w:pPr>
-            <w:r>
-              <w:rPr>
-                <w:rFonts w:eastAsia="Times New Roman" w:cs="Times New Roman" w:ascii="Times New Roman" w:hAnsi="Times New Roman"/>
-              </w:rPr>
-              <w:t>{d.water_supply.details[i+1].activity_type_description}</w:t>
-            </w:r>
-          </w:p>
-        </w:tc>
-        <w:tc>
-          <w:tcPr>
-            <w:tcW w:w="2702" w:type="dxa"/>
-            <w:tcBorders>
-              <w:top w:val="single" w:sz="8" w:space="0" w:color="000000"/>
-              <w:left w:val="single" w:sz="8" w:space="0" w:color="000000"/>
-              <w:bottom w:val="single" w:sz="8" w:space="0" w:color="000000"/>
-              <w:right w:val="single" w:sz="8" w:space="0" w:color="000000"/>
+            <w:tcW w:w="1801" w:type="dxa"/>
+            <w:tcBorders>
+              <w:top w:val="single" w:sz="8" w:space="0" w:color="000000"/>
+              <w:left w:val="single" w:sz="8" w:space="0" w:color="000000"/>
+              <w:bottom w:val="single" w:sz="8" w:space="0" w:color="000000"/>
+              <w:right w:val="single" w:sz="8" w:space="0" w:color="000000"/>
+            </w:tcBorders>
+            <w:shd w:color="auto" w:fill="auto" w:val="clear"/>
+          </w:tcPr>
+          <w:p>
+            <w:pPr>
+              <w:pStyle w:val="LOnormal1"/>
+              <w:widowControl w:val="false"/>
+              <w:spacing w:lineRule="auto" w:line="240"/>
+              <w:rPr>
+                <w:rFonts w:ascii="Times New Roman" w:hAnsi="Times New Roman" w:eastAsia="Times New Roman" w:cs="Times New Roman"/>
+              </w:rPr>
+            </w:pPr>
+            <w:r>
+              <w:rPr>
+                <w:rFonts w:eastAsia="Times New Roman" w:cs="Times New Roman" w:ascii="Times New Roman" w:hAnsi="Times New Roman"/>
+              </w:rPr>
+              <w:t>{d.water_supply.details[i+1].</w:t>
+            </w:r>
+            <w:r>
+              <w:rPr>
+                <w:rFonts w:eastAsia="Times New Roman" w:cs="Times New Roman" w:ascii="Times New Roman" w:hAnsi="Times New Roman"/>
+                <w:color w:val="auto"/>
+                <w:kern w:val="0"/>
+                <w:sz w:val="22"/>
+                <w:szCs w:val="22"/>
+                <w:lang w:val="en" w:eastAsia="zh-CN" w:bidi="hi-IN"/>
+              </w:rPr>
+              <w:t>supply_source_type</w:t>
+            </w:r>
+            <w:r>
+              <w:rPr>
+                <w:rFonts w:eastAsia="Times New Roman" w:cs="Times New Roman" w:ascii="Times New Roman" w:hAnsi="Times New Roman"/>
+              </w:rPr>
+              <w:t>}</w:t>
+            </w:r>
+          </w:p>
+        </w:tc>
+        <w:tc>
+          <w:tcPr>
+            <w:tcW w:w="1803" w:type="dxa"/>
+            <w:tcBorders>
+              <w:top w:val="single" w:sz="8" w:space="0" w:color="000000"/>
+              <w:left w:val="single" w:sz="8" w:space="0" w:color="000000"/>
+              <w:bottom w:val="single" w:sz="8" w:space="0" w:color="000000"/>
             </w:tcBorders>
             <w:shd w:color="auto" w:fill="auto" w:val="clear"/>
           </w:tcPr>
@@ -15003,7 +15171,86 @@
         </w:tc>
         <w:tc>
           <w:tcPr>
-            <w:tcW w:w="2696" w:type="dxa"/>
+            <w:tcW w:w="1802" w:type="dxa"/>
+            <w:tcBorders>
+              <w:top w:val="single" w:sz="8" w:space="0" w:color="000000"/>
+              <w:left w:val="single" w:sz="8" w:space="0" w:color="000000"/>
+              <w:bottom w:val="single" w:sz="8" w:space="0" w:color="000000"/>
+            </w:tcBorders>
+            <w:shd w:color="auto" w:fill="auto" w:val="clear"/>
+          </w:tcPr>
+          <w:p>
+            <w:pPr>
+              <w:pStyle w:val="LOnormal1"/>
+              <w:widowControl w:val="false"/>
+              <w:spacing w:lineRule="auto" w:line="240"/>
+              <w:rPr>
+                <w:rFonts w:ascii="Times New Roman" w:hAnsi="Times New Roman" w:eastAsia="Times New Roman" w:cs="Times New Roman"/>
+              </w:rPr>
+            </w:pPr>
+            <w:r>
+              <w:rPr>
+                <w:rFonts w:eastAsia="Times New Roman" w:cs="Times New Roman" w:ascii="Times New Roman" w:hAnsi="Times New Roman"/>
+              </w:rPr>
+              <w:t>{d.water_supply.details[i</w:t>
+            </w:r>
+            <w:r>
+              <w:rPr>
+                <w:rFonts w:eastAsia="Times New Roman" w:cs="Times New Roman" w:ascii="Times New Roman" w:hAnsi="Times New Roman"/>
+              </w:rPr>
+              <w:t>+1</w:t>
+            </w:r>
+            <w:r>
+              <w:rPr>
+                <w:rFonts w:eastAsia="Times New Roman" w:cs="Times New Roman" w:ascii="Times New Roman" w:hAnsi="Times New Roman"/>
+              </w:rPr>
+              <w:t>].pump_size}</w:t>
+            </w:r>
+          </w:p>
+        </w:tc>
+        <w:tc>
+          <w:tcPr>
+            <w:tcW w:w="1802" w:type="dxa"/>
+            <w:tcBorders>
+              <w:top w:val="single" w:sz="8" w:space="0" w:color="000000"/>
+              <w:left w:val="single" w:sz="8" w:space="0" w:color="000000"/>
+              <w:bottom w:val="single" w:sz="8" w:space="0" w:color="000000"/>
+              <w:right w:val="single" w:sz="8" w:space="0" w:color="000000"/>
+            </w:tcBorders>
+            <w:shd w:color="auto" w:fill="auto" w:val="clear"/>
+          </w:tcPr>
+          <w:p>
+            <w:pPr>
+              <w:pStyle w:val="LOnormal1"/>
+              <w:widowControl w:val="false"/>
+              <w:spacing w:lineRule="auto" w:line="240"/>
+              <w:rPr>
+                <w:rFonts w:ascii="Times New Roman" w:hAnsi="Times New Roman" w:eastAsia="Times New Roman" w:cs="Times New Roman"/>
+              </w:rPr>
+            </w:pPr>
+            <w:r>
+              <w:rPr>
+                <w:rFonts w:eastAsia="Times New Roman" w:cs="Times New Roman" w:ascii="Times New Roman" w:hAnsi="Times New Roman"/>
+              </w:rPr>
+              <w:t>{d.water_supply.details[i</w:t>
+            </w:r>
+            <w:r>
+              <w:rPr>
+                <w:rFonts w:eastAsia="Times New Roman" w:cs="Times New Roman" w:ascii="Times New Roman" w:hAnsi="Times New Roman"/>
+              </w:rPr>
+              <w:t>+1</w:t>
+            </w:r>
+            <w:r>
+              <w:rPr>
+                <w:rFonts w:eastAsia="Times New Roman" w:cs="Times New Roman" w:ascii="Times New Roman" w:hAnsi="Times New Roman"/>
+              </w:rPr>
+              <w:t>].intake_location}</w:t>
+            </w:r>
+          </w:p>
+        </w:tc>
+        <w:tc>
+          <w:tcPr>
+            <w:tcW w:w="1820" w:type="dxa"/>
             <w:tcBorders>
               <w:top w:val="single" w:sz="8" w:space="0" w:color="000000"/>
               <w:left w:val="single" w:sz="8" w:space="0" w:color="000000"/>
@@ -16049,7 +16296,7 @@
     </w:r>
     <w:r>
       <w:rPr/>
-      <w:t>21</w:t>
+      <w:t>18</w:t>
     </w:r>
     <w:r>
       <w:rPr/>
@@ -16816,6 +17063,16 @@
       <w:lang w:val="en-US" w:eastAsia="hi-IN" w:bidi="hi-IN"/>
     </w:rPr>
   </w:style>
+  <w:style w:type="paragraph" w:styleId="TableContents">
+    <w:name w:val="Table Contents"/>
+    <w:basedOn w:val="Normal"/>
+    <w:qFormat/>
+    <w:pPr>
+      <w:widowControl w:val="false"/>
+      <w:suppressLineNumbers/>
+    </w:pPr>
+    <w:rPr/>
+  </w:style>
   <w:style w:type="numbering" w:styleId="NoList" w:default="1">
     <w:name w:val="No List"/>
     <w:uiPriority w:val="99"/>

</xml_diff>

<commit_message>
Last Updated --> Last Updated Date UTC
</commit_message>
<xml_diff>
--- a/services/core-api/app/templates/now/Notice of Work Form.docx
+++ b/services/core-api/app/templates/now/Notice of Work Form.docx
@@ -35,6 +35,13 @@
       <w:r>
         <w:rPr>
           <w:rFonts w:eastAsia="Times New Roman"/>
+          <w:b/>
+        </w:rPr>
+        <w:t xml:space="preserve"> Date UTC</w:t>
+      </w:r>
+      <w:r>
+        <w:rPr>
+          <w:rFonts w:eastAsia="Times New Roman"/>
         </w:rPr>
         <w:t>: {d.last_updated_date}</w:t>
       </w:r>
@@ -67,24 +74,22 @@
           <w:rFonts w:eastAsia="Times New Roman"/>
         </w:rPr>
       </w:pPr>
-      <w:bookmarkStart w:id="1" w:name="_cmo7nrkg1a1"/>
+      <w:r>
+        <w:rPr>
+          <w:rFonts w:eastAsia="Times New Roman"/>
+        </w:rPr>
+        <w:t>General Information</w:t>
+      </w:r>
+    </w:p>
+    <w:p>
+      <w:pPr>
+        <w:pStyle w:val="Heading2"/>
+        <w:rPr>
+          <w:rFonts w:eastAsia="Times New Roman"/>
+        </w:rPr>
+      </w:pPr>
+      <w:bookmarkStart w:id="1" w:name="_55grz6j1e54l"/>
       <w:bookmarkEnd w:id="1"/>
-      <w:r>
-        <w:rPr>
-          <w:rFonts w:eastAsia="Times New Roman"/>
-        </w:rPr>
-        <w:t>General Information</w:t>
-      </w:r>
-    </w:p>
-    <w:p>
-      <w:pPr>
-        <w:pStyle w:val="Heading2"/>
-        <w:rPr>
-          <w:rFonts w:eastAsia="Times New Roman"/>
-        </w:rPr>
-      </w:pPr>
-      <w:bookmarkStart w:id="2" w:name="_55grz6j1e54l"/>
-      <w:bookmarkEnd w:id="2"/>
       <w:r>
         <w:rPr>
           <w:rFonts w:eastAsia="Times New Roman"/>
@@ -812,8 +817,8 @@
           <w:rFonts w:eastAsia="Times New Roman"/>
         </w:rPr>
       </w:pPr>
-      <w:bookmarkStart w:id="3" w:name="_qwcmzgye5nn3"/>
-      <w:bookmarkEnd w:id="3"/>
+      <w:bookmarkStart w:id="2" w:name="_qwcmzgye5nn3"/>
+      <w:bookmarkEnd w:id="2"/>
       <w:r>
         <w:rPr>
           <w:rFonts w:eastAsia="Times New Roman"/>
@@ -1098,8 +1103,8 @@
           <w:rFonts w:eastAsia="Times New Roman"/>
         </w:rPr>
       </w:pPr>
-      <w:bookmarkStart w:id="4" w:name="_1rixh15spqu4"/>
-      <w:bookmarkEnd w:id="4"/>
+      <w:bookmarkStart w:id="3" w:name="_1rixh15spqu4"/>
+      <w:bookmarkEnd w:id="3"/>
       <w:r>
         <w:rPr>
           <w:rFonts w:eastAsia="Times New Roman"/>
@@ -1676,8 +1681,8 @@
           <w:rFonts w:eastAsia="Times New Roman"/>
         </w:rPr>
       </w:pPr>
-      <w:bookmarkStart w:id="5" w:name="_jec0gz5o3mhc"/>
-      <w:bookmarkEnd w:id="5"/>
+      <w:bookmarkStart w:id="4" w:name="_jec0gz5o3mhc"/>
+      <w:bookmarkEnd w:id="4"/>
       <w:r>
         <w:rPr>
           <w:rFonts w:eastAsia="Times New Roman"/>
@@ -2016,24 +2021,24 @@
           <w:rFonts w:eastAsia="Times New Roman"/>
         </w:rPr>
       </w:pPr>
-      <w:bookmarkStart w:id="6" w:name="_xth5cc7nwo32"/>
+      <w:bookmarkStart w:id="5" w:name="_xth5cc7nwo32"/>
+      <w:bookmarkEnd w:id="5"/>
+      <w:r>
+        <w:rPr>
+          <w:rFonts w:eastAsia="Times New Roman"/>
+        </w:rPr>
+        <w:t>State of Land</w:t>
+      </w:r>
+    </w:p>
+    <w:p>
+      <w:pPr>
+        <w:pStyle w:val="Heading3"/>
+        <w:rPr>
+          <w:rFonts w:eastAsia="Times New Roman"/>
+        </w:rPr>
+      </w:pPr>
+      <w:bookmarkStart w:id="6" w:name="_fkml8xshi48x"/>
       <w:bookmarkEnd w:id="6"/>
-      <w:r>
-        <w:rPr>
-          <w:rFonts w:eastAsia="Times New Roman"/>
-        </w:rPr>
-        <w:t>State of Land</w:t>
-      </w:r>
-    </w:p>
-    <w:p>
-      <w:pPr>
-        <w:pStyle w:val="Heading3"/>
-        <w:rPr>
-          <w:rFonts w:eastAsia="Times New Roman"/>
-        </w:rPr>
-      </w:pPr>
-      <w:bookmarkStart w:id="7" w:name="_fkml8xshi48x"/>
-      <w:bookmarkEnd w:id="7"/>
       <w:r>
         <w:rPr>
           <w:rFonts w:eastAsia="Times New Roman"/>
@@ -2378,37 +2383,272 @@
           <w:rFonts w:eastAsia="Times New Roman"/>
         </w:rPr>
       </w:pPr>
-      <w:bookmarkStart w:id="8" w:name="_803rj4xl46fx"/>
+      <w:bookmarkStart w:id="7" w:name="_803rj4xl46fx"/>
+      <w:bookmarkEnd w:id="7"/>
+      <w:r>
+        <w:rPr>
+          <w:rFonts w:eastAsia="Times New Roman"/>
+        </w:rPr>
+        <w:t>Land Ownership</w:t>
+      </w:r>
+    </w:p>
+    <w:p>
+      <w:pPr>
+        <w:pStyle w:val="LO-normal1"/>
+        <w:rPr>
+          <w:rFonts w:eastAsia="Times New Roman"/>
+          <w:b/>
+        </w:rPr>
+      </w:pPr>
+      <w:r>
+        <w:rPr>
+          <w:rFonts w:eastAsia="Times New Roman"/>
+          <w:b/>
+        </w:rPr>
+        <w:t>Application in a community watershed</w:t>
+      </w:r>
+      <w:r>
+        <w:rPr>
+          <w:rFonts w:eastAsia="Times New Roman"/>
+          <w:b/>
+          <w:color w:val="00FF00"/>
+        </w:rPr>
+        <w:t xml:space="preserve">{d.edited_fields.state_of_land.has_community_water_shed:ifEQ(true):showBegin} </w:t>
+      </w:r>
+      <w:r>
+        <w:rPr>
+          <w:rFonts w:eastAsia="Times New Roman"/>
+          <w:b/>
+          <w:color w:val="234075"/>
+        </w:rPr>
+        <w:t xml:space="preserve">[EDITED] </w:t>
+      </w:r>
+      <w:r>
+        <w:rPr>
+          <w:rFonts w:eastAsia="Times New Roman"/>
+          <w:b/>
+          <w:color w:val="00FF00"/>
+        </w:rPr>
+        <w:t>{d.edited_fields.state_of_land.has_community_water_shed:showEnd}</w:t>
+      </w:r>
+    </w:p>
+    <w:p>
+      <w:pPr>
+        <w:pStyle w:val="LO-normal1"/>
+        <w:rPr>
+          <w:rFonts w:eastAsia="Times New Roman"/>
+        </w:rPr>
+      </w:pPr>
+      <w:r>
+        <w:rPr>
+          <w:rFonts w:eastAsia="Times New Roman"/>
+        </w:rPr>
+        <w:t>{d.state_of_land.has_community_water_shed}</w:t>
+      </w:r>
+    </w:p>
+    <w:p>
+      <w:pPr>
+        <w:pStyle w:val="LO-normal1"/>
+        <w:rPr>
+          <w:rFonts w:eastAsia="Times New Roman"/>
+          <w:b/>
+        </w:rPr>
+      </w:pPr>
+      <w:r>
+        <w:rPr>
+          <w:rFonts w:eastAsia="Times New Roman"/>
+          <w:b/>
+        </w:rPr>
+        <w:t>Activities in park</w:t>
+      </w:r>
+      <w:r>
+        <w:rPr>
+          <w:rFonts w:eastAsia="Times New Roman"/>
+          <w:b/>
+          <w:color w:val="00FF00"/>
+        </w:rPr>
+        <w:t xml:space="preserve">{d.edited_fields.state_of_land.has_activity_in_park:ifEQ(true):showBegin} </w:t>
+      </w:r>
+      <w:r>
+        <w:rPr>
+          <w:rFonts w:eastAsia="Times New Roman"/>
+          <w:b/>
+          <w:color w:val="234075"/>
+        </w:rPr>
+        <w:t xml:space="preserve">[EDITED] </w:t>
+      </w:r>
+      <w:r>
+        <w:rPr>
+          <w:rFonts w:eastAsia="Times New Roman"/>
+          <w:b/>
+          <w:color w:val="00FF00"/>
+        </w:rPr>
+        <w:t>{d.edited_fields.state_of_land.has_activity_in_park:showEnd}</w:t>
+      </w:r>
+    </w:p>
+    <w:p>
+      <w:pPr>
+        <w:pStyle w:val="LO-normal1"/>
+        <w:rPr>
+          <w:rFonts w:eastAsia="Times New Roman"/>
+          <w:b/>
+        </w:rPr>
+      </w:pPr>
+      <w:r>
+        <w:rPr>
+          <w:rFonts w:eastAsia="Times New Roman"/>
+        </w:rPr>
+        <w:t>{d.state_of_land.has_activity_in_park}</w:t>
+      </w:r>
+    </w:p>
+    <w:p>
+      <w:pPr>
+        <w:pStyle w:val="LO-normal1"/>
+        <w:rPr>
+          <w:rFonts w:eastAsia="Times New Roman"/>
+          <w:b/>
+        </w:rPr>
+      </w:pPr>
+      <w:r>
+        <w:rPr>
+          <w:rFonts w:eastAsia="Times New Roman"/>
+          <w:b/>
+        </w:rPr>
+        <w:t>Proposed activities on private land</w:t>
+      </w:r>
+      <w:r>
+        <w:rPr>
+          <w:rFonts w:eastAsia="Times New Roman"/>
+          <w:b/>
+          <w:color w:val="00FF00"/>
+        </w:rPr>
+        <w:t xml:space="preserve">{d.edited_fields.state_of_land.is_on_private_land:ifEQ(true):showBegin} </w:t>
+      </w:r>
+      <w:r>
+        <w:rPr>
+          <w:rFonts w:eastAsia="Times New Roman"/>
+          <w:b/>
+          <w:color w:val="234075"/>
+        </w:rPr>
+        <w:t xml:space="preserve">[EDITED] </w:t>
+      </w:r>
+      <w:r>
+        <w:rPr>
+          <w:rFonts w:eastAsia="Times New Roman"/>
+          <w:b/>
+          <w:color w:val="00FF00"/>
+        </w:rPr>
+        <w:t>{d.edited_fields.state_of_land.is_on_private_land:showEnd}</w:t>
+      </w:r>
+    </w:p>
+    <w:p>
+      <w:pPr>
+        <w:pStyle w:val="LO-normal1"/>
+        <w:rPr>
+          <w:rFonts w:eastAsia="Times New Roman"/>
+          <w:b/>
+        </w:rPr>
+      </w:pPr>
+      <w:r>
+        <w:rPr>
+          <w:rFonts w:eastAsia="Times New Roman"/>
+        </w:rPr>
+        <w:t>{d.state_of_land.is_on_private_land}</w:t>
+      </w:r>
+    </w:p>
+    <w:p>
+      <w:pPr>
+        <w:pStyle w:val="LO-normal1"/>
+        <w:rPr>
+          <w:rFonts w:eastAsia="Times New Roman"/>
+          <w:b/>
+        </w:rPr>
+      </w:pPr>
+      <w:r>
+        <w:rPr>
+          <w:rFonts w:eastAsia="Times New Roman"/>
+          <w:b/>
+        </w:rPr>
+        <w:t>Do you have authorization by the Lieutenant Governor in Council?</w:t>
+      </w:r>
+      <w:r>
+        <w:rPr>
+          <w:rFonts w:eastAsia="Times New Roman"/>
+          <w:b/>
+          <w:color w:val="00FF00"/>
+        </w:rPr>
+        <w:t xml:space="preserve">{d.edited_fields.state_of_land.has_auth_lieutenant_gov_council:ifEQ(true):showBegin} </w:t>
+      </w:r>
+      <w:r>
+        <w:rPr>
+          <w:rFonts w:eastAsia="Times New Roman"/>
+          <w:b/>
+          <w:color w:val="234075"/>
+        </w:rPr>
+        <w:t xml:space="preserve">[EDITED] </w:t>
+      </w:r>
+      <w:r>
+        <w:rPr>
+          <w:rFonts w:eastAsia="Times New Roman"/>
+          <w:b/>
+          <w:color w:val="00FF00"/>
+        </w:rPr>
+        <w:t>{d.edited_fields.state_of_land.has_auth_lieutenant_gov_council:showEnd}</w:t>
+      </w:r>
+    </w:p>
+    <w:p>
+      <w:pPr>
+        <w:pStyle w:val="LO-normal1"/>
+        <w:rPr>
+          <w:rFonts w:eastAsia="Times New Roman"/>
+          <w:b/>
+        </w:rPr>
+      </w:pPr>
+      <w:r>
+        <w:rPr>
+          <w:rFonts w:eastAsia="Times New Roman"/>
+        </w:rPr>
+        <w:t>{d.state_of_land.has_auth_lieutenant_gov_council}</w:t>
+      </w:r>
+    </w:p>
+    <w:p>
+      <w:pPr>
+        <w:pStyle w:val="Heading3"/>
+        <w:rPr>
+          <w:rFonts w:eastAsia="Times New Roman"/>
+        </w:rPr>
+      </w:pPr>
+      <w:bookmarkStart w:id="8" w:name="_zbfhzcgfbind"/>
       <w:bookmarkEnd w:id="8"/>
       <w:r>
         <w:rPr>
           <w:rFonts w:eastAsia="Times New Roman"/>
         </w:rPr>
-        <w:t>Land Ownership</w:t>
-      </w:r>
-    </w:p>
-    <w:p>
-      <w:pPr>
-        <w:pStyle w:val="LO-normal1"/>
-        <w:rPr>
-          <w:rFonts w:eastAsia="Times New Roman"/>
-          <w:b/>
-        </w:rPr>
-      </w:pPr>
-      <w:r>
-        <w:rPr>
-          <w:rFonts w:eastAsia="Times New Roman"/>
-          <w:b/>
-        </w:rPr>
-        <w:t>Application in a community watershed</w:t>
-      </w:r>
-      <w:r>
-        <w:rPr>
-          <w:rFonts w:eastAsia="Times New Roman"/>
-          <w:b/>
-          <w:color w:val="00FF00"/>
-        </w:rPr>
-        <w:t xml:space="preserve">{d.edited_fields.state_of_land.has_community_water_shed:ifEQ(true):showBegin} </w:t>
+        <w:t>Cultural Heritage Resources</w:t>
+      </w:r>
+    </w:p>
+    <w:p>
+      <w:pPr>
+        <w:pStyle w:val="LO-normal1"/>
+        <w:rPr>
+          <w:rFonts w:eastAsia="Times New Roman"/>
+          <w:b/>
+        </w:rPr>
+      </w:pPr>
+      <w:r>
+        <w:rPr>
+          <w:rFonts w:eastAsia="Times New Roman"/>
+          <w:b/>
+        </w:rPr>
+        <w:t>Are you aware of any protected archaeological sites that may be affected by the proposed project?</w:t>
+      </w:r>
+      <w:r>
+        <w:rPr>
+          <w:rFonts w:eastAsia="Times New Roman"/>
+          <w:b/>
+          <w:color w:val="00FF00"/>
+        </w:rPr>
+        <w:t xml:space="preserve">{d.edited_fields.state_of_land.has_archaeology_sites_affected:ifEQ(true):showBegin} </w:t>
       </w:r>
       <w:r>
         <w:rPr>
@@ -2424,45 +2664,45 @@
           <w:b/>
           <w:color w:val="00FF00"/>
         </w:rPr>
-        <w:t>{d.edited_fields.state_of_land.has_community_water_shed:showEnd}</w:t>
-      </w:r>
-    </w:p>
-    <w:p>
-      <w:pPr>
-        <w:pStyle w:val="LO-normal1"/>
-        <w:rPr>
-          <w:rFonts w:eastAsia="Times New Roman"/>
-        </w:rPr>
-      </w:pPr>
-      <w:r>
-        <w:rPr>
-          <w:rFonts w:eastAsia="Times New Roman"/>
-        </w:rPr>
-        <w:t>{d.state_of_land.has_community_water_shed}</w:t>
-      </w:r>
-    </w:p>
-    <w:p>
-      <w:pPr>
-        <w:pStyle w:val="LO-normal1"/>
-        <w:rPr>
-          <w:rFonts w:eastAsia="Times New Roman"/>
-          <w:b/>
-        </w:rPr>
-      </w:pPr>
-      <w:r>
-        <w:rPr>
-          <w:rFonts w:eastAsia="Times New Roman"/>
-          <w:b/>
-        </w:rPr>
-        <w:t>Activities in park</w:t>
-      </w:r>
-      <w:r>
-        <w:rPr>
-          <w:rFonts w:eastAsia="Times New Roman"/>
-          <w:b/>
-          <w:color w:val="00FF00"/>
-        </w:rPr>
-        <w:t xml:space="preserve">{d.edited_fields.state_of_land.has_activity_in_park:ifEQ(true):showBegin} </w:t>
+        <w:t>{d.edited_fields.state_of_land.has_archaeology_sites_affected:showEnd}</w:t>
+      </w:r>
+    </w:p>
+    <w:p>
+      <w:pPr>
+        <w:pStyle w:val="LO-normal1"/>
+        <w:rPr>
+          <w:rFonts w:eastAsia="Times New Roman"/>
+        </w:rPr>
+      </w:pPr>
+      <w:r>
+        <w:rPr>
+          <w:rFonts w:eastAsia="Times New Roman"/>
+        </w:rPr>
+        <w:t>{d.state_of_land.has_archaeology_sites_affected}</w:t>
+      </w:r>
+    </w:p>
+    <w:p>
+      <w:pPr>
+        <w:pStyle w:val="LO-normal1"/>
+        <w:rPr>
+          <w:rFonts w:eastAsia="Times New Roman"/>
+          <w:b/>
+        </w:rPr>
+      </w:pPr>
+      <w:r>
+        <w:rPr>
+          <w:rFonts w:eastAsia="Times New Roman"/>
+          <w:b/>
+        </w:rPr>
+        <w:t>Plan to protect the archaeological site</w:t>
+      </w:r>
+      <w:r>
+        <w:rPr>
+          <w:rFonts w:eastAsia="Times New Roman"/>
+          <w:b/>
+          <w:color w:val="00FF00"/>
+        </w:rPr>
+        <w:t xml:space="preserve">{d.edited_fields.state_of_land.arch_site_protection_plan:ifEQ(true):showBegin} </w:t>
       </w:r>
       <w:r>
         <w:rPr>
@@ -2478,132 +2718,21 @@
           <w:b/>
           <w:color w:val="00FF00"/>
         </w:rPr>
-        <w:t>{d.edited_fields.state_of_land.has_activity_in_park:showEnd}</w:t>
-      </w:r>
-    </w:p>
-    <w:p>
-      <w:pPr>
-        <w:pStyle w:val="LO-normal1"/>
-        <w:rPr>
-          <w:rFonts w:eastAsia="Times New Roman"/>
-          <w:b/>
-        </w:rPr>
-      </w:pPr>
-      <w:r>
-        <w:rPr>
-          <w:rFonts w:eastAsia="Times New Roman"/>
-        </w:rPr>
-        <w:t>{d.state_of_land.has_activity_in_park}</w:t>
-      </w:r>
-    </w:p>
-    <w:p>
-      <w:pPr>
-        <w:pStyle w:val="LO-normal1"/>
-        <w:rPr>
-          <w:rFonts w:eastAsia="Times New Roman"/>
-          <w:b/>
-        </w:rPr>
-      </w:pPr>
-      <w:r>
-        <w:rPr>
-          <w:rFonts w:eastAsia="Times New Roman"/>
-          <w:b/>
-        </w:rPr>
-        <w:t>Proposed activities on private land</w:t>
-      </w:r>
-      <w:r>
-        <w:rPr>
-          <w:rFonts w:eastAsia="Times New Roman"/>
-          <w:b/>
-          <w:color w:val="00FF00"/>
-        </w:rPr>
-        <w:t xml:space="preserve">{d.edited_fields.state_of_land.is_on_private_land:ifEQ(true):showBegin} </w:t>
-      </w:r>
-      <w:r>
-        <w:rPr>
-          <w:rFonts w:eastAsia="Times New Roman"/>
-          <w:b/>
-          <w:color w:val="234075"/>
-        </w:rPr>
-        <w:t xml:space="preserve">[EDITED] </w:t>
-      </w:r>
-      <w:r>
-        <w:rPr>
-          <w:rFonts w:eastAsia="Times New Roman"/>
-          <w:b/>
-          <w:color w:val="00FF00"/>
-        </w:rPr>
-        <w:t>{d.edited_fields.state_of_land.is_on_private_land:showEnd}</w:t>
-      </w:r>
-    </w:p>
-    <w:p>
-      <w:pPr>
-        <w:pStyle w:val="LO-normal1"/>
-        <w:rPr>
-          <w:rFonts w:eastAsia="Times New Roman"/>
-          <w:b/>
-        </w:rPr>
-      </w:pPr>
-      <w:r>
-        <w:rPr>
-          <w:rFonts w:eastAsia="Times New Roman"/>
-        </w:rPr>
-        <w:t>{d.state_of_land.is_on_private_land}</w:t>
-      </w:r>
-    </w:p>
-    <w:p>
-      <w:pPr>
-        <w:pStyle w:val="LO-normal1"/>
-        <w:rPr>
-          <w:rFonts w:eastAsia="Times New Roman"/>
-          <w:b/>
-        </w:rPr>
-      </w:pPr>
-      <w:r>
-        <w:rPr>
-          <w:rFonts w:eastAsia="Times New Roman"/>
-          <w:b/>
-        </w:rPr>
-        <w:t>Do you have authorization by the Lieutenant Governor in Council?</w:t>
-      </w:r>
-      <w:r>
-        <w:rPr>
-          <w:rFonts w:eastAsia="Times New Roman"/>
-          <w:b/>
-          <w:color w:val="00FF00"/>
-        </w:rPr>
-        <w:t xml:space="preserve">{d.edited_fields.state_of_land.has_auth_lieutenant_gov_council:ifEQ(true):showBegin} </w:t>
-      </w:r>
-      <w:r>
-        <w:rPr>
-          <w:rFonts w:eastAsia="Times New Roman"/>
-          <w:b/>
-          <w:color w:val="234075"/>
-        </w:rPr>
-        <w:t xml:space="preserve">[EDITED] </w:t>
-      </w:r>
-      <w:r>
-        <w:rPr>
-          <w:rFonts w:eastAsia="Times New Roman"/>
-          <w:b/>
-          <w:color w:val="00FF00"/>
-        </w:rPr>
-        <w:t>{d.edited_fields.state_of_land.has_auth_lieutenant_gov_council:showEnd}</w:t>
-      </w:r>
-    </w:p>
-    <w:p>
-      <w:pPr>
-        <w:pStyle w:val="LO-normal1"/>
-        <w:rPr>
-          <w:rFonts w:eastAsia="Times New Roman"/>
-          <w:b/>
-        </w:rPr>
-      </w:pPr>
-      <w:r>
-        <w:rPr>
-          <w:rFonts w:eastAsia="Times New Roman"/>
-        </w:rPr>
-        <w:t>{d.state_of_land.has_auth_lieutenant_gov_council}</w:t>
+        <w:t>{d.edited_fields.state_of_land.arch_site_protection_plan:showEnd}</w:t>
+      </w:r>
+    </w:p>
+    <w:p>
+      <w:pPr>
+        <w:pStyle w:val="LO-normal1"/>
+        <w:rPr>
+          <w:rFonts w:eastAsia="Times New Roman"/>
+        </w:rPr>
+      </w:pPr>
+      <w:r>
+        <w:rPr>
+          <w:rFonts w:eastAsia="Times New Roman"/>
+        </w:rPr>
+        <w:t>{d.state_of_land.arch_site_protection_plan}</w:t>
       </w:r>
     </w:p>
     <w:p>
@@ -2613,132 +2742,8 @@
           <w:rFonts w:eastAsia="Times New Roman"/>
         </w:rPr>
       </w:pPr>
-      <w:bookmarkStart w:id="9" w:name="_zbfhzcgfbind"/>
+      <w:bookmarkStart w:id="9" w:name="_c8k63c2fafok"/>
       <w:bookmarkEnd w:id="9"/>
-      <w:r>
-        <w:rPr>
-          <w:rFonts w:eastAsia="Times New Roman"/>
-        </w:rPr>
-        <w:t>Cultural Heritage Resources</w:t>
-      </w:r>
-    </w:p>
-    <w:p>
-      <w:pPr>
-        <w:pStyle w:val="LO-normal1"/>
-        <w:rPr>
-          <w:rFonts w:eastAsia="Times New Roman"/>
-          <w:b/>
-        </w:rPr>
-      </w:pPr>
-      <w:r>
-        <w:rPr>
-          <w:rFonts w:eastAsia="Times New Roman"/>
-          <w:b/>
-        </w:rPr>
-        <w:t>Are you aware of any protected archaeological sites that may be affected by the proposed project?</w:t>
-      </w:r>
-      <w:r>
-        <w:rPr>
-          <w:rFonts w:eastAsia="Times New Roman"/>
-          <w:b/>
-          <w:color w:val="00FF00"/>
-        </w:rPr>
-        <w:t xml:space="preserve">{d.edited_fields.state_of_land.has_archaeology_sites_affected:ifEQ(true):showBegin} </w:t>
-      </w:r>
-      <w:r>
-        <w:rPr>
-          <w:rFonts w:eastAsia="Times New Roman"/>
-          <w:b/>
-          <w:color w:val="234075"/>
-        </w:rPr>
-        <w:t xml:space="preserve">[EDITED] </w:t>
-      </w:r>
-      <w:r>
-        <w:rPr>
-          <w:rFonts w:eastAsia="Times New Roman"/>
-          <w:b/>
-          <w:color w:val="00FF00"/>
-        </w:rPr>
-        <w:t>{d.edited_fields.state_of_land.has_archaeology_sites_affected:showEnd}</w:t>
-      </w:r>
-    </w:p>
-    <w:p>
-      <w:pPr>
-        <w:pStyle w:val="LO-normal1"/>
-        <w:rPr>
-          <w:rFonts w:eastAsia="Times New Roman"/>
-        </w:rPr>
-      </w:pPr>
-      <w:r>
-        <w:rPr>
-          <w:rFonts w:eastAsia="Times New Roman"/>
-        </w:rPr>
-        <w:t>{d.state_of_land.has_archaeology_sites_affected}</w:t>
-      </w:r>
-    </w:p>
-    <w:p>
-      <w:pPr>
-        <w:pStyle w:val="LO-normal1"/>
-        <w:rPr>
-          <w:rFonts w:eastAsia="Times New Roman"/>
-          <w:b/>
-        </w:rPr>
-      </w:pPr>
-      <w:r>
-        <w:rPr>
-          <w:rFonts w:eastAsia="Times New Roman"/>
-          <w:b/>
-        </w:rPr>
-        <w:t>Plan to protect the archaeological site</w:t>
-      </w:r>
-      <w:r>
-        <w:rPr>
-          <w:rFonts w:eastAsia="Times New Roman"/>
-          <w:b/>
-          <w:color w:val="00FF00"/>
-        </w:rPr>
-        <w:t xml:space="preserve">{d.edited_fields.state_of_land.arch_site_protection_plan:ifEQ(true):showBegin} </w:t>
-      </w:r>
-      <w:r>
-        <w:rPr>
-          <w:rFonts w:eastAsia="Times New Roman"/>
-          <w:b/>
-          <w:color w:val="234075"/>
-        </w:rPr>
-        <w:t xml:space="preserve">[EDITED] </w:t>
-      </w:r>
-      <w:r>
-        <w:rPr>
-          <w:rFonts w:eastAsia="Times New Roman"/>
-          <w:b/>
-          <w:color w:val="00FF00"/>
-        </w:rPr>
-        <w:t>{d.edited_fields.state_of_land.arch_site_protection_plan:showEnd}</w:t>
-      </w:r>
-    </w:p>
-    <w:p>
-      <w:pPr>
-        <w:pStyle w:val="LO-normal1"/>
-        <w:rPr>
-          <w:rFonts w:eastAsia="Times New Roman"/>
-        </w:rPr>
-      </w:pPr>
-      <w:r>
-        <w:rPr>
-          <w:rFonts w:eastAsia="Times New Roman"/>
-        </w:rPr>
-        <w:t>{d.state_of_land.arch_site_protection_plan}</w:t>
-      </w:r>
-    </w:p>
-    <w:p>
-      <w:pPr>
-        <w:pStyle w:val="Heading3"/>
-        <w:rPr>
-          <w:rFonts w:eastAsia="Times New Roman"/>
-        </w:rPr>
-      </w:pPr>
-      <w:bookmarkStart w:id="10" w:name="_c8k63c2fafok"/>
-      <w:bookmarkEnd w:id="10"/>
       <w:r>
         <w:rPr>
           <w:rFonts w:eastAsia="Times New Roman"/>
@@ -2974,145 +2979,145 @@
           <w:rFonts w:eastAsia="Times New Roman"/>
         </w:rPr>
       </w:pPr>
-      <w:bookmarkStart w:id="11" w:name="_h77hkktvaz8g"/>
+      <w:bookmarkStart w:id="10" w:name="_h77hkktvaz8g"/>
+      <w:bookmarkEnd w:id="10"/>
+      <w:r>
+        <w:rPr>
+          <w:rFonts w:eastAsia="Times New Roman"/>
+        </w:rPr>
+        <w:t>First Aid</w:t>
+      </w:r>
+    </w:p>
+    <w:p>
+      <w:pPr>
+        <w:pStyle w:val="LO-normal1"/>
+        <w:rPr>
+          <w:rFonts w:eastAsia="Times New Roman"/>
+          <w:b/>
+        </w:rPr>
+      </w:pPr>
+      <w:r>
+        <w:rPr>
+          <w:rFonts w:eastAsia="Times New Roman"/>
+          <w:b/>
+        </w:rPr>
+        <w:t>Proposed First Aid equipment on site</w:t>
+      </w:r>
+      <w:r>
+        <w:rPr>
+          <w:rFonts w:eastAsia="Times New Roman"/>
+          <w:b/>
+          <w:color w:val="00FF00"/>
+        </w:rPr>
+        <w:t xml:space="preserve">{d.edited_fields.first_aid_equipment_on_site:ifEQ(true):showBegin} </w:t>
+      </w:r>
+      <w:r>
+        <w:rPr>
+          <w:rFonts w:eastAsia="Times New Roman"/>
+          <w:b/>
+          <w:color w:val="234075"/>
+        </w:rPr>
+        <w:t xml:space="preserve">[EDITED] </w:t>
+      </w:r>
+      <w:r>
+        <w:rPr>
+          <w:rFonts w:eastAsia="Times New Roman"/>
+          <w:b/>
+          <w:color w:val="00FF00"/>
+        </w:rPr>
+        <w:t>{d.edited_fields.first_aid_equipment_on_site:showEnd}</w:t>
+      </w:r>
+    </w:p>
+    <w:p>
+      <w:pPr>
+        <w:pStyle w:val="LO-normal1"/>
+        <w:rPr>
+          <w:rFonts w:eastAsia="Times New Roman"/>
+          <w:b/>
+        </w:rPr>
+      </w:pPr>
+      <w:r>
+        <w:rPr>
+          <w:rFonts w:eastAsia="Times New Roman"/>
+        </w:rPr>
+        <w:t>{d.first_aid_equipment_on_site}</w:t>
+      </w:r>
+    </w:p>
+    <w:p>
+      <w:pPr>
+        <w:pStyle w:val="LO-normal1"/>
+        <w:rPr>
+          <w:rFonts w:eastAsia="Times New Roman"/>
+          <w:b/>
+        </w:rPr>
+      </w:pPr>
+      <w:r>
+        <w:rPr>
+          <w:rFonts w:eastAsia="Times New Roman"/>
+          <w:b/>
+        </w:rPr>
+        <w:t>Level of First Aid Certificate held by attendant</w:t>
+      </w:r>
+      <w:r>
+        <w:rPr>
+          <w:rFonts w:eastAsia="Times New Roman"/>
+          <w:b/>
+          <w:color w:val="00FF00"/>
+        </w:rPr>
+        <w:t xml:space="preserve">{d.edited_fields.first_aid_cert_level:ifEQ(true):showBegin} </w:t>
+      </w:r>
+      <w:r>
+        <w:rPr>
+          <w:rFonts w:eastAsia="Times New Roman"/>
+          <w:b/>
+          <w:color w:val="234075"/>
+        </w:rPr>
+        <w:t xml:space="preserve">[EDITED] </w:t>
+      </w:r>
+      <w:r>
+        <w:rPr>
+          <w:rFonts w:eastAsia="Times New Roman"/>
+          <w:b/>
+          <w:color w:val="00FF00"/>
+        </w:rPr>
+        <w:t>{d.edited_fields.first_aid_cert_level:showEnd}</w:t>
+      </w:r>
+    </w:p>
+    <w:p>
+      <w:pPr>
+        <w:pStyle w:val="LO-normal1"/>
+        <w:rPr>
+          <w:rFonts w:eastAsia="Times New Roman"/>
+          <w:b/>
+        </w:rPr>
+      </w:pPr>
+      <w:r>
+        <w:rPr>
+          <w:rFonts w:eastAsia="Times New Roman"/>
+        </w:rPr>
+        <w:t>{d.first_aid_cert_level}</w:t>
+      </w:r>
+    </w:p>
+    <w:p>
+      <w:pPr>
+        <w:pStyle w:val="LO-normal1"/>
+        <w:rPr>
+          <w:rFonts w:eastAsia="Times New Roman"/>
+        </w:rPr>
+      </w:pPr>
+      <w:r>
+        <w:br w:type="page"/>
+      </w:r>
+    </w:p>
+    <w:p>
+      <w:pPr>
+        <w:pStyle w:val="Heading1"/>
+        <w:rPr>
+          <w:rFonts w:eastAsia="Times New Roman"/>
+        </w:rPr>
+      </w:pPr>
+      <w:bookmarkStart w:id="11" w:name="_7k3u8w7nrhyg"/>
       <w:bookmarkEnd w:id="11"/>
-      <w:r>
-        <w:rPr>
-          <w:rFonts w:eastAsia="Times New Roman"/>
-        </w:rPr>
-        <w:t>First Aid</w:t>
-      </w:r>
-    </w:p>
-    <w:p>
-      <w:pPr>
-        <w:pStyle w:val="LO-normal1"/>
-        <w:rPr>
-          <w:rFonts w:eastAsia="Times New Roman"/>
-          <w:b/>
-        </w:rPr>
-      </w:pPr>
-      <w:r>
-        <w:rPr>
-          <w:rFonts w:eastAsia="Times New Roman"/>
-          <w:b/>
-        </w:rPr>
-        <w:t>Proposed First Aid equipment on site</w:t>
-      </w:r>
-      <w:r>
-        <w:rPr>
-          <w:rFonts w:eastAsia="Times New Roman"/>
-          <w:b/>
-          <w:color w:val="00FF00"/>
-        </w:rPr>
-        <w:t xml:space="preserve">{d.edited_fields.first_aid_equipment_on_site:ifEQ(true):showBegin} </w:t>
-      </w:r>
-      <w:r>
-        <w:rPr>
-          <w:rFonts w:eastAsia="Times New Roman"/>
-          <w:b/>
-          <w:color w:val="234075"/>
-        </w:rPr>
-        <w:t xml:space="preserve">[EDITED] </w:t>
-      </w:r>
-      <w:r>
-        <w:rPr>
-          <w:rFonts w:eastAsia="Times New Roman"/>
-          <w:b/>
-          <w:color w:val="00FF00"/>
-        </w:rPr>
-        <w:t>{d.edited_fields.first_aid_equipment_on_site:showEnd}</w:t>
-      </w:r>
-    </w:p>
-    <w:p>
-      <w:pPr>
-        <w:pStyle w:val="LO-normal1"/>
-        <w:rPr>
-          <w:rFonts w:eastAsia="Times New Roman"/>
-          <w:b/>
-        </w:rPr>
-      </w:pPr>
-      <w:r>
-        <w:rPr>
-          <w:rFonts w:eastAsia="Times New Roman"/>
-        </w:rPr>
-        <w:t>{d.first_aid_equipment_on_site}</w:t>
-      </w:r>
-    </w:p>
-    <w:p>
-      <w:pPr>
-        <w:pStyle w:val="LO-normal1"/>
-        <w:rPr>
-          <w:rFonts w:eastAsia="Times New Roman"/>
-          <w:b/>
-        </w:rPr>
-      </w:pPr>
-      <w:r>
-        <w:rPr>
-          <w:rFonts w:eastAsia="Times New Roman"/>
-          <w:b/>
-        </w:rPr>
-        <w:t>Level of First Aid Certificate held by attendant</w:t>
-      </w:r>
-      <w:r>
-        <w:rPr>
-          <w:rFonts w:eastAsia="Times New Roman"/>
-          <w:b/>
-          <w:color w:val="00FF00"/>
-        </w:rPr>
-        <w:t xml:space="preserve">{d.edited_fields.first_aid_cert_level:ifEQ(true):showBegin} </w:t>
-      </w:r>
-      <w:r>
-        <w:rPr>
-          <w:rFonts w:eastAsia="Times New Roman"/>
-          <w:b/>
-          <w:color w:val="234075"/>
-        </w:rPr>
-        <w:t xml:space="preserve">[EDITED] </w:t>
-      </w:r>
-      <w:r>
-        <w:rPr>
-          <w:rFonts w:eastAsia="Times New Roman"/>
-          <w:b/>
-          <w:color w:val="00FF00"/>
-        </w:rPr>
-        <w:t>{d.edited_fields.first_aid_cert_level:showEnd}</w:t>
-      </w:r>
-    </w:p>
-    <w:p>
-      <w:pPr>
-        <w:pStyle w:val="LO-normal1"/>
-        <w:rPr>
-          <w:rFonts w:eastAsia="Times New Roman"/>
-          <w:b/>
-        </w:rPr>
-      </w:pPr>
-      <w:r>
-        <w:rPr>
-          <w:rFonts w:eastAsia="Times New Roman"/>
-        </w:rPr>
-        <w:t>{d.first_aid_cert_level}</w:t>
-      </w:r>
-    </w:p>
-    <w:p>
-      <w:pPr>
-        <w:pStyle w:val="LO-normal1"/>
-        <w:rPr>
-          <w:rFonts w:eastAsia="Times New Roman"/>
-        </w:rPr>
-      </w:pPr>
-      <w:r>
-        <w:br w:type="page"/>
-      </w:r>
-    </w:p>
-    <w:p>
-      <w:pPr>
-        <w:pStyle w:val="Heading1"/>
-        <w:rPr>
-          <w:rFonts w:eastAsia="Times New Roman"/>
-        </w:rPr>
-      </w:pPr>
-      <w:bookmarkStart w:id="12" w:name="_7k3u8w7nrhyg"/>
-      <w:bookmarkEnd w:id="12"/>
       <w:r>
         <w:rPr>
           <w:rFonts w:eastAsia="Times New Roman"/>
@@ -3158,31 +3163,31 @@
           <w:rFonts w:eastAsia="Times New Roman"/>
         </w:rPr>
       </w:pPr>
-      <w:bookmarkStart w:id="13" w:name="_o45a6r34wnrf"/>
+      <w:bookmarkStart w:id="12" w:name="_o45a6r34wnrf"/>
+      <w:bookmarkEnd w:id="12"/>
+      <w:r>
+        <w:rPr>
+          <w:rFonts w:eastAsia="Times New Roman"/>
+        </w:rPr>
+        <w:t>Summary of Reclamation</w:t>
+      </w:r>
+    </w:p>
+    <w:p>
+      <w:pPr>
+        <w:rPr>
+          <w:rFonts w:eastAsia="Times New Roman"/>
+          <w:b/>
+        </w:rPr>
+      </w:pPr>
+      <w:r>
+        <w:rPr>
+          <w:rFonts w:eastAsia="Times New Roman"/>
+          <w:b/>
+        </w:rPr>
+        <w:t>Total merchantable timber volume</w:t>
+      </w:r>
+      <w:bookmarkStart w:id="13" w:name="_veunobatdgfg"/>
       <w:bookmarkEnd w:id="13"/>
-      <w:r>
-        <w:rPr>
-          <w:rFonts w:eastAsia="Times New Roman"/>
-        </w:rPr>
-        <w:t>Summary of Reclamation</w:t>
-      </w:r>
-    </w:p>
-    <w:p>
-      <w:pPr>
-        <w:rPr>
-          <w:rFonts w:eastAsia="Times New Roman"/>
-          <w:b/>
-        </w:rPr>
-      </w:pPr>
-      <w:r>
-        <w:rPr>
-          <w:rFonts w:eastAsia="Times New Roman"/>
-          <w:b/>
-        </w:rPr>
-        <w:t>Total merchantable timber volume</w:t>
-      </w:r>
-      <w:bookmarkStart w:id="14" w:name="_veunobatdgfg"/>
-      <w:bookmarkEnd w:id="14"/>
       <w:r>
         <w:rPr>
           <w:rFonts w:eastAsia="Times New Roman"/>
@@ -3592,8 +3597,8 @@
           <w:rFonts w:eastAsia="Times New Roman"/>
         </w:rPr>
       </w:pPr>
-      <w:bookmarkStart w:id="15" w:name="_n8vnuyaeq8da"/>
-      <w:bookmarkEnd w:id="15"/>
+      <w:bookmarkStart w:id="14" w:name="_n8vnuyaeq8da"/>
+      <w:bookmarkEnd w:id="14"/>
       <w:r>
         <w:rPr>
           <w:rFonts w:eastAsia="Times New Roman"/>
@@ -4056,84 +4061,84 @@
           <w:rFonts w:eastAsia="Times New Roman"/>
         </w:rPr>
       </w:pPr>
-      <w:bookmarkStart w:id="16" w:name="_xdf1b5ww0m84"/>
+      <w:bookmarkStart w:id="15" w:name="_xdf1b5ww0m84"/>
+      <w:bookmarkEnd w:id="15"/>
+      <w:r>
+        <w:rPr>
+          <w:rFonts w:eastAsia="Times New Roman"/>
+        </w:rPr>
+        <w:t>Bridges, Culverts, and Crossings</w:t>
+      </w:r>
+    </w:p>
+    <w:p>
+      <w:pPr>
+        <w:pStyle w:val="LO-normal1"/>
+        <w:rPr>
+          <w:rFonts w:eastAsia="Times New Roman"/>
+          <w:b/>
+        </w:rPr>
+      </w:pPr>
+      <w:r>
+        <w:rPr>
+          <w:rFonts w:eastAsia="Times New Roman"/>
+          <w:b/>
+        </w:rPr>
+        <w:t>Are you proposing any bridges, culverts, and crossings?</w:t>
+      </w:r>
+    </w:p>
+    <w:p>
+      <w:pPr>
+        <w:pStyle w:val="LO-normal1"/>
+        <w:rPr>
+          <w:rFonts w:eastAsia="Times New Roman"/>
+        </w:rPr>
+      </w:pPr>
+      <w:r>
+        <w:rPr>
+          <w:rFonts w:eastAsia="Times New Roman"/>
+        </w:rPr>
+        <w:t>{d.exploration_access.has_proposed_bridges_or_culverts}</w:t>
+      </w:r>
+    </w:p>
+    <w:p>
+      <w:pPr>
+        <w:pStyle w:val="LO-normal1"/>
+        <w:rPr>
+          <w:rFonts w:eastAsia="Times New Roman"/>
+          <w:b/>
+        </w:rPr>
+      </w:pPr>
+      <w:r>
+        <w:rPr>
+          <w:rFonts w:eastAsia="Times New Roman"/>
+          <w:b/>
+        </w:rPr>
+        <w:t>Describe the changes and reference the locations needed on the map later</w:t>
+      </w:r>
+    </w:p>
+    <w:p>
+      <w:pPr>
+        <w:pStyle w:val="LO-normal1"/>
+        <w:rPr>
+          <w:rFonts w:eastAsia="Times New Roman"/>
+        </w:rPr>
+      </w:pPr>
+      <w:r>
+        <w:rPr>
+          <w:rFonts w:eastAsia="Times New Roman"/>
+        </w:rPr>
+        <w:t>{d.exploration_access.bridge_culvert_crossing_description}</w:t>
+      </w:r>
+    </w:p>
+    <w:p>
+      <w:pPr>
+        <w:pStyle w:val="Heading3"/>
+        <w:rPr>
+          <w:rFonts w:eastAsia="Times New Roman"/>
+        </w:rPr>
+      </w:pPr>
+      <w:bookmarkStart w:id="16" w:name="_4vppuwk6awzd"/>
       <w:bookmarkEnd w:id="16"/>
-      <w:r>
-        <w:rPr>
-          <w:rFonts w:eastAsia="Times New Roman"/>
-        </w:rPr>
-        <w:t>Bridges, Culverts, and Crossings</w:t>
-      </w:r>
-    </w:p>
-    <w:p>
-      <w:pPr>
-        <w:pStyle w:val="LO-normal1"/>
-        <w:rPr>
-          <w:rFonts w:eastAsia="Times New Roman"/>
-          <w:b/>
-        </w:rPr>
-      </w:pPr>
-      <w:r>
-        <w:rPr>
-          <w:rFonts w:eastAsia="Times New Roman"/>
-          <w:b/>
-        </w:rPr>
-        <w:t>Are you proposing any bridges, culverts, and crossings?</w:t>
-      </w:r>
-    </w:p>
-    <w:p>
-      <w:pPr>
-        <w:pStyle w:val="LO-normal1"/>
-        <w:rPr>
-          <w:rFonts w:eastAsia="Times New Roman"/>
-        </w:rPr>
-      </w:pPr>
-      <w:r>
-        <w:rPr>
-          <w:rFonts w:eastAsia="Times New Roman"/>
-        </w:rPr>
-        <w:t>{d.exploration_access.has_proposed_bridges_or_culverts}</w:t>
-      </w:r>
-    </w:p>
-    <w:p>
-      <w:pPr>
-        <w:pStyle w:val="LO-normal1"/>
-        <w:rPr>
-          <w:rFonts w:eastAsia="Times New Roman"/>
-          <w:b/>
-        </w:rPr>
-      </w:pPr>
-      <w:r>
-        <w:rPr>
-          <w:rFonts w:eastAsia="Times New Roman"/>
-          <w:b/>
-        </w:rPr>
-        <w:t>Describe the changes and reference the locations needed on the map later</w:t>
-      </w:r>
-    </w:p>
-    <w:p>
-      <w:pPr>
-        <w:pStyle w:val="LO-normal1"/>
-        <w:rPr>
-          <w:rFonts w:eastAsia="Times New Roman"/>
-        </w:rPr>
-      </w:pPr>
-      <w:r>
-        <w:rPr>
-          <w:rFonts w:eastAsia="Times New Roman"/>
-        </w:rPr>
-        <w:t>{d.exploration_access.bridge_culvert_crossing_description}</w:t>
-      </w:r>
-    </w:p>
-    <w:p>
-      <w:pPr>
-        <w:pStyle w:val="Heading3"/>
-        <w:rPr>
-          <w:rFonts w:eastAsia="Times New Roman"/>
-        </w:rPr>
-      </w:pPr>
-      <w:bookmarkStart w:id="17" w:name="_4vppuwk6awzd"/>
-      <w:bookmarkEnd w:id="17"/>
       <w:r>
         <w:rPr>
           <w:rFonts w:eastAsia="Times New Roman"/>
@@ -4494,37 +4499,161 @@
           <w:rFonts w:eastAsia="Times New Roman"/>
         </w:rPr>
       </w:pPr>
-      <w:bookmarkStart w:id="18" w:name="_sykwrulx1oob"/>
+      <w:bookmarkStart w:id="17" w:name="_sykwrulx1oob"/>
+      <w:bookmarkEnd w:id="17"/>
+      <w:r>
+        <w:rPr>
+          <w:rFonts w:eastAsia="Times New Roman"/>
+        </w:rPr>
+        <w:t>Reclamation Program</w:t>
+      </w:r>
+    </w:p>
+    <w:p>
+      <w:pPr>
+        <w:pStyle w:val="LO-normal1"/>
+        <w:rPr>
+          <w:rFonts w:eastAsia="Times New Roman"/>
+          <w:b/>
+        </w:rPr>
+      </w:pPr>
+      <w:r>
+        <w:rPr>
+          <w:rFonts w:eastAsia="Times New Roman"/>
+          <w:b/>
+        </w:rPr>
+        <w:t>Proposed reclamation and timing for this specific activity</w:t>
+      </w:r>
+      <w:r>
+        <w:rPr>
+          <w:rFonts w:eastAsia="Times New Roman"/>
+          <w:b/>
+          <w:color w:val="00FF00"/>
+        </w:rPr>
+        <w:t xml:space="preserve">{d.edited_fields.exploration_access.reclamation_description:ifEQ(true):showBegin} </w:t>
+      </w:r>
+      <w:r>
+        <w:rPr>
+          <w:rFonts w:eastAsia="Times New Roman"/>
+          <w:b/>
+          <w:color w:val="234075"/>
+        </w:rPr>
+        <w:t>[EDITED]</w:t>
+      </w:r>
+      <w:r>
+        <w:rPr>
+          <w:rFonts w:eastAsia="Times New Roman"/>
+          <w:b/>
+          <w:color w:val="00FF00"/>
+        </w:rPr>
+        <w:t xml:space="preserve"> {d.edited_fields.exploration_access.reclamation_description:showEnd}</w:t>
+      </w:r>
+    </w:p>
+    <w:p>
+      <w:pPr>
+        <w:pStyle w:val="LO-normal1"/>
+        <w:rPr>
+          <w:rFonts w:eastAsia="Times New Roman"/>
+        </w:rPr>
+      </w:pPr>
+      <w:r>
+        <w:rPr>
+          <w:rFonts w:eastAsia="Times New Roman"/>
+        </w:rPr>
+        <w:t>{d.exploration_access.reclamation_description}</w:t>
+      </w:r>
+    </w:p>
+    <w:p>
+      <w:pPr>
+        <w:pStyle w:val="LO-normal1"/>
+        <w:rPr>
+          <w:rFonts w:eastAsia="Times New Roman"/>
+          <w:b/>
+        </w:rPr>
+      </w:pPr>
+      <w:r>
+        <w:rPr>
+          <w:rFonts w:eastAsia="Times New Roman"/>
+          <w:b/>
+        </w:rPr>
+        <w:t>Estimated Cost of reclamation activities described above</w:t>
+      </w:r>
+      <w:r>
+        <w:rPr>
+          <w:rFonts w:eastAsia="Times New Roman"/>
+          <w:b/>
+          <w:color w:val="00FF00"/>
+        </w:rPr>
+        <w:t xml:space="preserve">{d.edited_fields.exploration_access.reclamation_cost:ifEQ(true):showBegin} </w:t>
+      </w:r>
+      <w:r>
+        <w:rPr>
+          <w:rFonts w:eastAsia="Times New Roman"/>
+          <w:b/>
+          <w:color w:val="234075"/>
+        </w:rPr>
+        <w:t>[EDITED]</w:t>
+      </w:r>
+      <w:r>
+        <w:rPr>
+          <w:rFonts w:eastAsia="Times New Roman"/>
+          <w:b/>
+          <w:color w:val="00FF00"/>
+        </w:rPr>
+        <w:t xml:space="preserve"> {d.edited_fields.exploration_access.reclamation_cost:showEnd}</w:t>
+      </w:r>
+    </w:p>
+    <w:p>
+      <w:pPr>
+        <w:pStyle w:val="LO-normal1"/>
+        <w:rPr>
+          <w:rFonts w:eastAsia="Times New Roman"/>
+        </w:rPr>
+      </w:pPr>
+      <w:r>
+        <w:rPr>
+          <w:rFonts w:eastAsia="Times New Roman"/>
+        </w:rPr>
+        <w:t>{d.exploration_access.reclamation_cost}</w:t>
+      </w:r>
+    </w:p>
+    <w:p>
+      <w:pPr>
+        <w:pStyle w:val="Heading2"/>
+        <w:rPr>
+          <w:rFonts w:eastAsia="Times New Roman"/>
+        </w:rPr>
+      </w:pPr>
+      <w:bookmarkStart w:id="18" w:name="_yuysr82ymbpu"/>
       <w:bookmarkEnd w:id="18"/>
       <w:r>
         <w:rPr>
           <w:rFonts w:eastAsia="Times New Roman"/>
         </w:rPr>
-        <w:t>Reclamation Program</w:t>
-      </w:r>
-    </w:p>
-    <w:p>
-      <w:pPr>
-        <w:pStyle w:val="LO-normal1"/>
-        <w:rPr>
-          <w:rFonts w:eastAsia="Times New Roman"/>
-          <w:b/>
-        </w:rPr>
-      </w:pPr>
-      <w:r>
-        <w:rPr>
-          <w:rFonts w:eastAsia="Times New Roman"/>
-          <w:b/>
-        </w:rPr>
-        <w:t>Proposed reclamation and timing for this specific activity</w:t>
-      </w:r>
-      <w:r>
-        <w:rPr>
-          <w:rFonts w:eastAsia="Times New Roman"/>
-          <w:b/>
-          <w:color w:val="00FF00"/>
-        </w:rPr>
-        <w:t xml:space="preserve">{d.edited_fields.exploration_access.reclamation_description:ifEQ(true):showBegin} </w:t>
+        <w:t>Blasting</w:t>
+      </w:r>
+    </w:p>
+    <w:p>
+      <w:pPr>
+        <w:pStyle w:val="LO-normal1"/>
+        <w:rPr>
+          <w:rFonts w:eastAsia="Times New Roman"/>
+          <w:b/>
+        </w:rPr>
+      </w:pPr>
+      <w:r>
+        <w:rPr>
+          <w:rFonts w:eastAsia="Times New Roman"/>
+          <w:b/>
+        </w:rPr>
+        <w:t>On-site storage explosives</w:t>
+      </w:r>
+      <w:r>
+        <w:rPr>
+          <w:rFonts w:eastAsia="Times New Roman"/>
+          <w:b/>
+          <w:color w:val="00FF00"/>
+        </w:rPr>
+        <w:t xml:space="preserve">{d.edited_fields.blasting_operation.has_storage_explosive_on_site:ifEQ(true):showBegin} </w:t>
       </w:r>
       <w:r>
         <w:rPr>
@@ -4540,45 +4669,45 @@
           <w:b/>
           <w:color w:val="00FF00"/>
         </w:rPr>
-        <w:t xml:space="preserve"> {d.edited_fields.exploration_access.reclamation_description:showEnd}</w:t>
-      </w:r>
-    </w:p>
-    <w:p>
-      <w:pPr>
-        <w:pStyle w:val="LO-normal1"/>
-        <w:rPr>
-          <w:rFonts w:eastAsia="Times New Roman"/>
-        </w:rPr>
-      </w:pPr>
-      <w:r>
-        <w:rPr>
-          <w:rFonts w:eastAsia="Times New Roman"/>
-        </w:rPr>
-        <w:t>{d.exploration_access.reclamation_description}</w:t>
-      </w:r>
-    </w:p>
-    <w:p>
-      <w:pPr>
-        <w:pStyle w:val="LO-normal1"/>
-        <w:rPr>
-          <w:rFonts w:eastAsia="Times New Roman"/>
-          <w:b/>
-        </w:rPr>
-      </w:pPr>
-      <w:r>
-        <w:rPr>
-          <w:rFonts w:eastAsia="Times New Roman"/>
-          <w:b/>
-        </w:rPr>
-        <w:t>Estimated Cost of reclamation activities described above</w:t>
-      </w:r>
-      <w:r>
-        <w:rPr>
-          <w:rFonts w:eastAsia="Times New Roman"/>
-          <w:b/>
-          <w:color w:val="00FF00"/>
-        </w:rPr>
-        <w:t xml:space="preserve">{d.edited_fields.exploration_access.reclamation_cost:ifEQ(true):showBegin} </w:t>
+        <w:t xml:space="preserve"> {d.edited_fields.blasting_operation.has_storage_explosive_on_site:showEnd}</w:t>
+      </w:r>
+    </w:p>
+    <w:p>
+      <w:pPr>
+        <w:pStyle w:val="LO-normal1"/>
+        <w:rPr>
+          <w:rFonts w:eastAsia="Times New Roman"/>
+        </w:rPr>
+      </w:pPr>
+      <w:r>
+        <w:rPr>
+          <w:rFonts w:eastAsia="Times New Roman"/>
+        </w:rPr>
+        <w:t>{d.blasting_operation.has_storage_explosive_on_site}</w:t>
+      </w:r>
+    </w:p>
+    <w:p>
+      <w:pPr>
+        <w:pStyle w:val="LO-normal1"/>
+        <w:rPr>
+          <w:rFonts w:eastAsia="Times New Roman"/>
+          <w:b/>
+        </w:rPr>
+      </w:pPr>
+      <w:r>
+        <w:rPr>
+          <w:rFonts w:eastAsia="Times New Roman"/>
+          <w:b/>
+        </w:rPr>
+        <w:t>Explosive Magazine Storage and Use Permit</w:t>
+      </w:r>
+      <w:r>
+        <w:rPr>
+          <w:rFonts w:eastAsia="Times New Roman"/>
+          <w:b/>
+          <w:color w:val="00FF00"/>
+        </w:rPr>
+        <w:t xml:space="preserve">{d.edited_fields.blasting_operation.explosive_permit_issued:ifEQ(true):showBegin} </w:t>
       </w:r>
       <w:r>
         <w:rPr>
@@ -4594,21 +4723,132 @@
           <w:b/>
           <w:color w:val="00FF00"/>
         </w:rPr>
-        <w:t xml:space="preserve"> {d.edited_fields.exploration_access.reclamation_cost:showEnd}</w:t>
-      </w:r>
-    </w:p>
-    <w:p>
-      <w:pPr>
-        <w:pStyle w:val="LO-normal1"/>
-        <w:rPr>
-          <w:rFonts w:eastAsia="Times New Roman"/>
-        </w:rPr>
-      </w:pPr>
-      <w:r>
-        <w:rPr>
-          <w:rFonts w:eastAsia="Times New Roman"/>
-        </w:rPr>
-        <w:t>{d.exploration_access.reclamation_cost}</w:t>
+        <w:t xml:space="preserve"> {d.edited_fields.blasting_operation.explosive_permit_issued:showEnd}</w:t>
+      </w:r>
+    </w:p>
+    <w:p>
+      <w:pPr>
+        <w:pStyle w:val="LO-normal1"/>
+        <w:rPr>
+          <w:rFonts w:eastAsia="Times New Roman"/>
+          <w:b/>
+        </w:rPr>
+      </w:pPr>
+      <w:r>
+        <w:rPr>
+          <w:rFonts w:eastAsia="Times New Roman"/>
+        </w:rPr>
+        <w:t>{d.blasting_operation.explosive_permit_issued}</w:t>
+      </w:r>
+    </w:p>
+    <w:p>
+      <w:pPr>
+        <w:pStyle w:val="LO-normal1"/>
+        <w:rPr>
+          <w:rFonts w:eastAsia="Times New Roman"/>
+          <w:b/>
+        </w:rPr>
+      </w:pPr>
+      <w:r>
+        <w:rPr>
+          <w:rFonts w:eastAsia="Times New Roman"/>
+          <w:b/>
+        </w:rPr>
+        <w:t>Expiry Date</w:t>
+      </w:r>
+      <w:r>
+        <w:rPr>
+          <w:rFonts w:eastAsia="Times New Roman"/>
+          <w:b/>
+          <w:color w:val="00FF00"/>
+        </w:rPr>
+        <w:t xml:space="preserve">{d.edited_fields.blasting_operation.explosive_permit_expiry_date:ifEQ(true):showBegin} </w:t>
+      </w:r>
+      <w:r>
+        <w:rPr>
+          <w:rFonts w:eastAsia="Times New Roman"/>
+          <w:b/>
+          <w:color w:val="234075"/>
+        </w:rPr>
+        <w:t>[EDITED]</w:t>
+      </w:r>
+      <w:r>
+        <w:rPr>
+          <w:rFonts w:eastAsia="Times New Roman"/>
+          <w:b/>
+          <w:color w:val="00FF00"/>
+        </w:rPr>
+        <w:t xml:space="preserve"> {d.edited_fields.blasting_operation.explosive_permit_expiry_date:showEnd}</w:t>
+      </w:r>
+    </w:p>
+    <w:p>
+      <w:pPr>
+        <w:pStyle w:val="LO-normal1"/>
+        <w:rPr>
+          <w:rFonts w:eastAsia="Times New Roman"/>
+          <w:b/>
+        </w:rPr>
+      </w:pPr>
+      <w:r>
+        <w:rPr>
+          <w:rFonts w:eastAsia="Times New Roman"/>
+        </w:rPr>
+        <w:t>{d.blasting_operation.explosive_permit_expiry_date}</w:t>
+      </w:r>
+    </w:p>
+    <w:p>
+      <w:pPr>
+        <w:pStyle w:val="LO-normal1"/>
+        <w:rPr>
+          <w:rFonts w:eastAsia="Times New Roman"/>
+          <w:b/>
+        </w:rPr>
+      </w:pPr>
+      <w:r>
+        <w:rPr>
+          <w:rFonts w:eastAsia="Times New Roman"/>
+          <w:b/>
+        </w:rPr>
+        <w:t>Permit Number</w:t>
+      </w:r>
+      <w:r>
+        <w:rPr>
+          <w:rFonts w:eastAsia="Times New Roman"/>
+          <w:b/>
+          <w:color w:val="00FF00"/>
+        </w:rPr>
+        <w:t xml:space="preserve">{d.edited_fields.blasting_operation.explosive_permit_number:ifEQ(true):showBegin} </w:t>
+      </w:r>
+      <w:r>
+        <w:rPr>
+          <w:rFonts w:eastAsia="Times New Roman"/>
+          <w:b/>
+          <w:color w:val="234075"/>
+        </w:rPr>
+        <w:t>[EDITED]</w:t>
+      </w:r>
+      <w:r>
+        <w:rPr>
+          <w:rFonts w:eastAsia="Times New Roman"/>
+          <w:b/>
+          <w:color w:val="00FF00"/>
+        </w:rPr>
+        <w:t xml:space="preserve"> {d.edited_fields.blasting_operation.explosive_permit_number:showEnd}</w:t>
+      </w:r>
+    </w:p>
+    <w:p>
+      <w:pPr>
+        <w:pStyle w:val="LO-normal1"/>
+        <w:rPr>
+          <w:rFonts w:eastAsia="Times New Roman"/>
+          <w:b/>
+        </w:rPr>
+      </w:pPr>
+      <w:r>
+        <w:rPr>
+          <w:rFonts w:eastAsia="Times New Roman"/>
+        </w:rPr>
+        <w:t>{d.blasting_operation.explosive_permit_number}</w:t>
       </w:r>
     </w:p>
     <w:p>
@@ -4618,243 +4858,8 @@
           <w:rFonts w:eastAsia="Times New Roman"/>
         </w:rPr>
       </w:pPr>
-      <w:bookmarkStart w:id="19" w:name="_yuysr82ymbpu"/>
+      <w:bookmarkStart w:id="19" w:name="_a1jwbvx3h5ol"/>
       <w:bookmarkEnd w:id="19"/>
-      <w:r>
-        <w:rPr>
-          <w:rFonts w:eastAsia="Times New Roman"/>
-        </w:rPr>
-        <w:t>Blasting</w:t>
-      </w:r>
-    </w:p>
-    <w:p>
-      <w:pPr>
-        <w:pStyle w:val="LO-normal1"/>
-        <w:rPr>
-          <w:rFonts w:eastAsia="Times New Roman"/>
-          <w:b/>
-        </w:rPr>
-      </w:pPr>
-      <w:r>
-        <w:rPr>
-          <w:rFonts w:eastAsia="Times New Roman"/>
-          <w:b/>
-        </w:rPr>
-        <w:t>On-site storage explosives</w:t>
-      </w:r>
-      <w:r>
-        <w:rPr>
-          <w:rFonts w:eastAsia="Times New Roman"/>
-          <w:b/>
-          <w:color w:val="00FF00"/>
-        </w:rPr>
-        <w:t xml:space="preserve">{d.edited_fields.blasting_operation.has_storage_explosive_on_site:ifEQ(true):showBegin} </w:t>
-      </w:r>
-      <w:r>
-        <w:rPr>
-          <w:rFonts w:eastAsia="Times New Roman"/>
-          <w:b/>
-          <w:color w:val="234075"/>
-        </w:rPr>
-        <w:t>[EDITED]</w:t>
-      </w:r>
-      <w:r>
-        <w:rPr>
-          <w:rFonts w:eastAsia="Times New Roman"/>
-          <w:b/>
-          <w:color w:val="00FF00"/>
-        </w:rPr>
-        <w:t xml:space="preserve"> {d.edited_fields.blasting_operation.has_storage_explosive_on_site:showEnd}</w:t>
-      </w:r>
-    </w:p>
-    <w:p>
-      <w:pPr>
-        <w:pStyle w:val="LO-normal1"/>
-        <w:rPr>
-          <w:rFonts w:eastAsia="Times New Roman"/>
-        </w:rPr>
-      </w:pPr>
-      <w:r>
-        <w:rPr>
-          <w:rFonts w:eastAsia="Times New Roman"/>
-        </w:rPr>
-        <w:t>{d.blasting_operation.has_storage_explosive_on_site}</w:t>
-      </w:r>
-    </w:p>
-    <w:p>
-      <w:pPr>
-        <w:pStyle w:val="LO-normal1"/>
-        <w:rPr>
-          <w:rFonts w:eastAsia="Times New Roman"/>
-          <w:b/>
-        </w:rPr>
-      </w:pPr>
-      <w:r>
-        <w:rPr>
-          <w:rFonts w:eastAsia="Times New Roman"/>
-          <w:b/>
-        </w:rPr>
-        <w:t>Explosive Magazine Storage and Use Permit</w:t>
-      </w:r>
-      <w:r>
-        <w:rPr>
-          <w:rFonts w:eastAsia="Times New Roman"/>
-          <w:b/>
-          <w:color w:val="00FF00"/>
-        </w:rPr>
-        <w:t xml:space="preserve">{d.edited_fields.blasting_operation.explosive_permit_issued:ifEQ(true):showBegin} </w:t>
-      </w:r>
-      <w:r>
-        <w:rPr>
-          <w:rFonts w:eastAsia="Times New Roman"/>
-          <w:b/>
-          <w:color w:val="234075"/>
-        </w:rPr>
-        <w:t>[EDITED]</w:t>
-      </w:r>
-      <w:r>
-        <w:rPr>
-          <w:rFonts w:eastAsia="Times New Roman"/>
-          <w:b/>
-          <w:color w:val="00FF00"/>
-        </w:rPr>
-        <w:t xml:space="preserve"> {d.edited_fields.blasting_operation.explosive_permit_issued:showEnd}</w:t>
-      </w:r>
-    </w:p>
-    <w:p>
-      <w:pPr>
-        <w:pStyle w:val="LO-normal1"/>
-        <w:rPr>
-          <w:rFonts w:eastAsia="Times New Roman"/>
-          <w:b/>
-        </w:rPr>
-      </w:pPr>
-      <w:r>
-        <w:rPr>
-          <w:rFonts w:eastAsia="Times New Roman"/>
-        </w:rPr>
-        <w:t>{d.blasting_operation.explosive_permit_issued}</w:t>
-      </w:r>
-    </w:p>
-    <w:p>
-      <w:pPr>
-        <w:pStyle w:val="LO-normal1"/>
-        <w:rPr>
-          <w:rFonts w:eastAsia="Times New Roman"/>
-          <w:b/>
-        </w:rPr>
-      </w:pPr>
-      <w:r>
-        <w:rPr>
-          <w:rFonts w:eastAsia="Times New Roman"/>
-          <w:b/>
-        </w:rPr>
-        <w:t>Expiry Date</w:t>
-      </w:r>
-      <w:r>
-        <w:rPr>
-          <w:rFonts w:eastAsia="Times New Roman"/>
-          <w:b/>
-          <w:color w:val="00FF00"/>
-        </w:rPr>
-        <w:t xml:space="preserve">{d.edited_fields.blasting_operation.explosive_permit_expiry_date:ifEQ(true):showBegin} </w:t>
-      </w:r>
-      <w:r>
-        <w:rPr>
-          <w:rFonts w:eastAsia="Times New Roman"/>
-          <w:b/>
-          <w:color w:val="234075"/>
-        </w:rPr>
-        <w:t>[EDITED]</w:t>
-      </w:r>
-      <w:r>
-        <w:rPr>
-          <w:rFonts w:eastAsia="Times New Roman"/>
-          <w:b/>
-          <w:color w:val="00FF00"/>
-        </w:rPr>
-        <w:t xml:space="preserve"> {d.edited_fields.blasting_operation.explosive_permit_expiry_date:showEnd}</w:t>
-      </w:r>
-    </w:p>
-    <w:p>
-      <w:pPr>
-        <w:pStyle w:val="LO-normal1"/>
-        <w:rPr>
-          <w:rFonts w:eastAsia="Times New Roman"/>
-          <w:b/>
-        </w:rPr>
-      </w:pPr>
-      <w:r>
-        <w:rPr>
-          <w:rFonts w:eastAsia="Times New Roman"/>
-        </w:rPr>
-        <w:t>{d.blasting_operation.explosive_permit_expiry_date}</w:t>
-      </w:r>
-    </w:p>
-    <w:p>
-      <w:pPr>
-        <w:pStyle w:val="LO-normal1"/>
-        <w:rPr>
-          <w:rFonts w:eastAsia="Times New Roman"/>
-          <w:b/>
-        </w:rPr>
-      </w:pPr>
-      <w:r>
-        <w:rPr>
-          <w:rFonts w:eastAsia="Times New Roman"/>
-          <w:b/>
-        </w:rPr>
-        <w:t>Permit Number</w:t>
-      </w:r>
-      <w:r>
-        <w:rPr>
-          <w:rFonts w:eastAsia="Times New Roman"/>
-          <w:b/>
-          <w:color w:val="00FF00"/>
-        </w:rPr>
-        <w:t xml:space="preserve">{d.edited_fields.blasting_operation.explosive_permit_number:ifEQ(true):showBegin} </w:t>
-      </w:r>
-      <w:r>
-        <w:rPr>
-          <w:rFonts w:eastAsia="Times New Roman"/>
-          <w:b/>
-          <w:color w:val="234075"/>
-        </w:rPr>
-        <w:t>[EDITED]</w:t>
-      </w:r>
-      <w:r>
-        <w:rPr>
-          <w:rFonts w:eastAsia="Times New Roman"/>
-          <w:b/>
-          <w:color w:val="00FF00"/>
-        </w:rPr>
-        <w:t xml:space="preserve"> {d.edited_fields.blasting_operation.explosive_permit_number:showEnd}</w:t>
-      </w:r>
-    </w:p>
-    <w:p>
-      <w:pPr>
-        <w:pStyle w:val="LO-normal1"/>
-        <w:rPr>
-          <w:rFonts w:eastAsia="Times New Roman"/>
-          <w:b/>
-        </w:rPr>
-      </w:pPr>
-      <w:r>
-        <w:rPr>
-          <w:rFonts w:eastAsia="Times New Roman"/>
-        </w:rPr>
-        <w:t>{d.blasting_operation.explosive_permit_number}</w:t>
-      </w:r>
-    </w:p>
-    <w:p>
-      <w:pPr>
-        <w:pStyle w:val="Heading2"/>
-        <w:rPr>
-          <w:rFonts w:eastAsia="Times New Roman"/>
-        </w:rPr>
-      </w:pPr>
-      <w:bookmarkStart w:id="20" w:name="_a1jwbvx3h5ol"/>
-      <w:bookmarkEnd w:id="20"/>
       <w:r>
         <w:rPr>
           <w:rFonts w:eastAsia="Times New Roman"/>
@@ -5230,224 +5235,224 @@
           <w:rFonts w:eastAsia="Times New Roman"/>
         </w:rPr>
       </w:pPr>
-      <w:bookmarkStart w:id="21" w:name="_mno0ejzdmwn7"/>
+      <w:bookmarkStart w:id="20" w:name="_mno0ejzdmwn7"/>
+      <w:bookmarkEnd w:id="20"/>
+      <w:r>
+        <w:rPr>
+          <w:rFonts w:eastAsia="Times New Roman"/>
+        </w:rPr>
+        <w:t>Fuel</w:t>
+      </w:r>
+    </w:p>
+    <w:p>
+      <w:pPr>
+        <w:pStyle w:val="LO-normal1"/>
+        <w:rPr>
+          <w:rFonts w:eastAsia="Times New Roman"/>
+          <w:b/>
+        </w:rPr>
+      </w:pPr>
+      <w:r>
+        <w:rPr>
+          <w:rFonts w:eastAsia="Times New Roman"/>
+          <w:b/>
+        </w:rPr>
+        <w:t>Do you propose to store fuel?</w:t>
+      </w:r>
+      <w:r>
+        <w:rPr>
+          <w:rFonts w:eastAsia="Times New Roman"/>
+          <w:b/>
+          <w:color w:val="00FF00"/>
+        </w:rPr>
+        <w:t xml:space="preserve">{d.edited_fields.camps.has_fuel_stored:ifEQ(true):showBegin} </w:t>
+      </w:r>
+      <w:r>
+        <w:rPr>
+          <w:rFonts w:eastAsia="Times New Roman"/>
+          <w:b/>
+          <w:color w:val="234075"/>
+        </w:rPr>
+        <w:t>[EDITED]</w:t>
+      </w:r>
+      <w:r>
+        <w:rPr>
+          <w:rFonts w:eastAsia="Times New Roman"/>
+          <w:b/>
+          <w:color w:val="00FF00"/>
+        </w:rPr>
+        <w:t xml:space="preserve"> {d.edited_fields.camps.has_fuel_stored:showEnd}</w:t>
+      </w:r>
+    </w:p>
+    <w:p>
+      <w:pPr>
+        <w:pStyle w:val="LO-normal1"/>
+        <w:rPr>
+          <w:rFonts w:eastAsia="Times New Roman"/>
+        </w:rPr>
+      </w:pPr>
+      <w:r>
+        <w:rPr>
+          <w:rFonts w:eastAsia="Times New Roman"/>
+        </w:rPr>
+        <w:t>{d.camps.has_fuel_stored}</w:t>
+      </w:r>
+    </w:p>
+    <w:p>
+      <w:pPr>
+        <w:pStyle w:val="LO-normal1"/>
+        <w:rPr>
+          <w:rFonts w:eastAsia="Times New Roman"/>
+          <w:b/>
+        </w:rPr>
+      </w:pPr>
+      <w:r>
+        <w:rPr>
+          <w:rFonts w:eastAsia="Times New Roman"/>
+          <w:b/>
+        </w:rPr>
+        <w:t>Volume of fuel stored</w:t>
+      </w:r>
+      <w:r>
+        <w:rPr>
+          <w:rFonts w:eastAsia="Times New Roman"/>
+          <w:b/>
+          <w:color w:val="00FF00"/>
+        </w:rPr>
+        <w:t xml:space="preserve">{d.edited_fields.camps.volume_fuel_stored:ifEQ(true):showBegin} </w:t>
+      </w:r>
+      <w:r>
+        <w:rPr>
+          <w:rFonts w:eastAsia="Times New Roman"/>
+          <w:b/>
+          <w:color w:val="234075"/>
+        </w:rPr>
+        <w:t>[EDITED]</w:t>
+      </w:r>
+      <w:r>
+        <w:rPr>
+          <w:rFonts w:eastAsia="Times New Roman"/>
+          <w:b/>
+          <w:color w:val="00FF00"/>
+        </w:rPr>
+        <w:t xml:space="preserve"> {d.edited_fields.camps.volume_fuel_stored:showEnd}</w:t>
+      </w:r>
+    </w:p>
+    <w:p>
+      <w:pPr>
+        <w:pStyle w:val="LO-normal1"/>
+        <w:rPr>
+          <w:rFonts w:eastAsia="Times New Roman"/>
+        </w:rPr>
+      </w:pPr>
+      <w:r>
+        <w:rPr>
+          <w:rFonts w:eastAsia="Times New Roman"/>
+        </w:rPr>
+        <w:t>{d.camps.volume_fuel_stored}</w:t>
+      </w:r>
+    </w:p>
+    <w:p>
+      <w:pPr>
+        <w:pStyle w:val="LO-normal1"/>
+        <w:rPr>
+          <w:rFonts w:eastAsia="Times New Roman"/>
+          <w:b/>
+        </w:rPr>
+      </w:pPr>
+      <w:r>
+        <w:rPr>
+          <w:rFonts w:eastAsia="Times New Roman"/>
+          <w:b/>
+        </w:rPr>
+        <w:t>Storage Method</w:t>
+      </w:r>
+    </w:p>
+    <w:p>
+      <w:pPr>
+        <w:pStyle w:val="LO-normal1"/>
+        <w:rPr>
+          <w:rFonts w:eastAsia="Times New Roman"/>
+        </w:rPr>
+      </w:pPr>
+      <w:r>
+        <w:rPr>
+          <w:rFonts w:eastAsia="Times New Roman"/>
+        </w:rPr>
+        <w:t>Bulk: {d.camps.has_fuel_stored_in_bulk}</w:t>
+      </w:r>
+      <w:r>
+        <w:rPr>
+          <w:rFonts w:eastAsia="Times New Roman"/>
+          <w:b/>
+          <w:color w:val="00FF00"/>
+        </w:rPr>
+        <w:t xml:space="preserve">{d.edited_fields.camps.has_fuel_stored_in_bulk:ifEQ(true):showBegin} </w:t>
+      </w:r>
+      <w:r>
+        <w:rPr>
+          <w:rFonts w:eastAsia="Times New Roman"/>
+          <w:b/>
+          <w:color w:val="234075"/>
+        </w:rPr>
+        <w:t>[EDITED]</w:t>
+      </w:r>
+      <w:r>
+        <w:rPr>
+          <w:rFonts w:eastAsia="Times New Roman"/>
+          <w:b/>
+          <w:color w:val="00FF00"/>
+        </w:rPr>
+        <w:t xml:space="preserve"> {d.edited_fields.camps.has_fuel_stored_in_bulk:showEnd}</w:t>
+      </w:r>
+    </w:p>
+    <w:p>
+      <w:pPr>
+        <w:pStyle w:val="LO-normal1"/>
+        <w:rPr>
+          <w:rFonts w:eastAsia="Times New Roman"/>
+        </w:rPr>
+      </w:pPr>
+      <w:r>
+        <w:rPr>
+          <w:rFonts w:eastAsia="Times New Roman"/>
+        </w:rPr>
+        <w:t>Barrel: {d.camps.has_fuel_stored_in_barrels}</w:t>
+      </w:r>
+      <w:r>
+        <w:rPr>
+          <w:rFonts w:eastAsia="Times New Roman"/>
+          <w:b/>
+          <w:color w:val="00FF00"/>
+        </w:rPr>
+        <w:t xml:space="preserve">{d.edited_fields.camps.has_fuel_stored_in_barrels:ifEQ(true):showBegin} </w:t>
+      </w:r>
+      <w:r>
+        <w:rPr>
+          <w:rFonts w:eastAsia="Times New Roman"/>
+          <w:b/>
+          <w:color w:val="234075"/>
+        </w:rPr>
+        <w:t>[EDITED]</w:t>
+      </w:r>
+      <w:r>
+        <w:rPr>
+          <w:rFonts w:eastAsia="Times New Roman"/>
+          <w:b/>
+          <w:color w:val="00FF00"/>
+        </w:rPr>
+        <w:t xml:space="preserve"> {d.edited_fields.camps.has_fuel_stored_in_barrels:showEnd}</w:t>
+      </w:r>
+    </w:p>
+    <w:p>
+      <w:pPr>
+        <w:pStyle w:val="Heading3"/>
+        <w:rPr>
+          <w:rFonts w:eastAsia="Times New Roman"/>
+        </w:rPr>
+      </w:pPr>
+      <w:bookmarkStart w:id="21" w:name="_eqto7pqfbv0v"/>
       <w:bookmarkEnd w:id="21"/>
-      <w:r>
-        <w:rPr>
-          <w:rFonts w:eastAsia="Times New Roman"/>
-        </w:rPr>
-        <w:t>Fuel</w:t>
-      </w:r>
-    </w:p>
-    <w:p>
-      <w:pPr>
-        <w:pStyle w:val="LO-normal1"/>
-        <w:rPr>
-          <w:rFonts w:eastAsia="Times New Roman"/>
-          <w:b/>
-        </w:rPr>
-      </w:pPr>
-      <w:r>
-        <w:rPr>
-          <w:rFonts w:eastAsia="Times New Roman"/>
-          <w:b/>
-        </w:rPr>
-        <w:t>Do you propose to store fuel?</w:t>
-      </w:r>
-      <w:r>
-        <w:rPr>
-          <w:rFonts w:eastAsia="Times New Roman"/>
-          <w:b/>
-          <w:color w:val="00FF00"/>
-        </w:rPr>
-        <w:t xml:space="preserve">{d.edited_fields.camps.has_fuel_stored:ifEQ(true):showBegin} </w:t>
-      </w:r>
-      <w:r>
-        <w:rPr>
-          <w:rFonts w:eastAsia="Times New Roman"/>
-          <w:b/>
-          <w:color w:val="234075"/>
-        </w:rPr>
-        <w:t>[EDITED]</w:t>
-      </w:r>
-      <w:r>
-        <w:rPr>
-          <w:rFonts w:eastAsia="Times New Roman"/>
-          <w:b/>
-          <w:color w:val="00FF00"/>
-        </w:rPr>
-        <w:t xml:space="preserve"> {d.edited_fields.camps.has_fuel_stored:showEnd}</w:t>
-      </w:r>
-    </w:p>
-    <w:p>
-      <w:pPr>
-        <w:pStyle w:val="LO-normal1"/>
-        <w:rPr>
-          <w:rFonts w:eastAsia="Times New Roman"/>
-        </w:rPr>
-      </w:pPr>
-      <w:r>
-        <w:rPr>
-          <w:rFonts w:eastAsia="Times New Roman"/>
-        </w:rPr>
-        <w:t>{d.camps.has_fuel_stored}</w:t>
-      </w:r>
-    </w:p>
-    <w:p>
-      <w:pPr>
-        <w:pStyle w:val="LO-normal1"/>
-        <w:rPr>
-          <w:rFonts w:eastAsia="Times New Roman"/>
-          <w:b/>
-        </w:rPr>
-      </w:pPr>
-      <w:r>
-        <w:rPr>
-          <w:rFonts w:eastAsia="Times New Roman"/>
-          <w:b/>
-        </w:rPr>
-        <w:t>Volume of fuel stored</w:t>
-      </w:r>
-      <w:r>
-        <w:rPr>
-          <w:rFonts w:eastAsia="Times New Roman"/>
-          <w:b/>
-          <w:color w:val="00FF00"/>
-        </w:rPr>
-        <w:t xml:space="preserve">{d.edited_fields.camps.volume_fuel_stored:ifEQ(true):showBegin} </w:t>
-      </w:r>
-      <w:r>
-        <w:rPr>
-          <w:rFonts w:eastAsia="Times New Roman"/>
-          <w:b/>
-          <w:color w:val="234075"/>
-        </w:rPr>
-        <w:t>[EDITED]</w:t>
-      </w:r>
-      <w:r>
-        <w:rPr>
-          <w:rFonts w:eastAsia="Times New Roman"/>
-          <w:b/>
-          <w:color w:val="00FF00"/>
-        </w:rPr>
-        <w:t xml:space="preserve"> {d.edited_fields.camps.volume_fuel_stored:showEnd}</w:t>
-      </w:r>
-    </w:p>
-    <w:p>
-      <w:pPr>
-        <w:pStyle w:val="LO-normal1"/>
-        <w:rPr>
-          <w:rFonts w:eastAsia="Times New Roman"/>
-        </w:rPr>
-      </w:pPr>
-      <w:r>
-        <w:rPr>
-          <w:rFonts w:eastAsia="Times New Roman"/>
-        </w:rPr>
-        <w:t>{d.camps.volume_fuel_stored}</w:t>
-      </w:r>
-    </w:p>
-    <w:p>
-      <w:pPr>
-        <w:pStyle w:val="LO-normal1"/>
-        <w:rPr>
-          <w:rFonts w:eastAsia="Times New Roman"/>
-          <w:b/>
-        </w:rPr>
-      </w:pPr>
-      <w:r>
-        <w:rPr>
-          <w:rFonts w:eastAsia="Times New Roman"/>
-          <w:b/>
-        </w:rPr>
-        <w:t>Storage Method</w:t>
-      </w:r>
-    </w:p>
-    <w:p>
-      <w:pPr>
-        <w:pStyle w:val="LO-normal1"/>
-        <w:rPr>
-          <w:rFonts w:eastAsia="Times New Roman"/>
-        </w:rPr>
-      </w:pPr>
-      <w:r>
-        <w:rPr>
-          <w:rFonts w:eastAsia="Times New Roman"/>
-        </w:rPr>
-        <w:t>Bulk: {d.camps.has_fuel_stored_in_bulk}</w:t>
-      </w:r>
-      <w:r>
-        <w:rPr>
-          <w:rFonts w:eastAsia="Times New Roman"/>
-          <w:b/>
-          <w:color w:val="00FF00"/>
-        </w:rPr>
-        <w:t xml:space="preserve">{d.edited_fields.camps.has_fuel_stored_in_bulk:ifEQ(true):showBegin} </w:t>
-      </w:r>
-      <w:r>
-        <w:rPr>
-          <w:rFonts w:eastAsia="Times New Roman"/>
-          <w:b/>
-          <w:color w:val="234075"/>
-        </w:rPr>
-        <w:t>[EDITED]</w:t>
-      </w:r>
-      <w:r>
-        <w:rPr>
-          <w:rFonts w:eastAsia="Times New Roman"/>
-          <w:b/>
-          <w:color w:val="00FF00"/>
-        </w:rPr>
-        <w:t xml:space="preserve"> {d.edited_fields.camps.has_fuel_stored_in_bulk:showEnd}</w:t>
-      </w:r>
-    </w:p>
-    <w:p>
-      <w:pPr>
-        <w:pStyle w:val="LO-normal1"/>
-        <w:rPr>
-          <w:rFonts w:eastAsia="Times New Roman"/>
-        </w:rPr>
-      </w:pPr>
-      <w:r>
-        <w:rPr>
-          <w:rFonts w:eastAsia="Times New Roman"/>
-        </w:rPr>
-        <w:t>Barrel: {d.camps.has_fuel_stored_in_barrels}</w:t>
-      </w:r>
-      <w:r>
-        <w:rPr>
-          <w:rFonts w:eastAsia="Times New Roman"/>
-          <w:b/>
-          <w:color w:val="00FF00"/>
-        </w:rPr>
-        <w:t xml:space="preserve">{d.edited_fields.camps.has_fuel_stored_in_barrels:ifEQ(true):showBegin} </w:t>
-      </w:r>
-      <w:r>
-        <w:rPr>
-          <w:rFonts w:eastAsia="Times New Roman"/>
-          <w:b/>
-          <w:color w:val="234075"/>
-        </w:rPr>
-        <w:t>[EDITED]</w:t>
-      </w:r>
-      <w:r>
-        <w:rPr>
-          <w:rFonts w:eastAsia="Times New Roman"/>
-          <w:b/>
-          <w:color w:val="00FF00"/>
-        </w:rPr>
-        <w:t xml:space="preserve"> {d.edited_fields.camps.has_fuel_stored_in_barrels:showEnd}</w:t>
-      </w:r>
-    </w:p>
-    <w:p>
-      <w:pPr>
-        <w:pStyle w:val="Heading3"/>
-        <w:rPr>
-          <w:rFonts w:eastAsia="Times New Roman"/>
-        </w:rPr>
-      </w:pPr>
-      <w:bookmarkStart w:id="22" w:name="_eqto7pqfbv0v"/>
-      <w:bookmarkEnd w:id="22"/>
       <w:r>
         <w:rPr>
           <w:rFonts w:eastAsia="Times New Roman"/>
@@ -5592,8 +5597,8 @@
           <w:rFonts w:eastAsia="Times New Roman"/>
         </w:rPr>
       </w:pPr>
-      <w:bookmarkStart w:id="23" w:name="_2iv04ey21pc6"/>
-      <w:bookmarkEnd w:id="23"/>
+      <w:bookmarkStart w:id="22" w:name="_2iv04ey21pc6"/>
+      <w:bookmarkEnd w:id="22"/>
       <w:r>
         <w:rPr>
           <w:rFonts w:eastAsia="Times New Roman"/>
@@ -5969,8 +5974,8 @@
           <w:rFonts w:eastAsia="Times New Roman"/>
         </w:rPr>
       </w:pPr>
-      <w:bookmarkStart w:id="24" w:name="_6x5pyl9sxydb"/>
-      <w:bookmarkEnd w:id="24"/>
+      <w:bookmarkStart w:id="23" w:name="_6x5pyl9sxydb"/>
+      <w:bookmarkEnd w:id="23"/>
       <w:r>
         <w:rPr>
           <w:rFonts w:eastAsia="Times New Roman"/>
@@ -6106,24 +6111,24 @@
           <w:rFonts w:eastAsia="Times New Roman"/>
         </w:rPr>
       </w:pPr>
-      <w:bookmarkStart w:id="25" w:name="_chbsx7rirtgg"/>
+      <w:bookmarkStart w:id="24" w:name="_chbsx7rirtgg"/>
+      <w:bookmarkEnd w:id="24"/>
+      <w:r>
+        <w:rPr>
+          <w:rFonts w:eastAsia="Times New Roman"/>
+        </w:rPr>
+        <w:t>Exploration Surface Drilling</w:t>
+      </w:r>
+    </w:p>
+    <w:p>
+      <w:pPr>
+        <w:pStyle w:val="Heading3"/>
+        <w:rPr>
+          <w:rFonts w:eastAsia="Times New Roman"/>
+        </w:rPr>
+      </w:pPr>
+      <w:bookmarkStart w:id="25" w:name="_nkjidd5j1jx6"/>
       <w:bookmarkEnd w:id="25"/>
-      <w:r>
-        <w:rPr>
-          <w:rFonts w:eastAsia="Times New Roman"/>
-        </w:rPr>
-        <w:t>Exploration Surface Drilling</w:t>
-      </w:r>
-    </w:p>
-    <w:p>
-      <w:pPr>
-        <w:pStyle w:val="Heading3"/>
-        <w:rPr>
-          <w:rFonts w:eastAsia="Times New Roman"/>
-        </w:rPr>
-      </w:pPr>
-      <w:bookmarkStart w:id="26" w:name="_nkjidd5j1jx6"/>
-      <w:bookmarkEnd w:id="26"/>
       <w:r>
         <w:rPr>
           <w:rFonts w:eastAsia="Times New Roman"/>
@@ -6590,37 +6595,108 @@
           <w:rFonts w:eastAsia="Times New Roman"/>
         </w:rPr>
       </w:pPr>
-      <w:bookmarkStart w:id="27" w:name="_b0r0xaef3vr0"/>
+      <w:bookmarkStart w:id="26" w:name="_b0r0xaef3vr0"/>
+      <w:bookmarkEnd w:id="26"/>
+      <w:r>
+        <w:rPr>
+          <w:rFonts w:eastAsia="Times New Roman"/>
+        </w:rPr>
+        <w:t>Support of the Drilling Program</w:t>
+      </w:r>
+    </w:p>
+    <w:p>
+      <w:pPr>
+        <w:pStyle w:val="LO-normal1"/>
+        <w:rPr>
+          <w:rFonts w:eastAsia="Times New Roman"/>
+          <w:color w:val="00FF00"/>
+        </w:rPr>
+      </w:pPr>
+      <w:r>
+        <w:rPr>
+          <w:rFonts w:eastAsia="Times New Roman"/>
+          <w:b/>
+        </w:rPr>
+        <w:t>The Drilling program will be</w:t>
+      </w:r>
+      <w:r>
+        <w:rPr>
+          <w:rFonts w:eastAsia="Times New Roman"/>
+          <w:b/>
+          <w:color w:val="00FF00"/>
+        </w:rPr>
+        <w:t xml:space="preserve">{d.edited_fields.exploration_surface_drilling.reclamation_core_storage:ifEQ(true):showBegin} </w:t>
+      </w:r>
+      <w:r>
+        <w:rPr>
+          <w:rFonts w:eastAsia="Times New Roman"/>
+          <w:b/>
+          <w:color w:val="234075"/>
+        </w:rPr>
+        <w:t>[EDITED]</w:t>
+      </w:r>
+      <w:r>
+        <w:rPr>
+          <w:rFonts w:eastAsia="Times New Roman"/>
+          <w:b/>
+          <w:color w:val="00FF00"/>
+        </w:rPr>
+        <w:t xml:space="preserve"> {d.edited_fields.exploration_surface_drilling.reclamation_core_storage:showEnd}</w:t>
+      </w:r>
+    </w:p>
+    <w:p>
+      <w:pPr>
+        <w:pStyle w:val="LO-normal1"/>
+        <w:rPr>
+          <w:rFonts w:eastAsia="Times New Roman"/>
+        </w:rPr>
+      </w:pPr>
+      <w:r>
+        <w:rPr>
+          <w:rFonts w:eastAsia="Times New Roman"/>
+        </w:rPr>
+        <w:t>{d.exploration_surface_drilling.reclamation_core_storage}</w:t>
+      </w:r>
+    </w:p>
+    <w:p>
+      <w:pPr>
+        <w:pStyle w:val="Heading3"/>
+        <w:rPr>
+          <w:rFonts w:eastAsia="Times New Roman"/>
+        </w:rPr>
+      </w:pPr>
+      <w:bookmarkStart w:id="27" w:name="_1xwuo64ltckb"/>
       <w:bookmarkEnd w:id="27"/>
       <w:r>
         <w:rPr>
           <w:rFonts w:eastAsia="Times New Roman"/>
         </w:rPr>
-        <w:t>Support of the Drilling Program</w:t>
-      </w:r>
-    </w:p>
-    <w:p>
-      <w:pPr>
-        <w:pStyle w:val="LO-normal1"/>
-        <w:rPr>
-          <w:rFonts w:eastAsia="Times New Roman"/>
-          <w:color w:val="00FF00"/>
-        </w:rPr>
-      </w:pPr>
-      <w:r>
-        <w:rPr>
-          <w:rFonts w:eastAsia="Times New Roman"/>
-          <w:b/>
-        </w:rPr>
-        <w:t>The Drilling program will be</w:t>
-      </w:r>
-      <w:r>
-        <w:rPr>
-          <w:rFonts w:eastAsia="Times New Roman"/>
-          <w:b/>
-          <w:color w:val="00FF00"/>
-        </w:rPr>
-        <w:t xml:space="preserve">{d.edited_fields.exploration_surface_drilling.reclamation_core_storage:ifEQ(true):showBegin} </w:t>
+        <w:t>Reclamation Program</w:t>
+      </w:r>
+    </w:p>
+    <w:p>
+      <w:pPr>
+        <w:pStyle w:val="LO-normal1"/>
+        <w:rPr>
+          <w:rFonts w:eastAsia="Times New Roman"/>
+          <w:b/>
+          <w:color w:val="00FF00"/>
+        </w:rPr>
+      </w:pPr>
+      <w:r>
+        <w:rPr>
+          <w:rFonts w:eastAsia="Times New Roman"/>
+          <w:b/>
+        </w:rPr>
+        <w:t>Proposed reclamation and timing for this specific activity</w:t>
+      </w:r>
+      <w:r>
+        <w:rPr>
+          <w:rFonts w:eastAsia="Times New Roman"/>
+          <w:b/>
+          <w:color w:val="00FF00"/>
+        </w:rPr>
+        <w:t xml:space="preserve">{d.edited_fields.exploration_surface_drilling.reclamation_description:ifEQ(true):showBegin} </w:t>
       </w:r>
       <w:r>
         <w:rPr>
@@ -6636,158 +6712,87 @@
           <w:b/>
           <w:color w:val="00FF00"/>
         </w:rPr>
-        <w:t xml:space="preserve"> {d.edited_fields.exploration_surface_drilling.reclamation_core_storage:showEnd}</w:t>
-      </w:r>
-    </w:p>
-    <w:p>
-      <w:pPr>
-        <w:pStyle w:val="LO-normal1"/>
-        <w:rPr>
-          <w:rFonts w:eastAsia="Times New Roman"/>
-        </w:rPr>
-      </w:pPr>
-      <w:r>
-        <w:rPr>
-          <w:rFonts w:eastAsia="Times New Roman"/>
-        </w:rPr>
-        <w:t>{d.exploration_surface_drilling.reclamation_core_storage}</w:t>
-      </w:r>
-    </w:p>
-    <w:p>
-      <w:pPr>
-        <w:pStyle w:val="Heading3"/>
-        <w:rPr>
-          <w:rFonts w:eastAsia="Times New Roman"/>
-        </w:rPr>
-      </w:pPr>
-      <w:bookmarkStart w:id="28" w:name="_1xwuo64ltckb"/>
+        <w:t xml:space="preserve"> {d.edited_fields.exploration_surface_drilling.reclamation_description:showEnd} </w:t>
+      </w:r>
+    </w:p>
+    <w:p>
+      <w:pPr>
+        <w:pStyle w:val="LO-normal1"/>
+        <w:rPr>
+          <w:rFonts w:eastAsia="Times New Roman"/>
+        </w:rPr>
+      </w:pPr>
+      <w:r>
+        <w:rPr>
+          <w:rFonts w:eastAsia="Times New Roman"/>
+        </w:rPr>
+        <w:t>{d.exploration_surface_drilling.reclamation_description}</w:t>
+      </w:r>
+    </w:p>
+    <w:p>
+      <w:pPr>
+        <w:pStyle w:val="LO-normal1"/>
+        <w:rPr>
+          <w:rFonts w:eastAsia="Times New Roman"/>
+          <w:b/>
+          <w:color w:val="00FF00"/>
+        </w:rPr>
+      </w:pPr>
+      <w:r>
+        <w:rPr>
+          <w:rFonts w:eastAsia="Times New Roman"/>
+          <w:b/>
+        </w:rPr>
+        <w:t>Estimated Cost of reclamation activities described above</w:t>
+      </w:r>
+      <w:r>
+        <w:rPr>
+          <w:rFonts w:eastAsia="Times New Roman"/>
+          <w:b/>
+          <w:color w:val="00FF00"/>
+        </w:rPr>
+        <w:t xml:space="preserve">{d.edited_fields.exploration_surface_drilling.reclamation_cost:ifEQ(true):showBegin} </w:t>
+      </w:r>
+      <w:r>
+        <w:rPr>
+          <w:rFonts w:eastAsia="Times New Roman"/>
+          <w:b/>
+          <w:color w:val="234075"/>
+        </w:rPr>
+        <w:t>[EDITED]</w:t>
+      </w:r>
+      <w:r>
+        <w:rPr>
+          <w:rFonts w:eastAsia="Times New Roman"/>
+          <w:b/>
+          <w:color w:val="00FF00"/>
+        </w:rPr>
+        <w:t xml:space="preserve"> {d.edited_fields.exploration_surface_drilling.reclamation_cost:showEnd} </w:t>
+      </w:r>
+    </w:p>
+    <w:p>
+      <w:pPr>
+        <w:pStyle w:val="LO-normal1"/>
+        <w:rPr>
+          <w:rFonts w:eastAsia="Times New Roman"/>
+        </w:rPr>
+      </w:pPr>
+      <w:r>
+        <w:rPr>
+          <w:rFonts w:eastAsia="Times New Roman"/>
+        </w:rPr>
+        <w:t>{d.exploration_surface_drilling.reclamation_cost}</w:t>
+      </w:r>
+    </w:p>
+    <w:p>
+      <w:pPr>
+        <w:pStyle w:val="Heading2"/>
+        <w:rPr>
+          <w:rFonts w:eastAsia="Times New Roman"/>
+        </w:rPr>
+      </w:pPr>
+      <w:bookmarkStart w:id="28" w:name="_6royupbqek1y"/>
       <w:bookmarkEnd w:id="28"/>
-      <w:r>
-        <w:rPr>
-          <w:rFonts w:eastAsia="Times New Roman"/>
-        </w:rPr>
-        <w:t>Reclamation Program</w:t>
-      </w:r>
-    </w:p>
-    <w:p>
-      <w:pPr>
-        <w:pStyle w:val="LO-normal1"/>
-        <w:rPr>
-          <w:rFonts w:eastAsia="Times New Roman"/>
-          <w:b/>
-          <w:color w:val="00FF00"/>
-        </w:rPr>
-      </w:pPr>
-      <w:r>
-        <w:rPr>
-          <w:rFonts w:eastAsia="Times New Roman"/>
-          <w:b/>
-        </w:rPr>
-        <w:t>Proposed reclamation and timing for this specific activity</w:t>
-      </w:r>
-      <w:r>
-        <w:rPr>
-          <w:rFonts w:eastAsia="Times New Roman"/>
-          <w:b/>
-          <w:color w:val="00FF00"/>
-        </w:rPr>
-        <w:t xml:space="preserve">{d.edited_fields.exploration_surface_drilling.reclamation_description:ifEQ(true):showBegin} </w:t>
-      </w:r>
-      <w:r>
-        <w:rPr>
-          <w:rFonts w:eastAsia="Times New Roman"/>
-          <w:b/>
-          <w:color w:val="234075"/>
-        </w:rPr>
-        <w:t>[EDITED]</w:t>
-      </w:r>
-      <w:r>
-        <w:rPr>
-          <w:rFonts w:eastAsia="Times New Roman"/>
-          <w:b/>
-          <w:color w:val="00FF00"/>
-        </w:rPr>
-        <w:t xml:space="preserve"> {d.edited_fields.exploration_surface_drilling.reclamation_description:showEnd} </w:t>
-      </w:r>
-    </w:p>
-    <w:p>
-      <w:pPr>
-        <w:pStyle w:val="LO-normal1"/>
-        <w:rPr>
-          <w:rFonts w:eastAsia="Times New Roman"/>
-        </w:rPr>
-      </w:pPr>
-      <w:r>
-        <w:rPr>
-          <w:rFonts w:eastAsia="Times New Roman"/>
-        </w:rPr>
-        <w:t>{d.exploration_surface_drilling.reclamation_description}</w:t>
-      </w:r>
-    </w:p>
-    <w:p>
-      <w:pPr>
-        <w:pStyle w:val="LO-normal1"/>
-        <w:rPr>
-          <w:rFonts w:eastAsia="Times New Roman"/>
-          <w:b/>
-          <w:color w:val="00FF00"/>
-        </w:rPr>
-      </w:pPr>
-      <w:r>
-        <w:rPr>
-          <w:rFonts w:eastAsia="Times New Roman"/>
-          <w:b/>
-        </w:rPr>
-        <w:t>Estimated Cost of reclamation activities described above</w:t>
-      </w:r>
-      <w:r>
-        <w:rPr>
-          <w:rFonts w:eastAsia="Times New Roman"/>
-          <w:b/>
-          <w:color w:val="00FF00"/>
-        </w:rPr>
-        <w:t xml:space="preserve">{d.edited_fields.exploration_surface_drilling.reclamation_cost:ifEQ(true):showBegin} </w:t>
-      </w:r>
-      <w:r>
-        <w:rPr>
-          <w:rFonts w:eastAsia="Times New Roman"/>
-          <w:b/>
-          <w:color w:val="234075"/>
-        </w:rPr>
-        <w:t>[EDITED]</w:t>
-      </w:r>
-      <w:r>
-        <w:rPr>
-          <w:rFonts w:eastAsia="Times New Roman"/>
-          <w:b/>
-          <w:color w:val="00FF00"/>
-        </w:rPr>
-        <w:t xml:space="preserve"> {d.edited_fields.exploration_surface_drilling.reclamation_cost:showEnd} </w:t>
-      </w:r>
-    </w:p>
-    <w:p>
-      <w:pPr>
-        <w:pStyle w:val="LO-normal1"/>
-        <w:rPr>
-          <w:rFonts w:eastAsia="Times New Roman"/>
-        </w:rPr>
-      </w:pPr>
-      <w:r>
-        <w:rPr>
-          <w:rFonts w:eastAsia="Times New Roman"/>
-        </w:rPr>
-        <w:t>{d.exploration_surface_drilling.reclamation_cost}</w:t>
-      </w:r>
-    </w:p>
-    <w:p>
-      <w:pPr>
-        <w:pStyle w:val="Heading2"/>
-        <w:rPr>
-          <w:rFonts w:eastAsia="Times New Roman"/>
-        </w:rPr>
-      </w:pPr>
-      <w:bookmarkStart w:id="29" w:name="_6royupbqek1y"/>
-      <w:bookmarkEnd w:id="29"/>
       <w:r>
         <w:rPr>
           <w:rFonts w:eastAsia="Times New Roman"/>
@@ -7250,8 +7255,8 @@
           <w:rFonts w:eastAsia="Times New Roman"/>
         </w:rPr>
       </w:pPr>
-      <w:bookmarkStart w:id="30" w:name="_r8cuci6afl6w"/>
-      <w:bookmarkEnd w:id="30"/>
+      <w:bookmarkStart w:id="29" w:name="_r8cuci6afl6w"/>
+      <w:bookmarkEnd w:id="29"/>
       <w:r>
         <w:rPr>
           <w:rFonts w:eastAsia="Times New Roman"/>
@@ -7612,132 +7617,132 @@
           <w:rFonts w:eastAsia="Times New Roman"/>
         </w:rPr>
       </w:pPr>
-      <w:bookmarkStart w:id="31" w:name="_hb89mtdm5pq9"/>
+      <w:bookmarkStart w:id="30" w:name="_hb89mtdm5pq9"/>
+      <w:bookmarkEnd w:id="30"/>
+      <w:r>
+        <w:rPr>
+          <w:rFonts w:eastAsia="Times New Roman"/>
+        </w:rPr>
+        <w:t>Reclamation Program</w:t>
+      </w:r>
+    </w:p>
+    <w:p>
+      <w:pPr>
+        <w:pStyle w:val="LO-normal1"/>
+        <w:rPr>
+          <w:rFonts w:eastAsia="Times New Roman"/>
+          <w:b/>
+        </w:rPr>
+      </w:pPr>
+      <w:r>
+        <w:rPr>
+          <w:rFonts w:eastAsia="Times New Roman"/>
+          <w:b/>
+        </w:rPr>
+        <w:t>Proposed reclamation and timing for this specific activity</w:t>
+      </w:r>
+      <w:r>
+        <w:rPr>
+          <w:rFonts w:eastAsia="Times New Roman"/>
+          <w:b/>
+          <w:color w:val="00FF00"/>
+        </w:rPr>
+        <w:t xml:space="preserve">{d.edited_fields.mechanical_trenching.reclamation_description:ifEQ(true):showBegin} </w:t>
+      </w:r>
+      <w:r>
+        <w:rPr>
+          <w:rFonts w:eastAsia="Times New Roman"/>
+          <w:b/>
+          <w:color w:val="234075"/>
+        </w:rPr>
+        <w:t>[EDITED]</w:t>
+      </w:r>
+      <w:r>
+        <w:rPr>
+          <w:rFonts w:eastAsia="Times New Roman"/>
+          <w:b/>
+          <w:color w:val="00FF00"/>
+        </w:rPr>
+        <w:t xml:space="preserve"> {d.edited_fields.mechanical_trenching.reclamation_description:showEnd}</w:t>
+      </w:r>
+    </w:p>
+    <w:p>
+      <w:pPr>
+        <w:pStyle w:val="LO-normal1"/>
+        <w:rPr>
+          <w:rFonts w:eastAsia="Times New Roman"/>
+        </w:rPr>
+      </w:pPr>
+      <w:r>
+        <w:rPr>
+          <w:rFonts w:eastAsia="Times New Roman"/>
+        </w:rPr>
+        <w:t>{d.mechanical_trenching.reclamation_description}</w:t>
+      </w:r>
+    </w:p>
+    <w:p>
+      <w:pPr>
+        <w:pStyle w:val="LO-normal1"/>
+        <w:rPr>
+          <w:rFonts w:eastAsia="Times New Roman"/>
+          <w:b/>
+        </w:rPr>
+      </w:pPr>
+      <w:r>
+        <w:rPr>
+          <w:rFonts w:eastAsia="Times New Roman"/>
+          <w:b/>
+        </w:rPr>
+        <w:t>Estimated Cost of reclamation activities described above</w:t>
+      </w:r>
+      <w:r>
+        <w:rPr>
+          <w:rFonts w:eastAsia="Times New Roman"/>
+          <w:b/>
+          <w:color w:val="00FF00"/>
+        </w:rPr>
+        <w:t xml:space="preserve">{d.edited_fields.mechanical_trenching.reclamation_description:ifEQ(true):showBegin} </w:t>
+      </w:r>
+      <w:r>
+        <w:rPr>
+          <w:rFonts w:eastAsia="Times New Roman"/>
+          <w:b/>
+          <w:color w:val="234075"/>
+        </w:rPr>
+        <w:t>[EDITED]</w:t>
+      </w:r>
+      <w:r>
+        <w:rPr>
+          <w:rFonts w:eastAsia="Times New Roman"/>
+          <w:b/>
+          <w:color w:val="00FF00"/>
+        </w:rPr>
+        <w:t xml:space="preserve"> {d.edited_fields.mechanical_trenching.reclamation_description:showEnd}</w:t>
+      </w:r>
+    </w:p>
+    <w:p>
+      <w:pPr>
+        <w:pStyle w:val="LO-normal1"/>
+        <w:rPr>
+          <w:rFonts w:eastAsia="Times New Roman"/>
+        </w:rPr>
+      </w:pPr>
+      <w:r>
+        <w:rPr>
+          <w:rFonts w:eastAsia="Times New Roman"/>
+        </w:rPr>
+        <w:t>{d.mechanical_trenching.reclamation_cost}</w:t>
+      </w:r>
+    </w:p>
+    <w:p>
+      <w:pPr>
+        <w:pStyle w:val="Heading2"/>
+        <w:rPr>
+          <w:rFonts w:eastAsia="Times New Roman"/>
+        </w:rPr>
+      </w:pPr>
+      <w:bookmarkStart w:id="31" w:name="_efw09qt1ruio"/>
       <w:bookmarkEnd w:id="31"/>
-      <w:r>
-        <w:rPr>
-          <w:rFonts w:eastAsia="Times New Roman"/>
-        </w:rPr>
-        <w:t>Reclamation Program</w:t>
-      </w:r>
-    </w:p>
-    <w:p>
-      <w:pPr>
-        <w:pStyle w:val="LO-normal1"/>
-        <w:rPr>
-          <w:rFonts w:eastAsia="Times New Roman"/>
-          <w:b/>
-        </w:rPr>
-      </w:pPr>
-      <w:r>
-        <w:rPr>
-          <w:rFonts w:eastAsia="Times New Roman"/>
-          <w:b/>
-        </w:rPr>
-        <w:t>Proposed reclamation and timing for this specific activity</w:t>
-      </w:r>
-      <w:r>
-        <w:rPr>
-          <w:rFonts w:eastAsia="Times New Roman"/>
-          <w:b/>
-          <w:color w:val="00FF00"/>
-        </w:rPr>
-        <w:t xml:space="preserve">{d.edited_fields.mechanical_trenching.reclamation_description:ifEQ(true):showBegin} </w:t>
-      </w:r>
-      <w:r>
-        <w:rPr>
-          <w:rFonts w:eastAsia="Times New Roman"/>
-          <w:b/>
-          <w:color w:val="234075"/>
-        </w:rPr>
-        <w:t>[EDITED]</w:t>
-      </w:r>
-      <w:r>
-        <w:rPr>
-          <w:rFonts w:eastAsia="Times New Roman"/>
-          <w:b/>
-          <w:color w:val="00FF00"/>
-        </w:rPr>
-        <w:t xml:space="preserve"> {d.edited_fields.mechanical_trenching.reclamation_description:showEnd}</w:t>
-      </w:r>
-    </w:p>
-    <w:p>
-      <w:pPr>
-        <w:pStyle w:val="LO-normal1"/>
-        <w:rPr>
-          <w:rFonts w:eastAsia="Times New Roman"/>
-        </w:rPr>
-      </w:pPr>
-      <w:r>
-        <w:rPr>
-          <w:rFonts w:eastAsia="Times New Roman"/>
-        </w:rPr>
-        <w:t>{d.mechanical_trenching.reclamation_description}</w:t>
-      </w:r>
-    </w:p>
-    <w:p>
-      <w:pPr>
-        <w:pStyle w:val="LO-normal1"/>
-        <w:rPr>
-          <w:rFonts w:eastAsia="Times New Roman"/>
-          <w:b/>
-        </w:rPr>
-      </w:pPr>
-      <w:r>
-        <w:rPr>
-          <w:rFonts w:eastAsia="Times New Roman"/>
-          <w:b/>
-        </w:rPr>
-        <w:t>Estimated Cost of reclamation activities described above</w:t>
-      </w:r>
-      <w:r>
-        <w:rPr>
-          <w:rFonts w:eastAsia="Times New Roman"/>
-          <w:b/>
-          <w:color w:val="00FF00"/>
-        </w:rPr>
-        <w:t xml:space="preserve">{d.edited_fields.mechanical_trenching.reclamation_description:ifEQ(true):showBegin} </w:t>
-      </w:r>
-      <w:r>
-        <w:rPr>
-          <w:rFonts w:eastAsia="Times New Roman"/>
-          <w:b/>
-          <w:color w:val="234075"/>
-        </w:rPr>
-        <w:t>[EDITED]</w:t>
-      </w:r>
-      <w:r>
-        <w:rPr>
-          <w:rFonts w:eastAsia="Times New Roman"/>
-          <w:b/>
-          <w:color w:val="00FF00"/>
-        </w:rPr>
-        <w:t xml:space="preserve"> {d.edited_fields.mechanical_trenching.reclamation_description:showEnd}</w:t>
-      </w:r>
-    </w:p>
-    <w:p>
-      <w:pPr>
-        <w:pStyle w:val="LO-normal1"/>
-        <w:rPr>
-          <w:rFonts w:eastAsia="Times New Roman"/>
-        </w:rPr>
-      </w:pPr>
-      <w:r>
-        <w:rPr>
-          <w:rFonts w:eastAsia="Times New Roman"/>
-        </w:rPr>
-        <w:t>{d.mechanical_trenching.reclamation_cost}</w:t>
-      </w:r>
-    </w:p>
-    <w:p>
-      <w:pPr>
-        <w:pStyle w:val="Heading2"/>
-        <w:rPr>
-          <w:rFonts w:eastAsia="Times New Roman"/>
-        </w:rPr>
-      </w:pPr>
-      <w:bookmarkStart w:id="32" w:name="_efw09qt1ruio"/>
-      <w:bookmarkEnd w:id="32"/>
       <w:r>
         <w:rPr>
           <w:rFonts w:eastAsia="Times New Roman"/>
@@ -8807,8 +8812,8 @@
           <w:rFonts w:eastAsia="Times New Roman"/>
         </w:rPr>
       </w:pPr>
-      <w:bookmarkStart w:id="33" w:name="_fd99nwgrxvsr"/>
-      <w:bookmarkEnd w:id="33"/>
+      <w:bookmarkStart w:id="32" w:name="_fd99nwgrxvsr"/>
+      <w:bookmarkEnd w:id="32"/>
       <w:r>
         <w:rPr>
           <w:rFonts w:eastAsia="Times New Roman"/>
@@ -8952,8 +8957,8 @@
           <w:rFonts w:eastAsia="Times New Roman"/>
         </w:rPr>
       </w:pPr>
-      <w:bookmarkStart w:id="34" w:name="_rmm40muqk8t6"/>
-      <w:bookmarkEnd w:id="34"/>
+      <w:bookmarkStart w:id="33" w:name="_rmm40muqk8t6"/>
+      <w:bookmarkEnd w:id="33"/>
       <w:r>
         <w:rPr>
           <w:rFonts w:eastAsia="Times New Roman"/>
@@ -9575,8 +9580,8 @@
           <w:rFonts w:eastAsia="Times New Roman"/>
         </w:rPr>
       </w:pPr>
-      <w:bookmarkStart w:id="35" w:name="_l3tiy1otuy2b"/>
-      <w:bookmarkEnd w:id="35"/>
+      <w:bookmarkStart w:id="34" w:name="_l3tiy1otuy2b"/>
+      <w:bookmarkEnd w:id="34"/>
       <w:r>
         <w:rPr>
           <w:rFonts w:eastAsia="Times New Roman"/>
@@ -9930,8 +9935,8 @@
           <w:rFonts w:eastAsia="Times New Roman"/>
         </w:rPr>
       </w:pPr>
-      <w:bookmarkStart w:id="36" w:name="_bh0bc956cx0p"/>
-      <w:bookmarkEnd w:id="36"/>
+      <w:bookmarkStart w:id="35" w:name="_bh0bc956cx0p"/>
+      <w:bookmarkEnd w:id="35"/>
       <w:r>
         <w:rPr>
           <w:rFonts w:eastAsia="Times New Roman"/>
@@ -10100,8 +10105,8 @@
           <w:rFonts w:eastAsia="Times New Roman"/>
         </w:rPr>
       </w:pPr>
-      <w:bookmarkStart w:id="37" w:name="_89una53xbzz"/>
-      <w:bookmarkEnd w:id="37"/>
+      <w:bookmarkStart w:id="36" w:name="_89una53xbzz"/>
+      <w:bookmarkEnd w:id="36"/>
       <w:r>
         <w:rPr>
           <w:rFonts w:eastAsia="Times New Roman"/>
@@ -11207,8 +11212,8 @@
           <w:rFonts w:eastAsia="Times New Roman"/>
         </w:rPr>
       </w:pPr>
-      <w:bookmarkStart w:id="38" w:name="_u7p4ey9cql4a"/>
-      <w:bookmarkEnd w:id="38"/>
+      <w:bookmarkStart w:id="37" w:name="_u7p4ey9cql4a"/>
+      <w:bookmarkEnd w:id="37"/>
       <w:r>
         <w:rPr>
           <w:rFonts w:eastAsia="Times New Roman"/>
@@ -11224,218 +11229,218 @@
           <w:rFonts w:eastAsia="Times New Roman"/>
         </w:rPr>
       </w:pPr>
-      <w:bookmarkStart w:id="39" w:name="_6eormxsy3fbi"/>
+      <w:bookmarkStart w:id="38" w:name="_6eormxsy3fbi"/>
+      <w:bookmarkEnd w:id="38"/>
+      <w:r>
+        <w:rPr>
+          <w:rFonts w:eastAsia="Times New Roman"/>
+        </w:rPr>
+        <w:t>Soil Conservation</w:t>
+      </w:r>
+    </w:p>
+    <w:p>
+      <w:pPr>
+        <w:pStyle w:val="LO-normal1"/>
+        <w:rPr>
+          <w:rFonts w:eastAsia="Times New Roman"/>
+          <w:b/>
+          <w:color w:val="00FF00"/>
+        </w:rPr>
+      </w:pPr>
+      <w:r>
+        <w:rPr>
+          <w:rFonts w:eastAsia="Times New Roman"/>
+          <w:b/>
+        </w:rPr>
+        <w:t>Average Depth Overburden</w:t>
+      </w:r>
+      <w:r>
+        <w:rPr>
+          <w:rFonts w:eastAsia="Times New Roman"/>
+          <w:b/>
+          <w:color w:val="00FF00"/>
+        </w:rPr>
+        <w:t xml:space="preserve">{d.edited_fields.sand_and_gravel.average_overburden_depth:ifEQ(true):showBegin} </w:t>
+      </w:r>
+      <w:r>
+        <w:rPr>
+          <w:rFonts w:eastAsia="Times New Roman"/>
+          <w:b/>
+          <w:color w:val="234075"/>
+        </w:rPr>
+        <w:t>[EDITED]</w:t>
+      </w:r>
+      <w:r>
+        <w:rPr>
+          <w:rFonts w:eastAsia="Times New Roman"/>
+          <w:b/>
+          <w:color w:val="00FF00"/>
+        </w:rPr>
+        <w:t xml:space="preserve"> {d.edited_fields.sand_and_gravel.average_overburden_depth:showEnd} </w:t>
+      </w:r>
+    </w:p>
+    <w:p>
+      <w:pPr>
+        <w:pStyle w:val="LO-normal1"/>
+        <w:rPr>
+          <w:rFonts w:eastAsia="Times New Roman"/>
+          <w:b/>
+        </w:rPr>
+      </w:pPr>
+      <w:r>
+        <w:rPr>
+          <w:rFonts w:eastAsia="Times New Roman"/>
+        </w:rPr>
+        <w:t>{d.sand_and_gravel.average_overburden_depth}</w:t>
+      </w:r>
+      <w:r>
+        <w:rPr>
+          <w:rFonts w:eastAsia="Times New Roman"/>
+          <w:b/>
+        </w:rPr>
+        <w:t xml:space="preserve"> </w:t>
+      </w:r>
+      <w:r>
+        <w:rPr>
+          <w:rFonts w:eastAsia="Times New Roman"/>
+        </w:rPr>
+        <w:t>{d.sand_and_gravel.average_overburden_depth_unit_type_code}</w:t>
+      </w:r>
+    </w:p>
+    <w:p>
+      <w:pPr>
+        <w:pStyle w:val="LO-normal1"/>
+        <w:rPr>
+          <w:rFonts w:eastAsia="Times New Roman"/>
+          <w:b/>
+          <w:color w:val="00FF00"/>
+        </w:rPr>
+      </w:pPr>
+      <w:r>
+        <w:rPr>
+          <w:rFonts w:eastAsia="Times New Roman"/>
+          <w:b/>
+        </w:rPr>
+        <w:t>Average Depth of topsoil</w:t>
+      </w:r>
+      <w:r>
+        <w:rPr>
+          <w:rFonts w:eastAsia="Times New Roman"/>
+          <w:b/>
+          <w:color w:val="00FF00"/>
+        </w:rPr>
+        <w:t xml:space="preserve">{d.edited_fields.sand_and_gravel.average_top_soil_depth:ifEQ(true):showBegin} </w:t>
+      </w:r>
+      <w:r>
+        <w:rPr>
+          <w:rFonts w:eastAsia="Times New Roman"/>
+          <w:b/>
+          <w:color w:val="234075"/>
+        </w:rPr>
+        <w:t>[EDITED]</w:t>
+      </w:r>
+      <w:r>
+        <w:rPr>
+          <w:rFonts w:eastAsia="Times New Roman"/>
+          <w:b/>
+          <w:color w:val="00FF00"/>
+        </w:rPr>
+        <w:t xml:space="preserve">{d.edited_fields.sand_and_gravel.average_top_soil_depth:showEnd} </w:t>
+      </w:r>
+    </w:p>
+    <w:p>
+      <w:pPr>
+        <w:pStyle w:val="LO-normal1"/>
+        <w:rPr>
+          <w:rFonts w:eastAsia="Times New Roman"/>
+          <w:b/>
+        </w:rPr>
+      </w:pPr>
+      <w:r>
+        <w:rPr>
+          <w:rFonts w:eastAsia="Times New Roman"/>
+        </w:rPr>
+        <w:t>{d.sand_and_gravel.average_top_soil_depth}</w:t>
+      </w:r>
+      <w:r>
+        <w:rPr>
+          <w:rFonts w:eastAsia="Times New Roman"/>
+          <w:b/>
+        </w:rPr>
+        <w:t xml:space="preserve"> </w:t>
+      </w:r>
+      <w:r>
+        <w:rPr>
+          <w:rFonts w:eastAsia="Times New Roman"/>
+        </w:rPr>
+        <w:t>{d.sand_and_gravel.average_top_soil_depth_unit_type_code}</w:t>
+      </w:r>
+    </w:p>
+    <w:p>
+      <w:pPr>
+        <w:pStyle w:val="LO-normal1"/>
+        <w:rPr>
+          <w:rFonts w:eastAsia="Times New Roman"/>
+          <w:b/>
+          <w:color w:val="00FF00"/>
+        </w:rPr>
+      </w:pPr>
+      <w:r>
+        <w:rPr>
+          <w:rFonts w:eastAsia="Times New Roman"/>
+          <w:b/>
+        </w:rPr>
+        <w:t>Measures to stabilize soil overburden stockpiles and control noxious weeds</w:t>
+      </w:r>
+      <w:r>
+        <w:rPr>
+          <w:rFonts w:eastAsia="Times New Roman"/>
+          <w:b/>
+          <w:color w:val="00FF00"/>
+        </w:rPr>
+        <w:t xml:space="preserve">{d.edited_fields.sand_and_gravel.stability_measures_description:ifEQ(true):showBegin} </w:t>
+      </w:r>
+      <w:r>
+        <w:rPr>
+          <w:rFonts w:eastAsia="Times New Roman"/>
+          <w:b/>
+          <w:color w:val="234075"/>
+        </w:rPr>
+        <w:t>[EDITED]</w:t>
+      </w:r>
+      <w:r>
+        <w:rPr>
+          <w:rFonts w:eastAsia="Times New Roman"/>
+          <w:b/>
+          <w:color w:val="00FF00"/>
+        </w:rPr>
+        <w:t>{d.edited_fields.sand_and_gravel.stability_measures_description:showEnd}</w:t>
+      </w:r>
+    </w:p>
+    <w:p>
+      <w:pPr>
+        <w:pStyle w:val="LO-normal1"/>
+        <w:rPr>
+          <w:rFonts w:eastAsia="Times New Roman"/>
+          <w:b/>
+        </w:rPr>
+      </w:pPr>
+      <w:r>
+        <w:rPr>
+          <w:rFonts w:eastAsia="Times New Roman"/>
+        </w:rPr>
+        <w:t>{d.sand_and_gravel.stability_measures_description}</w:t>
+      </w:r>
+    </w:p>
+    <w:p>
+      <w:pPr>
+        <w:pStyle w:val="Heading3"/>
+        <w:rPr>
+          <w:rFonts w:eastAsia="Times New Roman"/>
+        </w:rPr>
+      </w:pPr>
+      <w:bookmarkStart w:id="39" w:name="_70pj7c22moc6"/>
       <w:bookmarkEnd w:id="39"/>
-      <w:r>
-        <w:rPr>
-          <w:rFonts w:eastAsia="Times New Roman"/>
-        </w:rPr>
-        <w:t>Soil Conservation</w:t>
-      </w:r>
-    </w:p>
-    <w:p>
-      <w:pPr>
-        <w:pStyle w:val="LO-normal1"/>
-        <w:rPr>
-          <w:rFonts w:eastAsia="Times New Roman"/>
-          <w:b/>
-          <w:color w:val="00FF00"/>
-        </w:rPr>
-      </w:pPr>
-      <w:r>
-        <w:rPr>
-          <w:rFonts w:eastAsia="Times New Roman"/>
-          <w:b/>
-        </w:rPr>
-        <w:t>Average Depth Overburden</w:t>
-      </w:r>
-      <w:r>
-        <w:rPr>
-          <w:rFonts w:eastAsia="Times New Roman"/>
-          <w:b/>
-          <w:color w:val="00FF00"/>
-        </w:rPr>
-        <w:t xml:space="preserve">{d.edited_fields.sand_and_gravel.average_overburden_depth:ifEQ(true):showBegin} </w:t>
-      </w:r>
-      <w:r>
-        <w:rPr>
-          <w:rFonts w:eastAsia="Times New Roman"/>
-          <w:b/>
-          <w:color w:val="234075"/>
-        </w:rPr>
-        <w:t>[EDITED]</w:t>
-      </w:r>
-      <w:r>
-        <w:rPr>
-          <w:rFonts w:eastAsia="Times New Roman"/>
-          <w:b/>
-          <w:color w:val="00FF00"/>
-        </w:rPr>
-        <w:t xml:space="preserve"> {d.edited_fields.sand_and_gravel.average_overburden_depth:showEnd} </w:t>
-      </w:r>
-    </w:p>
-    <w:p>
-      <w:pPr>
-        <w:pStyle w:val="LO-normal1"/>
-        <w:rPr>
-          <w:rFonts w:eastAsia="Times New Roman"/>
-          <w:b/>
-        </w:rPr>
-      </w:pPr>
-      <w:r>
-        <w:rPr>
-          <w:rFonts w:eastAsia="Times New Roman"/>
-        </w:rPr>
-        <w:t>{d.sand_and_gravel.average_overburden_depth}</w:t>
-      </w:r>
-      <w:r>
-        <w:rPr>
-          <w:rFonts w:eastAsia="Times New Roman"/>
-          <w:b/>
-        </w:rPr>
-        <w:t xml:space="preserve"> </w:t>
-      </w:r>
-      <w:r>
-        <w:rPr>
-          <w:rFonts w:eastAsia="Times New Roman"/>
-        </w:rPr>
-        <w:t>{d.sand_and_gravel.average_overburden_depth_unit_type_code}</w:t>
-      </w:r>
-    </w:p>
-    <w:p>
-      <w:pPr>
-        <w:pStyle w:val="LO-normal1"/>
-        <w:rPr>
-          <w:rFonts w:eastAsia="Times New Roman"/>
-          <w:b/>
-          <w:color w:val="00FF00"/>
-        </w:rPr>
-      </w:pPr>
-      <w:r>
-        <w:rPr>
-          <w:rFonts w:eastAsia="Times New Roman"/>
-          <w:b/>
-        </w:rPr>
-        <w:t>Average Depth of topsoil</w:t>
-      </w:r>
-      <w:r>
-        <w:rPr>
-          <w:rFonts w:eastAsia="Times New Roman"/>
-          <w:b/>
-          <w:color w:val="00FF00"/>
-        </w:rPr>
-        <w:t xml:space="preserve">{d.edited_fields.sand_and_gravel.average_top_soil_depth:ifEQ(true):showBegin} </w:t>
-      </w:r>
-      <w:r>
-        <w:rPr>
-          <w:rFonts w:eastAsia="Times New Roman"/>
-          <w:b/>
-          <w:color w:val="234075"/>
-        </w:rPr>
-        <w:t>[EDITED]</w:t>
-      </w:r>
-      <w:r>
-        <w:rPr>
-          <w:rFonts w:eastAsia="Times New Roman"/>
-          <w:b/>
-          <w:color w:val="00FF00"/>
-        </w:rPr>
-        <w:t xml:space="preserve">{d.edited_fields.sand_and_gravel.average_top_soil_depth:showEnd} </w:t>
-      </w:r>
-    </w:p>
-    <w:p>
-      <w:pPr>
-        <w:pStyle w:val="LO-normal1"/>
-        <w:rPr>
-          <w:rFonts w:eastAsia="Times New Roman"/>
-          <w:b/>
-        </w:rPr>
-      </w:pPr>
-      <w:r>
-        <w:rPr>
-          <w:rFonts w:eastAsia="Times New Roman"/>
-        </w:rPr>
-        <w:t>{d.sand_and_gravel.average_top_soil_depth}</w:t>
-      </w:r>
-      <w:r>
-        <w:rPr>
-          <w:rFonts w:eastAsia="Times New Roman"/>
-          <w:b/>
-        </w:rPr>
-        <w:t xml:space="preserve"> </w:t>
-      </w:r>
-      <w:r>
-        <w:rPr>
-          <w:rFonts w:eastAsia="Times New Roman"/>
-        </w:rPr>
-        <w:t>{d.sand_and_gravel.average_top_soil_depth_unit_type_code}</w:t>
-      </w:r>
-    </w:p>
-    <w:p>
-      <w:pPr>
-        <w:pStyle w:val="LO-normal1"/>
-        <w:rPr>
-          <w:rFonts w:eastAsia="Times New Roman"/>
-          <w:b/>
-          <w:color w:val="00FF00"/>
-        </w:rPr>
-      </w:pPr>
-      <w:r>
-        <w:rPr>
-          <w:rFonts w:eastAsia="Times New Roman"/>
-          <w:b/>
-        </w:rPr>
-        <w:t>Measures to stabilize soil overburden stockpiles and control noxious weeds</w:t>
-      </w:r>
-      <w:r>
-        <w:rPr>
-          <w:rFonts w:eastAsia="Times New Roman"/>
-          <w:b/>
-          <w:color w:val="00FF00"/>
-        </w:rPr>
-        <w:t xml:space="preserve">{d.edited_fields.sand_and_gravel.stability_measures_description:ifEQ(true):showBegin} </w:t>
-      </w:r>
-      <w:r>
-        <w:rPr>
-          <w:rFonts w:eastAsia="Times New Roman"/>
-          <w:b/>
-          <w:color w:val="234075"/>
-        </w:rPr>
-        <w:t>[EDITED]</w:t>
-      </w:r>
-      <w:r>
-        <w:rPr>
-          <w:rFonts w:eastAsia="Times New Roman"/>
-          <w:b/>
-          <w:color w:val="00FF00"/>
-        </w:rPr>
-        <w:t>{d.edited_fields.sand_and_gravel.stability_measures_description:showEnd}</w:t>
-      </w:r>
-    </w:p>
-    <w:p>
-      <w:pPr>
-        <w:pStyle w:val="LO-normal1"/>
-        <w:rPr>
-          <w:rFonts w:eastAsia="Times New Roman"/>
-          <w:b/>
-        </w:rPr>
-      </w:pPr>
-      <w:r>
-        <w:rPr>
-          <w:rFonts w:eastAsia="Times New Roman"/>
-        </w:rPr>
-        <w:t>{d.sand_and_gravel.stability_measures_description}</w:t>
-      </w:r>
-    </w:p>
-    <w:p>
-      <w:pPr>
-        <w:pStyle w:val="Heading3"/>
-        <w:rPr>
-          <w:rFonts w:eastAsia="Times New Roman"/>
-        </w:rPr>
-      </w:pPr>
-      <w:bookmarkStart w:id="40" w:name="_70pj7c22moc6"/>
-      <w:bookmarkEnd w:id="40"/>
       <w:r>
         <w:rPr>
           <w:rFonts w:eastAsia="Times New Roman"/>
@@ -12287,8 +12292,8 @@
           <w:rFonts w:eastAsia="Times New Roman"/>
         </w:rPr>
       </w:pPr>
-      <w:bookmarkStart w:id="41" w:name="_94lfvf7d2aqn"/>
-      <w:bookmarkEnd w:id="41"/>
+      <w:bookmarkStart w:id="40" w:name="_94lfvf7d2aqn"/>
+      <w:bookmarkEnd w:id="40"/>
       <w:r>
         <w:rPr>
           <w:rFonts w:eastAsia="Times New Roman"/>
@@ -12642,8 +12647,8 @@
           <w:rFonts w:eastAsia="Times New Roman"/>
         </w:rPr>
       </w:pPr>
-      <w:bookmarkStart w:id="42" w:name="_bwnf20z73656"/>
-      <w:bookmarkEnd w:id="42"/>
+      <w:bookmarkStart w:id="41" w:name="_bwnf20z73656"/>
+      <w:bookmarkEnd w:id="41"/>
       <w:r>
         <w:rPr>
           <w:rFonts w:eastAsia="Times New Roman"/>
@@ -12819,8 +12824,8 @@
           <w:rFonts w:eastAsia="Times New Roman"/>
         </w:rPr>
       </w:pPr>
-      <w:bookmarkStart w:id="43" w:name="_r4xdhg3zycg4"/>
-      <w:bookmarkEnd w:id="43"/>
+      <w:bookmarkStart w:id="42" w:name="_r4xdhg3zycg4"/>
+      <w:bookmarkEnd w:id="42"/>
       <w:r>
         <w:rPr>
           <w:rFonts w:eastAsia="Times New Roman"/>
@@ -13623,8 +13628,8 @@
           <w:rFonts w:eastAsia="Times New Roman"/>
         </w:rPr>
       </w:pPr>
-      <w:bookmarkStart w:id="44" w:name="_x9d9tnaucie5"/>
-      <w:bookmarkEnd w:id="44"/>
+      <w:bookmarkStart w:id="43" w:name="_x9d9tnaucie5"/>
+      <w:bookmarkEnd w:id="43"/>
       <w:r>
         <w:rPr>
           <w:rFonts w:eastAsia="Times New Roman"/>
@@ -13978,8 +13983,8 @@
           <w:rFonts w:eastAsia="Times New Roman"/>
         </w:rPr>
       </w:pPr>
-      <w:bookmarkStart w:id="45" w:name="_3xlur9q5r581"/>
-      <w:bookmarkEnd w:id="45"/>
+      <w:bookmarkStart w:id="44" w:name="_3xlur9q5r581"/>
+      <w:bookmarkEnd w:id="44"/>
       <w:r>
         <w:rPr>
           <w:rFonts w:eastAsia="Times New Roman"/>
@@ -14192,8 +14197,8 @@
           <w:rFonts w:eastAsia="Times New Roman"/>
         </w:rPr>
       </w:pPr>
-      <w:bookmarkStart w:id="46" w:name="_9s57twfcsq1f"/>
-      <w:bookmarkEnd w:id="46"/>
+      <w:bookmarkStart w:id="45" w:name="_9s57twfcsq1f"/>
+      <w:bookmarkEnd w:id="45"/>
       <w:r>
         <w:rPr>
           <w:rFonts w:eastAsia="Times New Roman"/>
@@ -14846,8 +14851,8 @@
           <w:rFonts w:eastAsia="Times New Roman"/>
         </w:rPr>
       </w:pPr>
-      <w:bookmarkStart w:id="47" w:name="_elit8l18g16p"/>
-      <w:bookmarkEnd w:id="47"/>
+      <w:bookmarkStart w:id="46" w:name="_elit8l18g16p"/>
+      <w:bookmarkEnd w:id="46"/>
       <w:r>
         <w:rPr>
           <w:rFonts w:eastAsia="Times New Roman"/>
@@ -15223,8 +15228,8 @@
           <w:u w:val="single"/>
         </w:rPr>
       </w:pPr>
-      <w:bookmarkStart w:id="48" w:name="_4bodpbbi5ql0"/>
-      <w:bookmarkEnd w:id="48"/>
+      <w:bookmarkStart w:id="47" w:name="_4bodpbbi5ql0"/>
+      <w:bookmarkEnd w:id="47"/>
       <w:r>
         <w:rPr>
           <w:rFonts w:eastAsia="Times New Roman"/>

</xml_diff>

<commit_message>
Add show begin/show end conditional rendering to sections
</commit_message>
<xml_diff>
--- a/services/core-api/app/templates/now/Notice of Work Form.docx
+++ b/services/core-api/app/templates/now/Notice of Work Form.docx
@@ -4688,6 +4688,94 @@
         <w:lastRenderedPageBreak/>
         <w:t>Work Plan</w:t>
       </w:r>
+      <w:r>
+        <w:rPr>
+          <w:rFonts w:eastAsia="Times New Roman"/>
+          <w:b/>
+          <w:i/>
+          <w:color w:val="FF9900"/>
+          <w:sz w:val="22"/>
+          <w:szCs w:val="22"/>
+          <w:u w:val="single"/>
+        </w:rPr>
+        <w:t>{</w:t>
+      </w:r>
+      <w:proofErr w:type="spellStart"/>
+      <w:r>
+        <w:rPr>
+          <w:rFonts w:eastAsia="Times New Roman"/>
+          <w:b/>
+          <w:i/>
+          <w:color w:val="FF9900"/>
+          <w:sz w:val="22"/>
+          <w:szCs w:val="22"/>
+          <w:u w:val="single"/>
+        </w:rPr>
+        <w:t>d.render.</w:t>
+      </w:r>
+      <w:r>
+        <w:rPr>
+          <w:rFonts w:eastAsia="Times New Roman"/>
+          <w:b/>
+          <w:i/>
+          <w:color w:val="FF9900"/>
+          <w:sz w:val="22"/>
+          <w:szCs w:val="22"/>
+          <w:u w:val="single"/>
+        </w:rPr>
+        <w:t>exploration_access</w:t>
+      </w:r>
+      <w:r>
+        <w:rPr>
+          <w:rFonts w:eastAsia="Times New Roman"/>
+          <w:b/>
+          <w:i/>
+          <w:color w:val="FF9900"/>
+          <w:sz w:val="22"/>
+          <w:szCs w:val="22"/>
+          <w:u w:val="single"/>
+        </w:rPr>
+        <w:t>:ifEQ</w:t>
+      </w:r>
+      <w:proofErr w:type="spellEnd"/>
+      <w:r>
+        <w:rPr>
+          <w:rFonts w:eastAsia="Times New Roman"/>
+          <w:b/>
+          <w:i/>
+          <w:color w:val="FF9900"/>
+          <w:sz w:val="22"/>
+          <w:szCs w:val="22"/>
+          <w:u w:val="single"/>
+        </w:rPr>
+        <w:t>(true):</w:t>
+      </w:r>
+      <w:proofErr w:type="spellStart"/>
+      <w:r>
+        <w:rPr>
+          <w:rFonts w:eastAsia="Times New Roman"/>
+          <w:b/>
+          <w:i/>
+          <w:color w:val="FF9900"/>
+          <w:sz w:val="22"/>
+          <w:szCs w:val="22"/>
+          <w:u w:val="single"/>
+        </w:rPr>
+        <w:t>showBegin</w:t>
+      </w:r>
+      <w:proofErr w:type="spellEnd"/>
+      <w:r>
+        <w:rPr>
+          <w:rFonts w:eastAsia="Times New Roman"/>
+          <w:b/>
+          <w:i/>
+          <w:color w:val="FF9900"/>
+          <w:sz w:val="22"/>
+          <w:szCs w:val="22"/>
+          <w:u w:val="single"/>
+        </w:rPr>
+        <w:t>}</w:t>
+      </w:r>
     </w:p>
     <w:p>
       <w:pPr>
@@ -4696,10 +4784,6 @@
           <w:rFonts w:eastAsia="Times New Roman"/>
         </w:rPr>
       </w:pPr>
-      <w:bookmarkStart w:id="12" w:name="_o45a6r34wnrf"/>
-      <w:bookmarkStart w:id="13" w:name="_n8vnuyaeq8da"/>
-      <w:bookmarkEnd w:id="12"/>
-      <w:bookmarkEnd w:id="13"/>
       <w:r>
         <w:rPr>
           <w:rFonts w:eastAsia="Times New Roman"/>
@@ -5480,8 +5564,8 @@
           <w:rFonts w:eastAsia="Times New Roman"/>
         </w:rPr>
       </w:pPr>
-      <w:bookmarkStart w:id="14" w:name="_xdf1b5ww0m84"/>
-      <w:bookmarkEnd w:id="14"/>
+      <w:bookmarkStart w:id="12" w:name="_xdf1b5ww0m84"/>
+      <w:bookmarkEnd w:id="12"/>
       <w:r>
         <w:rPr>
           <w:rFonts w:eastAsia="Times New Roman"/>
@@ -5584,8 +5668,8 @@
           <w:rFonts w:eastAsia="Times New Roman"/>
         </w:rPr>
       </w:pPr>
-      <w:bookmarkStart w:id="15" w:name="_4vppuwk6awzd"/>
-      <w:bookmarkEnd w:id="15"/>
+      <w:bookmarkStart w:id="13" w:name="_4vppuwk6awzd"/>
+      <w:bookmarkEnd w:id="13"/>
       <w:r>
         <w:rPr>
           <w:rFonts w:eastAsia="Times New Roman"/>
@@ -6137,8 +6221,8 @@
           <w:rFonts w:eastAsia="Times New Roman"/>
         </w:rPr>
       </w:pPr>
-      <w:bookmarkStart w:id="16" w:name="_sykwrulx1oob"/>
-      <w:bookmarkEnd w:id="16"/>
+      <w:bookmarkStart w:id="14" w:name="_sykwrulx1oob"/>
+      <w:bookmarkEnd w:id="14"/>
       <w:r>
         <w:rPr>
           <w:rFonts w:eastAsia="Times New Roman"/>
@@ -6284,6 +6368,136 @@
         <w:rPr>
           <w:rFonts w:eastAsia="Times New Roman"/>
         </w:rPr>
+        <w:t>{d.exploration_access.reclamation_cost}</w:t>
+      </w:r>
+      <w:r>
+        <w:rPr>
+          <w:rFonts w:eastAsia="Times New Roman"/>
+          <w:b/>
+          <w:i/>
+          <w:color w:val="FF9900"/>
+          <w:u w:val="single"/>
+        </w:rPr>
+        <w:t>{d.render.</w:t>
+      </w:r>
+      <w:r>
+        <w:rPr>
+          <w:rFonts w:eastAsia="Times New Roman"/>
+          <w:b/>
+          <w:i/>
+          <w:color w:val="FF9900"/>
+          <w:u w:val="single"/>
+        </w:rPr>
+        <w:t>exploration_access</w:t>
+      </w:r>
+      <w:r>
+        <w:rPr>
+          <w:rFonts w:eastAsia="Times New Roman"/>
+          <w:b/>
+          <w:i/>
+          <w:color w:val="FF9900"/>
+          <w:u w:val="single"/>
+        </w:rPr>
+        <w:t>:showEnd}</w:t>
+      </w:r>
+      <w:r>
+        <w:rPr>
+          <w:rFonts w:eastAsia="Times New Roman"/>
+          <w:b/>
+          <w:i/>
+          <w:color w:val="FF9900"/>
+          <w:u w:val="single"/>
+        </w:rPr>
+        <w:t>{d.render.</w:t>
+      </w:r>
+      <w:r>
+        <w:rPr>
+          <w:rFonts w:eastAsia="Times New Roman"/>
+          <w:b/>
+          <w:i/>
+          <w:color w:val="FF9900"/>
+          <w:u w:val="single"/>
+        </w:rPr>
+        <w:t>blasting_operation</w:t>
+      </w:r>
+      <w:r>
+        <w:rPr>
+          <w:rFonts w:eastAsia="Times New Roman"/>
+          <w:b/>
+          <w:i/>
+          <w:color w:val="FF9900"/>
+          <w:u w:val="single"/>
+        </w:rPr>
+        <w:t>:ifEQ(true):showBegin}</w:t>
+      </w:r>
+    </w:p>
+    <w:p>
+      <w:pPr>
+        <w:pStyle w:val="Heading2"/>
+        <w:rPr>
+          <w:rFonts w:eastAsia="Times New Roman"/>
+        </w:rPr>
+      </w:pPr>
+      <w:bookmarkStart w:id="15" w:name="_yuysr82ymbpu"/>
+      <w:bookmarkEnd w:id="15"/>
+      <w:r>
+        <w:rPr>
+          <w:rFonts w:eastAsia="Times New Roman"/>
+        </w:rPr>
+        <w:t>Blasting</w:t>
+      </w:r>
+    </w:p>
+    <w:p>
+      <w:pPr>
+        <w:pStyle w:val="LO-normal1"/>
+        <w:rPr>
+          <w:rFonts w:eastAsia="Times New Roman"/>
+          <w:b/>
+        </w:rPr>
+      </w:pPr>
+      <w:r>
+        <w:rPr>
+          <w:rFonts w:eastAsia="Times New Roman"/>
+          <w:b/>
+        </w:rPr>
+        <w:t>On-site storage explosives</w:t>
+      </w:r>
+      <w:r>
+        <w:rPr>
+          <w:rFonts w:eastAsia="Times New Roman"/>
+          <w:b/>
+          <w:color w:val="00FF00"/>
+        </w:rPr>
+        <w:t xml:space="preserve">{d.edited_fields.blasting_operation.has_storage_explosive_on_site:ifEQ(true):showBegin} </w:t>
+      </w:r>
+      <w:r>
+        <w:rPr>
+          <w:rFonts w:eastAsia="Times New Roman"/>
+          <w:b/>
+          <w:color w:val="234075"/>
+        </w:rPr>
+        <w:t>[EDITED]</w:t>
+      </w:r>
+      <w:r>
+        <w:rPr>
+          <w:rFonts w:eastAsia="Times New Roman"/>
+          <w:b/>
+          <w:color w:val="00FF00"/>
+        </w:rPr>
+        <w:t xml:space="preserve"> {d.edited_fields.blasting_operation.has_storage_explosive_on_site:showEnd}</w:t>
+      </w:r>
+    </w:p>
+    <w:p>
+      <w:pPr>
+        <w:pStyle w:val="LO-normal1"/>
+        <w:rPr>
+          <w:rFonts w:eastAsia="Times New Roman"/>
+        </w:rPr>
+      </w:pPr>
+      <w:r>
+        <w:rPr>
+          <w:rFonts w:eastAsia="Times New Roman"/>
+        </w:rPr>
         <w:t>{</w:t>
       </w:r>
       <w:proofErr w:type="spellStart"/>
@@ -6291,7 +6505,7 @@
         <w:rPr>
           <w:rFonts w:eastAsia="Times New Roman"/>
         </w:rPr>
-        <w:t>d.exploration_access.reclamation_cost</w:t>
+        <w:t>d.blasting_operation.has_storage_explosive_on_site</w:t>
       </w:r>
       <w:proofErr w:type="spellEnd"/>
       <w:r>
@@ -6303,304 +6517,296 @@
     </w:p>
     <w:p>
       <w:pPr>
+        <w:pStyle w:val="LO-normal1"/>
+        <w:rPr>
+          <w:rFonts w:eastAsia="Times New Roman"/>
+          <w:b/>
+        </w:rPr>
+      </w:pPr>
+      <w:r>
+        <w:rPr>
+          <w:rFonts w:eastAsia="Times New Roman"/>
+          <w:b/>
+        </w:rPr>
+        <w:t>Explosive Magazine Storage and Use Permit</w:t>
+      </w:r>
+      <w:r>
+        <w:rPr>
+          <w:rFonts w:eastAsia="Times New Roman"/>
+          <w:b/>
+          <w:color w:val="00FF00"/>
+        </w:rPr>
+        <w:t xml:space="preserve">{d.edited_fields.blasting_operation.explosive_permit_issued:ifEQ(true):showBegin} </w:t>
+      </w:r>
+      <w:r>
+        <w:rPr>
+          <w:rFonts w:eastAsia="Times New Roman"/>
+          <w:b/>
+          <w:color w:val="234075"/>
+        </w:rPr>
+        <w:t>[EDITED]</w:t>
+      </w:r>
+      <w:r>
+        <w:rPr>
+          <w:rFonts w:eastAsia="Times New Roman"/>
+          <w:b/>
+          <w:color w:val="00FF00"/>
+        </w:rPr>
+        <w:t xml:space="preserve"> {d.edited_fields.blasting_operation.explosive_permit_issued:showEnd}</w:t>
+      </w:r>
+    </w:p>
+    <w:p>
+      <w:pPr>
+        <w:pStyle w:val="LO-normal1"/>
+        <w:rPr>
+          <w:rFonts w:eastAsia="Times New Roman"/>
+          <w:b/>
+        </w:rPr>
+      </w:pPr>
+      <w:r>
+        <w:rPr>
+          <w:rFonts w:eastAsia="Times New Roman"/>
+        </w:rPr>
+        <w:t>{</w:t>
+      </w:r>
+      <w:proofErr w:type="spellStart"/>
+      <w:r>
+        <w:rPr>
+          <w:rFonts w:eastAsia="Times New Roman"/>
+        </w:rPr>
+        <w:t>d.blasting_operation.explosive_permit_issued</w:t>
+      </w:r>
+      <w:proofErr w:type="spellEnd"/>
+      <w:r>
+        <w:rPr>
+          <w:rFonts w:eastAsia="Times New Roman"/>
+        </w:rPr>
+        <w:t>}</w:t>
+      </w:r>
+    </w:p>
+    <w:p>
+      <w:pPr>
+        <w:pStyle w:val="LO-normal1"/>
+        <w:rPr>
+          <w:rFonts w:eastAsia="Times New Roman"/>
+          <w:b/>
+        </w:rPr>
+      </w:pPr>
+      <w:r>
+        <w:rPr>
+          <w:rFonts w:eastAsia="Times New Roman"/>
+          <w:b/>
+        </w:rPr>
+        <w:t>Expiry Date</w:t>
+      </w:r>
+      <w:r>
+        <w:rPr>
+          <w:rFonts w:eastAsia="Times New Roman"/>
+          <w:b/>
+          <w:color w:val="00FF00"/>
+        </w:rPr>
+        <w:t xml:space="preserve">{d.edited_fields.blasting_operation.explosive_permit_expiry_date:ifEQ(true):showBegin} </w:t>
+      </w:r>
+      <w:r>
+        <w:rPr>
+          <w:rFonts w:eastAsia="Times New Roman"/>
+          <w:b/>
+          <w:color w:val="234075"/>
+        </w:rPr>
+        <w:t>[EDITED]</w:t>
+      </w:r>
+      <w:r>
+        <w:rPr>
+          <w:rFonts w:eastAsia="Times New Roman"/>
+          <w:b/>
+          <w:color w:val="00FF00"/>
+        </w:rPr>
+        <w:t xml:space="preserve"> {d.edited_fields.blasting_operation.explosive_permit_expiry_date:showEnd}</w:t>
+      </w:r>
+    </w:p>
+    <w:p>
+      <w:pPr>
+        <w:pStyle w:val="LO-normal1"/>
+        <w:rPr>
+          <w:rFonts w:eastAsia="Times New Roman"/>
+          <w:b/>
+        </w:rPr>
+      </w:pPr>
+      <w:r>
+        <w:rPr>
+          <w:rFonts w:eastAsia="Times New Roman"/>
+        </w:rPr>
+        <w:t>{</w:t>
+      </w:r>
+      <w:proofErr w:type="spellStart"/>
+      <w:r>
+        <w:rPr>
+          <w:rFonts w:eastAsia="Times New Roman"/>
+        </w:rPr>
+        <w:t>d.blasting_operation.explosive_permit_expiry_date</w:t>
+      </w:r>
+      <w:proofErr w:type="spellEnd"/>
+      <w:r>
+        <w:rPr>
+          <w:rFonts w:eastAsia="Times New Roman"/>
+        </w:rPr>
+        <w:t>}</w:t>
+      </w:r>
+    </w:p>
+    <w:p>
+      <w:pPr>
+        <w:pStyle w:val="LO-normal1"/>
+        <w:rPr>
+          <w:rFonts w:eastAsia="Times New Roman"/>
+          <w:b/>
+        </w:rPr>
+      </w:pPr>
+      <w:r>
+        <w:rPr>
+          <w:rFonts w:eastAsia="Times New Roman"/>
+          <w:b/>
+        </w:rPr>
+        <w:t>Permit Number</w:t>
+      </w:r>
+      <w:r>
+        <w:rPr>
+          <w:rFonts w:eastAsia="Times New Roman"/>
+          <w:b/>
+          <w:color w:val="00FF00"/>
+        </w:rPr>
+        <w:t xml:space="preserve">{d.edited_fields.blasting_operation.explosive_permit_number:ifEQ(true):showBegin} </w:t>
+      </w:r>
+      <w:r>
+        <w:rPr>
+          <w:rFonts w:eastAsia="Times New Roman"/>
+          <w:b/>
+          <w:color w:val="234075"/>
+        </w:rPr>
+        <w:t>[EDITED]</w:t>
+      </w:r>
+      <w:r>
+        <w:rPr>
+          <w:rFonts w:eastAsia="Times New Roman"/>
+          <w:b/>
+          <w:color w:val="00FF00"/>
+        </w:rPr>
+        <w:t xml:space="preserve"> {d.edited_fields.blasting_operation.explosive_permit_number:showEnd}</w:t>
+      </w:r>
+    </w:p>
+    <w:p>
+      <w:pPr>
+        <w:pStyle w:val="LO-normal1"/>
+        <w:rPr>
+          <w:rFonts w:eastAsia="Times New Roman"/>
+          <w:b/>
+        </w:rPr>
+      </w:pPr>
+      <w:r>
+        <w:rPr>
+          <w:rFonts w:eastAsia="Times New Roman"/>
+        </w:rPr>
+        <w:t>{d.blasting_operation.explosive_permit_number}</w:t>
+      </w:r>
+      <w:r>
+        <w:rPr>
+          <w:rFonts w:eastAsia="Times New Roman"/>
+          <w:b/>
+          <w:i/>
+          <w:color w:val="FF9900"/>
+          <w:u w:val="single"/>
+        </w:rPr>
+        <w:t>{d.render.</w:t>
+      </w:r>
+      <w:r>
+        <w:rPr>
+          <w:rFonts w:eastAsia="Times New Roman"/>
+          <w:b/>
+          <w:i/>
+          <w:color w:val="FF9900"/>
+          <w:u w:val="single"/>
+        </w:rPr>
+        <w:t>blasting_operation</w:t>
+      </w:r>
+      <w:r>
+        <w:rPr>
+          <w:rFonts w:eastAsia="Times New Roman"/>
+          <w:b/>
+          <w:i/>
+          <w:color w:val="FF9900"/>
+          <w:u w:val="single"/>
+        </w:rPr>
+        <w:t>:showEnd}</w:t>
+      </w:r>
+      <w:r>
+        <w:rPr>
+          <w:rFonts w:eastAsia="Times New Roman"/>
+          <w:b/>
+          <w:i/>
+          <w:color w:val="FF9900"/>
+          <w:u w:val="single"/>
+        </w:rPr>
+        <w:t>{d.render.</w:t>
+      </w:r>
+      <w:r>
+        <w:rPr>
+          <w:rFonts w:eastAsia="Times New Roman"/>
+          <w:b/>
+          <w:i/>
+          <w:color w:val="FF9900"/>
+          <w:u w:val="single"/>
+        </w:rPr>
+        <w:t>exploration_access</w:t>
+      </w:r>
+      <w:r>
+        <w:rPr>
+          <w:rFonts w:eastAsia="Times New Roman"/>
+          <w:b/>
+          <w:i/>
+          <w:color w:val="FF9900"/>
+          <w:u w:val="single"/>
+        </w:rPr>
+        <w:t>:showEnd}</w:t>
+      </w:r>
+      <w:r>
+        <w:rPr>
+          <w:rFonts w:eastAsia="Times New Roman"/>
+          <w:b/>
+          <w:i/>
+          <w:color w:val="FF9900"/>
+          <w:u w:val="single"/>
+        </w:rPr>
+        <w:t>{d.render.</w:t>
+      </w:r>
+      <w:r>
+        <w:rPr>
+          <w:rFonts w:eastAsia="Times New Roman"/>
+          <w:b/>
+          <w:i/>
+          <w:color w:val="FF9900"/>
+          <w:u w:val="single"/>
+        </w:rPr>
+        <w:t>camp</w:t>
+      </w:r>
+      <w:r>
+        <w:rPr>
+          <w:rFonts w:eastAsia="Times New Roman"/>
+          <w:b/>
+          <w:i/>
+          <w:color w:val="FF9900"/>
+          <w:u w:val="single"/>
+        </w:rPr>
+        <w:t>:ifEQ(true):showBegin}</w:t>
+      </w:r>
+    </w:p>
+    <w:p>
+      <w:pPr>
         <w:pStyle w:val="Heading2"/>
         <w:rPr>
           <w:rFonts w:eastAsia="Times New Roman"/>
         </w:rPr>
       </w:pPr>
-      <w:bookmarkStart w:id="17" w:name="_yuysr82ymbpu"/>
-      <w:bookmarkEnd w:id="17"/>
-      <w:r>
-        <w:rPr>
-          <w:rFonts w:eastAsia="Times New Roman"/>
-        </w:rPr>
-        <w:t>Blasting</w:t>
-      </w:r>
-    </w:p>
-    <w:p>
-      <w:pPr>
-        <w:pStyle w:val="LO-normal1"/>
-        <w:rPr>
-          <w:rFonts w:eastAsia="Times New Roman"/>
-          <w:b/>
-        </w:rPr>
-      </w:pPr>
-      <w:r>
-        <w:rPr>
-          <w:rFonts w:eastAsia="Times New Roman"/>
-          <w:b/>
-        </w:rPr>
-        <w:t>On-site storage explosives</w:t>
-      </w:r>
-      <w:r>
-        <w:rPr>
-          <w:rFonts w:eastAsia="Times New Roman"/>
-          <w:b/>
-          <w:color w:val="00FF00"/>
-        </w:rPr>
-        <w:t xml:space="preserve">{d.edited_fields.blasting_operation.has_storage_explosive_on_site:ifEQ(true):showBegin} </w:t>
-      </w:r>
-      <w:r>
-        <w:rPr>
-          <w:rFonts w:eastAsia="Times New Roman"/>
-          <w:b/>
-          <w:color w:val="234075"/>
-        </w:rPr>
-        <w:t>[EDITED]</w:t>
-      </w:r>
-      <w:r>
-        <w:rPr>
-          <w:rFonts w:eastAsia="Times New Roman"/>
-          <w:b/>
-          <w:color w:val="00FF00"/>
-        </w:rPr>
-        <w:t xml:space="preserve"> {d.edited_fields.blasting_operation.has_storage_explosive_on_site:showEnd}</w:t>
-      </w:r>
-    </w:p>
-    <w:p>
-      <w:pPr>
-        <w:pStyle w:val="LO-normal1"/>
-        <w:rPr>
-          <w:rFonts w:eastAsia="Times New Roman"/>
-        </w:rPr>
-      </w:pPr>
-      <w:r>
-        <w:rPr>
-          <w:rFonts w:eastAsia="Times New Roman"/>
-        </w:rPr>
-        <w:t>{</w:t>
-      </w:r>
-      <w:proofErr w:type="spellStart"/>
-      <w:r>
-        <w:rPr>
-          <w:rFonts w:eastAsia="Times New Roman"/>
-        </w:rPr>
-        <w:t>d.blasting_operation.has_storage_explosive_on_site</w:t>
-      </w:r>
-      <w:proofErr w:type="spellEnd"/>
-      <w:r>
-        <w:rPr>
-          <w:rFonts w:eastAsia="Times New Roman"/>
-        </w:rPr>
-        <w:t>}</w:t>
-      </w:r>
-    </w:p>
-    <w:p>
-      <w:pPr>
-        <w:pStyle w:val="LO-normal1"/>
-        <w:rPr>
-          <w:rFonts w:eastAsia="Times New Roman"/>
-          <w:b/>
-        </w:rPr>
-      </w:pPr>
-      <w:r>
-        <w:rPr>
-          <w:rFonts w:eastAsia="Times New Roman"/>
-          <w:b/>
-        </w:rPr>
-        <w:t>Explosive Magazine Storage and Use Permit</w:t>
-      </w:r>
-      <w:r>
-        <w:rPr>
-          <w:rFonts w:eastAsia="Times New Roman"/>
-          <w:b/>
-          <w:color w:val="00FF00"/>
-        </w:rPr>
-        <w:t xml:space="preserve">{d.edited_fields.blasting_operation.explosive_permit_issued:ifEQ(true):showBegin} </w:t>
-      </w:r>
-      <w:r>
-        <w:rPr>
-          <w:rFonts w:eastAsia="Times New Roman"/>
-          <w:b/>
-          <w:color w:val="234075"/>
-        </w:rPr>
-        <w:t>[EDITED]</w:t>
-      </w:r>
-      <w:r>
-        <w:rPr>
-          <w:rFonts w:eastAsia="Times New Roman"/>
-          <w:b/>
-          <w:color w:val="00FF00"/>
-        </w:rPr>
-        <w:t xml:space="preserve"> {d.edited_fields.blasting_operation.explosive_permit_issued:showEnd}</w:t>
-      </w:r>
-    </w:p>
-    <w:p>
-      <w:pPr>
-        <w:pStyle w:val="LO-normal1"/>
-        <w:rPr>
-          <w:rFonts w:eastAsia="Times New Roman"/>
-          <w:b/>
-        </w:rPr>
-      </w:pPr>
-      <w:r>
-        <w:rPr>
-          <w:rFonts w:eastAsia="Times New Roman"/>
-        </w:rPr>
-        <w:t>{</w:t>
-      </w:r>
-      <w:proofErr w:type="spellStart"/>
-      <w:r>
-        <w:rPr>
-          <w:rFonts w:eastAsia="Times New Roman"/>
-        </w:rPr>
-        <w:t>d.blasting_operation.explosive_permit_issued</w:t>
-      </w:r>
-      <w:proofErr w:type="spellEnd"/>
-      <w:r>
-        <w:rPr>
-          <w:rFonts w:eastAsia="Times New Roman"/>
-        </w:rPr>
-        <w:t>}</w:t>
-      </w:r>
-    </w:p>
-    <w:p>
-      <w:pPr>
-        <w:pStyle w:val="LO-normal1"/>
-        <w:rPr>
-          <w:rFonts w:eastAsia="Times New Roman"/>
-          <w:b/>
-        </w:rPr>
-      </w:pPr>
-      <w:r>
-        <w:rPr>
-          <w:rFonts w:eastAsia="Times New Roman"/>
-          <w:b/>
-        </w:rPr>
-        <w:t>Expiry Date</w:t>
-      </w:r>
-      <w:r>
-        <w:rPr>
-          <w:rFonts w:eastAsia="Times New Roman"/>
-          <w:b/>
-          <w:color w:val="00FF00"/>
-        </w:rPr>
-        <w:t xml:space="preserve">{d.edited_fields.blasting_operation.explosive_permit_expiry_date:ifEQ(true):showBegin} </w:t>
-      </w:r>
-      <w:r>
-        <w:rPr>
-          <w:rFonts w:eastAsia="Times New Roman"/>
-          <w:b/>
-          <w:color w:val="234075"/>
-        </w:rPr>
-        <w:t>[EDITED]</w:t>
-      </w:r>
-      <w:r>
-        <w:rPr>
-          <w:rFonts w:eastAsia="Times New Roman"/>
-          <w:b/>
-          <w:color w:val="00FF00"/>
-        </w:rPr>
-        <w:t xml:space="preserve"> {d.edited_fields.blasting_operation.explosive_permit_expiry_date:showEnd}</w:t>
-      </w:r>
-    </w:p>
-    <w:p>
-      <w:pPr>
-        <w:pStyle w:val="LO-normal1"/>
-        <w:rPr>
-          <w:rFonts w:eastAsia="Times New Roman"/>
-          <w:b/>
-        </w:rPr>
-      </w:pPr>
-      <w:r>
-        <w:rPr>
-          <w:rFonts w:eastAsia="Times New Roman"/>
-        </w:rPr>
-        <w:t>{</w:t>
-      </w:r>
-      <w:proofErr w:type="spellStart"/>
-      <w:r>
-        <w:rPr>
-          <w:rFonts w:eastAsia="Times New Roman"/>
-        </w:rPr>
-        <w:t>d.blasting_operation.explosive_permit_expiry_date</w:t>
-      </w:r>
-      <w:proofErr w:type="spellEnd"/>
-      <w:r>
-        <w:rPr>
-          <w:rFonts w:eastAsia="Times New Roman"/>
-        </w:rPr>
-        <w:t>}</w:t>
-      </w:r>
-    </w:p>
-    <w:p>
-      <w:pPr>
-        <w:pStyle w:val="LO-normal1"/>
-        <w:rPr>
-          <w:rFonts w:eastAsia="Times New Roman"/>
-          <w:b/>
-        </w:rPr>
-      </w:pPr>
-      <w:r>
-        <w:rPr>
-          <w:rFonts w:eastAsia="Times New Roman"/>
-          <w:b/>
-        </w:rPr>
-        <w:t>Permit Number</w:t>
-      </w:r>
-      <w:r>
-        <w:rPr>
-          <w:rFonts w:eastAsia="Times New Roman"/>
-          <w:b/>
-          <w:color w:val="00FF00"/>
-        </w:rPr>
-        <w:t xml:space="preserve">{d.edited_fields.blasting_operation.explosive_permit_number:ifEQ(true):showBegin} </w:t>
-      </w:r>
-      <w:r>
-        <w:rPr>
-          <w:rFonts w:eastAsia="Times New Roman"/>
-          <w:b/>
-          <w:color w:val="234075"/>
-        </w:rPr>
-        <w:t>[EDITED]</w:t>
-      </w:r>
-      <w:r>
-        <w:rPr>
-          <w:rFonts w:eastAsia="Times New Roman"/>
-          <w:b/>
-          <w:color w:val="00FF00"/>
-        </w:rPr>
-        <w:t xml:space="preserve"> {d.edited_fields.blasting_operation.explosive_permit_number:showEnd}</w:t>
-      </w:r>
-    </w:p>
-    <w:p>
-      <w:pPr>
-        <w:pStyle w:val="LO-normal1"/>
-        <w:rPr>
-          <w:rFonts w:eastAsia="Times New Roman"/>
-          <w:b/>
-        </w:rPr>
-      </w:pPr>
-      <w:r>
-        <w:rPr>
-          <w:rFonts w:eastAsia="Times New Roman"/>
-        </w:rPr>
-        <w:t>{</w:t>
-      </w:r>
-      <w:proofErr w:type="spellStart"/>
-      <w:r>
-        <w:rPr>
-          <w:rFonts w:eastAsia="Times New Roman"/>
-        </w:rPr>
-        <w:t>d.blasting_operation.explosive_permit_number</w:t>
-      </w:r>
-      <w:proofErr w:type="spellEnd"/>
-      <w:r>
-        <w:rPr>
-          <w:rFonts w:eastAsia="Times New Roman"/>
-        </w:rPr>
-        <w:t>}</w:t>
-      </w:r>
-    </w:p>
-    <w:p>
-      <w:pPr>
-        <w:pStyle w:val="Heading2"/>
-        <w:rPr>
-          <w:rFonts w:eastAsia="Times New Roman"/>
-        </w:rPr>
-      </w:pPr>
-      <w:bookmarkStart w:id="18" w:name="_a1jwbvx3h5ol"/>
-      <w:bookmarkEnd w:id="18"/>
+      <w:bookmarkStart w:id="16" w:name="_a1jwbvx3h5ol"/>
+      <w:bookmarkEnd w:id="16"/>
       <w:r>
         <w:rPr>
           <w:rFonts w:eastAsia="Times New Roman"/>
@@ -7292,6 +7498,7 @@
           <w:rFonts w:eastAsia="Times New Roman"/>
           <w:b/>
         </w:rPr>
+        <w:lastRenderedPageBreak/>
         <w:t>No Data</w:t>
       </w:r>
     </w:p>
@@ -7363,13 +7570,12 @@
           <w:rFonts w:eastAsia="Times New Roman"/>
         </w:rPr>
       </w:pPr>
-      <w:bookmarkStart w:id="19" w:name="_mno0ejzdmwn7"/>
-      <w:bookmarkEnd w:id="19"/>
-      <w:r>
-        <w:rPr>
-          <w:rFonts w:eastAsia="Times New Roman"/>
-        </w:rPr>
-        <w:lastRenderedPageBreak/>
+      <w:bookmarkStart w:id="17" w:name="_mno0ejzdmwn7"/>
+      <w:bookmarkEnd w:id="17"/>
+      <w:r>
+        <w:rPr>
+          <w:rFonts w:eastAsia="Times New Roman"/>
+        </w:rPr>
         <w:t>Fuel</w:t>
       </w:r>
     </w:p>
@@ -7892,8 +8098,8 @@
           <w:rFonts w:eastAsia="Times New Roman"/>
         </w:rPr>
       </w:pPr>
-      <w:bookmarkStart w:id="20" w:name="_eqto7pqfbv0v"/>
-      <w:bookmarkEnd w:id="20"/>
+      <w:bookmarkStart w:id="18" w:name="_eqto7pqfbv0v"/>
+      <w:bookmarkEnd w:id="18"/>
       <w:r>
         <w:rPr>
           <w:rFonts w:eastAsia="Times New Roman"/>
@@ -8154,6 +8360,36 @@
           <w:color w:val="FF9900"/>
           <w:u w:val="single"/>
         </w:rPr>
+        <w:t>{d.render.</w:t>
+      </w:r>
+      <w:r>
+        <w:rPr>
+          <w:rFonts w:eastAsia="Times New Roman"/>
+          <w:b/>
+          <w:i/>
+          <w:color w:val="FF9900"/>
+          <w:u w:val="single"/>
+        </w:rPr>
+        <w:t>camp</w:t>
+      </w:r>
+      <w:r>
+        <w:rPr>
+          <w:rFonts w:eastAsia="Times New Roman"/>
+          <w:b/>
+          <w:i/>
+          <w:color w:val="FF9900"/>
+          <w:u w:val="single"/>
+        </w:rPr>
+        <w:t>:showEnd}</w:t>
+      </w:r>
+      <w:r>
+        <w:rPr>
+          <w:rFonts w:eastAsia="Times New Roman"/>
+          <w:b/>
+          <w:i/>
+          <w:color w:val="FF9900"/>
+          <w:u w:val="single"/>
+        </w:rPr>
         <w:t>{d.render.cut_lines_polarization_survey:ifEQ(true):showBegin}</w:t>
       </w:r>
     </w:p>
@@ -8164,8 +8400,8 @@
           <w:rFonts w:eastAsia="Times New Roman"/>
         </w:rPr>
       </w:pPr>
-      <w:bookmarkStart w:id="21" w:name="_2iv04ey21pc6"/>
-      <w:bookmarkEnd w:id="21"/>
+      <w:bookmarkStart w:id="19" w:name="_2iv04ey21pc6"/>
+      <w:bookmarkEnd w:id="19"/>
       <w:r>
         <w:rPr>
           <w:rFonts w:eastAsia="Times New Roman"/>
@@ -8765,6 +9001,7 @@
           <w:rFonts w:eastAsia="Times New Roman"/>
           <w:b/>
         </w:rPr>
+        <w:lastRenderedPageBreak/>
         <w:t>No Data</w:t>
       </w:r>
     </w:p>
@@ -8816,13 +9053,12 @@
           <w:rFonts w:eastAsia="Times New Roman"/>
         </w:rPr>
       </w:pPr>
-      <w:bookmarkStart w:id="22" w:name="_6x5pyl9sxydb"/>
-      <w:bookmarkEnd w:id="22"/>
-      <w:r>
-        <w:rPr>
-          <w:rFonts w:eastAsia="Times New Roman"/>
-        </w:rPr>
-        <w:lastRenderedPageBreak/>
+      <w:bookmarkStart w:id="20" w:name="_6x5pyl9sxydb"/>
+      <w:bookmarkEnd w:id="20"/>
+      <w:r>
+        <w:rPr>
+          <w:rFonts w:eastAsia="Times New Roman"/>
+        </w:rPr>
         <w:t>Reclamation Program</w:t>
       </w:r>
     </w:p>
@@ -8948,6 +9184,36 @@
         </w:rPr>
         <w:t>{d.render.cut_lines_polarization_survey:showEnd}</w:t>
       </w:r>
+      <w:r>
+        <w:rPr>
+          <w:rFonts w:eastAsia="Times New Roman"/>
+          <w:b/>
+          <w:i/>
+          <w:color w:val="FF9900"/>
+          <w:u w:val="single"/>
+        </w:rPr>
+        <w:t>{d.render.exploration_</w:t>
+      </w:r>
+      <w:r>
+        <w:rPr>
+          <w:rFonts w:eastAsia="Times New Roman"/>
+          <w:b/>
+          <w:i/>
+          <w:color w:val="FF9900"/>
+          <w:u w:val="single"/>
+        </w:rPr>
+        <w:t>surface_drilling</w:t>
+      </w:r>
+      <w:r>
+        <w:rPr>
+          <w:rFonts w:eastAsia="Times New Roman"/>
+          <w:b/>
+          <w:i/>
+          <w:color w:val="FF9900"/>
+          <w:u w:val="single"/>
+        </w:rPr>
+        <w:t>:ifEQ(true):showBegin}</w:t>
+      </w:r>
     </w:p>
     <w:p>
       <w:pPr>
@@ -8956,8 +9222,8 @@
           <w:rFonts w:eastAsia="Times New Roman"/>
         </w:rPr>
       </w:pPr>
-      <w:bookmarkStart w:id="23" w:name="_chbsx7rirtgg"/>
-      <w:bookmarkEnd w:id="23"/>
+      <w:bookmarkStart w:id="21" w:name="_chbsx7rirtgg"/>
+      <w:bookmarkEnd w:id="21"/>
       <w:r>
         <w:rPr>
           <w:rFonts w:eastAsia="Times New Roman"/>
@@ -8972,8 +9238,8 @@
           <w:rFonts w:eastAsia="Times New Roman"/>
         </w:rPr>
       </w:pPr>
-      <w:bookmarkStart w:id="24" w:name="_nkjidd5j1jx6"/>
-      <w:bookmarkEnd w:id="24"/>
+      <w:bookmarkStart w:id="22" w:name="_nkjidd5j1jx6"/>
+      <w:bookmarkEnd w:id="22"/>
       <w:r>
         <w:rPr>
           <w:rFonts w:eastAsia="Times New Roman"/>
@@ -9715,247 +9981,293 @@
           <w:rFonts w:eastAsia="Times New Roman"/>
         </w:rPr>
       </w:pPr>
-      <w:bookmarkStart w:id="25" w:name="_b0r0xaef3vr0"/>
+      <w:bookmarkStart w:id="23" w:name="_b0r0xaef3vr0"/>
+      <w:bookmarkEnd w:id="23"/>
+      <w:r>
+        <w:rPr>
+          <w:rFonts w:eastAsia="Times New Roman"/>
+        </w:rPr>
+        <w:t>Support of the Drilling Program</w:t>
+      </w:r>
+    </w:p>
+    <w:p>
+      <w:pPr>
+        <w:pStyle w:val="LO-normal1"/>
+        <w:rPr>
+          <w:rFonts w:eastAsia="Times New Roman"/>
+          <w:color w:val="00FF00"/>
+        </w:rPr>
+      </w:pPr>
+      <w:r>
+        <w:rPr>
+          <w:rFonts w:eastAsia="Times New Roman"/>
+          <w:b/>
+        </w:rPr>
+        <w:t>The Drilling program will be</w:t>
+      </w:r>
+      <w:r>
+        <w:rPr>
+          <w:rFonts w:eastAsia="Times New Roman"/>
+          <w:b/>
+          <w:color w:val="00FF00"/>
+        </w:rPr>
+        <w:t xml:space="preserve">{d.edited_fields.exploration_surface_drilling.reclamation_core_storage:ifEQ(true):showBegin} </w:t>
+      </w:r>
+      <w:r>
+        <w:rPr>
+          <w:rFonts w:eastAsia="Times New Roman"/>
+          <w:b/>
+          <w:color w:val="234075"/>
+        </w:rPr>
+        <w:t>[EDITED]</w:t>
+      </w:r>
+      <w:r>
+        <w:rPr>
+          <w:rFonts w:eastAsia="Times New Roman"/>
+          <w:b/>
+          <w:color w:val="00FF00"/>
+        </w:rPr>
+        <w:t xml:space="preserve"> {d.edited_fields.exploration_surface_drilling.reclamation_core_storage:showEnd}</w:t>
+      </w:r>
+    </w:p>
+    <w:p>
+      <w:pPr>
+        <w:pStyle w:val="LO-normal1"/>
+        <w:rPr>
+          <w:rFonts w:eastAsia="Times New Roman"/>
+        </w:rPr>
+      </w:pPr>
+      <w:r>
+        <w:rPr>
+          <w:rFonts w:eastAsia="Times New Roman"/>
+        </w:rPr>
+        <w:t>{</w:t>
+      </w:r>
+      <w:proofErr w:type="spellStart"/>
+      <w:r>
+        <w:rPr>
+          <w:rFonts w:eastAsia="Times New Roman"/>
+        </w:rPr>
+        <w:t>d.exploration_surface_drilling.reclamation_core_storage</w:t>
+      </w:r>
+      <w:proofErr w:type="spellEnd"/>
+      <w:r>
+        <w:rPr>
+          <w:rFonts w:eastAsia="Times New Roman"/>
+        </w:rPr>
+        <w:t>}</w:t>
+      </w:r>
+    </w:p>
+    <w:p>
+      <w:pPr>
+        <w:pStyle w:val="Heading3"/>
+        <w:rPr>
+          <w:rFonts w:eastAsia="Times New Roman"/>
+        </w:rPr>
+      </w:pPr>
+      <w:bookmarkStart w:id="24" w:name="_1xwuo64ltckb"/>
+      <w:bookmarkEnd w:id="24"/>
+      <w:r>
+        <w:rPr>
+          <w:rFonts w:eastAsia="Times New Roman"/>
+        </w:rPr>
+        <w:lastRenderedPageBreak/>
+        <w:t>Reclamation Program</w:t>
+      </w:r>
+    </w:p>
+    <w:p>
+      <w:pPr>
+        <w:pStyle w:val="LO-normal1"/>
+        <w:rPr>
+          <w:rFonts w:eastAsia="Times New Roman"/>
+          <w:b/>
+          <w:color w:val="00FF00"/>
+        </w:rPr>
+      </w:pPr>
+      <w:r>
+        <w:rPr>
+          <w:rFonts w:eastAsia="Times New Roman"/>
+          <w:b/>
+        </w:rPr>
+        <w:t>Proposed reclamation and timing for this specific activity</w:t>
+      </w:r>
+      <w:r>
+        <w:rPr>
+          <w:rFonts w:eastAsia="Times New Roman"/>
+          <w:b/>
+          <w:color w:val="00FF00"/>
+        </w:rPr>
+        <w:t xml:space="preserve">{d.edited_fields.exploration_surface_drilling.reclamation_description:ifEQ(true):showBegin} </w:t>
+      </w:r>
+      <w:r>
+        <w:rPr>
+          <w:rFonts w:eastAsia="Times New Roman"/>
+          <w:b/>
+          <w:color w:val="234075"/>
+        </w:rPr>
+        <w:t>[EDITED]</w:t>
+      </w:r>
+      <w:r>
+        <w:rPr>
+          <w:rFonts w:eastAsia="Times New Roman"/>
+          <w:b/>
+          <w:color w:val="00FF00"/>
+        </w:rPr>
+        <w:t xml:space="preserve"> {d.edited_fields.exploration_surface_drilling.reclamation_description:showEnd} </w:t>
+      </w:r>
+    </w:p>
+    <w:p>
+      <w:pPr>
+        <w:pStyle w:val="LO-normal1"/>
+        <w:rPr>
+          <w:rFonts w:eastAsia="Times New Roman"/>
+        </w:rPr>
+      </w:pPr>
+      <w:r>
+        <w:rPr>
+          <w:rFonts w:eastAsia="Times New Roman"/>
+        </w:rPr>
+        <w:t>{</w:t>
+      </w:r>
+      <w:proofErr w:type="spellStart"/>
+      <w:r>
+        <w:rPr>
+          <w:rFonts w:eastAsia="Times New Roman"/>
+        </w:rPr>
+        <w:t>d.exploration_surface_drilling.reclamation_description</w:t>
+      </w:r>
+      <w:proofErr w:type="spellEnd"/>
+      <w:r>
+        <w:rPr>
+          <w:rFonts w:eastAsia="Times New Roman"/>
+        </w:rPr>
+        <w:t>}</w:t>
+      </w:r>
+    </w:p>
+    <w:p>
+      <w:pPr>
+        <w:pStyle w:val="LO-normal1"/>
+        <w:rPr>
+          <w:rFonts w:eastAsia="Times New Roman"/>
+          <w:b/>
+          <w:color w:val="00FF00"/>
+        </w:rPr>
+      </w:pPr>
+      <w:r>
+        <w:rPr>
+          <w:rFonts w:eastAsia="Times New Roman"/>
+          <w:b/>
+        </w:rPr>
+        <w:t>Estimated Cost of reclamation activities described above</w:t>
+      </w:r>
+      <w:r>
+        <w:rPr>
+          <w:rFonts w:eastAsia="Times New Roman"/>
+          <w:b/>
+          <w:color w:val="00FF00"/>
+        </w:rPr>
+        <w:t xml:space="preserve">{d.edited_fields.exploration_surface_drilling.reclamation_cost:ifEQ(true):showBegin} </w:t>
+      </w:r>
+      <w:r>
+        <w:rPr>
+          <w:rFonts w:eastAsia="Times New Roman"/>
+          <w:b/>
+          <w:color w:val="234075"/>
+        </w:rPr>
+        <w:t>[EDITED]</w:t>
+      </w:r>
+      <w:r>
+        <w:rPr>
+          <w:rFonts w:eastAsia="Times New Roman"/>
+          <w:b/>
+          <w:color w:val="00FF00"/>
+        </w:rPr>
+        <w:t xml:space="preserve"> {d.edited_fields.exploration_surface_drilling.reclamation_cost:showEnd} </w:t>
+      </w:r>
+    </w:p>
+    <w:p>
+      <w:pPr>
+        <w:pStyle w:val="LO-normal1"/>
+        <w:rPr>
+          <w:rFonts w:eastAsia="Times New Roman"/>
+        </w:rPr>
+      </w:pPr>
+      <w:r>
+        <w:rPr>
+          <w:rFonts w:eastAsia="Times New Roman"/>
+        </w:rPr>
+        <w:t>{d.exploration_surface_drilling.reclamation_cost}</w:t>
+      </w:r>
+      <w:r>
+        <w:rPr>
+          <w:rFonts w:eastAsia="Times New Roman"/>
+          <w:b/>
+          <w:i/>
+          <w:color w:val="FF9900"/>
+          <w:u w:val="single"/>
+        </w:rPr>
+        <w:t>{d.render.exploration_</w:t>
+      </w:r>
+      <w:r>
+        <w:rPr>
+          <w:rFonts w:eastAsia="Times New Roman"/>
+          <w:b/>
+          <w:i/>
+          <w:color w:val="FF9900"/>
+          <w:u w:val="single"/>
+        </w:rPr>
+        <w:t>surface_drilling</w:t>
+      </w:r>
+      <w:r>
+        <w:rPr>
+          <w:rFonts w:eastAsia="Times New Roman"/>
+          <w:b/>
+          <w:i/>
+          <w:color w:val="FF9900"/>
+          <w:u w:val="single"/>
+        </w:rPr>
+        <w:t>:showEnd}</w:t>
+      </w:r>
+      <w:r>
+        <w:rPr>
+          <w:rFonts w:eastAsia="Times New Roman"/>
+          <w:b/>
+          <w:i/>
+          <w:color w:val="FF9900"/>
+          <w:u w:val="single"/>
+        </w:rPr>
+        <w:t>{d.render.</w:t>
+      </w:r>
+      <w:r>
+        <w:rPr>
+          <w:rFonts w:eastAsia="Times New Roman"/>
+          <w:b/>
+          <w:i/>
+          <w:color w:val="FF9900"/>
+          <w:u w:val="single"/>
+        </w:rPr>
+        <w:t>mechanical_trenching</w:t>
+      </w:r>
+      <w:r>
+        <w:rPr>
+          <w:rFonts w:eastAsia="Times New Roman"/>
+          <w:b/>
+          <w:i/>
+          <w:color w:val="FF9900"/>
+          <w:u w:val="single"/>
+        </w:rPr>
+        <w:t>:ifEQ(true):showBegin}</w:t>
+      </w:r>
+    </w:p>
+    <w:p>
+      <w:pPr>
+        <w:pStyle w:val="Heading2"/>
+        <w:rPr>
+          <w:rFonts w:eastAsia="Times New Roman"/>
+        </w:rPr>
+      </w:pPr>
+      <w:bookmarkStart w:id="25" w:name="_6royupbqek1y"/>
       <w:bookmarkEnd w:id="25"/>
-      <w:r>
-        <w:rPr>
-          <w:rFonts w:eastAsia="Times New Roman"/>
-        </w:rPr>
-        <w:t>Support of the Drilling Program</w:t>
-      </w:r>
-    </w:p>
-    <w:p>
-      <w:pPr>
-        <w:pStyle w:val="LO-normal1"/>
-        <w:rPr>
-          <w:rFonts w:eastAsia="Times New Roman"/>
-          <w:color w:val="00FF00"/>
-        </w:rPr>
-      </w:pPr>
-      <w:r>
-        <w:rPr>
-          <w:rFonts w:eastAsia="Times New Roman"/>
-          <w:b/>
-        </w:rPr>
-        <w:t>The Drilling program will be</w:t>
-      </w:r>
-      <w:r>
-        <w:rPr>
-          <w:rFonts w:eastAsia="Times New Roman"/>
-          <w:b/>
-          <w:color w:val="00FF00"/>
-        </w:rPr>
-        <w:t xml:space="preserve">{d.edited_fields.exploration_surface_drilling.reclamation_core_storage:ifEQ(true):showBegin} </w:t>
-      </w:r>
-      <w:r>
-        <w:rPr>
-          <w:rFonts w:eastAsia="Times New Roman"/>
-          <w:b/>
-          <w:color w:val="234075"/>
-        </w:rPr>
-        <w:t>[EDITED]</w:t>
-      </w:r>
-      <w:r>
-        <w:rPr>
-          <w:rFonts w:eastAsia="Times New Roman"/>
-          <w:b/>
-          <w:color w:val="00FF00"/>
-        </w:rPr>
-        <w:t xml:space="preserve"> {d.edited_fields.exploration_surface_drilling.reclamation_core_storage:showEnd}</w:t>
-      </w:r>
-    </w:p>
-    <w:p>
-      <w:pPr>
-        <w:pStyle w:val="LO-normal1"/>
-        <w:rPr>
-          <w:rFonts w:eastAsia="Times New Roman"/>
-        </w:rPr>
-      </w:pPr>
-      <w:r>
-        <w:rPr>
-          <w:rFonts w:eastAsia="Times New Roman"/>
-        </w:rPr>
-        <w:t>{</w:t>
-      </w:r>
-      <w:proofErr w:type="spellStart"/>
-      <w:r>
-        <w:rPr>
-          <w:rFonts w:eastAsia="Times New Roman"/>
-        </w:rPr>
-        <w:t>d.exploration_surface_drilling.reclamation_core_storage</w:t>
-      </w:r>
-      <w:proofErr w:type="spellEnd"/>
-      <w:r>
-        <w:rPr>
-          <w:rFonts w:eastAsia="Times New Roman"/>
-        </w:rPr>
-        <w:t>}</w:t>
-      </w:r>
-    </w:p>
-    <w:p>
-      <w:pPr>
-        <w:pStyle w:val="Heading3"/>
-        <w:rPr>
-          <w:rFonts w:eastAsia="Times New Roman"/>
-        </w:rPr>
-      </w:pPr>
-      <w:bookmarkStart w:id="26" w:name="_1xwuo64ltckb"/>
-      <w:bookmarkEnd w:id="26"/>
-      <w:r>
-        <w:rPr>
-          <w:rFonts w:eastAsia="Times New Roman"/>
-        </w:rPr>
-        <w:t>Reclamation Program</w:t>
-      </w:r>
-    </w:p>
-    <w:p>
-      <w:pPr>
-        <w:pStyle w:val="LO-normal1"/>
-        <w:rPr>
-          <w:rFonts w:eastAsia="Times New Roman"/>
-          <w:b/>
-          <w:color w:val="00FF00"/>
-        </w:rPr>
-      </w:pPr>
-      <w:r>
-        <w:rPr>
-          <w:rFonts w:eastAsia="Times New Roman"/>
-          <w:b/>
-        </w:rPr>
-        <w:t>Proposed reclamation and timing for this specific activity</w:t>
-      </w:r>
-      <w:r>
-        <w:rPr>
-          <w:rFonts w:eastAsia="Times New Roman"/>
-          <w:b/>
-          <w:color w:val="00FF00"/>
-        </w:rPr>
-        <w:t xml:space="preserve">{d.edited_fields.exploration_surface_drilling.reclamation_description:ifEQ(true):showBegin} </w:t>
-      </w:r>
-      <w:r>
-        <w:rPr>
-          <w:rFonts w:eastAsia="Times New Roman"/>
-          <w:b/>
-          <w:color w:val="234075"/>
-        </w:rPr>
-        <w:t>[EDITED]</w:t>
-      </w:r>
-      <w:r>
-        <w:rPr>
-          <w:rFonts w:eastAsia="Times New Roman"/>
-          <w:b/>
-          <w:color w:val="00FF00"/>
-        </w:rPr>
-        <w:t xml:space="preserve"> {d.edited_fields.exploration_surface_drilling.reclamation_description:showEnd} </w:t>
-      </w:r>
-    </w:p>
-    <w:p>
-      <w:pPr>
-        <w:pStyle w:val="LO-normal1"/>
-        <w:rPr>
-          <w:rFonts w:eastAsia="Times New Roman"/>
-        </w:rPr>
-      </w:pPr>
-      <w:r>
-        <w:rPr>
-          <w:rFonts w:eastAsia="Times New Roman"/>
-        </w:rPr>
-        <w:t>{</w:t>
-      </w:r>
-      <w:proofErr w:type="spellStart"/>
-      <w:r>
-        <w:rPr>
-          <w:rFonts w:eastAsia="Times New Roman"/>
-        </w:rPr>
-        <w:t>d.exploration_surface_drilling.reclamation_description</w:t>
-      </w:r>
-      <w:proofErr w:type="spellEnd"/>
-      <w:r>
-        <w:rPr>
-          <w:rFonts w:eastAsia="Times New Roman"/>
-        </w:rPr>
-        <w:t>}</w:t>
-      </w:r>
-    </w:p>
-    <w:p>
-      <w:pPr>
-        <w:pStyle w:val="LO-normal1"/>
-        <w:rPr>
-          <w:rFonts w:eastAsia="Times New Roman"/>
-          <w:b/>
-          <w:color w:val="00FF00"/>
-        </w:rPr>
-      </w:pPr>
-      <w:r>
-        <w:rPr>
-          <w:rFonts w:eastAsia="Times New Roman"/>
-          <w:b/>
-        </w:rPr>
-        <w:lastRenderedPageBreak/>
-        <w:t>Estimated Cost of reclamation activities described above</w:t>
-      </w:r>
-      <w:r>
-        <w:rPr>
-          <w:rFonts w:eastAsia="Times New Roman"/>
-          <w:b/>
-          <w:color w:val="00FF00"/>
-        </w:rPr>
-        <w:t xml:space="preserve">{d.edited_fields.exploration_surface_drilling.reclamation_cost:ifEQ(true):showBegin} </w:t>
-      </w:r>
-      <w:r>
-        <w:rPr>
-          <w:rFonts w:eastAsia="Times New Roman"/>
-          <w:b/>
-          <w:color w:val="234075"/>
-        </w:rPr>
-        <w:t>[EDITED]</w:t>
-      </w:r>
-      <w:r>
-        <w:rPr>
-          <w:rFonts w:eastAsia="Times New Roman"/>
-          <w:b/>
-          <w:color w:val="00FF00"/>
-        </w:rPr>
-        <w:t xml:space="preserve"> {d.edited_fields.exploration_surface_drilling.reclamation_cost:showEnd} </w:t>
-      </w:r>
-    </w:p>
-    <w:p>
-      <w:pPr>
-        <w:pStyle w:val="LO-normal1"/>
-        <w:rPr>
-          <w:rFonts w:eastAsia="Times New Roman"/>
-        </w:rPr>
-      </w:pPr>
-      <w:r>
-        <w:rPr>
-          <w:rFonts w:eastAsia="Times New Roman"/>
-        </w:rPr>
-        <w:t>{</w:t>
-      </w:r>
-      <w:proofErr w:type="spellStart"/>
-      <w:r>
-        <w:rPr>
-          <w:rFonts w:eastAsia="Times New Roman"/>
-        </w:rPr>
-        <w:t>d.exploration_surface_drilling.reclamation_cost</w:t>
-      </w:r>
-      <w:proofErr w:type="spellEnd"/>
-      <w:r>
-        <w:rPr>
-          <w:rFonts w:eastAsia="Times New Roman"/>
-        </w:rPr>
-        <w:t>}</w:t>
-      </w:r>
-    </w:p>
-    <w:p>
-      <w:pPr>
-        <w:pStyle w:val="Heading2"/>
-        <w:rPr>
-          <w:rFonts w:eastAsia="Times New Roman"/>
-        </w:rPr>
-      </w:pPr>
-      <w:bookmarkStart w:id="27" w:name="_6royupbqek1y"/>
-      <w:bookmarkEnd w:id="27"/>
       <w:r>
         <w:rPr>
           <w:rFonts w:eastAsia="Times New Roman"/>
@@ -10764,8 +11076,8 @@
           <w:rFonts w:eastAsia="Times New Roman"/>
         </w:rPr>
       </w:pPr>
-      <w:bookmarkStart w:id="28" w:name="_r8cuci6afl6w"/>
-      <w:bookmarkEnd w:id="28"/>
+      <w:bookmarkStart w:id="26" w:name="_r8cuci6afl6w"/>
+      <w:bookmarkEnd w:id="26"/>
       <w:r>
         <w:rPr>
           <w:rFonts w:eastAsia="Times New Roman"/>
@@ -11317,12 +11629,13 @@
           <w:rFonts w:eastAsia="Times New Roman"/>
         </w:rPr>
       </w:pPr>
-      <w:bookmarkStart w:id="29" w:name="_hb89mtdm5pq9"/>
-      <w:bookmarkEnd w:id="29"/>
-      <w:r>
-        <w:rPr>
-          <w:rFonts w:eastAsia="Times New Roman"/>
-        </w:rPr>
+      <w:bookmarkStart w:id="27" w:name="_hb89mtdm5pq9"/>
+      <w:bookmarkEnd w:id="27"/>
+      <w:r>
+        <w:rPr>
+          <w:rFonts w:eastAsia="Times New Roman"/>
+        </w:rPr>
+        <w:lastRenderedPageBreak/>
         <w:t>Reclamation Program</w:t>
       </w:r>
     </w:p>
@@ -11407,7 +11720,6 @@
           <w:rFonts w:eastAsia="Times New Roman"/>
           <w:b/>
         </w:rPr>
-        <w:lastRenderedPageBreak/>
         <w:t>Estimated Cost of reclamation activities described above</w:t>
       </w:r>
       <w:r>
@@ -11446,19 +11758,75 @@
         <w:rPr>
           <w:rFonts w:eastAsia="Times New Roman"/>
         </w:rPr>
-        <w:t>{</w:t>
-      </w:r>
-      <w:proofErr w:type="spellStart"/>
-      <w:r>
-        <w:rPr>
-          <w:rFonts w:eastAsia="Times New Roman"/>
-        </w:rPr>
-        <w:t>d.mechanical_trenching.reclamation_cost</w:t>
-      </w:r>
-      <w:proofErr w:type="spellEnd"/>
-      <w:r>
-        <w:rPr>
-          <w:rFonts w:eastAsia="Times New Roman"/>
+        <w:t>{d.mechanical_trenching.reclamation_cost}</w:t>
+      </w:r>
+      <w:r>
+        <w:rPr>
+          <w:rFonts w:eastAsia="Times New Roman"/>
+          <w:b/>
+          <w:i/>
+          <w:color w:val="FF9900"/>
+          <w:u w:val="single"/>
+        </w:rPr>
+        <w:t>{d.render.</w:t>
+      </w:r>
+      <w:r>
+        <w:rPr>
+          <w:rFonts w:eastAsia="Times New Roman"/>
+          <w:b/>
+          <w:i/>
+          <w:color w:val="FF9900"/>
+          <w:u w:val="single"/>
+        </w:rPr>
+        <w:t>mechanical_trenching</w:t>
+      </w:r>
+      <w:r>
+        <w:rPr>
+          <w:rFonts w:eastAsia="Times New Roman"/>
+          <w:b/>
+          <w:i/>
+          <w:color w:val="FF9900"/>
+          <w:u w:val="single"/>
+        </w:rPr>
+        <w:t>:showEnd}</w:t>
+      </w:r>
+      <w:r>
+        <w:rPr>
+          <w:rFonts w:eastAsia="Times New Roman"/>
+          <w:b/>
+          <w:i/>
+          <w:color w:val="FF9900"/>
+          <w:u w:val="single"/>
+        </w:rPr>
+        <w:t>{d.render.</w:t>
+      </w:r>
+      <w:r>
+        <w:rPr>
+          <w:rFonts w:eastAsia="Times New Roman"/>
+          <w:b/>
+          <w:i/>
+          <w:color w:val="FF9900"/>
+          <w:u w:val="single"/>
+        </w:rPr>
+        <w:t>settling_pond</w:t>
+      </w:r>
+      <w:r>
+        <w:rPr>
+          <w:rFonts w:eastAsia="Times New Roman"/>
+          <w:b/>
+          <w:i/>
+          <w:color w:val="FF9900"/>
+          <w:u w:val="single"/>
+        </w:rPr>
+        <w:t>:ifEQ(true):showBegin</w:t>
+      </w:r>
+      <w:r>
+        <w:rPr>
+          <w:rFonts w:eastAsia="Times New Roman"/>
+          <w:b/>
+          <w:i/>
+          <w:color w:val="FF9900"/>
+          <w:u w:val="single"/>
         </w:rPr>
         <w:t>}</w:t>
       </w:r>
@@ -11470,8 +11838,8 @@
           <w:rFonts w:eastAsia="Times New Roman"/>
         </w:rPr>
       </w:pPr>
-      <w:bookmarkStart w:id="30" w:name="_efw09qt1ruio"/>
-      <w:bookmarkEnd w:id="30"/>
+      <w:bookmarkStart w:id="28" w:name="_efw09qt1ruio"/>
+      <w:bookmarkEnd w:id="28"/>
       <w:r>
         <w:rPr>
           <w:rFonts w:eastAsia="Times New Roman"/>
@@ -12984,6 +13352,7 @@
           <w:rFonts w:eastAsia="Times New Roman"/>
           <w:highlight w:val="white"/>
         </w:rPr>
+        <w:lastRenderedPageBreak/>
         <w:t>Recycled :</w:t>
       </w:r>
       <w:r>
@@ -13124,7 +13493,6 @@
           <w:rFonts w:eastAsia="Times New Roman"/>
           <w:highlight w:val="white"/>
         </w:rPr>
-        <w:lastRenderedPageBreak/>
         <w:t xml:space="preserve">Discharged to Environment: </w:t>
       </w:r>
       <w:r>
@@ -13183,8 +13551,8 @@
           <w:rFonts w:eastAsia="Times New Roman"/>
         </w:rPr>
       </w:pPr>
-      <w:bookmarkStart w:id="31" w:name="_fd99nwgrxvsr"/>
-      <w:bookmarkEnd w:id="31"/>
+      <w:bookmarkStart w:id="29" w:name="_fd99nwgrxvsr"/>
+      <w:bookmarkEnd w:id="29"/>
       <w:r>
         <w:rPr>
           <w:rFonts w:eastAsia="Times New Roman"/>
@@ -13359,6 +13727,36 @@
           <w:color w:val="FF9900"/>
           <w:u w:val="single"/>
         </w:rPr>
+        <w:t>{d.render.</w:t>
+      </w:r>
+      <w:r>
+        <w:rPr>
+          <w:rFonts w:eastAsia="Times New Roman"/>
+          <w:b/>
+          <w:i/>
+          <w:color w:val="FF9900"/>
+          <w:u w:val="single"/>
+        </w:rPr>
+        <w:t>settling_pond</w:t>
+      </w:r>
+      <w:r>
+        <w:rPr>
+          <w:rFonts w:eastAsia="Times New Roman"/>
+          <w:b/>
+          <w:i/>
+          <w:color w:val="FF9900"/>
+          <w:u w:val="single"/>
+        </w:rPr>
+        <w:t>:showEnd}</w:t>
+      </w:r>
+      <w:r>
+        <w:rPr>
+          <w:rFonts w:eastAsia="Times New Roman"/>
+          <w:b/>
+          <w:i/>
+          <w:color w:val="FF9900"/>
+          <w:u w:val="single"/>
+        </w:rPr>
         <w:t>{d.render.surface_bulk_sample:ifEQ(true):showBegin}</w:t>
       </w:r>
     </w:p>
@@ -13369,8 +13767,8 @@
           <w:rFonts w:eastAsia="Times New Roman"/>
         </w:rPr>
       </w:pPr>
-      <w:bookmarkStart w:id="32" w:name="_rmm40muqk8t6"/>
-      <w:bookmarkEnd w:id="32"/>
+      <w:bookmarkStart w:id="30" w:name="_rmm40muqk8t6"/>
+      <w:bookmarkEnd w:id="30"/>
       <w:r>
         <w:rPr>
           <w:rFonts w:eastAsia="Times New Roman"/>
@@ -14220,6 +14618,7 @@
           <w:rFonts w:eastAsia="Times New Roman"/>
           <w:b/>
         </w:rPr>
+        <w:lastRenderedPageBreak/>
         <w:t>Bedrock excavation</w:t>
       </w:r>
       <w:r>
@@ -14327,7 +14726,6 @@
         <w:rPr>
           <w:rFonts w:eastAsia="Times New Roman"/>
         </w:rPr>
-        <w:lastRenderedPageBreak/>
         <w:t>{</w:t>
       </w:r>
       <w:proofErr w:type="spellStart"/>
@@ -14352,8 +14750,8 @@
           <w:rFonts w:eastAsia="Times New Roman"/>
         </w:rPr>
       </w:pPr>
-      <w:bookmarkStart w:id="33" w:name="_l3tiy1otuy2b"/>
-      <w:bookmarkEnd w:id="33"/>
+      <w:bookmarkStart w:id="31" w:name="_l3tiy1otuy2b"/>
+      <w:bookmarkEnd w:id="31"/>
       <w:r>
         <w:rPr>
           <w:rFonts w:eastAsia="Times New Roman"/>
@@ -14899,8 +15297,8 @@
           <w:rFonts w:eastAsia="Times New Roman"/>
         </w:rPr>
       </w:pPr>
-      <w:bookmarkStart w:id="34" w:name="_bh0bc956cx0p"/>
-      <w:bookmarkEnd w:id="34"/>
+      <w:bookmarkStart w:id="32" w:name="_bh0bc956cx0p"/>
+      <w:bookmarkEnd w:id="32"/>
       <w:r>
         <w:rPr>
           <w:rFonts w:eastAsia="Times New Roman"/>
@@ -15067,8 +15465,8 @@
           <w:rFonts w:eastAsia="Times New Roman"/>
         </w:rPr>
       </w:pPr>
-      <w:bookmarkStart w:id="35" w:name="_89una53xbzz"/>
-      <w:bookmarkEnd w:id="35"/>
+      <w:bookmarkStart w:id="33" w:name="_89una53xbzz"/>
+      <w:bookmarkEnd w:id="33"/>
       <w:r>
         <w:rPr>
           <w:rFonts w:eastAsia="Times New Roman"/>
@@ -15424,6 +15822,7 @@
               <w:rPr>
                 <w:rFonts w:eastAsia="Times New Roman"/>
               </w:rPr>
+              <w:lastRenderedPageBreak/>
               <w:t>{d.underground_exploration.details[i].underground_exploration_type_code}</w:t>
             </w:r>
           </w:p>
@@ -15944,7 +16343,6 @@
               <w:rPr>
                 <w:rFonts w:eastAsia="Times New Roman"/>
               </w:rPr>
-              <w:lastRenderedPageBreak/>
               <w:t>{d.underground_exploration.details[i+1].underground_exploration_type_code}</w:t>
             </w:r>
           </w:p>
@@ -16654,29 +17052,310 @@
           <w:rFonts w:eastAsia="Times New Roman"/>
         </w:rPr>
       </w:pPr>
-      <w:bookmarkStart w:id="36" w:name="_u7p4ey9cql4a"/>
+      <w:bookmarkStart w:id="34" w:name="_u7p4ey9cql4a"/>
+      <w:bookmarkEnd w:id="34"/>
+      <w:r>
+        <w:rPr>
+          <w:rFonts w:eastAsia="Times New Roman"/>
+        </w:rPr>
+        <w:t>Sand and Gravel/Quarry Operations</w:t>
+      </w:r>
+    </w:p>
+    <w:p>
+      <w:pPr>
+        <w:pStyle w:val="Heading3"/>
+        <w:rPr>
+          <w:rFonts w:eastAsia="Times New Roman"/>
+        </w:rPr>
+      </w:pPr>
+      <w:bookmarkStart w:id="35" w:name="_6eormxsy3fbi"/>
+      <w:bookmarkEnd w:id="35"/>
+      <w:r>
+        <w:rPr>
+          <w:rFonts w:eastAsia="Times New Roman"/>
+        </w:rPr>
+        <w:t>Soil Conservation</w:t>
+      </w:r>
+    </w:p>
+    <w:p>
+      <w:pPr>
+        <w:pStyle w:val="LO-normal1"/>
+        <w:rPr>
+          <w:rFonts w:eastAsia="Times New Roman"/>
+          <w:b/>
+          <w:color w:val="00FF00"/>
+        </w:rPr>
+      </w:pPr>
+      <w:r>
+        <w:rPr>
+          <w:rFonts w:eastAsia="Times New Roman"/>
+          <w:b/>
+        </w:rPr>
+        <w:t>Average Depth Overburden</w:t>
+      </w:r>
+      <w:r>
+        <w:rPr>
+          <w:rFonts w:eastAsia="Times New Roman"/>
+          <w:b/>
+          <w:color w:val="00FF00"/>
+        </w:rPr>
+        <w:t xml:space="preserve">{d.edited_fields.sand_and_gravel.average_overburden_depth:ifEQ(true):showBegin} </w:t>
+      </w:r>
+      <w:r>
+        <w:rPr>
+          <w:rFonts w:eastAsia="Times New Roman"/>
+          <w:b/>
+          <w:color w:val="234075"/>
+        </w:rPr>
+        <w:t>[EDITED]</w:t>
+      </w:r>
+      <w:r>
+        <w:rPr>
+          <w:rFonts w:eastAsia="Times New Roman"/>
+          <w:b/>
+          <w:color w:val="00FF00"/>
+        </w:rPr>
+        <w:t xml:space="preserve"> {d.edited_fields.sand_and_gravel.average_overburden_depth:showEnd} </w:t>
+      </w:r>
+    </w:p>
+    <w:p>
+      <w:pPr>
+        <w:pStyle w:val="LO-normal1"/>
+        <w:rPr>
+          <w:rFonts w:eastAsia="Times New Roman"/>
+          <w:b/>
+        </w:rPr>
+      </w:pPr>
+      <w:r>
+        <w:rPr>
+          <w:rFonts w:eastAsia="Times New Roman"/>
+        </w:rPr>
+        <w:t>{</w:t>
+      </w:r>
+      <w:proofErr w:type="spellStart"/>
+      <w:r>
+        <w:rPr>
+          <w:rFonts w:eastAsia="Times New Roman"/>
+        </w:rPr>
+        <w:t>d.sand_and_gravel.average_overburden_depth</w:t>
+      </w:r>
+      <w:proofErr w:type="spellEnd"/>
+      <w:r>
+        <w:rPr>
+          <w:rFonts w:eastAsia="Times New Roman"/>
+        </w:rPr>
+        <w:t>}</w:t>
+      </w:r>
+      <w:r>
+        <w:rPr>
+          <w:rFonts w:eastAsia="Times New Roman"/>
+          <w:b/>
+        </w:rPr>
+        <w:t xml:space="preserve"> </w:t>
+      </w:r>
+      <w:r>
+        <w:rPr>
+          <w:rFonts w:eastAsia="Times New Roman"/>
+        </w:rPr>
+        <w:t>{</w:t>
+      </w:r>
+      <w:proofErr w:type="spellStart"/>
+      <w:r>
+        <w:rPr>
+          <w:rFonts w:eastAsia="Times New Roman"/>
+        </w:rPr>
+        <w:t>d.sand_and_gravel.average_overburden_depth_unit_type_code</w:t>
+      </w:r>
+      <w:proofErr w:type="spellEnd"/>
+      <w:r>
+        <w:rPr>
+          <w:rFonts w:eastAsia="Times New Roman"/>
+        </w:rPr>
+        <w:t>}</w:t>
+      </w:r>
+    </w:p>
+    <w:p>
+      <w:pPr>
+        <w:pStyle w:val="LO-normal1"/>
+        <w:rPr>
+          <w:rFonts w:eastAsia="Times New Roman"/>
+          <w:b/>
+          <w:color w:val="00FF00"/>
+        </w:rPr>
+      </w:pPr>
+      <w:r>
+        <w:rPr>
+          <w:rFonts w:eastAsia="Times New Roman"/>
+          <w:b/>
+        </w:rPr>
+        <w:lastRenderedPageBreak/>
+        <w:t>Average Depth of topsoil</w:t>
+      </w:r>
+      <w:r>
+        <w:rPr>
+          <w:rFonts w:eastAsia="Times New Roman"/>
+          <w:b/>
+          <w:color w:val="00FF00"/>
+        </w:rPr>
+        <w:t xml:space="preserve">{d.edited_fields.sand_and_gravel.average_top_soil_depth:ifEQ(true):showBegin} </w:t>
+      </w:r>
+      <w:r>
+        <w:rPr>
+          <w:rFonts w:eastAsia="Times New Roman"/>
+          <w:b/>
+          <w:color w:val="234075"/>
+        </w:rPr>
+        <w:t>[EDITED]</w:t>
+      </w:r>
+      <w:r>
+        <w:rPr>
+          <w:rFonts w:eastAsia="Times New Roman"/>
+          <w:b/>
+          <w:color w:val="00FF00"/>
+        </w:rPr>
+        <w:t xml:space="preserve">{d.edited_fields.sand_and_gravel.average_top_soil_depth:showEnd} </w:t>
+      </w:r>
+    </w:p>
+    <w:p>
+      <w:pPr>
+        <w:pStyle w:val="LO-normal1"/>
+        <w:rPr>
+          <w:rFonts w:eastAsia="Times New Roman"/>
+          <w:b/>
+        </w:rPr>
+      </w:pPr>
+      <w:r>
+        <w:rPr>
+          <w:rFonts w:eastAsia="Times New Roman"/>
+        </w:rPr>
+        <w:t>{</w:t>
+      </w:r>
+      <w:proofErr w:type="spellStart"/>
+      <w:r>
+        <w:rPr>
+          <w:rFonts w:eastAsia="Times New Roman"/>
+        </w:rPr>
+        <w:t>d.sand_and_gravel.average_top_soil_depth</w:t>
+      </w:r>
+      <w:proofErr w:type="spellEnd"/>
+      <w:r>
+        <w:rPr>
+          <w:rFonts w:eastAsia="Times New Roman"/>
+        </w:rPr>
+        <w:t>}</w:t>
+      </w:r>
+      <w:r>
+        <w:rPr>
+          <w:rFonts w:eastAsia="Times New Roman"/>
+          <w:b/>
+        </w:rPr>
+        <w:t xml:space="preserve"> </w:t>
+      </w:r>
+      <w:r>
+        <w:rPr>
+          <w:rFonts w:eastAsia="Times New Roman"/>
+        </w:rPr>
+        <w:t>{</w:t>
+      </w:r>
+      <w:proofErr w:type="spellStart"/>
+      <w:r>
+        <w:rPr>
+          <w:rFonts w:eastAsia="Times New Roman"/>
+        </w:rPr>
+        <w:t>d.sand_and_gravel.average_top_soil_depth_unit_type_code</w:t>
+      </w:r>
+      <w:proofErr w:type="spellEnd"/>
+      <w:r>
+        <w:rPr>
+          <w:rFonts w:eastAsia="Times New Roman"/>
+        </w:rPr>
+        <w:t>}</w:t>
+      </w:r>
+    </w:p>
+    <w:p>
+      <w:pPr>
+        <w:pStyle w:val="LO-normal1"/>
+        <w:rPr>
+          <w:rFonts w:eastAsia="Times New Roman"/>
+          <w:b/>
+          <w:color w:val="00FF00"/>
+        </w:rPr>
+      </w:pPr>
+      <w:r>
+        <w:rPr>
+          <w:rFonts w:eastAsia="Times New Roman"/>
+          <w:b/>
+        </w:rPr>
+        <w:t>Measures to stabilize soil overburden stockpiles and control noxious weeds</w:t>
+      </w:r>
+      <w:r>
+        <w:rPr>
+          <w:rFonts w:eastAsia="Times New Roman"/>
+          <w:b/>
+          <w:color w:val="00FF00"/>
+        </w:rPr>
+        <w:t xml:space="preserve">{d.edited_fields.sand_and_gravel.stability_measures_description:ifEQ(true):showBegin} </w:t>
+      </w:r>
+      <w:r>
+        <w:rPr>
+          <w:rFonts w:eastAsia="Times New Roman"/>
+          <w:b/>
+          <w:color w:val="234075"/>
+        </w:rPr>
+        <w:t>[EDITED]</w:t>
+      </w:r>
+      <w:r>
+        <w:rPr>
+          <w:rFonts w:eastAsia="Times New Roman"/>
+          <w:b/>
+          <w:color w:val="00FF00"/>
+        </w:rPr>
+        <w:t>{d.edited_fields.sand_and_gravel.stability_measures_description:showEnd}</w:t>
+      </w:r>
+    </w:p>
+    <w:p>
+      <w:pPr>
+        <w:pStyle w:val="LO-normal1"/>
+        <w:rPr>
+          <w:rFonts w:eastAsia="Times New Roman"/>
+          <w:b/>
+        </w:rPr>
+      </w:pPr>
+      <w:r>
+        <w:rPr>
+          <w:rFonts w:eastAsia="Times New Roman"/>
+        </w:rPr>
+        <w:t>{</w:t>
+      </w:r>
+      <w:proofErr w:type="spellStart"/>
+      <w:r>
+        <w:rPr>
+          <w:rFonts w:eastAsia="Times New Roman"/>
+        </w:rPr>
+        <w:t>d.sand_and_gravel.stability_measures_description</w:t>
+      </w:r>
+      <w:proofErr w:type="spellEnd"/>
+      <w:r>
+        <w:rPr>
+          <w:rFonts w:eastAsia="Times New Roman"/>
+        </w:rPr>
+        <w:t>}</w:t>
+      </w:r>
+    </w:p>
+    <w:p>
+      <w:pPr>
+        <w:pStyle w:val="Heading3"/>
+        <w:rPr>
+          <w:rFonts w:eastAsia="Times New Roman"/>
+        </w:rPr>
+      </w:pPr>
+      <w:bookmarkStart w:id="36" w:name="_70pj7c22moc6"/>
       <w:bookmarkEnd w:id="36"/>
       <w:r>
         <w:rPr>
           <w:rFonts w:eastAsia="Times New Roman"/>
         </w:rPr>
-        <w:t>Sand and Gravel/Quarry Operations</w:t>
-      </w:r>
-    </w:p>
-    <w:p>
-      <w:pPr>
-        <w:pStyle w:val="Heading3"/>
-        <w:rPr>
-          <w:rFonts w:eastAsia="Times New Roman"/>
-        </w:rPr>
-      </w:pPr>
-      <w:bookmarkStart w:id="37" w:name="_6eormxsy3fbi"/>
-      <w:bookmarkEnd w:id="37"/>
-      <w:r>
-        <w:rPr>
-          <w:rFonts w:eastAsia="Times New Roman"/>
-        </w:rPr>
-        <w:t>Soil Conservation</w:t>
+        <w:t>Land Use</w:t>
       </w:r>
     </w:p>
     <w:p>
@@ -16693,15 +17372,15 @@
           <w:rFonts w:eastAsia="Times New Roman"/>
           <w:b/>
         </w:rPr>
-        <w:t>Average Depth Overburden</w:t>
-      </w:r>
-      <w:r>
-        <w:rPr>
-          <w:rFonts w:eastAsia="Times New Roman"/>
-          <w:b/>
-          <w:color w:val="00FF00"/>
-        </w:rPr>
-        <w:t xml:space="preserve">{d.edited_fields.sand_and_gravel.average_overburden_depth:ifEQ(true):showBegin} </w:t>
+        <w:t>Is this site within the Agricultural Land Reserve?</w:t>
+      </w:r>
+      <w:r>
+        <w:rPr>
+          <w:rFonts w:eastAsia="Times New Roman"/>
+          <w:b/>
+          <w:color w:val="00FF00"/>
+        </w:rPr>
+        <w:t xml:space="preserve">{d.edited_fields.sand_and_gravel.is_agricultural_land_reserve:ifEQ(true):showBegin} </w:t>
       </w:r>
       <w:r>
         <w:rPr>
@@ -16717,7 +17396,7 @@
           <w:b/>
           <w:color w:val="00FF00"/>
         </w:rPr>
-        <w:t xml:space="preserve"> {d.edited_fields.sand_and_gravel.average_overburden_depth:showEnd} </w:t>
+        <w:t xml:space="preserve"> {d.edited_fields.sand_and_gravel.is_agricultural_land_reserve:showEnd}</w:t>
       </w:r>
     </w:p>
     <w:p>
@@ -16739,7 +17418,7 @@
         <w:rPr>
           <w:rFonts w:eastAsia="Times New Roman"/>
         </w:rPr>
-        <w:t>d.sand_and_gravel.average_overburden_depth</w:t>
+        <w:t>d.sand_and_gravel.is_agricultural_land_reserve</w:t>
       </w:r>
       <w:proofErr w:type="spellEnd"/>
       <w:r>
@@ -16748,6 +17427,480 @@
         </w:rPr>
         <w:t>}</w:t>
       </w:r>
+    </w:p>
+    <w:p>
+      <w:pPr>
+        <w:pStyle w:val="LO-normal1"/>
+        <w:rPr>
+          <w:rFonts w:eastAsia="Times New Roman"/>
+          <w:b/>
+          <w:color w:val="00FF00"/>
+        </w:rPr>
+      </w:pPr>
+      <w:r>
+        <w:rPr>
+          <w:rFonts w:eastAsia="Times New Roman"/>
+          <w:b/>
+        </w:rPr>
+        <w:t>Permit Application Number</w:t>
+      </w:r>
+      <w:r>
+        <w:rPr>
+          <w:rFonts w:eastAsia="Times New Roman"/>
+          <w:b/>
+          <w:color w:val="00FF00"/>
+        </w:rPr>
+        <w:t xml:space="preserve">{d.edited_fields.sand_and_gravel.agri_lnd_rsrv_permit_application_number:ifEQ(true):showBegin} </w:t>
+      </w:r>
+      <w:r>
+        <w:rPr>
+          <w:rFonts w:eastAsia="Times New Roman"/>
+          <w:b/>
+          <w:color w:val="234075"/>
+        </w:rPr>
+        <w:t>[EDITED]</w:t>
+      </w:r>
+      <w:r>
+        <w:rPr>
+          <w:rFonts w:eastAsia="Times New Roman"/>
+          <w:b/>
+          <w:color w:val="00FF00"/>
+        </w:rPr>
+        <w:t>{d.edited_fields.sand_and_gravel.agri_lnd_rsrv_permit_application_number:showEnd}</w:t>
+      </w:r>
+    </w:p>
+    <w:p>
+      <w:pPr>
+        <w:pStyle w:val="LO-normal1"/>
+        <w:rPr>
+          <w:rFonts w:eastAsia="Times New Roman"/>
+          <w:b/>
+        </w:rPr>
+      </w:pPr>
+      <w:r>
+        <w:rPr>
+          <w:rFonts w:eastAsia="Times New Roman"/>
+        </w:rPr>
+        <w:t>{</w:t>
+      </w:r>
+      <w:proofErr w:type="spellStart"/>
+      <w:r>
+        <w:rPr>
+          <w:rFonts w:eastAsia="Times New Roman"/>
+        </w:rPr>
+        <w:t>d.sand_and_gravel.agri_lnd_rsrv_permit_application_number</w:t>
+      </w:r>
+      <w:proofErr w:type="spellEnd"/>
+      <w:r>
+        <w:rPr>
+          <w:rFonts w:eastAsia="Times New Roman"/>
+        </w:rPr>
+        <w:t>}</w:t>
+      </w:r>
+    </w:p>
+    <w:p>
+      <w:pPr>
+        <w:pStyle w:val="LO-normal1"/>
+        <w:rPr>
+          <w:rFonts w:eastAsia="Times New Roman"/>
+          <w:b/>
+          <w:color w:val="00FF00"/>
+        </w:rPr>
+      </w:pPr>
+      <w:r>
+        <w:rPr>
+          <w:rFonts w:eastAsia="Times New Roman"/>
+          <w:b/>
+        </w:rPr>
+        <w:t>Current land use zoning for the site</w:t>
+      </w:r>
+      <w:r>
+        <w:rPr>
+          <w:rFonts w:eastAsia="Times New Roman"/>
+          <w:b/>
+          <w:color w:val="00FF00"/>
+        </w:rPr>
+        <w:t xml:space="preserve">{d.edited_fields.sand_and_gravel.land_use_zoning:ifEQ(true):showBegin} </w:t>
+      </w:r>
+      <w:r>
+        <w:rPr>
+          <w:rFonts w:eastAsia="Times New Roman"/>
+          <w:b/>
+          <w:color w:val="234075"/>
+        </w:rPr>
+        <w:t>[EDITED]</w:t>
+      </w:r>
+      <w:r>
+        <w:rPr>
+          <w:rFonts w:eastAsia="Times New Roman"/>
+          <w:b/>
+          <w:color w:val="00FF00"/>
+        </w:rPr>
+        <w:t xml:space="preserve"> {</w:t>
+      </w:r>
+      <w:proofErr w:type="spellStart"/>
+      <w:r>
+        <w:rPr>
+          <w:rFonts w:eastAsia="Times New Roman"/>
+          <w:b/>
+          <w:color w:val="00FF00"/>
+        </w:rPr>
+        <w:t>d.edited_fields.sand_and_gravel.land_use_zoning:showEnd</w:t>
+      </w:r>
+      <w:proofErr w:type="spellEnd"/>
+      <w:r>
+        <w:rPr>
+          <w:rFonts w:eastAsia="Times New Roman"/>
+          <w:b/>
+          <w:color w:val="00FF00"/>
+        </w:rPr>
+        <w:t xml:space="preserve">} </w:t>
+      </w:r>
+    </w:p>
+    <w:p>
+      <w:pPr>
+        <w:pStyle w:val="LO-normal1"/>
+        <w:rPr>
+          <w:rFonts w:eastAsia="Times New Roman"/>
+          <w:b/>
+        </w:rPr>
+      </w:pPr>
+      <w:r>
+        <w:rPr>
+          <w:rFonts w:eastAsia="Times New Roman"/>
+        </w:rPr>
+        <w:t>{</w:t>
+      </w:r>
+      <w:proofErr w:type="spellStart"/>
+      <w:r>
+        <w:rPr>
+          <w:rFonts w:eastAsia="Times New Roman"/>
+        </w:rPr>
+        <w:t>d.sand_and_gravel.land_use_zoning</w:t>
+      </w:r>
+      <w:proofErr w:type="spellEnd"/>
+      <w:r>
+        <w:rPr>
+          <w:rFonts w:eastAsia="Times New Roman"/>
+        </w:rPr>
+        <w:t>}</w:t>
+      </w:r>
+    </w:p>
+    <w:p>
+      <w:pPr>
+        <w:pStyle w:val="LO-normal1"/>
+        <w:rPr>
+          <w:rFonts w:eastAsia="Times New Roman"/>
+          <w:b/>
+          <w:color w:val="00FF00"/>
+        </w:rPr>
+      </w:pPr>
+      <w:r>
+        <w:rPr>
+          <w:rFonts w:eastAsia="Times New Roman"/>
+          <w:b/>
+        </w:rPr>
+        <w:t>Proposed land use</w:t>
+      </w:r>
+      <w:r>
+        <w:rPr>
+          <w:rFonts w:eastAsia="Times New Roman"/>
+          <w:b/>
+          <w:color w:val="00FF00"/>
+        </w:rPr>
+        <w:t xml:space="preserve">{d.edited_fields.sand_and_gravel.proposed_land_use:ifEQ(true):showBegin} </w:t>
+      </w:r>
+      <w:r>
+        <w:rPr>
+          <w:rFonts w:eastAsia="Times New Roman"/>
+          <w:b/>
+          <w:color w:val="234075"/>
+        </w:rPr>
+        <w:t>[EDITED]</w:t>
+      </w:r>
+      <w:r>
+        <w:rPr>
+          <w:rFonts w:eastAsia="Times New Roman"/>
+          <w:b/>
+          <w:color w:val="00FF00"/>
+        </w:rPr>
+        <w:t xml:space="preserve"> {</w:t>
+      </w:r>
+      <w:proofErr w:type="spellStart"/>
+      <w:r>
+        <w:rPr>
+          <w:rFonts w:eastAsia="Times New Roman"/>
+          <w:b/>
+          <w:color w:val="00FF00"/>
+        </w:rPr>
+        <w:t>d.edited_fields.sand_and_gravel.proposed_land_use:showEnd</w:t>
+      </w:r>
+      <w:proofErr w:type="spellEnd"/>
+      <w:r>
+        <w:rPr>
+          <w:rFonts w:eastAsia="Times New Roman"/>
+          <w:b/>
+          <w:color w:val="00FF00"/>
+        </w:rPr>
+        <w:t>}</w:t>
+      </w:r>
+    </w:p>
+    <w:p>
+      <w:pPr>
+        <w:pStyle w:val="LO-normal1"/>
+        <w:rPr>
+          <w:rFonts w:eastAsia="Times New Roman"/>
+          <w:b/>
+        </w:rPr>
+      </w:pPr>
+      <w:r>
+        <w:rPr>
+          <w:rFonts w:eastAsia="Times New Roman"/>
+        </w:rPr>
+        <w:t>{</w:t>
+      </w:r>
+      <w:proofErr w:type="spellStart"/>
+      <w:r>
+        <w:rPr>
+          <w:rFonts w:eastAsia="Times New Roman"/>
+        </w:rPr>
+        <w:t>d.sand_and_gravel.proposed_land_use</w:t>
+      </w:r>
+      <w:proofErr w:type="spellEnd"/>
+      <w:r>
+        <w:rPr>
+          <w:rFonts w:eastAsia="Times New Roman"/>
+        </w:rPr>
+        <w:t>}</w:t>
+      </w:r>
+    </w:p>
+    <w:p>
+      <w:pPr>
+        <w:pStyle w:val="LO-normal1"/>
+        <w:rPr>
+          <w:rFonts w:eastAsia="Times New Roman"/>
+          <w:b/>
+          <w:color w:val="00FF00"/>
+        </w:rPr>
+      </w:pPr>
+      <w:r>
+        <w:rPr>
+          <w:rFonts w:eastAsia="Times New Roman"/>
+          <w:b/>
+        </w:rPr>
+        <w:t>Official community plan for the site</w:t>
+      </w:r>
+      <w:r>
+        <w:rPr>
+          <w:rFonts w:eastAsia="Times New Roman"/>
+          <w:b/>
+          <w:color w:val="00FF00"/>
+        </w:rPr>
+        <w:t xml:space="preserve">{d.edited_fields.sand_and_gravel.community_plan:ifEQ(true):showBegin} </w:t>
+      </w:r>
+      <w:r>
+        <w:rPr>
+          <w:rFonts w:eastAsia="Times New Roman"/>
+          <w:b/>
+          <w:color w:val="234075"/>
+        </w:rPr>
+        <w:t>[EDITED]</w:t>
+      </w:r>
+      <w:r>
+        <w:rPr>
+          <w:rFonts w:eastAsia="Times New Roman"/>
+          <w:b/>
+          <w:color w:val="00FF00"/>
+        </w:rPr>
+        <w:t xml:space="preserve"> {</w:t>
+      </w:r>
+      <w:proofErr w:type="spellStart"/>
+      <w:r>
+        <w:rPr>
+          <w:rFonts w:eastAsia="Times New Roman"/>
+          <w:b/>
+          <w:color w:val="00FF00"/>
+        </w:rPr>
+        <w:t>d.edited_fields.sand_and_gravel.community_plan:showEnd</w:t>
+      </w:r>
+      <w:proofErr w:type="spellEnd"/>
+      <w:r>
+        <w:rPr>
+          <w:rFonts w:eastAsia="Times New Roman"/>
+          <w:b/>
+          <w:color w:val="00FF00"/>
+        </w:rPr>
+        <w:t xml:space="preserve">} </w:t>
+      </w:r>
+    </w:p>
+    <w:p>
+      <w:pPr>
+        <w:pStyle w:val="LO-normal1"/>
+        <w:rPr>
+          <w:rFonts w:eastAsia="Times New Roman"/>
+          <w:b/>
+        </w:rPr>
+      </w:pPr>
+      <w:r>
+        <w:rPr>
+          <w:rFonts w:eastAsia="Times New Roman"/>
+        </w:rPr>
+        <w:t>{</w:t>
+      </w:r>
+      <w:proofErr w:type="spellStart"/>
+      <w:r>
+        <w:rPr>
+          <w:rFonts w:eastAsia="Times New Roman"/>
+        </w:rPr>
+        <w:t>d.sand_and_gravel.community_plan</w:t>
+      </w:r>
+      <w:proofErr w:type="spellEnd"/>
+      <w:r>
+        <w:rPr>
+          <w:rFonts w:eastAsia="Times New Roman"/>
+        </w:rPr>
+        <w:t>}</w:t>
+      </w:r>
+    </w:p>
+    <w:p>
+      <w:pPr>
+        <w:pStyle w:val="LO-normal1"/>
+        <w:rPr>
+          <w:rFonts w:eastAsia="Times New Roman"/>
+          <w:b/>
+          <w:color w:val="00FF00"/>
+        </w:rPr>
+      </w:pPr>
+      <w:r>
+        <w:rPr>
+          <w:rFonts w:eastAsia="Times New Roman"/>
+          <w:b/>
+        </w:rPr>
+        <w:t>Does the local government have a soil removal bylaw?</w:t>
+      </w:r>
+      <w:r>
+        <w:rPr>
+          <w:rFonts w:eastAsia="Times New Roman"/>
+          <w:b/>
+          <w:color w:val="00FF00"/>
+        </w:rPr>
+        <w:t xml:space="preserve">{d.edited_fields.sand_and_gravel.has_local_soil_removal_bylaw:ifEQ(true):showBegin} </w:t>
+      </w:r>
+      <w:r>
+        <w:rPr>
+          <w:rFonts w:eastAsia="Times New Roman"/>
+          <w:b/>
+          <w:color w:val="234075"/>
+        </w:rPr>
+        <w:t>[EDITED]</w:t>
+      </w:r>
+      <w:r>
+        <w:rPr>
+          <w:rFonts w:eastAsia="Times New Roman"/>
+          <w:b/>
+          <w:color w:val="00FF00"/>
+        </w:rPr>
+        <w:t xml:space="preserve"> {d.edited_fields.sand_and_gravel.has_local_soil_removal_bylaw:showEnd}</w:t>
+      </w:r>
+    </w:p>
+    <w:p>
+      <w:pPr>
+        <w:pStyle w:val="LO-normal1"/>
+        <w:rPr>
+          <w:rFonts w:eastAsia="Times New Roman"/>
+          <w:b/>
+        </w:rPr>
+      </w:pPr>
+      <w:r>
+        <w:rPr>
+          <w:rFonts w:eastAsia="Times New Roman"/>
+        </w:rPr>
+        <w:t>{</w:t>
+      </w:r>
+      <w:proofErr w:type="spellStart"/>
+      <w:r>
+        <w:rPr>
+          <w:rFonts w:eastAsia="Times New Roman"/>
+        </w:rPr>
+        <w:t>d.sand_and_gravel.has_local_soil_removal_bylaw</w:t>
+      </w:r>
+      <w:proofErr w:type="spellEnd"/>
+      <w:r>
+        <w:rPr>
+          <w:rFonts w:eastAsia="Times New Roman"/>
+        </w:rPr>
+        <w:t>}</w:t>
+      </w:r>
+    </w:p>
+    <w:p>
+      <w:pPr>
+        <w:pStyle w:val="LO-normal1"/>
+        <w:rPr>
+          <w:rFonts w:eastAsia="Times New Roman"/>
+          <w:b/>
+          <w:color w:val="00FF00"/>
+        </w:rPr>
+      </w:pPr>
+      <w:r>
+        <w:rPr>
+          <w:rFonts w:eastAsia="Times New Roman"/>
+          <w:b/>
+        </w:rPr>
+        <w:t>Total mineable reserves over the life of the mine</w:t>
+      </w:r>
+      <w:r>
+        <w:rPr>
+          <w:rFonts w:eastAsia="Times New Roman"/>
+          <w:b/>
+          <w:color w:val="00FF00"/>
+        </w:rPr>
+        <w:t xml:space="preserve">{d.edited_fields.sand_and_gravel.total_mineable_reserves:ifEQ(true):showBegin} </w:t>
+      </w:r>
+      <w:r>
+        <w:rPr>
+          <w:rFonts w:eastAsia="Times New Roman"/>
+          <w:b/>
+          <w:color w:val="234075"/>
+        </w:rPr>
+        <w:t>[EDITED]</w:t>
+      </w:r>
+      <w:r>
+        <w:rPr>
+          <w:rFonts w:eastAsia="Times New Roman"/>
+          <w:b/>
+          <w:color w:val="00FF00"/>
+        </w:rPr>
+        <w:t xml:space="preserve"> {d.edited_fields.sand_and_gravel.total_mineable_reserves:showEnd}</w:t>
+      </w:r>
+    </w:p>
+    <w:p>
+      <w:pPr>
+        <w:pStyle w:val="LO-normal1"/>
+        <w:rPr>
+          <w:rFonts w:eastAsia="Times New Roman"/>
+          <w:b/>
+        </w:rPr>
+      </w:pPr>
+      <w:r>
+        <w:rPr>
+          <w:rFonts w:eastAsia="Times New Roman"/>
+        </w:rPr>
+        <w:t>{</w:t>
+      </w:r>
+      <w:proofErr w:type="spellStart"/>
+      <w:r>
+        <w:rPr>
+          <w:rFonts w:eastAsia="Times New Roman"/>
+        </w:rPr>
+        <w:t>d.sand_and_gravel.total_mineable_reserves</w:t>
+      </w:r>
+      <w:proofErr w:type="spellEnd"/>
+      <w:r>
+        <w:rPr>
+          <w:rFonts w:eastAsia="Times New Roman"/>
+        </w:rPr>
+        <w:t>}</w:t>
+      </w:r>
       <w:r>
         <w:rPr>
           <w:rFonts w:eastAsia="Times New Roman"/>
@@ -16766,7 +17919,7 @@
         <w:rPr>
           <w:rFonts w:eastAsia="Times New Roman"/>
         </w:rPr>
-        <w:t>d.sand_and_gravel.average_overburden_depth_unit_type_code</w:t>
+        <w:t>d.sand_and_gravel.total_mineable_reserves_unit_type_code</w:t>
       </w:r>
       <w:proofErr w:type="spellEnd"/>
       <w:r>
@@ -16790,15 +17943,15 @@
           <w:rFonts w:eastAsia="Times New Roman"/>
           <w:b/>
         </w:rPr>
-        <w:t>Average Depth of topsoil</w:t>
-      </w:r>
-      <w:r>
-        <w:rPr>
-          <w:rFonts w:eastAsia="Times New Roman"/>
-          <w:b/>
-          <w:color w:val="00FF00"/>
-        </w:rPr>
-        <w:t xml:space="preserve">{d.edited_fields.sand_and_gravel.average_top_soil_depth:ifEQ(true):showBegin} </w:t>
+        <w:t>Annual extraction from site</w:t>
+      </w:r>
+      <w:r>
+        <w:rPr>
+          <w:rFonts w:eastAsia="Times New Roman"/>
+          <w:b/>
+          <w:color w:val="00FF00"/>
+        </w:rPr>
+        <w:t xml:space="preserve">{d.edited_fields.sand_and_gravel.total_annual_extraction:ifEQ(true):showBegin} </w:t>
       </w:r>
       <w:r>
         <w:rPr>
@@ -16814,7 +17967,7 @@
           <w:b/>
           <w:color w:val="00FF00"/>
         </w:rPr>
-        <w:t xml:space="preserve">{d.edited_fields.sand_and_gravel.average_top_soil_depth:showEnd} </w:t>
+        <w:t xml:space="preserve"> {d.edited_fields.sand_and_gravel.total_annual_extraction:showEnd} </w:t>
       </w:r>
     </w:p>
     <w:p>
@@ -16829,761 +17982,7 @@
         <w:rPr>
           <w:rFonts w:eastAsia="Times New Roman"/>
         </w:rPr>
-        <w:t>{</w:t>
-      </w:r>
-      <w:proofErr w:type="spellStart"/>
-      <w:r>
-        <w:rPr>
-          <w:rFonts w:eastAsia="Times New Roman"/>
-        </w:rPr>
-        <w:t>d.sand_and_gravel.average_top_soil_depth</w:t>
-      </w:r>
-      <w:proofErr w:type="spellEnd"/>
-      <w:r>
-        <w:rPr>
-          <w:rFonts w:eastAsia="Times New Roman"/>
-        </w:rPr>
-        <w:t>}</w:t>
-      </w:r>
-      <w:r>
-        <w:rPr>
-          <w:rFonts w:eastAsia="Times New Roman"/>
-          <w:b/>
-        </w:rPr>
-        <w:t xml:space="preserve"> </w:t>
-      </w:r>
-      <w:r>
-        <w:rPr>
-          <w:rFonts w:eastAsia="Times New Roman"/>
-        </w:rPr>
-        <w:t>{</w:t>
-      </w:r>
-      <w:proofErr w:type="spellStart"/>
-      <w:r>
-        <w:rPr>
-          <w:rFonts w:eastAsia="Times New Roman"/>
-        </w:rPr>
-        <w:t>d.sand_and_gravel.average_top_soil_depth_unit_type_code</w:t>
-      </w:r>
-      <w:proofErr w:type="spellEnd"/>
-      <w:r>
-        <w:rPr>
-          <w:rFonts w:eastAsia="Times New Roman"/>
-        </w:rPr>
-        <w:t>}</w:t>
-      </w:r>
-    </w:p>
-    <w:p>
-      <w:pPr>
-        <w:pStyle w:val="LO-normal1"/>
-        <w:rPr>
-          <w:rFonts w:eastAsia="Times New Roman"/>
-          <w:b/>
-          <w:color w:val="00FF00"/>
-        </w:rPr>
-      </w:pPr>
-      <w:r>
-        <w:rPr>
-          <w:rFonts w:eastAsia="Times New Roman"/>
-          <w:b/>
-        </w:rPr>
-        <w:t>Measures to stabilize soil overburden stockpiles and control noxious weeds</w:t>
-      </w:r>
-      <w:r>
-        <w:rPr>
-          <w:rFonts w:eastAsia="Times New Roman"/>
-          <w:b/>
-          <w:color w:val="00FF00"/>
-        </w:rPr>
-        <w:t xml:space="preserve">{d.edited_fields.sand_and_gravel.stability_measures_description:ifEQ(true):showBegin} </w:t>
-      </w:r>
-      <w:r>
-        <w:rPr>
-          <w:rFonts w:eastAsia="Times New Roman"/>
-          <w:b/>
-          <w:color w:val="234075"/>
-        </w:rPr>
-        <w:t>[EDITED]</w:t>
-      </w:r>
-      <w:r>
-        <w:rPr>
-          <w:rFonts w:eastAsia="Times New Roman"/>
-          <w:b/>
-          <w:color w:val="00FF00"/>
-        </w:rPr>
-        <w:t>{d.edited_fields.sand_and_gravel.stability_measures_description:showEnd}</w:t>
-      </w:r>
-    </w:p>
-    <w:p>
-      <w:pPr>
-        <w:pStyle w:val="LO-normal1"/>
-        <w:rPr>
-          <w:rFonts w:eastAsia="Times New Roman"/>
-          <w:b/>
-        </w:rPr>
-      </w:pPr>
-      <w:r>
-        <w:rPr>
-          <w:rFonts w:eastAsia="Times New Roman"/>
-        </w:rPr>
-        <w:t>{</w:t>
-      </w:r>
-      <w:proofErr w:type="spellStart"/>
-      <w:r>
-        <w:rPr>
-          <w:rFonts w:eastAsia="Times New Roman"/>
-        </w:rPr>
-        <w:t>d.sand_and_gravel.stability_measures_description</w:t>
-      </w:r>
-      <w:proofErr w:type="spellEnd"/>
-      <w:r>
-        <w:rPr>
-          <w:rFonts w:eastAsia="Times New Roman"/>
-        </w:rPr>
-        <w:t>}</w:t>
-      </w:r>
-    </w:p>
-    <w:p>
-      <w:pPr>
-        <w:pStyle w:val="Heading3"/>
-        <w:rPr>
-          <w:rFonts w:eastAsia="Times New Roman"/>
-        </w:rPr>
-      </w:pPr>
-      <w:bookmarkStart w:id="38" w:name="_70pj7c22moc6"/>
-      <w:bookmarkEnd w:id="38"/>
-      <w:r>
-        <w:rPr>
-          <w:rFonts w:eastAsia="Times New Roman"/>
-        </w:rPr>
         <w:lastRenderedPageBreak/>
-        <w:t>Land Use</w:t>
-      </w:r>
-    </w:p>
-    <w:p>
-      <w:pPr>
-        <w:pStyle w:val="LO-normal1"/>
-        <w:rPr>
-          <w:rFonts w:eastAsia="Times New Roman"/>
-          <w:b/>
-          <w:color w:val="00FF00"/>
-        </w:rPr>
-      </w:pPr>
-      <w:r>
-        <w:rPr>
-          <w:rFonts w:eastAsia="Times New Roman"/>
-          <w:b/>
-        </w:rPr>
-        <w:t>Is this site within the Agricultural Land Reserve?</w:t>
-      </w:r>
-      <w:r>
-        <w:rPr>
-          <w:rFonts w:eastAsia="Times New Roman"/>
-          <w:b/>
-          <w:color w:val="00FF00"/>
-        </w:rPr>
-        <w:t xml:space="preserve">{d.edited_fields.sand_and_gravel.is_agricultural_land_reserve:ifEQ(true):showBegin} </w:t>
-      </w:r>
-      <w:r>
-        <w:rPr>
-          <w:rFonts w:eastAsia="Times New Roman"/>
-          <w:b/>
-          <w:color w:val="234075"/>
-        </w:rPr>
-        <w:t>[EDITED]</w:t>
-      </w:r>
-      <w:r>
-        <w:rPr>
-          <w:rFonts w:eastAsia="Times New Roman"/>
-          <w:b/>
-          <w:color w:val="00FF00"/>
-        </w:rPr>
-        <w:t xml:space="preserve"> {d.edited_fields.sand_and_gravel.is_agricultural_land_reserve:showEnd}</w:t>
-      </w:r>
-    </w:p>
-    <w:p>
-      <w:pPr>
-        <w:pStyle w:val="LO-normal1"/>
-        <w:rPr>
-          <w:rFonts w:eastAsia="Times New Roman"/>
-          <w:b/>
-        </w:rPr>
-      </w:pPr>
-      <w:r>
-        <w:rPr>
-          <w:rFonts w:eastAsia="Times New Roman"/>
-        </w:rPr>
-        <w:t>{</w:t>
-      </w:r>
-      <w:proofErr w:type="spellStart"/>
-      <w:r>
-        <w:rPr>
-          <w:rFonts w:eastAsia="Times New Roman"/>
-        </w:rPr>
-        <w:t>d.sand_and_gravel.is_agricultural_land_reserve</w:t>
-      </w:r>
-      <w:proofErr w:type="spellEnd"/>
-      <w:r>
-        <w:rPr>
-          <w:rFonts w:eastAsia="Times New Roman"/>
-        </w:rPr>
-        <w:t>}</w:t>
-      </w:r>
-    </w:p>
-    <w:p>
-      <w:pPr>
-        <w:pStyle w:val="LO-normal1"/>
-        <w:rPr>
-          <w:rFonts w:eastAsia="Times New Roman"/>
-          <w:b/>
-          <w:color w:val="00FF00"/>
-        </w:rPr>
-      </w:pPr>
-      <w:r>
-        <w:rPr>
-          <w:rFonts w:eastAsia="Times New Roman"/>
-          <w:b/>
-        </w:rPr>
-        <w:t>Permit Application Number</w:t>
-      </w:r>
-      <w:r>
-        <w:rPr>
-          <w:rFonts w:eastAsia="Times New Roman"/>
-          <w:b/>
-          <w:color w:val="00FF00"/>
-        </w:rPr>
-        <w:t xml:space="preserve">{d.edited_fields.sand_and_gravel.agri_lnd_rsrv_permit_application_number:ifEQ(true):showBegin} </w:t>
-      </w:r>
-      <w:r>
-        <w:rPr>
-          <w:rFonts w:eastAsia="Times New Roman"/>
-          <w:b/>
-          <w:color w:val="234075"/>
-        </w:rPr>
-        <w:t>[EDITED]</w:t>
-      </w:r>
-      <w:r>
-        <w:rPr>
-          <w:rFonts w:eastAsia="Times New Roman"/>
-          <w:b/>
-          <w:color w:val="00FF00"/>
-        </w:rPr>
-        <w:t>{d.edited_fields.sand_and_gravel.agri_lnd_rsrv_permit_application_number:showEnd}</w:t>
-      </w:r>
-    </w:p>
-    <w:p>
-      <w:pPr>
-        <w:pStyle w:val="LO-normal1"/>
-        <w:rPr>
-          <w:rFonts w:eastAsia="Times New Roman"/>
-          <w:b/>
-        </w:rPr>
-      </w:pPr>
-      <w:r>
-        <w:rPr>
-          <w:rFonts w:eastAsia="Times New Roman"/>
-        </w:rPr>
-        <w:t>{</w:t>
-      </w:r>
-      <w:proofErr w:type="spellStart"/>
-      <w:r>
-        <w:rPr>
-          <w:rFonts w:eastAsia="Times New Roman"/>
-        </w:rPr>
-        <w:t>d.sand_and_gravel.agri_lnd_rsrv_permit_application_number</w:t>
-      </w:r>
-      <w:proofErr w:type="spellEnd"/>
-      <w:r>
-        <w:rPr>
-          <w:rFonts w:eastAsia="Times New Roman"/>
-        </w:rPr>
-        <w:t>}</w:t>
-      </w:r>
-    </w:p>
-    <w:p>
-      <w:pPr>
-        <w:pStyle w:val="LO-normal1"/>
-        <w:rPr>
-          <w:rFonts w:eastAsia="Times New Roman"/>
-          <w:b/>
-          <w:color w:val="00FF00"/>
-        </w:rPr>
-      </w:pPr>
-      <w:r>
-        <w:rPr>
-          <w:rFonts w:eastAsia="Times New Roman"/>
-          <w:b/>
-        </w:rPr>
-        <w:t>Current land use zoning for the site</w:t>
-      </w:r>
-      <w:r>
-        <w:rPr>
-          <w:rFonts w:eastAsia="Times New Roman"/>
-          <w:b/>
-          <w:color w:val="00FF00"/>
-        </w:rPr>
-        <w:t xml:space="preserve">{d.edited_fields.sand_and_gravel.land_use_zoning:ifEQ(true):showBegin} </w:t>
-      </w:r>
-      <w:r>
-        <w:rPr>
-          <w:rFonts w:eastAsia="Times New Roman"/>
-          <w:b/>
-          <w:color w:val="234075"/>
-        </w:rPr>
-        <w:t>[EDITED]</w:t>
-      </w:r>
-      <w:r>
-        <w:rPr>
-          <w:rFonts w:eastAsia="Times New Roman"/>
-          <w:b/>
-          <w:color w:val="00FF00"/>
-        </w:rPr>
-        <w:t xml:space="preserve"> {</w:t>
-      </w:r>
-      <w:proofErr w:type="spellStart"/>
-      <w:r>
-        <w:rPr>
-          <w:rFonts w:eastAsia="Times New Roman"/>
-          <w:b/>
-          <w:color w:val="00FF00"/>
-        </w:rPr>
-        <w:t>d.edited_fields.sand_and_gravel.land_use_zoning:showEnd</w:t>
-      </w:r>
-      <w:proofErr w:type="spellEnd"/>
-      <w:r>
-        <w:rPr>
-          <w:rFonts w:eastAsia="Times New Roman"/>
-          <w:b/>
-          <w:color w:val="00FF00"/>
-        </w:rPr>
-        <w:t xml:space="preserve">} </w:t>
-      </w:r>
-    </w:p>
-    <w:p>
-      <w:pPr>
-        <w:pStyle w:val="LO-normal1"/>
-        <w:rPr>
-          <w:rFonts w:eastAsia="Times New Roman"/>
-          <w:b/>
-        </w:rPr>
-      </w:pPr>
-      <w:r>
-        <w:rPr>
-          <w:rFonts w:eastAsia="Times New Roman"/>
-        </w:rPr>
-        <w:t>{</w:t>
-      </w:r>
-      <w:proofErr w:type="spellStart"/>
-      <w:r>
-        <w:rPr>
-          <w:rFonts w:eastAsia="Times New Roman"/>
-        </w:rPr>
-        <w:t>d.sand_and_gravel.land_use_zoning</w:t>
-      </w:r>
-      <w:proofErr w:type="spellEnd"/>
-      <w:r>
-        <w:rPr>
-          <w:rFonts w:eastAsia="Times New Roman"/>
-        </w:rPr>
-        <w:t>}</w:t>
-      </w:r>
-    </w:p>
-    <w:p>
-      <w:pPr>
-        <w:pStyle w:val="LO-normal1"/>
-        <w:rPr>
-          <w:rFonts w:eastAsia="Times New Roman"/>
-          <w:b/>
-          <w:color w:val="00FF00"/>
-        </w:rPr>
-      </w:pPr>
-      <w:r>
-        <w:rPr>
-          <w:rFonts w:eastAsia="Times New Roman"/>
-          <w:b/>
-        </w:rPr>
-        <w:t>Proposed land use</w:t>
-      </w:r>
-      <w:r>
-        <w:rPr>
-          <w:rFonts w:eastAsia="Times New Roman"/>
-          <w:b/>
-          <w:color w:val="00FF00"/>
-        </w:rPr>
-        <w:t xml:space="preserve">{d.edited_fields.sand_and_gravel.proposed_land_use:ifEQ(true):showBegin} </w:t>
-      </w:r>
-      <w:r>
-        <w:rPr>
-          <w:rFonts w:eastAsia="Times New Roman"/>
-          <w:b/>
-          <w:color w:val="234075"/>
-        </w:rPr>
-        <w:t>[EDITED]</w:t>
-      </w:r>
-      <w:r>
-        <w:rPr>
-          <w:rFonts w:eastAsia="Times New Roman"/>
-          <w:b/>
-          <w:color w:val="00FF00"/>
-        </w:rPr>
-        <w:t xml:space="preserve"> {</w:t>
-      </w:r>
-      <w:proofErr w:type="spellStart"/>
-      <w:r>
-        <w:rPr>
-          <w:rFonts w:eastAsia="Times New Roman"/>
-          <w:b/>
-          <w:color w:val="00FF00"/>
-        </w:rPr>
-        <w:t>d.edited_fields.sand_and_gravel.proposed_land_use:showEnd</w:t>
-      </w:r>
-      <w:proofErr w:type="spellEnd"/>
-      <w:r>
-        <w:rPr>
-          <w:rFonts w:eastAsia="Times New Roman"/>
-          <w:b/>
-          <w:color w:val="00FF00"/>
-        </w:rPr>
-        <w:t>}</w:t>
-      </w:r>
-    </w:p>
-    <w:p>
-      <w:pPr>
-        <w:pStyle w:val="LO-normal1"/>
-        <w:rPr>
-          <w:rFonts w:eastAsia="Times New Roman"/>
-          <w:b/>
-        </w:rPr>
-      </w:pPr>
-      <w:r>
-        <w:rPr>
-          <w:rFonts w:eastAsia="Times New Roman"/>
-        </w:rPr>
-        <w:t>{</w:t>
-      </w:r>
-      <w:proofErr w:type="spellStart"/>
-      <w:r>
-        <w:rPr>
-          <w:rFonts w:eastAsia="Times New Roman"/>
-        </w:rPr>
-        <w:t>d.sand_and_gravel.proposed_land_use</w:t>
-      </w:r>
-      <w:proofErr w:type="spellEnd"/>
-      <w:r>
-        <w:rPr>
-          <w:rFonts w:eastAsia="Times New Roman"/>
-        </w:rPr>
-        <w:t>}</w:t>
-      </w:r>
-    </w:p>
-    <w:p>
-      <w:pPr>
-        <w:pStyle w:val="LO-normal1"/>
-        <w:rPr>
-          <w:rFonts w:eastAsia="Times New Roman"/>
-          <w:b/>
-          <w:color w:val="00FF00"/>
-        </w:rPr>
-      </w:pPr>
-      <w:r>
-        <w:rPr>
-          <w:rFonts w:eastAsia="Times New Roman"/>
-          <w:b/>
-        </w:rPr>
-        <w:t>Official community plan for the site</w:t>
-      </w:r>
-      <w:r>
-        <w:rPr>
-          <w:rFonts w:eastAsia="Times New Roman"/>
-          <w:b/>
-          <w:color w:val="00FF00"/>
-        </w:rPr>
-        <w:t xml:space="preserve">{d.edited_fields.sand_and_gravel.community_plan:ifEQ(true):showBegin} </w:t>
-      </w:r>
-      <w:r>
-        <w:rPr>
-          <w:rFonts w:eastAsia="Times New Roman"/>
-          <w:b/>
-          <w:color w:val="234075"/>
-        </w:rPr>
-        <w:t>[EDITED]</w:t>
-      </w:r>
-      <w:r>
-        <w:rPr>
-          <w:rFonts w:eastAsia="Times New Roman"/>
-          <w:b/>
-          <w:color w:val="00FF00"/>
-        </w:rPr>
-        <w:t xml:space="preserve"> {</w:t>
-      </w:r>
-      <w:proofErr w:type="spellStart"/>
-      <w:r>
-        <w:rPr>
-          <w:rFonts w:eastAsia="Times New Roman"/>
-          <w:b/>
-          <w:color w:val="00FF00"/>
-        </w:rPr>
-        <w:t>d.edited_fields.sand_and_gravel.community_plan:showEnd</w:t>
-      </w:r>
-      <w:proofErr w:type="spellEnd"/>
-      <w:r>
-        <w:rPr>
-          <w:rFonts w:eastAsia="Times New Roman"/>
-          <w:b/>
-          <w:color w:val="00FF00"/>
-        </w:rPr>
-        <w:t xml:space="preserve">} </w:t>
-      </w:r>
-    </w:p>
-    <w:p>
-      <w:pPr>
-        <w:pStyle w:val="LO-normal1"/>
-        <w:rPr>
-          <w:rFonts w:eastAsia="Times New Roman"/>
-          <w:b/>
-        </w:rPr>
-      </w:pPr>
-      <w:r>
-        <w:rPr>
-          <w:rFonts w:eastAsia="Times New Roman"/>
-        </w:rPr>
-        <w:t>{</w:t>
-      </w:r>
-      <w:proofErr w:type="spellStart"/>
-      <w:r>
-        <w:rPr>
-          <w:rFonts w:eastAsia="Times New Roman"/>
-        </w:rPr>
-        <w:t>d.sand_and_gravel.community_plan</w:t>
-      </w:r>
-      <w:proofErr w:type="spellEnd"/>
-      <w:r>
-        <w:rPr>
-          <w:rFonts w:eastAsia="Times New Roman"/>
-        </w:rPr>
-        <w:t>}</w:t>
-      </w:r>
-    </w:p>
-    <w:p>
-      <w:pPr>
-        <w:pStyle w:val="LO-normal1"/>
-        <w:rPr>
-          <w:rFonts w:eastAsia="Times New Roman"/>
-          <w:b/>
-          <w:color w:val="00FF00"/>
-        </w:rPr>
-      </w:pPr>
-      <w:r>
-        <w:rPr>
-          <w:rFonts w:eastAsia="Times New Roman"/>
-          <w:b/>
-        </w:rPr>
-        <w:t>Does the local government have a soil removal bylaw?</w:t>
-      </w:r>
-      <w:r>
-        <w:rPr>
-          <w:rFonts w:eastAsia="Times New Roman"/>
-          <w:b/>
-          <w:color w:val="00FF00"/>
-        </w:rPr>
-        <w:t xml:space="preserve">{d.edited_fields.sand_and_gravel.has_local_soil_removal_bylaw:ifEQ(true):showBegin} </w:t>
-      </w:r>
-      <w:r>
-        <w:rPr>
-          <w:rFonts w:eastAsia="Times New Roman"/>
-          <w:b/>
-          <w:color w:val="234075"/>
-        </w:rPr>
-        <w:t>[EDITED]</w:t>
-      </w:r>
-      <w:r>
-        <w:rPr>
-          <w:rFonts w:eastAsia="Times New Roman"/>
-          <w:b/>
-          <w:color w:val="00FF00"/>
-        </w:rPr>
-        <w:t xml:space="preserve"> {d.edited_fields.sand_and_gravel.has_local_soil_removal_bylaw:showEnd}</w:t>
-      </w:r>
-    </w:p>
-    <w:p>
-      <w:pPr>
-        <w:pStyle w:val="LO-normal1"/>
-        <w:rPr>
-          <w:rFonts w:eastAsia="Times New Roman"/>
-          <w:b/>
-        </w:rPr>
-      </w:pPr>
-      <w:r>
-        <w:rPr>
-          <w:rFonts w:eastAsia="Times New Roman"/>
-        </w:rPr>
-        <w:t>{</w:t>
-      </w:r>
-      <w:proofErr w:type="spellStart"/>
-      <w:r>
-        <w:rPr>
-          <w:rFonts w:eastAsia="Times New Roman"/>
-        </w:rPr>
-        <w:t>d.sand_and_gravel.has_local_soil_removal_bylaw</w:t>
-      </w:r>
-      <w:proofErr w:type="spellEnd"/>
-      <w:r>
-        <w:rPr>
-          <w:rFonts w:eastAsia="Times New Roman"/>
-        </w:rPr>
-        <w:t>}</w:t>
-      </w:r>
-    </w:p>
-    <w:p>
-      <w:pPr>
-        <w:pStyle w:val="LO-normal1"/>
-        <w:rPr>
-          <w:rFonts w:eastAsia="Times New Roman"/>
-          <w:b/>
-          <w:color w:val="00FF00"/>
-        </w:rPr>
-      </w:pPr>
-      <w:r>
-        <w:rPr>
-          <w:rFonts w:eastAsia="Times New Roman"/>
-          <w:b/>
-        </w:rPr>
-        <w:t>Total mineable reserves over the life of the mine</w:t>
-      </w:r>
-      <w:r>
-        <w:rPr>
-          <w:rFonts w:eastAsia="Times New Roman"/>
-          <w:b/>
-          <w:color w:val="00FF00"/>
-        </w:rPr>
-        <w:t xml:space="preserve">{d.edited_fields.sand_and_gravel.total_mineable_reserves:ifEQ(true):showBegin} </w:t>
-      </w:r>
-      <w:r>
-        <w:rPr>
-          <w:rFonts w:eastAsia="Times New Roman"/>
-          <w:b/>
-          <w:color w:val="234075"/>
-        </w:rPr>
-        <w:t>[EDITED]</w:t>
-      </w:r>
-      <w:r>
-        <w:rPr>
-          <w:rFonts w:eastAsia="Times New Roman"/>
-          <w:b/>
-          <w:color w:val="00FF00"/>
-        </w:rPr>
-        <w:t xml:space="preserve"> {d.edited_fields.sand_and_gravel.total_mineable_reserves:showEnd}</w:t>
-      </w:r>
-    </w:p>
-    <w:p>
-      <w:pPr>
-        <w:pStyle w:val="LO-normal1"/>
-        <w:rPr>
-          <w:rFonts w:eastAsia="Times New Roman"/>
-          <w:b/>
-        </w:rPr>
-      </w:pPr>
-      <w:r>
-        <w:rPr>
-          <w:rFonts w:eastAsia="Times New Roman"/>
-        </w:rPr>
-        <w:t>{</w:t>
-      </w:r>
-      <w:proofErr w:type="spellStart"/>
-      <w:r>
-        <w:rPr>
-          <w:rFonts w:eastAsia="Times New Roman"/>
-        </w:rPr>
-        <w:t>d.sand_and_gravel.total_mineable_reserves</w:t>
-      </w:r>
-      <w:proofErr w:type="spellEnd"/>
-      <w:r>
-        <w:rPr>
-          <w:rFonts w:eastAsia="Times New Roman"/>
-        </w:rPr>
-        <w:t>}</w:t>
-      </w:r>
-      <w:r>
-        <w:rPr>
-          <w:rFonts w:eastAsia="Times New Roman"/>
-          <w:b/>
-        </w:rPr>
-        <w:t xml:space="preserve"> </w:t>
-      </w:r>
-      <w:r>
-        <w:rPr>
-          <w:rFonts w:eastAsia="Times New Roman"/>
-        </w:rPr>
-        <w:t>{</w:t>
-      </w:r>
-      <w:proofErr w:type="spellStart"/>
-      <w:r>
-        <w:rPr>
-          <w:rFonts w:eastAsia="Times New Roman"/>
-        </w:rPr>
-        <w:t>d.sand_and_gravel.total_mineable_reserves_unit_type_code</w:t>
-      </w:r>
-      <w:proofErr w:type="spellEnd"/>
-      <w:r>
-        <w:rPr>
-          <w:rFonts w:eastAsia="Times New Roman"/>
-        </w:rPr>
-        <w:t>}</w:t>
-      </w:r>
-    </w:p>
-    <w:p>
-      <w:pPr>
-        <w:pStyle w:val="LO-normal1"/>
-        <w:rPr>
-          <w:rFonts w:eastAsia="Times New Roman"/>
-          <w:b/>
-          <w:color w:val="00FF00"/>
-        </w:rPr>
-      </w:pPr>
-      <w:r>
-        <w:rPr>
-          <w:rFonts w:eastAsia="Times New Roman"/>
-          <w:b/>
-        </w:rPr>
-        <w:t>Annual extraction from site</w:t>
-      </w:r>
-      <w:r>
-        <w:rPr>
-          <w:rFonts w:eastAsia="Times New Roman"/>
-          <w:b/>
-          <w:color w:val="00FF00"/>
-        </w:rPr>
-        <w:t xml:space="preserve">{d.edited_fields.sand_and_gravel.total_annual_extraction:ifEQ(true):showBegin} </w:t>
-      </w:r>
-      <w:r>
-        <w:rPr>
-          <w:rFonts w:eastAsia="Times New Roman"/>
-          <w:b/>
-          <w:color w:val="234075"/>
-        </w:rPr>
-        <w:t>[EDITED]</w:t>
-      </w:r>
-      <w:r>
-        <w:rPr>
-          <w:rFonts w:eastAsia="Times New Roman"/>
-          <w:b/>
-          <w:color w:val="00FF00"/>
-        </w:rPr>
-        <w:t xml:space="preserve"> {d.edited_fields.sand_and_gravel.total_annual_extraction:showEnd} </w:t>
-      </w:r>
-    </w:p>
-    <w:p>
-      <w:pPr>
-        <w:pStyle w:val="LO-normal1"/>
-        <w:rPr>
-          <w:rFonts w:eastAsia="Times New Roman"/>
-          <w:b/>
-        </w:rPr>
-      </w:pPr>
-      <w:r>
-        <w:rPr>
-          <w:rFonts w:eastAsia="Times New Roman"/>
-        </w:rPr>
         <w:t>{</w:t>
       </w:r>
       <w:proofErr w:type="spellStart"/>
@@ -18018,14 +18417,7 @@
               <w:rPr>
                 <w:rFonts w:eastAsia="Times New Roman"/>
               </w:rPr>
-              <w:t>ac</w:t>
-            </w:r>
-            <w:r>
-              <w:rPr>
-                <w:rFonts w:eastAsia="Times New Roman"/>
-              </w:rPr>
-              <w:lastRenderedPageBreak/>
-              <w:t>tivity_type_description</w:t>
+              <w:t>activity_type_description</w:t>
             </w:r>
             <w:proofErr w:type="spellEnd"/>
             <w:r>
@@ -18059,7 +18451,6 @@
               <w:rPr>
                 <w:rFonts w:eastAsia="Times New Roman"/>
               </w:rPr>
-              <w:lastRenderedPageBreak/>
               <w:t>{</w:t>
             </w:r>
             <w:proofErr w:type="spellStart"/>
@@ -18081,14 +18472,7 @@
               <w:rPr>
                 <w:rFonts w:eastAsia="Times New Roman"/>
               </w:rPr>
-              <w:t>di</w:t>
-            </w:r>
-            <w:r>
-              <w:rPr>
-                <w:rFonts w:eastAsia="Times New Roman"/>
-              </w:rPr>
-              <w:lastRenderedPageBreak/>
-              <w:t>sturbed_area</w:t>
+              <w:t>disturbed_area</w:t>
             </w:r>
             <w:proofErr w:type="spellEnd"/>
             <w:r>
@@ -18122,7 +18506,6 @@
               <w:rPr>
                 <w:rFonts w:eastAsia="Times New Roman"/>
               </w:rPr>
-              <w:lastRenderedPageBreak/>
               <w:t>{</w:t>
             </w:r>
             <w:proofErr w:type="spellStart"/>
@@ -18144,14 +18527,7 @@
               <w:rPr>
                 <w:rFonts w:eastAsia="Times New Roman"/>
               </w:rPr>
-              <w:t>ti</w:t>
-            </w:r>
-            <w:r>
-              <w:rPr>
-                <w:rFonts w:eastAsia="Times New Roman"/>
-              </w:rPr>
-              <w:lastRenderedPageBreak/>
-              <w:t>mber_volume</w:t>
+              <w:t>timber_volume</w:t>
             </w:r>
             <w:proofErr w:type="spellEnd"/>
             <w:r>
@@ -18184,7 +18560,6 @@
           <w:color w:val="FF0000"/>
           <w:u w:val="single"/>
         </w:rPr>
-        <w:lastRenderedPageBreak/>
         <w:t>{</w:t>
       </w:r>
       <w:proofErr w:type="spellStart"/>
@@ -18297,8 +18672,8 @@
           <w:rFonts w:eastAsia="Times New Roman"/>
         </w:rPr>
       </w:pPr>
-      <w:bookmarkStart w:id="39" w:name="_94lfvf7d2aqn"/>
-      <w:bookmarkEnd w:id="39"/>
+      <w:bookmarkStart w:id="37" w:name="_94lfvf7d2aqn"/>
+      <w:bookmarkEnd w:id="37"/>
       <w:r>
         <w:rPr>
           <w:rFonts w:eastAsia="Times New Roman"/>
@@ -18844,8 +19219,8 @@
           <w:rFonts w:eastAsia="Times New Roman"/>
         </w:rPr>
       </w:pPr>
-      <w:bookmarkStart w:id="40" w:name="_bwnf20z73656"/>
-      <w:bookmarkEnd w:id="40"/>
+      <w:bookmarkStart w:id="38" w:name="_bwnf20z73656"/>
+      <w:bookmarkEnd w:id="38"/>
       <w:r>
         <w:rPr>
           <w:rFonts w:eastAsia="Times New Roman"/>
@@ -19019,12 +19394,13 @@
           <w:rFonts w:eastAsia="Times New Roman"/>
         </w:rPr>
       </w:pPr>
-      <w:bookmarkStart w:id="41" w:name="_r4xdhg3zycg4"/>
-      <w:bookmarkEnd w:id="41"/>
-      <w:r>
-        <w:rPr>
-          <w:rFonts w:eastAsia="Times New Roman"/>
-        </w:rPr>
+      <w:bookmarkStart w:id="39" w:name="_r4xdhg3zycg4"/>
+      <w:bookmarkEnd w:id="39"/>
+      <w:r>
+        <w:rPr>
+          <w:rFonts w:eastAsia="Times New Roman"/>
+        </w:rPr>
+        <w:lastRenderedPageBreak/>
         <w:t>Placer Operations</w:t>
       </w:r>
     </w:p>
@@ -20322,8 +20698,8 @@
           <w:rFonts w:eastAsia="Times New Roman"/>
         </w:rPr>
       </w:pPr>
-      <w:bookmarkStart w:id="42" w:name="_x9d9tnaucie5"/>
-      <w:bookmarkEnd w:id="42"/>
+      <w:bookmarkStart w:id="40" w:name="_x9d9tnaucie5"/>
+      <w:bookmarkEnd w:id="40"/>
       <w:r>
         <w:rPr>
           <w:rFonts w:eastAsia="Times New Roman"/>
@@ -20757,6 +21133,7 @@
           <w:color w:val="FF0000"/>
           <w:u w:val="single"/>
         </w:rPr>
+        <w:lastRenderedPageBreak/>
         <w:t>{</w:t>
       </w:r>
       <w:proofErr w:type="spellStart"/>
@@ -20869,8 +21246,8 @@
           <w:rFonts w:eastAsia="Times New Roman"/>
         </w:rPr>
       </w:pPr>
-      <w:bookmarkStart w:id="43" w:name="_3xlur9q5r581"/>
-      <w:bookmarkEnd w:id="43"/>
+      <w:bookmarkStart w:id="41" w:name="_3xlur9q5r581"/>
+      <w:bookmarkEnd w:id="41"/>
       <w:r>
         <w:rPr>
           <w:rFonts w:eastAsia="Times New Roman"/>
@@ -20994,7 +21371,6 @@
           <w:rFonts w:eastAsia="Times New Roman"/>
           <w:b/>
         </w:rPr>
-        <w:lastRenderedPageBreak/>
         <w:t>Proposed reclamation and timing for this specific activity</w:t>
       </w:r>
       <w:r>
@@ -21146,6 +21522,36 @@
         </w:rPr>
         <w:t>{d.render.placer_operation:showEnd}</w:t>
       </w:r>
+      <w:r>
+        <w:rPr>
+          <w:rFonts w:eastAsia="Times New Roman"/>
+          <w:b/>
+          <w:i/>
+          <w:color w:val="FF9900"/>
+          <w:u w:val="single"/>
+        </w:rPr>
+        <w:t>{d.render.</w:t>
+      </w:r>
+      <w:r>
+        <w:rPr>
+          <w:rFonts w:eastAsia="Times New Roman"/>
+          <w:b/>
+          <w:i/>
+          <w:color w:val="FF9900"/>
+          <w:u w:val="single"/>
+        </w:rPr>
+        <w:t>water_supply</w:t>
+      </w:r>
+      <w:r>
+        <w:rPr>
+          <w:rFonts w:eastAsia="Times New Roman"/>
+          <w:b/>
+          <w:i/>
+          <w:color w:val="FF9900"/>
+          <w:u w:val="single"/>
+        </w:rPr>
+        <w:t>:ifEQ(true):showBegin}</w:t>
+      </w:r>
     </w:p>
     <w:p>
       <w:pPr>
@@ -21154,8 +21560,8 @@
           <w:rFonts w:eastAsia="Times New Roman"/>
         </w:rPr>
       </w:pPr>
-      <w:bookmarkStart w:id="44" w:name="_9s57twfcsq1f"/>
-      <w:bookmarkEnd w:id="44"/>
+      <w:bookmarkStart w:id="42" w:name="_9s57twfcsq1f"/>
+      <w:bookmarkEnd w:id="42"/>
       <w:r>
         <w:rPr>
           <w:rFonts w:eastAsia="Times New Roman"/>
@@ -22297,6 +22703,7 @@
           <w:color w:val="FF0000"/>
           <w:u w:val="single"/>
         </w:rPr>
+        <w:lastRenderedPageBreak/>
         <w:t>{</w:t>
       </w:r>
       <w:proofErr w:type="spellStart"/>
@@ -22321,6 +22728,58 @@
         </w:rPr>
         <w:t>}</w:t>
       </w:r>
+      <w:r>
+        <w:rPr>
+          <w:rFonts w:eastAsia="Times New Roman"/>
+          <w:b/>
+          <w:i/>
+          <w:color w:val="FF9900"/>
+          <w:u w:val="single"/>
+        </w:rPr>
+        <w:t>{</w:t>
+      </w:r>
+      <w:proofErr w:type="spellStart"/>
+      <w:r>
+        <w:rPr>
+          <w:rFonts w:eastAsia="Times New Roman"/>
+          <w:b/>
+          <w:i/>
+          <w:color w:val="FF9900"/>
+          <w:u w:val="single"/>
+        </w:rPr>
+        <w:t>d.render.</w:t>
+      </w:r>
+      <w:r>
+        <w:rPr>
+          <w:rFonts w:eastAsia="Times New Roman"/>
+          <w:b/>
+          <w:i/>
+          <w:color w:val="FF9900"/>
+          <w:u w:val="single"/>
+        </w:rPr>
+        <w:t>water_supply</w:t>
+      </w:r>
+      <w:r>
+        <w:rPr>
+          <w:rFonts w:eastAsia="Times New Roman"/>
+          <w:b/>
+          <w:i/>
+          <w:color w:val="FF9900"/>
+          <w:u w:val="single"/>
+        </w:rPr>
+        <w:t>:showEnd</w:t>
+      </w:r>
+      <w:proofErr w:type="spellEnd"/>
+      <w:r>
+        <w:rPr>
+          <w:rFonts w:eastAsia="Times New Roman"/>
+          <w:b/>
+          <w:i/>
+          <w:color w:val="FF9900"/>
+          <w:u w:val="single"/>
+        </w:rPr>
+        <w:t>}</w:t>
+      </w:r>
     </w:p>
     <w:p>
       <w:pPr>
@@ -22350,8 +22809,8 @@
         </w:rPr>
         <w:t>Total merchantable timber volume</w:t>
       </w:r>
-      <w:bookmarkStart w:id="45" w:name="_veunobatdgfg"/>
-      <w:bookmarkEnd w:id="45"/>
+      <w:bookmarkStart w:id="43" w:name="_veunobatdgfg"/>
+      <w:bookmarkEnd w:id="43"/>
       <w:r>
         <w:rPr>
           <w:rFonts w:eastAsia="Times New Roman"/>
@@ -22731,7 +23190,6 @@
               <w:rPr>
                 <w:rFonts w:eastAsia="Times New Roman"/>
               </w:rPr>
-              <w:lastRenderedPageBreak/>
               <w:t>{</w:t>
             </w:r>
             <w:proofErr w:type="spellStart"/>
@@ -22976,8 +23434,8 @@
       <w:pPr>
         <w:pStyle w:val="Heading1"/>
       </w:pPr>
-      <w:bookmarkStart w:id="46" w:name="_elit8l18g16p"/>
-      <w:bookmarkEnd w:id="46"/>
+      <w:bookmarkStart w:id="44" w:name="_elit8l18g16p"/>
+      <w:bookmarkEnd w:id="44"/>
       <w:r>
         <w:lastRenderedPageBreak/>
         <w:t xml:space="preserve">Application </w:t>
@@ -24493,8 +24951,8 @@
           <w:u w:val="single"/>
         </w:rPr>
       </w:pPr>
-      <w:bookmarkStart w:id="47" w:name="_4bodpbbi5ql0"/>
-      <w:bookmarkEnd w:id="47"/>
+      <w:bookmarkStart w:id="45" w:name="_4bodpbbi5ql0"/>
+      <w:bookmarkEnd w:id="45"/>
       <w:r>
         <w:rPr>
           <w:rFonts w:eastAsia="Times New Roman"/>

</xml_diff>

<commit_message>
Misc updates to doc
</commit_message>
<xml_diff>
--- a/services/core-api/app/templates/now/Notice of Work Form.docx
+++ b/services/core-api/app/templates/now/Notice of Work Form.docx
@@ -27786,18 +27786,8 @@
     </w:p>
     <w:p>
       <w:pPr>
-        <w:rPr>
-          <w:rFonts w:eastAsia="Times New Roman"/>
-        </w:rPr>
-      </w:pPr>
-    </w:p>
-    <w:p>
-      <w:pPr>
-        <w:pStyle w:val="Heading3"/>
-      </w:pPr>
-      <w:r>
-        <w:t>Reclamation Summary</w:t>
-      </w:r>
+        <w:pStyle w:val="NoSpacing"/>
+      </w:pPr>
     </w:p>
     <w:tbl>
       <w:tblPr>
@@ -31765,6 +31755,19 @@
       <w:szCs w:val="32"/>
     </w:rPr>
   </w:style>
+  <w:style w:type="paragraph" w:styleId="NoSpacing">
+    <w:name w:val="No Spacing"/>
+    <w:uiPriority w:val="1"/>
+    <w:qFormat/>
+    <w:rsid w:val="002A6C57"/>
+    <w:pPr>
+      <w:suppressAutoHyphens w:val="0"/>
+    </w:pPr>
+    <w:rPr>
+      <w:rFonts w:cs="Mangal"/>
+      <w:szCs w:val="20"/>
+    </w:rPr>
+  </w:style>
 </w:styles>
 </file>
 

</xml_diff>

<commit_message>
sand_and_gravel --> sand_gravel_quarry_operation (#1718)
Main
Fixes an issue where the "Sand & Gravel / Quarry Operations" section was not being rendered in the NoW form document, due to inconsistent naming of the NoW activity (the activity name is "sand_gravel_quarry_operation" but we were sometimes referencing it as "sand_and_gravel", which is not the actual activity name.
image
Other
Removes the "Permit Application Fee Assessment" section from the NoW form document and adds in a "Maximum Annual Tonnage" section.
image
</commit_message>
<xml_diff>
--- a/services/core-api/app/templates/now/Notice of Work Form.docx
+++ b/services/core-api/app/templates/now/Notice of Work Form.docx
@@ -2694,7 +2694,7 @@
         <w:pStyle w:val="Heading2"/>
       </w:pPr>
       <w:r>
-        <w:t>Permit Application Fee Assessment</w:t>
+        <w:t>Maximum Annual Tonnage</w:t>
       </w:r>
     </w:p>
     <w:p>
@@ -2703,14 +2703,18 @@
         <w:rPr>
           <w:rFonts w:eastAsia="Times New Roman"/>
           <w:b/>
+          <w:color w:val="3C3636"/>
+          <w:highlight w:val="white"/>
         </w:rPr>
       </w:pPr>
       <w:r>
         <w:rPr>
           <w:rFonts w:eastAsia="Times New Roman"/>
           <w:b/>
-        </w:rPr>
-        <w:t>Proposed Start Date</w:t>
+          <w:color w:val="3C3636"/>
+          <w:highlight w:val="white"/>
+        </w:rPr>
+        <w:t>Proposed Annual Maximum Tonnage</w:t>
       </w:r>
       <w:r>
         <w:rPr>
@@ -2720,76 +2724,48 @@
         </w:rPr>
         <w:t>{</w:t>
       </w:r>
+      <w:proofErr w:type="gramStart"/>
+      <w:r>
+        <w:rPr>
+          <w:rFonts w:eastAsia="Times New Roman"/>
+          <w:b/>
+          <w:color w:val="00FF00"/>
+        </w:rPr>
+        <w:t>d.edited</w:t>
+      </w:r>
+      <w:proofErr w:type="gramEnd"/>
+      <w:r>
+        <w:rPr>
+          <w:rFonts w:eastAsia="Times New Roman"/>
+          <w:b/>
+          <w:color w:val="00FF00"/>
+        </w:rPr>
+        <w:t xml:space="preserve">_fields.proposed_annual_maximum_tonnage:ifEQ(true):showBegin} </w:t>
+      </w:r>
+      <w:r>
+        <w:rPr>
+          <w:rFonts w:eastAsia="Times New Roman"/>
+          <w:b/>
+          <w:color w:val="234075"/>
+        </w:rPr>
+        <w:t xml:space="preserve">[EDITED] </w:t>
+      </w:r>
+      <w:r>
+        <w:rPr>
+          <w:rFonts w:eastAsia="Times New Roman"/>
+          <w:b/>
+          <w:color w:val="00FF00"/>
+        </w:rPr>
+        <w:t>{</w:t>
+      </w:r>
       <w:proofErr w:type="spellStart"/>
-      <w:proofErr w:type="gramStart"/>
-      <w:r>
-        <w:rPr>
-          <w:rFonts w:eastAsia="Times New Roman"/>
-          <w:b/>
-          <w:color w:val="00FF00"/>
-        </w:rPr>
-        <w:t>d.edited</w:t>
-      </w:r>
-      <w:proofErr w:type="gramEnd"/>
-      <w:r>
-        <w:rPr>
-          <w:rFonts w:eastAsia="Times New Roman"/>
-          <w:b/>
-          <w:color w:val="00FF00"/>
-        </w:rPr>
-        <w:t>_fields.proposed_start_date:ifEQ</w:t>
-      </w:r>
-      <w:proofErr w:type="spellEnd"/>
-      <w:r>
-        <w:rPr>
-          <w:rFonts w:eastAsia="Times New Roman"/>
-          <w:b/>
-          <w:color w:val="00FF00"/>
-        </w:rPr>
-        <w:t>(true):</w:t>
-      </w:r>
-      <w:proofErr w:type="spellStart"/>
-      <w:r>
-        <w:rPr>
-          <w:rFonts w:eastAsia="Times New Roman"/>
-          <w:b/>
-          <w:color w:val="00FF00"/>
-        </w:rPr>
-        <w:t>showBegin</w:t>
-      </w:r>
-      <w:proofErr w:type="spellEnd"/>
-      <w:r>
-        <w:rPr>
-          <w:rFonts w:eastAsia="Times New Roman"/>
-          <w:b/>
-          <w:color w:val="00FF00"/>
-        </w:rPr>
-        <w:t xml:space="preserve">} </w:t>
-      </w:r>
-      <w:r>
-        <w:rPr>
-          <w:rFonts w:eastAsia="Times New Roman"/>
-          <w:b/>
-          <w:color w:val="234075"/>
-        </w:rPr>
-        <w:t xml:space="preserve">[EDITED] </w:t>
-      </w:r>
-      <w:r>
-        <w:rPr>
-          <w:rFonts w:eastAsia="Times New Roman"/>
-          <w:b/>
-          <w:color w:val="00FF00"/>
-        </w:rPr>
-        <w:t>{</w:t>
-      </w:r>
-      <w:proofErr w:type="spellStart"/>
-      <w:r>
-        <w:rPr>
-          <w:rFonts w:eastAsia="Times New Roman"/>
-          <w:b/>
-          <w:color w:val="00FF00"/>
-        </w:rPr>
-        <w:t>d.edited_fields.proposed_start_date:showEnd</w:t>
+      <w:r>
+        <w:rPr>
+          <w:rFonts w:eastAsia="Times New Roman"/>
+          <w:b/>
+          <w:color w:val="00FF00"/>
+        </w:rPr>
+        <w:t>d.edited_fields.proposed_annual_maximum_tonnage:showEnd</w:t>
       </w:r>
       <w:proofErr w:type="spellEnd"/>
       <w:r>
@@ -2806,11 +2782,16 @@
         <w:pStyle w:val="LO-normal1"/>
         <w:rPr>
           <w:rFonts w:eastAsia="Times New Roman"/>
+          <w:b/>
+          <w:color w:val="3C3636"/>
+          <w:highlight w:val="white"/>
         </w:rPr>
       </w:pPr>
       <w:r>
         <w:rPr>
           <w:rFonts w:eastAsia="Times New Roman"/>
+          <w:color w:val="3C3636"/>
+          <w:highlight w:val="white"/>
         </w:rPr>
         <w:t>{</w:t>
       </w:r>
@@ -2819,6 +2800,8 @@
       <w:r>
         <w:rPr>
           <w:rFonts w:eastAsia="Times New Roman"/>
+          <w:color w:val="3C3636"/>
+          <w:highlight w:val="white"/>
         </w:rPr>
         <w:t>d.proposed</w:t>
       </w:r>
@@ -2826,13 +2809,17 @@
       <w:r>
         <w:rPr>
           <w:rFonts w:eastAsia="Times New Roman"/>
-        </w:rPr>
-        <w:t>_start_date</w:t>
+          <w:color w:val="3C3636"/>
+          <w:highlight w:val="white"/>
+        </w:rPr>
+        <w:t>_annual_maximum_tonnage</w:t>
       </w:r>
       <w:proofErr w:type="spellEnd"/>
       <w:r>
         <w:rPr>
           <w:rFonts w:eastAsia="Times New Roman"/>
+          <w:color w:val="3C3636"/>
+          <w:highlight w:val="white"/>
         </w:rPr>
         <w:t>}</w:t>
       </w:r>
@@ -2843,14 +2830,18 @@
         <w:rPr>
           <w:rFonts w:eastAsia="Times New Roman"/>
           <w:b/>
+          <w:color w:val="3C3636"/>
+          <w:highlight w:val="white"/>
         </w:rPr>
       </w:pPr>
       <w:r>
         <w:rPr>
           <w:rFonts w:eastAsia="Times New Roman"/>
           <w:b/>
-        </w:rPr>
-        <w:t>Proposed Authorization End Date</w:t>
+          <w:color w:val="3C3636"/>
+          <w:highlight w:val="white"/>
+        </w:rPr>
+        <w:t>Adjusted Annual Maximum Tonnage</w:t>
       </w:r>
       <w:r>
         <w:rPr>
@@ -2860,76 +2851,48 @@
         </w:rPr>
         <w:t>{</w:t>
       </w:r>
+      <w:proofErr w:type="gramStart"/>
+      <w:r>
+        <w:rPr>
+          <w:rFonts w:eastAsia="Times New Roman"/>
+          <w:b/>
+          <w:color w:val="00FF00"/>
+        </w:rPr>
+        <w:t>d.edited</w:t>
+      </w:r>
+      <w:proofErr w:type="gramEnd"/>
+      <w:r>
+        <w:rPr>
+          <w:rFonts w:eastAsia="Times New Roman"/>
+          <w:b/>
+          <w:color w:val="00FF00"/>
+        </w:rPr>
+        <w:t xml:space="preserve">_fields.adjusted_annual_maximum_tonnage:ifEQ(true):showBegin} </w:t>
+      </w:r>
+      <w:r>
+        <w:rPr>
+          <w:rFonts w:eastAsia="Times New Roman"/>
+          <w:b/>
+          <w:color w:val="234075"/>
+        </w:rPr>
+        <w:t xml:space="preserve">[EDITED] </w:t>
+      </w:r>
+      <w:r>
+        <w:rPr>
+          <w:rFonts w:eastAsia="Times New Roman"/>
+          <w:b/>
+          <w:color w:val="00FF00"/>
+        </w:rPr>
+        <w:t>{</w:t>
+      </w:r>
       <w:proofErr w:type="spellStart"/>
-      <w:proofErr w:type="gramStart"/>
-      <w:r>
-        <w:rPr>
-          <w:rFonts w:eastAsia="Times New Roman"/>
-          <w:b/>
-          <w:color w:val="00FF00"/>
-        </w:rPr>
-        <w:t>d.edited</w:t>
-      </w:r>
-      <w:proofErr w:type="gramEnd"/>
-      <w:r>
-        <w:rPr>
-          <w:rFonts w:eastAsia="Times New Roman"/>
-          <w:b/>
-          <w:color w:val="00FF00"/>
-        </w:rPr>
-        <w:t>_fields.proposed_end_date:ifEQ</w:t>
-      </w:r>
-      <w:proofErr w:type="spellEnd"/>
-      <w:r>
-        <w:rPr>
-          <w:rFonts w:eastAsia="Times New Roman"/>
-          <w:b/>
-          <w:color w:val="00FF00"/>
-        </w:rPr>
-        <w:t>(true):</w:t>
-      </w:r>
-      <w:proofErr w:type="spellStart"/>
-      <w:r>
-        <w:rPr>
-          <w:rFonts w:eastAsia="Times New Roman"/>
-          <w:b/>
-          <w:color w:val="00FF00"/>
-        </w:rPr>
-        <w:t>showBegin</w:t>
-      </w:r>
-      <w:proofErr w:type="spellEnd"/>
-      <w:r>
-        <w:rPr>
-          <w:rFonts w:eastAsia="Times New Roman"/>
-          <w:b/>
-          <w:color w:val="00FF00"/>
-        </w:rPr>
-        <w:t xml:space="preserve">} </w:t>
-      </w:r>
-      <w:r>
-        <w:rPr>
-          <w:rFonts w:eastAsia="Times New Roman"/>
-          <w:b/>
-          <w:color w:val="234075"/>
-        </w:rPr>
-        <w:t xml:space="preserve">[EDITED] </w:t>
-      </w:r>
-      <w:r>
-        <w:rPr>
-          <w:rFonts w:eastAsia="Times New Roman"/>
-          <w:b/>
-          <w:color w:val="00FF00"/>
-        </w:rPr>
-        <w:t>{</w:t>
-      </w:r>
-      <w:proofErr w:type="spellStart"/>
-      <w:r>
-        <w:rPr>
-          <w:rFonts w:eastAsia="Times New Roman"/>
-          <w:b/>
-          <w:color w:val="00FF00"/>
-        </w:rPr>
-        <w:t>d.edited_fields.proposed_end_date:showEnd</w:t>
+      <w:r>
+        <w:rPr>
+          <w:rFonts w:eastAsia="Times New Roman"/>
+          <w:b/>
+          <w:color w:val="00FF00"/>
+        </w:rPr>
+        <w:t>d.edited_fields.adjusted_annual_maximum_tonnage:showEnd</w:t>
       </w:r>
       <w:proofErr w:type="spellEnd"/>
       <w:r>
@@ -2946,12 +2909,15 @@
         <w:pStyle w:val="LO-normal1"/>
         <w:rPr>
           <w:rFonts w:eastAsia="Times New Roman"/>
-          <w:b/>
+          <w:color w:val="3C3636"/>
+          <w:highlight w:val="white"/>
         </w:rPr>
       </w:pPr>
       <w:r>
         <w:rPr>
           <w:rFonts w:eastAsia="Times New Roman"/>
+          <w:color w:val="3C3636"/>
+          <w:highlight w:val="white"/>
         </w:rPr>
         <w:t>{</w:t>
       </w:r>
@@ -2960,22 +2926,42 @@
       <w:r>
         <w:rPr>
           <w:rFonts w:eastAsia="Times New Roman"/>
-        </w:rPr>
-        <w:t>d.proposed</w:t>
+          <w:color w:val="3C3636"/>
+          <w:highlight w:val="white"/>
+        </w:rPr>
+        <w:t>d.adjusted</w:t>
       </w:r>
       <w:proofErr w:type="gramEnd"/>
       <w:r>
         <w:rPr>
           <w:rFonts w:eastAsia="Times New Roman"/>
-        </w:rPr>
-        <w:t>_end_date</w:t>
+          <w:color w:val="3C3636"/>
+          <w:highlight w:val="white"/>
+        </w:rPr>
+        <w:t>_annual_maximum_tonnage</w:t>
       </w:r>
       <w:proofErr w:type="spellEnd"/>
       <w:r>
         <w:rPr>
           <w:rFonts w:eastAsia="Times New Roman"/>
+          <w:color w:val="3C3636"/>
+          <w:highlight w:val="white"/>
         </w:rPr>
         <w:t>}</w:t>
+      </w:r>
+    </w:p>
+    <w:p>
+      <w:pPr>
+        <w:pStyle w:val="Heading2"/>
+        <w:rPr>
+          <w:rFonts w:eastAsia="Times New Roman"/>
+        </w:rPr>
+      </w:pPr>
+      <w:r>
+        <w:rPr>
+          <w:rFonts w:eastAsia="Times New Roman"/>
+        </w:rPr>
+        <w:t>Access</w:t>
       </w:r>
     </w:p>
     <w:p>
@@ -2984,60 +2970,128 @@
         <w:rPr>
           <w:rFonts w:eastAsia="Times New Roman"/>
           <w:b/>
-          <w:color w:val="00FF00"/>
-          <w:highlight w:val="white"/>
         </w:rPr>
       </w:pPr>
       <w:r>
         <w:rPr>
           <w:rFonts w:eastAsia="Times New Roman"/>
           <w:b/>
-          <w:color w:val="000000"/>
-          <w:highlight w:val="white"/>
-        </w:rPr>
-        <w:t>Proposed Term of Application</w:t>
+        </w:rPr>
+        <w:t>Access presently gated</w:t>
+      </w:r>
+      <w:r>
+        <w:rPr>
+          <w:rFonts w:eastAsia="Times New Roman"/>
+          <w:b/>
+          <w:color w:val="00FF00"/>
+        </w:rPr>
+        <w:t>{</w:t>
+      </w:r>
+      <w:proofErr w:type="spellStart"/>
+      <w:proofErr w:type="gramStart"/>
+      <w:r>
+        <w:rPr>
+          <w:rFonts w:eastAsia="Times New Roman"/>
+          <w:b/>
+          <w:color w:val="00FF00"/>
+        </w:rPr>
+        <w:t>d.edited_fields.is</w:t>
+      </w:r>
+      <w:proofErr w:type="gramEnd"/>
+      <w:r>
+        <w:rPr>
+          <w:rFonts w:eastAsia="Times New Roman"/>
+          <w:b/>
+          <w:color w:val="00FF00"/>
+        </w:rPr>
+        <w:t>_access_gated:ifEQ</w:t>
+      </w:r>
+      <w:proofErr w:type="spellEnd"/>
+      <w:r>
+        <w:rPr>
+          <w:rFonts w:eastAsia="Times New Roman"/>
+          <w:b/>
+          <w:color w:val="00FF00"/>
+        </w:rPr>
+        <w:t>(true):</w:t>
+      </w:r>
+      <w:proofErr w:type="spellStart"/>
+      <w:r>
+        <w:rPr>
+          <w:rFonts w:eastAsia="Times New Roman"/>
+          <w:b/>
+          <w:color w:val="00FF00"/>
+        </w:rPr>
+        <w:t>showBegin</w:t>
+      </w:r>
+      <w:proofErr w:type="spellEnd"/>
+      <w:r>
+        <w:rPr>
+          <w:rFonts w:eastAsia="Times New Roman"/>
+          <w:b/>
+          <w:color w:val="00FF00"/>
+        </w:rPr>
+        <w:t xml:space="preserve">} </w:t>
+      </w:r>
+      <w:r>
+        <w:rPr>
+          <w:rFonts w:eastAsia="Times New Roman"/>
+          <w:b/>
+          <w:color w:val="234075"/>
+        </w:rPr>
+        <w:t xml:space="preserve">[EDITED] </w:t>
+      </w:r>
+      <w:r>
+        <w:rPr>
+          <w:rFonts w:eastAsia="Times New Roman"/>
+          <w:b/>
+          <w:color w:val="00FF00"/>
+        </w:rPr>
+        <w:t>{</w:t>
+      </w:r>
+      <w:proofErr w:type="spellStart"/>
+      <w:r>
+        <w:rPr>
+          <w:rFonts w:eastAsia="Times New Roman"/>
+          <w:b/>
+          <w:color w:val="00FF00"/>
+        </w:rPr>
+        <w:t>d.edited_fields.is_access_gated:showEnd</w:t>
+      </w:r>
+      <w:proofErr w:type="spellEnd"/>
+      <w:r>
+        <w:rPr>
+          <w:rFonts w:eastAsia="Times New Roman"/>
+          <w:b/>
+          <w:color w:val="00FF00"/>
+        </w:rPr>
+        <w:t>}</w:t>
       </w:r>
     </w:p>
     <w:p>
       <w:pPr>
         <w:pStyle w:val="LO-normal1"/>
         <w:rPr>
-          <w:color w:val="000000"/>
+          <w:rFonts w:eastAsia="Times New Roman"/>
         </w:rPr>
       </w:pPr>
       <w:r>
         <w:rPr>
           <w:rFonts w:eastAsia="Times New Roman"/>
-          <w:color w:val="000000"/>
-          <w:highlight w:val="white"/>
         </w:rPr>
         <w:t>{</w:t>
       </w:r>
       <w:proofErr w:type="spellStart"/>
-      <w:proofErr w:type="gramStart"/>
-      <w:r>
-        <w:rPr>
-          <w:rFonts w:eastAsia="Times New Roman"/>
-          <w:color w:val="000000"/>
-          <w:highlight w:val="white"/>
-        </w:rPr>
-        <w:t>d.term</w:t>
-      </w:r>
-      <w:proofErr w:type="gramEnd"/>
-      <w:r>
-        <w:rPr>
-          <w:rFonts w:eastAsia="Times New Roman"/>
-          <w:color w:val="000000"/>
-          <w:highlight w:val="white"/>
-        </w:rPr>
-        <w:t>_of_application</w:t>
+      <w:r>
+        <w:rPr>
+          <w:rFonts w:eastAsia="Times New Roman"/>
+        </w:rPr>
+        <w:t>d.is_access_gated</w:t>
       </w:r>
       <w:proofErr w:type="spellEnd"/>
       <w:r>
         <w:rPr>
           <w:rFonts w:eastAsia="Times New Roman"/>
-          <w:color w:val="000000"/>
-          <w:highlight w:val="white"/>
         </w:rPr>
         <w:t>}</w:t>
       </w:r>
@@ -3048,18 +3102,22 @@
         <w:rPr>
           <w:rFonts w:eastAsia="Times New Roman"/>
           <w:b/>
-          <w:color w:val="3C3636"/>
-          <w:highlight w:val="white"/>
         </w:rPr>
       </w:pPr>
       <w:r>
         <w:rPr>
           <w:rFonts w:eastAsia="Times New Roman"/>
           <w:b/>
-          <w:color w:val="3C3636"/>
-          <w:highlight w:val="white"/>
-        </w:rPr>
-        <w:t>Proposed Annual Maximum Tonnage</w:t>
+        </w:rPr>
+        <w:t xml:space="preserve">Do you have the required access authorizations in </w:t>
+      </w:r>
+      <w:proofErr w:type="gramStart"/>
+      <w:r>
+        <w:rPr>
+          <w:rFonts w:eastAsia="Times New Roman"/>
+          <w:b/>
+        </w:rPr>
+        <w:t>place?</w:t>
       </w:r>
       <w:r>
         <w:rPr>
@@ -3069,15 +3127,6 @@
         </w:rPr>
         <w:t>{</w:t>
       </w:r>
-      <w:proofErr w:type="gramStart"/>
-      <w:r>
-        <w:rPr>
-          <w:rFonts w:eastAsia="Times New Roman"/>
-          <w:b/>
-          <w:color w:val="00FF00"/>
-        </w:rPr>
-        <w:t>d.edited</w:t>
-      </w:r>
       <w:proofErr w:type="gramEnd"/>
       <w:r>
         <w:rPr>
@@ -3085,7 +3134,7 @@
           <w:b/>
           <w:color w:val="00FF00"/>
         </w:rPr>
-        <w:t xml:space="preserve">_fields.proposed_annual_maximum_tonnage:ifEQ(true):showBegin} </w:t>
+        <w:t xml:space="preserve">d.edited_fields.has_req_access_authorizations:ifEQ(true):showBegin} </w:t>
       </w:r>
       <w:r>
         <w:rPr>
@@ -3110,7 +3159,7 @@
           <w:b/>
           <w:color w:val="00FF00"/>
         </w:rPr>
-        <w:t>d.edited_fields.proposed_annual_maximum_tonnage:showEnd</w:t>
+        <w:t>d.edited_fields.has_req_access_authorizations:showEnd</w:t>
       </w:r>
       <w:proofErr w:type="spellEnd"/>
       <w:r>
@@ -3127,44 +3176,25 @@
         <w:pStyle w:val="LO-normal1"/>
         <w:rPr>
           <w:rFonts w:eastAsia="Times New Roman"/>
-          <w:b/>
-          <w:color w:val="3C3636"/>
-          <w:highlight w:val="white"/>
         </w:rPr>
       </w:pPr>
       <w:r>
         <w:rPr>
           <w:rFonts w:eastAsia="Times New Roman"/>
-          <w:color w:val="3C3636"/>
-          <w:highlight w:val="white"/>
         </w:rPr>
         <w:t>{</w:t>
       </w:r>
       <w:proofErr w:type="spellStart"/>
-      <w:proofErr w:type="gramStart"/>
-      <w:r>
-        <w:rPr>
-          <w:rFonts w:eastAsia="Times New Roman"/>
-          <w:color w:val="3C3636"/>
-          <w:highlight w:val="white"/>
-        </w:rPr>
-        <w:t>d.proposed</w:t>
-      </w:r>
-      <w:proofErr w:type="gramEnd"/>
-      <w:r>
-        <w:rPr>
-          <w:rFonts w:eastAsia="Times New Roman"/>
-          <w:color w:val="3C3636"/>
-          <w:highlight w:val="white"/>
-        </w:rPr>
-        <w:t>_annual_maximum_tonnage</w:t>
+      <w:r>
+        <w:rPr>
+          <w:rFonts w:eastAsia="Times New Roman"/>
+        </w:rPr>
+        <w:t>d.has_req_access_authorizations</w:t>
       </w:r>
       <w:proofErr w:type="spellEnd"/>
       <w:r>
         <w:rPr>
           <w:rFonts w:eastAsia="Times New Roman"/>
-          <w:color w:val="3C3636"/>
-          <w:highlight w:val="white"/>
         </w:rPr>
         <w:t>}</w:t>
       </w:r>
@@ -3175,18 +3205,62 @@
         <w:rPr>
           <w:rFonts w:eastAsia="Times New Roman"/>
           <w:b/>
-          <w:color w:val="3C3636"/>
-          <w:highlight w:val="white"/>
         </w:rPr>
       </w:pPr>
       <w:r>
         <w:rPr>
           <w:rFonts w:eastAsia="Times New Roman"/>
           <w:b/>
-          <w:color w:val="3C3636"/>
-          <w:highlight w:val="white"/>
-        </w:rPr>
-        <w:t>Adjusted Annual Maximum Tonnage</w:t>
+        </w:rPr>
+        <w:t>Please provide the type and authorization numbers for each access authorization application or exemption to use the</w:t>
+      </w:r>
+      <w:r>
+        <w:rPr>
+          <w:rFonts w:eastAsia="Times New Roman"/>
+          <w:b/>
+        </w:rPr>
+        <w:t xml:space="preserve"> </w:t>
+      </w:r>
+      <w:r>
+        <w:rPr>
+          <w:rFonts w:eastAsia="Times New Roman"/>
+          <w:b/>
+        </w:rPr>
+        <w:t>road(s)</w:t>
+      </w:r>
+      <w:r>
+        <w:rPr>
+          <w:rFonts w:eastAsia="Times New Roman"/>
+          <w:b/>
+          <w:color w:val="00FF00"/>
+        </w:rPr>
+        <w:t>{d.edited_fields.req_access_authorization_</w:t>
+      </w:r>
+      <w:proofErr w:type="gramStart"/>
+      <w:r>
+        <w:rPr>
+          <w:rFonts w:eastAsia="Times New Roman"/>
+          <w:b/>
+          <w:color w:val="00FF00"/>
+        </w:rPr>
+        <w:t>numbers:ifEQ</w:t>
+      </w:r>
+      <w:proofErr w:type="gramEnd"/>
+      <w:r>
+        <w:rPr>
+          <w:rFonts w:eastAsia="Times New Roman"/>
+          <w:b/>
+          <w:color w:val="00FF00"/>
+        </w:rPr>
+        <w:t xml:space="preserve">(true):showBegin} </w:t>
+      </w:r>
+      <w:r>
+        <w:rPr>
+          <w:rFonts w:eastAsia="Times New Roman"/>
+          <w:b/>
+          <w:color w:val="234075"/>
+        </w:rPr>
+        <w:t xml:space="preserve">[EDITED] </w:t>
       </w:r>
       <w:r>
         <w:rPr>
@@ -3196,40 +3270,6 @@
         </w:rPr>
         <w:t>{</w:t>
       </w:r>
-      <w:proofErr w:type="gramStart"/>
-      <w:r>
-        <w:rPr>
-          <w:rFonts w:eastAsia="Times New Roman"/>
-          <w:b/>
-          <w:color w:val="00FF00"/>
-        </w:rPr>
-        <w:t>d.edited</w:t>
-      </w:r>
-      <w:proofErr w:type="gramEnd"/>
-      <w:r>
-        <w:rPr>
-          <w:rFonts w:eastAsia="Times New Roman"/>
-          <w:b/>
-          <w:color w:val="00FF00"/>
-        </w:rPr>
-        <w:t xml:space="preserve">_fields.adjusted_annual_maximum_tonnage:ifEQ(true):showBegin} </w:t>
-      </w:r>
-      <w:r>
-        <w:rPr>
-          <w:rFonts w:eastAsia="Times New Roman"/>
-          <w:b/>
-          <w:color w:val="234075"/>
-        </w:rPr>
-        <w:t xml:space="preserve">[EDITED] </w:t>
-      </w:r>
-      <w:r>
-        <w:rPr>
-          <w:rFonts w:eastAsia="Times New Roman"/>
-          <w:b/>
-          <w:color w:val="00FF00"/>
-        </w:rPr>
-        <w:t>{</w:t>
-      </w:r>
       <w:proofErr w:type="spellStart"/>
       <w:r>
         <w:rPr>
@@ -3237,7 +3277,7 @@
           <w:b/>
           <w:color w:val="00FF00"/>
         </w:rPr>
-        <w:t>d.edited_fields.adjusted_annual_maximum_tonnage:showEnd</w:t>
+        <w:t>d.edited_fields.req_access_authorization_numbers:showEnd</w:t>
       </w:r>
       <w:proofErr w:type="spellEnd"/>
       <w:r>
@@ -3254,398 +3294,12 @@
         <w:pStyle w:val="LO-normal1"/>
         <w:rPr>
           <w:rFonts w:eastAsia="Times New Roman"/>
-          <w:color w:val="3C3636"/>
-          <w:highlight w:val="white"/>
         </w:rPr>
       </w:pPr>
       <w:r>
         <w:rPr>
           <w:rFonts w:eastAsia="Times New Roman"/>
-          <w:color w:val="3C3636"/>
-          <w:highlight w:val="white"/>
-        </w:rPr>
-        <w:t>{</w:t>
-      </w:r>
-      <w:proofErr w:type="spellStart"/>
-      <w:proofErr w:type="gramStart"/>
-      <w:r>
-        <w:rPr>
-          <w:rFonts w:eastAsia="Times New Roman"/>
-          <w:color w:val="3C3636"/>
-          <w:highlight w:val="white"/>
-        </w:rPr>
-        <w:t>d.adjusted</w:t>
-      </w:r>
-      <w:proofErr w:type="gramEnd"/>
-      <w:r>
-        <w:rPr>
-          <w:rFonts w:eastAsia="Times New Roman"/>
-          <w:color w:val="3C3636"/>
-          <w:highlight w:val="white"/>
-        </w:rPr>
-        <w:t>_annual_maximum_tonnage</w:t>
-      </w:r>
-      <w:proofErr w:type="spellEnd"/>
-      <w:r>
-        <w:rPr>
-          <w:rFonts w:eastAsia="Times New Roman"/>
-          <w:color w:val="3C3636"/>
-          <w:highlight w:val="white"/>
-        </w:rPr>
-        <w:t>}</w:t>
-      </w:r>
-    </w:p>
-    <w:p>
-      <w:pPr>
-        <w:pStyle w:val="Heading2"/>
-        <w:rPr>
-          <w:rFonts w:eastAsia="Times New Roman"/>
-        </w:rPr>
-      </w:pPr>
-      <w:r>
-        <w:rPr>
-          <w:rFonts w:eastAsia="Times New Roman"/>
-        </w:rPr>
-        <w:t>Access</w:t>
-      </w:r>
-    </w:p>
-    <w:p>
-      <w:pPr>
-        <w:pStyle w:val="LO-normal1"/>
-        <w:rPr>
-          <w:rFonts w:eastAsia="Times New Roman"/>
-          <w:b/>
-        </w:rPr>
-      </w:pPr>
-      <w:r>
-        <w:rPr>
-          <w:rFonts w:eastAsia="Times New Roman"/>
-          <w:b/>
-        </w:rPr>
-        <w:t>Access presently gated</w:t>
-      </w:r>
-      <w:r>
-        <w:rPr>
-          <w:rFonts w:eastAsia="Times New Roman"/>
-          <w:b/>
-          <w:color w:val="00FF00"/>
-        </w:rPr>
-        <w:t>{</w:t>
-      </w:r>
-      <w:proofErr w:type="spellStart"/>
-      <w:proofErr w:type="gramStart"/>
-      <w:r>
-        <w:rPr>
-          <w:rFonts w:eastAsia="Times New Roman"/>
-          <w:b/>
-          <w:color w:val="00FF00"/>
-        </w:rPr>
-        <w:t>d.edited_fields.is</w:t>
-      </w:r>
-      <w:proofErr w:type="gramEnd"/>
-      <w:r>
-        <w:rPr>
-          <w:rFonts w:eastAsia="Times New Roman"/>
-          <w:b/>
-          <w:color w:val="00FF00"/>
-        </w:rPr>
-        <w:t>_access_gated:ifEQ</w:t>
-      </w:r>
-      <w:proofErr w:type="spellEnd"/>
-      <w:r>
-        <w:rPr>
-          <w:rFonts w:eastAsia="Times New Roman"/>
-          <w:b/>
-          <w:color w:val="00FF00"/>
-        </w:rPr>
-        <w:t>(true):</w:t>
-      </w:r>
-      <w:proofErr w:type="spellStart"/>
-      <w:r>
-        <w:rPr>
-          <w:rFonts w:eastAsia="Times New Roman"/>
-          <w:b/>
-          <w:color w:val="00FF00"/>
-        </w:rPr>
-        <w:t>showBegin</w:t>
-      </w:r>
-      <w:proofErr w:type="spellEnd"/>
-      <w:r>
-        <w:rPr>
-          <w:rFonts w:eastAsia="Times New Roman"/>
-          <w:b/>
-          <w:color w:val="00FF00"/>
-        </w:rPr>
-        <w:t xml:space="preserve">} </w:t>
-      </w:r>
-      <w:r>
-        <w:rPr>
-          <w:rFonts w:eastAsia="Times New Roman"/>
-          <w:b/>
-          <w:color w:val="234075"/>
-        </w:rPr>
-        <w:t xml:space="preserve">[EDITED] </w:t>
-      </w:r>
-      <w:r>
-        <w:rPr>
-          <w:rFonts w:eastAsia="Times New Roman"/>
-          <w:b/>
-          <w:color w:val="00FF00"/>
-        </w:rPr>
-        <w:t>{</w:t>
-      </w:r>
-      <w:proofErr w:type="spellStart"/>
-      <w:r>
-        <w:rPr>
-          <w:rFonts w:eastAsia="Times New Roman"/>
-          <w:b/>
-          <w:color w:val="00FF00"/>
-        </w:rPr>
-        <w:t>d.edited_fields.is_access_gated:showEnd</w:t>
-      </w:r>
-      <w:proofErr w:type="spellEnd"/>
-      <w:r>
-        <w:rPr>
-          <w:rFonts w:eastAsia="Times New Roman"/>
-          <w:b/>
-          <w:color w:val="00FF00"/>
-        </w:rPr>
-        <w:t>}</w:t>
-      </w:r>
-    </w:p>
-    <w:p>
-      <w:pPr>
-        <w:pStyle w:val="LO-normal1"/>
-        <w:rPr>
-          <w:rFonts w:eastAsia="Times New Roman"/>
-        </w:rPr>
-      </w:pPr>
-      <w:r>
-        <w:rPr>
-          <w:rFonts w:eastAsia="Times New Roman"/>
-        </w:rPr>
-        <w:t>{</w:t>
-      </w:r>
-      <w:proofErr w:type="spellStart"/>
-      <w:r>
-        <w:rPr>
-          <w:rFonts w:eastAsia="Times New Roman"/>
-        </w:rPr>
-        <w:t>d.is_access_gated</w:t>
-      </w:r>
-      <w:proofErr w:type="spellEnd"/>
-      <w:r>
-        <w:rPr>
-          <w:rFonts w:eastAsia="Times New Roman"/>
-        </w:rPr>
-        <w:t>}</w:t>
-      </w:r>
-    </w:p>
-    <w:p>
-      <w:pPr>
-        <w:pStyle w:val="LO-normal1"/>
-        <w:rPr>
-          <w:rFonts w:eastAsia="Times New Roman"/>
-          <w:b/>
-        </w:rPr>
-      </w:pPr>
-      <w:r>
-        <w:rPr>
-          <w:rFonts w:eastAsia="Times New Roman"/>
-          <w:b/>
-        </w:rPr>
-        <w:t xml:space="preserve">Do you have the required access authorizations in </w:t>
-      </w:r>
-      <w:proofErr w:type="gramStart"/>
-      <w:r>
-        <w:rPr>
-          <w:rFonts w:eastAsia="Times New Roman"/>
-          <w:b/>
-        </w:rPr>
-        <w:t>place?</w:t>
-      </w:r>
-      <w:r>
-        <w:rPr>
-          <w:rFonts w:eastAsia="Times New Roman"/>
-          <w:b/>
-          <w:color w:val="00FF00"/>
-        </w:rPr>
-        <w:t>{</w:t>
-      </w:r>
-      <w:proofErr w:type="gramEnd"/>
-      <w:r>
-        <w:rPr>
-          <w:rFonts w:eastAsia="Times New Roman"/>
-          <w:b/>
-          <w:color w:val="00FF00"/>
-        </w:rPr>
-        <w:t xml:space="preserve">d.edited_fields.has_req_access_authorizations:ifEQ(true):showBegin} </w:t>
-      </w:r>
-      <w:r>
-        <w:rPr>
-          <w:rFonts w:eastAsia="Times New Roman"/>
-          <w:b/>
-          <w:color w:val="234075"/>
-        </w:rPr>
-        <w:t xml:space="preserve">[EDITED] </w:t>
-      </w:r>
-      <w:r>
-        <w:rPr>
-          <w:rFonts w:eastAsia="Times New Roman"/>
-          <w:b/>
-          <w:color w:val="00FF00"/>
-        </w:rPr>
-        <w:t>{</w:t>
-      </w:r>
-      <w:proofErr w:type="spellStart"/>
-      <w:r>
-        <w:rPr>
-          <w:rFonts w:eastAsia="Times New Roman"/>
-          <w:b/>
-          <w:color w:val="00FF00"/>
-        </w:rPr>
-        <w:t>d.edited_fields.has_req_access_authorizations:showEnd</w:t>
-      </w:r>
-      <w:proofErr w:type="spellEnd"/>
-      <w:r>
-        <w:rPr>
-          <w:rFonts w:eastAsia="Times New Roman"/>
-          <w:b/>
-          <w:color w:val="00FF00"/>
-        </w:rPr>
-        <w:t>}</w:t>
-      </w:r>
-    </w:p>
-    <w:p>
-      <w:pPr>
-        <w:pStyle w:val="LO-normal1"/>
-        <w:rPr>
-          <w:rFonts w:eastAsia="Times New Roman"/>
-        </w:rPr>
-      </w:pPr>
-      <w:r>
-        <w:rPr>
-          <w:rFonts w:eastAsia="Times New Roman"/>
-        </w:rPr>
-        <w:t>{</w:t>
-      </w:r>
-      <w:proofErr w:type="spellStart"/>
-      <w:r>
-        <w:rPr>
-          <w:rFonts w:eastAsia="Times New Roman"/>
-        </w:rPr>
-        <w:t>d.has_req_access_authorizations</w:t>
-      </w:r>
-      <w:proofErr w:type="spellEnd"/>
-      <w:r>
-        <w:rPr>
-          <w:rFonts w:eastAsia="Times New Roman"/>
-        </w:rPr>
-        <w:t>}</w:t>
-      </w:r>
-    </w:p>
-    <w:p>
-      <w:pPr>
-        <w:pStyle w:val="LO-normal1"/>
-        <w:rPr>
-          <w:rFonts w:eastAsia="Times New Roman"/>
-          <w:b/>
-        </w:rPr>
-      </w:pPr>
-      <w:r>
-        <w:rPr>
-          <w:rFonts w:eastAsia="Times New Roman"/>
-          <w:b/>
-        </w:rPr>
-        <w:t>Please provide the type and authorization numbers for each access authorization application or exemption to use the</w:t>
-      </w:r>
-      <w:r>
-        <w:rPr>
-          <w:rFonts w:eastAsia="Times New Roman"/>
-          <w:b/>
-        </w:rPr>
-        <w:t xml:space="preserve"> </w:t>
-      </w:r>
-      <w:r>
-        <w:rPr>
-          <w:rFonts w:eastAsia="Times New Roman"/>
-          <w:b/>
-        </w:rPr>
-        <w:t>road(s)</w:t>
-      </w:r>
-      <w:r>
-        <w:rPr>
-          <w:rFonts w:eastAsia="Times New Roman"/>
-          <w:b/>
-          <w:color w:val="00FF00"/>
-        </w:rPr>
-        <w:t>{d.edited_fields.req_access_authorization_</w:t>
-      </w:r>
-      <w:proofErr w:type="gramStart"/>
-      <w:r>
-        <w:rPr>
-          <w:rFonts w:eastAsia="Times New Roman"/>
-          <w:b/>
-          <w:color w:val="00FF00"/>
-        </w:rPr>
-        <w:t>numbers:ifEQ</w:t>
-      </w:r>
-      <w:proofErr w:type="gramEnd"/>
-      <w:r>
-        <w:rPr>
-          <w:rFonts w:eastAsia="Times New Roman"/>
-          <w:b/>
-          <w:color w:val="00FF00"/>
-        </w:rPr>
-        <w:t xml:space="preserve">(true):showBegin} </w:t>
-      </w:r>
-      <w:r>
-        <w:rPr>
-          <w:rFonts w:eastAsia="Times New Roman"/>
-          <w:b/>
-          <w:color w:val="234075"/>
-        </w:rPr>
-        <w:t xml:space="preserve">[EDITED] </w:t>
-      </w:r>
-      <w:r>
-        <w:rPr>
-          <w:rFonts w:eastAsia="Times New Roman"/>
-          <w:b/>
-          <w:color w:val="00FF00"/>
-        </w:rPr>
-        <w:t>{</w:t>
-      </w:r>
-      <w:proofErr w:type="spellStart"/>
-      <w:r>
-        <w:rPr>
-          <w:rFonts w:eastAsia="Times New Roman"/>
-          <w:b/>
-          <w:color w:val="00FF00"/>
-        </w:rPr>
-        <w:t>d.edited_fields.req_access_authorization_numbers:showEnd</w:t>
-      </w:r>
-      <w:proofErr w:type="spellEnd"/>
-      <w:r>
-        <w:rPr>
-          <w:rFonts w:eastAsia="Times New Roman"/>
-          <w:b/>
-          <w:color w:val="00FF00"/>
-        </w:rPr>
-        <w:t>}</w:t>
-      </w:r>
-    </w:p>
-    <w:p>
-      <w:pPr>
-        <w:pStyle w:val="LO-normal1"/>
-        <w:rPr>
-          <w:rFonts w:eastAsia="Times New Roman"/>
-        </w:rPr>
-      </w:pPr>
-      <w:r>
-        <w:rPr>
-          <w:rFonts w:eastAsia="Times New Roman"/>
-        </w:rPr>
-        <w:lastRenderedPageBreak/>
+        </w:rPr>
         <w:t>{</w:t>
       </w:r>
       <w:proofErr w:type="spellStart"/>
@@ -3782,6 +3436,7 @@
       <w:bookmarkEnd w:id="5"/>
       <w:bookmarkEnd w:id="6"/>
       <w:r>
+        <w:lastRenderedPageBreak/>
         <w:t>Present State of Land</w:t>
       </w:r>
     </w:p>
@@ -4480,7 +4135,6 @@
       <w:bookmarkStart w:id="7" w:name="_803rj4xl46fx"/>
       <w:bookmarkEnd w:id="7"/>
       <w:r>
-        <w:lastRenderedPageBreak/>
         <w:t>Land Ownership</w:t>
       </w:r>
     </w:p>
@@ -4676,6 +4330,7 @@
         <w:rPr>
           <w:rFonts w:eastAsia="Times New Roman"/>
         </w:rPr>
+        <w:lastRenderedPageBreak/>
         <w:t>{</w:t>
       </w:r>
       <w:proofErr w:type="spellStart"/>
@@ -5328,7 +4983,6 @@
           <w:rFonts w:eastAsia="Times New Roman"/>
           <w:b/>
         </w:rPr>
-        <w:lastRenderedPageBreak/>
         <w:t>proposed?</w:t>
       </w:r>
       <w:r>
@@ -20209,7 +19863,7 @@
           <w:color w:val="F79646" w:themeColor="accent6"/>
           <w:u w:val="single"/>
         </w:rPr>
-        <w:t>.sand_</w:t>
+        <w:t>.</w:t>
       </w:r>
       <w:r>
         <w:rPr>
@@ -20220,7 +19874,7 @@
           <w:color w:val="F79646" w:themeColor="accent6"/>
           <w:u w:val="single"/>
         </w:rPr>
-        <w:t>and_gravel</w:t>
+        <w:t>sand_gravel_quarry_operation</w:t>
       </w:r>
       <w:r>
         <w:rPr>
@@ -20339,7 +19993,23 @@
           <w:b/>
           <w:color w:val="00FF00"/>
         </w:rPr>
-        <w:t xml:space="preserve">_fields.sand_and_gravel.average_overburden_depth:ifEQ(true):showBegin} </w:t>
+        <w:t>_fields.</w:t>
+      </w:r>
+      <w:r>
+        <w:rPr>
+          <w:rFonts w:eastAsia="Times New Roman"/>
+          <w:b/>
+          <w:color w:val="00FF00"/>
+        </w:rPr>
+        <w:t>sand_gravel_quarry_operation</w:t>
+      </w:r>
+      <w:r>
+        <w:rPr>
+          <w:rFonts w:eastAsia="Times New Roman"/>
+          <w:b/>
+          <w:color w:val="00FF00"/>
+        </w:rPr>
+        <w:t xml:space="preserve">.average_overburden_depth:ifEQ(true):showBegin} </w:t>
       </w:r>
       <w:r>
         <w:rPr>
@@ -20355,7 +20025,23 @@
           <w:b/>
           <w:color w:val="00FF00"/>
         </w:rPr>
-        <w:t xml:space="preserve"> {d.edited_fields.sand_and_gravel.average_overburden_depth:showEnd} </w:t>
+        <w:t xml:space="preserve"> {d.edited_fields.</w:t>
+      </w:r>
+      <w:r>
+        <w:rPr>
+          <w:rFonts w:eastAsia="Times New Roman"/>
+          <w:b/>
+          <w:color w:val="00FF00"/>
+        </w:rPr>
+        <w:t>sand_gravel_quarry_operation</w:t>
+      </w:r>
+      <w:r>
+        <w:rPr>
+          <w:rFonts w:eastAsia="Times New Roman"/>
+          <w:b/>
+          <w:color w:val="00FF00"/>
+        </w:rPr>
+        <w:t xml:space="preserve">.average_overburden_depth:showEnd} </w:t>
       </w:r>
     </w:p>
     <w:p>
@@ -20378,14 +20064,26 @@
         <w:rPr>
           <w:rFonts w:eastAsia="Times New Roman"/>
         </w:rPr>
-        <w:t>d.sand</w:t>
+        <w:t>d.</w:t>
+      </w:r>
+      <w:r>
+        <w:rPr>
+          <w:rFonts w:eastAsia="Times New Roman"/>
+        </w:rPr>
+        <w:t>sand</w:t>
       </w:r>
       <w:proofErr w:type="gramEnd"/>
       <w:r>
         <w:rPr>
           <w:rFonts w:eastAsia="Times New Roman"/>
         </w:rPr>
-        <w:t>_and_gravel.average_overburden_depth</w:t>
+        <w:t>_gravel_quarry_operation</w:t>
+      </w:r>
+      <w:r>
+        <w:rPr>
+          <w:rFonts w:eastAsia="Times New Roman"/>
+        </w:rPr>
+        <w:t>.average_overburden_depth</w:t>
       </w:r>
       <w:proofErr w:type="spellEnd"/>
       <w:r>
@@ -20405,21 +20103,19 @@
         <w:rPr>
           <w:rFonts w:eastAsia="Times New Roman"/>
         </w:rPr>
-        <w:t>{</w:t>
-      </w:r>
-      <w:proofErr w:type="spellStart"/>
-      <w:r>
-        <w:rPr>
-          <w:rFonts w:eastAsia="Times New Roman"/>
-        </w:rPr>
-        <w:t>d.sand_and_gravel.average_overburden_depth_unit_type_code</w:t>
-      </w:r>
-      <w:proofErr w:type="spellEnd"/>
-      <w:r>
-        <w:rPr>
-          <w:rFonts w:eastAsia="Times New Roman"/>
-        </w:rPr>
-        <w:t>}</w:t>
+        <w:t>{d.</w:t>
+      </w:r>
+      <w:r>
+        <w:rPr>
+          <w:rFonts w:eastAsia="Times New Roman"/>
+        </w:rPr>
+        <w:t>sand_gravel_quarry_operation</w:t>
+      </w:r>
+      <w:r>
+        <w:rPr>
+          <w:rFonts w:eastAsia="Times New Roman"/>
+        </w:rPr>
+        <w:t>.average_overburden_depth_unit_type_code}</w:t>
       </w:r>
     </w:p>
     <w:p>
@@ -20462,7 +20158,23 @@
           <w:b/>
           <w:color w:val="00FF00"/>
         </w:rPr>
-        <w:t xml:space="preserve">_fields.sand_and_gravel.average_top_soil_depth:ifEQ(true):showBegin} </w:t>
+        <w:t>_fields.</w:t>
+      </w:r>
+      <w:r>
+        <w:rPr>
+          <w:rFonts w:eastAsia="Times New Roman"/>
+          <w:b/>
+          <w:color w:val="00FF00"/>
+        </w:rPr>
+        <w:t>sand_gravel_quarry_operation</w:t>
+      </w:r>
+      <w:r>
+        <w:rPr>
+          <w:rFonts w:eastAsia="Times New Roman"/>
+          <w:b/>
+          <w:color w:val="00FF00"/>
+        </w:rPr>
+        <w:t xml:space="preserve">.average_top_soil_depth:ifEQ(true):showBegin} </w:t>
       </w:r>
       <w:r>
         <w:rPr>
@@ -20478,7 +20190,23 @@
           <w:b/>
           <w:color w:val="00FF00"/>
         </w:rPr>
-        <w:t xml:space="preserve">{d.edited_fields.sand_and_gravel.average_top_soil_depth:showEnd} </w:t>
+        <w:t>{d.edited_fields.</w:t>
+      </w:r>
+      <w:r>
+        <w:rPr>
+          <w:rFonts w:eastAsia="Times New Roman"/>
+          <w:b/>
+          <w:color w:val="00FF00"/>
+        </w:rPr>
+        <w:t>sand_gravel_quarry_operation</w:t>
+      </w:r>
+      <w:r>
+        <w:rPr>
+          <w:rFonts w:eastAsia="Times New Roman"/>
+          <w:b/>
+          <w:color w:val="00FF00"/>
+        </w:rPr>
+        <w:t xml:space="preserve">.average_top_soil_depth:showEnd} </w:t>
       </w:r>
     </w:p>
     <w:p>
@@ -20501,14 +20229,26 @@
         <w:rPr>
           <w:rFonts w:eastAsia="Times New Roman"/>
         </w:rPr>
-        <w:t>d.sand</w:t>
+        <w:t>d.</w:t>
+      </w:r>
+      <w:r>
+        <w:rPr>
+          <w:rFonts w:eastAsia="Times New Roman"/>
+        </w:rPr>
+        <w:t>sand</w:t>
       </w:r>
       <w:proofErr w:type="gramEnd"/>
       <w:r>
         <w:rPr>
           <w:rFonts w:eastAsia="Times New Roman"/>
         </w:rPr>
-        <w:t>_and_gravel.average_top_soil_depth</w:t>
+        <w:t>_gravel_quarry_operation</w:t>
+      </w:r>
+      <w:r>
+        <w:rPr>
+          <w:rFonts w:eastAsia="Times New Roman"/>
+        </w:rPr>
+        <w:t>.average_top_soil_depth</w:t>
       </w:r>
       <w:proofErr w:type="spellEnd"/>
       <w:r>
@@ -20528,21 +20268,19 @@
         <w:rPr>
           <w:rFonts w:eastAsia="Times New Roman"/>
         </w:rPr>
-        <w:t>{</w:t>
-      </w:r>
-      <w:proofErr w:type="spellStart"/>
-      <w:r>
-        <w:rPr>
-          <w:rFonts w:eastAsia="Times New Roman"/>
-        </w:rPr>
-        <w:t>d.sand_and_gravel.average_top_soil_depth_unit_type_code</w:t>
-      </w:r>
-      <w:proofErr w:type="spellEnd"/>
-      <w:r>
-        <w:rPr>
-          <w:rFonts w:eastAsia="Times New Roman"/>
-        </w:rPr>
-        <w:t>}</w:t>
+        <w:t>{d.</w:t>
+      </w:r>
+      <w:r>
+        <w:rPr>
+          <w:rFonts w:eastAsia="Times New Roman"/>
+        </w:rPr>
+        <w:t>sand_gravel_quarry_operation</w:t>
+      </w:r>
+      <w:r>
+        <w:rPr>
+          <w:rFonts w:eastAsia="Times New Roman"/>
+        </w:rPr>
+        <w:t>.average_top_soil_depth_unit_type_code}</w:t>
       </w:r>
     </w:p>
     <w:p>
@@ -20585,7 +20323,23 @@
           <w:b/>
           <w:color w:val="00FF00"/>
         </w:rPr>
-        <w:t xml:space="preserve">_fields.sand_and_gravel.stability_measures_description:ifEQ(true):showBegin} </w:t>
+        <w:t>_fields.</w:t>
+      </w:r>
+      <w:r>
+        <w:rPr>
+          <w:rFonts w:eastAsia="Times New Roman"/>
+          <w:b/>
+          <w:color w:val="00FF00"/>
+        </w:rPr>
+        <w:t>sand_gravel_quarry_operation</w:t>
+      </w:r>
+      <w:r>
+        <w:rPr>
+          <w:rFonts w:eastAsia="Times New Roman"/>
+          <w:b/>
+          <w:color w:val="00FF00"/>
+        </w:rPr>
+        <w:t xml:space="preserve">.stability_measures_description:ifEQ(true):showBegin} </w:t>
       </w:r>
       <w:r>
         <w:rPr>
@@ -20601,7 +20355,23 @@
           <w:b/>
           <w:color w:val="00FF00"/>
         </w:rPr>
-        <w:t>{d.edited_fields.sand_and_gravel.stability_measures_description:showEnd}</w:t>
+        <w:t>{d.edited_fields.</w:t>
+      </w:r>
+      <w:r>
+        <w:rPr>
+          <w:rFonts w:eastAsia="Times New Roman"/>
+          <w:b/>
+          <w:color w:val="00FF00"/>
+        </w:rPr>
+        <w:t>sand_gravel_quarry_operation</w:t>
+      </w:r>
+      <w:r>
+        <w:rPr>
+          <w:rFonts w:eastAsia="Times New Roman"/>
+          <w:b/>
+          <w:color w:val="00FF00"/>
+        </w:rPr>
+        <w:t>.stability_measures_description:showEnd}</w:t>
       </w:r>
     </w:p>
     <w:p>
@@ -20624,14 +20394,26 @@
         <w:rPr>
           <w:rFonts w:eastAsia="Times New Roman"/>
         </w:rPr>
-        <w:t>d.sand</w:t>
+        <w:t>d.</w:t>
+      </w:r>
+      <w:r>
+        <w:rPr>
+          <w:rFonts w:eastAsia="Times New Roman"/>
+        </w:rPr>
+        <w:t>sand</w:t>
       </w:r>
       <w:proofErr w:type="gramEnd"/>
       <w:r>
         <w:rPr>
           <w:rFonts w:eastAsia="Times New Roman"/>
         </w:rPr>
-        <w:t>_and_gravel.stability_measures_description</w:t>
+        <w:t>_gravel_quarry_operation</w:t>
+      </w:r>
+      <w:r>
+        <w:rPr>
+          <w:rFonts w:eastAsia="Times New Roman"/>
+        </w:rPr>
+        <w:t>.stability_measures_description</w:t>
       </w:r>
       <w:proofErr w:type="spellEnd"/>
       <w:r>
@@ -20697,7 +20479,23 @@
           <w:b/>
           <w:color w:val="00FF00"/>
         </w:rPr>
-        <w:t xml:space="preserve">d.edited_fields.sand_and_gravel.is_agricultural_land_reserve:ifEQ(true):showBegin} </w:t>
+        <w:t>d.edited_fields.</w:t>
+      </w:r>
+      <w:r>
+        <w:rPr>
+          <w:rFonts w:eastAsia="Times New Roman"/>
+          <w:b/>
+          <w:color w:val="00FF00"/>
+        </w:rPr>
+        <w:t>sand_gravel_quarry_operation</w:t>
+      </w:r>
+      <w:r>
+        <w:rPr>
+          <w:rFonts w:eastAsia="Times New Roman"/>
+          <w:b/>
+          <w:color w:val="00FF00"/>
+        </w:rPr>
+        <w:t xml:space="preserve">.is_agricultural_land_reserve:ifEQ(true):showBegin} </w:t>
       </w:r>
       <w:r>
         <w:rPr>
@@ -20713,7 +20511,23 @@
           <w:b/>
           <w:color w:val="00FF00"/>
         </w:rPr>
-        <w:t xml:space="preserve"> {d.edited_fields.sand_and_gravel.is_agricultural_land_reserve:showEnd}</w:t>
+        <w:t xml:space="preserve"> {d.edited_fields.</w:t>
+      </w:r>
+      <w:r>
+        <w:rPr>
+          <w:rFonts w:eastAsia="Times New Roman"/>
+          <w:b/>
+          <w:color w:val="00FF00"/>
+        </w:rPr>
+        <w:t>sand_gravel_quarry_operation</w:t>
+      </w:r>
+      <w:r>
+        <w:rPr>
+          <w:rFonts w:eastAsia="Times New Roman"/>
+          <w:b/>
+          <w:color w:val="00FF00"/>
+        </w:rPr>
+        <w:t>.is_agricultural_land_reserve:showEnd}</w:t>
       </w:r>
     </w:p>
     <w:p>
@@ -20736,7 +20550,19 @@
         <w:rPr>
           <w:rFonts w:eastAsia="Times New Roman"/>
         </w:rPr>
-        <w:t>d.sand_and_gravel.is</w:t>
+        <w:t>d.</w:t>
+      </w:r>
+      <w:r>
+        <w:rPr>
+          <w:rFonts w:eastAsia="Times New Roman"/>
+        </w:rPr>
+        <w:t>sand_gravel_quarry_operation</w:t>
+      </w:r>
+      <w:r>
+        <w:rPr>
+          <w:rFonts w:eastAsia="Times New Roman"/>
+        </w:rPr>
+        <w:t>.is</w:t>
       </w:r>
       <w:proofErr w:type="gramEnd"/>
       <w:r>
@@ -20793,7 +20619,23 @@
           <w:b/>
           <w:color w:val="00FF00"/>
         </w:rPr>
-        <w:t xml:space="preserve">_fields.sand_and_gravel.agri_lnd_rsrv_permit_application_number:ifEQ(true):showBegin} </w:t>
+        <w:t>_fields.</w:t>
+      </w:r>
+      <w:r>
+        <w:rPr>
+          <w:rFonts w:eastAsia="Times New Roman"/>
+          <w:b/>
+          <w:color w:val="00FF00"/>
+        </w:rPr>
+        <w:t>sand_gravel_quarry_operation</w:t>
+      </w:r>
+      <w:r>
+        <w:rPr>
+          <w:rFonts w:eastAsia="Times New Roman"/>
+          <w:b/>
+          <w:color w:val="00FF00"/>
+        </w:rPr>
+        <w:t xml:space="preserve">.agri_lnd_rsrv_permit_application_number:ifEQ(true):showBegin} </w:t>
       </w:r>
       <w:r>
         <w:rPr>
@@ -20809,7 +20651,23 @@
           <w:b/>
           <w:color w:val="00FF00"/>
         </w:rPr>
-        <w:t>{d.edited_fields.sand_and_gravel.agri_lnd_rsrv_permit_application_number:showEnd}</w:t>
+        <w:t>{d.edited_fields.</w:t>
+      </w:r>
+      <w:r>
+        <w:rPr>
+          <w:rFonts w:eastAsia="Times New Roman"/>
+          <w:b/>
+          <w:color w:val="00FF00"/>
+        </w:rPr>
+        <w:t>sand_gravel_quarry_operation</w:t>
+      </w:r>
+      <w:r>
+        <w:rPr>
+          <w:rFonts w:eastAsia="Times New Roman"/>
+          <w:b/>
+          <w:color w:val="00FF00"/>
+        </w:rPr>
+        <w:t>.agri_lnd_rsrv_permit_application_number:showEnd}</w:t>
       </w:r>
     </w:p>
     <w:p>
@@ -20826,27 +20684,31 @@
         </w:rPr>
         <w:t>{</w:t>
       </w:r>
-      <w:proofErr w:type="spellStart"/>
       <w:proofErr w:type="gramStart"/>
       <w:r>
         <w:rPr>
           <w:rFonts w:eastAsia="Times New Roman"/>
         </w:rPr>
-        <w:t>d.sand</w:t>
+        <w:t>d.</w:t>
+      </w:r>
+      <w:r>
+        <w:rPr>
+          <w:rFonts w:eastAsia="Times New Roman"/>
+        </w:rPr>
+        <w:t>sand</w:t>
       </w:r>
       <w:proofErr w:type="gramEnd"/>
       <w:r>
         <w:rPr>
           <w:rFonts w:eastAsia="Times New Roman"/>
         </w:rPr>
-        <w:t>_and_gravel.agri_lnd_rsrv_permit_application_number</w:t>
-      </w:r>
-      <w:proofErr w:type="spellEnd"/>
-      <w:r>
-        <w:rPr>
-          <w:rFonts w:eastAsia="Times New Roman"/>
-        </w:rPr>
-        <w:t>}</w:t>
+        <w:t>_gravel_quarry_operation</w:t>
+      </w:r>
+      <w:r>
+        <w:rPr>
+          <w:rFonts w:eastAsia="Times New Roman"/>
+        </w:rPr>
+        <w:t>.agri_lnd_rsrv_permit_application_number}</w:t>
       </w:r>
     </w:p>
     <w:p>
@@ -20889,7 +20751,23 @@
           <w:b/>
           <w:color w:val="00FF00"/>
         </w:rPr>
-        <w:t xml:space="preserve">_fields.sand_and_gravel.land_use_zoning:ifEQ(true):showBegin} </w:t>
+        <w:t>_fields.</w:t>
+      </w:r>
+      <w:r>
+        <w:rPr>
+          <w:rFonts w:eastAsia="Times New Roman"/>
+          <w:b/>
+          <w:color w:val="00FF00"/>
+        </w:rPr>
+        <w:t>sand_gravel_quarry_operation</w:t>
+      </w:r>
+      <w:r>
+        <w:rPr>
+          <w:rFonts w:eastAsia="Times New Roman"/>
+          <w:b/>
+          <w:color w:val="00FF00"/>
+        </w:rPr>
+        <w:t xml:space="preserve">.land_use_zoning:ifEQ(true):showBegin} </w:t>
       </w:r>
       <w:r>
         <w:rPr>
@@ -20905,25 +20783,23 @@
           <w:b/>
           <w:color w:val="00FF00"/>
         </w:rPr>
-        <w:t xml:space="preserve"> {</w:t>
-      </w:r>
-      <w:proofErr w:type="spellStart"/>
-      <w:r>
-        <w:rPr>
-          <w:rFonts w:eastAsia="Times New Roman"/>
-          <w:b/>
-          <w:color w:val="00FF00"/>
-        </w:rPr>
-        <w:t>d.edited_fields.sand_and_gravel.land_use_zoning:showEnd</w:t>
-      </w:r>
-      <w:proofErr w:type="spellEnd"/>
-      <w:r>
-        <w:rPr>
-          <w:rFonts w:eastAsia="Times New Roman"/>
-          <w:b/>
-          <w:color w:val="00FF00"/>
-        </w:rPr>
-        <w:t xml:space="preserve">} </w:t>
+        <w:t xml:space="preserve"> {d.edited_fields.</w:t>
+      </w:r>
+      <w:r>
+        <w:rPr>
+          <w:rFonts w:eastAsia="Times New Roman"/>
+          <w:b/>
+          <w:color w:val="00FF00"/>
+        </w:rPr>
+        <w:t>sand_gravel_quarry_operation</w:t>
+      </w:r>
+      <w:r>
+        <w:rPr>
+          <w:rFonts w:eastAsia="Times New Roman"/>
+          <w:b/>
+          <w:color w:val="00FF00"/>
+        </w:rPr>
+        <w:t xml:space="preserve">.land_use_zoning:showEnd} </w:t>
       </w:r>
     </w:p>
     <w:p>
@@ -20946,14 +20822,26 @@
         <w:rPr>
           <w:rFonts w:eastAsia="Times New Roman"/>
         </w:rPr>
-        <w:t>d.sand</w:t>
+        <w:t>d.</w:t>
+      </w:r>
+      <w:r>
+        <w:rPr>
+          <w:rFonts w:eastAsia="Times New Roman"/>
+        </w:rPr>
+        <w:t>sand</w:t>
       </w:r>
       <w:proofErr w:type="gramEnd"/>
       <w:r>
         <w:rPr>
           <w:rFonts w:eastAsia="Times New Roman"/>
         </w:rPr>
-        <w:t>_and_gravel.land_use_zoning</w:t>
+        <w:t>_gravel_quarry_operation</w:t>
+      </w:r>
+      <w:r>
+        <w:rPr>
+          <w:rFonts w:eastAsia="Times New Roman"/>
+        </w:rPr>
+        <w:t>.land_use_zoning</w:t>
       </w:r>
       <w:proofErr w:type="spellEnd"/>
       <w:r>
@@ -21003,7 +20891,23 @@
           <w:b/>
           <w:color w:val="00FF00"/>
         </w:rPr>
-        <w:t xml:space="preserve">_fields.sand_and_gravel.proposed_land_use:ifEQ(true):showBegin} </w:t>
+        <w:t>_fields.</w:t>
+      </w:r>
+      <w:r>
+        <w:rPr>
+          <w:rFonts w:eastAsia="Times New Roman"/>
+          <w:b/>
+          <w:color w:val="00FF00"/>
+        </w:rPr>
+        <w:t>sand_gravel_quarry_operation</w:t>
+      </w:r>
+      <w:r>
+        <w:rPr>
+          <w:rFonts w:eastAsia="Times New Roman"/>
+          <w:b/>
+          <w:color w:val="00FF00"/>
+        </w:rPr>
+        <w:t xml:space="preserve">.proposed_land_use:ifEQ(true):showBegin} </w:t>
       </w:r>
       <w:r>
         <w:rPr>
@@ -21019,25 +20923,23 @@
           <w:b/>
           <w:color w:val="00FF00"/>
         </w:rPr>
-        <w:t xml:space="preserve"> {</w:t>
-      </w:r>
-      <w:proofErr w:type="spellStart"/>
-      <w:r>
-        <w:rPr>
-          <w:rFonts w:eastAsia="Times New Roman"/>
-          <w:b/>
-          <w:color w:val="00FF00"/>
-        </w:rPr>
-        <w:t>d.edited_fields.sand_and_gravel.proposed_land_use:showEnd</w:t>
-      </w:r>
-      <w:proofErr w:type="spellEnd"/>
-      <w:r>
-        <w:rPr>
-          <w:rFonts w:eastAsia="Times New Roman"/>
-          <w:b/>
-          <w:color w:val="00FF00"/>
-        </w:rPr>
-        <w:t>}</w:t>
+        <w:t xml:space="preserve"> {d.edited_fields.</w:t>
+      </w:r>
+      <w:r>
+        <w:rPr>
+          <w:rFonts w:eastAsia="Times New Roman"/>
+          <w:b/>
+          <w:color w:val="00FF00"/>
+        </w:rPr>
+        <w:t>sand_gravel_quarry_operation</w:t>
+      </w:r>
+      <w:r>
+        <w:rPr>
+          <w:rFonts w:eastAsia="Times New Roman"/>
+          <w:b/>
+          <w:color w:val="00FF00"/>
+        </w:rPr>
+        <w:t>.proposed_land_use:showEnd}</w:t>
       </w:r>
     </w:p>
     <w:p>
@@ -21060,14 +20962,26 @@
         <w:rPr>
           <w:rFonts w:eastAsia="Times New Roman"/>
         </w:rPr>
-        <w:t>d.sand</w:t>
+        <w:t>d.</w:t>
+      </w:r>
+      <w:r>
+        <w:rPr>
+          <w:rFonts w:eastAsia="Times New Roman"/>
+        </w:rPr>
+        <w:t>sand</w:t>
       </w:r>
       <w:proofErr w:type="gramEnd"/>
       <w:r>
         <w:rPr>
           <w:rFonts w:eastAsia="Times New Roman"/>
         </w:rPr>
-        <w:t>_and_gravel.proposed_land_use</w:t>
+        <w:t>_gravel_quarry_operation</w:t>
+      </w:r>
+      <w:r>
+        <w:rPr>
+          <w:rFonts w:eastAsia="Times New Roman"/>
+        </w:rPr>
+        <w:t>.proposed_land_use</w:t>
       </w:r>
       <w:proofErr w:type="spellEnd"/>
       <w:r>
@@ -21117,7 +21031,23 @@
           <w:b/>
           <w:color w:val="00FF00"/>
         </w:rPr>
-        <w:t xml:space="preserve">_fields.sand_and_gravel.community_plan:ifEQ(true):showBegin} </w:t>
+        <w:t>_fields.</w:t>
+      </w:r>
+      <w:r>
+        <w:rPr>
+          <w:rFonts w:eastAsia="Times New Roman"/>
+          <w:b/>
+          <w:color w:val="00FF00"/>
+        </w:rPr>
+        <w:t>sand_gravel_quarry_operation</w:t>
+      </w:r>
+      <w:r>
+        <w:rPr>
+          <w:rFonts w:eastAsia="Times New Roman"/>
+          <w:b/>
+          <w:color w:val="00FF00"/>
+        </w:rPr>
+        <w:t xml:space="preserve">.community_plan:ifEQ(true):showBegin} </w:t>
       </w:r>
       <w:r>
         <w:rPr>
@@ -21133,25 +21063,23 @@
           <w:b/>
           <w:color w:val="00FF00"/>
         </w:rPr>
-        <w:t xml:space="preserve"> {</w:t>
-      </w:r>
-      <w:proofErr w:type="spellStart"/>
-      <w:r>
-        <w:rPr>
-          <w:rFonts w:eastAsia="Times New Roman"/>
-          <w:b/>
-          <w:color w:val="00FF00"/>
-        </w:rPr>
-        <w:t>d.edited_fields.sand_and_gravel.community_plan:showEnd</w:t>
-      </w:r>
-      <w:proofErr w:type="spellEnd"/>
-      <w:r>
-        <w:rPr>
-          <w:rFonts w:eastAsia="Times New Roman"/>
-          <w:b/>
-          <w:color w:val="00FF00"/>
-        </w:rPr>
-        <w:t xml:space="preserve">} </w:t>
+        <w:t xml:space="preserve"> {d.edited_fields.</w:t>
+      </w:r>
+      <w:r>
+        <w:rPr>
+          <w:rFonts w:eastAsia="Times New Roman"/>
+          <w:b/>
+          <w:color w:val="00FF00"/>
+        </w:rPr>
+        <w:t>sand_gravel_quarry_operation</w:t>
+      </w:r>
+      <w:r>
+        <w:rPr>
+          <w:rFonts w:eastAsia="Times New Roman"/>
+          <w:b/>
+          <w:color w:val="00FF00"/>
+        </w:rPr>
+        <w:t xml:space="preserve">.community_plan:showEnd} </w:t>
       </w:r>
     </w:p>
     <w:p>
@@ -21174,14 +21102,26 @@
         <w:rPr>
           <w:rFonts w:eastAsia="Times New Roman"/>
         </w:rPr>
-        <w:t>d.sand</w:t>
+        <w:t>d.</w:t>
+      </w:r>
+      <w:r>
+        <w:rPr>
+          <w:rFonts w:eastAsia="Times New Roman"/>
+        </w:rPr>
+        <w:t>sand</w:t>
       </w:r>
       <w:proofErr w:type="gramEnd"/>
       <w:r>
         <w:rPr>
           <w:rFonts w:eastAsia="Times New Roman"/>
         </w:rPr>
-        <w:t>_and_gravel.community_plan</w:t>
+        <w:t>_gravel_quarry_operation</w:t>
+      </w:r>
+      <w:r>
+        <w:rPr>
+          <w:rFonts w:eastAsia="Times New Roman"/>
+        </w:rPr>
+        <w:t>.community_plan</w:t>
       </w:r>
       <w:proofErr w:type="spellEnd"/>
       <w:r>
@@ -21230,7 +21170,23 @@
           <w:b/>
           <w:color w:val="00FF00"/>
         </w:rPr>
-        <w:t xml:space="preserve">d.edited_fields.sand_and_gravel.has_local_soil_removal_bylaw:ifEQ(true):showBegin} </w:t>
+        <w:t>d.edited_fields.</w:t>
+      </w:r>
+      <w:r>
+        <w:rPr>
+          <w:rFonts w:eastAsia="Times New Roman"/>
+          <w:b/>
+          <w:color w:val="00FF00"/>
+        </w:rPr>
+        <w:t>sand_gravel_quarry_operation</w:t>
+      </w:r>
+      <w:r>
+        <w:rPr>
+          <w:rFonts w:eastAsia="Times New Roman"/>
+          <w:b/>
+          <w:color w:val="00FF00"/>
+        </w:rPr>
+        <w:t xml:space="preserve">.has_local_soil_removal_bylaw:ifEQ(true):showBegin} </w:t>
       </w:r>
       <w:r>
         <w:rPr>
@@ -21246,7 +21202,23 @@
           <w:b/>
           <w:color w:val="00FF00"/>
         </w:rPr>
-        <w:t xml:space="preserve"> {d.edited_fields.sand_and_gravel.has_local_soil_removal_bylaw:showEnd}</w:t>
+        <w:t xml:space="preserve"> {d.edited_fields.</w:t>
+      </w:r>
+      <w:r>
+        <w:rPr>
+          <w:rFonts w:eastAsia="Times New Roman"/>
+          <w:b/>
+          <w:color w:val="00FF00"/>
+        </w:rPr>
+        <w:t>sand_gravel_quarry_operation</w:t>
+      </w:r>
+      <w:r>
+        <w:rPr>
+          <w:rFonts w:eastAsia="Times New Roman"/>
+          <w:b/>
+          <w:color w:val="00FF00"/>
+        </w:rPr>
+        <w:t>.has_local_soil_removal_bylaw:showEnd}</w:t>
       </w:r>
     </w:p>
     <w:p>
@@ -21268,7 +21240,19 @@
         <w:rPr>
           <w:rFonts w:eastAsia="Times New Roman"/>
         </w:rPr>
-        <w:t>d.sand_and_gravel.has_local_soil_removal_bylaw</w:t>
+        <w:t>d.</w:t>
+      </w:r>
+      <w:r>
+        <w:rPr>
+          <w:rFonts w:eastAsia="Times New Roman"/>
+        </w:rPr>
+        <w:t>sand_gravel_quarry_operation</w:t>
+      </w:r>
+      <w:r>
+        <w:rPr>
+          <w:rFonts w:eastAsia="Times New Roman"/>
+        </w:rPr>
+        <w:t>.has_local_soil_removal_bylaw</w:t>
       </w:r>
       <w:proofErr w:type="spellEnd"/>
       <w:r>
@@ -21318,7 +21302,23 @@
           <w:b/>
           <w:color w:val="00FF00"/>
         </w:rPr>
-        <w:t xml:space="preserve">_fields.sand_and_gravel.total_mineable_reserves:ifEQ(true):showBegin} </w:t>
+        <w:t>_fields.</w:t>
+      </w:r>
+      <w:r>
+        <w:rPr>
+          <w:rFonts w:eastAsia="Times New Roman"/>
+          <w:b/>
+          <w:color w:val="00FF00"/>
+        </w:rPr>
+        <w:t>sand_gravel_quarry_operation</w:t>
+      </w:r>
+      <w:r>
+        <w:rPr>
+          <w:rFonts w:eastAsia="Times New Roman"/>
+          <w:b/>
+          <w:color w:val="00FF00"/>
+        </w:rPr>
+        <w:t xml:space="preserve">.total_mineable_reserves:ifEQ(true):showBegin} </w:t>
       </w:r>
       <w:r>
         <w:rPr>
@@ -21334,7 +21334,23 @@
           <w:b/>
           <w:color w:val="00FF00"/>
         </w:rPr>
-        <w:t xml:space="preserve"> {d.edited_fields.sand_and_gravel.total_mineable_reserves:showEnd}</w:t>
+        <w:t xml:space="preserve"> {d.edited_fields.</w:t>
+      </w:r>
+      <w:r>
+        <w:rPr>
+          <w:rFonts w:eastAsia="Times New Roman"/>
+          <w:b/>
+          <w:color w:val="00FF00"/>
+        </w:rPr>
+        <w:t>sand_gravel_quarry_operation</w:t>
+      </w:r>
+      <w:r>
+        <w:rPr>
+          <w:rFonts w:eastAsia="Times New Roman"/>
+          <w:b/>
+          <w:color w:val="00FF00"/>
+        </w:rPr>
+        <w:t>.total_mineable_reserves:showEnd}</w:t>
       </w:r>
     </w:p>
     <w:p>
@@ -21357,14 +21373,26 @@
         <w:rPr>
           <w:rFonts w:eastAsia="Times New Roman"/>
         </w:rPr>
-        <w:t>d.sand</w:t>
+        <w:t>d.</w:t>
+      </w:r>
+      <w:r>
+        <w:rPr>
+          <w:rFonts w:eastAsia="Times New Roman"/>
+        </w:rPr>
+        <w:t>sand</w:t>
       </w:r>
       <w:proofErr w:type="gramEnd"/>
       <w:r>
         <w:rPr>
           <w:rFonts w:eastAsia="Times New Roman"/>
         </w:rPr>
-        <w:t>_and_gravel.total_mineable_reserves</w:t>
+        <w:t>_gravel_quarry_operation</w:t>
+      </w:r>
+      <w:r>
+        <w:rPr>
+          <w:rFonts w:eastAsia="Times New Roman"/>
+        </w:rPr>
+        <w:t>.total_mineable_reserves</w:t>
       </w:r>
       <w:proofErr w:type="spellEnd"/>
       <w:r>
@@ -21384,21 +21412,19 @@
         <w:rPr>
           <w:rFonts w:eastAsia="Times New Roman"/>
         </w:rPr>
-        <w:t>{</w:t>
-      </w:r>
-      <w:proofErr w:type="spellStart"/>
-      <w:r>
-        <w:rPr>
-          <w:rFonts w:eastAsia="Times New Roman"/>
-        </w:rPr>
-        <w:t>d.sand_and_gravel.total_mineable_reserves_unit_type_code</w:t>
-      </w:r>
-      <w:proofErr w:type="spellEnd"/>
-      <w:r>
-        <w:rPr>
-          <w:rFonts w:eastAsia="Times New Roman"/>
-        </w:rPr>
-        <w:t>}</w:t>
+        <w:t>{d.</w:t>
+      </w:r>
+      <w:r>
+        <w:rPr>
+          <w:rFonts w:eastAsia="Times New Roman"/>
+        </w:rPr>
+        <w:t>sand_gravel_quarry_operation</w:t>
+      </w:r>
+      <w:r>
+        <w:rPr>
+          <w:rFonts w:eastAsia="Times New Roman"/>
+        </w:rPr>
+        <w:t>.total_mineable_reserves_unit_type_code}</w:t>
       </w:r>
     </w:p>
     <w:p>
@@ -21441,7 +21467,23 @@
           <w:b/>
           <w:color w:val="00FF00"/>
         </w:rPr>
-        <w:t xml:space="preserve">_fields.sand_and_gravel.total_annual_extraction:ifEQ(true):showBegin} </w:t>
+        <w:t>_fields.</w:t>
+      </w:r>
+      <w:r>
+        <w:rPr>
+          <w:rFonts w:eastAsia="Times New Roman"/>
+          <w:b/>
+          <w:color w:val="00FF00"/>
+        </w:rPr>
+        <w:t>sand_gravel_quarry_operation</w:t>
+      </w:r>
+      <w:r>
+        <w:rPr>
+          <w:rFonts w:eastAsia="Times New Roman"/>
+          <w:b/>
+          <w:color w:val="00FF00"/>
+        </w:rPr>
+        <w:t xml:space="preserve">.total_annual_extraction:ifEQ(true):showBegin} </w:t>
       </w:r>
       <w:r>
         <w:rPr>
@@ -21457,7 +21499,23 @@
           <w:b/>
           <w:color w:val="00FF00"/>
         </w:rPr>
-        <w:t xml:space="preserve"> {d.edited_fields.sand_and_gravel.total_annual_extraction:showEnd} </w:t>
+        <w:t xml:space="preserve"> {d.edited_fields.</w:t>
+      </w:r>
+      <w:r>
+        <w:rPr>
+          <w:rFonts w:eastAsia="Times New Roman"/>
+          <w:b/>
+          <w:color w:val="00FF00"/>
+        </w:rPr>
+        <w:t>sand_gravel_quarry_operation</w:t>
+      </w:r>
+      <w:r>
+        <w:rPr>
+          <w:rFonts w:eastAsia="Times New Roman"/>
+          <w:b/>
+          <w:color w:val="00FF00"/>
+        </w:rPr>
+        <w:t xml:space="preserve">.total_annual_extraction:showEnd} </w:t>
       </w:r>
     </w:p>
     <w:p>
@@ -21480,14 +21538,26 @@
         <w:rPr>
           <w:rFonts w:eastAsia="Times New Roman"/>
         </w:rPr>
-        <w:t>d.sand</w:t>
+        <w:t>d.</w:t>
+      </w:r>
+      <w:r>
+        <w:rPr>
+          <w:rFonts w:eastAsia="Times New Roman"/>
+        </w:rPr>
+        <w:t>sand</w:t>
       </w:r>
       <w:proofErr w:type="gramEnd"/>
       <w:r>
         <w:rPr>
           <w:rFonts w:eastAsia="Times New Roman"/>
         </w:rPr>
-        <w:t>_and_gravel.total_annual_extraction</w:t>
+        <w:t>_gravel_quarry_operation</w:t>
+      </w:r>
+      <w:r>
+        <w:rPr>
+          <w:rFonts w:eastAsia="Times New Roman"/>
+        </w:rPr>
+        <w:t>.total_annual_extraction</w:t>
       </w:r>
       <w:proofErr w:type="spellEnd"/>
       <w:r>
@@ -21507,21 +21577,19 @@
         <w:rPr>
           <w:rFonts w:eastAsia="Times New Roman"/>
         </w:rPr>
-        <w:t>{</w:t>
-      </w:r>
-      <w:proofErr w:type="spellStart"/>
-      <w:r>
-        <w:rPr>
-          <w:rFonts w:eastAsia="Times New Roman"/>
-        </w:rPr>
-        <w:t>d.sand_and_gravel.total_annual_extraction_unit_type_code</w:t>
-      </w:r>
-      <w:proofErr w:type="spellEnd"/>
-      <w:r>
-        <w:rPr>
-          <w:rFonts w:eastAsia="Times New Roman"/>
-        </w:rPr>
-        <w:t>}</w:t>
+        <w:t>{d.</w:t>
+      </w:r>
+      <w:r>
+        <w:rPr>
+          <w:rFonts w:eastAsia="Times New Roman"/>
+        </w:rPr>
+        <w:t>sand_gravel_quarry_operation</w:t>
+      </w:r>
+      <w:r>
+        <w:rPr>
+          <w:rFonts w:eastAsia="Times New Roman"/>
+        </w:rPr>
+        <w:t>.total_annual_extraction_unit_type_code}</w:t>
       </w:r>
     </w:p>
     <w:p>
@@ -21578,6 +21646,7 @@
                 <w:rFonts w:eastAsia="Times New Roman"/>
                 <w:b/>
               </w:rPr>
+              <w:lastRenderedPageBreak/>
               <w:t>Activity</w:t>
             </w:r>
           </w:p>
@@ -21686,55 +21755,31 @@
               </w:rPr>
               <w:t>{</w:t>
             </w:r>
-            <w:proofErr w:type="spellStart"/>
             <w:proofErr w:type="gramStart"/>
             <w:r>
               <w:rPr>
                 <w:rFonts w:eastAsia="Times New Roman"/>
               </w:rPr>
-              <w:t>d.sand</w:t>
+              <w:t>d.</w:t>
+            </w:r>
+            <w:r>
+              <w:rPr>
+                <w:rFonts w:eastAsia="Times New Roman"/>
+              </w:rPr>
+              <w:t>sand</w:t>
             </w:r>
             <w:proofErr w:type="gramEnd"/>
             <w:r>
               <w:rPr>
                 <w:rFonts w:eastAsia="Times New Roman"/>
               </w:rPr>
-              <w:t>_and_gravel.details</w:t>
-            </w:r>
-            <w:proofErr w:type="spellEnd"/>
-            <w:r>
-              <w:rPr>
-                <w:rFonts w:eastAsia="Times New Roman"/>
-              </w:rPr>
-              <w:t>[</w:t>
-            </w:r>
-            <w:proofErr w:type="spellStart"/>
-            <w:r>
-              <w:rPr>
-                <w:rFonts w:eastAsia="Times New Roman"/>
-              </w:rPr>
-              <w:t>i</w:t>
-            </w:r>
-            <w:proofErr w:type="spellEnd"/>
-            <w:r>
-              <w:rPr>
-                <w:rFonts w:eastAsia="Times New Roman"/>
-              </w:rPr>
-              <w:t>].</w:t>
-            </w:r>
-            <w:proofErr w:type="spellStart"/>
-            <w:r>
-              <w:rPr>
-                <w:rFonts w:eastAsia="Times New Roman"/>
-              </w:rPr>
-              <w:t>activity_type_description</w:t>
-            </w:r>
-            <w:proofErr w:type="spellEnd"/>
-            <w:r>
-              <w:rPr>
-                <w:rFonts w:eastAsia="Times New Roman"/>
-              </w:rPr>
-              <w:t>}</w:t>
+              <w:t>_gravel_quarry_operation</w:t>
+            </w:r>
+            <w:r>
+              <w:rPr>
+                <w:rFonts w:eastAsia="Times New Roman"/>
+              </w:rPr>
+              <w:t>.details[i].activity_type_description}</w:t>
             </w:r>
           </w:p>
         </w:tc>
@@ -21769,14 +21814,26 @@
               <w:rPr>
                 <w:rFonts w:eastAsia="Times New Roman"/>
               </w:rPr>
-              <w:t>d.sand</w:t>
+              <w:t>d.</w:t>
+            </w:r>
+            <w:r>
+              <w:rPr>
+                <w:rFonts w:eastAsia="Times New Roman"/>
+              </w:rPr>
+              <w:t>sand</w:t>
             </w:r>
             <w:proofErr w:type="gramEnd"/>
             <w:r>
               <w:rPr>
                 <w:rFonts w:eastAsia="Times New Roman"/>
               </w:rPr>
-              <w:t>_and_gravel.details</w:t>
+              <w:t>_gravel_quarry_operation</w:t>
+            </w:r>
+            <w:r>
+              <w:rPr>
+                <w:rFonts w:eastAsia="Times New Roman"/>
+              </w:rPr>
+              <w:t>.details</w:t>
             </w:r>
             <w:proofErr w:type="spellEnd"/>
             <w:r>
@@ -21846,14 +21903,26 @@
               <w:rPr>
                 <w:rFonts w:eastAsia="Times New Roman"/>
               </w:rPr>
-              <w:t>d.sand</w:t>
+              <w:t>d.</w:t>
+            </w:r>
+            <w:r>
+              <w:rPr>
+                <w:rFonts w:eastAsia="Times New Roman"/>
+              </w:rPr>
+              <w:t>sand</w:t>
             </w:r>
             <w:proofErr w:type="gramEnd"/>
             <w:r>
               <w:rPr>
                 <w:rFonts w:eastAsia="Times New Roman"/>
               </w:rPr>
-              <w:t>_and_gravel.details</w:t>
+              <w:t>_gravel_quarry_operation</w:t>
+            </w:r>
+            <w:r>
+              <w:rPr>
+                <w:rFonts w:eastAsia="Times New Roman"/>
+              </w:rPr>
+              <w:t>.details</w:t>
             </w:r>
             <w:proofErr w:type="spellEnd"/>
             <w:r>
@@ -21919,48 +21988,31 @@
               </w:rPr>
               <w:t>{</w:t>
             </w:r>
-            <w:proofErr w:type="spellStart"/>
             <w:proofErr w:type="gramStart"/>
             <w:r>
               <w:rPr>
                 <w:rFonts w:eastAsia="Times New Roman"/>
               </w:rPr>
-              <w:t>d.sand</w:t>
+              <w:t>d.</w:t>
+            </w:r>
+            <w:r>
+              <w:rPr>
+                <w:rFonts w:eastAsia="Times New Roman"/>
+              </w:rPr>
+              <w:t>sand</w:t>
             </w:r>
             <w:proofErr w:type="gramEnd"/>
             <w:r>
               <w:rPr>
                 <w:rFonts w:eastAsia="Times New Roman"/>
               </w:rPr>
-              <w:t>_and_gravel.details</w:t>
-            </w:r>
-            <w:proofErr w:type="spellEnd"/>
-            <w:r>
-              <w:rPr>
-                <w:rFonts w:eastAsia="Times New Roman"/>
-              </w:rPr>
-              <w:t>[i+1].</w:t>
-            </w:r>
-            <w:proofErr w:type="spellStart"/>
-            <w:r>
-              <w:rPr>
-                <w:rFonts w:eastAsia="Times New Roman"/>
-              </w:rPr>
-              <w:t>ac</w:t>
-            </w:r>
-            <w:r>
-              <w:rPr>
-                <w:rFonts w:eastAsia="Times New Roman"/>
-              </w:rPr>
-              <w:lastRenderedPageBreak/>
-              <w:t>tivity_type_description</w:t>
-            </w:r>
-            <w:proofErr w:type="spellEnd"/>
-            <w:r>
-              <w:rPr>
-                <w:rFonts w:eastAsia="Times New Roman"/>
-              </w:rPr>
-              <w:t>}</w:t>
+              <w:t>_gravel_quarry_operation</w:t>
+            </w:r>
+            <w:r>
+              <w:rPr>
+                <w:rFonts w:eastAsia="Times New Roman"/>
+              </w:rPr>
+              <w:t>.details[i+1].activity_type_description}</w:t>
             </w:r>
           </w:p>
         </w:tc>
@@ -21987,7 +22039,6 @@
               <w:rPr>
                 <w:rFonts w:eastAsia="Times New Roman"/>
               </w:rPr>
-              <w:lastRenderedPageBreak/>
               <w:t>{</w:t>
             </w:r>
             <w:proofErr w:type="spellStart"/>
@@ -21996,14 +22047,26 @@
               <w:rPr>
                 <w:rFonts w:eastAsia="Times New Roman"/>
               </w:rPr>
-              <w:t>d.sand</w:t>
+              <w:t>d.</w:t>
+            </w:r>
+            <w:r>
+              <w:rPr>
+                <w:rFonts w:eastAsia="Times New Roman"/>
+              </w:rPr>
+              <w:t>sand</w:t>
             </w:r>
             <w:proofErr w:type="gramEnd"/>
             <w:r>
               <w:rPr>
                 <w:rFonts w:eastAsia="Times New Roman"/>
               </w:rPr>
-              <w:t>_and_gravel.details</w:t>
+              <w:t>_gravel_quarry_operation</w:t>
+            </w:r>
+            <w:r>
+              <w:rPr>
+                <w:rFonts w:eastAsia="Times New Roman"/>
+              </w:rPr>
+              <w:t>.details</w:t>
             </w:r>
             <w:proofErr w:type="spellEnd"/>
             <w:r>
@@ -22017,14 +22080,7 @@
               <w:rPr>
                 <w:rFonts w:eastAsia="Times New Roman"/>
               </w:rPr>
-              <w:t>di</w:t>
-            </w:r>
-            <w:r>
-              <w:rPr>
-                <w:rFonts w:eastAsia="Times New Roman"/>
-              </w:rPr>
-              <w:lastRenderedPageBreak/>
-              <w:t>sturbed_area</w:t>
+              <w:t>disturbed_area</w:t>
             </w:r>
             <w:proofErr w:type="spellEnd"/>
             <w:r>
@@ -22058,7 +22114,6 @@
               <w:rPr>
                 <w:rFonts w:eastAsia="Times New Roman"/>
               </w:rPr>
-              <w:lastRenderedPageBreak/>
               <w:t>{</w:t>
             </w:r>
             <w:proofErr w:type="spellStart"/>
@@ -22067,14 +22122,26 @@
               <w:rPr>
                 <w:rFonts w:eastAsia="Times New Roman"/>
               </w:rPr>
-              <w:t>d.sand</w:t>
+              <w:t>d.</w:t>
+            </w:r>
+            <w:r>
+              <w:rPr>
+                <w:rFonts w:eastAsia="Times New Roman"/>
+              </w:rPr>
+              <w:t>sand</w:t>
             </w:r>
             <w:proofErr w:type="gramEnd"/>
             <w:r>
               <w:rPr>
                 <w:rFonts w:eastAsia="Times New Roman"/>
               </w:rPr>
-              <w:t>_and_gravel.details</w:t>
+              <w:t>_gravel_quarry_operation</w:t>
+            </w:r>
+            <w:r>
+              <w:rPr>
+                <w:rFonts w:eastAsia="Times New Roman"/>
+              </w:rPr>
+              <w:t>.details</w:t>
             </w:r>
             <w:proofErr w:type="spellEnd"/>
             <w:r>
@@ -22088,14 +22155,7 @@
               <w:rPr>
                 <w:rFonts w:eastAsia="Times New Roman"/>
               </w:rPr>
-              <w:t>ti</w:t>
-            </w:r>
-            <w:r>
-              <w:rPr>
-                <w:rFonts w:eastAsia="Times New Roman"/>
-              </w:rPr>
-              <w:lastRenderedPageBreak/>
-              <w:t>mber_volume</w:t>
+              <w:t>timber_volume</w:t>
             </w:r>
             <w:proofErr w:type="spellEnd"/>
             <w:r>
@@ -22125,7 +22185,6 @@
           <w:color w:val="FF0000"/>
           <w:u w:val="single"/>
         </w:rPr>
-        <w:lastRenderedPageBreak/>
         <w:t>{</w:t>
       </w:r>
       <w:proofErr w:type="spellStart"/>
@@ -22138,7 +22197,17 @@
           <w:color w:val="FF0000"/>
           <w:u w:val="single"/>
         </w:rPr>
-        <w:t>d.sand</w:t>
+        <w:t>d.</w:t>
+      </w:r>
+      <w:r>
+        <w:rPr>
+          <w:rFonts w:eastAsia="Times New Roman"/>
+          <w:b/>
+          <w:i/>
+          <w:color w:val="FF0000"/>
+          <w:u w:val="single"/>
+        </w:rPr>
+        <w:t>sand</w:t>
       </w:r>
       <w:proofErr w:type="gramEnd"/>
       <w:r>
@@ -22149,7 +22218,17 @@
           <w:color w:val="FF0000"/>
           <w:u w:val="single"/>
         </w:rPr>
-        <w:t>_and_gravel.details:ifEM</w:t>
+        <w:t>_gravel_quarry_operation</w:t>
+      </w:r>
+      <w:r>
+        <w:rPr>
+          <w:rFonts w:eastAsia="Times New Roman"/>
+          <w:b/>
+          <w:i/>
+          <w:color w:val="FF0000"/>
+          <w:u w:val="single"/>
+        </w:rPr>
+        <w:t>.details:ifEM</w:t>
       </w:r>
       <w:proofErr w:type="spellEnd"/>
       <w:r>
@@ -22210,7 +22289,27 @@
           <w:color w:val="FF0000"/>
           <w:u w:val="single"/>
         </w:rPr>
-        <w:t>d.sand_and_gravel.details:showEnd</w:t>
+        <w:t>d.</w:t>
+      </w:r>
+      <w:r>
+        <w:rPr>
+          <w:rFonts w:eastAsia="Times New Roman"/>
+          <w:b/>
+          <w:i/>
+          <w:color w:val="FF0000"/>
+          <w:u w:val="single"/>
+        </w:rPr>
+        <w:t>sand_gravel_quarry_operation</w:t>
+      </w:r>
+      <w:r>
+        <w:rPr>
+          <w:rFonts w:eastAsia="Times New Roman"/>
+          <w:b/>
+          <w:i/>
+          <w:color w:val="FF0000"/>
+          <w:u w:val="single"/>
+        </w:rPr>
+        <w:t>.details:showEnd</w:t>
       </w:r>
       <w:proofErr w:type="spellEnd"/>
       <w:r>
@@ -22379,14 +22478,26 @@
               <w:rPr>
                 <w:rFonts w:eastAsia="Times New Roman"/>
               </w:rPr>
-              <w:t>d.sand</w:t>
+              <w:t>d.</w:t>
+            </w:r>
+            <w:r>
+              <w:rPr>
+                <w:rFonts w:eastAsia="Times New Roman"/>
+              </w:rPr>
+              <w:t>sand</w:t>
             </w:r>
             <w:proofErr w:type="gramEnd"/>
             <w:r>
               <w:rPr>
                 <w:rFonts w:eastAsia="Times New Roman"/>
               </w:rPr>
-              <w:t>_and_gravel.equipment</w:t>
+              <w:t>_gravel_quarry_operation</w:t>
+            </w:r>
+            <w:r>
+              <w:rPr>
+                <w:rFonts w:eastAsia="Times New Roman"/>
+              </w:rPr>
+              <w:t>.equipment</w:t>
             </w:r>
             <w:proofErr w:type="spellEnd"/>
             <w:r>
@@ -22442,14 +22553,26 @@
               <w:rPr>
                 <w:rFonts w:eastAsia="Times New Roman"/>
               </w:rPr>
-              <w:t>d.sand</w:t>
+              <w:t>d.</w:t>
+            </w:r>
+            <w:r>
+              <w:rPr>
+                <w:rFonts w:eastAsia="Times New Roman"/>
+              </w:rPr>
+              <w:t>sand</w:t>
             </w:r>
             <w:proofErr w:type="gramEnd"/>
             <w:r>
               <w:rPr>
                 <w:rFonts w:eastAsia="Times New Roman"/>
               </w:rPr>
-              <w:t>_and_gravel.equipment</w:t>
+              <w:t>_gravel_quarry_operation</w:t>
+            </w:r>
+            <w:r>
+              <w:rPr>
+                <w:rFonts w:eastAsia="Times New Roman"/>
+              </w:rPr>
+              <w:t>.equipment</w:t>
             </w:r>
             <w:proofErr w:type="spellEnd"/>
             <w:r>
@@ -22505,14 +22628,26 @@
               <w:rPr>
                 <w:rFonts w:eastAsia="Times New Roman"/>
               </w:rPr>
-              <w:t>d.sand</w:t>
+              <w:t>d.</w:t>
+            </w:r>
+            <w:r>
+              <w:rPr>
+                <w:rFonts w:eastAsia="Times New Roman"/>
+              </w:rPr>
+              <w:t>sand</w:t>
             </w:r>
             <w:proofErr w:type="gramEnd"/>
             <w:r>
               <w:rPr>
                 <w:rFonts w:eastAsia="Times New Roman"/>
               </w:rPr>
-              <w:t>_and_gravel.equipment</w:t>
+              <w:t>_gravel_quarry_operation</w:t>
+            </w:r>
+            <w:r>
+              <w:rPr>
+                <w:rFonts w:eastAsia="Times New Roman"/>
+              </w:rPr>
+              <w:t>.equipment</w:t>
             </w:r>
             <w:proofErr w:type="spellEnd"/>
             <w:r>
@@ -22570,14 +22705,26 @@
               <w:rPr>
                 <w:rFonts w:eastAsia="Times New Roman"/>
               </w:rPr>
-              <w:t>d.sand</w:t>
+              <w:t>d.</w:t>
+            </w:r>
+            <w:r>
+              <w:rPr>
+                <w:rFonts w:eastAsia="Times New Roman"/>
+              </w:rPr>
+              <w:t>sand</w:t>
             </w:r>
             <w:proofErr w:type="gramEnd"/>
             <w:r>
               <w:rPr>
                 <w:rFonts w:eastAsia="Times New Roman"/>
               </w:rPr>
-              <w:t>_and_gravel.equipment</w:t>
+              <w:t>_gravel_quarry_operation</w:t>
+            </w:r>
+            <w:r>
+              <w:rPr>
+                <w:rFonts w:eastAsia="Times New Roman"/>
+              </w:rPr>
+              <w:t>.equipment</w:t>
             </w:r>
             <w:proofErr w:type="spellEnd"/>
             <w:r>
@@ -22619,14 +22766,26 @@
               <w:rPr>
                 <w:rFonts w:eastAsia="Times New Roman"/>
               </w:rPr>
-              <w:t>d.sand</w:t>
+              <w:t>d.</w:t>
+            </w:r>
+            <w:r>
+              <w:rPr>
+                <w:rFonts w:eastAsia="Times New Roman"/>
+              </w:rPr>
+              <w:t>sand</w:t>
             </w:r>
             <w:proofErr w:type="gramEnd"/>
             <w:r>
               <w:rPr>
                 <w:rFonts w:eastAsia="Times New Roman"/>
               </w:rPr>
-              <w:t>_and_gravel.equipment</w:t>
+              <w:t>_gravel_quarry_operation</w:t>
+            </w:r>
+            <w:r>
+              <w:rPr>
+                <w:rFonts w:eastAsia="Times New Roman"/>
+              </w:rPr>
+              <w:t>.equipment</w:t>
             </w:r>
             <w:proofErr w:type="spellEnd"/>
             <w:r>
@@ -22668,14 +22827,26 @@
               <w:rPr>
                 <w:rFonts w:eastAsia="Times New Roman"/>
               </w:rPr>
-              <w:t>d.sand</w:t>
+              <w:t>d.</w:t>
+            </w:r>
+            <w:r>
+              <w:rPr>
+                <w:rFonts w:eastAsia="Times New Roman"/>
+              </w:rPr>
+              <w:t>sand</w:t>
             </w:r>
             <w:proofErr w:type="gramEnd"/>
             <w:r>
               <w:rPr>
                 <w:rFonts w:eastAsia="Times New Roman"/>
               </w:rPr>
-              <w:t>_and_gravel.equipment</w:t>
+              <w:t>_gravel_quarry_operation</w:t>
+            </w:r>
+            <w:r>
+              <w:rPr>
+                <w:rFonts w:eastAsia="Times New Roman"/>
+              </w:rPr>
+              <w:t>.equipment</w:t>
             </w:r>
             <w:proofErr w:type="spellEnd"/>
             <w:r>
@@ -22717,7 +22888,17 @@
           <w:color w:val="FF0000"/>
           <w:u w:val="single"/>
         </w:rPr>
-        <w:t>d.sand</w:t>
+        <w:t>d.</w:t>
+      </w:r>
+      <w:r>
+        <w:rPr>
+          <w:rFonts w:eastAsia="Times New Roman"/>
+          <w:b/>
+          <w:i/>
+          <w:color w:val="FF0000"/>
+          <w:u w:val="single"/>
+        </w:rPr>
+        <w:t>sand</w:t>
       </w:r>
       <w:proofErr w:type="gramEnd"/>
       <w:r>
@@ -22728,7 +22909,17 @@
           <w:color w:val="FF0000"/>
           <w:u w:val="single"/>
         </w:rPr>
-        <w:t>_and_gravel.equipment:ifEM</w:t>
+        <w:t>_gravel_quarry_operation</w:t>
+      </w:r>
+      <w:r>
+        <w:rPr>
+          <w:rFonts w:eastAsia="Times New Roman"/>
+          <w:b/>
+          <w:i/>
+          <w:color w:val="FF0000"/>
+          <w:u w:val="single"/>
+        </w:rPr>
+        <w:t>.equipment:ifEM</w:t>
       </w:r>
       <w:proofErr w:type="spellEnd"/>
       <w:r>
@@ -22789,7 +22980,27 @@
           <w:color w:val="FF0000"/>
           <w:u w:val="single"/>
         </w:rPr>
-        <w:t>d.sand_and_gravel.equipment:showEnd</w:t>
+        <w:t>d.</w:t>
+      </w:r>
+      <w:r>
+        <w:rPr>
+          <w:rFonts w:eastAsia="Times New Roman"/>
+          <w:b/>
+          <w:i/>
+          <w:color w:val="FF0000"/>
+          <w:u w:val="single"/>
+        </w:rPr>
+        <w:t>sand_gravel_quarry_operation</w:t>
+      </w:r>
+      <w:r>
+        <w:rPr>
+          <w:rFonts w:eastAsia="Times New Roman"/>
+          <w:b/>
+          <w:i/>
+          <w:color w:val="FF0000"/>
+          <w:u w:val="single"/>
+        </w:rPr>
+        <w:t>.equipment:showEnd</w:t>
       </w:r>
       <w:proofErr w:type="spellEnd"/>
       <w:r>
@@ -22859,7 +23070,23 @@
           <w:b/>
           <w:color w:val="00FF00"/>
         </w:rPr>
-        <w:t xml:space="preserve">_fields.sand_and_gravel.reclamation_description:ifEQ(true):showBegin} </w:t>
+        <w:t>_fields.</w:t>
+      </w:r>
+      <w:r>
+        <w:rPr>
+          <w:rFonts w:eastAsia="Times New Roman"/>
+          <w:b/>
+          <w:color w:val="00FF00"/>
+        </w:rPr>
+        <w:t>sand_gravel_quarry_operation</w:t>
+      </w:r>
+      <w:r>
+        <w:rPr>
+          <w:rFonts w:eastAsia="Times New Roman"/>
+          <w:b/>
+          <w:color w:val="00FF00"/>
+        </w:rPr>
+        <w:t xml:space="preserve">.reclamation_description:ifEQ(true):showBegin} </w:t>
       </w:r>
       <w:r>
         <w:rPr>
@@ -22875,7 +23102,23 @@
           <w:b/>
           <w:color w:val="00FF00"/>
         </w:rPr>
-        <w:t xml:space="preserve"> {d.edited_fields.sand_and_gravel.reclamation_description:showEnd}</w:t>
+        <w:t xml:space="preserve"> {d.edited_fields.</w:t>
+      </w:r>
+      <w:r>
+        <w:rPr>
+          <w:rFonts w:eastAsia="Times New Roman"/>
+          <w:b/>
+          <w:color w:val="00FF00"/>
+        </w:rPr>
+        <w:t>sand_gravel_quarry_operation</w:t>
+      </w:r>
+      <w:r>
+        <w:rPr>
+          <w:rFonts w:eastAsia="Times New Roman"/>
+          <w:b/>
+          <w:color w:val="00FF00"/>
+        </w:rPr>
+        <w:t>.reclamation_description:showEnd}</w:t>
       </w:r>
     </w:p>
     <w:p>
@@ -22897,14 +23140,26 @@
         <w:rPr>
           <w:rFonts w:eastAsia="Times New Roman"/>
         </w:rPr>
-        <w:t>d.sand</w:t>
+        <w:t>d.</w:t>
+      </w:r>
+      <w:r>
+        <w:rPr>
+          <w:rFonts w:eastAsia="Times New Roman"/>
+        </w:rPr>
+        <w:t>sand</w:t>
       </w:r>
       <w:proofErr w:type="gramEnd"/>
       <w:r>
         <w:rPr>
           <w:rFonts w:eastAsia="Times New Roman"/>
         </w:rPr>
-        <w:t>_and_gravel.reclamation_description</w:t>
+        <w:t>_gravel_quarry_operation</w:t>
+      </w:r>
+      <w:r>
+        <w:rPr>
+          <w:rFonts w:eastAsia="Times New Roman"/>
+        </w:rPr>
+        <w:t>.reclamation_description</w:t>
       </w:r>
       <w:proofErr w:type="spellEnd"/>
       <w:r>
@@ -22954,7 +23209,23 @@
           <w:b/>
           <w:color w:val="00FF00"/>
         </w:rPr>
-        <w:t xml:space="preserve">_fields.sand_and_gravel.reclamation_cost:ifEQ(true):showBegin} </w:t>
+        <w:t>_fields.</w:t>
+      </w:r>
+      <w:r>
+        <w:rPr>
+          <w:rFonts w:eastAsia="Times New Roman"/>
+          <w:b/>
+          <w:color w:val="00FF00"/>
+        </w:rPr>
+        <w:t>sand_gravel_quarry_operation</w:t>
+      </w:r>
+      <w:r>
+        <w:rPr>
+          <w:rFonts w:eastAsia="Times New Roman"/>
+          <w:b/>
+          <w:color w:val="00FF00"/>
+        </w:rPr>
+        <w:t xml:space="preserve">.reclamation_cost:ifEQ(true):showBegin} </w:t>
       </w:r>
       <w:r>
         <w:rPr>
@@ -22977,25 +23248,23 @@
           <w:b/>
           <w:color w:val="00FF00"/>
         </w:rPr>
-        <w:t xml:space="preserve"> {</w:t>
-      </w:r>
-      <w:proofErr w:type="spellStart"/>
-      <w:r>
-        <w:rPr>
-          <w:rFonts w:eastAsia="Times New Roman"/>
-          <w:b/>
-          <w:color w:val="00FF00"/>
-        </w:rPr>
-        <w:t>d.edited_fields.sand_and_gravel.reclamation_cost:showEnd</w:t>
-      </w:r>
-      <w:proofErr w:type="spellEnd"/>
-      <w:r>
-        <w:rPr>
-          <w:rFonts w:eastAsia="Times New Roman"/>
-          <w:b/>
-          <w:color w:val="00FF00"/>
-        </w:rPr>
-        <w:t>}</w:t>
+        <w:t xml:space="preserve"> {d.edited_fields.</w:t>
+      </w:r>
+      <w:r>
+        <w:rPr>
+          <w:rFonts w:eastAsia="Times New Roman"/>
+          <w:b/>
+          <w:color w:val="00FF00"/>
+        </w:rPr>
+        <w:t>sand_gravel_quarry_operation</w:t>
+      </w:r>
+      <w:r>
+        <w:rPr>
+          <w:rFonts w:eastAsia="Times New Roman"/>
+          <w:b/>
+          <w:color w:val="00FF00"/>
+        </w:rPr>
+        <w:t>.reclamation_cost:showEnd}</w:t>
       </w:r>
     </w:p>
     <w:p>
@@ -23011,19 +23280,39 @@
         </w:rPr>
         <w:t>{</w:t>
       </w:r>
+      <w:proofErr w:type="spellStart"/>
       <w:proofErr w:type="gramStart"/>
       <w:r>
         <w:rPr>
           <w:rFonts w:eastAsia="Times New Roman"/>
         </w:rPr>
-        <w:t>d.sand</w:t>
+        <w:t>d.</w:t>
+      </w:r>
+      <w:r>
+        <w:rPr>
+          <w:rFonts w:eastAsia="Times New Roman"/>
+        </w:rPr>
+        <w:t>sand</w:t>
       </w:r>
       <w:proofErr w:type="gramEnd"/>
       <w:r>
         <w:rPr>
           <w:rFonts w:eastAsia="Times New Roman"/>
         </w:rPr>
-        <w:t>_and_gravel.reclamation_cost}</w:t>
+        <w:t>_gravel_quarry_operation</w:t>
+      </w:r>
+      <w:r>
+        <w:rPr>
+          <w:rFonts w:eastAsia="Times New Roman"/>
+        </w:rPr>
+        <w:t>.reclamation_cost</w:t>
+      </w:r>
+      <w:proofErr w:type="spellEnd"/>
+      <w:r>
+        <w:rPr>
+          <w:rFonts w:eastAsia="Times New Roman"/>
+        </w:rPr>
+        <w:t>}</w:t>
       </w:r>
     </w:p>
     <w:p>
@@ -23071,7 +23360,7 @@
           <w:color w:val="F79646" w:themeColor="accent6"/>
           <w:u w:val="single"/>
         </w:rPr>
-        <w:t>.sand_</w:t>
+        <w:t>.</w:t>
       </w:r>
       <w:r>
         <w:rPr>
@@ -23082,7 +23371,7 @@
           <w:color w:val="F79646" w:themeColor="accent6"/>
           <w:u w:val="single"/>
         </w:rPr>
-        <w:t>and_gravel</w:t>
+        <w:t>sand_gravel_quarry_operation</w:t>
       </w:r>
       <w:r>
         <w:rPr>
@@ -23224,6 +23513,7 @@
         <w:rPr>
           <w:rFonts w:eastAsia="Times New Roman"/>
         </w:rPr>
+        <w:lastRenderedPageBreak/>
         <w:t>Placer Operations</w:t>
       </w:r>
     </w:p>
@@ -23662,15 +23952,7 @@
                 <w:rFonts w:eastAsia="Times New Roman"/>
                 <w:b/>
               </w:rPr>
-              <w:t xml:space="preserve">Merchantable Timber Volume </w:t>
-            </w:r>
-            <w:r>
-              <w:rPr>
-                <w:rFonts w:eastAsia="Times New Roman"/>
-                <w:b/>
-              </w:rPr>
-              <w:lastRenderedPageBreak/>
-              <w:t>(m</w:t>
+              <w:t>Merchantable Timber Volume (m</w:t>
             </w:r>
             <w:r>
               <w:rPr>
@@ -23714,7 +23996,6 @@
               <w:rPr>
                 <w:rFonts w:eastAsia="Times New Roman"/>
               </w:rPr>
-              <w:lastRenderedPageBreak/>
               <w:t>{</w:t>
             </w:r>
             <w:proofErr w:type="spellStart"/>
@@ -25281,6 +25562,7 @@
         <w:rPr>
           <w:rFonts w:eastAsia="Times New Roman"/>
         </w:rPr>
+        <w:lastRenderedPageBreak/>
         <w:t>Reclamation Program</w:t>
       </w:r>
     </w:p>
@@ -25623,7 +25905,6 @@
         <w:rPr>
           <w:rFonts w:eastAsia="Times New Roman"/>
         </w:rPr>
-        <w:lastRenderedPageBreak/>
         <w:t>{</w:t>
       </w:r>
       <w:proofErr w:type="gramStart"/>
@@ -27154,6 +27435,7 @@
         <w:rPr>
           <w:rFonts w:eastAsia="Times New Roman"/>
         </w:rPr>
+        <w:lastRenderedPageBreak/>
         <w:t>{</w:t>
       </w:r>
       <w:proofErr w:type="spellStart"/>
@@ -30816,6 +31098,7 @@
   <w:style w:type="character" w:default="1" w:styleId="DefaultParagraphFont">
     <w:name w:val="Default Paragraph Font"/>
     <w:uiPriority w:val="1"/>
+    <w:semiHidden/>
     <w:unhideWhenUsed/>
   </w:style>
   <w:style w:type="table" w:default="1" w:styleId="TableNormal">

</xml_diff>

<commit_message>
Calculate and show the actual total_merchantable_timber_volume in the NoW Form
</commit_message>
<xml_diff>
--- a/services/core-api/app/templates/now/Notice of Work Form.docx
+++ b/services/core-api/app/templates/now/Notice of Work Form.docx
@@ -27444,14 +27444,26 @@
         <w:rPr>
           <w:rFonts w:eastAsia="Times New Roman"/>
         </w:rPr>
-        <w:t>d.merchantable</w:t>
+        <w:t>d.</w:t>
+      </w:r>
+      <w:r>
+        <w:rPr>
+          <w:rFonts w:eastAsia="Times New Roman"/>
+        </w:rPr>
+        <w:t>total</w:t>
       </w:r>
       <w:proofErr w:type="gramEnd"/>
       <w:r>
         <w:rPr>
           <w:rFonts w:eastAsia="Times New Roman"/>
         </w:rPr>
-        <w:t>_timber_volume</w:t>
+        <w:t>_</w:t>
+      </w:r>
+      <w:r>
+        <w:rPr>
+          <w:rFonts w:eastAsia="Times New Roman"/>
+        </w:rPr>
+        <w:t>merchantable_timber_volume</w:t>
       </w:r>
       <w:proofErr w:type="spellEnd"/>
       <w:r>

</xml_diff>

<commit_message>
MDS-3693: Fixes to NoW "Total Merchantable Timber Volume" (#1735)
Main
MDS-3693
Fixes an issue where the "Total Merchantable Timber Volume" was an editable field/value in Core instead of being a derived value
image
MDS-3720
Fixes an issue where newly added NoW activities with reclamation data weren't being displayed in the Reclemation Summary Table
image
image
Other
Removes duplicate property from NoW application model
</commit_message>
<xml_diff>
--- a/services/core-api/app/templates/now/Notice of Work Form.docx
+++ b/services/core-api/app/templates/now/Notice of Work Form.docx
@@ -27444,14 +27444,26 @@
         <w:rPr>
           <w:rFonts w:eastAsia="Times New Roman"/>
         </w:rPr>
-        <w:t>d.merchantable</w:t>
+        <w:t>d.</w:t>
+      </w:r>
+      <w:r>
+        <w:rPr>
+          <w:rFonts w:eastAsia="Times New Roman"/>
+        </w:rPr>
+        <w:t>total</w:t>
       </w:r>
       <w:proofErr w:type="gramEnd"/>
       <w:r>
         <w:rPr>
           <w:rFonts w:eastAsia="Times New Roman"/>
         </w:rPr>
-        <w:t>_timber_volume</w:t>
+        <w:t>_</w:t>
+      </w:r>
+      <w:r>
+        <w:rPr>
+          <w:rFonts w:eastAsia="Times New Roman"/>
+        </w:rPr>
+        <w:t>merchantable_timber_volume</w:t>
       </w:r>
       <w:proofErr w:type="spellEnd"/>
       <w:r>

</xml_diff>

<commit_message>
updated the NoW pdf to display the description for underground exploration type on the pdf
</commit_message>
<xml_diff>
--- a/services/core-api/app/templates/now/Notice of Work Form.docx
+++ b/services/core-api/app/templates/now/Notice of Work Form.docx
@@ -2735,7 +2735,45 @@
           <w:b/>
           <w:color w:val="00FF00"/>
         </w:rPr>
-        <w:t xml:space="preserve">{d.edited_fields.description_of_land:ifEQ(true):showBegin} </w:t>
+        <w:t>{d.edited_fields.</w:t>
+      </w:r>
+      <w:ins w:id="31" w:author="Unknown Author" w:date="2021-07-28T08:42:27Z">
+        <w:r>
+          <w:rPr>
+            <w:rFonts w:eastAsia="Times New Roman"/>
+            <w:b/>
+            <w:color w:val="00FF00"/>
+          </w:rPr>
+          <w:t>state_of_land.</w:t>
+        </w:r>
+      </w:ins>
+      <w:ins w:id="32" w:author="Unknown Author" w:date="2021-07-28T09:05:45Z">
+        <w:r>
+          <w:rPr>
+            <w:rFonts w:eastAsia="Times New Roman"/>
+            <w:b/>
+            <w:color w:val="00FF00"/>
+          </w:rPr>
+          <w:t>legal_description_land</w:t>
+        </w:r>
+      </w:ins>
+      <w:del w:id="33" w:author="Unknown Author" w:date="2021-07-28T08:42:27Z">
+        <w:r>
+          <w:rPr>
+            <w:rFonts w:eastAsia="Times New Roman"/>
+            <w:b/>
+            <w:color w:val="00FF00"/>
+          </w:rPr>
+          <w:delText>description_of_land</w:delText>
+        </w:r>
+      </w:del>
+      <w:r>
+        <w:rPr>
+          <w:rFonts w:eastAsia="Times New Roman"/>
+          <w:b/>
+          <w:color w:val="00FF00"/>
+        </w:rPr>
+        <w:t xml:space="preserve">:ifEQ(true):showBegin} </w:t>
       </w:r>
       <w:r>
         <w:rPr>
@@ -2751,7 +2789,45 @@
           <w:b/>
           <w:color w:val="00FF00"/>
         </w:rPr>
-        <w:t>{d.edited_fields.description_of_land:showEnd}</w:t>
+        <w:t>{d.edited_fields.</w:t>
+      </w:r>
+      <w:ins w:id="34" w:author="Unknown Author" w:date="2021-07-28T08:42:35Z">
+        <w:r>
+          <w:rPr>
+            <w:rFonts w:eastAsia="Times New Roman"/>
+            <w:b/>
+            <w:color w:val="00FF00"/>
+          </w:rPr>
+          <w:t>state_of_land.</w:t>
+        </w:r>
+      </w:ins>
+      <w:ins w:id="35" w:author="Unknown Author" w:date="2021-07-28T09:05:40Z">
+        <w:r>
+          <w:rPr>
+            <w:rFonts w:eastAsia="Times New Roman"/>
+            <w:b/>
+            <w:color w:val="00FF00"/>
+          </w:rPr>
+          <w:t>legal_description_land</w:t>
+        </w:r>
+      </w:ins>
+      <w:del w:id="36" w:author="Unknown Author" w:date="2021-07-28T08:42:35Z">
+        <w:r>
+          <w:rPr>
+            <w:rFonts w:eastAsia="Times New Roman"/>
+            <w:b/>
+            <w:color w:val="00FF00"/>
+          </w:rPr>
+          <w:delText>description_of_land</w:delText>
+        </w:r>
+      </w:del>
+      <w:r>
+        <w:rPr>
+          <w:rFonts w:eastAsia="Times New Roman"/>
+          <w:b/>
+          <w:color w:val="00FF00"/>
+        </w:rPr>
+        <w:t>:showEnd}</w:t>
       </w:r>
     </w:p>
     <w:p>
@@ -2761,7 +2837,7 @@
           <w:b w:val="false"/>
           <w:b w:val="false"/>
           <w:bCs w:val="false"/>
-          <w:ins w:id="31" w:author="Unknown Author" w:date="2021-07-23T11:19:18Z"/>
+          <w:ins w:id="40" w:author="Unknown Author" w:date="2021-07-23T11:19:18Z"/>
         </w:rPr>
       </w:pPr>
       <w:r>
@@ -2770,7 +2846,45 @@
           <w:b w:val="false"/>
           <w:bCs w:val="false"/>
         </w:rPr>
-        <w:t>{d.description_of_land}</w:t>
+        <w:t>{d.</w:t>
+      </w:r>
+      <w:ins w:id="37" w:author="Unknown Author" w:date="2021-07-28T08:42:41Z">
+        <w:r>
+          <w:rPr>
+            <w:rFonts w:eastAsia="Times New Roman"/>
+            <w:b w:val="false"/>
+            <w:bCs w:val="false"/>
+          </w:rPr>
+          <w:t>state_of_land.</w:t>
+        </w:r>
+      </w:ins>
+      <w:del w:id="38" w:author="Unknown Author" w:date="2021-07-28T08:42:41Z">
+        <w:r>
+          <w:rPr>
+            <w:rFonts w:eastAsia="Times New Roman"/>
+            <w:b w:val="false"/>
+            <w:bCs w:val="false"/>
+          </w:rPr>
+          <w:delText>description_of_land</w:delText>
+        </w:r>
+      </w:del>
+      <w:ins w:id="39" w:author="Unknown Author" w:date="2021-07-28T09:05:32Z">
+        <w:r>
+          <w:rPr>
+            <w:rFonts w:eastAsia="Times New Roman"/>
+            <w:b w:val="false"/>
+            <w:bCs w:val="false"/>
+          </w:rPr>
+          <w:t>legal_description_land</w:t>
+        </w:r>
+      </w:ins>
+      <w:r>
+        <w:rPr>
+          <w:rFonts w:eastAsia="Times New Roman"/>
+          <w:b w:val="false"/>
+          <w:bCs w:val="false"/>
+        </w:rPr>
+        <w:t>}</w:t>
       </w:r>
       <w:r>
         <w:rPr>
@@ -2804,12 +2918,12 @@
         <w:pStyle w:val="LOnormal1"/>
         <w:rPr>
           <w:rFonts w:eastAsia="Times New Roman"/>
-          <w:ins w:id="42" w:author="Unknown Author" w:date="2021-07-23T11:19:18Z"/>
-          <w:b/>
-          <w:b/>
-        </w:rPr>
-      </w:pPr>
-      <w:ins w:id="32" w:author="Unknown Author" w:date="2021-07-23T11:19:18Z">
+          <w:ins w:id="51" w:author="Unknown Author" w:date="2021-07-23T11:19:18Z"/>
+          <w:b/>
+          <w:b/>
+        </w:rPr>
+      </w:pPr>
+      <w:ins w:id="41" w:author="Unknown Author" w:date="2021-07-23T11:19:18Z">
         <w:r>
           <w:rPr>
             <w:rFonts w:eastAsia="Times New Roman"/>
@@ -2818,7 +2932,7 @@
           <w:t xml:space="preserve">Proposed activities on </w:t>
         </w:r>
       </w:ins>
-      <w:ins w:id="33" w:author="Unknown Author" w:date="2021-07-23T11:19:18Z">
+      <w:ins w:id="42" w:author="Unknown Author" w:date="2021-07-23T11:19:18Z">
         <w:r>
           <w:rPr>
             <w:rFonts w:eastAsia="Times New Roman" w:cs="Arial"/>
@@ -2832,7 +2946,7 @@
           <w:t>crown</w:t>
         </w:r>
       </w:ins>
-      <w:ins w:id="34" w:author="Unknown Author" w:date="2021-07-23T11:19:18Z">
+      <w:ins w:id="43" w:author="Unknown Author" w:date="2021-07-23T11:19:18Z">
         <w:r>
           <w:rPr>
             <w:rFonts w:eastAsia="Times New Roman"/>
@@ -2841,7 +2955,7 @@
           <w:t xml:space="preserve"> land?</w:t>
         </w:r>
       </w:ins>
-      <w:ins w:id="35" w:author="Unknown Author" w:date="2021-07-23T11:19:18Z">
+      <w:ins w:id="44" w:author="Unknown Author" w:date="2021-07-23T11:19:18Z">
         <w:r>
           <w:rPr>
             <w:rFonts w:eastAsia="Times New Roman"/>
@@ -2851,7 +2965,7 @@
           <w:t>{d.edited_fields.state_of_land.is_on_</w:t>
         </w:r>
       </w:ins>
-      <w:ins w:id="36" w:author="Unknown Author" w:date="2021-07-23T11:19:18Z">
+      <w:ins w:id="45" w:author="Unknown Author" w:date="2021-07-23T11:19:18Z">
         <w:r>
           <w:rPr>
             <w:rFonts w:eastAsia="Times New Roman"/>
@@ -2861,7 +2975,7 @@
           <w:t>crown</w:t>
         </w:r>
       </w:ins>
-      <w:ins w:id="37" w:author="Unknown Author" w:date="2021-07-23T11:19:18Z">
+      <w:ins w:id="46" w:author="Unknown Author" w:date="2021-07-23T11:19:18Z">
         <w:r>
           <w:rPr>
             <w:rFonts w:eastAsia="Times New Roman"/>
@@ -2871,7 +2985,7 @@
           <w:t xml:space="preserve">_land:ifEQ(true):showBegin} </w:t>
         </w:r>
       </w:ins>
-      <w:ins w:id="38" w:author="Unknown Author" w:date="2021-07-23T11:19:18Z">
+      <w:ins w:id="47" w:author="Unknown Author" w:date="2021-07-23T11:19:18Z">
         <w:r>
           <w:rPr>
             <w:rFonts w:eastAsia="Times New Roman"/>
@@ -2881,7 +2995,7 @@
           <w:t xml:space="preserve">[EDITED] </w:t>
         </w:r>
       </w:ins>
-      <w:ins w:id="39" w:author="Unknown Author" w:date="2021-07-23T11:19:18Z">
+      <w:ins w:id="48" w:author="Unknown Author" w:date="2021-07-23T11:19:18Z">
         <w:r>
           <w:rPr>
             <w:rFonts w:eastAsia="Times New Roman"/>
@@ -2891,7 +3005,7 @@
           <w:t>{d.edited_fields.state_of_land.is_on_</w:t>
         </w:r>
       </w:ins>
-      <w:ins w:id="40" w:author="Unknown Author" w:date="2021-07-23T11:19:18Z">
+      <w:ins w:id="49" w:author="Unknown Author" w:date="2021-07-23T11:19:18Z">
         <w:r>
           <w:rPr>
             <w:rFonts w:eastAsia="Times New Roman"/>
@@ -2901,7 +3015,7 @@
           <w:t>crown</w:t>
         </w:r>
       </w:ins>
-      <w:ins w:id="41" w:author="Unknown Author" w:date="2021-07-23T11:19:18Z">
+      <w:ins w:id="50" w:author="Unknown Author" w:date="2021-07-23T11:19:18Z">
         <w:r>
           <w:rPr>
             <w:rFonts w:eastAsia="Times New Roman"/>
@@ -2920,11 +3034,11 @@
           <w:i w:val="false"/>
           <w:iCs w:val="false"/>
           <w:color w:val="000000"/>
-          <w:ins w:id="51" w:author="Unknown Author" w:date="2021-07-23T11:21:01Z"/>
+          <w:ins w:id="60" w:author="Unknown Author" w:date="2021-07-23T11:21:01Z"/>
           <w:u w:val="none"/>
         </w:rPr>
       </w:pPr>
-      <w:ins w:id="43" w:author="Unknown Author" w:date="2021-07-23T11:19:18Z">
+      <w:ins w:id="52" w:author="Unknown Author" w:date="2021-07-23T11:19:18Z">
         <w:r>
           <w:rPr>
             <w:rFonts w:eastAsia="Times New Roman"/>
@@ -2938,7 +3052,7 @@
           <w:t>{d.state_of_land.is_on_</w:t>
         </w:r>
       </w:ins>
-      <w:ins w:id="44" w:author="Unknown Author" w:date="2021-07-23T11:19:18Z">
+      <w:ins w:id="53" w:author="Unknown Author" w:date="2021-07-23T11:19:18Z">
         <w:r>
           <w:rPr>
             <w:rFonts w:eastAsia="Times New Roman"/>
@@ -2952,7 +3066,7 @@
           <w:t>crown</w:t>
         </w:r>
       </w:ins>
-      <w:ins w:id="45" w:author="Unknown Author" w:date="2021-07-23T11:19:18Z">
+      <w:ins w:id="54" w:author="Unknown Author" w:date="2021-07-23T11:19:18Z">
         <w:r>
           <w:rPr>
             <w:rFonts w:eastAsia="Times New Roman"/>
@@ -2966,7 +3080,7 @@
           <w:t>_land}</w:t>
         </w:r>
       </w:ins>
-      <w:ins w:id="46" w:author="Unknown Author" w:date="2021-07-23T11:20:52Z">
+      <w:ins w:id="55" w:author="Unknown Author" w:date="2021-07-23T11:20:52Z">
         <w:r>
           <w:rPr>
             <w:rFonts w:eastAsia="Times New Roman"/>
@@ -2980,7 +3094,7 @@
           <w:t>{</w:t>
         </w:r>
       </w:ins>
-      <w:ins w:id="47" w:author="Unknown Author" w:date="2021-07-23T11:20:52Z">
+      <w:ins w:id="56" w:author="Unknown Author" w:date="2021-07-23T11:20:52Z">
         <w:r>
           <w:rPr>
             <w:rFonts w:eastAsia="Times New Roman" w:cs="Arial"/>
@@ -2998,7 +3112,7 @@
           <w:t>d.state_of_land.is_on_</w:t>
         </w:r>
       </w:ins>
-      <w:ins w:id="48" w:author="Unknown Author" w:date="2021-07-23T11:20:52Z">
+      <w:ins w:id="57" w:author="Unknown Author" w:date="2021-07-23T11:20:52Z">
         <w:r>
           <w:rPr>
             <w:rFonts w:eastAsia="Times New Roman" w:cs="Arial"/>
@@ -3016,7 +3130,7 @@
           <w:t>crown</w:t>
         </w:r>
       </w:ins>
-      <w:ins w:id="49" w:author="Unknown Author" w:date="2021-07-23T11:20:52Z">
+      <w:ins w:id="58" w:author="Unknown Author" w:date="2021-07-23T11:20:52Z">
         <w:r>
           <w:rPr>
             <w:rFonts w:eastAsia="Times New Roman" w:cs="Arial"/>
@@ -3034,7 +3148,7 @@
           <w:t>_land:ifEQ(Yes):showBegin</w:t>
         </w:r>
       </w:ins>
-      <w:ins w:id="50" w:author="Unknown Author" w:date="2021-07-23T11:20:52Z">
+      <w:ins w:id="59" w:author="Unknown Author" w:date="2021-07-23T11:20:52Z">
         <w:r>
           <w:rPr>
             <w:rFonts w:eastAsia="Times New Roman"/>
@@ -3054,12 +3168,12 @@
         <w:pStyle w:val="LOnormal1"/>
         <w:rPr>
           <w:rFonts w:eastAsia="Times New Roman"/>
-          <w:ins w:id="56" w:author="Unknown Author" w:date="2021-07-23T11:21:01Z"/>
-          <w:b/>
-          <w:b/>
-        </w:rPr>
-      </w:pPr>
-      <w:ins w:id="52" w:author="Unknown Author" w:date="2021-07-23T11:21:01Z">
+          <w:ins w:id="65" w:author="Unknown Author" w:date="2021-07-23T11:21:01Z"/>
+          <w:b/>
+          <w:b/>
+        </w:rPr>
+      </w:pPr>
+      <w:ins w:id="61" w:author="Unknown Author" w:date="2021-07-23T11:21:01Z">
         <w:r>
           <w:rPr>
             <w:rFonts w:eastAsia="Times New Roman"/>
@@ -3068,7 +3182,7 @@
           <w:t>Do you have licence of Occupation?</w:t>
         </w:r>
       </w:ins>
-      <w:ins w:id="53" w:author="Unknown Author" w:date="2021-07-23T11:21:01Z">
+      <w:ins w:id="62" w:author="Unknown Author" w:date="2021-07-23T11:21:01Z">
         <w:r>
           <w:rPr>
             <w:rFonts w:eastAsia="Times New Roman"/>
@@ -3078,7 +3192,7 @@
           <w:t xml:space="preserve">{d.edited_fields.state_of_land.has_licence_of_occupation:ifEQ(true):showBegin} </w:t>
         </w:r>
       </w:ins>
-      <w:ins w:id="54" w:author="Unknown Author" w:date="2021-07-23T11:21:01Z">
+      <w:ins w:id="63" w:author="Unknown Author" w:date="2021-07-23T11:21:01Z">
         <w:r>
           <w:rPr>
             <w:rFonts w:eastAsia="Times New Roman"/>
@@ -3088,7 +3202,7 @@
           <w:t xml:space="preserve">[EDITED] </w:t>
         </w:r>
       </w:ins>
-      <w:ins w:id="55" w:author="Unknown Author" w:date="2021-07-23T11:21:01Z">
+      <w:ins w:id="64" w:author="Unknown Author" w:date="2021-07-23T11:21:01Z">
         <w:r>
           <w:rPr>
             <w:rFonts w:eastAsia="Times New Roman"/>
@@ -3107,11 +3221,11 @@
           <w:i w:val="false"/>
           <w:iCs w:val="false"/>
           <w:color w:val="000000"/>
-          <w:ins w:id="61" w:author="Unknown Author" w:date="2021-07-23T11:21:01Z"/>
+          <w:ins w:id="70" w:author="Unknown Author" w:date="2021-07-23T11:21:01Z"/>
           <w:u w:val="none"/>
         </w:rPr>
       </w:pPr>
-      <w:ins w:id="57" w:author="Unknown Author" w:date="2021-07-23T11:21:01Z">
+      <w:ins w:id="66" w:author="Unknown Author" w:date="2021-07-23T11:21:01Z">
         <w:r>
           <w:rPr>
             <w:rFonts w:eastAsia="Times New Roman"/>
@@ -3125,7 +3239,7 @@
           <w:t>{d.state_of_land.has_licence_of_occupation}</w:t>
         </w:r>
       </w:ins>
-      <w:ins w:id="58" w:author="Unknown Author" w:date="2021-07-23T11:21:01Z">
+      <w:ins w:id="67" w:author="Unknown Author" w:date="2021-07-23T11:21:01Z">
         <w:r>
           <w:rPr>
             <w:rFonts w:eastAsia="Times New Roman"/>
@@ -3139,7 +3253,7 @@
           <w:t>{</w:t>
         </w:r>
       </w:ins>
-      <w:ins w:id="59" w:author="Unknown Author" w:date="2021-07-23T11:21:01Z">
+      <w:ins w:id="68" w:author="Unknown Author" w:date="2021-07-23T11:21:01Z">
         <w:r>
           <w:rPr>
             <w:rFonts w:eastAsia="Times New Roman" w:cs="Arial"/>
@@ -3157,7 +3271,7 @@
           <w:t>d.state_of_land.has_licence_of_occupation:ifEQ(Yes):showBegin</w:t>
         </w:r>
       </w:ins>
-      <w:ins w:id="60" w:author="Unknown Author" w:date="2021-07-23T11:21:01Z">
+      <w:ins w:id="69" w:author="Unknown Author" w:date="2021-07-23T11:21:01Z">
         <w:r>
           <w:rPr>
             <w:rFonts w:eastAsia="Times New Roman"/>
@@ -3177,12 +3291,12 @@
         <w:pStyle w:val="LOnormal1"/>
         <w:rPr>
           <w:rFonts w:eastAsia="Times New Roman"/>
-          <w:ins w:id="66" w:author="Unknown Author" w:date="2021-07-23T11:21:01Z"/>
-          <w:b/>
-          <w:b/>
-        </w:rPr>
-      </w:pPr>
-      <w:ins w:id="62" w:author="Unknown Author" w:date="2021-07-23T11:21:01Z">
+          <w:ins w:id="75" w:author="Unknown Author" w:date="2021-07-23T11:21:01Z"/>
+          <w:b/>
+          <w:b/>
+        </w:rPr>
+      </w:pPr>
+      <w:ins w:id="71" w:author="Unknown Author" w:date="2021-07-23T11:21:01Z">
         <w:r>
           <w:rPr>
             <w:rFonts w:eastAsia="Times New Roman"/>
@@ -3191,7 +3305,7 @@
           <w:t>Licence of Occupation number(s):</w:t>
         </w:r>
       </w:ins>
-      <w:ins w:id="63" w:author="Unknown Author" w:date="2021-07-23T11:21:01Z">
+      <w:ins w:id="72" w:author="Unknown Author" w:date="2021-07-23T11:21:01Z">
         <w:r>
           <w:rPr>
             <w:rFonts w:eastAsia="Times New Roman"/>
@@ -3201,7 +3315,7 @@
           <w:t xml:space="preserve">{d.edited_fields.state_of_land.licence_of_occupation:ifEQ(true):showBegin} </w:t>
         </w:r>
       </w:ins>
-      <w:ins w:id="64" w:author="Unknown Author" w:date="2021-07-23T11:21:01Z">
+      <w:ins w:id="73" w:author="Unknown Author" w:date="2021-07-23T11:21:01Z">
         <w:r>
           <w:rPr>
             <w:rFonts w:eastAsia="Times New Roman"/>
@@ -3211,7 +3325,7 @@
           <w:t xml:space="preserve">[EDITED] </w:t>
         </w:r>
       </w:ins>
-      <w:ins w:id="65" w:author="Unknown Author" w:date="2021-07-23T11:21:01Z">
+      <w:ins w:id="74" w:author="Unknown Author" w:date="2021-07-23T11:21:01Z">
         <w:r>
           <w:rPr>
             <w:rFonts w:eastAsia="Times New Roman"/>
@@ -3230,11 +3344,11 @@
           <w:i w:val="false"/>
           <w:iCs w:val="false"/>
           <w:color w:val="000000"/>
-          <w:ins w:id="75" w:author="Unknown Author" w:date="2021-07-23T11:21:01Z"/>
+          <w:ins w:id="84" w:author="Unknown Author" w:date="2021-07-23T11:21:01Z"/>
           <w:u w:val="none"/>
         </w:rPr>
       </w:pPr>
-      <w:ins w:id="67" w:author="Unknown Author" w:date="2021-07-23T11:21:01Z">
+      <w:ins w:id="76" w:author="Unknown Author" w:date="2021-07-23T11:21:01Z">
         <w:r>
           <w:rPr>
             <w:rFonts w:eastAsia="Times New Roman"/>
@@ -3248,7 +3362,7 @@
           <w:t>{d.state_of_land.licence_of_occupation}</w:t>
         </w:r>
       </w:ins>
-      <w:ins w:id="68" w:author="Unknown Author" w:date="2021-07-23T11:21:01Z">
+      <w:ins w:id="77" w:author="Unknown Author" w:date="2021-07-23T11:21:01Z">
         <w:r>
           <w:rPr>
             <w:rFonts w:eastAsia="Times New Roman" w:cs="Arial"/>
@@ -3266,7 +3380,7 @@
           <w:t>{d.state_of_land.has_licence_of_occupation:showEnd</w:t>
         </w:r>
       </w:ins>
-      <w:ins w:id="69" w:author="Unknown Author" w:date="2021-07-23T11:21:01Z">
+      <w:ins w:id="78" w:author="Unknown Author" w:date="2021-07-23T11:21:01Z">
         <w:r>
           <w:rPr>
             <w:rFonts w:eastAsia="Times New Roman"/>
@@ -3280,7 +3394,7 @@
           <w:t>}</w:t>
         </w:r>
       </w:ins>
-      <w:ins w:id="70" w:author="Unknown Author" w:date="2021-07-23T11:21:01Z">
+      <w:ins w:id="79" w:author="Unknown Author" w:date="2021-07-23T11:21:01Z">
         <w:r>
           <w:rPr>
             <w:rFonts w:eastAsia="Times New Roman"/>
@@ -3294,7 +3408,7 @@
           <w:t>{</w:t>
         </w:r>
       </w:ins>
-      <w:ins w:id="71" w:author="Unknown Author" w:date="2021-07-23T11:21:01Z">
+      <w:ins w:id="80" w:author="Unknown Author" w:date="2021-07-23T11:21:01Z">
         <w:r>
           <w:rPr>
             <w:rFonts w:eastAsia="Times New Roman" w:cs="Arial"/>
@@ -3312,7 +3426,7 @@
           <w:t>d.state_of_land.has_licence_of_occupation:ifEQ(</w:t>
         </w:r>
       </w:ins>
-      <w:ins w:id="72" w:author="Unknown Author" w:date="2021-07-23T11:21:01Z">
+      <w:ins w:id="81" w:author="Unknown Author" w:date="2021-07-23T11:21:01Z">
         <w:r>
           <w:rPr>
             <w:rFonts w:eastAsia="Times New Roman" w:cs="Arial"/>
@@ -3330,7 +3444,7 @@
           <w:t>No</w:t>
         </w:r>
       </w:ins>
-      <w:ins w:id="73" w:author="Unknown Author" w:date="2021-07-23T11:21:01Z">
+      <w:ins w:id="82" w:author="Unknown Author" w:date="2021-07-23T11:21:01Z">
         <w:r>
           <w:rPr>
             <w:rFonts w:eastAsia="Times New Roman" w:cs="Arial"/>
@@ -3348,7 +3462,7 @@
           <w:t>):showBegin</w:t>
         </w:r>
       </w:ins>
-      <w:ins w:id="74" w:author="Unknown Author" w:date="2021-07-23T11:21:01Z">
+      <w:ins w:id="83" w:author="Unknown Author" w:date="2021-07-23T11:21:01Z">
         <w:r>
           <w:rPr>
             <w:rFonts w:eastAsia="Times New Roman"/>
@@ -3368,12 +3482,12 @@
         <w:pStyle w:val="LOnormal1"/>
         <w:rPr>
           <w:rFonts w:eastAsia="Times New Roman"/>
-          <w:ins w:id="80" w:author="Unknown Author" w:date="2021-07-23T11:21:01Z"/>
-          <w:b/>
-          <w:b/>
-        </w:rPr>
-      </w:pPr>
-      <w:ins w:id="76" w:author="Unknown Author" w:date="2021-07-23T11:21:01Z">
+          <w:ins w:id="89" w:author="Unknown Author" w:date="2021-07-23T11:21:01Z"/>
+          <w:b/>
+          <w:b/>
+        </w:rPr>
+      </w:pPr>
+      <w:ins w:id="85" w:author="Unknown Author" w:date="2021-07-23T11:21:01Z">
         <w:r>
           <w:rPr>
             <w:rFonts w:eastAsia="Times New Roman"/>
@@ -3382,7 +3496,7 @@
           <w:t>Have you applied for a Licence of Occupation?</w:t>
         </w:r>
       </w:ins>
-      <w:ins w:id="77" w:author="Unknown Author" w:date="2021-07-23T11:21:01Z">
+      <w:ins w:id="86" w:author="Unknown Author" w:date="2021-07-23T11:21:01Z">
         <w:r>
           <w:rPr>
             <w:rFonts w:eastAsia="Times New Roman"/>
@@ -3392,7 +3506,7 @@
           <w:t xml:space="preserve">{d.edited_fields.state_of_land.applied_for_licence_of_occupation:ifEQ(true):showBegin} </w:t>
         </w:r>
       </w:ins>
-      <w:ins w:id="78" w:author="Unknown Author" w:date="2021-07-23T11:21:01Z">
+      <w:ins w:id="87" w:author="Unknown Author" w:date="2021-07-23T11:21:01Z">
         <w:r>
           <w:rPr>
             <w:rFonts w:eastAsia="Times New Roman"/>
@@ -3402,7 +3516,7 @@
           <w:t xml:space="preserve">[EDITED] </w:t>
         </w:r>
       </w:ins>
-      <w:ins w:id="79" w:author="Unknown Author" w:date="2021-07-23T11:21:01Z">
+      <w:ins w:id="88" w:author="Unknown Author" w:date="2021-07-23T11:21:01Z">
         <w:r>
           <w:rPr>
             <w:rFonts w:eastAsia="Times New Roman"/>
@@ -3421,11 +3535,11 @@
           <w:i w:val="false"/>
           <w:iCs w:val="false"/>
           <w:color w:val="000000"/>
-          <w:ins w:id="88" w:author="Unknown Author" w:date="2021-07-23T11:21:01Z"/>
+          <w:ins w:id="97" w:author="Unknown Author" w:date="2021-07-23T11:21:01Z"/>
           <w:u w:val="none"/>
         </w:rPr>
       </w:pPr>
-      <w:ins w:id="81" w:author="Unknown Author" w:date="2021-07-23T11:21:01Z">
+      <w:ins w:id="90" w:author="Unknown Author" w:date="2021-07-23T11:21:01Z">
         <w:r>
           <w:rPr>
             <w:rFonts w:eastAsia="Times New Roman" w:cs="Arial"/>
@@ -3443,7 +3557,7 @@
           <w:t>{d.state_of_land.applied_for_licence_of_occupation}</w:t>
         </w:r>
       </w:ins>
-      <w:ins w:id="82" w:author="Unknown Author" w:date="2021-07-23T11:21:01Z">
+      <w:ins w:id="91" w:author="Unknown Author" w:date="2021-07-23T11:21:01Z">
         <w:r>
           <w:rPr>
             <w:rFonts w:eastAsia="Times New Roman" w:cs="Arial"/>
@@ -3461,7 +3575,7 @@
           <w:t>{d.state_of_land.has_licence_of_occupation:showEnd}</w:t>
         </w:r>
       </w:ins>
-      <w:ins w:id="83" w:author="Unknown Author" w:date="2021-07-23T11:21:01Z">
+      <w:ins w:id="92" w:author="Unknown Author" w:date="2021-07-23T11:21:01Z">
         <w:r>
           <w:rPr>
             <w:rFonts w:eastAsia="Times New Roman"/>
@@ -3475,7 +3589,7 @@
           <w:t>{</w:t>
         </w:r>
       </w:ins>
-      <w:ins w:id="84" w:author="Unknown Author" w:date="2021-07-23T11:21:01Z">
+      <w:ins w:id="93" w:author="Unknown Author" w:date="2021-07-23T11:21:01Z">
         <w:r>
           <w:rPr>
             <w:rFonts w:eastAsia="Times New Roman" w:cs="Arial"/>
@@ -3493,7 +3607,7 @@
           <w:t>d.state_of_land.applied_for_licence_of_occupation:ifEQ(</w:t>
         </w:r>
       </w:ins>
-      <w:ins w:id="85" w:author="Unknown Author" w:date="2021-07-23T11:21:01Z">
+      <w:ins w:id="94" w:author="Unknown Author" w:date="2021-07-23T11:21:01Z">
         <w:r>
           <w:rPr>
             <w:rFonts w:eastAsia="Times New Roman" w:cs="Arial"/>
@@ -3511,7 +3625,7 @@
           <w:t>Yes</w:t>
         </w:r>
       </w:ins>
-      <w:ins w:id="86" w:author="Unknown Author" w:date="2021-07-23T11:21:01Z">
+      <w:ins w:id="95" w:author="Unknown Author" w:date="2021-07-23T11:21:01Z">
         <w:r>
           <w:rPr>
             <w:rFonts w:eastAsia="Times New Roman" w:cs="Arial"/>
@@ -3529,7 +3643,7 @@
           <w:t>):showBegin</w:t>
         </w:r>
       </w:ins>
-      <w:ins w:id="87" w:author="Unknown Author" w:date="2021-07-23T11:21:01Z">
+      <w:ins w:id="96" w:author="Unknown Author" w:date="2021-07-23T11:21:01Z">
         <w:r>
           <w:rPr>
             <w:rFonts w:eastAsia="Times New Roman"/>
@@ -3549,12 +3663,12 @@
         <w:pStyle w:val="LOnormal1"/>
         <w:rPr>
           <w:rFonts w:eastAsia="Times New Roman"/>
-          <w:ins w:id="93" w:author="Unknown Author" w:date="2021-07-23T11:21:01Z"/>
-          <w:b/>
-          <w:b/>
-        </w:rPr>
-      </w:pPr>
-      <w:ins w:id="89" w:author="Unknown Author" w:date="2021-07-23T11:21:01Z">
+          <w:ins w:id="102" w:author="Unknown Author" w:date="2021-07-23T11:21:01Z"/>
+          <w:b/>
+          <w:b/>
+        </w:rPr>
+      </w:pPr>
+      <w:ins w:id="98" w:author="Unknown Author" w:date="2021-07-23T11:21:01Z">
         <w:r>
           <w:rPr>
             <w:rFonts w:eastAsia="Times New Roman"/>
@@ -3563,7 +3677,7 @@
           <w:t>File number of Application:</w:t>
         </w:r>
       </w:ins>
-      <w:ins w:id="90" w:author="Unknown Author" w:date="2021-07-23T11:21:01Z">
+      <w:ins w:id="99" w:author="Unknown Author" w:date="2021-07-23T11:21:01Z">
         <w:r>
           <w:rPr>
             <w:rFonts w:eastAsia="Times New Roman"/>
@@ -3573,7 +3687,7 @@
           <w:t xml:space="preserve">{d.edited_fields.state_of_land.file_number_of_app:ifEQ(true):showBegin} </w:t>
         </w:r>
       </w:ins>
-      <w:ins w:id="91" w:author="Unknown Author" w:date="2021-07-23T11:21:01Z">
+      <w:ins w:id="100" w:author="Unknown Author" w:date="2021-07-23T11:21:01Z">
         <w:r>
           <w:rPr>
             <w:rFonts w:eastAsia="Times New Roman"/>
@@ -3583,7 +3697,7 @@
           <w:t xml:space="preserve">[EDITED] </w:t>
         </w:r>
       </w:ins>
-      <w:ins w:id="92" w:author="Unknown Author" w:date="2021-07-23T11:21:01Z">
+      <w:ins w:id="101" w:author="Unknown Author" w:date="2021-07-23T11:21:01Z">
         <w:r>
           <w:rPr>
             <w:rFonts w:eastAsia="Times New Roman"/>
@@ -3607,10 +3721,10 @@
           <w:iCs w:val="false"/>
           <w:color w:val="FF0000"/>
           <w:u w:val="single"/>
-          <w:del w:id="99" w:author="Unknown Author" w:date="2021-07-23T12:11:07Z"/>
-        </w:rPr>
-      </w:pPr>
-      <w:ins w:id="94" w:author="Unknown Author" w:date="2021-07-23T11:21:01Z">
+          <w:del w:id="108" w:author="Unknown Author" w:date="2021-07-23T12:11:07Z"/>
+        </w:rPr>
+      </w:pPr>
+      <w:ins w:id="103" w:author="Unknown Author" w:date="2021-07-23T11:21:01Z">
         <w:r>
           <w:rPr>
             <w:rFonts w:eastAsia="Times New Roman" w:cs="Arial"/>
@@ -3628,7 +3742,7 @@
           <w:t>{d.state_of_land.file_number_of_app}</w:t>
         </w:r>
       </w:ins>
-      <w:ins w:id="95" w:author="Unknown Author" w:date="2021-07-23T11:21:01Z">
+      <w:ins w:id="104" w:author="Unknown Author" w:date="2021-07-23T11:21:01Z">
         <w:r>
           <w:rPr>
             <w:rFonts w:eastAsia="Times New Roman" w:cs="Arial"/>
@@ -3646,7 +3760,7 @@
           <w:t>{d.state_of_land.applied_for_licence_of_occupation:showEnd}{d.state_of_land.is_on_</w:t>
         </w:r>
       </w:ins>
-      <w:ins w:id="96" w:author="Unknown Author" w:date="2021-07-23T11:21:01Z">
+      <w:ins w:id="105" w:author="Unknown Author" w:date="2021-07-23T11:21:01Z">
         <w:r>
           <w:rPr>
             <w:rFonts w:eastAsia="Times New Roman" w:cs="Arial"/>
@@ -3664,7 +3778,7 @@
           <w:t>crown</w:t>
         </w:r>
       </w:ins>
-      <w:ins w:id="97" w:author="Unknown Author" w:date="2021-07-23T11:21:01Z">
+      <w:ins w:id="106" w:author="Unknown Author" w:date="2021-07-23T11:21:01Z">
         <w:r>
           <w:rPr>
             <w:rFonts w:eastAsia="Times New Roman" w:cs="Arial"/>
@@ -3682,7 +3796,7 @@
           <w:t>_land:showEnd</w:t>
         </w:r>
       </w:ins>
-      <w:ins w:id="98" w:author="Unknown Author" w:date="2021-07-23T11:21:01Z">
+      <w:ins w:id="107" w:author="Unknown Author" w:date="2021-07-23T11:21:01Z">
         <w:r>
           <w:rPr>
             <w:rFonts w:eastAsia="Times New Roman"/>
@@ -3702,7 +3816,7 @@
         <w:pStyle w:val="LOnormal1"/>
         <w:rPr/>
       </w:pPr>
-      <w:ins w:id="100" w:author="Unknown Author" w:date="2021-07-23T12:11:08Z">
+      <w:ins w:id="109" w:author="Unknown Author" w:date="2021-07-23T12:11:08Z">
         <w:r>
           <w:rPr>
             <w:rFonts w:eastAsia="Times New Roman"/>
@@ -3750,7 +3864,7 @@
           <w:rFonts w:eastAsia="Times New Roman"/>
           <w:b/>
           <w:b/>
-          <w:del w:id="104" w:author="Unknown Author" w:date="2021-07-23T11:50:37Z"/>
+          <w:del w:id="113" w:author="Unknown Author" w:date="2021-07-23T11:50:37Z"/>
         </w:rPr>
       </w:pPr>
       <w:r>
@@ -3759,7 +3873,7 @@
         </w:rPr>
         <w:t>{d.state_of_land.has_activity_in_park}</w:t>
       </w:r>
-      <w:ins w:id="101" w:author="Unknown Author" w:date="2021-07-23T11:33:34Z">
+      <w:ins w:id="110" w:author="Unknown Author" w:date="2021-07-23T11:33:34Z">
         <w:r>
           <w:rPr>
             <w:rFonts w:eastAsia="Times New Roman"/>
@@ -3773,7 +3887,7 @@
           <w:t>{</w:t>
         </w:r>
       </w:ins>
-      <w:ins w:id="102" w:author="Unknown Author" w:date="2021-07-23T11:33:34Z">
+      <w:ins w:id="111" w:author="Unknown Author" w:date="2021-07-23T11:33:34Z">
         <w:r>
           <w:rPr>
             <w:rFonts w:eastAsia="Times New Roman" w:cs="Arial"/>
@@ -3791,7 +3905,7 @@
           <w:t>d.state_of_land.has_activity_in_park:ifEQ(Yes):showBegin</w:t>
         </w:r>
       </w:ins>
-      <w:ins w:id="103" w:author="Unknown Author" w:date="2021-07-23T11:33:34Z">
+      <w:ins w:id="112" w:author="Unknown Author" w:date="2021-07-23T11:33:34Z">
         <w:r>
           <w:rPr>
             <w:rFonts w:eastAsia="Times New Roman"/>
@@ -3818,10 +3932,10 @@
           <w:rFonts w:eastAsia="Times New Roman"/>
           <w:b/>
           <w:b/>
-          <w:del w:id="109" w:author="Unknown Author" w:date="2021-07-23T11:50:37Z"/>
-        </w:rPr>
-      </w:pPr>
-      <w:del w:id="105" w:author="Unknown Author" w:date="2021-07-23T11:50:37Z">
+          <w:del w:id="118" w:author="Unknown Author" w:date="2021-07-23T11:50:37Z"/>
+        </w:rPr>
+      </w:pPr>
+      <w:del w:id="114" w:author="Unknown Author" w:date="2021-07-23T11:50:37Z">
         <w:r>
           <w:rPr>
             <w:rFonts w:eastAsia="Times New Roman"/>
@@ -3830,7 +3944,7 @@
           <w:delText>Do you have authorization by the Lieutenant Governor in Council?</w:delText>
         </w:r>
       </w:del>
-      <w:del w:id="106" w:author="Unknown Author" w:date="2021-07-23T11:50:37Z">
+      <w:del w:id="115" w:author="Unknown Author" w:date="2021-07-23T11:50:37Z">
         <w:r>
           <w:rPr>
             <w:rFonts w:eastAsia="Times New Roman"/>
@@ -3840,7 +3954,7 @@
           <w:delText xml:space="preserve">{d.edited_fields.state_of_land.has_auth_lieutenant_gov_council:ifEQ(true):showBegin} </w:delText>
         </w:r>
       </w:del>
-      <w:del w:id="107" w:author="Unknown Author" w:date="2021-07-23T11:50:37Z">
+      <w:del w:id="116" w:author="Unknown Author" w:date="2021-07-23T11:50:37Z">
         <w:r>
           <w:rPr>
             <w:rFonts w:eastAsia="Times New Roman"/>
@@ -3850,7 +3964,7 @@
           <w:delText xml:space="preserve">[EDITED] </w:delText>
         </w:r>
       </w:del>
-      <w:del w:id="108" w:author="Unknown Author" w:date="2021-07-23T11:50:37Z">
+      <w:del w:id="117" w:author="Unknown Author" w:date="2021-07-23T11:50:37Z">
         <w:r>
           <w:rPr>
             <w:rFonts w:eastAsia="Times New Roman"/>
@@ -3871,12 +3985,12 @@
         <w:jc w:val="left"/>
         <w:rPr>
           <w:rFonts w:eastAsia="Times New Roman"/>
-          <w:ins w:id="112" w:author="Unknown Author" w:date="2021-07-23T11:32:39Z"/>
-          <w:b/>
-          <w:b/>
-        </w:rPr>
-      </w:pPr>
-      <w:del w:id="110" w:author="Unknown Author" w:date="2021-07-23T11:50:37Z">
+          <w:ins w:id="121" w:author="Unknown Author" w:date="2021-07-23T11:32:39Z"/>
+          <w:b/>
+          <w:b/>
+        </w:rPr>
+      </w:pPr>
+      <w:del w:id="119" w:author="Unknown Author" w:date="2021-07-23T11:50:37Z">
         <w:r>
           <w:rPr>
             <w:rFonts w:eastAsia="Times New Roman"/>
@@ -3884,7 +3998,7 @@
           <w:delText>{d.state_of_land.has_auth_lieutenant_gov_council</w:delText>
         </w:r>
       </w:del>
-      <w:del w:id="111" w:author="Unknown Author" w:date="2021-07-23T11:32:42Z">
+      <w:del w:id="120" w:author="Unknown Author" w:date="2021-07-23T11:32:42Z">
         <w:r>
           <w:rPr>
             <w:rFonts w:eastAsia="Times New Roman"/>
@@ -3898,12 +4012,12 @@
         <w:pStyle w:val="LOnormal1"/>
         <w:rPr>
           <w:rFonts w:eastAsia="Times New Roman"/>
-          <w:ins w:id="117" w:author="Unknown Author" w:date="2021-07-23T11:32:39Z"/>
-          <w:b/>
-          <w:b/>
-        </w:rPr>
-      </w:pPr>
-      <w:ins w:id="113" w:author="Unknown Author" w:date="2021-07-23T11:32:39Z">
+          <w:ins w:id="126" w:author="Unknown Author" w:date="2021-07-23T11:32:39Z"/>
+          <w:b/>
+          <w:b/>
+        </w:rPr>
+      </w:pPr>
+      <w:ins w:id="122" w:author="Unknown Author" w:date="2021-07-23T11:32:39Z">
         <w:r>
           <w:rPr>
             <w:rFonts w:eastAsia="Times New Roman"/>
@@ -3912,7 +4026,7 @@
           <w:t>Do you have authorization by the Lieutenant Governor in Council?</w:t>
         </w:r>
       </w:ins>
-      <w:ins w:id="114" w:author="Unknown Author" w:date="2021-07-23T11:32:39Z">
+      <w:ins w:id="123" w:author="Unknown Author" w:date="2021-07-23T11:32:39Z">
         <w:r>
           <w:rPr>
             <w:rFonts w:eastAsia="Times New Roman"/>
@@ -3922,7 +4036,7 @@
           <w:t xml:space="preserve">{d.edited_fields.state_of_land.has_auth_lieutenant_gov_council:ifEQ(true):showBegin} </w:t>
         </w:r>
       </w:ins>
-      <w:ins w:id="115" w:author="Unknown Author" w:date="2021-07-23T11:32:39Z">
+      <w:ins w:id="124" w:author="Unknown Author" w:date="2021-07-23T11:32:39Z">
         <w:r>
           <w:rPr>
             <w:rFonts w:eastAsia="Times New Roman"/>
@@ -3932,7 +4046,7 @@
           <w:t xml:space="preserve">[EDITED] </w:t>
         </w:r>
       </w:ins>
-      <w:ins w:id="116" w:author="Unknown Author" w:date="2021-07-23T11:32:39Z">
+      <w:ins w:id="125" w:author="Unknown Author" w:date="2021-07-23T11:32:39Z">
         <w:r>
           <w:rPr>
             <w:rFonts w:eastAsia="Times New Roman"/>
@@ -3954,11 +4068,11 @@
           <w:i w:val="false"/>
           <w:iCs w:val="false"/>
           <w:color w:val="000000"/>
-          <w:ins w:id="119" w:author="Unknown Author" w:date="2021-07-23T11:32:39Z"/>
+          <w:ins w:id="128" w:author="Unknown Author" w:date="2021-07-23T11:32:39Z"/>
           <w:u w:val="none"/>
         </w:rPr>
       </w:pPr>
-      <w:ins w:id="118" w:author="Unknown Author" w:date="2021-07-23T11:32:39Z">
+      <w:ins w:id="127" w:author="Unknown Author" w:date="2021-07-23T11:32:39Z">
         <w:r>
           <w:rPr>
             <w:rFonts w:eastAsia="Times New Roman"/>
@@ -3978,12 +4092,12 @@
         <w:pStyle w:val="LOnormal1"/>
         <w:rPr>
           <w:rFonts w:eastAsia="Times New Roman"/>
-          <w:ins w:id="123" w:author="Unknown Author" w:date="2021-07-23T11:26:07Z"/>
-          <w:b/>
-          <w:b/>
-        </w:rPr>
-      </w:pPr>
-      <w:ins w:id="120" w:author="Unknown Author" w:date="2021-07-23T11:32:39Z">
+          <w:ins w:id="132" w:author="Unknown Author" w:date="2021-07-23T11:26:07Z"/>
+          <w:b/>
+          <w:b/>
+        </w:rPr>
+      </w:pPr>
+      <w:ins w:id="129" w:author="Unknown Author" w:date="2021-07-23T11:32:39Z">
         <w:r>
           <w:rPr>
             <w:rFonts w:eastAsia="Times New Roman"/>
@@ -3997,7 +4111,7 @@
           <w:t>{</w:t>
         </w:r>
       </w:ins>
-      <w:ins w:id="121" w:author="Unknown Author" w:date="2021-07-23T11:32:39Z">
+      <w:ins w:id="130" w:author="Unknown Author" w:date="2021-07-23T11:32:39Z">
         <w:r>
           <w:rPr>
             <w:rFonts w:eastAsia="Times New Roman" w:cs="Arial"/>
@@ -4015,7 +4129,7 @@
           <w:t>d.state_of_land.has_auth_lieutenant_gov_council:ifEQ(Yes):showBegin</w:t>
         </w:r>
       </w:ins>
-      <w:ins w:id="122" w:author="Unknown Author" w:date="2021-07-23T11:32:39Z">
+      <w:ins w:id="131" w:author="Unknown Author" w:date="2021-07-23T11:32:39Z">
         <w:r>
           <w:rPr>
             <w:rFonts w:eastAsia="Times New Roman"/>
@@ -4035,12 +4149,12 @@
         <w:pStyle w:val="LOnormal1"/>
         <w:rPr>
           <w:rFonts w:eastAsia="Times New Roman"/>
-          <w:ins w:id="128" w:author="Unknown Author" w:date="2021-07-23T11:26:07Z"/>
-          <w:b/>
-          <w:b/>
-        </w:rPr>
-      </w:pPr>
-      <w:ins w:id="124" w:author="Unknown Author" w:date="2021-07-23T11:26:07Z">
+          <w:ins w:id="137" w:author="Unknown Author" w:date="2021-07-23T11:26:07Z"/>
+          <w:b/>
+          <w:b/>
+        </w:rPr>
+      </w:pPr>
+      <w:ins w:id="133" w:author="Unknown Author" w:date="2021-07-23T11:26:07Z">
         <w:r>
           <w:rPr>
             <w:rFonts w:eastAsia="Times New Roman"/>
@@ -4049,7 +4163,7 @@
           <w:t>Details of the Authorization:</w:t>
         </w:r>
       </w:ins>
-      <w:ins w:id="125" w:author="Unknown Author" w:date="2021-07-23T11:26:07Z">
+      <w:ins w:id="134" w:author="Unknown Author" w:date="2021-07-23T11:26:07Z">
         <w:r>
           <w:rPr>
             <w:rFonts w:eastAsia="Times New Roman"/>
@@ -4059,7 +4173,7 @@
           <w:t xml:space="preserve">{d.edited_fields.state_of_land.authorization_details:ifEQ(true):showBegin} </w:t>
         </w:r>
       </w:ins>
-      <w:ins w:id="126" w:author="Unknown Author" w:date="2021-07-23T11:26:07Z">
+      <w:ins w:id="135" w:author="Unknown Author" w:date="2021-07-23T11:26:07Z">
         <w:r>
           <w:rPr>
             <w:rFonts w:eastAsia="Times New Roman"/>
@@ -4069,7 +4183,7 @@
           <w:t xml:space="preserve">[EDITED] </w:t>
         </w:r>
       </w:ins>
-      <w:ins w:id="127" w:author="Unknown Author" w:date="2021-07-23T11:26:07Z">
+      <w:ins w:id="136" w:author="Unknown Author" w:date="2021-07-23T11:26:07Z">
         <w:r>
           <w:rPr>
             <w:rFonts w:eastAsia="Times New Roman"/>
@@ -4087,10 +4201,10 @@
           <w:b w:val="false"/>
           <w:b w:val="false"/>
           <w:bCs w:val="false"/>
-          <w:ins w:id="131" w:author="Unknown Author" w:date="2021-07-23T11:33:01Z"/>
-        </w:rPr>
-      </w:pPr>
-      <w:ins w:id="129" w:author="Unknown Author" w:date="2021-07-23T11:26:07Z">
+          <w:ins w:id="140" w:author="Unknown Author" w:date="2021-07-23T11:33:01Z"/>
+        </w:rPr>
+      </w:pPr>
+      <w:ins w:id="138" w:author="Unknown Author" w:date="2021-07-23T11:26:07Z">
         <w:r>
           <w:rPr>
             <w:rFonts w:eastAsia="Times New Roman"/>
@@ -4100,7 +4214,7 @@
           <w:t>{d.state_of_land.authorization_details</w:t>
         </w:r>
       </w:ins>
-      <w:ins w:id="130" w:author="Unknown Author" w:date="2021-07-23T11:33:01Z">
+      <w:ins w:id="139" w:author="Unknown Author" w:date="2021-07-23T11:33:01Z">
         <w:r>
           <w:rPr>
             <w:rFonts w:eastAsia="Times New Roman"/>
@@ -4118,10 +4232,10 @@
           <w:b w:val="false"/>
           <w:b w:val="false"/>
           <w:bCs w:val="false"/>
-          <w:ins w:id="136" w:author="Unknown Author" w:date="2021-07-23T12:02:48Z"/>
-        </w:rPr>
-      </w:pPr>
-      <w:ins w:id="132" w:author="Unknown Author" w:date="2021-07-23T11:33:01Z">
+          <w:ins w:id="145" w:author="Unknown Author" w:date="2021-07-23T12:02:48Z"/>
+        </w:rPr>
+      </w:pPr>
+      <w:ins w:id="141" w:author="Unknown Author" w:date="2021-07-23T11:33:01Z">
         <w:r>
           <w:rPr>
             <w:rFonts w:eastAsia="Times New Roman"/>
@@ -4135,7 +4249,7 @@
           <w:t>{</w:t>
         </w:r>
       </w:ins>
-      <w:ins w:id="133" w:author="Unknown Author" w:date="2021-07-23T11:33:01Z">
+      <w:ins w:id="142" w:author="Unknown Author" w:date="2021-07-23T11:33:01Z">
         <w:r>
           <w:rPr>
             <w:rFonts w:eastAsia="Times New Roman" w:cs="Arial"/>
@@ -4153,7 +4267,7 @@
           <w:t>d.state_of_land.has_auth_lieutenant_gov_council:show</w:t>
         </w:r>
       </w:ins>
-      <w:ins w:id="134" w:author="Unknown Author" w:date="2021-07-23T11:33:01Z">
+      <w:ins w:id="143" w:author="Unknown Author" w:date="2021-07-23T11:33:01Z">
         <w:r>
           <w:rPr>
             <w:rFonts w:eastAsia="Times New Roman" w:cs="Arial"/>
@@ -4171,7 +4285,7 @@
           <w:t>End</w:t>
         </w:r>
       </w:ins>
-      <w:ins w:id="135" w:author="Unknown Author" w:date="2021-07-23T12:03:08Z">
+      <w:ins w:id="144" w:author="Unknown Author" w:date="2021-07-23T12:03:08Z">
         <w:r>
           <w:rPr>
             <w:rFonts w:eastAsia="Times New Roman" w:cs="Arial"/>
@@ -4199,7 +4313,7 @@
           <w:bCs w:val="false"/>
         </w:rPr>
       </w:pPr>
-      <w:ins w:id="137" w:author="Unknown Author" w:date="2021-07-23T11:34:04Z">
+      <w:ins w:id="146" w:author="Unknown Author" w:date="2021-07-23T11:34:04Z">
         <w:r>
           <w:rPr>
             <w:rFonts w:eastAsia="Times New Roman"/>
@@ -4213,7 +4327,7 @@
           <w:t>{</w:t>
         </w:r>
       </w:ins>
-      <w:ins w:id="138" w:author="Unknown Author" w:date="2021-07-23T11:34:04Z">
+      <w:ins w:id="147" w:author="Unknown Author" w:date="2021-07-23T11:34:04Z">
         <w:r>
           <w:rPr>
             <w:rFonts w:eastAsia="Times New Roman" w:cs="Arial"/>
@@ -4231,7 +4345,7 @@
           <w:t>d.state_of_land.has_activity_in_park:show</w:t>
         </w:r>
       </w:ins>
-      <w:ins w:id="139" w:author="Unknown Author" w:date="2021-07-23T11:34:04Z">
+      <w:ins w:id="148" w:author="Unknown Author" w:date="2021-07-23T11:34:04Z">
         <w:r>
           <w:rPr>
             <w:rFonts w:eastAsia="Times New Roman" w:cs="Arial"/>
@@ -4249,7 +4363,7 @@
           <w:t>End</w:t>
         </w:r>
       </w:ins>
-      <w:ins w:id="140" w:author="Unknown Author" w:date="2021-07-23T11:34:04Z">
+      <w:ins w:id="149" w:author="Unknown Author" w:date="2021-07-23T11:34:04Z">
         <w:r>
           <w:rPr>
             <w:rFonts w:eastAsia="Times New Roman"/>
@@ -4269,17 +4383,6 @@
         <w:pStyle w:val="Heading2"/>
         <w:rPr/>
       </w:pPr>
-      <w:ins w:id="141" w:author="Unknown Author" w:date="2021-07-23T12:03:27Z">
-        <w:r>
-          <w:rPr/>
-        </w:r>
-      </w:ins>
-    </w:p>
-    <w:p>
-      <w:pPr>
-        <w:pStyle w:val="Heading2"/>
-        <w:rPr/>
-      </w:pPr>
       <w:bookmarkStart w:id="8" w:name="_zbfhzcgfbind"/>
       <w:bookmarkEnd w:id="8"/>
       <w:r>
@@ -4416,7 +4519,7 @@
         </w:rPr>
         <w:t>Plan to protect the archaeological site</w:t>
       </w:r>
-      <w:ins w:id="143" w:author="Unknown Author" w:date="2021-07-23T12:19:12Z">
+      <w:ins w:id="150" w:author="Unknown Author" w:date="2021-07-23T12:19:12Z">
         <w:r>
           <w:rPr>
             <w:rFonts w:eastAsia="Times New Roman"/>
@@ -4564,7 +4667,7 @@
         </w:rPr>
         <w:t>{d.state_of_land.has_shared_info_with_fn}</w:t>
       </w:r>
-      <w:ins w:id="144" w:author="Unknown Author" w:date="2021-07-23T12:15:47Z">
+      <w:ins w:id="151" w:author="Unknown Author" w:date="2021-07-23T12:15:47Z">
         <w:r>
           <w:rPr>
             <w:rFonts w:eastAsia="Times New Roman"/>
@@ -4576,7 +4679,7 @@
           <w:t>{d.state_of_land.</w:t>
         </w:r>
       </w:ins>
-      <w:ins w:id="145" w:author="Unknown Author" w:date="2021-07-23T12:15:47Z">
+      <w:ins w:id="152" w:author="Unknown Author" w:date="2021-07-23T12:15:47Z">
         <w:r>
           <w:rPr>
             <w:rFonts w:eastAsia="Times New Roman" w:cs="Arial"/>
@@ -4592,7 +4695,7 @@
           <w:t>has_shared_info_with_fn</w:t>
         </w:r>
       </w:ins>
-      <w:ins w:id="146" w:author="Unknown Author" w:date="2021-07-23T12:15:47Z">
+      <w:ins w:id="153" w:author="Unknown Author" w:date="2021-07-23T12:15:47Z">
         <w:r>
           <w:rPr>
             <w:rFonts w:eastAsia="Times New Roman"/>
@@ -4604,7 +4707,7 @@
           <w:t>:ifEQ(</w:t>
         </w:r>
       </w:ins>
-      <w:ins w:id="147" w:author="Unknown Author" w:date="2021-07-23T12:15:47Z">
+      <w:ins w:id="154" w:author="Unknown Author" w:date="2021-07-23T12:15:47Z">
         <w:r>
           <w:rPr>
             <w:rFonts w:eastAsia="Times New Roman" w:cs="Arial"/>
@@ -4620,7 +4723,7 @@
           <w:t>Yes</w:t>
         </w:r>
       </w:ins>
-      <w:ins w:id="148" w:author="Unknown Author" w:date="2021-07-23T12:15:47Z">
+      <w:ins w:id="155" w:author="Unknown Author" w:date="2021-07-23T12:15:47Z">
         <w:r>
           <w:rPr>
             <w:rFonts w:eastAsia="Times New Roman"/>
@@ -4649,7 +4752,7 @@
         </w:rPr>
         <w:t>Describe your First Nations engagement activities</w:t>
       </w:r>
-      <w:ins w:id="149" w:author="Unknown Author" w:date="2021-07-23T12:19:06Z">
+      <w:ins w:id="156" w:author="Unknown Author" w:date="2021-07-23T12:19:06Z">
         <w:r>
           <w:rPr>
             <w:rFonts w:eastAsia="Times New Roman"/>
@@ -4755,7 +4858,7 @@
         </w:rPr>
         <w:t>{d.state_of_land.has_fn_cultural_heritage_sites_in_area}</w:t>
       </w:r>
-      <w:ins w:id="150" w:author="Unknown Author" w:date="2021-07-23T12:16:59Z">
+      <w:ins w:id="157" w:author="Unknown Author" w:date="2021-07-23T12:16:59Z">
         <w:r>
           <w:rPr>
             <w:rFonts w:eastAsia="Times New Roman"/>
@@ -4767,7 +4870,7 @@
           <w:t>{d.state_of_land.</w:t>
         </w:r>
       </w:ins>
-      <w:ins w:id="151" w:author="Unknown Author" w:date="2021-07-23T12:16:59Z">
+      <w:ins w:id="158" w:author="Unknown Author" w:date="2021-07-23T12:16:59Z">
         <w:r>
           <w:rPr>
             <w:rFonts w:eastAsia="Times New Roman" w:cs="Arial"/>
@@ -4783,7 +4886,7 @@
           <w:t>has_fn_cultural_heritage_sites_in_area</w:t>
         </w:r>
       </w:ins>
-      <w:ins w:id="152" w:author="Unknown Author" w:date="2021-07-23T12:16:59Z">
+      <w:ins w:id="159" w:author="Unknown Author" w:date="2021-07-23T12:16:59Z">
         <w:r>
           <w:rPr>
             <w:rFonts w:eastAsia="Times New Roman"/>
@@ -4795,7 +4898,7 @@
           <w:t>:ifEQ(</w:t>
         </w:r>
       </w:ins>
-      <w:ins w:id="153" w:author="Unknown Author" w:date="2021-07-23T12:16:59Z">
+      <w:ins w:id="160" w:author="Unknown Author" w:date="2021-07-23T12:16:59Z">
         <w:r>
           <w:rPr>
             <w:rFonts w:eastAsia="Times New Roman" w:cs="Arial"/>
@@ -4811,7 +4914,7 @@
           <w:t>Yes</w:t>
         </w:r>
       </w:ins>
-      <w:ins w:id="154" w:author="Unknown Author" w:date="2021-07-23T12:16:59Z">
+      <w:ins w:id="161" w:author="Unknown Author" w:date="2021-07-23T12:16:59Z">
         <w:r>
           <w:rPr>
             <w:rFonts w:eastAsia="Times New Roman"/>
@@ -4842,7 +4945,7 @@
         </w:rPr>
         <w:t>Describe any cultural heritage resources in the area</w:t>
       </w:r>
-      <w:ins w:id="155" w:author="Unknown Author" w:date="2021-07-23T12:19:08Z">
+      <w:ins w:id="162" w:author="Unknown Author" w:date="2021-07-23T12:19:08Z">
         <w:r>
           <w:rPr>
             <w:rFonts w:eastAsia="Times New Roman"/>
@@ -4891,7 +4994,7 @@
         </w:rPr>
         <w:t>{d.state_of_land.cultural_heritage_description}</w:t>
       </w:r>
-      <w:ins w:id="156" w:author="Unknown Author" w:date="2021-07-23T12:17:15Z">
+      <w:ins w:id="163" w:author="Unknown Author" w:date="2021-07-23T12:17:15Z">
         <w:r>
           <w:rPr>
             <w:rFonts w:eastAsia="Times New Roman"/>
@@ -4903,7 +5006,7 @@
           <w:t>{d.state_of_land.</w:t>
         </w:r>
       </w:ins>
-      <w:ins w:id="157" w:author="Unknown Author" w:date="2021-07-23T12:17:15Z">
+      <w:ins w:id="164" w:author="Unknown Author" w:date="2021-07-23T12:17:15Z">
         <w:r>
           <w:rPr>
             <w:rFonts w:eastAsia="Times New Roman" w:cs="Arial"/>
@@ -4919,7 +5022,7 @@
           <w:t>has_fn_cultural_heritage_sites_in_area</w:t>
         </w:r>
       </w:ins>
-      <w:ins w:id="158" w:author="Unknown Author" w:date="2021-07-23T12:17:15Z">
+      <w:ins w:id="165" w:author="Unknown Author" w:date="2021-07-23T12:17:15Z">
         <w:r>
           <w:rPr>
             <w:rFonts w:eastAsia="Times New Roman"/>
@@ -4931,7 +5034,7 @@
           <w:t>:s</w:t>
         </w:r>
       </w:ins>
-      <w:ins w:id="159" w:author="Unknown Author" w:date="2021-07-23T12:17:15Z">
+      <w:ins w:id="166" w:author="Unknown Author" w:date="2021-07-23T12:17:15Z">
         <w:r>
           <w:rPr>
             <w:rFonts w:eastAsia="Times New Roman"/>
@@ -4943,7 +5046,7 @@
           <w:t>howEnd</w:t>
         </w:r>
       </w:ins>
-      <w:ins w:id="160" w:author="Unknown Author" w:date="2021-07-23T12:17:15Z">
+      <w:ins w:id="167" w:author="Unknown Author" w:date="2021-07-23T12:17:15Z">
         <w:r>
           <w:rPr>
             <w:rFonts w:eastAsia="Times New Roman"/>
@@ -4963,7 +5066,7 @@
           <w:rFonts w:eastAsia="Times New Roman"/>
         </w:rPr>
       </w:pPr>
-      <w:ins w:id="161" w:author="Unknown Author" w:date="2021-07-23T12:16:07Z">
+      <w:ins w:id="168" w:author="Unknown Author" w:date="2021-07-23T12:16:07Z">
         <w:r>
           <w:rPr>
             <w:rFonts w:eastAsia="Times New Roman"/>
@@ -4975,7 +5078,7 @@
           <w:t>{d.state_of_land.</w:t>
         </w:r>
       </w:ins>
-      <w:ins w:id="162" w:author="Unknown Author" w:date="2021-07-23T12:16:07Z">
+      <w:ins w:id="169" w:author="Unknown Author" w:date="2021-07-23T12:16:07Z">
         <w:r>
           <w:rPr>
             <w:rFonts w:eastAsia="Times New Roman" w:cs="Arial"/>
@@ -4991,7 +5094,7 @@
           <w:t>has_shared_info_with_fn</w:t>
         </w:r>
       </w:ins>
-      <w:ins w:id="163" w:author="Unknown Author" w:date="2021-07-23T12:16:07Z">
+      <w:ins w:id="170" w:author="Unknown Author" w:date="2021-07-23T12:16:07Z">
         <w:r>
           <w:rPr>
             <w:rFonts w:eastAsia="Times New Roman"/>
@@ -5003,7 +5106,7 @@
           <w:t>:show</w:t>
         </w:r>
       </w:ins>
-      <w:ins w:id="164" w:author="Unknown Author" w:date="2021-07-23T12:16:07Z">
+      <w:ins w:id="171" w:author="Unknown Author" w:date="2021-07-23T12:16:07Z">
         <w:r>
           <w:rPr>
             <w:rFonts w:eastAsia="Times New Roman"/>
@@ -5015,7 +5118,7 @@
           <w:t>End</w:t>
         </w:r>
       </w:ins>
-      <w:ins w:id="165" w:author="Unknown Author" w:date="2021-07-23T12:16:07Z">
+      <w:ins w:id="172" w:author="Unknown Author" w:date="2021-07-23T12:16:07Z">
         <w:r>
           <w:rPr>
             <w:rFonts w:eastAsia="Times New Roman"/>
@@ -5075,11 +5178,14 @@
           <w:rFonts w:eastAsia="Times New Roman"/>
         </w:rPr>
       </w:pPr>
-      <w:r>
-        <w:rPr>
-          <w:rFonts w:eastAsia="Times New Roman"/>
-        </w:rPr>
-      </w:r>
+      <w:ins w:id="173" w:author="Unknown Author" w:date="2021-07-28T08:49:04Z">
+        <w:r>
+          <w:rPr>
+            <w:rFonts w:eastAsia="Times New Roman"/>
+          </w:rPr>
+          <w:t>Activities</w:t>
+        </w:r>
+      </w:ins>
     </w:p>
     <w:tbl>
       <w:tblPr>
@@ -5124,14 +5230,17 @@
                 <w:rFonts w:eastAsia="Times New Roman"/>
                 <w:b/>
                 <w:b/>
+                <w:del w:id="175" w:author="Unknown Author" w:date="2021-07-28T08:49:01Z"/>
               </w:rPr>
             </w:pPr>
-            <w:r>
-              <w:rPr>
-                <w:rFonts w:eastAsia="Times New Roman"/>
-                <w:b/>
-              </w:rPr>
-            </w:r>
+            <w:del w:id="174" w:author="Unknown Author" w:date="2021-07-28T08:49:01Z">
+              <w:r>
+                <w:rPr>
+                  <w:rFonts w:eastAsia="Times New Roman"/>
+                  <w:b/>
+                </w:rPr>
+              </w:r>
+            </w:del>
           </w:p>
           <w:p>
             <w:pPr>
@@ -5706,7 +5815,7 @@
         </w:rPr>
         <w:t>Describe the changes and reference the locations needed on the map later</w:t>
       </w:r>
-      <w:ins w:id="166" w:author="Unknown Author" w:date="2021-07-23T12:19:19Z">
+      <w:ins w:id="176" w:author="Unknown Author" w:date="2021-07-23T12:19:19Z">
         <w:r>
           <w:rPr>
             <w:rFonts w:eastAsia="Times New Roman"/>
@@ -5788,7 +5897,7 @@
         </w:rPr>
         <w:t>Proposed reclamation and timing for this specific activity</w:t>
       </w:r>
-      <w:ins w:id="167" w:author="Unknown Author" w:date="2021-07-23T12:19:23Z">
+      <w:ins w:id="177" w:author="Unknown Author" w:date="2021-07-23T12:19:23Z">
         <w:r>
           <w:rPr>
             <w:rFonts w:eastAsia="Times New Roman"/>
@@ -5852,7 +5961,7 @@
         </w:rPr>
         <w:t>Estimated Cost of reclamation activities described above</w:t>
       </w:r>
-      <w:ins w:id="168" w:author="Unknown Author" w:date="2021-07-23T12:19:25Z">
+      <w:ins w:id="178" w:author="Unknown Author" w:date="2021-07-23T12:19:25Z">
         <w:r>
           <w:rPr>
             <w:rFonts w:eastAsia="Times New Roman"/>
@@ -7335,7 +7444,7 @@
         </w:rPr>
         <w:t>Expiry Date</w:t>
       </w:r>
-      <w:ins w:id="169" w:author="Unknown Author" w:date="2021-07-23T12:19:37Z">
+      <w:ins w:id="179" w:author="Unknown Author" w:date="2021-07-23T12:19:37Z">
         <w:r>
           <w:rPr>
             <w:rFonts w:eastAsia="Times New Roman"/>
@@ -7401,7 +7510,7 @@
         </w:rPr>
         <w:t>Permit Number</w:t>
       </w:r>
-      <w:ins w:id="170" w:author="Unknown Author" w:date="2021-07-23T12:19:39Z">
+      <w:ins w:id="180" w:author="Unknown Author" w:date="2021-07-23T12:19:39Z">
         <w:r>
           <w:rPr>
             <w:rFonts w:eastAsia="Times New Roman"/>
@@ -9822,7 +9931,7 @@
         </w:rPr>
         <w:t>Volume of fuel stored</w:t>
       </w:r>
-      <w:ins w:id="171" w:author="Unknown Author" w:date="2021-07-23T12:19:50Z">
+      <w:ins w:id="181" w:author="Unknown Author" w:date="2021-07-23T12:19:50Z">
         <w:r>
           <w:rPr>
             <w:rFonts w:eastAsia="Times New Roman"/>
@@ -9886,7 +9995,7 @@
         </w:rPr>
         <w:t>Storage Method</w:t>
       </w:r>
-      <w:ins w:id="172" w:author="Unknown Author" w:date="2021-07-23T12:19:52Z">
+      <w:ins w:id="182" w:author="Unknown Author" w:date="2021-07-23T12:19:52Z">
         <w:r>
           <w:rPr>
             <w:rFonts w:eastAsia="Times New Roman"/>
@@ -10007,7 +10116,7 @@
         </w:rPr>
         <w:t>Proposed reclamation and timing for this specific activity</w:t>
       </w:r>
-      <w:ins w:id="173" w:author="Unknown Author" w:date="2021-07-23T12:20:02Z">
+      <w:ins w:id="183" w:author="Unknown Author" w:date="2021-07-23T12:20:02Z">
         <w:r>
           <w:rPr>
             <w:rFonts w:eastAsia="Times New Roman"/>
@@ -10071,7 +10180,7 @@
         </w:rPr>
         <w:t>Estimated Cost of reclamation activities described above</w:t>
       </w:r>
-      <w:ins w:id="174" w:author="Unknown Author" w:date="2021-07-23T12:20:03Z">
+      <w:ins w:id="184" w:author="Unknown Author" w:date="2021-07-23T12:20:03Z">
         <w:r>
           <w:rPr>
             <w:rFonts w:eastAsia="Times New Roman"/>
@@ -10589,7 +10698,7 @@
         </w:rPr>
         <w:t>Proposed reclamation and timing for this specific activity</w:t>
       </w:r>
-      <w:ins w:id="175" w:author="Unknown Author" w:date="2021-07-23T12:20:07Z">
+      <w:ins w:id="185" w:author="Unknown Author" w:date="2021-07-23T12:20:07Z">
         <w:r>
           <w:rPr>
             <w:rFonts w:eastAsia="Times New Roman"/>
@@ -10651,7 +10760,7 @@
         </w:rPr>
         <w:t>Estimated Cost of reclamation activities described above</w:t>
       </w:r>
-      <w:ins w:id="176" w:author="Unknown Author" w:date="2021-07-23T12:20:09Z">
+      <w:ins w:id="186" w:author="Unknown Author" w:date="2021-07-23T12:20:09Z">
         <w:r>
           <w:rPr>
             <w:rFonts w:eastAsia="Times New Roman"/>
@@ -11247,7 +11356,7 @@
         </w:rPr>
         <w:t>The drilling program will be</w:t>
       </w:r>
-      <w:ins w:id="177" w:author="Unknown Author" w:date="2021-07-23T12:20:13Z">
+      <w:ins w:id="187" w:author="Unknown Author" w:date="2021-07-23T12:20:13Z">
         <w:r>
           <w:rPr>
             <w:rFonts w:eastAsia="Times New Roman"/>
@@ -11333,7 +11442,7 @@
         </w:rPr>
         <w:t>Describe the location of the Core Storage</w:t>
       </w:r>
-      <w:ins w:id="178" w:author="Unknown Author" w:date="2021-07-23T12:20:17Z">
+      <w:ins w:id="188" w:author="Unknown Author" w:date="2021-07-23T12:20:17Z">
         <w:r>
           <w:rPr>
             <w:rFonts w:eastAsia="Times New Roman" w:cs="Arial"/>
@@ -11403,7 +11512,7 @@
         </w:rPr>
         <w:t>Proposed reclamation and timing for this specific activity</w:t>
       </w:r>
-      <w:ins w:id="179" w:author="Unknown Author" w:date="2021-07-23T12:20:19Z">
+      <w:ins w:id="189" w:author="Unknown Author" w:date="2021-07-23T12:20:19Z">
         <w:r>
           <w:rPr>
             <w:rFonts w:eastAsia="Times New Roman"/>
@@ -11468,7 +11577,7 @@
         </w:rPr>
         <w:t>Estimated Cost of reclamation activities described above</w:t>
       </w:r>
-      <w:ins w:id="180" w:author="Unknown Author" w:date="2021-07-23T12:20:21Z">
+      <w:ins w:id="190" w:author="Unknown Author" w:date="2021-07-23T12:20:21Z">
         <w:r>
           <w:rPr>
             <w:rFonts w:eastAsia="Times New Roman"/>
@@ -12433,7 +12542,7 @@
         </w:rPr>
         <w:t>Proposed reclamation and timing for this specific activity</w:t>
       </w:r>
-      <w:ins w:id="181" w:author="Unknown Author" w:date="2021-07-23T12:20:25Z">
+      <w:ins w:id="191" w:author="Unknown Author" w:date="2021-07-23T12:20:25Z">
         <w:r>
           <w:rPr>
             <w:rFonts w:eastAsia="Times New Roman"/>
@@ -12497,7 +12606,7 @@
         </w:rPr>
         <w:t>Estimated Cost of reclamation activities described above</w:t>
       </w:r>
-      <w:ins w:id="182" w:author="Unknown Author" w:date="2021-07-23T12:20:28Z">
+      <w:ins w:id="192" w:author="Unknown Author" w:date="2021-07-23T12:20:28Z">
         <w:r>
           <w:rPr>
             <w:rFonts w:eastAsia="Times New Roman"/>
@@ -12627,7 +12736,7 @@
         </w:rPr>
         <w:t>Describe the wastewater treatment facility (settling pond design, recycling, distance from creek, etc.)</w:t>
       </w:r>
-      <w:ins w:id="183" w:author="Unknown Author" w:date="2021-07-23T12:20:31Z">
+      <w:ins w:id="193" w:author="Unknown Author" w:date="2021-07-23T12:20:31Z">
         <w:r>
           <w:rPr>
             <w:rFonts w:eastAsia="Times New Roman"/>
@@ -13519,7 +13628,7 @@
         </w:rPr>
         <w:t>Disposal of fines from cleanout (i.e. use as a subsoil material)</w:t>
       </w:r>
-      <w:ins w:id="184" w:author="Unknown Author" w:date="2021-07-23T12:20:35Z">
+      <w:ins w:id="194" w:author="Unknown Author" w:date="2021-07-23T12:20:35Z">
         <w:r>
           <w:rPr>
             <w:rFonts w:eastAsia="Times New Roman"/>
@@ -13585,7 +13694,7 @@
         </w:rPr>
         <w:t>Water from ponds will be</w:t>
       </w:r>
-      <w:ins w:id="185" w:author="Unknown Author" w:date="2021-07-23T12:20:37Z">
+      <w:ins w:id="195" w:author="Unknown Author" w:date="2021-07-23T12:20:37Z">
         <w:r>
           <w:rPr>
             <w:rFonts w:eastAsia="Times New Roman"/>
@@ -13750,7 +13859,7 @@
         </w:rPr>
         <w:t xml:space="preserve"> {d.edited_fields.settling_pond.is_ponds_discharged:showEnd} </w:t>
       </w:r>
-      <w:ins w:id="186" w:author="Unknown Author" w:date="2021-07-27T17:16:06Z">
+      <w:ins w:id="196" w:author="Unknown Author" w:date="2021-07-27T17:16:06Z">
         <w:r>
           <w:rPr>
             <w:rFonts w:eastAsia="Times New Roman"/>
@@ -13763,7 +13872,7 @@
           <w:t>{d.</w:t>
         </w:r>
       </w:ins>
-      <w:ins w:id="187" w:author="Unknown Author" w:date="2021-07-27T17:16:06Z">
+      <w:ins w:id="197" w:author="Unknown Author" w:date="2021-07-27T17:16:06Z">
         <w:r>
           <w:rPr>
             <w:rFonts w:eastAsia="Times New Roman" w:cs="Arial"/>
@@ -13780,7 +13889,7 @@
           <w:t>settling_pond.is_ponds_discharged</w:t>
         </w:r>
       </w:ins>
-      <w:ins w:id="188" w:author="Unknown Author" w:date="2021-07-27T17:16:06Z">
+      <w:ins w:id="198" w:author="Unknown Author" w:date="2021-07-27T17:16:06Z">
         <w:r>
           <w:rPr>
             <w:rFonts w:eastAsia="Times New Roman"/>
@@ -13840,7 +13949,7 @@
         </w:rPr>
         <w:t>Describe the type of sediment control structures</w:t>
       </w:r>
-      <w:ins w:id="189" w:author="Unknown Author" w:date="2021-07-23T12:20:42Z">
+      <w:ins w:id="199" w:author="Unknown Author" w:date="2021-07-23T12:20:42Z">
         <w:r>
           <w:rPr>
             <w:rFonts w:eastAsia="Times New Roman" w:cs="Arial"/>
@@ -13910,7 +14019,7 @@
         </w:rPr>
         <w:t>Describe the type and construction of the decant structure</w:t>
       </w:r>
-      <w:ins w:id="190" w:author="Unknown Author" w:date="2021-07-23T12:20:44Z">
+      <w:ins w:id="200" w:author="Unknown Author" w:date="2021-07-23T12:20:44Z">
         <w:r>
           <w:rPr>
             <w:rFonts w:eastAsia="Times New Roman"/>
@@ -13980,7 +14089,7 @@
         </w:rPr>
         <w:t>Describe the area into which the water is discharged</w:t>
       </w:r>
-      <w:ins w:id="191" w:author="Unknown Author" w:date="2021-07-23T12:20:47Z">
+      <w:ins w:id="201" w:author="Unknown Author" w:date="2021-07-23T12:20:47Z">
         <w:r>
           <w:rPr>
             <w:rFonts w:eastAsia="Times New Roman" w:cs="Arial"/>
@@ -14050,7 +14159,7 @@
         </w:rPr>
         <w:t>Describe spillway design</w:t>
       </w:r>
-      <w:ins w:id="192" w:author="Unknown Author" w:date="2021-07-23T12:20:48Z">
+      <w:ins w:id="202" w:author="Unknown Author" w:date="2021-07-23T12:20:48Z">
         <w:r>
           <w:rPr>
             <w:rFonts w:eastAsia="Times New Roman"/>
@@ -14114,7 +14223,7 @@
         </w:rPr>
         <w:t>_description}</w:t>
       </w:r>
-      <w:ins w:id="193" w:author="Unknown Author" w:date="2021-07-27T17:16:26Z">
+      <w:ins w:id="203" w:author="Unknown Author" w:date="2021-07-27T17:16:26Z">
         <w:r>
           <w:rPr>
             <w:rFonts w:eastAsia="Times New Roman"/>
@@ -14127,7 +14236,7 @@
           <w:t>{d.</w:t>
         </w:r>
       </w:ins>
-      <w:ins w:id="194" w:author="Unknown Author" w:date="2021-07-27T17:16:26Z">
+      <w:ins w:id="204" w:author="Unknown Author" w:date="2021-07-27T17:16:26Z">
         <w:r>
           <w:rPr>
             <w:rFonts w:eastAsia="Times New Roman" w:cs="Arial"/>
@@ -14144,7 +14253,7 @@
           <w:t>settling_pond.is_ponds_discharged</w:t>
         </w:r>
       </w:ins>
-      <w:ins w:id="195" w:author="Unknown Author" w:date="2021-07-27T17:16:26Z">
+      <w:ins w:id="205" w:author="Unknown Author" w:date="2021-07-27T17:16:26Z">
         <w:r>
           <w:rPr>
             <w:rFonts w:eastAsia="Times New Roman"/>
@@ -14157,7 +14266,7 @@
           <w:t>:show</w:t>
         </w:r>
       </w:ins>
-      <w:ins w:id="196" w:author="Unknown Author" w:date="2021-07-27T17:16:26Z">
+      <w:ins w:id="206" w:author="Unknown Author" w:date="2021-07-27T17:16:26Z">
         <w:r>
           <w:rPr>
             <w:rFonts w:eastAsia="Times New Roman"/>
@@ -14170,7 +14279,7 @@
           <w:t>End</w:t>
         </w:r>
       </w:ins>
-      <w:ins w:id="197" w:author="Unknown Author" w:date="2021-07-27T17:16:26Z">
+      <w:ins w:id="207" w:author="Unknown Author" w:date="2021-07-27T17:16:26Z">
         <w:r>
           <w:rPr>
             <w:rFonts w:eastAsia="Times New Roman"/>
@@ -14215,7 +14324,7 @@
         </w:rPr>
         <w:t>Proposed reclamation and timing for this specific activity</w:t>
       </w:r>
-      <w:ins w:id="198" w:author="Unknown Author" w:date="2021-07-23T12:20:51Z">
+      <w:ins w:id="208" w:author="Unknown Author" w:date="2021-07-23T12:20:51Z">
         <w:r>
           <w:rPr>
             <w:rFonts w:eastAsia="Times New Roman"/>
@@ -14280,7 +14389,7 @@
         </w:rPr>
         <w:t>Estimated Cost of reclamation activities described above</w:t>
       </w:r>
-      <w:ins w:id="199" w:author="Unknown Author" w:date="2021-07-23T12:20:53Z">
+      <w:ins w:id="209" w:author="Unknown Author" w:date="2021-07-23T12:20:53Z">
         <w:r>
           <w:rPr>
             <w:rFonts w:eastAsia="Times New Roman"/>
@@ -14876,7 +14985,7 @@
         </w:rPr>
         <w:t>Describe handling and on-site processing methods</w:t>
       </w:r>
-      <w:ins w:id="200" w:author="Unknown Author" w:date="2021-07-23T12:20:57Z">
+      <w:ins w:id="210" w:author="Unknown Author" w:date="2021-07-23T12:20:57Z">
         <w:r>
           <w:rPr>
             <w:rFonts w:eastAsia="Times New Roman" w:cs="Arial"/>
@@ -15051,7 +15160,7 @@
         </w:rPr>
         <w:t>If the material has potential for spontaneous combustion, give details of separate handling</w:t>
       </w:r>
-      <w:ins w:id="201" w:author="Unknown Author" w:date="2021-07-23T12:21:01Z">
+      <w:ins w:id="211" w:author="Unknown Author" w:date="2021-07-23T12:21:01Z">
         <w:r>
           <w:rPr>
             <w:rFonts w:eastAsia="Times New Roman"/>
@@ -15115,7 +15224,7 @@
         </w:rPr>
         <w:t>Surface water drainage and mitigation strategies</w:t>
       </w:r>
-      <w:ins w:id="202" w:author="Unknown Author" w:date="2021-07-23T12:21:03Z">
+      <w:ins w:id="212" w:author="Unknown Author" w:date="2021-07-23T12:21:03Z">
         <w:r>
           <w:rPr>
             <w:rFonts w:eastAsia="Times New Roman"/>
@@ -15180,7 +15289,7 @@
         </w:rPr>
         <w:t>Proposed reclamation and timing for this specific activity</w:t>
       </w:r>
-      <w:ins w:id="203" w:author="Unknown Author" w:date="2021-07-23T12:21:05Z">
+      <w:ins w:id="213" w:author="Unknown Author" w:date="2021-07-23T12:21:05Z">
         <w:r>
           <w:rPr>
             <w:rFonts w:eastAsia="Times New Roman"/>
@@ -15245,7 +15354,7 @@
         </w:rPr>
         <w:t>Estimated Cost of reclamation activities described above</w:t>
       </w:r>
-      <w:ins w:id="204" w:author="Unknown Author" w:date="2021-07-23T12:21:08Z">
+      <w:ins w:id="214" w:author="Unknown Author" w:date="2021-07-23T12:21:08Z">
         <w:r>
           <w:rPr>
             <w:rFonts w:eastAsia="Times New Roman"/>
@@ -15375,7 +15484,7 @@
         </w:rPr>
         <w:t>Proposed Activities</w:t>
       </w:r>
-      <w:ins w:id="205" w:author="Unknown Author" w:date="2021-07-23T12:21:11Z">
+      <w:ins w:id="215" w:author="Unknown Author" w:date="2021-07-23T12:21:11Z">
         <w:r>
           <w:rPr>
             <w:rFonts w:eastAsia="Times New Roman"/>
@@ -16857,6 +16966,14 @@
               </w:rPr>
               <w:t>{d.underground_exploration.details[i].incline}</w:t>
             </w:r>
+            <w:ins w:id="216" w:author="Unknown Author" w:date="2021-07-28T08:35:23Z">
+              <w:r>
+                <w:rPr>
+                  <w:rFonts w:eastAsia="Times New Roman"/>
+                </w:rPr>
+                <w:t>{d.underground_exploration.details[i].incline_unit_type_code}</w:t>
+              </w:r>
+            </w:ins>
           </w:p>
         </w:tc>
         <w:tc>
@@ -17112,6 +17229,14 @@
               </w:rPr>
               <w:t>{d.underground_exploration.details[i+1].incline}</w:t>
             </w:r>
+            <w:ins w:id="217" w:author="Unknown Author" w:date="2021-07-28T08:35:05Z">
+              <w:r>
+                <w:rPr>
+                  <w:rFonts w:eastAsia="Times New Roman"/>
+                </w:rPr>
+                <w:t>{d.underground_exploration.details[i+1].incline_unit_type_code}</w:t>
+              </w:r>
+            </w:ins>
           </w:p>
         </w:tc>
         <w:tc>
@@ -17343,7 +17468,7 @@
         </w:rPr>
         <w:t>Total Ore</w:t>
       </w:r>
-      <w:ins w:id="206" w:author="Unknown Author" w:date="2021-07-23T12:21:19Z">
+      <w:ins w:id="218" w:author="Unknown Author" w:date="2021-07-23T12:21:19Z">
         <w:r>
           <w:rPr>
             <w:rFonts w:eastAsia="Times New Roman"/>
@@ -17423,7 +17548,7 @@
         </w:rPr>
         <w:t>Total Waste</w:t>
       </w:r>
-      <w:ins w:id="207" w:author="Unknown Author" w:date="2021-07-23T12:21:20Z">
+      <w:ins w:id="219" w:author="Unknown Author" w:date="2021-07-23T12:21:20Z">
         <w:r>
           <w:rPr>
             <w:rFonts w:eastAsia="Times New Roman"/>
@@ -17517,7 +17642,7 @@
         </w:rPr>
         <w:t>Total Ore</w:t>
       </w:r>
-      <w:ins w:id="208" w:author="Unknown Author" w:date="2021-07-23T12:21:22Z">
+      <w:ins w:id="220" w:author="Unknown Author" w:date="2021-07-23T12:21:22Z">
         <w:r>
           <w:rPr>
             <w:rFonts w:eastAsia="Times New Roman"/>
@@ -17597,7 +17722,7 @@
         </w:rPr>
         <w:t>Total Waste</w:t>
       </w:r>
-      <w:ins w:id="209" w:author="Unknown Author" w:date="2021-07-23T12:21:24Z">
+      <w:ins w:id="221" w:author="Unknown Author" w:date="2021-07-23T12:21:24Z">
         <w:r>
           <w:rPr>
             <w:rFonts w:eastAsia="Times New Roman"/>
@@ -17690,7 +17815,7 @@
         </w:rPr>
         <w:t>Proposed reclamation and timing for this specific activity</w:t>
       </w:r>
-      <w:ins w:id="210" w:author="Unknown Author" w:date="2021-07-23T12:21:29Z">
+      <w:ins w:id="222" w:author="Unknown Author" w:date="2021-07-23T12:21:29Z">
         <w:r>
           <w:rPr>
             <w:rFonts w:eastAsia="Times New Roman"/>
@@ -17754,7 +17879,7 @@
         </w:rPr>
         <w:t>Estimated Cost of reclamation activities described above</w:t>
       </w:r>
-      <w:ins w:id="211" w:author="Unknown Author" w:date="2021-07-23T12:21:30Z">
+      <w:ins w:id="223" w:author="Unknown Author" w:date="2021-07-23T12:21:30Z">
         <w:r>
           <w:rPr>
             <w:rFonts w:eastAsia="Times New Roman"/>
@@ -17908,7 +18033,7 @@
         </w:rPr>
         <w:t>Average Depth of Overburden</w:t>
       </w:r>
-      <w:ins w:id="212" w:author="Unknown Author" w:date="2021-07-23T12:21:33Z">
+      <w:ins w:id="224" w:author="Unknown Author" w:date="2021-07-23T12:21:33Z">
         <w:r>
           <w:rPr>
             <w:rFonts w:eastAsia="Times New Roman"/>
@@ -17988,7 +18113,7 @@
         </w:rPr>
         <w:t>Average Depth of topsoil</w:t>
       </w:r>
-      <w:ins w:id="213" w:author="Unknown Author" w:date="2021-07-23T12:21:35Z">
+      <w:ins w:id="225" w:author="Unknown Author" w:date="2021-07-23T12:21:35Z">
         <w:r>
           <w:rPr>
             <w:rFonts w:eastAsia="Times New Roman"/>
@@ -18200,7 +18325,7 @@
         </w:rPr>
         <w:t>Permit Application Number</w:t>
       </w:r>
-      <w:ins w:id="214" w:author="Unknown Author" w:date="2021-07-23T12:21:39Z">
+      <w:ins w:id="226" w:author="Unknown Author" w:date="2021-07-23T12:21:39Z">
         <w:r>
           <w:rPr>
             <w:rFonts w:eastAsia="Times New Roman"/>
@@ -18325,7 +18450,7 @@
         </w:rPr>
         <w:t>Official community plan for the site</w:t>
       </w:r>
-      <w:ins w:id="215" w:author="Unknown Author" w:date="2021-07-23T12:21:49Z">
+      <w:ins w:id="227" w:author="Unknown Author" w:date="2021-07-23T12:21:49Z">
         <w:r>
           <w:rPr>
             <w:rFonts w:eastAsia="Times New Roman"/>
@@ -18392,7 +18517,7 @@
         </w:rPr>
         <w:t>Current land use zoning for the site</w:t>
       </w:r>
-      <w:ins w:id="216" w:author="Unknown Author" w:date="2021-07-23T12:21:51Z">
+      <w:ins w:id="228" w:author="Unknown Author" w:date="2021-07-23T12:21:51Z">
         <w:r>
           <w:rPr>
             <w:rFonts w:eastAsia="Times New Roman"/>
@@ -18459,7 +18584,7 @@
         </w:rPr>
         <w:t>Proposed end land use is</w:t>
       </w:r>
-      <w:ins w:id="217" w:author="Unknown Author" w:date="2021-07-23T12:21:53Z">
+      <w:ins w:id="229" w:author="Unknown Author" w:date="2021-07-23T12:21:53Z">
         <w:r>
           <w:rPr>
             <w:rFonts w:eastAsia="Times New Roman"/>
@@ -18526,7 +18651,7 @@
         </w:rPr>
         <w:t>Estimate total mineable reserves over the life of the mine</w:t>
       </w:r>
-      <w:ins w:id="218" w:author="Unknown Author" w:date="2021-07-23T12:21:56Z">
+      <w:ins w:id="230" w:author="Unknown Author" w:date="2021-07-23T12:21:56Z">
         <w:r>
           <w:rPr>
             <w:rFonts w:eastAsia="Times New Roman"/>
@@ -18606,7 +18731,7 @@
         </w:rPr>
         <w:t>Estimate annual extraction from site</w:t>
       </w:r>
-      <w:ins w:id="219" w:author="Unknown Author" w:date="2021-07-23T12:21:57Z">
+      <w:ins w:id="231" w:author="Unknown Author" w:date="2021-07-23T12:21:57Z">
         <w:r>
           <w:rPr>
             <w:rFonts w:eastAsia="Times New Roman"/>
@@ -19123,7 +19248,7 @@
         </w:rPr>
         <w:t>Brief description of operation, including proposed work schedule</w:t>
       </w:r>
-      <w:ins w:id="220" w:author="Unknown Author" w:date="2021-07-23T12:22:01Z">
+      <w:ins w:id="232" w:author="Unknown Author" w:date="2021-07-23T12:22:01Z">
         <w:r>
           <w:rPr>
             <w:rFonts w:eastAsia="Times New Roman" w:cs="Arial"/>
@@ -19271,7 +19396,7 @@
         </w:rPr>
         <w:t>Describe the proposed reclamation and timing for this specific activity</w:t>
       </w:r>
-      <w:ins w:id="221" w:author="Unknown Author" w:date="2021-07-23T12:22:04Z">
+      <w:ins w:id="233" w:author="Unknown Author" w:date="2021-07-23T12:22:04Z">
         <w:r>
           <w:rPr>
             <w:rFonts w:eastAsia="Times New Roman"/>
@@ -19341,7 +19466,7 @@
         </w:rPr>
         <w:t>If backfilling of pits or pit slopes is proposed in the final configuration of reclamation, details of materials to be used and placement procedures</w:t>
       </w:r>
-      <w:ins w:id="222" w:author="Unknown Author" w:date="2021-07-23T12:22:06Z">
+      <w:ins w:id="234" w:author="Unknown Author" w:date="2021-07-23T12:22:06Z">
         <w:r>
           <w:rPr>
             <w:rFonts w:eastAsia="Times New Roman" w:cs="Arial"/>
@@ -19468,7 +19593,7 @@
         </w:rPr>
         <w:t>Estimated Cost of reclamation activities described above</w:t>
       </w:r>
-      <w:ins w:id="223" w:author="Unknown Author" w:date="2021-07-23T12:22:08Z">
+      <w:ins w:id="235" w:author="Unknown Author" w:date="2021-07-23T12:22:08Z">
         <w:r>
           <w:rPr>
             <w:rFonts w:eastAsia="Times New Roman"/>
@@ -19670,7 +19795,7 @@
         </w:rPr>
         <w:t>Maximum unreclaimed disturbance at any given time</w:t>
       </w:r>
-      <w:ins w:id="224" w:author="Unknown Author" w:date="2021-07-23T12:22:11Z">
+      <w:ins w:id="236" w:author="Unknown Author" w:date="2021-07-23T12:22:11Z">
         <w:r>
           <w:rPr>
             <w:rFonts w:eastAsia="Times New Roman" w:cs="Arial"/>
@@ -19823,7 +19948,7 @@
         </w:rPr>
         <w:t>Average depth to the high groundwater table at the proposed excavation</w:t>
       </w:r>
-      <w:ins w:id="225" w:author="Unknown Author" w:date="2021-07-23T12:22:14Z">
+      <w:ins w:id="237" w:author="Unknown Author" w:date="2021-07-23T12:22:14Z">
         <w:r>
           <w:rPr>
             <w:rFonts w:eastAsia="Times New Roman" w:cs="Arial"/>
@@ -19942,7 +20067,7 @@
         </w:rPr>
         <w:t>Elevation of the groundwater table was determined from</w:t>
       </w:r>
-      <w:ins w:id="226" w:author="Unknown Author" w:date="2021-07-23T12:22:19Z">
+      <w:ins w:id="238" w:author="Unknown Author" w:date="2021-07-23T12:22:19Z">
         <w:r>
           <w:rPr>
             <w:rFonts w:eastAsia="Times New Roman" w:cs="Arial"/>
@@ -20527,7 +20652,7 @@
         </w:rPr>
         <w:t>Measures proposed to protect groundwater from potential impacts of the proposed mining activity</w:t>
       </w:r>
-      <w:ins w:id="227" w:author="Unknown Author" w:date="2021-07-23T12:22:23Z">
+      <w:ins w:id="239" w:author="Unknown Author" w:date="2021-07-23T12:22:23Z">
         <w:r>
           <w:rPr>
             <w:rFonts w:eastAsia="Times New Roman" w:cs="Arial"/>
@@ -20661,7 +20786,7 @@
         </w:rPr>
         <w:t>Shortest distance between proposed excavation to nearest residence</w:t>
       </w:r>
-      <w:ins w:id="228" w:author="Unknown Author" w:date="2021-07-23T12:22:26Z">
+      <w:ins w:id="240" w:author="Unknown Author" w:date="2021-07-23T12:22:26Z">
         <w:r>
           <w:rPr>
             <w:rFonts w:eastAsia="Times New Roman" w:cs="Arial"/>
@@ -20785,7 +20910,7 @@
         </w:rPr>
         <w:t>Shortest distance between proposed excavation to nearest residential water source</w:t>
       </w:r>
-      <w:ins w:id="229" w:author="Unknown Author" w:date="2021-07-23T12:22:28Z">
+      <w:ins w:id="241" w:author="Unknown Author" w:date="2021-07-23T12:22:28Z">
         <w:r>
           <w:rPr>
             <w:rFonts w:eastAsia="Times New Roman" w:cs="Arial"/>
@@ -20909,7 +21034,7 @@
         </w:rPr>
         <w:t>Measures proposed to prevent inadvertent access of unauthorized persons to the mine site</w:t>
       </w:r>
-      <w:ins w:id="230" w:author="Unknown Author" w:date="2021-07-23T12:22:31Z">
+      <w:ins w:id="242" w:author="Unknown Author" w:date="2021-07-23T12:22:31Z">
         <w:r>
           <w:rPr>
             <w:rFonts w:eastAsia="Times New Roman" w:cs="Arial"/>
@@ -21033,7 +21158,7 @@
         </w:rPr>
         <w:t>Measures proposed to minimize the noise impacts of the operation</w:t>
       </w:r>
-      <w:ins w:id="231" w:author="Unknown Author" w:date="2021-07-23T12:22:34Z">
+      <w:ins w:id="243" w:author="Unknown Author" w:date="2021-07-23T12:22:34Z">
         <w:r>
           <w:rPr>
             <w:rFonts w:eastAsia="Times New Roman" w:cs="Arial"/>
@@ -21157,7 +21282,7 @@
         </w:rPr>
         <w:t>Measures proposed to minimize the dust impacts of the operation</w:t>
       </w:r>
-      <w:ins w:id="232" w:author="Unknown Author" w:date="2021-07-23T12:22:36Z">
+      <w:ins w:id="244" w:author="Unknown Author" w:date="2021-07-23T12:22:36Z">
         <w:r>
           <w:rPr>
             <w:rFonts w:eastAsia="Times New Roman" w:cs="Arial"/>
@@ -21281,7 +21406,7 @@
         </w:rPr>
         <w:t>Measures proposed to minimize visual impacts of the operation</w:t>
       </w:r>
-      <w:ins w:id="233" w:author="Unknown Author" w:date="2021-07-23T12:22:39Z">
+      <w:ins w:id="245" w:author="Unknown Author" w:date="2021-07-23T12:22:39Z">
         <w:r>
           <w:rPr>
             <w:rFonts w:eastAsia="Times New Roman" w:cs="Arial"/>
@@ -22198,7 +22323,7 @@
         </w:rPr>
         <w:t>Proposed Production</w:t>
       </w:r>
-      <w:ins w:id="234" w:author="Unknown Author" w:date="2021-07-23T12:22:44Z">
+      <w:ins w:id="246" w:author="Unknown Author" w:date="2021-07-23T12:22:44Z">
         <w:r>
           <w:rPr>
             <w:rFonts w:eastAsia="Times New Roman"/>
@@ -22289,7 +22414,7 @@
         </w:rPr>
         <w:t>Total area of planned reclamation this year</w:t>
       </w:r>
-      <w:ins w:id="235" w:author="Unknown Author" w:date="2021-07-23T12:22:46Z">
+      <w:ins w:id="247" w:author="Unknown Author" w:date="2021-07-23T12:22:46Z">
         <w:r>
           <w:rPr>
             <w:rFonts w:eastAsia="Times New Roman"/>
@@ -22481,7 +22606,7 @@
         </w:rPr>
         <w:t>Proposed reclamation and timing for this specific activity</w:t>
       </w:r>
-      <w:ins w:id="236" w:author="Unknown Author" w:date="2021-07-23T12:22:51Z">
+      <w:ins w:id="248" w:author="Unknown Author" w:date="2021-07-23T12:22:51Z">
         <w:r>
           <w:rPr>
             <w:rFonts w:eastAsia="Times New Roman"/>
@@ -22557,7 +22682,7 @@
         </w:rPr>
         <w:t>Estimated Cost of reclamation activities described above</w:t>
       </w:r>
-      <w:ins w:id="237" w:author="Unknown Author" w:date="2021-07-23T12:22:54Z">
+      <w:ins w:id="249" w:author="Unknown Author" w:date="2021-07-23T12:22:54Z">
         <w:r>
           <w:rPr>
             <w:rFonts w:eastAsia="Times New Roman"/>
@@ -23805,7 +23930,7 @@
         </w:rPr>
         <w:t>)</w:t>
       </w:r>
-      <w:ins w:id="238" w:author="Unknown Author" w:date="2021-07-23T12:23:03Z">
+      <w:ins w:id="250" w:author="Unknown Author" w:date="2021-07-23T12:23:03Z">
         <w:r>
           <w:rPr>
             <w:rFonts w:eastAsia="Times New Roman"/>
@@ -24142,7 +24267,7 @@
           <w:i/>
           <w:i/>
           <w:color w:val="FF0000"/>
-          <w:ins w:id="239" w:author="Unknown Author" w:date="2021-07-23T12:23:27Z"/>
+          <w:ins w:id="251" w:author="Unknown Author" w:date="2021-07-23T12:23:27Z"/>
           <w:u w:val="single"/>
         </w:rPr>
       </w:pPr>
@@ -24179,12 +24304,12 @@
         <w:pStyle w:val="Normal"/>
         <w:rPr>
           <w:rFonts w:eastAsia="Times New Roman"/>
-          <w:ins w:id="248" w:author="Unknown Author" w:date="2021-07-23T12:23:27Z"/>
-          <w:b/>
-          <w:b/>
-        </w:rPr>
-      </w:pPr>
-      <w:ins w:id="240" w:author="Unknown Author" w:date="2021-07-23T12:23:27Z">
+          <w:ins w:id="260" w:author="Unknown Author" w:date="2021-07-23T12:23:27Z"/>
+          <w:b/>
+          <w:b/>
+        </w:rPr>
+      </w:pPr>
+      <w:ins w:id="252" w:author="Unknown Author" w:date="2021-07-23T12:23:27Z">
         <w:r>
           <w:rPr>
             <w:rFonts w:eastAsia="Times New Roman"/>
@@ -24193,7 +24318,7 @@
           <w:t xml:space="preserve">Unreclaimed disturbance from previous year (ha): </w:t>
         </w:r>
       </w:ins>
-      <w:ins w:id="241" w:author="Unknown Author" w:date="2021-07-23T12:23:27Z">
+      <w:ins w:id="253" w:author="Unknown Author" w:date="2021-07-23T12:23:27Z">
         <w:r>
           <w:rPr>
             <w:rFonts w:eastAsia="Times New Roman"/>
@@ -24204,7 +24329,7 @@
           <w:t>{d.edited_fields.</w:t>
         </w:r>
       </w:ins>
-      <w:ins w:id="242" w:author="Unknown Author" w:date="2021-07-23T12:23:27Z">
+      <w:ins w:id="254" w:author="Unknown Author" w:date="2021-07-23T12:23:27Z">
         <w:r>
           <w:rPr>
             <w:rFonts w:eastAsia="Times New Roman" w:cs="Arial"/>
@@ -24219,7 +24344,7 @@
           <w:t>unreclaimed_disturbance_previous_year</w:t>
         </w:r>
       </w:ins>
-      <w:ins w:id="243" w:author="Unknown Author" w:date="2021-07-23T12:23:27Z">
+      <w:ins w:id="255" w:author="Unknown Author" w:date="2021-07-23T12:23:27Z">
         <w:r>
           <w:rPr>
             <w:rFonts w:eastAsia="Times New Roman"/>
@@ -24230,7 +24355,7 @@
           <w:t xml:space="preserve">:ifEQ(true):showBegin} </w:t>
         </w:r>
       </w:ins>
-      <w:ins w:id="244" w:author="Unknown Author" w:date="2021-07-23T12:23:27Z">
+      <w:ins w:id="256" w:author="Unknown Author" w:date="2021-07-23T12:23:27Z">
         <w:r>
           <w:rPr>
             <w:rFonts w:eastAsia="Times New Roman"/>
@@ -24241,7 +24366,7 @@
           <w:t>[EDITED]</w:t>
         </w:r>
       </w:ins>
-      <w:ins w:id="245" w:author="Unknown Author" w:date="2021-07-23T12:23:27Z">
+      <w:ins w:id="257" w:author="Unknown Author" w:date="2021-07-23T12:23:27Z">
         <w:r>
           <w:rPr>
             <w:rFonts w:eastAsia="Times New Roman"/>
@@ -24252,7 +24377,7 @@
           <w:t xml:space="preserve"> {d.edited_fields.</w:t>
         </w:r>
       </w:ins>
-      <w:ins w:id="246" w:author="Unknown Author" w:date="2021-07-23T12:23:27Z">
+      <w:ins w:id="258" w:author="Unknown Author" w:date="2021-07-23T12:23:27Z">
         <w:r>
           <w:rPr>
             <w:rFonts w:eastAsia="Times New Roman" w:cs="Arial"/>
@@ -24267,7 +24392,7 @@
           <w:t>unreclaimed_disturbance_previous_year</w:t>
         </w:r>
       </w:ins>
-      <w:ins w:id="247" w:author="Unknown Author" w:date="2021-07-23T12:23:27Z">
+      <w:ins w:id="259" w:author="Unknown Author" w:date="2021-07-23T12:23:27Z">
         <w:r>
           <w:rPr>
             <w:rFonts w:eastAsia="Times New Roman"/>
@@ -24287,11 +24412,11 @@
           <w:i w:val="false"/>
           <w:i w:val="false"/>
           <w:iCs w:val="false"/>
-          <w:ins w:id="250" w:author="Unknown Author" w:date="2021-07-23T12:24:00Z"/>
+          <w:ins w:id="262" w:author="Unknown Author" w:date="2021-07-23T12:24:00Z"/>
           <w:u w:val="none"/>
         </w:rPr>
       </w:pPr>
-      <w:ins w:id="249" w:author="Unknown Author" w:date="2021-07-23T12:23:27Z">
+      <w:ins w:id="261" w:author="Unknown Author" w:date="2021-07-23T12:23:27Z">
         <w:r>
           <w:rPr>
             <w:rFonts w:eastAsia="Times New Roman"/>
@@ -24313,11 +24438,11 @@
           <w:i w:val="false"/>
           <w:i w:val="false"/>
           <w:iCs w:val="false"/>
-          <w:ins w:id="259" w:author="Unknown Author" w:date="2021-07-23T12:24:00Z"/>
+          <w:ins w:id="271" w:author="Unknown Author" w:date="2021-07-23T12:24:00Z"/>
           <w:u w:val="none"/>
         </w:rPr>
       </w:pPr>
-      <w:ins w:id="251" w:author="Unknown Author" w:date="2021-07-23T12:24:00Z">
+      <w:ins w:id="263" w:author="Unknown Author" w:date="2021-07-23T12:24:00Z">
         <w:r>
           <w:rPr>
             <w:rFonts w:eastAsia="Times New Roman"/>
@@ -24330,7 +24455,7 @@
           <w:t xml:space="preserve">Disturbance planned for reclamation this year (ha): </w:t>
         </w:r>
       </w:ins>
-      <w:ins w:id="252" w:author="Unknown Author" w:date="2021-07-23T12:24:00Z">
+      <w:ins w:id="264" w:author="Unknown Author" w:date="2021-07-23T12:24:00Z">
         <w:r>
           <w:rPr>
             <w:rFonts w:eastAsia="Times New Roman"/>
@@ -24344,7 +24469,7 @@
           <w:t>{d.edited_fields.</w:t>
         </w:r>
       </w:ins>
-      <w:ins w:id="253" w:author="Unknown Author" w:date="2021-07-23T12:24:00Z">
+      <w:ins w:id="265" w:author="Unknown Author" w:date="2021-07-23T12:24:00Z">
         <w:r>
           <w:rPr>
             <w:rFonts w:eastAsia="Times New Roman" w:cs="Arial"/>
@@ -24362,7 +24487,7 @@
           <w:t>disturbance_planned_reclamation</w:t>
         </w:r>
       </w:ins>
-      <w:ins w:id="254" w:author="Unknown Author" w:date="2021-07-23T12:24:00Z">
+      <w:ins w:id="266" w:author="Unknown Author" w:date="2021-07-23T12:24:00Z">
         <w:r>
           <w:rPr>
             <w:rFonts w:eastAsia="Times New Roman"/>
@@ -24376,7 +24501,7 @@
           <w:t xml:space="preserve">:ifEQ(true):showBegin} </w:t>
         </w:r>
       </w:ins>
-      <w:ins w:id="255" w:author="Unknown Author" w:date="2021-07-23T12:24:00Z">
+      <w:ins w:id="267" w:author="Unknown Author" w:date="2021-07-23T12:24:00Z">
         <w:r>
           <w:rPr>
             <w:rFonts w:eastAsia="Times New Roman"/>
@@ -24390,7 +24515,7 @@
           <w:t>[EDITED]</w:t>
         </w:r>
       </w:ins>
-      <w:ins w:id="256" w:author="Unknown Author" w:date="2021-07-23T12:24:00Z">
+      <w:ins w:id="268" w:author="Unknown Author" w:date="2021-07-23T12:24:00Z">
         <w:r>
           <w:rPr>
             <w:rFonts w:eastAsia="Times New Roman"/>
@@ -24404,7 +24529,7 @@
           <w:t xml:space="preserve"> {d.edited_fields.</w:t>
         </w:r>
       </w:ins>
-      <w:ins w:id="257" w:author="Unknown Author" w:date="2021-07-23T12:24:00Z">
+      <w:ins w:id="269" w:author="Unknown Author" w:date="2021-07-23T12:24:00Z">
         <w:r>
           <w:rPr>
             <w:rFonts w:eastAsia="Times New Roman" w:cs="Arial"/>
@@ -24422,7 +24547,7 @@
           <w:t>disturbance_planned_reclamation</w:t>
         </w:r>
       </w:ins>
-      <w:ins w:id="258" w:author="Unknown Author" w:date="2021-07-23T12:24:00Z">
+      <w:ins w:id="270" w:author="Unknown Author" w:date="2021-07-23T12:24:00Z">
         <w:r>
           <w:rPr>
             <w:rFonts w:eastAsia="Times New Roman"/>
@@ -24450,10 +24575,10 @@
           <w:i w:val="false"/>
           <w:iCs w:val="false"/>
           <w:u w:val="none"/>
-          <w:del w:id="261" w:author="Unknown Author" w:date="2021-07-23T12:26:09Z"/>
-        </w:rPr>
-      </w:pPr>
-      <w:ins w:id="260" w:author="Unknown Author" w:date="2021-07-23T12:24:00Z">
+          <w:del w:id="273" w:author="Unknown Author" w:date="2021-07-23T12:26:09Z"/>
+        </w:rPr>
+      </w:pPr>
+      <w:ins w:id="272" w:author="Unknown Author" w:date="2021-07-23T12:24:00Z">
         <w:r>
           <w:rPr>
             <w:rFonts w:eastAsia="Times New Roman"/>
@@ -24473,7 +24598,7 @@
         <w:jc w:val="left"/>
         <w:rPr/>
       </w:pPr>
-      <w:ins w:id="262" w:author="Unknown Author" w:date="2021-07-23T12:26:20Z">
+      <w:ins w:id="274" w:author="Unknown Author" w:date="2021-07-23T12:26:20Z">
         <w:r>
           <w:rPr/>
           <w:t>}</w:t>
@@ -24485,7 +24610,7 @@
         <w:pStyle w:val="Normal"/>
         <w:rPr/>
       </w:pPr>
-      <w:ins w:id="264" w:author="Unknown Author" w:date="2021-07-23T12:26:20Z">
+      <w:ins w:id="276" w:author="Unknown Author" w:date="2021-07-23T12:26:20Z">
         <w:r>
           <w:rPr/>
         </w:r>

</xml_diff>

<commit_message>
updated data to map disturbance submission data to application data
</commit_message>
<xml_diff>
--- a/services/core-api/app/templates/now/Notice of Work Form.docx
+++ b/services/core-api/app/templates/now/Notice of Work Form.docx
@@ -2697,6 +2697,7 @@
           <w:b w:val="false"/>
           <w:b w:val="false"/>
           <w:bCs w:val="false"/>
+          <w:ins w:id="31" w:author="Unknown Author" w:date="2021-07-28T11:07:26Z"/>
         </w:rPr>
       </w:pPr>
       <w:r>
@@ -2712,52 +2713,125 @@
       <w:pPr>
         <w:pStyle w:val="LOnormal1"/>
         <w:rPr>
-          <w:rFonts w:eastAsia="Times New Roman"/>
-          <w:b/>
-          <w:b/>
-        </w:rPr>
-      </w:pPr>
-      <w:r>
-        <w:rPr>
-          <w:rFonts w:eastAsia="Times New Roman" w:cs="Arial"/>
-          <w:b/>
-          <w:color w:val="auto"/>
-          <w:kern w:val="0"/>
-          <w:sz w:val="22"/>
-          <w:szCs w:val="22"/>
-          <w:lang w:val="en" w:eastAsia="zh-CN" w:bidi="hi-IN"/>
-        </w:rPr>
-        <w:t>Legal Description of the land:</w:t>
-      </w:r>
-      <w:r>
-        <w:rPr>
-          <w:rFonts w:eastAsia="Times New Roman"/>
-          <w:b/>
-          <w:color w:val="00FF00"/>
-        </w:rPr>
-        <w:t>{d.edited_fields.</w:t>
-      </w:r>
-      <w:ins w:id="31" w:author="Unknown Author" w:date="2021-07-28T08:42:27Z">
+          <w:b w:val="false"/>
+          <w:b w:val="false"/>
+          <w:bCs w:val="false"/>
+          <w:ins w:id="36" w:author="Unknown Author" w:date="2021-07-28T11:07:26Z"/>
+        </w:rPr>
+      </w:pPr>
+      <w:ins w:id="32" w:author="Unknown Author" w:date="2021-07-28T11:07:26Z">
+        <w:r>
+          <w:rPr>
+            <w:rFonts w:eastAsia="Times New Roman" w:cs="Arial"/>
+            <w:b/>
+            <w:bCs w:val="false"/>
+            <w:color w:val="auto"/>
+            <w:kern w:val="0"/>
+            <w:sz w:val="22"/>
+            <w:szCs w:val="22"/>
+            <w:lang w:val="en" w:eastAsia="zh-CN" w:bidi="hi-IN"/>
+          </w:rPr>
+          <w:t>Legal Description of the land:</w:t>
+        </w:r>
+      </w:ins>
+      <w:ins w:id="33" w:author="Unknown Author" w:date="2021-07-28T11:07:26Z">
+        <w:r>
+          <w:rPr>
+            <w:rFonts w:eastAsia="Times New Roman"/>
+            <w:b/>
+            <w:bCs w:val="false"/>
+            <w:color w:val="00FF00"/>
+          </w:rPr>
+          <w:t xml:space="preserve">{d.edited_fields.state_of_land.legal_description_land:ifEQ(true):showBegin} </w:t>
+        </w:r>
+      </w:ins>
+      <w:ins w:id="34" w:author="Unknown Author" w:date="2021-07-28T11:07:26Z">
+        <w:r>
+          <w:rPr>
+            <w:rFonts w:eastAsia="Times New Roman"/>
+            <w:b/>
+            <w:bCs w:val="false"/>
+            <w:color w:val="234075"/>
+          </w:rPr>
+          <w:t xml:space="preserve">[EDITED] </w:t>
+        </w:r>
+      </w:ins>
+      <w:ins w:id="35" w:author="Unknown Author" w:date="2021-07-28T11:07:26Z">
+        <w:r>
+          <w:rPr>
+            <w:rFonts w:eastAsia="Times New Roman"/>
+            <w:b/>
+            <w:bCs w:val="false"/>
+            <w:color w:val="00FF00"/>
+          </w:rPr>
+          <w:t>{d.edited_fields.state_of_land.legal_description_land:showEnd}</w:t>
+        </w:r>
+      </w:ins>
+    </w:p>
+    <w:p>
+      <w:pPr>
+        <w:pStyle w:val="LOnormal1"/>
+        <w:rPr>
+          <w:i w:val="false"/>
+          <w:i w:val="false"/>
+          <w:iCs w:val="false"/>
+          <w:color w:val="000000"/>
+          <w:u w:val="none"/>
+          <w:del w:id="38" w:author="Unknown Author" w:date="2021-07-28T11:08:36Z"/>
+        </w:rPr>
+      </w:pPr>
+      <w:ins w:id="37" w:author="Unknown Author" w:date="2021-07-28T11:07:26Z">
+        <w:r>
+          <w:rPr>
+            <w:rFonts w:eastAsia="Times New Roman"/>
+            <w:b w:val="false"/>
+            <w:bCs w:val="false"/>
+            <w:i w:val="false"/>
+            <w:iCs w:val="false"/>
+            <w:color w:val="000000"/>
+            <w:u w:val="none"/>
+          </w:rPr>
+          <w:t>{d.state_of_land.legal_description_land}</w:t>
+        </w:r>
+      </w:ins>
+    </w:p>
+    <w:p>
+      <w:pPr>
+        <w:pStyle w:val="LOnormal1"/>
+        <w:widowControl/>
+        <w:suppressAutoHyphens w:val="true"/>
+        <w:bidi w:val="0"/>
+        <w:spacing w:lineRule="auto" w:line="276" w:before="0" w:after="0"/>
+        <w:jc w:val="left"/>
+        <w:rPr>
+          <w:del w:id="47" w:author="Unknown Author" w:date="2021-07-28T11:07:57Z"/>
+        </w:rPr>
+      </w:pPr>
+      <w:del w:id="39" w:author="Unknown Author" w:date="2021-07-28T11:07:57Z">
+        <w:r>
+          <w:rPr>
+            <w:rFonts w:eastAsia="Times New Roman" w:cs="Arial"/>
+            <w:b/>
+            <w:color w:val="auto"/>
+            <w:kern w:val="0"/>
+            <w:sz w:val="22"/>
+            <w:szCs w:val="22"/>
+            <w:lang w:val="en" w:eastAsia="zh-CN" w:bidi="hi-IN"/>
+          </w:rPr>
+          <w:delText>Legal Description of the land:</w:delText>
+        </w:r>
+      </w:del>
+      <w:del w:id="40" w:author="Unknown Author" w:date="2021-07-28T11:07:57Z">
         <w:r>
           <w:rPr>
             <w:rFonts w:eastAsia="Times New Roman"/>
             <w:b/>
             <w:color w:val="00FF00"/>
           </w:rPr>
-          <w:t>state_of_land.</w:t>
+          <w:delText>{d.edited_fields.</w:delText>
         </w:r>
-      </w:ins>
-      <w:ins w:id="32" w:author="Unknown Author" w:date="2021-07-28T09:05:45Z">
-        <w:r>
-          <w:rPr>
-            <w:rFonts w:eastAsia="Times New Roman"/>
-            <w:b/>
-            <w:color w:val="00FF00"/>
-          </w:rPr>
-          <w:t>legal_description_land</w:t>
-        </w:r>
-      </w:ins>
-      <w:del w:id="33" w:author="Unknown Author" w:date="2021-07-28T08:42:27Z">
+      </w:del>
+      <w:del w:id="41" w:author="Unknown Author" w:date="2021-07-28T08:42:27Z">
         <w:r>
           <w:rPr>
             <w:rFonts w:eastAsia="Times New Roman"/>
@@ -2767,51 +2841,37 @@
           <w:delText>description_of_land</w:delText>
         </w:r>
       </w:del>
-      <w:r>
-        <w:rPr>
-          <w:rFonts w:eastAsia="Times New Roman"/>
-          <w:b/>
-          <w:color w:val="00FF00"/>
-        </w:rPr>
-        <w:t xml:space="preserve">:ifEQ(true):showBegin} </w:t>
-      </w:r>
-      <w:r>
-        <w:rPr>
-          <w:rFonts w:eastAsia="Times New Roman"/>
-          <w:b/>
-          <w:color w:val="234075"/>
-        </w:rPr>
-        <w:t xml:space="preserve">[EDITED] </w:t>
-      </w:r>
-      <w:r>
-        <w:rPr>
-          <w:rFonts w:eastAsia="Times New Roman"/>
-          <w:b/>
-          <w:color w:val="00FF00"/>
-        </w:rPr>
-        <w:t>{d.edited_fields.</w:t>
-      </w:r>
-      <w:ins w:id="34" w:author="Unknown Author" w:date="2021-07-28T08:42:35Z">
+      <w:del w:id="42" w:author="Unknown Author" w:date="2021-07-28T11:07:57Z">
         <w:r>
           <w:rPr>
             <w:rFonts w:eastAsia="Times New Roman"/>
             <w:b/>
             <w:color w:val="00FF00"/>
           </w:rPr>
-          <w:t>state_of_land.</w:t>
+          <w:delText xml:space="preserve">:ifEQ(true):showBegin} </w:delText>
         </w:r>
-      </w:ins>
-      <w:ins w:id="35" w:author="Unknown Author" w:date="2021-07-28T09:05:40Z">
+      </w:del>
+      <w:del w:id="43" w:author="Unknown Author" w:date="2021-07-28T11:07:57Z">
+        <w:r>
+          <w:rPr>
+            <w:rFonts w:eastAsia="Times New Roman"/>
+            <w:b/>
+            <w:color w:val="234075"/>
+          </w:rPr>
+          <w:delText xml:space="preserve">[EDITED] </w:delText>
+        </w:r>
+      </w:del>
+      <w:del w:id="44" w:author="Unknown Author" w:date="2021-07-28T11:07:57Z">
         <w:r>
           <w:rPr>
             <w:rFonts w:eastAsia="Times New Roman"/>
             <w:b/>
             <w:color w:val="00FF00"/>
           </w:rPr>
-          <w:t>legal_description_land</w:t>
+          <w:delText>{d.edited_fields.</w:delText>
         </w:r>
-      </w:ins>
-      <w:del w:id="36" w:author="Unknown Author" w:date="2021-07-28T08:42:35Z">
+      </w:del>
+      <w:del w:id="45" w:author="Unknown Author" w:date="2021-07-28T08:42:35Z">
         <w:r>
           <w:rPr>
             <w:rFonts w:eastAsia="Times New Roman"/>
@@ -2821,44 +2881,43 @@
           <w:delText>description_of_land</w:delText>
         </w:r>
       </w:del>
-      <w:r>
-        <w:rPr>
-          <w:rFonts w:eastAsia="Times New Roman"/>
-          <w:b/>
-          <w:color w:val="00FF00"/>
-        </w:rPr>
-        <w:t>:showEnd}</w:t>
-      </w:r>
-    </w:p>
-    <w:p>
-      <w:pPr>
-        <w:pStyle w:val="LOnormal1"/>
-        <w:rPr>
-          <w:b w:val="false"/>
-          <w:b w:val="false"/>
-          <w:bCs w:val="false"/>
-          <w:ins w:id="40" w:author="Unknown Author" w:date="2021-07-23T11:19:18Z"/>
-        </w:rPr>
-      </w:pPr>
-      <w:r>
-        <w:rPr>
-          <w:rFonts w:eastAsia="Times New Roman"/>
-          <w:b w:val="false"/>
-          <w:bCs w:val="false"/>
-        </w:rPr>
-        <w:t>{d.</w:t>
-      </w:r>
-      <w:ins w:id="37" w:author="Unknown Author" w:date="2021-07-28T08:42:41Z">
+      <w:del w:id="46" w:author="Unknown Author" w:date="2021-07-28T11:07:57Z">
+        <w:r>
+          <w:rPr>
+            <w:rFonts w:eastAsia="Times New Roman"/>
+            <w:b/>
+            <w:color w:val="00FF00"/>
+          </w:rPr>
+          <w:delText>:showEnd}</w:delText>
+        </w:r>
+      </w:del>
+    </w:p>
+    <w:p>
+      <w:pPr>
+        <w:pStyle w:val="LOnormal1"/>
+        <w:widowControl/>
+        <w:suppressAutoHyphens w:val="true"/>
+        <w:bidi w:val="0"/>
+        <w:spacing w:lineRule="auto" w:line="276" w:before="0" w:after="0"/>
+        <w:jc w:val="left"/>
+        <w:rPr>
+          <w:rFonts w:eastAsia="Times New Roman"/>
+          <w:ins w:id="51" w:author="Unknown Author" w:date="2021-07-23T11:19:18Z"/>
+          <w:b/>
+          <w:b/>
+        </w:rPr>
+      </w:pPr>
+      <w:del w:id="48" w:author="Unknown Author" w:date="2021-07-28T11:07:57Z">
         <w:r>
           <w:rPr>
             <w:rFonts w:eastAsia="Times New Roman"/>
             <w:b w:val="false"/>
             <w:bCs w:val="false"/>
           </w:rPr>
-          <w:t>state_of_land.</w:t>
+          <w:delText>{d.</w:delText>
         </w:r>
-      </w:ins>
-      <w:del w:id="38" w:author="Unknown Author" w:date="2021-07-28T08:42:41Z">
+      </w:del>
+      <w:del w:id="49" w:author="Unknown Author" w:date="2021-07-28T08:42:41Z">
         <w:r>
           <w:rPr>
             <w:rFonts w:eastAsia="Times New Roman"/>
@@ -2868,24 +2927,16 @@
           <w:delText>description_of_land</w:delText>
         </w:r>
       </w:del>
-      <w:ins w:id="39" w:author="Unknown Author" w:date="2021-07-28T09:05:32Z">
+      <w:del w:id="50" w:author="Unknown Author" w:date="2021-07-28T11:07:57Z">
         <w:r>
           <w:rPr>
             <w:rFonts w:eastAsia="Times New Roman"/>
             <w:b w:val="false"/>
             <w:bCs w:val="false"/>
           </w:rPr>
-          <w:t>legal_description_land</w:t>
+          <w:delText>}</w:delText>
         </w:r>
-      </w:ins>
-      <w:r>
-        <w:rPr>
-          <w:rFonts w:eastAsia="Times New Roman"/>
-          <w:b w:val="false"/>
-          <w:bCs w:val="false"/>
-        </w:rPr>
-        <w:t>}</w:t>
-      </w:r>
+      </w:del>
       <w:r>
         <w:rPr>
           <w:rFonts w:eastAsia="Times New Roman" w:cs="Arial"/>
@@ -2918,12 +2969,12 @@
         <w:pStyle w:val="LOnormal1"/>
         <w:rPr>
           <w:rFonts w:eastAsia="Times New Roman"/>
-          <w:ins w:id="51" w:author="Unknown Author" w:date="2021-07-23T11:19:18Z"/>
-          <w:b/>
-          <w:b/>
-        </w:rPr>
-      </w:pPr>
-      <w:ins w:id="41" w:author="Unknown Author" w:date="2021-07-23T11:19:18Z">
+          <w:ins w:id="62" w:author="Unknown Author" w:date="2021-07-23T11:19:18Z"/>
+          <w:b/>
+          <w:b/>
+        </w:rPr>
+      </w:pPr>
+      <w:ins w:id="52" w:author="Unknown Author" w:date="2021-07-23T11:19:18Z">
         <w:r>
           <w:rPr>
             <w:rFonts w:eastAsia="Times New Roman"/>
@@ -2932,7 +2983,7 @@
           <w:t xml:space="preserve">Proposed activities on </w:t>
         </w:r>
       </w:ins>
-      <w:ins w:id="42" w:author="Unknown Author" w:date="2021-07-23T11:19:18Z">
+      <w:ins w:id="53" w:author="Unknown Author" w:date="2021-07-23T11:19:18Z">
         <w:r>
           <w:rPr>
             <w:rFonts w:eastAsia="Times New Roman" w:cs="Arial"/>
@@ -2946,7 +2997,7 @@
           <w:t>crown</w:t>
         </w:r>
       </w:ins>
-      <w:ins w:id="43" w:author="Unknown Author" w:date="2021-07-23T11:19:18Z">
+      <w:ins w:id="54" w:author="Unknown Author" w:date="2021-07-23T11:19:18Z">
         <w:r>
           <w:rPr>
             <w:rFonts w:eastAsia="Times New Roman"/>
@@ -2955,7 +3006,7 @@
           <w:t xml:space="preserve"> land?</w:t>
         </w:r>
       </w:ins>
-      <w:ins w:id="44" w:author="Unknown Author" w:date="2021-07-23T11:19:18Z">
+      <w:ins w:id="55" w:author="Unknown Author" w:date="2021-07-23T11:19:18Z">
         <w:r>
           <w:rPr>
             <w:rFonts w:eastAsia="Times New Roman"/>
@@ -2965,7 +3016,7 @@
           <w:t>{d.edited_fields.state_of_land.is_on_</w:t>
         </w:r>
       </w:ins>
-      <w:ins w:id="45" w:author="Unknown Author" w:date="2021-07-23T11:19:18Z">
+      <w:ins w:id="56" w:author="Unknown Author" w:date="2021-07-23T11:19:18Z">
         <w:r>
           <w:rPr>
             <w:rFonts w:eastAsia="Times New Roman"/>
@@ -2975,7 +3026,7 @@
           <w:t>crown</w:t>
         </w:r>
       </w:ins>
-      <w:ins w:id="46" w:author="Unknown Author" w:date="2021-07-23T11:19:18Z">
+      <w:ins w:id="57" w:author="Unknown Author" w:date="2021-07-23T11:19:18Z">
         <w:r>
           <w:rPr>
             <w:rFonts w:eastAsia="Times New Roman"/>
@@ -2985,7 +3036,7 @@
           <w:t xml:space="preserve">_land:ifEQ(true):showBegin} </w:t>
         </w:r>
       </w:ins>
-      <w:ins w:id="47" w:author="Unknown Author" w:date="2021-07-23T11:19:18Z">
+      <w:ins w:id="58" w:author="Unknown Author" w:date="2021-07-23T11:19:18Z">
         <w:r>
           <w:rPr>
             <w:rFonts w:eastAsia="Times New Roman"/>
@@ -2995,7 +3046,7 @@
           <w:t xml:space="preserve">[EDITED] </w:t>
         </w:r>
       </w:ins>
-      <w:ins w:id="48" w:author="Unknown Author" w:date="2021-07-23T11:19:18Z">
+      <w:ins w:id="59" w:author="Unknown Author" w:date="2021-07-23T11:19:18Z">
         <w:r>
           <w:rPr>
             <w:rFonts w:eastAsia="Times New Roman"/>
@@ -3005,7 +3056,7 @@
           <w:t>{d.edited_fields.state_of_land.is_on_</w:t>
         </w:r>
       </w:ins>
-      <w:ins w:id="49" w:author="Unknown Author" w:date="2021-07-23T11:19:18Z">
+      <w:ins w:id="60" w:author="Unknown Author" w:date="2021-07-23T11:19:18Z">
         <w:r>
           <w:rPr>
             <w:rFonts w:eastAsia="Times New Roman"/>
@@ -3015,7 +3066,7 @@
           <w:t>crown</w:t>
         </w:r>
       </w:ins>
-      <w:ins w:id="50" w:author="Unknown Author" w:date="2021-07-23T11:19:18Z">
+      <w:ins w:id="61" w:author="Unknown Author" w:date="2021-07-23T11:19:18Z">
         <w:r>
           <w:rPr>
             <w:rFonts w:eastAsia="Times New Roman"/>
@@ -3034,11 +3085,11 @@
           <w:i w:val="false"/>
           <w:iCs w:val="false"/>
           <w:color w:val="000000"/>
-          <w:ins w:id="60" w:author="Unknown Author" w:date="2021-07-23T11:21:01Z"/>
+          <w:ins w:id="71" w:author="Unknown Author" w:date="2021-07-23T11:21:01Z"/>
           <w:u w:val="none"/>
         </w:rPr>
       </w:pPr>
-      <w:ins w:id="52" w:author="Unknown Author" w:date="2021-07-23T11:19:18Z">
+      <w:ins w:id="63" w:author="Unknown Author" w:date="2021-07-23T11:19:18Z">
         <w:r>
           <w:rPr>
             <w:rFonts w:eastAsia="Times New Roman"/>
@@ -3052,7 +3103,7 @@
           <w:t>{d.state_of_land.is_on_</w:t>
         </w:r>
       </w:ins>
-      <w:ins w:id="53" w:author="Unknown Author" w:date="2021-07-23T11:19:18Z">
+      <w:ins w:id="64" w:author="Unknown Author" w:date="2021-07-23T11:19:18Z">
         <w:r>
           <w:rPr>
             <w:rFonts w:eastAsia="Times New Roman"/>
@@ -3066,7 +3117,7 @@
           <w:t>crown</w:t>
         </w:r>
       </w:ins>
-      <w:ins w:id="54" w:author="Unknown Author" w:date="2021-07-23T11:19:18Z">
+      <w:ins w:id="65" w:author="Unknown Author" w:date="2021-07-23T11:19:18Z">
         <w:r>
           <w:rPr>
             <w:rFonts w:eastAsia="Times New Roman"/>
@@ -3080,7 +3131,7 @@
           <w:t>_land}</w:t>
         </w:r>
       </w:ins>
-      <w:ins w:id="55" w:author="Unknown Author" w:date="2021-07-23T11:20:52Z">
+      <w:ins w:id="66" w:author="Unknown Author" w:date="2021-07-23T11:20:52Z">
         <w:r>
           <w:rPr>
             <w:rFonts w:eastAsia="Times New Roman"/>
@@ -3094,7 +3145,7 @@
           <w:t>{</w:t>
         </w:r>
       </w:ins>
-      <w:ins w:id="56" w:author="Unknown Author" w:date="2021-07-23T11:20:52Z">
+      <w:ins w:id="67" w:author="Unknown Author" w:date="2021-07-23T11:20:52Z">
         <w:r>
           <w:rPr>
             <w:rFonts w:eastAsia="Times New Roman" w:cs="Arial"/>
@@ -3112,7 +3163,7 @@
           <w:t>d.state_of_land.is_on_</w:t>
         </w:r>
       </w:ins>
-      <w:ins w:id="57" w:author="Unknown Author" w:date="2021-07-23T11:20:52Z">
+      <w:ins w:id="68" w:author="Unknown Author" w:date="2021-07-23T11:20:52Z">
         <w:r>
           <w:rPr>
             <w:rFonts w:eastAsia="Times New Roman" w:cs="Arial"/>
@@ -3130,7 +3181,7 @@
           <w:t>crown</w:t>
         </w:r>
       </w:ins>
-      <w:ins w:id="58" w:author="Unknown Author" w:date="2021-07-23T11:20:52Z">
+      <w:ins w:id="69" w:author="Unknown Author" w:date="2021-07-23T11:20:52Z">
         <w:r>
           <w:rPr>
             <w:rFonts w:eastAsia="Times New Roman" w:cs="Arial"/>
@@ -3148,7 +3199,7 @@
           <w:t>_land:ifEQ(Yes):showBegin</w:t>
         </w:r>
       </w:ins>
-      <w:ins w:id="59" w:author="Unknown Author" w:date="2021-07-23T11:20:52Z">
+      <w:ins w:id="70" w:author="Unknown Author" w:date="2021-07-23T11:20:52Z">
         <w:r>
           <w:rPr>
             <w:rFonts w:eastAsia="Times New Roman"/>
@@ -3168,12 +3219,12 @@
         <w:pStyle w:val="LOnormal1"/>
         <w:rPr>
           <w:rFonts w:eastAsia="Times New Roman"/>
-          <w:ins w:id="65" w:author="Unknown Author" w:date="2021-07-23T11:21:01Z"/>
-          <w:b/>
-          <w:b/>
-        </w:rPr>
-      </w:pPr>
-      <w:ins w:id="61" w:author="Unknown Author" w:date="2021-07-23T11:21:01Z">
+          <w:ins w:id="76" w:author="Unknown Author" w:date="2021-07-23T11:21:01Z"/>
+          <w:b/>
+          <w:b/>
+        </w:rPr>
+      </w:pPr>
+      <w:ins w:id="72" w:author="Unknown Author" w:date="2021-07-23T11:21:01Z">
         <w:r>
           <w:rPr>
             <w:rFonts w:eastAsia="Times New Roman"/>
@@ -3182,7 +3233,7 @@
           <w:t>Do you have licence of Occupation?</w:t>
         </w:r>
       </w:ins>
-      <w:ins w:id="62" w:author="Unknown Author" w:date="2021-07-23T11:21:01Z">
+      <w:ins w:id="73" w:author="Unknown Author" w:date="2021-07-23T11:21:01Z">
         <w:r>
           <w:rPr>
             <w:rFonts w:eastAsia="Times New Roman"/>
@@ -3192,7 +3243,7 @@
           <w:t xml:space="preserve">{d.edited_fields.state_of_land.has_licence_of_occupation:ifEQ(true):showBegin} </w:t>
         </w:r>
       </w:ins>
-      <w:ins w:id="63" w:author="Unknown Author" w:date="2021-07-23T11:21:01Z">
+      <w:ins w:id="74" w:author="Unknown Author" w:date="2021-07-23T11:21:01Z">
         <w:r>
           <w:rPr>
             <w:rFonts w:eastAsia="Times New Roman"/>
@@ -3202,7 +3253,7 @@
           <w:t xml:space="preserve">[EDITED] </w:t>
         </w:r>
       </w:ins>
-      <w:ins w:id="64" w:author="Unknown Author" w:date="2021-07-23T11:21:01Z">
+      <w:ins w:id="75" w:author="Unknown Author" w:date="2021-07-23T11:21:01Z">
         <w:r>
           <w:rPr>
             <w:rFonts w:eastAsia="Times New Roman"/>
@@ -3221,11 +3272,11 @@
           <w:i w:val="false"/>
           <w:iCs w:val="false"/>
           <w:color w:val="000000"/>
-          <w:ins w:id="70" w:author="Unknown Author" w:date="2021-07-23T11:21:01Z"/>
+          <w:ins w:id="81" w:author="Unknown Author" w:date="2021-07-23T11:21:01Z"/>
           <w:u w:val="none"/>
         </w:rPr>
       </w:pPr>
-      <w:ins w:id="66" w:author="Unknown Author" w:date="2021-07-23T11:21:01Z">
+      <w:ins w:id="77" w:author="Unknown Author" w:date="2021-07-23T11:21:01Z">
         <w:r>
           <w:rPr>
             <w:rFonts w:eastAsia="Times New Roman"/>
@@ -3239,7 +3290,7 @@
           <w:t>{d.state_of_land.has_licence_of_occupation}</w:t>
         </w:r>
       </w:ins>
-      <w:ins w:id="67" w:author="Unknown Author" w:date="2021-07-23T11:21:01Z">
+      <w:ins w:id="78" w:author="Unknown Author" w:date="2021-07-23T11:21:01Z">
         <w:r>
           <w:rPr>
             <w:rFonts w:eastAsia="Times New Roman"/>
@@ -3253,7 +3304,7 @@
           <w:t>{</w:t>
         </w:r>
       </w:ins>
-      <w:ins w:id="68" w:author="Unknown Author" w:date="2021-07-23T11:21:01Z">
+      <w:ins w:id="79" w:author="Unknown Author" w:date="2021-07-23T11:21:01Z">
         <w:r>
           <w:rPr>
             <w:rFonts w:eastAsia="Times New Roman" w:cs="Arial"/>
@@ -3271,7 +3322,7 @@
           <w:t>d.state_of_land.has_licence_of_occupation:ifEQ(Yes):showBegin</w:t>
         </w:r>
       </w:ins>
-      <w:ins w:id="69" w:author="Unknown Author" w:date="2021-07-23T11:21:01Z">
+      <w:ins w:id="80" w:author="Unknown Author" w:date="2021-07-23T11:21:01Z">
         <w:r>
           <w:rPr>
             <w:rFonts w:eastAsia="Times New Roman"/>
@@ -3291,12 +3342,12 @@
         <w:pStyle w:val="LOnormal1"/>
         <w:rPr>
           <w:rFonts w:eastAsia="Times New Roman"/>
-          <w:ins w:id="75" w:author="Unknown Author" w:date="2021-07-23T11:21:01Z"/>
-          <w:b/>
-          <w:b/>
-        </w:rPr>
-      </w:pPr>
-      <w:ins w:id="71" w:author="Unknown Author" w:date="2021-07-23T11:21:01Z">
+          <w:ins w:id="86" w:author="Unknown Author" w:date="2021-07-23T11:21:01Z"/>
+          <w:b/>
+          <w:b/>
+        </w:rPr>
+      </w:pPr>
+      <w:ins w:id="82" w:author="Unknown Author" w:date="2021-07-23T11:21:01Z">
         <w:r>
           <w:rPr>
             <w:rFonts w:eastAsia="Times New Roman"/>
@@ -3305,7 +3356,7 @@
           <w:t>Licence of Occupation number(s):</w:t>
         </w:r>
       </w:ins>
-      <w:ins w:id="72" w:author="Unknown Author" w:date="2021-07-23T11:21:01Z">
+      <w:ins w:id="83" w:author="Unknown Author" w:date="2021-07-23T11:21:01Z">
         <w:r>
           <w:rPr>
             <w:rFonts w:eastAsia="Times New Roman"/>
@@ -3315,7 +3366,7 @@
           <w:t xml:space="preserve">{d.edited_fields.state_of_land.licence_of_occupation:ifEQ(true):showBegin} </w:t>
         </w:r>
       </w:ins>
-      <w:ins w:id="73" w:author="Unknown Author" w:date="2021-07-23T11:21:01Z">
+      <w:ins w:id="84" w:author="Unknown Author" w:date="2021-07-23T11:21:01Z">
         <w:r>
           <w:rPr>
             <w:rFonts w:eastAsia="Times New Roman"/>
@@ -3325,7 +3376,7 @@
           <w:t xml:space="preserve">[EDITED] </w:t>
         </w:r>
       </w:ins>
-      <w:ins w:id="74" w:author="Unknown Author" w:date="2021-07-23T11:21:01Z">
+      <w:ins w:id="85" w:author="Unknown Author" w:date="2021-07-23T11:21:01Z">
         <w:r>
           <w:rPr>
             <w:rFonts w:eastAsia="Times New Roman"/>
@@ -3344,11 +3395,11 @@
           <w:i w:val="false"/>
           <w:iCs w:val="false"/>
           <w:color w:val="000000"/>
-          <w:ins w:id="84" w:author="Unknown Author" w:date="2021-07-23T11:21:01Z"/>
+          <w:ins w:id="95" w:author="Unknown Author" w:date="2021-07-23T11:21:01Z"/>
           <w:u w:val="none"/>
         </w:rPr>
       </w:pPr>
-      <w:ins w:id="76" w:author="Unknown Author" w:date="2021-07-23T11:21:01Z">
+      <w:ins w:id="87" w:author="Unknown Author" w:date="2021-07-23T11:21:01Z">
         <w:r>
           <w:rPr>
             <w:rFonts w:eastAsia="Times New Roman"/>
@@ -3362,7 +3413,7 @@
           <w:t>{d.state_of_land.licence_of_occupation}</w:t>
         </w:r>
       </w:ins>
-      <w:ins w:id="77" w:author="Unknown Author" w:date="2021-07-23T11:21:01Z">
+      <w:ins w:id="88" w:author="Unknown Author" w:date="2021-07-23T11:21:01Z">
         <w:r>
           <w:rPr>
             <w:rFonts w:eastAsia="Times New Roman" w:cs="Arial"/>
@@ -3380,7 +3431,7 @@
           <w:t>{d.state_of_land.has_licence_of_occupation:showEnd</w:t>
         </w:r>
       </w:ins>
-      <w:ins w:id="78" w:author="Unknown Author" w:date="2021-07-23T11:21:01Z">
+      <w:ins w:id="89" w:author="Unknown Author" w:date="2021-07-23T11:21:01Z">
         <w:r>
           <w:rPr>
             <w:rFonts w:eastAsia="Times New Roman"/>
@@ -3394,7 +3445,7 @@
           <w:t>}</w:t>
         </w:r>
       </w:ins>
-      <w:ins w:id="79" w:author="Unknown Author" w:date="2021-07-23T11:21:01Z">
+      <w:ins w:id="90" w:author="Unknown Author" w:date="2021-07-23T11:21:01Z">
         <w:r>
           <w:rPr>
             <w:rFonts w:eastAsia="Times New Roman"/>
@@ -3408,7 +3459,7 @@
           <w:t>{</w:t>
         </w:r>
       </w:ins>
-      <w:ins w:id="80" w:author="Unknown Author" w:date="2021-07-23T11:21:01Z">
+      <w:ins w:id="91" w:author="Unknown Author" w:date="2021-07-23T11:21:01Z">
         <w:r>
           <w:rPr>
             <w:rFonts w:eastAsia="Times New Roman" w:cs="Arial"/>
@@ -3426,7 +3477,7 @@
           <w:t>d.state_of_land.has_licence_of_occupation:ifEQ(</w:t>
         </w:r>
       </w:ins>
-      <w:ins w:id="81" w:author="Unknown Author" w:date="2021-07-23T11:21:01Z">
+      <w:ins w:id="92" w:author="Unknown Author" w:date="2021-07-23T11:21:01Z">
         <w:r>
           <w:rPr>
             <w:rFonts w:eastAsia="Times New Roman" w:cs="Arial"/>
@@ -3444,7 +3495,7 @@
           <w:t>No</w:t>
         </w:r>
       </w:ins>
-      <w:ins w:id="82" w:author="Unknown Author" w:date="2021-07-23T11:21:01Z">
+      <w:ins w:id="93" w:author="Unknown Author" w:date="2021-07-23T11:21:01Z">
         <w:r>
           <w:rPr>
             <w:rFonts w:eastAsia="Times New Roman" w:cs="Arial"/>
@@ -3462,7 +3513,7 @@
           <w:t>):showBegin</w:t>
         </w:r>
       </w:ins>
-      <w:ins w:id="83" w:author="Unknown Author" w:date="2021-07-23T11:21:01Z">
+      <w:ins w:id="94" w:author="Unknown Author" w:date="2021-07-23T11:21:01Z">
         <w:r>
           <w:rPr>
             <w:rFonts w:eastAsia="Times New Roman"/>
@@ -3482,12 +3533,12 @@
         <w:pStyle w:val="LOnormal1"/>
         <w:rPr>
           <w:rFonts w:eastAsia="Times New Roman"/>
-          <w:ins w:id="89" w:author="Unknown Author" w:date="2021-07-23T11:21:01Z"/>
-          <w:b/>
-          <w:b/>
-        </w:rPr>
-      </w:pPr>
-      <w:ins w:id="85" w:author="Unknown Author" w:date="2021-07-23T11:21:01Z">
+          <w:ins w:id="100" w:author="Unknown Author" w:date="2021-07-23T11:21:01Z"/>
+          <w:b/>
+          <w:b/>
+        </w:rPr>
+      </w:pPr>
+      <w:ins w:id="96" w:author="Unknown Author" w:date="2021-07-23T11:21:01Z">
         <w:r>
           <w:rPr>
             <w:rFonts w:eastAsia="Times New Roman"/>
@@ -3496,7 +3547,7 @@
           <w:t>Have you applied for a Licence of Occupation?</w:t>
         </w:r>
       </w:ins>
-      <w:ins w:id="86" w:author="Unknown Author" w:date="2021-07-23T11:21:01Z">
+      <w:ins w:id="97" w:author="Unknown Author" w:date="2021-07-23T11:21:01Z">
         <w:r>
           <w:rPr>
             <w:rFonts w:eastAsia="Times New Roman"/>
@@ -3506,7 +3557,7 @@
           <w:t xml:space="preserve">{d.edited_fields.state_of_land.applied_for_licence_of_occupation:ifEQ(true):showBegin} </w:t>
         </w:r>
       </w:ins>
-      <w:ins w:id="87" w:author="Unknown Author" w:date="2021-07-23T11:21:01Z">
+      <w:ins w:id="98" w:author="Unknown Author" w:date="2021-07-23T11:21:01Z">
         <w:r>
           <w:rPr>
             <w:rFonts w:eastAsia="Times New Roman"/>
@@ -3516,7 +3567,7 @@
           <w:t xml:space="preserve">[EDITED] </w:t>
         </w:r>
       </w:ins>
-      <w:ins w:id="88" w:author="Unknown Author" w:date="2021-07-23T11:21:01Z">
+      <w:ins w:id="99" w:author="Unknown Author" w:date="2021-07-23T11:21:01Z">
         <w:r>
           <w:rPr>
             <w:rFonts w:eastAsia="Times New Roman"/>
@@ -3535,11 +3586,11 @@
           <w:i w:val="false"/>
           <w:iCs w:val="false"/>
           <w:color w:val="000000"/>
-          <w:ins w:id="97" w:author="Unknown Author" w:date="2021-07-23T11:21:01Z"/>
+          <w:ins w:id="108" w:author="Unknown Author" w:date="2021-07-23T11:21:01Z"/>
           <w:u w:val="none"/>
         </w:rPr>
       </w:pPr>
-      <w:ins w:id="90" w:author="Unknown Author" w:date="2021-07-23T11:21:01Z">
+      <w:ins w:id="101" w:author="Unknown Author" w:date="2021-07-23T11:21:01Z">
         <w:r>
           <w:rPr>
             <w:rFonts w:eastAsia="Times New Roman" w:cs="Arial"/>
@@ -3557,7 +3608,7 @@
           <w:t>{d.state_of_land.applied_for_licence_of_occupation}</w:t>
         </w:r>
       </w:ins>
-      <w:ins w:id="91" w:author="Unknown Author" w:date="2021-07-23T11:21:01Z">
+      <w:ins w:id="102" w:author="Unknown Author" w:date="2021-07-23T11:21:01Z">
         <w:r>
           <w:rPr>
             <w:rFonts w:eastAsia="Times New Roman" w:cs="Arial"/>
@@ -3575,7 +3626,7 @@
           <w:t>{d.state_of_land.has_licence_of_occupation:showEnd}</w:t>
         </w:r>
       </w:ins>
-      <w:ins w:id="92" w:author="Unknown Author" w:date="2021-07-23T11:21:01Z">
+      <w:ins w:id="103" w:author="Unknown Author" w:date="2021-07-23T11:21:01Z">
         <w:r>
           <w:rPr>
             <w:rFonts w:eastAsia="Times New Roman"/>
@@ -3589,7 +3640,7 @@
           <w:t>{</w:t>
         </w:r>
       </w:ins>
-      <w:ins w:id="93" w:author="Unknown Author" w:date="2021-07-23T11:21:01Z">
+      <w:ins w:id="104" w:author="Unknown Author" w:date="2021-07-23T11:21:01Z">
         <w:r>
           <w:rPr>
             <w:rFonts w:eastAsia="Times New Roman" w:cs="Arial"/>
@@ -3607,7 +3658,7 @@
           <w:t>d.state_of_land.applied_for_licence_of_occupation:ifEQ(</w:t>
         </w:r>
       </w:ins>
-      <w:ins w:id="94" w:author="Unknown Author" w:date="2021-07-23T11:21:01Z">
+      <w:ins w:id="105" w:author="Unknown Author" w:date="2021-07-23T11:21:01Z">
         <w:r>
           <w:rPr>
             <w:rFonts w:eastAsia="Times New Roman" w:cs="Arial"/>
@@ -3625,7 +3676,7 @@
           <w:t>Yes</w:t>
         </w:r>
       </w:ins>
-      <w:ins w:id="95" w:author="Unknown Author" w:date="2021-07-23T11:21:01Z">
+      <w:ins w:id="106" w:author="Unknown Author" w:date="2021-07-23T11:21:01Z">
         <w:r>
           <w:rPr>
             <w:rFonts w:eastAsia="Times New Roman" w:cs="Arial"/>
@@ -3643,7 +3694,7 @@
           <w:t>):showBegin</w:t>
         </w:r>
       </w:ins>
-      <w:ins w:id="96" w:author="Unknown Author" w:date="2021-07-23T11:21:01Z">
+      <w:ins w:id="107" w:author="Unknown Author" w:date="2021-07-23T11:21:01Z">
         <w:r>
           <w:rPr>
             <w:rFonts w:eastAsia="Times New Roman"/>
@@ -3663,12 +3714,12 @@
         <w:pStyle w:val="LOnormal1"/>
         <w:rPr>
           <w:rFonts w:eastAsia="Times New Roman"/>
-          <w:ins w:id="102" w:author="Unknown Author" w:date="2021-07-23T11:21:01Z"/>
-          <w:b/>
-          <w:b/>
-        </w:rPr>
-      </w:pPr>
-      <w:ins w:id="98" w:author="Unknown Author" w:date="2021-07-23T11:21:01Z">
+          <w:ins w:id="113" w:author="Unknown Author" w:date="2021-07-23T11:21:01Z"/>
+          <w:b/>
+          <w:b/>
+        </w:rPr>
+      </w:pPr>
+      <w:ins w:id="109" w:author="Unknown Author" w:date="2021-07-23T11:21:01Z">
         <w:r>
           <w:rPr>
             <w:rFonts w:eastAsia="Times New Roman"/>
@@ -3677,7 +3728,7 @@
           <w:t>File number of Application:</w:t>
         </w:r>
       </w:ins>
-      <w:ins w:id="99" w:author="Unknown Author" w:date="2021-07-23T11:21:01Z">
+      <w:ins w:id="110" w:author="Unknown Author" w:date="2021-07-23T11:21:01Z">
         <w:r>
           <w:rPr>
             <w:rFonts w:eastAsia="Times New Roman"/>
@@ -3687,7 +3738,7 @@
           <w:t xml:space="preserve">{d.edited_fields.state_of_land.file_number_of_app:ifEQ(true):showBegin} </w:t>
         </w:r>
       </w:ins>
-      <w:ins w:id="100" w:author="Unknown Author" w:date="2021-07-23T11:21:01Z">
+      <w:ins w:id="111" w:author="Unknown Author" w:date="2021-07-23T11:21:01Z">
         <w:r>
           <w:rPr>
             <w:rFonts w:eastAsia="Times New Roman"/>
@@ -3697,7 +3748,7 @@
           <w:t xml:space="preserve">[EDITED] </w:t>
         </w:r>
       </w:ins>
-      <w:ins w:id="101" w:author="Unknown Author" w:date="2021-07-23T11:21:01Z">
+      <w:ins w:id="112" w:author="Unknown Author" w:date="2021-07-23T11:21:01Z">
         <w:r>
           <w:rPr>
             <w:rFonts w:eastAsia="Times New Roman"/>
@@ -3721,10 +3772,10 @@
           <w:iCs w:val="false"/>
           <w:color w:val="FF0000"/>
           <w:u w:val="single"/>
-          <w:del w:id="108" w:author="Unknown Author" w:date="2021-07-23T12:11:07Z"/>
-        </w:rPr>
-      </w:pPr>
-      <w:ins w:id="103" w:author="Unknown Author" w:date="2021-07-23T11:21:01Z">
+          <w:del w:id="119" w:author="Unknown Author" w:date="2021-07-23T12:11:07Z"/>
+        </w:rPr>
+      </w:pPr>
+      <w:ins w:id="114" w:author="Unknown Author" w:date="2021-07-23T11:21:01Z">
         <w:r>
           <w:rPr>
             <w:rFonts w:eastAsia="Times New Roman" w:cs="Arial"/>
@@ -3742,7 +3793,7 @@
           <w:t>{d.state_of_land.file_number_of_app}</w:t>
         </w:r>
       </w:ins>
-      <w:ins w:id="104" w:author="Unknown Author" w:date="2021-07-23T11:21:01Z">
+      <w:ins w:id="115" w:author="Unknown Author" w:date="2021-07-23T11:21:01Z">
         <w:r>
           <w:rPr>
             <w:rFonts w:eastAsia="Times New Roman" w:cs="Arial"/>
@@ -3760,7 +3811,7 @@
           <w:t>{d.state_of_land.applied_for_licence_of_occupation:showEnd}{d.state_of_land.is_on_</w:t>
         </w:r>
       </w:ins>
-      <w:ins w:id="105" w:author="Unknown Author" w:date="2021-07-23T11:21:01Z">
+      <w:ins w:id="116" w:author="Unknown Author" w:date="2021-07-23T11:21:01Z">
         <w:r>
           <w:rPr>
             <w:rFonts w:eastAsia="Times New Roman" w:cs="Arial"/>
@@ -3778,7 +3829,7 @@
           <w:t>crown</w:t>
         </w:r>
       </w:ins>
-      <w:ins w:id="106" w:author="Unknown Author" w:date="2021-07-23T11:21:01Z">
+      <w:ins w:id="117" w:author="Unknown Author" w:date="2021-07-23T11:21:01Z">
         <w:r>
           <w:rPr>
             <w:rFonts w:eastAsia="Times New Roman" w:cs="Arial"/>
@@ -3796,7 +3847,7 @@
           <w:t>_land:showEnd</w:t>
         </w:r>
       </w:ins>
-      <w:ins w:id="107" w:author="Unknown Author" w:date="2021-07-23T11:21:01Z">
+      <w:ins w:id="118" w:author="Unknown Author" w:date="2021-07-23T11:21:01Z">
         <w:r>
           <w:rPr>
             <w:rFonts w:eastAsia="Times New Roman"/>
@@ -3816,7 +3867,7 @@
         <w:pStyle w:val="LOnormal1"/>
         <w:rPr/>
       </w:pPr>
-      <w:ins w:id="109" w:author="Unknown Author" w:date="2021-07-23T12:11:08Z">
+      <w:ins w:id="120" w:author="Unknown Author" w:date="2021-07-23T12:11:08Z">
         <w:r>
           <w:rPr>
             <w:rFonts w:eastAsia="Times New Roman"/>
@@ -3864,7 +3915,7 @@
           <w:rFonts w:eastAsia="Times New Roman"/>
           <w:b/>
           <w:b/>
-          <w:del w:id="113" w:author="Unknown Author" w:date="2021-07-23T11:50:37Z"/>
+          <w:del w:id="124" w:author="Unknown Author" w:date="2021-07-23T11:50:37Z"/>
         </w:rPr>
       </w:pPr>
       <w:r>
@@ -3873,7 +3924,7 @@
         </w:rPr>
         <w:t>{d.state_of_land.has_activity_in_park}</w:t>
       </w:r>
-      <w:ins w:id="110" w:author="Unknown Author" w:date="2021-07-23T11:33:34Z">
+      <w:ins w:id="121" w:author="Unknown Author" w:date="2021-07-23T11:33:34Z">
         <w:r>
           <w:rPr>
             <w:rFonts w:eastAsia="Times New Roman"/>
@@ -3887,7 +3938,7 @@
           <w:t>{</w:t>
         </w:r>
       </w:ins>
-      <w:ins w:id="111" w:author="Unknown Author" w:date="2021-07-23T11:33:34Z">
+      <w:ins w:id="122" w:author="Unknown Author" w:date="2021-07-23T11:33:34Z">
         <w:r>
           <w:rPr>
             <w:rFonts w:eastAsia="Times New Roman" w:cs="Arial"/>
@@ -3905,7 +3956,7 @@
           <w:t>d.state_of_land.has_activity_in_park:ifEQ(Yes):showBegin</w:t>
         </w:r>
       </w:ins>
-      <w:ins w:id="112" w:author="Unknown Author" w:date="2021-07-23T11:33:34Z">
+      <w:ins w:id="123" w:author="Unknown Author" w:date="2021-07-23T11:33:34Z">
         <w:r>
           <w:rPr>
             <w:rFonts w:eastAsia="Times New Roman"/>
@@ -3932,10 +3983,10 @@
           <w:rFonts w:eastAsia="Times New Roman"/>
           <w:b/>
           <w:b/>
-          <w:del w:id="118" w:author="Unknown Author" w:date="2021-07-23T11:50:37Z"/>
-        </w:rPr>
-      </w:pPr>
-      <w:del w:id="114" w:author="Unknown Author" w:date="2021-07-23T11:50:37Z">
+          <w:del w:id="129" w:author="Unknown Author" w:date="2021-07-23T11:50:37Z"/>
+        </w:rPr>
+      </w:pPr>
+      <w:del w:id="125" w:author="Unknown Author" w:date="2021-07-23T11:50:37Z">
         <w:r>
           <w:rPr>
             <w:rFonts w:eastAsia="Times New Roman"/>
@@ -3944,7 +3995,7 @@
           <w:delText>Do you have authorization by the Lieutenant Governor in Council?</w:delText>
         </w:r>
       </w:del>
-      <w:del w:id="115" w:author="Unknown Author" w:date="2021-07-23T11:50:37Z">
+      <w:del w:id="126" w:author="Unknown Author" w:date="2021-07-23T11:50:37Z">
         <w:r>
           <w:rPr>
             <w:rFonts w:eastAsia="Times New Roman"/>
@@ -3954,7 +4005,7 @@
           <w:delText xml:space="preserve">{d.edited_fields.state_of_land.has_auth_lieutenant_gov_council:ifEQ(true):showBegin} </w:delText>
         </w:r>
       </w:del>
-      <w:del w:id="116" w:author="Unknown Author" w:date="2021-07-23T11:50:37Z">
+      <w:del w:id="127" w:author="Unknown Author" w:date="2021-07-23T11:50:37Z">
         <w:r>
           <w:rPr>
             <w:rFonts w:eastAsia="Times New Roman"/>
@@ -3964,7 +4015,7 @@
           <w:delText xml:space="preserve">[EDITED] </w:delText>
         </w:r>
       </w:del>
-      <w:del w:id="117" w:author="Unknown Author" w:date="2021-07-23T11:50:37Z">
+      <w:del w:id="128" w:author="Unknown Author" w:date="2021-07-23T11:50:37Z">
         <w:r>
           <w:rPr>
             <w:rFonts w:eastAsia="Times New Roman"/>
@@ -3985,12 +4036,12 @@
         <w:jc w:val="left"/>
         <w:rPr>
           <w:rFonts w:eastAsia="Times New Roman"/>
-          <w:ins w:id="121" w:author="Unknown Author" w:date="2021-07-23T11:32:39Z"/>
-          <w:b/>
-          <w:b/>
-        </w:rPr>
-      </w:pPr>
-      <w:del w:id="119" w:author="Unknown Author" w:date="2021-07-23T11:50:37Z">
+          <w:ins w:id="132" w:author="Unknown Author" w:date="2021-07-23T11:32:39Z"/>
+          <w:b/>
+          <w:b/>
+        </w:rPr>
+      </w:pPr>
+      <w:del w:id="130" w:author="Unknown Author" w:date="2021-07-23T11:50:37Z">
         <w:r>
           <w:rPr>
             <w:rFonts w:eastAsia="Times New Roman"/>
@@ -3998,7 +4049,7 @@
           <w:delText>{d.state_of_land.has_auth_lieutenant_gov_council</w:delText>
         </w:r>
       </w:del>
-      <w:del w:id="120" w:author="Unknown Author" w:date="2021-07-23T11:32:42Z">
+      <w:del w:id="131" w:author="Unknown Author" w:date="2021-07-23T11:32:42Z">
         <w:r>
           <w:rPr>
             <w:rFonts w:eastAsia="Times New Roman"/>
@@ -4012,12 +4063,12 @@
         <w:pStyle w:val="LOnormal1"/>
         <w:rPr>
           <w:rFonts w:eastAsia="Times New Roman"/>
-          <w:ins w:id="126" w:author="Unknown Author" w:date="2021-07-23T11:32:39Z"/>
-          <w:b/>
-          <w:b/>
-        </w:rPr>
-      </w:pPr>
-      <w:ins w:id="122" w:author="Unknown Author" w:date="2021-07-23T11:32:39Z">
+          <w:ins w:id="137" w:author="Unknown Author" w:date="2021-07-23T11:32:39Z"/>
+          <w:b/>
+          <w:b/>
+        </w:rPr>
+      </w:pPr>
+      <w:ins w:id="133" w:author="Unknown Author" w:date="2021-07-23T11:32:39Z">
         <w:r>
           <w:rPr>
             <w:rFonts w:eastAsia="Times New Roman"/>
@@ -4026,7 +4077,7 @@
           <w:t>Do you have authorization by the Lieutenant Governor in Council?</w:t>
         </w:r>
       </w:ins>
-      <w:ins w:id="123" w:author="Unknown Author" w:date="2021-07-23T11:32:39Z">
+      <w:ins w:id="134" w:author="Unknown Author" w:date="2021-07-23T11:32:39Z">
         <w:r>
           <w:rPr>
             <w:rFonts w:eastAsia="Times New Roman"/>
@@ -4036,7 +4087,7 @@
           <w:t xml:space="preserve">{d.edited_fields.state_of_land.has_auth_lieutenant_gov_council:ifEQ(true):showBegin} </w:t>
         </w:r>
       </w:ins>
-      <w:ins w:id="124" w:author="Unknown Author" w:date="2021-07-23T11:32:39Z">
+      <w:ins w:id="135" w:author="Unknown Author" w:date="2021-07-23T11:32:39Z">
         <w:r>
           <w:rPr>
             <w:rFonts w:eastAsia="Times New Roman"/>
@@ -4046,7 +4097,7 @@
           <w:t xml:space="preserve">[EDITED] </w:t>
         </w:r>
       </w:ins>
-      <w:ins w:id="125" w:author="Unknown Author" w:date="2021-07-23T11:32:39Z">
+      <w:ins w:id="136" w:author="Unknown Author" w:date="2021-07-23T11:32:39Z">
         <w:r>
           <w:rPr>
             <w:rFonts w:eastAsia="Times New Roman"/>
@@ -4068,11 +4119,11 @@
           <w:i w:val="false"/>
           <w:iCs w:val="false"/>
           <w:color w:val="000000"/>
-          <w:ins w:id="128" w:author="Unknown Author" w:date="2021-07-23T11:32:39Z"/>
+          <w:ins w:id="139" w:author="Unknown Author" w:date="2021-07-23T11:32:39Z"/>
           <w:u w:val="none"/>
         </w:rPr>
       </w:pPr>
-      <w:ins w:id="127" w:author="Unknown Author" w:date="2021-07-23T11:32:39Z">
+      <w:ins w:id="138" w:author="Unknown Author" w:date="2021-07-23T11:32:39Z">
         <w:r>
           <w:rPr>
             <w:rFonts w:eastAsia="Times New Roman"/>
@@ -4092,12 +4143,12 @@
         <w:pStyle w:val="LOnormal1"/>
         <w:rPr>
           <w:rFonts w:eastAsia="Times New Roman"/>
-          <w:ins w:id="132" w:author="Unknown Author" w:date="2021-07-23T11:26:07Z"/>
-          <w:b/>
-          <w:b/>
-        </w:rPr>
-      </w:pPr>
-      <w:ins w:id="129" w:author="Unknown Author" w:date="2021-07-23T11:32:39Z">
+          <w:ins w:id="143" w:author="Unknown Author" w:date="2021-07-23T11:26:07Z"/>
+          <w:b/>
+          <w:b/>
+        </w:rPr>
+      </w:pPr>
+      <w:ins w:id="140" w:author="Unknown Author" w:date="2021-07-23T11:32:39Z">
         <w:r>
           <w:rPr>
             <w:rFonts w:eastAsia="Times New Roman"/>
@@ -4111,7 +4162,7 @@
           <w:t>{</w:t>
         </w:r>
       </w:ins>
-      <w:ins w:id="130" w:author="Unknown Author" w:date="2021-07-23T11:32:39Z">
+      <w:ins w:id="141" w:author="Unknown Author" w:date="2021-07-23T11:32:39Z">
         <w:r>
           <w:rPr>
             <w:rFonts w:eastAsia="Times New Roman" w:cs="Arial"/>
@@ -4129,7 +4180,7 @@
           <w:t>d.state_of_land.has_auth_lieutenant_gov_council:ifEQ(Yes):showBegin</w:t>
         </w:r>
       </w:ins>
-      <w:ins w:id="131" w:author="Unknown Author" w:date="2021-07-23T11:32:39Z">
+      <w:ins w:id="142" w:author="Unknown Author" w:date="2021-07-23T11:32:39Z">
         <w:r>
           <w:rPr>
             <w:rFonts w:eastAsia="Times New Roman"/>
@@ -4149,12 +4200,12 @@
         <w:pStyle w:val="LOnormal1"/>
         <w:rPr>
           <w:rFonts w:eastAsia="Times New Roman"/>
-          <w:ins w:id="137" w:author="Unknown Author" w:date="2021-07-23T11:26:07Z"/>
-          <w:b/>
-          <w:b/>
-        </w:rPr>
-      </w:pPr>
-      <w:ins w:id="133" w:author="Unknown Author" w:date="2021-07-23T11:26:07Z">
+          <w:ins w:id="148" w:author="Unknown Author" w:date="2021-07-23T11:26:07Z"/>
+          <w:b/>
+          <w:b/>
+        </w:rPr>
+      </w:pPr>
+      <w:ins w:id="144" w:author="Unknown Author" w:date="2021-07-23T11:26:07Z">
         <w:r>
           <w:rPr>
             <w:rFonts w:eastAsia="Times New Roman"/>
@@ -4163,7 +4214,7 @@
           <w:t>Details of the Authorization:</w:t>
         </w:r>
       </w:ins>
-      <w:ins w:id="134" w:author="Unknown Author" w:date="2021-07-23T11:26:07Z">
+      <w:ins w:id="145" w:author="Unknown Author" w:date="2021-07-23T11:26:07Z">
         <w:r>
           <w:rPr>
             <w:rFonts w:eastAsia="Times New Roman"/>
@@ -4173,7 +4224,7 @@
           <w:t xml:space="preserve">{d.edited_fields.state_of_land.authorization_details:ifEQ(true):showBegin} </w:t>
         </w:r>
       </w:ins>
-      <w:ins w:id="135" w:author="Unknown Author" w:date="2021-07-23T11:26:07Z">
+      <w:ins w:id="146" w:author="Unknown Author" w:date="2021-07-23T11:26:07Z">
         <w:r>
           <w:rPr>
             <w:rFonts w:eastAsia="Times New Roman"/>
@@ -4183,7 +4234,7 @@
           <w:t xml:space="preserve">[EDITED] </w:t>
         </w:r>
       </w:ins>
-      <w:ins w:id="136" w:author="Unknown Author" w:date="2021-07-23T11:26:07Z">
+      <w:ins w:id="147" w:author="Unknown Author" w:date="2021-07-23T11:26:07Z">
         <w:r>
           <w:rPr>
             <w:rFonts w:eastAsia="Times New Roman"/>
@@ -4201,10 +4252,10 @@
           <w:b w:val="false"/>
           <w:b w:val="false"/>
           <w:bCs w:val="false"/>
-          <w:ins w:id="140" w:author="Unknown Author" w:date="2021-07-23T11:33:01Z"/>
-        </w:rPr>
-      </w:pPr>
-      <w:ins w:id="138" w:author="Unknown Author" w:date="2021-07-23T11:26:07Z">
+          <w:ins w:id="151" w:author="Unknown Author" w:date="2021-07-23T11:33:01Z"/>
+        </w:rPr>
+      </w:pPr>
+      <w:ins w:id="149" w:author="Unknown Author" w:date="2021-07-23T11:26:07Z">
         <w:r>
           <w:rPr>
             <w:rFonts w:eastAsia="Times New Roman"/>
@@ -4214,7 +4265,7 @@
           <w:t>{d.state_of_land.authorization_details</w:t>
         </w:r>
       </w:ins>
-      <w:ins w:id="139" w:author="Unknown Author" w:date="2021-07-23T11:33:01Z">
+      <w:ins w:id="150" w:author="Unknown Author" w:date="2021-07-23T11:33:01Z">
         <w:r>
           <w:rPr>
             <w:rFonts w:eastAsia="Times New Roman"/>
@@ -4232,10 +4283,10 @@
           <w:b w:val="false"/>
           <w:b w:val="false"/>
           <w:bCs w:val="false"/>
-          <w:ins w:id="145" w:author="Unknown Author" w:date="2021-07-23T12:02:48Z"/>
-        </w:rPr>
-      </w:pPr>
-      <w:ins w:id="141" w:author="Unknown Author" w:date="2021-07-23T11:33:01Z">
+          <w:ins w:id="156" w:author="Unknown Author" w:date="2021-07-23T12:02:48Z"/>
+        </w:rPr>
+      </w:pPr>
+      <w:ins w:id="152" w:author="Unknown Author" w:date="2021-07-23T11:33:01Z">
         <w:r>
           <w:rPr>
             <w:rFonts w:eastAsia="Times New Roman"/>
@@ -4249,7 +4300,7 @@
           <w:t>{</w:t>
         </w:r>
       </w:ins>
-      <w:ins w:id="142" w:author="Unknown Author" w:date="2021-07-23T11:33:01Z">
+      <w:ins w:id="153" w:author="Unknown Author" w:date="2021-07-23T11:33:01Z">
         <w:r>
           <w:rPr>
             <w:rFonts w:eastAsia="Times New Roman" w:cs="Arial"/>
@@ -4267,7 +4318,7 @@
           <w:t>d.state_of_land.has_auth_lieutenant_gov_council:show</w:t>
         </w:r>
       </w:ins>
-      <w:ins w:id="143" w:author="Unknown Author" w:date="2021-07-23T11:33:01Z">
+      <w:ins w:id="154" w:author="Unknown Author" w:date="2021-07-23T11:33:01Z">
         <w:r>
           <w:rPr>
             <w:rFonts w:eastAsia="Times New Roman" w:cs="Arial"/>
@@ -4285,7 +4336,7 @@
           <w:t>End</w:t>
         </w:r>
       </w:ins>
-      <w:ins w:id="144" w:author="Unknown Author" w:date="2021-07-23T12:03:08Z">
+      <w:ins w:id="155" w:author="Unknown Author" w:date="2021-07-23T12:03:08Z">
         <w:r>
           <w:rPr>
             <w:rFonts w:eastAsia="Times New Roman" w:cs="Arial"/>
@@ -4313,7 +4364,7 @@
           <w:bCs w:val="false"/>
         </w:rPr>
       </w:pPr>
-      <w:ins w:id="146" w:author="Unknown Author" w:date="2021-07-23T11:34:04Z">
+      <w:ins w:id="157" w:author="Unknown Author" w:date="2021-07-23T11:34:04Z">
         <w:r>
           <w:rPr>
             <w:rFonts w:eastAsia="Times New Roman"/>
@@ -4327,7 +4378,7 @@
           <w:t>{</w:t>
         </w:r>
       </w:ins>
-      <w:ins w:id="147" w:author="Unknown Author" w:date="2021-07-23T11:34:04Z">
+      <w:ins w:id="158" w:author="Unknown Author" w:date="2021-07-23T11:34:04Z">
         <w:r>
           <w:rPr>
             <w:rFonts w:eastAsia="Times New Roman" w:cs="Arial"/>
@@ -4345,7 +4396,7 @@
           <w:t>d.state_of_land.has_activity_in_park:show</w:t>
         </w:r>
       </w:ins>
-      <w:ins w:id="148" w:author="Unknown Author" w:date="2021-07-23T11:34:04Z">
+      <w:ins w:id="159" w:author="Unknown Author" w:date="2021-07-23T11:34:04Z">
         <w:r>
           <w:rPr>
             <w:rFonts w:eastAsia="Times New Roman" w:cs="Arial"/>
@@ -4363,7 +4414,7 @@
           <w:t>End</w:t>
         </w:r>
       </w:ins>
-      <w:ins w:id="149" w:author="Unknown Author" w:date="2021-07-23T11:34:04Z">
+      <w:ins w:id="160" w:author="Unknown Author" w:date="2021-07-23T11:34:04Z">
         <w:r>
           <w:rPr>
             <w:rFonts w:eastAsia="Times New Roman"/>
@@ -4519,7 +4570,7 @@
         </w:rPr>
         <w:t>Plan to protect the archaeological site</w:t>
       </w:r>
-      <w:ins w:id="150" w:author="Unknown Author" w:date="2021-07-23T12:19:12Z">
+      <w:ins w:id="161" w:author="Unknown Author" w:date="2021-07-23T12:19:12Z">
         <w:r>
           <w:rPr>
             <w:rFonts w:eastAsia="Times New Roman"/>
@@ -4667,7 +4718,7 @@
         </w:rPr>
         <w:t>{d.state_of_land.has_shared_info_with_fn}</w:t>
       </w:r>
-      <w:ins w:id="151" w:author="Unknown Author" w:date="2021-07-23T12:15:47Z">
+      <w:ins w:id="162" w:author="Unknown Author" w:date="2021-07-23T12:15:47Z">
         <w:r>
           <w:rPr>
             <w:rFonts w:eastAsia="Times New Roman"/>
@@ -4679,7 +4730,7 @@
           <w:t>{d.state_of_land.</w:t>
         </w:r>
       </w:ins>
-      <w:ins w:id="152" w:author="Unknown Author" w:date="2021-07-23T12:15:47Z">
+      <w:ins w:id="163" w:author="Unknown Author" w:date="2021-07-23T12:15:47Z">
         <w:r>
           <w:rPr>
             <w:rFonts w:eastAsia="Times New Roman" w:cs="Arial"/>
@@ -4695,7 +4746,7 @@
           <w:t>has_shared_info_with_fn</w:t>
         </w:r>
       </w:ins>
-      <w:ins w:id="153" w:author="Unknown Author" w:date="2021-07-23T12:15:47Z">
+      <w:ins w:id="164" w:author="Unknown Author" w:date="2021-07-23T12:15:47Z">
         <w:r>
           <w:rPr>
             <w:rFonts w:eastAsia="Times New Roman"/>
@@ -4707,7 +4758,7 @@
           <w:t>:ifEQ(</w:t>
         </w:r>
       </w:ins>
-      <w:ins w:id="154" w:author="Unknown Author" w:date="2021-07-23T12:15:47Z">
+      <w:ins w:id="165" w:author="Unknown Author" w:date="2021-07-23T12:15:47Z">
         <w:r>
           <w:rPr>
             <w:rFonts w:eastAsia="Times New Roman" w:cs="Arial"/>
@@ -4723,7 +4774,7 @@
           <w:t>Yes</w:t>
         </w:r>
       </w:ins>
-      <w:ins w:id="155" w:author="Unknown Author" w:date="2021-07-23T12:15:47Z">
+      <w:ins w:id="166" w:author="Unknown Author" w:date="2021-07-23T12:15:47Z">
         <w:r>
           <w:rPr>
             <w:rFonts w:eastAsia="Times New Roman"/>
@@ -4752,7 +4803,7 @@
         </w:rPr>
         <w:t>Describe your First Nations engagement activities</w:t>
       </w:r>
-      <w:ins w:id="156" w:author="Unknown Author" w:date="2021-07-23T12:19:06Z">
+      <w:ins w:id="167" w:author="Unknown Author" w:date="2021-07-23T12:19:06Z">
         <w:r>
           <w:rPr>
             <w:rFonts w:eastAsia="Times New Roman"/>
@@ -4858,7 +4909,7 @@
         </w:rPr>
         <w:t>{d.state_of_land.has_fn_cultural_heritage_sites_in_area}</w:t>
       </w:r>
-      <w:ins w:id="157" w:author="Unknown Author" w:date="2021-07-23T12:16:59Z">
+      <w:ins w:id="168" w:author="Unknown Author" w:date="2021-07-23T12:16:59Z">
         <w:r>
           <w:rPr>
             <w:rFonts w:eastAsia="Times New Roman"/>
@@ -4870,7 +4921,7 @@
           <w:t>{d.state_of_land.</w:t>
         </w:r>
       </w:ins>
-      <w:ins w:id="158" w:author="Unknown Author" w:date="2021-07-23T12:16:59Z">
+      <w:ins w:id="169" w:author="Unknown Author" w:date="2021-07-23T12:16:59Z">
         <w:r>
           <w:rPr>
             <w:rFonts w:eastAsia="Times New Roman" w:cs="Arial"/>
@@ -4886,7 +4937,7 @@
           <w:t>has_fn_cultural_heritage_sites_in_area</w:t>
         </w:r>
       </w:ins>
-      <w:ins w:id="159" w:author="Unknown Author" w:date="2021-07-23T12:16:59Z">
+      <w:ins w:id="170" w:author="Unknown Author" w:date="2021-07-23T12:16:59Z">
         <w:r>
           <w:rPr>
             <w:rFonts w:eastAsia="Times New Roman"/>
@@ -4898,7 +4949,7 @@
           <w:t>:ifEQ(</w:t>
         </w:r>
       </w:ins>
-      <w:ins w:id="160" w:author="Unknown Author" w:date="2021-07-23T12:16:59Z">
+      <w:ins w:id="171" w:author="Unknown Author" w:date="2021-07-23T12:16:59Z">
         <w:r>
           <w:rPr>
             <w:rFonts w:eastAsia="Times New Roman" w:cs="Arial"/>
@@ -4914,7 +4965,7 @@
           <w:t>Yes</w:t>
         </w:r>
       </w:ins>
-      <w:ins w:id="161" w:author="Unknown Author" w:date="2021-07-23T12:16:59Z">
+      <w:ins w:id="172" w:author="Unknown Author" w:date="2021-07-23T12:16:59Z">
         <w:r>
           <w:rPr>
             <w:rFonts w:eastAsia="Times New Roman"/>
@@ -4945,7 +4996,7 @@
         </w:rPr>
         <w:t>Describe any cultural heritage resources in the area</w:t>
       </w:r>
-      <w:ins w:id="162" w:author="Unknown Author" w:date="2021-07-23T12:19:08Z">
+      <w:ins w:id="173" w:author="Unknown Author" w:date="2021-07-23T12:19:08Z">
         <w:r>
           <w:rPr>
             <w:rFonts w:eastAsia="Times New Roman"/>
@@ -4994,7 +5045,7 @@
         </w:rPr>
         <w:t>{d.state_of_land.cultural_heritage_description}</w:t>
       </w:r>
-      <w:ins w:id="163" w:author="Unknown Author" w:date="2021-07-23T12:17:15Z">
+      <w:ins w:id="174" w:author="Unknown Author" w:date="2021-07-23T12:17:15Z">
         <w:r>
           <w:rPr>
             <w:rFonts w:eastAsia="Times New Roman"/>
@@ -5006,7 +5057,7 @@
           <w:t>{d.state_of_land.</w:t>
         </w:r>
       </w:ins>
-      <w:ins w:id="164" w:author="Unknown Author" w:date="2021-07-23T12:17:15Z">
+      <w:ins w:id="175" w:author="Unknown Author" w:date="2021-07-23T12:17:15Z">
         <w:r>
           <w:rPr>
             <w:rFonts w:eastAsia="Times New Roman" w:cs="Arial"/>
@@ -5022,7 +5073,7 @@
           <w:t>has_fn_cultural_heritage_sites_in_area</w:t>
         </w:r>
       </w:ins>
-      <w:ins w:id="165" w:author="Unknown Author" w:date="2021-07-23T12:17:15Z">
+      <w:ins w:id="176" w:author="Unknown Author" w:date="2021-07-23T12:17:15Z">
         <w:r>
           <w:rPr>
             <w:rFonts w:eastAsia="Times New Roman"/>
@@ -5034,7 +5085,7 @@
           <w:t>:s</w:t>
         </w:r>
       </w:ins>
-      <w:ins w:id="166" w:author="Unknown Author" w:date="2021-07-23T12:17:15Z">
+      <w:ins w:id="177" w:author="Unknown Author" w:date="2021-07-23T12:17:15Z">
         <w:r>
           <w:rPr>
             <w:rFonts w:eastAsia="Times New Roman"/>
@@ -5046,7 +5097,7 @@
           <w:t>howEnd</w:t>
         </w:r>
       </w:ins>
-      <w:ins w:id="167" w:author="Unknown Author" w:date="2021-07-23T12:17:15Z">
+      <w:ins w:id="178" w:author="Unknown Author" w:date="2021-07-23T12:17:15Z">
         <w:r>
           <w:rPr>
             <w:rFonts w:eastAsia="Times New Roman"/>
@@ -5066,7 +5117,7 @@
           <w:rFonts w:eastAsia="Times New Roman"/>
         </w:rPr>
       </w:pPr>
-      <w:ins w:id="168" w:author="Unknown Author" w:date="2021-07-23T12:16:07Z">
+      <w:ins w:id="179" w:author="Unknown Author" w:date="2021-07-23T12:16:07Z">
         <w:r>
           <w:rPr>
             <w:rFonts w:eastAsia="Times New Roman"/>
@@ -5078,7 +5129,7 @@
           <w:t>{d.state_of_land.</w:t>
         </w:r>
       </w:ins>
-      <w:ins w:id="169" w:author="Unknown Author" w:date="2021-07-23T12:16:07Z">
+      <w:ins w:id="180" w:author="Unknown Author" w:date="2021-07-23T12:16:07Z">
         <w:r>
           <w:rPr>
             <w:rFonts w:eastAsia="Times New Roman" w:cs="Arial"/>
@@ -5094,7 +5145,7 @@
           <w:t>has_shared_info_with_fn</w:t>
         </w:r>
       </w:ins>
-      <w:ins w:id="170" w:author="Unknown Author" w:date="2021-07-23T12:16:07Z">
+      <w:ins w:id="181" w:author="Unknown Author" w:date="2021-07-23T12:16:07Z">
         <w:r>
           <w:rPr>
             <w:rFonts w:eastAsia="Times New Roman"/>
@@ -5106,7 +5157,7 @@
           <w:t>:show</w:t>
         </w:r>
       </w:ins>
-      <w:ins w:id="171" w:author="Unknown Author" w:date="2021-07-23T12:16:07Z">
+      <w:ins w:id="182" w:author="Unknown Author" w:date="2021-07-23T12:16:07Z">
         <w:r>
           <w:rPr>
             <w:rFonts w:eastAsia="Times New Roman"/>
@@ -5118,7 +5169,7 @@
           <w:t>End</w:t>
         </w:r>
       </w:ins>
-      <w:ins w:id="172" w:author="Unknown Author" w:date="2021-07-23T12:16:07Z">
+      <w:ins w:id="183" w:author="Unknown Author" w:date="2021-07-23T12:16:07Z">
         <w:r>
           <w:rPr>
             <w:rFonts w:eastAsia="Times New Roman"/>
@@ -5178,7 +5229,7 @@
           <w:rFonts w:eastAsia="Times New Roman"/>
         </w:rPr>
       </w:pPr>
-      <w:ins w:id="173" w:author="Unknown Author" w:date="2021-07-28T08:49:04Z">
+      <w:ins w:id="184" w:author="Unknown Author" w:date="2021-07-28T08:49:04Z">
         <w:r>
           <w:rPr>
             <w:rFonts w:eastAsia="Times New Roman"/>
@@ -5230,10 +5281,10 @@
                 <w:rFonts w:eastAsia="Times New Roman"/>
                 <w:b/>
                 <w:b/>
-                <w:del w:id="175" w:author="Unknown Author" w:date="2021-07-28T08:49:01Z"/>
+                <w:del w:id="186" w:author="Unknown Author" w:date="2021-07-28T08:49:01Z"/>
               </w:rPr>
             </w:pPr>
-            <w:del w:id="174" w:author="Unknown Author" w:date="2021-07-28T08:49:01Z">
+            <w:del w:id="185" w:author="Unknown Author" w:date="2021-07-28T08:49:01Z">
               <w:r>
                 <w:rPr>
                   <w:rFonts w:eastAsia="Times New Roman"/>
@@ -5815,7 +5866,7 @@
         </w:rPr>
         <w:t>Describe the changes and reference the locations needed on the map later</w:t>
       </w:r>
-      <w:ins w:id="176" w:author="Unknown Author" w:date="2021-07-23T12:19:19Z">
+      <w:ins w:id="187" w:author="Unknown Author" w:date="2021-07-23T12:19:19Z">
         <w:r>
           <w:rPr>
             <w:rFonts w:eastAsia="Times New Roman"/>
@@ -5897,7 +5948,7 @@
         </w:rPr>
         <w:t>Proposed reclamation and timing for this specific activity</w:t>
       </w:r>
-      <w:ins w:id="177" w:author="Unknown Author" w:date="2021-07-23T12:19:23Z">
+      <w:ins w:id="188" w:author="Unknown Author" w:date="2021-07-23T12:19:23Z">
         <w:r>
           <w:rPr>
             <w:rFonts w:eastAsia="Times New Roman"/>
@@ -5961,7 +6012,7 @@
         </w:rPr>
         <w:t>Estimated Cost of reclamation activities described above</w:t>
       </w:r>
-      <w:ins w:id="178" w:author="Unknown Author" w:date="2021-07-23T12:19:25Z">
+      <w:ins w:id="189" w:author="Unknown Author" w:date="2021-07-23T12:19:25Z">
         <w:r>
           <w:rPr>
             <w:rFonts w:eastAsia="Times New Roman"/>
@@ -6873,7 +6924,7 @@
         </w:rPr>
         <w:t>Underg</w:t>
       </w:r>
-      <w:ins w:id="179" w:author="Unknown Author" w:date="2021-07-28T09:27:37Z">
+      <w:ins w:id="190" w:author="Unknown Author" w:date="2021-07-28T09:27:37Z">
         <w:r>
           <w:rPr>
             <w:rFonts w:eastAsia="Arial" w:cs="Arial"/>
@@ -7476,7 +7527,7 @@
         </w:rPr>
         <w:t>Expiry Date</w:t>
       </w:r>
-      <w:ins w:id="180" w:author="Unknown Author" w:date="2021-07-23T12:19:37Z">
+      <w:ins w:id="191" w:author="Unknown Author" w:date="2021-07-23T12:19:37Z">
         <w:r>
           <w:rPr>
             <w:rFonts w:eastAsia="Times New Roman"/>
@@ -7542,7 +7593,7 @@
         </w:rPr>
         <w:t>Permit Number</w:t>
       </w:r>
-      <w:ins w:id="181" w:author="Unknown Author" w:date="2021-07-23T12:19:39Z">
+      <w:ins w:id="192" w:author="Unknown Author" w:date="2021-07-23T12:19:39Z">
         <w:r>
           <w:rPr>
             <w:rFonts w:eastAsia="Times New Roman"/>
@@ -9963,7 +10014,7 @@
         </w:rPr>
         <w:t>Volume of fuel stored</w:t>
       </w:r>
-      <w:ins w:id="182" w:author="Unknown Author" w:date="2021-07-23T12:19:50Z">
+      <w:ins w:id="193" w:author="Unknown Author" w:date="2021-07-23T12:19:50Z">
         <w:r>
           <w:rPr>
             <w:rFonts w:eastAsia="Times New Roman"/>
@@ -10027,7 +10078,7 @@
         </w:rPr>
         <w:t>Storage Method</w:t>
       </w:r>
-      <w:ins w:id="183" w:author="Unknown Author" w:date="2021-07-23T12:19:52Z">
+      <w:ins w:id="194" w:author="Unknown Author" w:date="2021-07-23T12:19:52Z">
         <w:r>
           <w:rPr>
             <w:rFonts w:eastAsia="Times New Roman"/>
@@ -10148,7 +10199,7 @@
         </w:rPr>
         <w:t>Proposed reclamation and timing for this specific activity</w:t>
       </w:r>
-      <w:ins w:id="184" w:author="Unknown Author" w:date="2021-07-23T12:20:02Z">
+      <w:ins w:id="195" w:author="Unknown Author" w:date="2021-07-23T12:20:02Z">
         <w:r>
           <w:rPr>
             <w:rFonts w:eastAsia="Times New Roman"/>
@@ -10212,7 +10263,7 @@
         </w:rPr>
         <w:t>Estimated Cost of reclamation activities described above</w:t>
       </w:r>
-      <w:ins w:id="185" w:author="Unknown Author" w:date="2021-07-23T12:20:03Z">
+      <w:ins w:id="196" w:author="Unknown Author" w:date="2021-07-23T12:20:03Z">
         <w:r>
           <w:rPr>
             <w:rFonts w:eastAsia="Times New Roman"/>
@@ -10730,7 +10781,7 @@
         </w:rPr>
         <w:t>Proposed reclamation and timing for this specific activity</w:t>
       </w:r>
-      <w:ins w:id="186" w:author="Unknown Author" w:date="2021-07-23T12:20:07Z">
+      <w:ins w:id="197" w:author="Unknown Author" w:date="2021-07-23T12:20:07Z">
         <w:r>
           <w:rPr>
             <w:rFonts w:eastAsia="Times New Roman"/>
@@ -10792,7 +10843,7 @@
         </w:rPr>
         <w:t>Estimated Cost of reclamation activities described above</w:t>
       </w:r>
-      <w:ins w:id="187" w:author="Unknown Author" w:date="2021-07-23T12:20:09Z">
+      <w:ins w:id="198" w:author="Unknown Author" w:date="2021-07-23T12:20:09Z">
         <w:r>
           <w:rPr>
             <w:rFonts w:eastAsia="Times New Roman"/>
@@ -11388,7 +11439,7 @@
         </w:rPr>
         <w:t>The drilling program will be</w:t>
       </w:r>
-      <w:ins w:id="188" w:author="Unknown Author" w:date="2021-07-23T12:20:13Z">
+      <w:ins w:id="199" w:author="Unknown Author" w:date="2021-07-23T12:20:13Z">
         <w:r>
           <w:rPr>
             <w:rFonts w:eastAsia="Times New Roman"/>
@@ -11474,7 +11525,7 @@
         </w:rPr>
         <w:t>Describe the location of the Core Storage</w:t>
       </w:r>
-      <w:ins w:id="189" w:author="Unknown Author" w:date="2021-07-23T12:20:17Z">
+      <w:ins w:id="200" w:author="Unknown Author" w:date="2021-07-23T12:20:17Z">
         <w:r>
           <w:rPr>
             <w:rFonts w:eastAsia="Times New Roman" w:cs="Arial"/>
@@ -11544,7 +11595,7 @@
         </w:rPr>
         <w:t>Proposed reclamation and timing for this specific activity</w:t>
       </w:r>
-      <w:ins w:id="190" w:author="Unknown Author" w:date="2021-07-23T12:20:19Z">
+      <w:ins w:id="201" w:author="Unknown Author" w:date="2021-07-23T12:20:19Z">
         <w:r>
           <w:rPr>
             <w:rFonts w:eastAsia="Times New Roman"/>
@@ -11609,7 +11660,7 @@
         </w:rPr>
         <w:t>Estimated Cost of reclamation activities described above</w:t>
       </w:r>
-      <w:ins w:id="191" w:author="Unknown Author" w:date="2021-07-23T12:20:21Z">
+      <w:ins w:id="202" w:author="Unknown Author" w:date="2021-07-23T12:20:21Z">
         <w:r>
           <w:rPr>
             <w:rFonts w:eastAsia="Times New Roman"/>
@@ -12574,7 +12625,7 @@
         </w:rPr>
         <w:t>Proposed reclamation and timing for this specific activity</w:t>
       </w:r>
-      <w:ins w:id="192" w:author="Unknown Author" w:date="2021-07-23T12:20:25Z">
+      <w:ins w:id="203" w:author="Unknown Author" w:date="2021-07-23T12:20:25Z">
         <w:r>
           <w:rPr>
             <w:rFonts w:eastAsia="Times New Roman"/>
@@ -12638,7 +12689,7 @@
         </w:rPr>
         <w:t>Estimated Cost of reclamation activities described above</w:t>
       </w:r>
-      <w:ins w:id="193" w:author="Unknown Author" w:date="2021-07-23T12:20:28Z">
+      <w:ins w:id="204" w:author="Unknown Author" w:date="2021-07-23T12:20:28Z">
         <w:r>
           <w:rPr>
             <w:rFonts w:eastAsia="Times New Roman"/>
@@ -12768,7 +12819,7 @@
         </w:rPr>
         <w:t>Describe the wastewater treatment facility (settling pond design, recycling, distance from creek, etc.)</w:t>
       </w:r>
-      <w:ins w:id="194" w:author="Unknown Author" w:date="2021-07-23T12:20:31Z">
+      <w:ins w:id="205" w:author="Unknown Author" w:date="2021-07-23T12:20:31Z">
         <w:r>
           <w:rPr>
             <w:rFonts w:eastAsia="Times New Roman"/>
@@ -13660,7 +13711,7 @@
         </w:rPr>
         <w:t>Disposal of fines from cleanout (i.e. use as a subsoil material)</w:t>
       </w:r>
-      <w:ins w:id="195" w:author="Unknown Author" w:date="2021-07-23T12:20:35Z">
+      <w:ins w:id="206" w:author="Unknown Author" w:date="2021-07-23T12:20:35Z">
         <w:r>
           <w:rPr>
             <w:rFonts w:eastAsia="Times New Roman"/>
@@ -13726,7 +13777,7 @@
         </w:rPr>
         <w:t>Water from ponds will be</w:t>
       </w:r>
-      <w:ins w:id="196" w:author="Unknown Author" w:date="2021-07-23T12:20:37Z">
+      <w:ins w:id="207" w:author="Unknown Author" w:date="2021-07-23T12:20:37Z">
         <w:r>
           <w:rPr>
             <w:rFonts w:eastAsia="Times New Roman"/>
@@ -13891,7 +13942,7 @@
         </w:rPr>
         <w:t xml:space="preserve"> {d.edited_fields.settling_pond.is_ponds_discharged:showEnd} </w:t>
       </w:r>
-      <w:ins w:id="197" w:author="Unknown Author" w:date="2021-07-27T17:16:06Z">
+      <w:ins w:id="208" w:author="Unknown Author" w:date="2021-07-27T17:16:06Z">
         <w:r>
           <w:rPr>
             <w:rFonts w:eastAsia="Times New Roman"/>
@@ -13904,7 +13955,7 @@
           <w:t>{d.</w:t>
         </w:r>
       </w:ins>
-      <w:ins w:id="198" w:author="Unknown Author" w:date="2021-07-27T17:16:06Z">
+      <w:ins w:id="209" w:author="Unknown Author" w:date="2021-07-27T17:16:06Z">
         <w:r>
           <w:rPr>
             <w:rFonts w:eastAsia="Times New Roman" w:cs="Arial"/>
@@ -13921,7 +13972,7 @@
           <w:t>settling_pond.is_ponds_discharged</w:t>
         </w:r>
       </w:ins>
-      <w:ins w:id="199" w:author="Unknown Author" w:date="2021-07-27T17:16:06Z">
+      <w:ins w:id="210" w:author="Unknown Author" w:date="2021-07-27T17:16:06Z">
         <w:r>
           <w:rPr>
             <w:rFonts w:eastAsia="Times New Roman"/>
@@ -13981,7 +14032,7 @@
         </w:rPr>
         <w:t>Describe the type of sediment control structures</w:t>
       </w:r>
-      <w:ins w:id="200" w:author="Unknown Author" w:date="2021-07-23T12:20:42Z">
+      <w:ins w:id="211" w:author="Unknown Author" w:date="2021-07-23T12:20:42Z">
         <w:r>
           <w:rPr>
             <w:rFonts w:eastAsia="Times New Roman" w:cs="Arial"/>
@@ -14051,7 +14102,7 @@
         </w:rPr>
         <w:t>Describe the type and construction of the decant structure</w:t>
       </w:r>
-      <w:ins w:id="201" w:author="Unknown Author" w:date="2021-07-23T12:20:44Z">
+      <w:ins w:id="212" w:author="Unknown Author" w:date="2021-07-23T12:20:44Z">
         <w:r>
           <w:rPr>
             <w:rFonts w:eastAsia="Times New Roman"/>
@@ -14121,7 +14172,7 @@
         </w:rPr>
         <w:t>Describe the area into which the water is discharged</w:t>
       </w:r>
-      <w:ins w:id="202" w:author="Unknown Author" w:date="2021-07-23T12:20:47Z">
+      <w:ins w:id="213" w:author="Unknown Author" w:date="2021-07-23T12:20:47Z">
         <w:r>
           <w:rPr>
             <w:rFonts w:eastAsia="Times New Roman" w:cs="Arial"/>
@@ -14191,7 +14242,7 @@
         </w:rPr>
         <w:t>Describe spillway design</w:t>
       </w:r>
-      <w:ins w:id="203" w:author="Unknown Author" w:date="2021-07-23T12:20:48Z">
+      <w:ins w:id="214" w:author="Unknown Author" w:date="2021-07-23T12:20:48Z">
         <w:r>
           <w:rPr>
             <w:rFonts w:eastAsia="Times New Roman"/>
@@ -14255,7 +14306,7 @@
         </w:rPr>
         <w:t>_description}</w:t>
       </w:r>
-      <w:ins w:id="204" w:author="Unknown Author" w:date="2021-07-27T17:16:26Z">
+      <w:ins w:id="215" w:author="Unknown Author" w:date="2021-07-27T17:16:26Z">
         <w:r>
           <w:rPr>
             <w:rFonts w:eastAsia="Times New Roman"/>
@@ -14268,7 +14319,7 @@
           <w:t>{d.</w:t>
         </w:r>
       </w:ins>
-      <w:ins w:id="205" w:author="Unknown Author" w:date="2021-07-27T17:16:26Z">
+      <w:ins w:id="216" w:author="Unknown Author" w:date="2021-07-27T17:16:26Z">
         <w:r>
           <w:rPr>
             <w:rFonts w:eastAsia="Times New Roman" w:cs="Arial"/>
@@ -14285,7 +14336,7 @@
           <w:t>settling_pond.is_ponds_discharged</w:t>
         </w:r>
       </w:ins>
-      <w:ins w:id="206" w:author="Unknown Author" w:date="2021-07-27T17:16:26Z">
+      <w:ins w:id="217" w:author="Unknown Author" w:date="2021-07-27T17:16:26Z">
         <w:r>
           <w:rPr>
             <w:rFonts w:eastAsia="Times New Roman"/>
@@ -14298,7 +14349,7 @@
           <w:t>:show</w:t>
         </w:r>
       </w:ins>
-      <w:ins w:id="207" w:author="Unknown Author" w:date="2021-07-27T17:16:26Z">
+      <w:ins w:id="218" w:author="Unknown Author" w:date="2021-07-27T17:16:26Z">
         <w:r>
           <w:rPr>
             <w:rFonts w:eastAsia="Times New Roman"/>
@@ -14311,7 +14362,7 @@
           <w:t>End</w:t>
         </w:r>
       </w:ins>
-      <w:ins w:id="208" w:author="Unknown Author" w:date="2021-07-27T17:16:26Z">
+      <w:ins w:id="219" w:author="Unknown Author" w:date="2021-07-27T17:16:26Z">
         <w:r>
           <w:rPr>
             <w:rFonts w:eastAsia="Times New Roman"/>
@@ -14356,7 +14407,7 @@
         </w:rPr>
         <w:t>Proposed reclamation and timing for this specific activity</w:t>
       </w:r>
-      <w:ins w:id="209" w:author="Unknown Author" w:date="2021-07-23T12:20:51Z">
+      <w:ins w:id="220" w:author="Unknown Author" w:date="2021-07-23T12:20:51Z">
         <w:r>
           <w:rPr>
             <w:rFonts w:eastAsia="Times New Roman"/>
@@ -14421,7 +14472,7 @@
         </w:rPr>
         <w:t>Estimated Cost of reclamation activities described above</w:t>
       </w:r>
-      <w:ins w:id="210" w:author="Unknown Author" w:date="2021-07-23T12:20:53Z">
+      <w:ins w:id="221" w:author="Unknown Author" w:date="2021-07-23T12:20:53Z">
         <w:r>
           <w:rPr>
             <w:rFonts w:eastAsia="Times New Roman"/>
@@ -15017,7 +15068,7 @@
         </w:rPr>
         <w:t>Describe handling and on-site processing methods</w:t>
       </w:r>
-      <w:ins w:id="211" w:author="Unknown Author" w:date="2021-07-23T12:20:57Z">
+      <w:ins w:id="222" w:author="Unknown Author" w:date="2021-07-23T12:20:57Z">
         <w:r>
           <w:rPr>
             <w:rFonts w:eastAsia="Times New Roman" w:cs="Arial"/>
@@ -15192,7 +15243,7 @@
         </w:rPr>
         <w:t>If the material has potential for spontaneous combustion, give details of separate handling</w:t>
       </w:r>
-      <w:ins w:id="212" w:author="Unknown Author" w:date="2021-07-23T12:21:01Z">
+      <w:ins w:id="223" w:author="Unknown Author" w:date="2021-07-23T12:21:01Z">
         <w:r>
           <w:rPr>
             <w:rFonts w:eastAsia="Times New Roman"/>
@@ -15256,7 +15307,7 @@
         </w:rPr>
         <w:t>Surface water drainage and mitigation strategies</w:t>
       </w:r>
-      <w:ins w:id="213" w:author="Unknown Author" w:date="2021-07-23T12:21:03Z">
+      <w:ins w:id="224" w:author="Unknown Author" w:date="2021-07-23T12:21:03Z">
         <w:r>
           <w:rPr>
             <w:rFonts w:eastAsia="Times New Roman"/>
@@ -15321,7 +15372,7 @@
         </w:rPr>
         <w:t>Proposed reclamation and timing for this specific activity</w:t>
       </w:r>
-      <w:ins w:id="214" w:author="Unknown Author" w:date="2021-07-23T12:21:05Z">
+      <w:ins w:id="225" w:author="Unknown Author" w:date="2021-07-23T12:21:05Z">
         <w:r>
           <w:rPr>
             <w:rFonts w:eastAsia="Times New Roman"/>
@@ -15386,7 +15437,7 @@
         </w:rPr>
         <w:t>Estimated Cost of reclamation activities described above</w:t>
       </w:r>
-      <w:ins w:id="215" w:author="Unknown Author" w:date="2021-07-23T12:21:08Z">
+      <w:ins w:id="226" w:author="Unknown Author" w:date="2021-07-23T12:21:08Z">
         <w:r>
           <w:rPr>
             <w:rFonts w:eastAsia="Times New Roman"/>
@@ -15516,7 +15567,7 @@
         </w:rPr>
         <w:t>Proposed Activities</w:t>
       </w:r>
-      <w:ins w:id="216" w:author="Unknown Author" w:date="2021-07-23T12:21:11Z">
+      <w:ins w:id="227" w:author="Unknown Author" w:date="2021-07-23T12:21:11Z">
         <w:r>
           <w:rPr>
             <w:rFonts w:eastAsia="Times New Roman"/>
@@ -16998,7 +17049,7 @@
               </w:rPr>
               <w:t>{d.underground_exploration.details[i].incline}</w:t>
             </w:r>
-            <w:ins w:id="217" w:author="Unknown Author" w:date="2021-07-28T08:35:23Z">
+            <w:ins w:id="228" w:author="Unknown Author" w:date="2021-07-28T08:35:23Z">
               <w:r>
                 <w:rPr>
                   <w:rFonts w:eastAsia="Times New Roman"/>
@@ -17261,7 +17312,7 @@
               </w:rPr>
               <w:t>{d.underground_exploration.details[i+1].incline}</w:t>
             </w:r>
-            <w:ins w:id="218" w:author="Unknown Author" w:date="2021-07-28T08:35:05Z">
+            <w:ins w:id="229" w:author="Unknown Author" w:date="2021-07-28T08:35:05Z">
               <w:r>
                 <w:rPr>
                   <w:rFonts w:eastAsia="Times New Roman"/>
@@ -17500,7 +17551,7 @@
         </w:rPr>
         <w:t>Total Ore</w:t>
       </w:r>
-      <w:ins w:id="219" w:author="Unknown Author" w:date="2021-07-23T12:21:19Z">
+      <w:ins w:id="230" w:author="Unknown Author" w:date="2021-07-23T12:21:19Z">
         <w:r>
           <w:rPr>
             <w:rFonts w:eastAsia="Times New Roman"/>
@@ -17580,7 +17631,7 @@
         </w:rPr>
         <w:t>Total Waste</w:t>
       </w:r>
-      <w:ins w:id="220" w:author="Unknown Author" w:date="2021-07-23T12:21:20Z">
+      <w:ins w:id="231" w:author="Unknown Author" w:date="2021-07-23T12:21:20Z">
         <w:r>
           <w:rPr>
             <w:rFonts w:eastAsia="Times New Roman"/>
@@ -17674,7 +17725,7 @@
         </w:rPr>
         <w:t>Total Ore</w:t>
       </w:r>
-      <w:ins w:id="221" w:author="Unknown Author" w:date="2021-07-23T12:21:22Z">
+      <w:ins w:id="232" w:author="Unknown Author" w:date="2021-07-23T12:21:22Z">
         <w:r>
           <w:rPr>
             <w:rFonts w:eastAsia="Times New Roman"/>
@@ -17754,7 +17805,7 @@
         </w:rPr>
         <w:t>Total Waste</w:t>
       </w:r>
-      <w:ins w:id="222" w:author="Unknown Author" w:date="2021-07-23T12:21:24Z">
+      <w:ins w:id="233" w:author="Unknown Author" w:date="2021-07-23T12:21:24Z">
         <w:r>
           <w:rPr>
             <w:rFonts w:eastAsia="Times New Roman"/>
@@ -17847,7 +17898,7 @@
         </w:rPr>
         <w:t>Proposed reclamation and timing for this specific activity</w:t>
       </w:r>
-      <w:ins w:id="223" w:author="Unknown Author" w:date="2021-07-23T12:21:29Z">
+      <w:ins w:id="234" w:author="Unknown Author" w:date="2021-07-23T12:21:29Z">
         <w:r>
           <w:rPr>
             <w:rFonts w:eastAsia="Times New Roman"/>
@@ -17911,7 +17962,7 @@
         </w:rPr>
         <w:t>Estimated Cost of reclamation activities described above</w:t>
       </w:r>
-      <w:ins w:id="224" w:author="Unknown Author" w:date="2021-07-23T12:21:30Z">
+      <w:ins w:id="235" w:author="Unknown Author" w:date="2021-07-23T12:21:30Z">
         <w:r>
           <w:rPr>
             <w:rFonts w:eastAsia="Times New Roman"/>
@@ -18065,7 +18116,7 @@
         </w:rPr>
         <w:t>Average Depth of Overburden</w:t>
       </w:r>
-      <w:ins w:id="225" w:author="Unknown Author" w:date="2021-07-23T12:21:33Z">
+      <w:ins w:id="236" w:author="Unknown Author" w:date="2021-07-23T12:21:33Z">
         <w:r>
           <w:rPr>
             <w:rFonts w:eastAsia="Times New Roman"/>
@@ -18145,7 +18196,7 @@
         </w:rPr>
         <w:t>Average Depth of topsoil</w:t>
       </w:r>
-      <w:ins w:id="226" w:author="Unknown Author" w:date="2021-07-23T12:21:35Z">
+      <w:ins w:id="237" w:author="Unknown Author" w:date="2021-07-23T12:21:35Z">
         <w:r>
           <w:rPr>
             <w:rFonts w:eastAsia="Times New Roman"/>
@@ -18357,7 +18408,7 @@
         </w:rPr>
         <w:t>Permit Application Number</w:t>
       </w:r>
-      <w:ins w:id="227" w:author="Unknown Author" w:date="2021-07-23T12:21:39Z">
+      <w:ins w:id="238" w:author="Unknown Author" w:date="2021-07-23T12:21:39Z">
         <w:r>
           <w:rPr>
             <w:rFonts w:eastAsia="Times New Roman"/>
@@ -18482,7 +18533,7 @@
         </w:rPr>
         <w:t>Official community plan for the site</w:t>
       </w:r>
-      <w:ins w:id="228" w:author="Unknown Author" w:date="2021-07-23T12:21:49Z">
+      <w:ins w:id="239" w:author="Unknown Author" w:date="2021-07-23T12:21:49Z">
         <w:r>
           <w:rPr>
             <w:rFonts w:eastAsia="Times New Roman"/>
@@ -18549,7 +18600,7 @@
         </w:rPr>
         <w:t>Current land use zoning for the site</w:t>
       </w:r>
-      <w:ins w:id="229" w:author="Unknown Author" w:date="2021-07-23T12:21:51Z">
+      <w:ins w:id="240" w:author="Unknown Author" w:date="2021-07-23T12:21:51Z">
         <w:r>
           <w:rPr>
             <w:rFonts w:eastAsia="Times New Roman"/>
@@ -18616,7 +18667,7 @@
         </w:rPr>
         <w:t>Proposed end land use is</w:t>
       </w:r>
-      <w:ins w:id="230" w:author="Unknown Author" w:date="2021-07-23T12:21:53Z">
+      <w:ins w:id="241" w:author="Unknown Author" w:date="2021-07-23T12:21:53Z">
         <w:r>
           <w:rPr>
             <w:rFonts w:eastAsia="Times New Roman"/>
@@ -18683,7 +18734,7 @@
         </w:rPr>
         <w:t>Estimate total mineable reserves over the life of the mine</w:t>
       </w:r>
-      <w:ins w:id="231" w:author="Unknown Author" w:date="2021-07-23T12:21:56Z">
+      <w:ins w:id="242" w:author="Unknown Author" w:date="2021-07-23T12:21:56Z">
         <w:r>
           <w:rPr>
             <w:rFonts w:eastAsia="Times New Roman"/>
@@ -18763,7 +18814,7 @@
         </w:rPr>
         <w:t>Estimate annual extraction from site</w:t>
       </w:r>
-      <w:ins w:id="232" w:author="Unknown Author" w:date="2021-07-23T12:21:57Z">
+      <w:ins w:id="243" w:author="Unknown Author" w:date="2021-07-23T12:21:57Z">
         <w:r>
           <w:rPr>
             <w:rFonts w:eastAsia="Times New Roman"/>
@@ -19280,7 +19331,7 @@
         </w:rPr>
         <w:t>Brief description of operation, including proposed work schedule</w:t>
       </w:r>
-      <w:ins w:id="233" w:author="Unknown Author" w:date="2021-07-23T12:22:01Z">
+      <w:ins w:id="244" w:author="Unknown Author" w:date="2021-07-23T12:22:01Z">
         <w:r>
           <w:rPr>
             <w:rFonts w:eastAsia="Times New Roman" w:cs="Arial"/>
@@ -19428,7 +19479,7 @@
         </w:rPr>
         <w:t>Describe the proposed reclamation and timing for this specific activity</w:t>
       </w:r>
-      <w:ins w:id="234" w:author="Unknown Author" w:date="2021-07-23T12:22:04Z">
+      <w:ins w:id="245" w:author="Unknown Author" w:date="2021-07-23T12:22:04Z">
         <w:r>
           <w:rPr>
             <w:rFonts w:eastAsia="Times New Roman"/>
@@ -19498,7 +19549,7 @@
         </w:rPr>
         <w:t>If backfilling of pits or pit slopes is proposed in the final configuration of reclamation, details of materials to be used and placement procedures</w:t>
       </w:r>
-      <w:ins w:id="235" w:author="Unknown Author" w:date="2021-07-23T12:22:06Z">
+      <w:ins w:id="246" w:author="Unknown Author" w:date="2021-07-23T12:22:06Z">
         <w:r>
           <w:rPr>
             <w:rFonts w:eastAsia="Times New Roman" w:cs="Arial"/>
@@ -19625,7 +19676,7 @@
         </w:rPr>
         <w:t>Estimated Cost of reclamation activities described above</w:t>
       </w:r>
-      <w:ins w:id="236" w:author="Unknown Author" w:date="2021-07-23T12:22:08Z">
+      <w:ins w:id="247" w:author="Unknown Author" w:date="2021-07-23T12:22:08Z">
         <w:r>
           <w:rPr>
             <w:rFonts w:eastAsia="Times New Roman"/>
@@ -19827,7 +19878,7 @@
         </w:rPr>
         <w:t>Maximum unreclaimed disturbance at any given time</w:t>
       </w:r>
-      <w:ins w:id="237" w:author="Unknown Author" w:date="2021-07-23T12:22:11Z">
+      <w:ins w:id="248" w:author="Unknown Author" w:date="2021-07-23T12:22:11Z">
         <w:r>
           <w:rPr>
             <w:rFonts w:eastAsia="Times New Roman" w:cs="Arial"/>
@@ -19980,7 +20031,7 @@
         </w:rPr>
         <w:t>Average depth to the high groundwater table at the proposed excavation</w:t>
       </w:r>
-      <w:ins w:id="238" w:author="Unknown Author" w:date="2021-07-23T12:22:14Z">
+      <w:ins w:id="249" w:author="Unknown Author" w:date="2021-07-23T12:22:14Z">
         <w:r>
           <w:rPr>
             <w:rFonts w:eastAsia="Times New Roman" w:cs="Arial"/>
@@ -20099,7 +20150,7 @@
         </w:rPr>
         <w:t>Elevation of the groundwater table was determined from</w:t>
       </w:r>
-      <w:ins w:id="239" w:author="Unknown Author" w:date="2021-07-23T12:22:19Z">
+      <w:ins w:id="250" w:author="Unknown Author" w:date="2021-07-23T12:22:19Z">
         <w:r>
           <w:rPr>
             <w:rFonts w:eastAsia="Times New Roman" w:cs="Arial"/>
@@ -20684,7 +20735,7 @@
         </w:rPr>
         <w:t>Measures proposed to protect groundwater from potential impacts of the proposed mining activity</w:t>
       </w:r>
-      <w:ins w:id="240" w:author="Unknown Author" w:date="2021-07-23T12:22:23Z">
+      <w:ins w:id="251" w:author="Unknown Author" w:date="2021-07-23T12:22:23Z">
         <w:r>
           <w:rPr>
             <w:rFonts w:eastAsia="Times New Roman" w:cs="Arial"/>
@@ -20818,7 +20869,7 @@
         </w:rPr>
         <w:t>Shortest distance between proposed excavation to nearest residence</w:t>
       </w:r>
-      <w:ins w:id="241" w:author="Unknown Author" w:date="2021-07-23T12:22:26Z">
+      <w:ins w:id="252" w:author="Unknown Author" w:date="2021-07-23T12:22:26Z">
         <w:r>
           <w:rPr>
             <w:rFonts w:eastAsia="Times New Roman" w:cs="Arial"/>
@@ -20942,7 +20993,7 @@
         </w:rPr>
         <w:t>Shortest distance between proposed excavation to nearest residential water source</w:t>
       </w:r>
-      <w:ins w:id="242" w:author="Unknown Author" w:date="2021-07-23T12:22:28Z">
+      <w:ins w:id="253" w:author="Unknown Author" w:date="2021-07-23T12:22:28Z">
         <w:r>
           <w:rPr>
             <w:rFonts w:eastAsia="Times New Roman" w:cs="Arial"/>
@@ -21066,7 +21117,7 @@
         </w:rPr>
         <w:t>Measures proposed to prevent inadvertent access of unauthorized persons to the mine site</w:t>
       </w:r>
-      <w:ins w:id="243" w:author="Unknown Author" w:date="2021-07-23T12:22:31Z">
+      <w:ins w:id="254" w:author="Unknown Author" w:date="2021-07-23T12:22:31Z">
         <w:r>
           <w:rPr>
             <w:rFonts w:eastAsia="Times New Roman" w:cs="Arial"/>
@@ -21190,7 +21241,7 @@
         </w:rPr>
         <w:t>Measures proposed to minimize the noise impacts of the operation</w:t>
       </w:r>
-      <w:ins w:id="244" w:author="Unknown Author" w:date="2021-07-23T12:22:34Z">
+      <w:ins w:id="255" w:author="Unknown Author" w:date="2021-07-23T12:22:34Z">
         <w:r>
           <w:rPr>
             <w:rFonts w:eastAsia="Times New Roman" w:cs="Arial"/>
@@ -21314,7 +21365,7 @@
         </w:rPr>
         <w:t>Measures proposed to minimize the dust impacts of the operation</w:t>
       </w:r>
-      <w:ins w:id="245" w:author="Unknown Author" w:date="2021-07-23T12:22:36Z">
+      <w:ins w:id="256" w:author="Unknown Author" w:date="2021-07-23T12:22:36Z">
         <w:r>
           <w:rPr>
             <w:rFonts w:eastAsia="Times New Roman" w:cs="Arial"/>
@@ -21438,7 +21489,7 @@
         </w:rPr>
         <w:t>Measures proposed to minimize visual impacts of the operation</w:t>
       </w:r>
-      <w:ins w:id="246" w:author="Unknown Author" w:date="2021-07-23T12:22:39Z">
+      <w:ins w:id="257" w:author="Unknown Author" w:date="2021-07-23T12:22:39Z">
         <w:r>
           <w:rPr>
             <w:rFonts w:eastAsia="Times New Roman" w:cs="Arial"/>
@@ -22355,7 +22406,7 @@
         </w:rPr>
         <w:t>Proposed Production</w:t>
       </w:r>
-      <w:ins w:id="247" w:author="Unknown Author" w:date="2021-07-23T12:22:44Z">
+      <w:ins w:id="258" w:author="Unknown Author" w:date="2021-07-23T12:22:44Z">
         <w:r>
           <w:rPr>
             <w:rFonts w:eastAsia="Times New Roman"/>
@@ -22446,7 +22497,7 @@
         </w:rPr>
         <w:t>Total area of planned reclamation this year</w:t>
       </w:r>
-      <w:ins w:id="248" w:author="Unknown Author" w:date="2021-07-23T12:22:46Z">
+      <w:ins w:id="259" w:author="Unknown Author" w:date="2021-07-23T12:22:46Z">
         <w:r>
           <w:rPr>
             <w:rFonts w:eastAsia="Times New Roman"/>
@@ -22638,7 +22689,7 @@
         </w:rPr>
         <w:t>Proposed reclamation and timing for this specific activity</w:t>
       </w:r>
-      <w:ins w:id="249" w:author="Unknown Author" w:date="2021-07-23T12:22:51Z">
+      <w:ins w:id="260" w:author="Unknown Author" w:date="2021-07-23T12:22:51Z">
         <w:r>
           <w:rPr>
             <w:rFonts w:eastAsia="Times New Roman"/>
@@ -22714,7 +22765,7 @@
         </w:rPr>
         <w:t>Estimated Cost of reclamation activities described above</w:t>
       </w:r>
-      <w:ins w:id="250" w:author="Unknown Author" w:date="2021-07-23T12:22:54Z">
+      <w:ins w:id="261" w:author="Unknown Author" w:date="2021-07-23T12:22:54Z">
         <w:r>
           <w:rPr>
             <w:rFonts w:eastAsia="Times New Roman"/>
@@ -23962,7 +24013,7 @@
         </w:rPr>
         <w:t>)</w:t>
       </w:r>
-      <w:ins w:id="251" w:author="Unknown Author" w:date="2021-07-23T12:23:03Z">
+      <w:ins w:id="262" w:author="Unknown Author" w:date="2021-07-23T12:23:03Z">
         <w:r>
           <w:rPr>
             <w:rFonts w:eastAsia="Times New Roman"/>
@@ -24299,7 +24350,7 @@
           <w:i/>
           <w:i/>
           <w:color w:val="FF0000"/>
-          <w:ins w:id="252" w:author="Unknown Author" w:date="2021-07-23T12:23:27Z"/>
+          <w:ins w:id="263" w:author="Unknown Author" w:date="2021-07-23T12:23:27Z"/>
           <w:u w:val="single"/>
         </w:rPr>
       </w:pPr>
@@ -24336,12 +24387,12 @@
         <w:pStyle w:val="Normal"/>
         <w:rPr>
           <w:rFonts w:eastAsia="Times New Roman"/>
-          <w:ins w:id="261" w:author="Unknown Author" w:date="2021-07-23T12:23:27Z"/>
-          <w:b/>
-          <w:b/>
-        </w:rPr>
-      </w:pPr>
-      <w:ins w:id="253" w:author="Unknown Author" w:date="2021-07-23T12:23:27Z">
+          <w:ins w:id="272" w:author="Unknown Author" w:date="2021-07-23T12:23:27Z"/>
+          <w:b/>
+          <w:b/>
+        </w:rPr>
+      </w:pPr>
+      <w:ins w:id="264" w:author="Unknown Author" w:date="2021-07-23T12:23:27Z">
         <w:r>
           <w:rPr>
             <w:rFonts w:eastAsia="Times New Roman"/>
@@ -24350,7 +24401,7 @@
           <w:t xml:space="preserve">Unreclaimed disturbance from previous year (ha): </w:t>
         </w:r>
       </w:ins>
-      <w:ins w:id="254" w:author="Unknown Author" w:date="2021-07-23T12:23:27Z">
+      <w:ins w:id="265" w:author="Unknown Author" w:date="2021-07-23T12:23:27Z">
         <w:r>
           <w:rPr>
             <w:rFonts w:eastAsia="Times New Roman"/>
@@ -24361,7 +24412,7 @@
           <w:t>{d.edited_fields.</w:t>
         </w:r>
       </w:ins>
-      <w:ins w:id="255" w:author="Unknown Author" w:date="2021-07-23T12:23:27Z">
+      <w:ins w:id="266" w:author="Unknown Author" w:date="2021-07-23T12:23:27Z">
         <w:r>
           <w:rPr>
             <w:rFonts w:eastAsia="Times New Roman" w:cs="Arial"/>
@@ -24376,7 +24427,7 @@
           <w:t>unreclaimed_disturbance_previous_year</w:t>
         </w:r>
       </w:ins>
-      <w:ins w:id="256" w:author="Unknown Author" w:date="2021-07-23T12:23:27Z">
+      <w:ins w:id="267" w:author="Unknown Author" w:date="2021-07-23T12:23:27Z">
         <w:r>
           <w:rPr>
             <w:rFonts w:eastAsia="Times New Roman"/>
@@ -24387,7 +24438,7 @@
           <w:t xml:space="preserve">:ifEQ(true):showBegin} </w:t>
         </w:r>
       </w:ins>
-      <w:ins w:id="257" w:author="Unknown Author" w:date="2021-07-23T12:23:27Z">
+      <w:ins w:id="268" w:author="Unknown Author" w:date="2021-07-23T12:23:27Z">
         <w:r>
           <w:rPr>
             <w:rFonts w:eastAsia="Times New Roman"/>
@@ -24398,7 +24449,7 @@
           <w:t>[EDITED]</w:t>
         </w:r>
       </w:ins>
-      <w:ins w:id="258" w:author="Unknown Author" w:date="2021-07-23T12:23:27Z">
+      <w:ins w:id="269" w:author="Unknown Author" w:date="2021-07-23T12:23:27Z">
         <w:r>
           <w:rPr>
             <w:rFonts w:eastAsia="Times New Roman"/>
@@ -24409,7 +24460,7 @@
           <w:t xml:space="preserve"> {d.edited_fields.</w:t>
         </w:r>
       </w:ins>
-      <w:ins w:id="259" w:author="Unknown Author" w:date="2021-07-23T12:23:27Z">
+      <w:ins w:id="270" w:author="Unknown Author" w:date="2021-07-23T12:23:27Z">
         <w:r>
           <w:rPr>
             <w:rFonts w:eastAsia="Times New Roman" w:cs="Arial"/>
@@ -24424,7 +24475,7 @@
           <w:t>unreclaimed_disturbance_previous_year</w:t>
         </w:r>
       </w:ins>
-      <w:ins w:id="260" w:author="Unknown Author" w:date="2021-07-23T12:23:27Z">
+      <w:ins w:id="271" w:author="Unknown Author" w:date="2021-07-23T12:23:27Z">
         <w:r>
           <w:rPr>
             <w:rFonts w:eastAsia="Times New Roman"/>
@@ -24444,11 +24495,11 @@
           <w:i w:val="false"/>
           <w:i w:val="false"/>
           <w:iCs w:val="false"/>
-          <w:ins w:id="263" w:author="Unknown Author" w:date="2021-07-23T12:24:00Z"/>
+          <w:ins w:id="274" w:author="Unknown Author" w:date="2021-07-23T12:24:00Z"/>
           <w:u w:val="none"/>
         </w:rPr>
       </w:pPr>
-      <w:ins w:id="262" w:author="Unknown Author" w:date="2021-07-23T12:23:27Z">
+      <w:ins w:id="273" w:author="Unknown Author" w:date="2021-07-23T12:23:27Z">
         <w:r>
           <w:rPr>
             <w:rFonts w:eastAsia="Times New Roman"/>
@@ -24470,11 +24521,11 @@
           <w:i w:val="false"/>
           <w:i w:val="false"/>
           <w:iCs w:val="false"/>
-          <w:ins w:id="272" w:author="Unknown Author" w:date="2021-07-23T12:24:00Z"/>
+          <w:ins w:id="283" w:author="Unknown Author" w:date="2021-07-23T12:24:00Z"/>
           <w:u w:val="none"/>
         </w:rPr>
       </w:pPr>
-      <w:ins w:id="264" w:author="Unknown Author" w:date="2021-07-23T12:24:00Z">
+      <w:ins w:id="275" w:author="Unknown Author" w:date="2021-07-23T12:24:00Z">
         <w:r>
           <w:rPr>
             <w:rFonts w:eastAsia="Times New Roman"/>
@@ -24487,7 +24538,7 @@
           <w:t xml:space="preserve">Disturbance planned for reclamation this year (ha): </w:t>
         </w:r>
       </w:ins>
-      <w:ins w:id="265" w:author="Unknown Author" w:date="2021-07-23T12:24:00Z">
+      <w:ins w:id="276" w:author="Unknown Author" w:date="2021-07-23T12:24:00Z">
         <w:r>
           <w:rPr>
             <w:rFonts w:eastAsia="Times New Roman"/>
@@ -24501,7 +24552,7 @@
           <w:t>{d.edited_fields.</w:t>
         </w:r>
       </w:ins>
-      <w:ins w:id="266" w:author="Unknown Author" w:date="2021-07-23T12:24:00Z">
+      <w:ins w:id="277" w:author="Unknown Author" w:date="2021-07-23T12:24:00Z">
         <w:r>
           <w:rPr>
             <w:rFonts w:eastAsia="Times New Roman" w:cs="Arial"/>
@@ -24519,7 +24570,7 @@
           <w:t>disturbance_planned_reclamation</w:t>
         </w:r>
       </w:ins>
-      <w:ins w:id="267" w:author="Unknown Author" w:date="2021-07-23T12:24:00Z">
+      <w:ins w:id="278" w:author="Unknown Author" w:date="2021-07-23T12:24:00Z">
         <w:r>
           <w:rPr>
             <w:rFonts w:eastAsia="Times New Roman"/>
@@ -24533,7 +24584,7 @@
           <w:t xml:space="preserve">:ifEQ(true):showBegin} </w:t>
         </w:r>
       </w:ins>
-      <w:ins w:id="268" w:author="Unknown Author" w:date="2021-07-23T12:24:00Z">
+      <w:ins w:id="279" w:author="Unknown Author" w:date="2021-07-23T12:24:00Z">
         <w:r>
           <w:rPr>
             <w:rFonts w:eastAsia="Times New Roman"/>
@@ -24547,7 +24598,7 @@
           <w:t>[EDITED]</w:t>
         </w:r>
       </w:ins>
-      <w:ins w:id="269" w:author="Unknown Author" w:date="2021-07-23T12:24:00Z">
+      <w:ins w:id="280" w:author="Unknown Author" w:date="2021-07-23T12:24:00Z">
         <w:r>
           <w:rPr>
             <w:rFonts w:eastAsia="Times New Roman"/>
@@ -24561,7 +24612,7 @@
           <w:t xml:space="preserve"> {d.edited_fields.</w:t>
         </w:r>
       </w:ins>
-      <w:ins w:id="270" w:author="Unknown Author" w:date="2021-07-23T12:24:00Z">
+      <w:ins w:id="281" w:author="Unknown Author" w:date="2021-07-23T12:24:00Z">
         <w:r>
           <w:rPr>
             <w:rFonts w:eastAsia="Times New Roman" w:cs="Arial"/>
@@ -24579,7 +24630,7 @@
           <w:t>disturbance_planned_reclamation</w:t>
         </w:r>
       </w:ins>
-      <w:ins w:id="271" w:author="Unknown Author" w:date="2021-07-23T12:24:00Z">
+      <w:ins w:id="282" w:author="Unknown Author" w:date="2021-07-23T12:24:00Z">
         <w:r>
           <w:rPr>
             <w:rFonts w:eastAsia="Times New Roman"/>
@@ -24607,10 +24658,10 @@
           <w:i w:val="false"/>
           <w:iCs w:val="false"/>
           <w:u w:val="none"/>
-          <w:del w:id="274" w:author="Unknown Author" w:date="2021-07-23T12:26:09Z"/>
-        </w:rPr>
-      </w:pPr>
-      <w:ins w:id="273" w:author="Unknown Author" w:date="2021-07-23T12:24:00Z">
+          <w:del w:id="285" w:author="Unknown Author" w:date="2021-07-23T12:26:09Z"/>
+        </w:rPr>
+      </w:pPr>
+      <w:ins w:id="284" w:author="Unknown Author" w:date="2021-07-23T12:24:00Z">
         <w:r>
           <w:rPr>
             <w:rFonts w:eastAsia="Times New Roman"/>
@@ -24630,7 +24681,7 @@
         <w:jc w:val="left"/>
         <w:rPr/>
       </w:pPr>
-      <w:ins w:id="275" w:author="Unknown Author" w:date="2021-07-23T12:26:20Z">
+      <w:ins w:id="286" w:author="Unknown Author" w:date="2021-07-23T12:26:20Z">
         <w:r>
           <w:rPr/>
           <w:t>}</w:t>
@@ -24642,7 +24693,7 @@
         <w:pStyle w:val="Normal"/>
         <w:rPr/>
       </w:pPr>
-      <w:ins w:id="277" w:author="Unknown Author" w:date="2021-07-23T12:26:20Z">
+      <w:ins w:id="288" w:author="Unknown Author" w:date="2021-07-23T12:26:20Z">
         <w:r>
           <w:rPr/>
         </w:r>

</xml_diff>